<commit_message>
I completed phase 2 of the engineering method
</commit_message>
<xml_diff>
--- a/Docs/Método de la ingeniería.docx
+++ b/Docs/Método de la ingeniería.docx
@@ -712,7 +712,15 @@
           <w:sz w:val="24"/>
           <w:szCs w:val="24"/>
         </w:rPr>
-        <w:t xml:space="preserve">para hagan a </w:t>
+        <w:t xml:space="preserve">que </w:t>
+      </w:r>
+      <w:r>
+        <w:rPr>
+          <w:rFonts w:ascii="Arial" w:hAnsi="Arial" w:cs="Arial"/>
+          <w:sz w:val="24"/>
+          <w:szCs w:val="24"/>
+        </w:rPr>
+        <w:t xml:space="preserve">hagan a </w:t>
       </w:r>
       <w:r>
         <w:rPr>
@@ -1267,16 +1275,7 @@
                 <w:sz w:val="20"/>
                 <w:szCs w:val="20"/>
               </w:rPr>
-              <w:t>R</w:t>
-            </w:r>
-            <w:r>
-              <w:rPr>
-                <w:rFonts w:ascii="Arial" w:hAnsi="Arial" w:cs="Arial"/>
-                <w:b/>
-                <w:sz w:val="20"/>
-                <w:szCs w:val="20"/>
-              </w:rPr>
-              <w:t>1</w:t>
+              <w:t>R1</w:t>
             </w:r>
           </w:p>
         </w:tc>
@@ -1329,23 +1328,7 @@
                 <w:sz w:val="20"/>
                 <w:szCs w:val="20"/>
               </w:rPr>
-              <w:t xml:space="preserve">Encontrar las raíces </w:t>
-            </w:r>
-            <w:r>
-              <w:rPr>
-                <w:rFonts w:ascii="Arial" w:hAnsi="Arial" w:cs="Arial"/>
-                <w:sz w:val="20"/>
-                <w:szCs w:val="20"/>
-              </w:rPr>
-              <w:t>reales</w:t>
-            </w:r>
-            <w:r>
-              <w:rPr>
-                <w:rFonts w:ascii="Arial" w:hAnsi="Arial" w:cs="Arial"/>
-                <w:sz w:val="20"/>
-                <w:szCs w:val="20"/>
-              </w:rPr>
-              <w:t xml:space="preserve"> de un polinomio de grado n</w:t>
+              <w:t>Encontrar las raíces reales de un polinomio de grado n</w:t>
             </w:r>
           </w:p>
         </w:tc>
@@ -1451,15 +1434,7 @@
                 <w:sz w:val="20"/>
                 <w:szCs w:val="20"/>
               </w:rPr>
-              <w:t xml:space="preserve">Raíces </w:t>
-            </w:r>
-            <w:r>
-              <w:rPr>
-                <w:rFonts w:ascii="Arial" w:hAnsi="Arial" w:cs="Arial"/>
-                <w:sz w:val="20"/>
-                <w:szCs w:val="20"/>
-              </w:rPr>
-              <w:t>reales</w:t>
+              <w:t>Raíces reales</w:t>
             </w:r>
           </w:p>
         </w:tc>
@@ -1537,16 +1512,7 @@
                 <w:sz w:val="20"/>
                 <w:szCs w:val="20"/>
               </w:rPr>
-              <w:t>R</w:t>
-            </w:r>
-            <w:r>
-              <w:rPr>
-                <w:rFonts w:ascii="Arial" w:hAnsi="Arial" w:cs="Arial"/>
-                <w:b/>
-                <w:sz w:val="20"/>
-                <w:szCs w:val="20"/>
-              </w:rPr>
-              <w:t>2</w:t>
+              <w:t>R2</w:t>
             </w:r>
           </w:p>
         </w:tc>
@@ -1599,23 +1565,7 @@
                 <w:sz w:val="20"/>
                 <w:szCs w:val="20"/>
               </w:rPr>
-              <w:t xml:space="preserve">Encontrar las raíces </w:t>
-            </w:r>
-            <w:r>
-              <w:rPr>
-                <w:rFonts w:ascii="Arial" w:hAnsi="Arial" w:cs="Arial"/>
-                <w:sz w:val="20"/>
-                <w:szCs w:val="20"/>
-              </w:rPr>
-              <w:t>imaginarias</w:t>
-            </w:r>
-            <w:r>
-              <w:rPr>
-                <w:rFonts w:ascii="Arial" w:hAnsi="Arial" w:cs="Arial"/>
-                <w:sz w:val="20"/>
-                <w:szCs w:val="20"/>
-              </w:rPr>
-              <w:t xml:space="preserve"> de un polinomio de grado n</w:t>
+              <w:t>Encontrar las raíces imaginarias de un polinomio de grado n</w:t>
             </w:r>
           </w:p>
         </w:tc>
@@ -1721,15 +1671,7 @@
                 <w:sz w:val="20"/>
                 <w:szCs w:val="20"/>
               </w:rPr>
-              <w:t xml:space="preserve">Raíces </w:t>
-            </w:r>
-            <w:r>
-              <w:rPr>
-                <w:rFonts w:ascii="Arial" w:hAnsi="Arial" w:cs="Arial"/>
-                <w:sz w:val="20"/>
-                <w:szCs w:val="20"/>
-              </w:rPr>
-              <w:t>imaginarias</w:t>
+              <w:t>Raíces imaginarias</w:t>
             </w:r>
           </w:p>
         </w:tc>
@@ -1807,16 +1749,7 @@
                 <w:sz w:val="20"/>
                 <w:szCs w:val="20"/>
               </w:rPr>
-              <w:t>R</w:t>
-            </w:r>
-            <w:r>
-              <w:rPr>
-                <w:rFonts w:ascii="Arial" w:hAnsi="Arial" w:cs="Arial"/>
-                <w:b/>
-                <w:sz w:val="20"/>
-                <w:szCs w:val="20"/>
-              </w:rPr>
-              <w:t>3</w:t>
+              <w:t>R3</w:t>
             </w:r>
           </w:p>
         </w:tc>
@@ -2061,16 +1994,7 @@
                 <w:sz w:val="20"/>
                 <w:szCs w:val="20"/>
               </w:rPr>
-              <w:t>R</w:t>
-            </w:r>
-            <w:r>
-              <w:rPr>
-                <w:rFonts w:ascii="Arial" w:hAnsi="Arial" w:cs="Arial"/>
-                <w:b/>
-                <w:sz w:val="20"/>
-                <w:szCs w:val="20"/>
-              </w:rPr>
-              <w:t>4</w:t>
+              <w:t>R4</w:t>
             </w:r>
           </w:p>
         </w:tc>
@@ -2133,6 +2057,7 @@
           <w:tcPr>
             <w:tcW w:w="1969" w:type="dxa"/>
             <w:shd w:val="clear" w:color="auto" w:fill="A6A6A6" w:themeFill="background1" w:themeFillShade="A6"/>
+            <w:vAlign w:val="center"/>
           </w:tcPr>
           <w:p>
             <w:pPr>
@@ -2400,7 +2325,7 @@
           <w:sz w:val="24"/>
           <w:szCs w:val="24"/>
         </w:rPr>
-        <w:t>Fase 3: Búsqueda de soluciones creativas -&gt; Puerta</w:t>
+        <w:t xml:space="preserve">Fase 3: Búsqueda de soluciones creativas </w:t>
       </w:r>
     </w:p>
     <w:p>
@@ -2420,12 +2345,48 @@
         <w:spacing w:after="0" w:line="240" w:lineRule="auto"/>
         <w:rPr>
           <w:rFonts w:ascii="Arial" w:hAnsi="Arial" w:cs="Arial"/>
+          <w:sz w:val="24"/>
+          <w:szCs w:val="24"/>
+        </w:rPr>
+      </w:pPr>
+      <w:r>
+        <w:rPr>
+          <w:rFonts w:ascii="Arial" w:hAnsi="Arial" w:cs="Arial"/>
+          <w:sz w:val="24"/>
+          <w:szCs w:val="24"/>
+        </w:rPr>
+        <w:t>Para la solución de este problema necesitamos enfocarnos en los algoritmos necesario para hallar las raíces de un polinomio.</w:t>
+      </w:r>
+    </w:p>
+    <w:p>
+      <w:pPr>
+        <w:spacing w:after="0" w:line="240" w:lineRule="auto"/>
+        <w:rPr>
+          <w:rFonts w:ascii="Arial" w:hAnsi="Arial" w:cs="Arial"/>
+          <w:sz w:val="24"/>
+          <w:szCs w:val="24"/>
+        </w:rPr>
+      </w:pPr>
+    </w:p>
+    <w:p>
+      <w:pPr>
+        <w:spacing w:after="0" w:line="240" w:lineRule="auto"/>
+        <w:rPr>
+          <w:rFonts w:ascii="Arial" w:hAnsi="Arial" w:cs="Arial"/>
+          <w:sz w:val="24"/>
+          <w:szCs w:val="24"/>
+        </w:rPr>
+      </w:pPr>
+      <w:r>
+        <w:rPr>
+          <w:rFonts w:ascii="Arial" w:hAnsi="Arial" w:cs="Arial"/>
           <w:b/>
           <w:i/>
           <w:sz w:val="24"/>
           <w:szCs w:val="24"/>
         </w:rPr>
-      </w:pPr>
+        <w:t>Alternativa 1:</w:t>
+      </w:r>
       <w:r>
         <w:rPr>
           <w:rFonts w:ascii="Arial" w:hAnsi="Arial" w:cs="Arial"/>
@@ -2434,13 +2395,4150 @@
           <w:sz w:val="24"/>
           <w:szCs w:val="24"/>
         </w:rPr>
-        <w:t>Lo demás pronto…</w:t>
+        <w:t xml:space="preserve"> </w:t>
+      </w:r>
+      <w:r>
+        <w:rPr>
+          <w:rFonts w:ascii="Arial" w:hAnsi="Arial" w:cs="Arial"/>
+          <w:sz w:val="24"/>
+          <w:szCs w:val="24"/>
+        </w:rPr>
+        <w:t xml:space="preserve">Fuerza bruta con </w:t>
+      </w:r>
+      <w:r>
+        <w:rPr>
+          <w:rFonts w:ascii="Arial" w:hAnsi="Arial" w:cs="Arial"/>
+          <w:sz w:val="24"/>
+          <w:szCs w:val="24"/>
+        </w:rPr>
+        <w:t>el método de Horner.</w:t>
+      </w:r>
+    </w:p>
+    <w:p>
+      <w:pPr>
+        <w:spacing w:after="0" w:line="240" w:lineRule="auto"/>
+        <w:rPr>
+          <w:rFonts w:ascii="Arial" w:hAnsi="Arial" w:cs="Arial"/>
+          <w:sz w:val="24"/>
+          <w:szCs w:val="24"/>
+        </w:rPr>
+      </w:pPr>
+    </w:p>
+    <w:p>
+      <w:pPr>
+        <w:spacing w:after="0" w:line="240" w:lineRule="auto"/>
+        <w:rPr>
+          <w:rFonts w:ascii="Arial" w:hAnsi="Arial" w:cs="Arial"/>
+          <w:sz w:val="24"/>
+          <w:szCs w:val="24"/>
+        </w:rPr>
+      </w:pPr>
+      <w:r>
+        <w:rPr>
+          <w:rFonts w:ascii="Arial" w:hAnsi="Arial" w:cs="Arial"/>
+          <w:sz w:val="24"/>
+          <w:szCs w:val="24"/>
+        </w:rPr>
+        <w:t xml:space="preserve">Esta solución se basa en usar el método de Horner para probar valores </w:t>
+      </w:r>
+      <w:r>
+        <w:rPr>
+          <w:rFonts w:ascii="Arial" w:hAnsi="Arial" w:cs="Arial"/>
+          <w:sz w:val="24"/>
+          <w:szCs w:val="24"/>
+        </w:rPr>
+        <w:t>particulares de x hasta que P(x) = 0. Aunque el calcular la solución de un polinomio para un determinado valor de x es tarea sencilla, el método de Horner reduce drásticamente la cantidad de operaciones para llegar a ese resultado, esto lo hace un excelente método para buscar las raíces del polinomio probando distintos valores de x.</w:t>
+      </w:r>
+    </w:p>
+    <w:p>
+      <w:pPr>
+        <w:spacing w:after="0" w:line="240" w:lineRule="auto"/>
+        <w:rPr>
+          <w:rFonts w:ascii="Arial" w:hAnsi="Arial" w:cs="Arial"/>
+          <w:sz w:val="24"/>
+          <w:szCs w:val="24"/>
+        </w:rPr>
+      </w:pPr>
+    </w:p>
+    <w:p>
+      <w:pPr>
+        <w:spacing w:after="0" w:line="240" w:lineRule="auto"/>
+        <w:rPr>
+          <w:rFonts w:ascii="Arial" w:hAnsi="Arial" w:cs="Arial"/>
+          <w:sz w:val="24"/>
+          <w:szCs w:val="24"/>
+        </w:rPr>
+      </w:pPr>
+      <w:r>
+        <w:rPr>
+          <w:rFonts w:ascii="Arial" w:hAnsi="Arial" w:cs="Arial"/>
+          <w:sz w:val="24"/>
+          <w:szCs w:val="24"/>
+        </w:rPr>
+        <w:t>Para explicar cómo funciona el método de Horner vamos a tomar el siguiente Polinomio</w:t>
+      </w:r>
+      <w:r>
+        <w:rPr>
+          <w:rFonts w:ascii="Arial" w:hAnsi="Arial" w:cs="Arial"/>
+          <w:sz w:val="24"/>
+          <w:szCs w:val="24"/>
+        </w:rPr>
+        <w:t>:</w:t>
+      </w:r>
+    </w:p>
+    <w:p>
+      <w:pPr>
+        <w:spacing w:after="0" w:line="240" w:lineRule="auto"/>
+        <w:rPr>
+          <w:rFonts w:ascii="Arial" w:hAnsi="Arial" w:cs="Arial"/>
+          <w:sz w:val="24"/>
+          <w:szCs w:val="24"/>
+        </w:rPr>
+      </w:pPr>
+    </w:p>
+    <w:p>
+      <w:pPr>
+        <w:spacing w:after="0" w:line="240" w:lineRule="auto"/>
+        <w:rPr>
+          <w:rFonts w:ascii="Arial" w:hAnsi="Arial" w:cs="Arial"/>
+          <w:sz w:val="24"/>
+          <w:szCs w:val="24"/>
+        </w:rPr>
+      </w:pPr>
+      <m:oMathPara>
+        <m:oMath>
+          <m:r>
+            <w:rPr>
+              <w:rFonts w:ascii="Cambria Math" w:hAnsi="Cambria Math" w:cs="Arial"/>
+              <w:sz w:val="24"/>
+              <w:szCs w:val="24"/>
+            </w:rPr>
+            <m:t>4</m:t>
+          </m:r>
+          <m:sSup>
+            <m:sSupPr>
+              <m:ctrlPr>
+                <w:rPr>
+                  <w:rFonts w:ascii="Cambria Math" w:hAnsi="Cambria Math" w:cs="Arial"/>
+                  <w:i/>
+                  <w:sz w:val="24"/>
+                  <w:szCs w:val="24"/>
+                </w:rPr>
+              </m:ctrlPr>
+            </m:sSupPr>
+            <m:e>
+              <m:r>
+                <w:rPr>
+                  <w:rFonts w:ascii="Cambria Math" w:hAnsi="Cambria Math" w:cs="Arial"/>
+                  <w:sz w:val="24"/>
+                  <w:szCs w:val="24"/>
+                </w:rPr>
+                <m:t>x</m:t>
+              </m:r>
+            </m:e>
+            <m:sup>
+              <m:r>
+                <w:rPr>
+                  <w:rFonts w:ascii="Cambria Math" w:hAnsi="Cambria Math" w:cs="Arial"/>
+                  <w:sz w:val="24"/>
+                  <w:szCs w:val="24"/>
+                </w:rPr>
+                <m:t>4</m:t>
+              </m:r>
+            </m:sup>
+          </m:sSup>
+          <m:r>
+            <w:rPr>
+              <w:rFonts w:ascii="Cambria Math" w:hAnsi="Cambria Math" w:cs="Arial"/>
+              <w:sz w:val="24"/>
+              <w:szCs w:val="24"/>
+            </w:rPr>
+            <m:t>+7</m:t>
+          </m:r>
+          <m:sSup>
+            <m:sSupPr>
+              <m:ctrlPr>
+                <w:rPr>
+                  <w:rFonts w:ascii="Cambria Math" w:hAnsi="Cambria Math" w:cs="Arial"/>
+                  <w:i/>
+                  <w:sz w:val="24"/>
+                  <w:szCs w:val="24"/>
+                </w:rPr>
+              </m:ctrlPr>
+            </m:sSupPr>
+            <m:e>
+              <m:r>
+                <w:rPr>
+                  <w:rFonts w:ascii="Cambria Math" w:hAnsi="Cambria Math" w:cs="Arial"/>
+                  <w:sz w:val="24"/>
+                  <w:szCs w:val="24"/>
+                </w:rPr>
+                <m:t>x</m:t>
+              </m:r>
+            </m:e>
+            <m:sup>
+              <m:r>
+                <w:rPr>
+                  <w:rFonts w:ascii="Cambria Math" w:hAnsi="Cambria Math" w:cs="Arial"/>
+                  <w:sz w:val="24"/>
+                  <w:szCs w:val="24"/>
+                </w:rPr>
+                <m:t>3</m:t>
+              </m:r>
+            </m:sup>
+          </m:sSup>
+          <m:r>
+            <w:rPr>
+              <w:rFonts w:ascii="Cambria Math" w:hAnsi="Cambria Math" w:cs="Arial"/>
+              <w:sz w:val="24"/>
+              <w:szCs w:val="24"/>
+            </w:rPr>
+            <m:t>+3</m:t>
+          </m:r>
+          <m:sSup>
+            <m:sSupPr>
+              <m:ctrlPr>
+                <w:rPr>
+                  <w:rFonts w:ascii="Cambria Math" w:hAnsi="Cambria Math" w:cs="Arial"/>
+                  <w:i/>
+                  <w:sz w:val="24"/>
+                  <w:szCs w:val="24"/>
+                </w:rPr>
+              </m:ctrlPr>
+            </m:sSupPr>
+            <m:e>
+              <m:r>
+                <w:rPr>
+                  <w:rFonts w:ascii="Cambria Math" w:hAnsi="Cambria Math" w:cs="Arial"/>
+                  <w:sz w:val="24"/>
+                  <w:szCs w:val="24"/>
+                </w:rPr>
+                <m:t>x</m:t>
+              </m:r>
+            </m:e>
+            <m:sup>
+              <m:r>
+                <w:rPr>
+                  <w:rFonts w:ascii="Cambria Math" w:hAnsi="Cambria Math" w:cs="Arial"/>
+                  <w:sz w:val="24"/>
+                  <w:szCs w:val="24"/>
+                </w:rPr>
+                <m:t>2</m:t>
+              </m:r>
+            </m:sup>
+          </m:sSup>
+          <m:r>
+            <w:rPr>
+              <w:rFonts w:ascii="Cambria Math" w:hAnsi="Cambria Math" w:cs="Arial"/>
+              <w:sz w:val="24"/>
+              <w:szCs w:val="24"/>
+            </w:rPr>
+            <m:t>+6x+2</m:t>
+          </m:r>
+        </m:oMath>
+      </m:oMathPara>
+    </w:p>
+    <w:p>
+      <w:pPr>
+        <w:spacing w:after="0" w:line="240" w:lineRule="auto"/>
+        <w:rPr>
+          <w:rFonts w:ascii="Arial" w:hAnsi="Arial" w:cs="Arial"/>
+          <w:sz w:val="24"/>
+          <w:szCs w:val="24"/>
+        </w:rPr>
+      </w:pPr>
+    </w:p>
+    <w:p>
+      <w:pPr>
+        <w:spacing w:after="0" w:line="240" w:lineRule="auto"/>
+        <w:rPr>
+          <w:rFonts w:ascii="Arial" w:hAnsi="Arial" w:cs="Arial"/>
+          <w:sz w:val="24"/>
+          <w:szCs w:val="24"/>
+        </w:rPr>
+      </w:pPr>
+      <w:r>
+        <w:rPr>
+          <w:rFonts w:ascii="Arial" w:hAnsi="Arial" w:cs="Arial"/>
+          <w:sz w:val="24"/>
+          <w:szCs w:val="24"/>
+        </w:rPr>
+        <w:t>Y lo vamos a evaluar en x = 8, esto debería dar 20210</w:t>
+      </w:r>
+    </w:p>
+    <w:p>
+      <w:pPr>
+        <w:spacing w:after="0" w:line="240" w:lineRule="auto"/>
+        <w:rPr>
+          <w:rFonts w:ascii="Arial" w:hAnsi="Arial" w:cs="Arial"/>
+          <w:sz w:val="24"/>
+          <w:szCs w:val="24"/>
+        </w:rPr>
+      </w:pPr>
+    </w:p>
+    <w:p>
+      <w:pPr>
+        <w:pStyle w:val="NormalWeb"/>
+        <w:shd w:val="clear" w:color="auto" w:fill="FFFFFF"/>
+        <w:spacing w:before="0" w:beforeAutospacing="0" w:after="0" w:afterAutospacing="0"/>
+        <w:rPr>
+          <w:rFonts w:ascii="Arial" w:hAnsi="Arial" w:cs="Arial"/>
+        </w:rPr>
+      </w:pPr>
+      <w:r>
+        <w:rPr>
+          <w:rFonts w:ascii="Arial" w:hAnsi="Arial" w:cs="Arial"/>
+        </w:rPr>
+        <w:t>Colocamos los coeficientes del polinomio en una tabla junto con el valor de x que quiere evaluarse</w:t>
+      </w:r>
+      <w:r>
+        <w:rPr>
+          <w:rFonts w:ascii="Arial" w:hAnsi="Arial" w:cs="Arial"/>
+        </w:rPr>
+        <w:t xml:space="preserve">. </w:t>
+      </w:r>
+      <w:r>
+        <w:rPr>
+          <w:rFonts w:ascii="Arial" w:hAnsi="Arial" w:cs="Arial"/>
+        </w:rPr>
+        <w:t>Bajamos el primer coeficiente y lo multiplicamos por el valor de x colocando el resultado debajo del siguiente coeficiente en la tabla</w:t>
+      </w:r>
+    </w:p>
+    <w:p>
+      <w:pPr>
+        <w:pStyle w:val="NormalWeb"/>
+        <w:shd w:val="clear" w:color="auto" w:fill="FFFFFF"/>
+        <w:spacing w:before="0" w:beforeAutospacing="0" w:after="0" w:afterAutospacing="0"/>
+        <w:rPr>
+          <w:rFonts w:ascii="Arial" w:hAnsi="Arial" w:cs="Arial"/>
+        </w:rPr>
+      </w:pPr>
+    </w:p>
+    <w:p>
+      <w:pPr>
+        <w:pStyle w:val="NormalWeb"/>
+        <w:shd w:val="clear" w:color="auto" w:fill="FFFFFF"/>
+        <w:spacing w:before="0" w:beforeAutospacing="0" w:after="0" w:afterAutospacing="0"/>
+        <w:rPr>
+          <w:rFonts w:ascii="Arial" w:hAnsi="Arial" w:cs="Arial"/>
+        </w:rPr>
+      </w:pPr>
+      <w:r>
+        <w:rPr>
+          <w:rFonts w:ascii="Arial" w:hAnsi="Arial" w:cs="Arial"/>
+          <w:noProof/>
+        </w:rPr>
+        <w:drawing>
+          <wp:anchor distT="0" distB="0" distL="114300" distR="114300" simplePos="0" relativeHeight="251658240" behindDoc="0" locked="0" layoutInCell="1" allowOverlap="1">
+            <wp:simplePos x="0" y="0"/>
+            <wp:positionH relativeFrom="margin">
+              <wp:align>center</wp:align>
+            </wp:positionH>
+            <wp:positionV relativeFrom="paragraph">
+              <wp:posOffset>9525</wp:posOffset>
+            </wp:positionV>
+            <wp:extent cx="2105025" cy="1210135"/>
+            <wp:effectExtent l="0" t="0" r="0" b="9525"/>
+            <wp:wrapNone/>
+            <wp:docPr id="1" name="Imagen 1"/>
+            <wp:cNvGraphicFramePr>
+              <a:graphicFrameLocks xmlns:a="http://schemas.openxmlformats.org/drawingml/2006/main" noChangeAspect="1"/>
+            </wp:cNvGraphicFramePr>
+            <a:graphic xmlns:a="http://schemas.openxmlformats.org/drawingml/2006/main">
+              <a:graphicData uri="http://schemas.openxmlformats.org/drawingml/2006/picture">
+                <pic:pic xmlns:pic="http://schemas.openxmlformats.org/drawingml/2006/picture">
+                  <pic:nvPicPr>
+                    <pic:cNvPr id="1" name="1.png"/>
+                    <pic:cNvPicPr/>
+                  </pic:nvPicPr>
+                  <pic:blipFill>
+                    <a:blip r:embed="rId7">
+                      <a:extLst>
+                        <a:ext uri="{28A0092B-C50C-407E-A947-70E740481C1C}">
+                          <a14:useLocalDpi xmlns:a14="http://schemas.microsoft.com/office/drawing/2010/main" val="0"/>
+                        </a:ext>
+                      </a:extLst>
+                    </a:blip>
+                    <a:stretch>
+                      <a:fillRect/>
+                    </a:stretch>
+                  </pic:blipFill>
+                  <pic:spPr>
+                    <a:xfrm>
+                      <a:off x="0" y="0"/>
+                      <a:ext cx="2105025" cy="1210135"/>
+                    </a:xfrm>
+                    <a:prstGeom prst="rect">
+                      <a:avLst/>
+                    </a:prstGeom>
+                  </pic:spPr>
+                </pic:pic>
+              </a:graphicData>
+            </a:graphic>
+            <wp14:sizeRelH relativeFrom="page">
+              <wp14:pctWidth>0</wp14:pctWidth>
+            </wp14:sizeRelH>
+            <wp14:sizeRelV relativeFrom="page">
+              <wp14:pctHeight>0</wp14:pctHeight>
+            </wp14:sizeRelV>
+          </wp:anchor>
+        </w:drawing>
+      </w:r>
+      <w:r>
+        <w:rPr>
+          <w:rFonts w:ascii="Arial" w:hAnsi="Arial" w:cs="Arial"/>
+        </w:rPr>
+        <w:tab/>
+      </w:r>
+      <w:r>
+        <w:rPr>
+          <w:rFonts w:ascii="Arial" w:hAnsi="Arial" w:cs="Arial"/>
+        </w:rPr>
+        <w:tab/>
+      </w:r>
+      <w:r>
+        <w:rPr>
+          <w:rFonts w:ascii="Arial" w:hAnsi="Arial" w:cs="Arial"/>
+        </w:rPr>
+        <w:tab/>
+      </w:r>
+      <w:r>
+        <w:rPr>
+          <w:rFonts w:ascii="Arial" w:hAnsi="Arial" w:cs="Arial"/>
+        </w:rPr>
+        <w:tab/>
+      </w:r>
+      <w:r>
+        <w:rPr>
+          <w:rFonts w:ascii="Arial" w:hAnsi="Arial" w:cs="Arial"/>
+        </w:rPr>
+        <w:tab/>
+      </w:r>
+    </w:p>
+    <w:p>
+      <w:pPr>
+        <w:pStyle w:val="NormalWeb"/>
+        <w:shd w:val="clear" w:color="auto" w:fill="FFFFFF"/>
+        <w:spacing w:before="0" w:beforeAutospacing="0" w:after="0" w:afterAutospacing="0"/>
+        <w:rPr>
+          <w:rFonts w:ascii="Arial" w:hAnsi="Arial" w:cs="Arial"/>
+        </w:rPr>
+      </w:pPr>
+    </w:p>
+    <w:p>
+      <w:pPr>
+        <w:pStyle w:val="NormalWeb"/>
+        <w:shd w:val="clear" w:color="auto" w:fill="FFFFFF"/>
+        <w:spacing w:before="0" w:beforeAutospacing="0" w:after="0" w:afterAutospacing="0"/>
+        <w:rPr>
+          <w:rFonts w:ascii="Arial" w:hAnsi="Arial" w:cs="Arial"/>
+        </w:rPr>
+      </w:pPr>
+    </w:p>
+    <w:p>
+      <w:pPr>
+        <w:pStyle w:val="NormalWeb"/>
+        <w:shd w:val="clear" w:color="auto" w:fill="FFFFFF"/>
+        <w:spacing w:before="0" w:beforeAutospacing="0" w:after="0" w:afterAutospacing="0"/>
+        <w:rPr>
+          <w:rFonts w:ascii="Arial" w:hAnsi="Arial" w:cs="Arial"/>
+        </w:rPr>
+      </w:pPr>
+    </w:p>
+    <w:p>
+      <w:pPr>
+        <w:pStyle w:val="NormalWeb"/>
+        <w:shd w:val="clear" w:color="auto" w:fill="FFFFFF"/>
+        <w:spacing w:before="0" w:beforeAutospacing="0" w:after="0" w:afterAutospacing="0"/>
+        <w:rPr>
+          <w:rFonts w:ascii="Arial" w:hAnsi="Arial" w:cs="Arial"/>
+        </w:rPr>
+      </w:pPr>
+    </w:p>
+    <w:p>
+      <w:pPr>
+        <w:pStyle w:val="NormalWeb"/>
+        <w:shd w:val="clear" w:color="auto" w:fill="FFFFFF"/>
+        <w:spacing w:before="0" w:beforeAutospacing="0" w:after="0" w:afterAutospacing="0"/>
+        <w:rPr>
+          <w:rFonts w:ascii="Arial" w:hAnsi="Arial" w:cs="Arial"/>
+        </w:rPr>
+      </w:pPr>
+    </w:p>
+    <w:p>
+      <w:pPr>
+        <w:pStyle w:val="NormalWeb"/>
+        <w:shd w:val="clear" w:color="auto" w:fill="FFFFFF"/>
+        <w:spacing w:before="0" w:beforeAutospacing="0" w:after="0" w:afterAutospacing="0"/>
+        <w:rPr>
+          <w:rFonts w:ascii="Arial" w:hAnsi="Arial" w:cs="Arial"/>
+        </w:rPr>
+      </w:pPr>
+    </w:p>
+    <w:p>
+      <w:pPr>
+        <w:pStyle w:val="NormalWeb"/>
+        <w:shd w:val="clear" w:color="auto" w:fill="FFFFFF"/>
+        <w:spacing w:before="0" w:beforeAutospacing="0" w:after="0" w:afterAutospacing="0"/>
+        <w:rPr>
+          <w:rFonts w:ascii="Arial" w:hAnsi="Arial" w:cs="Arial"/>
+        </w:rPr>
+      </w:pPr>
+      <w:r>
+        <w:rPr>
+          <w:rFonts w:ascii="Arial" w:hAnsi="Arial" w:cs="Arial"/>
+          <w:shd w:val="clear" w:color="auto" w:fill="FFFFFF"/>
+        </w:rPr>
+        <w:t>Sumamos los dos valores obteniendo un nuevo resultado parcial</w:t>
+      </w:r>
+    </w:p>
+    <w:p>
+      <w:pPr>
+        <w:spacing w:after="0" w:line="240" w:lineRule="auto"/>
+        <w:rPr>
+          <w:rFonts w:ascii="Arial" w:hAnsi="Arial" w:cs="Arial"/>
+          <w:sz w:val="24"/>
+          <w:szCs w:val="24"/>
+        </w:rPr>
+      </w:pPr>
+      <w:r>
+        <w:rPr>
+          <w:rFonts w:ascii="Arial" w:hAnsi="Arial" w:cs="Arial"/>
+          <w:noProof/>
+          <w:sz w:val="24"/>
+          <w:szCs w:val="24"/>
+        </w:rPr>
+        <w:drawing>
+          <wp:anchor distT="0" distB="0" distL="114300" distR="114300" simplePos="0" relativeHeight="251659264" behindDoc="0" locked="0" layoutInCell="1" allowOverlap="1">
+            <wp:simplePos x="0" y="0"/>
+            <wp:positionH relativeFrom="margin">
+              <wp:align>center</wp:align>
+            </wp:positionH>
+            <wp:positionV relativeFrom="paragraph">
+              <wp:posOffset>112395</wp:posOffset>
+            </wp:positionV>
+            <wp:extent cx="2093985" cy="1200150"/>
+            <wp:effectExtent l="0" t="0" r="1905" b="0"/>
+            <wp:wrapNone/>
+            <wp:docPr id="3" name="Imagen 3"/>
+            <wp:cNvGraphicFramePr>
+              <a:graphicFrameLocks xmlns:a="http://schemas.openxmlformats.org/drawingml/2006/main" noChangeAspect="1"/>
+            </wp:cNvGraphicFramePr>
+            <a:graphic xmlns:a="http://schemas.openxmlformats.org/drawingml/2006/main">
+              <a:graphicData uri="http://schemas.openxmlformats.org/drawingml/2006/picture">
+                <pic:pic xmlns:pic="http://schemas.openxmlformats.org/drawingml/2006/picture">
+                  <pic:nvPicPr>
+                    <pic:cNvPr id="3" name="2.png"/>
+                    <pic:cNvPicPr/>
+                  </pic:nvPicPr>
+                  <pic:blipFill>
+                    <a:blip r:embed="rId8">
+                      <a:extLst>
+                        <a:ext uri="{28A0092B-C50C-407E-A947-70E740481C1C}">
+                          <a14:useLocalDpi xmlns:a14="http://schemas.microsoft.com/office/drawing/2010/main" val="0"/>
+                        </a:ext>
+                      </a:extLst>
+                    </a:blip>
+                    <a:stretch>
+                      <a:fillRect/>
+                    </a:stretch>
+                  </pic:blipFill>
+                  <pic:spPr>
+                    <a:xfrm>
+                      <a:off x="0" y="0"/>
+                      <a:ext cx="2093985" cy="1200150"/>
+                    </a:xfrm>
+                    <a:prstGeom prst="rect">
+                      <a:avLst/>
+                    </a:prstGeom>
+                  </pic:spPr>
+                </pic:pic>
+              </a:graphicData>
+            </a:graphic>
+            <wp14:sizeRelH relativeFrom="page">
+              <wp14:pctWidth>0</wp14:pctWidth>
+            </wp14:sizeRelH>
+            <wp14:sizeRelV relativeFrom="page">
+              <wp14:pctHeight>0</wp14:pctHeight>
+            </wp14:sizeRelV>
+          </wp:anchor>
+        </w:drawing>
+      </w:r>
+    </w:p>
+    <w:p>
+      <w:pPr>
+        <w:tabs>
+          <w:tab w:val="left" w:pos="3960"/>
+        </w:tabs>
+        <w:spacing w:after="0" w:line="240" w:lineRule="auto"/>
+        <w:rPr>
+          <w:rFonts w:ascii="Arial" w:hAnsi="Arial" w:cs="Arial"/>
+          <w:sz w:val="24"/>
+          <w:szCs w:val="24"/>
+        </w:rPr>
+      </w:pPr>
+      <w:r>
+        <w:rPr>
+          <w:rFonts w:ascii="Arial" w:hAnsi="Arial" w:cs="Arial"/>
+          <w:sz w:val="24"/>
+          <w:szCs w:val="24"/>
+        </w:rPr>
+        <w:tab/>
+      </w:r>
+    </w:p>
+    <w:p>
+      <w:pPr>
+        <w:spacing w:after="0" w:line="240" w:lineRule="auto"/>
+        <w:rPr>
+          <w:rFonts w:ascii="Arial" w:hAnsi="Arial" w:cs="Arial"/>
+          <w:sz w:val="24"/>
+          <w:szCs w:val="24"/>
+        </w:rPr>
+      </w:pPr>
+    </w:p>
+    <w:p>
+      <w:pPr>
+        <w:spacing w:after="0" w:line="240" w:lineRule="auto"/>
+        <w:rPr>
+          <w:rFonts w:ascii="Arial" w:hAnsi="Arial" w:cs="Arial"/>
+          <w:sz w:val="24"/>
+          <w:szCs w:val="24"/>
+        </w:rPr>
+      </w:pPr>
+    </w:p>
+    <w:p>
+      <w:pPr>
+        <w:spacing w:after="0" w:line="240" w:lineRule="auto"/>
+        <w:rPr>
+          <w:rFonts w:ascii="Arial" w:hAnsi="Arial" w:cs="Arial"/>
+          <w:sz w:val="24"/>
+          <w:szCs w:val="24"/>
+        </w:rPr>
+      </w:pPr>
+    </w:p>
+    <w:p>
+      <w:pPr>
+        <w:spacing w:after="0" w:line="240" w:lineRule="auto"/>
+        <w:rPr>
+          <w:rFonts w:ascii="Arial" w:hAnsi="Arial" w:cs="Arial"/>
+          <w:sz w:val="24"/>
+          <w:szCs w:val="24"/>
+        </w:rPr>
+      </w:pPr>
+    </w:p>
+    <w:p>
+      <w:pPr>
+        <w:spacing w:after="0" w:line="240" w:lineRule="auto"/>
+        <w:rPr>
+          <w:rFonts w:ascii="Arial" w:hAnsi="Arial" w:cs="Arial"/>
+          <w:sz w:val="24"/>
+          <w:szCs w:val="24"/>
+        </w:rPr>
+      </w:pPr>
+    </w:p>
+    <w:p>
+      <w:pPr>
+        <w:spacing w:after="0" w:line="240" w:lineRule="auto"/>
+        <w:rPr>
+          <w:rFonts w:ascii="Arial" w:hAnsi="Arial" w:cs="Arial"/>
+          <w:sz w:val="24"/>
+          <w:szCs w:val="24"/>
+        </w:rPr>
+      </w:pPr>
+    </w:p>
+    <w:p>
+      <w:pPr>
+        <w:spacing w:after="0" w:line="240" w:lineRule="auto"/>
+        <w:rPr>
+          <w:rFonts w:ascii="Arial" w:hAnsi="Arial" w:cs="Arial"/>
+          <w:sz w:val="24"/>
+          <w:szCs w:val="24"/>
+        </w:rPr>
+      </w:pPr>
+    </w:p>
+    <w:p>
+      <w:pPr>
+        <w:spacing w:after="0" w:line="240" w:lineRule="auto"/>
+        <w:rPr>
+          <w:rFonts w:ascii="Arial" w:hAnsi="Arial" w:cs="Arial"/>
+          <w:sz w:val="24"/>
+          <w:szCs w:val="24"/>
+          <w:shd w:val="clear" w:color="auto" w:fill="FFFFFF"/>
+        </w:rPr>
+      </w:pPr>
+      <w:r>
+        <w:rPr>
+          <w:rFonts w:ascii="Arial" w:hAnsi="Arial" w:cs="Arial"/>
+          <w:sz w:val="24"/>
+          <w:szCs w:val="24"/>
+          <w:shd w:val="clear" w:color="auto" w:fill="FFFFFF"/>
+        </w:rPr>
+        <w:lastRenderedPageBreak/>
+        <w:t>Repetimos la operación para cada coeficiente</w:t>
+      </w:r>
+    </w:p>
+    <w:p>
+      <w:pPr>
+        <w:spacing w:after="0" w:line="240" w:lineRule="auto"/>
+        <w:rPr>
+          <w:rFonts w:ascii="Arial" w:hAnsi="Arial" w:cs="Arial"/>
+          <w:sz w:val="24"/>
+          <w:szCs w:val="24"/>
+          <w:shd w:val="clear" w:color="auto" w:fill="FFFFFF"/>
+        </w:rPr>
+      </w:pPr>
+      <w:r>
+        <w:rPr>
+          <w:rFonts w:ascii="Arial" w:hAnsi="Arial" w:cs="Arial"/>
+          <w:noProof/>
+          <w:sz w:val="24"/>
+          <w:szCs w:val="24"/>
+        </w:rPr>
+        <w:drawing>
+          <wp:anchor distT="0" distB="0" distL="114300" distR="114300" simplePos="0" relativeHeight="251661312" behindDoc="0" locked="0" layoutInCell="1" allowOverlap="1">
+            <wp:simplePos x="0" y="0"/>
+            <wp:positionH relativeFrom="margin">
+              <wp:posOffset>2948940</wp:posOffset>
+            </wp:positionH>
+            <wp:positionV relativeFrom="paragraph">
+              <wp:posOffset>10795</wp:posOffset>
+            </wp:positionV>
+            <wp:extent cx="2097742" cy="1200150"/>
+            <wp:effectExtent l="0" t="0" r="0" b="0"/>
+            <wp:wrapNone/>
+            <wp:docPr id="5" name="Imagen 5"/>
+            <wp:cNvGraphicFramePr>
+              <a:graphicFrameLocks xmlns:a="http://schemas.openxmlformats.org/drawingml/2006/main" noChangeAspect="1"/>
+            </wp:cNvGraphicFramePr>
+            <a:graphic xmlns:a="http://schemas.openxmlformats.org/drawingml/2006/main">
+              <a:graphicData uri="http://schemas.openxmlformats.org/drawingml/2006/picture">
+                <pic:pic xmlns:pic="http://schemas.openxmlformats.org/drawingml/2006/picture">
+                  <pic:nvPicPr>
+                    <pic:cNvPr id="5" name="4.png"/>
+                    <pic:cNvPicPr/>
+                  </pic:nvPicPr>
+                  <pic:blipFill>
+                    <a:blip r:embed="rId9">
+                      <a:extLst>
+                        <a:ext uri="{28A0092B-C50C-407E-A947-70E740481C1C}">
+                          <a14:useLocalDpi xmlns:a14="http://schemas.microsoft.com/office/drawing/2010/main" val="0"/>
+                        </a:ext>
+                      </a:extLst>
+                    </a:blip>
+                    <a:stretch>
+                      <a:fillRect/>
+                    </a:stretch>
+                  </pic:blipFill>
+                  <pic:spPr>
+                    <a:xfrm>
+                      <a:off x="0" y="0"/>
+                      <a:ext cx="2097742" cy="1200150"/>
+                    </a:xfrm>
+                    <a:prstGeom prst="rect">
+                      <a:avLst/>
+                    </a:prstGeom>
+                  </pic:spPr>
+                </pic:pic>
+              </a:graphicData>
+            </a:graphic>
+            <wp14:sizeRelH relativeFrom="page">
+              <wp14:pctWidth>0</wp14:pctWidth>
+            </wp14:sizeRelH>
+            <wp14:sizeRelV relativeFrom="page">
+              <wp14:pctHeight>0</wp14:pctHeight>
+            </wp14:sizeRelV>
+          </wp:anchor>
+        </w:drawing>
+      </w:r>
+      <w:r>
+        <w:rPr>
+          <w:rFonts w:ascii="Arial" w:hAnsi="Arial" w:cs="Arial"/>
+          <w:noProof/>
+          <w:sz w:val="24"/>
+          <w:szCs w:val="24"/>
+        </w:rPr>
+        <w:drawing>
+          <wp:anchor distT="0" distB="0" distL="114300" distR="114300" simplePos="0" relativeHeight="251660288" behindDoc="0" locked="0" layoutInCell="1" allowOverlap="1">
+            <wp:simplePos x="0" y="0"/>
+            <wp:positionH relativeFrom="margin">
+              <wp:posOffset>720090</wp:posOffset>
+            </wp:positionH>
+            <wp:positionV relativeFrom="paragraph">
+              <wp:posOffset>10160</wp:posOffset>
+            </wp:positionV>
+            <wp:extent cx="2019300" cy="1172179"/>
+            <wp:effectExtent l="0" t="0" r="0" b="9525"/>
+            <wp:wrapNone/>
+            <wp:docPr id="4" name="Imagen 4"/>
+            <wp:cNvGraphicFramePr>
+              <a:graphicFrameLocks xmlns:a="http://schemas.openxmlformats.org/drawingml/2006/main" noChangeAspect="1"/>
+            </wp:cNvGraphicFramePr>
+            <a:graphic xmlns:a="http://schemas.openxmlformats.org/drawingml/2006/main">
+              <a:graphicData uri="http://schemas.openxmlformats.org/drawingml/2006/picture">
+                <pic:pic xmlns:pic="http://schemas.openxmlformats.org/drawingml/2006/picture">
+                  <pic:nvPicPr>
+                    <pic:cNvPr id="4" name="3.png"/>
+                    <pic:cNvPicPr/>
+                  </pic:nvPicPr>
+                  <pic:blipFill>
+                    <a:blip r:embed="rId10">
+                      <a:extLst>
+                        <a:ext uri="{28A0092B-C50C-407E-A947-70E740481C1C}">
+                          <a14:useLocalDpi xmlns:a14="http://schemas.microsoft.com/office/drawing/2010/main" val="0"/>
+                        </a:ext>
+                      </a:extLst>
+                    </a:blip>
+                    <a:stretch>
+                      <a:fillRect/>
+                    </a:stretch>
+                  </pic:blipFill>
+                  <pic:spPr>
+                    <a:xfrm>
+                      <a:off x="0" y="0"/>
+                      <a:ext cx="2019300" cy="1172179"/>
+                    </a:xfrm>
+                    <a:prstGeom prst="rect">
+                      <a:avLst/>
+                    </a:prstGeom>
+                  </pic:spPr>
+                </pic:pic>
+              </a:graphicData>
+            </a:graphic>
+            <wp14:sizeRelH relativeFrom="page">
+              <wp14:pctWidth>0</wp14:pctWidth>
+            </wp14:sizeRelH>
+            <wp14:sizeRelV relativeFrom="page">
+              <wp14:pctHeight>0</wp14:pctHeight>
+            </wp14:sizeRelV>
+          </wp:anchor>
+        </w:drawing>
+      </w:r>
+    </w:p>
+    <w:p>
+      <w:pPr>
+        <w:spacing w:after="0" w:line="240" w:lineRule="auto"/>
+        <w:rPr>
+          <w:rFonts w:ascii="Arial" w:hAnsi="Arial" w:cs="Arial"/>
+          <w:sz w:val="24"/>
+          <w:szCs w:val="24"/>
+          <w:shd w:val="clear" w:color="auto" w:fill="FFFFFF"/>
+        </w:rPr>
+      </w:pPr>
+    </w:p>
+    <w:p>
+      <w:pPr>
+        <w:spacing w:after="0" w:line="240" w:lineRule="auto"/>
+        <w:rPr>
+          <w:rFonts w:ascii="Arial" w:hAnsi="Arial" w:cs="Arial"/>
+          <w:sz w:val="24"/>
+          <w:szCs w:val="24"/>
+          <w:shd w:val="clear" w:color="auto" w:fill="FFFFFF"/>
+        </w:rPr>
+      </w:pPr>
+    </w:p>
+    <w:p>
+      <w:pPr>
+        <w:spacing w:after="0" w:line="240" w:lineRule="auto"/>
+        <w:rPr>
+          <w:rFonts w:ascii="Arial" w:hAnsi="Arial" w:cs="Arial"/>
+          <w:sz w:val="24"/>
+          <w:szCs w:val="24"/>
+          <w:shd w:val="clear" w:color="auto" w:fill="FFFFFF"/>
+        </w:rPr>
+      </w:pPr>
+    </w:p>
+    <w:p>
+      <w:pPr>
+        <w:spacing w:after="0" w:line="240" w:lineRule="auto"/>
+        <w:rPr>
+          <w:rFonts w:ascii="Arial" w:hAnsi="Arial" w:cs="Arial"/>
+          <w:sz w:val="24"/>
+          <w:szCs w:val="24"/>
+          <w:shd w:val="clear" w:color="auto" w:fill="FFFFFF"/>
+        </w:rPr>
+      </w:pPr>
+    </w:p>
+    <w:p>
+      <w:pPr>
+        <w:spacing w:after="0" w:line="240" w:lineRule="auto"/>
+        <w:rPr>
+          <w:rFonts w:ascii="Arial" w:hAnsi="Arial" w:cs="Arial"/>
+          <w:sz w:val="24"/>
+          <w:szCs w:val="24"/>
+          <w:shd w:val="clear" w:color="auto" w:fill="FFFFFF"/>
+        </w:rPr>
+      </w:pPr>
+    </w:p>
+    <w:p>
+      <w:pPr>
+        <w:spacing w:after="0" w:line="240" w:lineRule="auto"/>
+        <w:rPr>
+          <w:rFonts w:ascii="Arial" w:hAnsi="Arial" w:cs="Arial"/>
+          <w:sz w:val="24"/>
+          <w:szCs w:val="24"/>
+          <w:shd w:val="clear" w:color="auto" w:fill="FFFFFF"/>
+        </w:rPr>
+      </w:pPr>
+    </w:p>
+    <w:p>
+      <w:pPr>
+        <w:spacing w:after="0" w:line="240" w:lineRule="auto"/>
+        <w:rPr>
+          <w:rFonts w:ascii="Arial" w:hAnsi="Arial" w:cs="Arial"/>
+          <w:sz w:val="24"/>
+          <w:szCs w:val="24"/>
+          <w:shd w:val="clear" w:color="auto" w:fill="FFFFFF"/>
+        </w:rPr>
+      </w:pPr>
+      <w:r>
+        <w:rPr>
+          <w:rFonts w:ascii="Arial" w:hAnsi="Arial" w:cs="Arial"/>
+          <w:sz w:val="24"/>
+          <w:szCs w:val="24"/>
+          <w:shd w:val="clear" w:color="auto" w:fill="FFFFFF"/>
+        </w:rPr>
+        <w:t>Al llegar al último coeficiente obtenemos el resultado final</w:t>
+      </w:r>
+    </w:p>
+    <w:p>
+      <w:pPr>
+        <w:spacing w:after="0" w:line="240" w:lineRule="auto"/>
+        <w:rPr>
+          <w:rFonts w:ascii="Arial" w:hAnsi="Arial" w:cs="Arial"/>
+          <w:sz w:val="24"/>
+          <w:szCs w:val="24"/>
+          <w:shd w:val="clear" w:color="auto" w:fill="FFFFFF"/>
+        </w:rPr>
+      </w:pPr>
+      <w:r>
+        <w:rPr>
+          <w:rFonts w:ascii="Arial" w:hAnsi="Arial" w:cs="Arial"/>
+          <w:noProof/>
+          <w:sz w:val="24"/>
+          <w:szCs w:val="24"/>
+          <w:shd w:val="clear" w:color="auto" w:fill="FFFFFF"/>
+        </w:rPr>
+        <w:drawing>
+          <wp:anchor distT="0" distB="0" distL="114300" distR="114300" simplePos="0" relativeHeight="251662336" behindDoc="0" locked="0" layoutInCell="1" allowOverlap="1">
+            <wp:simplePos x="0" y="0"/>
+            <wp:positionH relativeFrom="margin">
+              <wp:align>center</wp:align>
+            </wp:positionH>
+            <wp:positionV relativeFrom="paragraph">
+              <wp:posOffset>8890</wp:posOffset>
+            </wp:positionV>
+            <wp:extent cx="2162175" cy="1164605"/>
+            <wp:effectExtent l="0" t="0" r="0" b="0"/>
+            <wp:wrapNone/>
+            <wp:docPr id="6" name="Imagen 6"/>
+            <wp:cNvGraphicFramePr>
+              <a:graphicFrameLocks xmlns:a="http://schemas.openxmlformats.org/drawingml/2006/main" noChangeAspect="1"/>
+            </wp:cNvGraphicFramePr>
+            <a:graphic xmlns:a="http://schemas.openxmlformats.org/drawingml/2006/main">
+              <a:graphicData uri="http://schemas.openxmlformats.org/drawingml/2006/picture">
+                <pic:pic xmlns:pic="http://schemas.openxmlformats.org/drawingml/2006/picture">
+                  <pic:nvPicPr>
+                    <pic:cNvPr id="6" name="5.png"/>
+                    <pic:cNvPicPr/>
+                  </pic:nvPicPr>
+                  <pic:blipFill>
+                    <a:blip r:embed="rId11">
+                      <a:extLst>
+                        <a:ext uri="{28A0092B-C50C-407E-A947-70E740481C1C}">
+                          <a14:useLocalDpi xmlns:a14="http://schemas.microsoft.com/office/drawing/2010/main" val="0"/>
+                        </a:ext>
+                      </a:extLst>
+                    </a:blip>
+                    <a:stretch>
+                      <a:fillRect/>
+                    </a:stretch>
+                  </pic:blipFill>
+                  <pic:spPr>
+                    <a:xfrm>
+                      <a:off x="0" y="0"/>
+                      <a:ext cx="2162175" cy="1164605"/>
+                    </a:xfrm>
+                    <a:prstGeom prst="rect">
+                      <a:avLst/>
+                    </a:prstGeom>
+                  </pic:spPr>
+                </pic:pic>
+              </a:graphicData>
+            </a:graphic>
+            <wp14:sizeRelH relativeFrom="page">
+              <wp14:pctWidth>0</wp14:pctWidth>
+            </wp14:sizeRelH>
+            <wp14:sizeRelV relativeFrom="page">
+              <wp14:pctHeight>0</wp14:pctHeight>
+            </wp14:sizeRelV>
+          </wp:anchor>
+        </w:drawing>
+      </w:r>
+    </w:p>
+    <w:p>
+      <w:pPr>
+        <w:spacing w:after="0" w:line="240" w:lineRule="auto"/>
+        <w:rPr>
+          <w:rFonts w:ascii="Arial" w:hAnsi="Arial" w:cs="Arial"/>
+          <w:sz w:val="24"/>
+          <w:szCs w:val="24"/>
+          <w:shd w:val="clear" w:color="auto" w:fill="FFFFFF"/>
+        </w:rPr>
+      </w:pPr>
+    </w:p>
+    <w:p>
+      <w:pPr>
+        <w:spacing w:after="0" w:line="240" w:lineRule="auto"/>
+        <w:rPr>
+          <w:rFonts w:ascii="Arial" w:hAnsi="Arial" w:cs="Arial"/>
+          <w:sz w:val="24"/>
+          <w:szCs w:val="24"/>
+          <w:shd w:val="clear" w:color="auto" w:fill="FFFFFF"/>
+        </w:rPr>
+      </w:pPr>
+    </w:p>
+    <w:p>
+      <w:pPr>
+        <w:spacing w:after="0" w:line="240" w:lineRule="auto"/>
+        <w:rPr>
+          <w:rFonts w:ascii="Arial" w:hAnsi="Arial" w:cs="Arial"/>
+          <w:sz w:val="24"/>
+          <w:szCs w:val="24"/>
+          <w:shd w:val="clear" w:color="auto" w:fill="FFFFFF"/>
+        </w:rPr>
+      </w:pPr>
+    </w:p>
+    <w:p>
+      <w:pPr>
+        <w:spacing w:after="0" w:line="240" w:lineRule="auto"/>
+        <w:rPr>
+          <w:rFonts w:ascii="Arial" w:hAnsi="Arial" w:cs="Arial"/>
+          <w:sz w:val="24"/>
+          <w:szCs w:val="24"/>
+          <w:shd w:val="clear" w:color="auto" w:fill="FFFFFF"/>
+        </w:rPr>
+      </w:pPr>
+    </w:p>
+    <w:p>
+      <w:pPr>
+        <w:spacing w:after="0" w:line="240" w:lineRule="auto"/>
+        <w:rPr>
+          <w:rFonts w:ascii="Arial" w:hAnsi="Arial" w:cs="Arial"/>
+          <w:sz w:val="24"/>
+          <w:szCs w:val="24"/>
+          <w:shd w:val="clear" w:color="auto" w:fill="FFFFFF"/>
+        </w:rPr>
+      </w:pPr>
+    </w:p>
+    <w:p>
+      <w:pPr>
+        <w:spacing w:after="0" w:line="240" w:lineRule="auto"/>
+        <w:rPr>
+          <w:rFonts w:ascii="Arial" w:hAnsi="Arial" w:cs="Arial"/>
+          <w:sz w:val="24"/>
+          <w:szCs w:val="24"/>
+          <w:shd w:val="clear" w:color="auto" w:fill="FFFFFF"/>
+        </w:rPr>
+      </w:pPr>
+    </w:p>
+    <w:p>
+      <w:pPr>
+        <w:spacing w:after="0" w:line="240" w:lineRule="auto"/>
+        <w:rPr>
+          <w:rFonts w:ascii="Arial" w:hAnsi="Arial" w:cs="Arial"/>
+          <w:sz w:val="24"/>
+          <w:szCs w:val="24"/>
+        </w:rPr>
+      </w:pPr>
+      <w:r>
+        <w:rPr>
+          <w:rFonts w:ascii="Arial" w:hAnsi="Arial" w:cs="Arial"/>
+          <w:b/>
+          <w:i/>
+          <w:sz w:val="24"/>
+          <w:szCs w:val="24"/>
+        </w:rPr>
+        <w:t xml:space="preserve">Alternativa </w:t>
+      </w:r>
+      <w:r>
+        <w:rPr>
+          <w:rFonts w:ascii="Arial" w:hAnsi="Arial" w:cs="Arial"/>
+          <w:b/>
+          <w:i/>
+          <w:sz w:val="24"/>
+          <w:szCs w:val="24"/>
+        </w:rPr>
+        <w:t>2</w:t>
+      </w:r>
+      <w:r>
+        <w:rPr>
+          <w:rFonts w:ascii="Arial" w:hAnsi="Arial" w:cs="Arial"/>
+          <w:b/>
+          <w:i/>
+          <w:sz w:val="24"/>
+          <w:szCs w:val="24"/>
+        </w:rPr>
+        <w:t>:</w:t>
+      </w:r>
+      <w:r>
+        <w:rPr>
+          <w:rFonts w:ascii="Arial" w:hAnsi="Arial" w:cs="Arial"/>
+          <w:b/>
+          <w:i/>
+          <w:sz w:val="24"/>
+          <w:szCs w:val="24"/>
+        </w:rPr>
+        <w:t xml:space="preserve"> </w:t>
+      </w:r>
+      <w:r>
+        <w:rPr>
+          <w:rFonts w:ascii="Arial" w:hAnsi="Arial" w:cs="Arial"/>
+          <w:sz w:val="24"/>
+          <w:szCs w:val="24"/>
+        </w:rPr>
+        <w:t>Método de Newton para polinomios.</w:t>
+      </w:r>
+    </w:p>
+    <w:p>
+      <w:pPr>
+        <w:tabs>
+          <w:tab w:val="left" w:pos="2055"/>
+        </w:tabs>
+        <w:spacing w:after="0" w:line="240" w:lineRule="auto"/>
+        <w:rPr>
+          <w:rFonts w:ascii="Arial" w:hAnsi="Arial" w:cs="Arial"/>
+          <w:sz w:val="24"/>
+          <w:szCs w:val="24"/>
+        </w:rPr>
+      </w:pPr>
+    </w:p>
+    <w:p>
+      <w:pPr>
+        <w:tabs>
+          <w:tab w:val="left" w:pos="2055"/>
+        </w:tabs>
+        <w:spacing w:after="0" w:line="240" w:lineRule="auto"/>
+        <w:rPr>
+          <w:rFonts w:ascii="Arial" w:eastAsiaTheme="minorEastAsia" w:hAnsi="Arial" w:cs="Arial"/>
+          <w:sz w:val="24"/>
+          <w:szCs w:val="24"/>
+        </w:rPr>
+      </w:pPr>
+      <w:r>
+        <w:rPr>
+          <w:rFonts w:ascii="Arial" w:hAnsi="Arial" w:cs="Arial"/>
+          <w:sz w:val="24"/>
+          <w:szCs w:val="24"/>
+        </w:rPr>
+        <w:t xml:space="preserve">Este método es un algoritmo se usa para encontrar las raíces de un polinomio de cualquiera grado. Este método parte de una aproximación inicial para para la raíz </w:t>
+      </w:r>
+      <m:oMath>
+        <m:sSub>
+          <m:sSubPr>
+            <m:ctrlPr>
+              <w:rPr>
+                <w:rFonts w:ascii="Cambria Math" w:hAnsi="Cambria Math" w:cs="Arial"/>
+                <w:i/>
+                <w:sz w:val="24"/>
+                <w:szCs w:val="24"/>
+              </w:rPr>
+            </m:ctrlPr>
+          </m:sSubPr>
+          <m:e>
+            <m:r>
+              <w:rPr>
+                <w:rFonts w:ascii="Cambria Math" w:hAnsi="Cambria Math" w:cs="Arial"/>
+                <w:sz w:val="24"/>
+                <w:szCs w:val="24"/>
+              </w:rPr>
+              <m:t>x</m:t>
+            </m:r>
+          </m:e>
+          <m:sub>
+            <m:r>
+              <w:rPr>
+                <w:rFonts w:ascii="Cambria Math" w:hAnsi="Cambria Math" w:cs="Arial"/>
+                <w:sz w:val="24"/>
+                <w:szCs w:val="24"/>
+              </w:rPr>
+              <m:t>0</m:t>
+            </m:r>
+          </m:sub>
+        </m:sSub>
+      </m:oMath>
+      <w:r>
+        <w:rPr>
+          <w:rFonts w:ascii="Arial" w:eastAsiaTheme="minorEastAsia" w:hAnsi="Arial" w:cs="Arial"/>
+          <w:sz w:val="24"/>
+          <w:szCs w:val="24"/>
+        </w:rPr>
+        <w:t xml:space="preserve"> y obtiene una aproximación mejor </w:t>
+      </w:r>
+      <m:oMath>
+        <m:sSub>
+          <m:sSubPr>
+            <m:ctrlPr>
+              <w:rPr>
+                <w:rFonts w:ascii="Cambria Math" w:eastAsiaTheme="minorEastAsia" w:hAnsi="Cambria Math" w:cs="Arial"/>
+                <w:i/>
+                <w:sz w:val="24"/>
+                <w:szCs w:val="24"/>
+              </w:rPr>
+            </m:ctrlPr>
+          </m:sSubPr>
+          <m:e>
+            <m:r>
+              <w:rPr>
+                <w:rFonts w:ascii="Cambria Math" w:eastAsiaTheme="minorEastAsia" w:hAnsi="Cambria Math" w:cs="Arial"/>
+                <w:sz w:val="24"/>
+                <w:szCs w:val="24"/>
+              </w:rPr>
+              <m:t>x</m:t>
+            </m:r>
+          </m:e>
+          <m:sub>
+            <m:r>
+              <w:rPr>
+                <w:rFonts w:ascii="Cambria Math" w:eastAsiaTheme="minorEastAsia" w:hAnsi="Cambria Math" w:cs="Arial"/>
+                <w:sz w:val="24"/>
+                <w:szCs w:val="24"/>
+              </w:rPr>
+              <m:t>1</m:t>
+            </m:r>
+          </m:sub>
+        </m:sSub>
+      </m:oMath>
+      <w:r>
+        <w:rPr>
+          <w:rFonts w:ascii="Arial" w:eastAsiaTheme="minorEastAsia" w:hAnsi="Arial" w:cs="Arial"/>
+          <w:sz w:val="24"/>
+          <w:szCs w:val="24"/>
+        </w:rPr>
+        <w:t>, la cual se obtiene a partir de la fórmula:</w:t>
+      </w:r>
+    </w:p>
+    <w:p>
+      <w:pPr>
+        <w:tabs>
+          <w:tab w:val="left" w:pos="2055"/>
+        </w:tabs>
+        <w:spacing w:after="0" w:line="240" w:lineRule="auto"/>
+        <w:rPr>
+          <w:rFonts w:ascii="Arial" w:eastAsiaTheme="minorEastAsia" w:hAnsi="Arial" w:cs="Arial"/>
+          <w:sz w:val="24"/>
+          <w:szCs w:val="24"/>
+        </w:rPr>
+      </w:pPr>
+    </w:p>
+    <w:p>
+      <w:pPr>
+        <w:tabs>
+          <w:tab w:val="left" w:pos="2055"/>
+        </w:tabs>
+        <w:spacing w:after="0" w:line="240" w:lineRule="auto"/>
+        <w:rPr>
+          <w:rFonts w:ascii="Arial" w:eastAsiaTheme="minorEastAsia" w:hAnsi="Arial" w:cs="Arial"/>
+          <w:sz w:val="24"/>
+          <w:szCs w:val="24"/>
+          <w:shd w:val="clear" w:color="auto" w:fill="FFFFFF"/>
+        </w:rPr>
+      </w:pPr>
+      <m:oMathPara>
+        <m:oMath>
+          <m:sSub>
+            <m:sSubPr>
+              <m:ctrlPr>
+                <w:rPr>
+                  <w:rFonts w:ascii="Cambria Math" w:hAnsi="Cambria Math" w:cs="Arial"/>
+                  <w:i/>
+                  <w:sz w:val="24"/>
+                  <w:szCs w:val="24"/>
+                  <w:shd w:val="clear" w:color="auto" w:fill="FFFFFF"/>
+                </w:rPr>
+              </m:ctrlPr>
+            </m:sSubPr>
+            <m:e>
+              <m:r>
+                <w:rPr>
+                  <w:rFonts w:ascii="Cambria Math" w:hAnsi="Cambria Math" w:cs="Arial"/>
+                  <w:sz w:val="24"/>
+                  <w:szCs w:val="24"/>
+                  <w:shd w:val="clear" w:color="auto" w:fill="FFFFFF"/>
+                </w:rPr>
+                <m:t>x</m:t>
+              </m:r>
+            </m:e>
+            <m:sub>
+              <m:r>
+                <w:rPr>
+                  <w:rFonts w:ascii="Cambria Math" w:hAnsi="Cambria Math" w:cs="Arial"/>
+                  <w:sz w:val="24"/>
+                  <w:szCs w:val="24"/>
+                  <w:shd w:val="clear" w:color="auto" w:fill="FFFFFF"/>
+                </w:rPr>
+                <m:t>1</m:t>
+              </m:r>
+            </m:sub>
+          </m:sSub>
+          <m:r>
+            <w:rPr>
+              <w:rFonts w:ascii="Cambria Math" w:hAnsi="Cambria Math" w:cs="Arial"/>
+              <w:sz w:val="24"/>
+              <w:szCs w:val="24"/>
+              <w:shd w:val="clear" w:color="auto" w:fill="FFFFFF"/>
+            </w:rPr>
+            <m:t>=</m:t>
+          </m:r>
+          <m:sSub>
+            <m:sSubPr>
+              <m:ctrlPr>
+                <w:rPr>
+                  <w:rFonts w:ascii="Cambria Math" w:hAnsi="Cambria Math" w:cs="Arial"/>
+                  <w:i/>
+                  <w:sz w:val="24"/>
+                  <w:szCs w:val="24"/>
+                  <w:shd w:val="clear" w:color="auto" w:fill="FFFFFF"/>
+                </w:rPr>
+              </m:ctrlPr>
+            </m:sSubPr>
+            <m:e>
+              <m:r>
+                <w:rPr>
+                  <w:rFonts w:ascii="Cambria Math" w:hAnsi="Cambria Math" w:cs="Arial"/>
+                  <w:sz w:val="24"/>
+                  <w:szCs w:val="24"/>
+                  <w:shd w:val="clear" w:color="auto" w:fill="FFFFFF"/>
+                </w:rPr>
+                <m:t>x</m:t>
+              </m:r>
+            </m:e>
+            <m:sub>
+              <m:r>
+                <w:rPr>
+                  <w:rFonts w:ascii="Cambria Math" w:hAnsi="Cambria Math" w:cs="Arial"/>
+                  <w:sz w:val="24"/>
+                  <w:szCs w:val="24"/>
+                  <w:shd w:val="clear" w:color="auto" w:fill="FFFFFF"/>
+                </w:rPr>
+                <m:t>0</m:t>
+              </m:r>
+            </m:sub>
+          </m:sSub>
+          <m:r>
+            <w:rPr>
+              <w:rFonts w:ascii="Cambria Math" w:hAnsi="Cambria Math" w:cs="Arial"/>
+              <w:sz w:val="24"/>
+              <w:szCs w:val="24"/>
+              <w:shd w:val="clear" w:color="auto" w:fill="FFFFFF"/>
+            </w:rPr>
+            <m:t>-</m:t>
+          </m:r>
+          <m:f>
+            <m:fPr>
+              <m:ctrlPr>
+                <w:rPr>
+                  <w:rFonts w:ascii="Cambria Math" w:hAnsi="Cambria Math" w:cs="Arial"/>
+                  <w:i/>
+                  <w:sz w:val="24"/>
+                  <w:szCs w:val="24"/>
+                  <w:shd w:val="clear" w:color="auto" w:fill="FFFFFF"/>
+                </w:rPr>
+              </m:ctrlPr>
+            </m:fPr>
+            <m:num>
+              <m:r>
+                <w:rPr>
+                  <w:rFonts w:ascii="Cambria Math" w:hAnsi="Cambria Math" w:cs="Arial"/>
+                  <w:sz w:val="24"/>
+                  <w:szCs w:val="24"/>
+                  <w:shd w:val="clear" w:color="auto" w:fill="FFFFFF"/>
+                </w:rPr>
+                <m:t>f(</m:t>
+              </m:r>
+              <m:sSub>
+                <m:sSubPr>
+                  <m:ctrlPr>
+                    <w:rPr>
+                      <w:rFonts w:ascii="Cambria Math" w:hAnsi="Cambria Math" w:cs="Arial"/>
+                      <w:i/>
+                      <w:sz w:val="24"/>
+                      <w:szCs w:val="24"/>
+                      <w:shd w:val="clear" w:color="auto" w:fill="FFFFFF"/>
+                    </w:rPr>
+                  </m:ctrlPr>
+                </m:sSubPr>
+                <m:e>
+                  <m:r>
+                    <w:rPr>
+                      <w:rFonts w:ascii="Cambria Math" w:hAnsi="Cambria Math" w:cs="Arial"/>
+                      <w:sz w:val="24"/>
+                      <w:szCs w:val="24"/>
+                      <w:shd w:val="clear" w:color="auto" w:fill="FFFFFF"/>
+                    </w:rPr>
+                    <m:t>x</m:t>
+                  </m:r>
+                </m:e>
+                <m:sub>
+                  <m:r>
+                    <w:rPr>
+                      <w:rFonts w:ascii="Cambria Math" w:hAnsi="Cambria Math" w:cs="Arial"/>
+                      <w:sz w:val="24"/>
+                      <w:szCs w:val="24"/>
+                      <w:shd w:val="clear" w:color="auto" w:fill="FFFFFF"/>
+                    </w:rPr>
+                    <m:t>0)</m:t>
+                  </m:r>
+                </m:sub>
+              </m:sSub>
+            </m:num>
+            <m:den>
+              <m:r>
+                <w:rPr>
+                  <w:rFonts w:ascii="Cambria Math" w:hAnsi="Cambria Math" w:cs="Arial"/>
+                  <w:sz w:val="24"/>
+                  <w:szCs w:val="24"/>
+                  <w:shd w:val="clear" w:color="auto" w:fill="FFFFFF"/>
+                </w:rPr>
+                <m:t>f'(</m:t>
+              </m:r>
+              <m:sSub>
+                <m:sSubPr>
+                  <m:ctrlPr>
+                    <w:rPr>
+                      <w:rFonts w:ascii="Cambria Math" w:hAnsi="Cambria Math" w:cs="Arial"/>
+                      <w:i/>
+                      <w:sz w:val="24"/>
+                      <w:szCs w:val="24"/>
+                      <w:shd w:val="clear" w:color="auto" w:fill="FFFFFF"/>
+                    </w:rPr>
+                  </m:ctrlPr>
+                </m:sSubPr>
+                <m:e>
+                  <m:r>
+                    <w:rPr>
+                      <w:rFonts w:ascii="Cambria Math" w:hAnsi="Cambria Math" w:cs="Arial"/>
+                      <w:sz w:val="24"/>
+                      <w:szCs w:val="24"/>
+                      <w:shd w:val="clear" w:color="auto" w:fill="FFFFFF"/>
+                    </w:rPr>
+                    <m:t>x</m:t>
+                  </m:r>
+                </m:e>
+                <m:sub>
+                  <m:r>
+                    <w:rPr>
+                      <w:rFonts w:ascii="Cambria Math" w:hAnsi="Cambria Math" w:cs="Arial"/>
+                      <w:sz w:val="24"/>
+                      <w:szCs w:val="24"/>
+                      <w:shd w:val="clear" w:color="auto" w:fill="FFFFFF"/>
+                    </w:rPr>
+                    <m:t>0)</m:t>
+                  </m:r>
+                </m:sub>
+              </m:sSub>
+            </m:den>
+          </m:f>
+        </m:oMath>
+      </m:oMathPara>
+    </w:p>
+    <w:p>
+      <w:pPr>
+        <w:tabs>
+          <w:tab w:val="left" w:pos="2055"/>
+        </w:tabs>
+        <w:spacing w:after="0" w:line="240" w:lineRule="auto"/>
+        <w:rPr>
+          <w:rFonts w:ascii="Arial" w:eastAsiaTheme="minorEastAsia" w:hAnsi="Arial" w:cs="Arial"/>
+          <w:sz w:val="24"/>
+          <w:szCs w:val="24"/>
+          <w:shd w:val="clear" w:color="auto" w:fill="FFFFFF"/>
+        </w:rPr>
+      </w:pPr>
+    </w:p>
+    <w:p>
+      <w:pPr>
+        <w:tabs>
+          <w:tab w:val="left" w:pos="2055"/>
+        </w:tabs>
+        <w:spacing w:after="0" w:line="240" w:lineRule="auto"/>
+        <w:rPr>
+          <w:rFonts w:ascii="Arial" w:hAnsi="Arial" w:cs="Arial"/>
+          <w:sz w:val="24"/>
+          <w:szCs w:val="24"/>
+          <w:shd w:val="clear" w:color="auto" w:fill="FFFFFF"/>
+        </w:rPr>
+      </w:pPr>
+      <w:r>
+        <w:rPr>
+          <w:rFonts w:ascii="Arial" w:eastAsiaTheme="minorEastAsia" w:hAnsi="Arial" w:cs="Arial"/>
+          <w:sz w:val="24"/>
+          <w:szCs w:val="24"/>
+          <w:shd w:val="clear" w:color="auto" w:fill="FFFFFF"/>
+        </w:rPr>
+        <w:t xml:space="preserve">El método de </w:t>
+      </w:r>
+      <w:r>
+        <w:rPr>
+          <w:rFonts w:ascii="Arial" w:eastAsiaTheme="minorEastAsia" w:hAnsi="Arial" w:cs="Arial"/>
+          <w:sz w:val="24"/>
+          <w:szCs w:val="24"/>
+          <w:shd w:val="clear" w:color="auto" w:fill="FFFFFF"/>
+        </w:rPr>
+        <w:t>Newton consiste</w:t>
+      </w:r>
+      <w:r>
+        <w:rPr>
+          <w:rFonts w:ascii="Arial" w:eastAsiaTheme="minorEastAsia" w:hAnsi="Arial" w:cs="Arial"/>
+          <w:sz w:val="24"/>
+          <w:szCs w:val="24"/>
+          <w:shd w:val="clear" w:color="auto" w:fill="FFFFFF"/>
+        </w:rPr>
+        <w:t xml:space="preserve"> en una </w:t>
+      </w:r>
+      <w:r>
+        <w:rPr>
+          <w:rFonts w:ascii="Arial" w:eastAsiaTheme="minorEastAsia" w:hAnsi="Arial" w:cs="Arial"/>
+          <w:sz w:val="24"/>
+          <w:szCs w:val="24"/>
+          <w:shd w:val="clear" w:color="auto" w:fill="FFFFFF"/>
+        </w:rPr>
+        <w:t xml:space="preserve">lineación del polinomio, es decir, </w:t>
+      </w:r>
+      <w:r>
+        <w:rPr>
+          <w:rFonts w:ascii="Arial" w:hAnsi="Arial" w:cs="Arial"/>
+          <w:i/>
+          <w:iCs/>
+          <w:color w:val="000000"/>
+          <w:sz w:val="24"/>
+          <w:szCs w:val="24"/>
+        </w:rPr>
+        <w:t>f</w:t>
+      </w:r>
+      <w:r>
+        <w:rPr>
+          <w:rFonts w:ascii="Arial" w:hAnsi="Arial" w:cs="Arial"/>
+          <w:color w:val="000000"/>
+          <w:sz w:val="24"/>
+          <w:szCs w:val="24"/>
+        </w:rPr>
+        <w:t> se reemplaza por una recta tal que contiene al punto (</w:t>
+      </w:r>
+      <w:r>
+        <w:rPr>
+          <w:rFonts w:ascii="Arial" w:hAnsi="Arial" w:cs="Arial"/>
+          <w:i/>
+          <w:iCs/>
+          <w:color w:val="000000"/>
+          <w:sz w:val="24"/>
+          <w:szCs w:val="24"/>
+        </w:rPr>
+        <w:t>x</w:t>
+      </w:r>
+      <w:proofErr w:type="gramStart"/>
+      <w:r>
+        <w:rPr>
+          <w:rFonts w:ascii="Arial" w:hAnsi="Arial" w:cs="Arial"/>
+          <w:color w:val="000000"/>
+          <w:sz w:val="24"/>
+          <w:szCs w:val="24"/>
+          <w:vertAlign w:val="subscript"/>
+        </w:rPr>
+        <w:t>0</w:t>
+      </w:r>
+      <w:r>
+        <w:rPr>
+          <w:rFonts w:ascii="Arial" w:hAnsi="Arial" w:cs="Arial"/>
+          <w:color w:val="000000"/>
+          <w:sz w:val="24"/>
+          <w:szCs w:val="24"/>
+        </w:rPr>
+        <w:t>,</w:t>
+      </w:r>
+      <w:r>
+        <w:rPr>
+          <w:rFonts w:ascii="Arial" w:hAnsi="Arial" w:cs="Arial"/>
+          <w:i/>
+          <w:iCs/>
+          <w:color w:val="000000"/>
+          <w:sz w:val="24"/>
+          <w:szCs w:val="24"/>
+        </w:rPr>
+        <w:t>f</w:t>
+      </w:r>
+      <w:proofErr w:type="gramEnd"/>
+      <w:r>
+        <w:rPr>
+          <w:rFonts w:ascii="Arial" w:hAnsi="Arial" w:cs="Arial"/>
+          <w:color w:val="000000"/>
+          <w:sz w:val="24"/>
+          <w:szCs w:val="24"/>
+        </w:rPr>
+        <w:t>(</w:t>
+      </w:r>
+      <w:r>
+        <w:rPr>
+          <w:rFonts w:ascii="Arial" w:hAnsi="Arial" w:cs="Arial"/>
+          <w:i/>
+          <w:iCs/>
+          <w:color w:val="000000"/>
+          <w:sz w:val="24"/>
+          <w:szCs w:val="24"/>
+        </w:rPr>
+        <w:t>x</w:t>
+      </w:r>
+      <w:r>
+        <w:rPr>
+          <w:rFonts w:ascii="Arial" w:hAnsi="Arial" w:cs="Arial"/>
+          <w:color w:val="000000"/>
+          <w:sz w:val="24"/>
+          <w:szCs w:val="24"/>
+          <w:vertAlign w:val="subscript"/>
+        </w:rPr>
+        <w:t>0</w:t>
+      </w:r>
+      <w:r>
+        <w:rPr>
+          <w:rFonts w:ascii="Arial" w:hAnsi="Arial" w:cs="Arial"/>
+          <w:color w:val="000000"/>
+          <w:sz w:val="24"/>
+          <w:szCs w:val="24"/>
+        </w:rPr>
+        <w:t>)) y cuya pendiente coincide con la derivada de la función en el punto, </w:t>
+      </w:r>
+      <w:r>
+        <w:rPr>
+          <w:rFonts w:ascii="Arial" w:hAnsi="Arial" w:cs="Arial"/>
+          <w:i/>
+          <w:iCs/>
+          <w:color w:val="000000"/>
+          <w:sz w:val="24"/>
+          <w:szCs w:val="24"/>
+        </w:rPr>
+        <w:t>f</w:t>
+      </w:r>
+      <w:r>
+        <w:rPr>
+          <w:rFonts w:ascii="Arial" w:hAnsi="Arial" w:cs="Arial"/>
+          <w:color w:val="000000"/>
+          <w:sz w:val="24"/>
+          <w:szCs w:val="24"/>
+        </w:rPr>
+        <w:t>'(</w:t>
+      </w:r>
+      <w:r>
+        <w:rPr>
+          <w:rFonts w:ascii="Arial" w:hAnsi="Arial" w:cs="Arial"/>
+          <w:i/>
+          <w:iCs/>
+          <w:color w:val="000000"/>
+          <w:sz w:val="24"/>
+          <w:szCs w:val="24"/>
+        </w:rPr>
+        <w:t>x</w:t>
+      </w:r>
+      <w:r>
+        <w:rPr>
+          <w:rFonts w:ascii="Arial" w:hAnsi="Arial" w:cs="Arial"/>
+          <w:color w:val="000000"/>
+          <w:sz w:val="24"/>
+          <w:szCs w:val="24"/>
+          <w:vertAlign w:val="subscript"/>
+        </w:rPr>
+        <w:t>0</w:t>
+      </w:r>
+      <w:r>
+        <w:rPr>
+          <w:rFonts w:ascii="Arial" w:hAnsi="Arial" w:cs="Arial"/>
+          <w:color w:val="000000"/>
+          <w:sz w:val="24"/>
+          <w:szCs w:val="24"/>
+        </w:rPr>
+        <w:t>). La nueva aproximación a la raíz, </w:t>
+      </w:r>
+      <w:r>
+        <w:rPr>
+          <w:rFonts w:ascii="Arial" w:hAnsi="Arial" w:cs="Arial"/>
+          <w:i/>
+          <w:iCs/>
+          <w:color w:val="000000"/>
+          <w:sz w:val="24"/>
+          <w:szCs w:val="24"/>
+        </w:rPr>
+        <w:t>x</w:t>
+      </w:r>
+      <w:r>
+        <w:rPr>
+          <w:rFonts w:ascii="Arial" w:hAnsi="Arial" w:cs="Arial"/>
+          <w:color w:val="000000"/>
+          <w:sz w:val="24"/>
+          <w:szCs w:val="24"/>
+          <w:vertAlign w:val="subscript"/>
+        </w:rPr>
+        <w:t>1</w:t>
+      </w:r>
+      <w:r>
+        <w:rPr>
+          <w:rFonts w:ascii="Arial" w:hAnsi="Arial" w:cs="Arial"/>
+          <w:color w:val="000000"/>
+          <w:sz w:val="24"/>
+          <w:szCs w:val="24"/>
+        </w:rPr>
+        <w:t>, se obtiene de la intersección de la función linear con el eje </w:t>
+      </w:r>
+      <w:r>
+        <w:rPr>
+          <w:rFonts w:ascii="Arial" w:hAnsi="Arial" w:cs="Arial"/>
+          <w:i/>
+          <w:iCs/>
+          <w:color w:val="000000"/>
+          <w:sz w:val="24"/>
+          <w:szCs w:val="24"/>
+        </w:rPr>
+        <w:t>X</w:t>
+      </w:r>
+      <w:r>
+        <w:rPr>
+          <w:rFonts w:ascii="Arial" w:hAnsi="Arial" w:cs="Arial"/>
+          <w:color w:val="000000"/>
+          <w:sz w:val="24"/>
+          <w:szCs w:val="24"/>
+        </w:rPr>
+        <w:t> de ordenadas.</w:t>
+      </w:r>
+    </w:p>
+    <w:p>
+      <w:pPr>
+        <w:spacing w:after="0" w:line="240" w:lineRule="auto"/>
+        <w:rPr>
+          <w:rFonts w:ascii="Arial" w:hAnsi="Arial" w:cs="Arial"/>
+          <w:sz w:val="24"/>
+          <w:szCs w:val="24"/>
+          <w:shd w:val="clear" w:color="auto" w:fill="FFFFFF"/>
+        </w:rPr>
+      </w:pPr>
+      <w:r>
+        <w:rPr>
+          <w:rFonts w:ascii="Arial" w:hAnsi="Arial" w:cs="Arial"/>
+          <w:noProof/>
+          <w:sz w:val="24"/>
+          <w:szCs w:val="24"/>
+          <w:shd w:val="clear" w:color="auto" w:fill="FFFFFF"/>
+        </w:rPr>
+        <w:drawing>
+          <wp:anchor distT="0" distB="0" distL="114300" distR="114300" simplePos="0" relativeHeight="251663360" behindDoc="0" locked="0" layoutInCell="1" allowOverlap="1">
+            <wp:simplePos x="0" y="0"/>
+            <wp:positionH relativeFrom="margin">
+              <wp:align>center</wp:align>
+            </wp:positionH>
+            <wp:positionV relativeFrom="paragraph">
+              <wp:posOffset>9525</wp:posOffset>
+            </wp:positionV>
+            <wp:extent cx="2173468" cy="1524000"/>
+            <wp:effectExtent l="0" t="0" r="0" b="0"/>
+            <wp:wrapNone/>
+            <wp:docPr id="7" name="Imagen 7"/>
+            <wp:cNvGraphicFramePr>
+              <a:graphicFrameLocks xmlns:a="http://schemas.openxmlformats.org/drawingml/2006/main" noChangeAspect="1"/>
+            </wp:cNvGraphicFramePr>
+            <a:graphic xmlns:a="http://schemas.openxmlformats.org/drawingml/2006/main">
+              <a:graphicData uri="http://schemas.openxmlformats.org/drawingml/2006/picture">
+                <pic:pic xmlns:pic="http://schemas.openxmlformats.org/drawingml/2006/picture">
+                  <pic:nvPicPr>
+                    <pic:cNvPr id="7" name="Newton.png"/>
+                    <pic:cNvPicPr/>
+                  </pic:nvPicPr>
+                  <pic:blipFill>
+                    <a:blip r:embed="rId12">
+                      <a:extLst>
+                        <a:ext uri="{28A0092B-C50C-407E-A947-70E740481C1C}">
+                          <a14:useLocalDpi xmlns:a14="http://schemas.microsoft.com/office/drawing/2010/main" val="0"/>
+                        </a:ext>
+                      </a:extLst>
+                    </a:blip>
+                    <a:stretch>
+                      <a:fillRect/>
+                    </a:stretch>
+                  </pic:blipFill>
+                  <pic:spPr>
+                    <a:xfrm>
+                      <a:off x="0" y="0"/>
+                      <a:ext cx="2173468" cy="1524000"/>
+                    </a:xfrm>
+                    <a:prstGeom prst="rect">
+                      <a:avLst/>
+                    </a:prstGeom>
+                  </pic:spPr>
+                </pic:pic>
+              </a:graphicData>
+            </a:graphic>
+            <wp14:sizeRelH relativeFrom="page">
+              <wp14:pctWidth>0</wp14:pctWidth>
+            </wp14:sizeRelH>
+            <wp14:sizeRelV relativeFrom="page">
+              <wp14:pctHeight>0</wp14:pctHeight>
+            </wp14:sizeRelV>
+          </wp:anchor>
+        </w:drawing>
+      </w:r>
+    </w:p>
+    <w:p>
+      <w:pPr>
+        <w:spacing w:after="0" w:line="240" w:lineRule="auto"/>
+        <w:rPr>
+          <w:rFonts w:ascii="Arial" w:hAnsi="Arial" w:cs="Arial"/>
+          <w:sz w:val="24"/>
+          <w:szCs w:val="24"/>
+          <w:shd w:val="clear" w:color="auto" w:fill="FFFFFF"/>
+        </w:rPr>
+      </w:pPr>
+    </w:p>
+    <w:p>
+      <w:pPr>
+        <w:spacing w:after="0" w:line="240" w:lineRule="auto"/>
+        <w:rPr>
+          <w:rFonts w:ascii="Arial" w:hAnsi="Arial" w:cs="Arial"/>
+          <w:sz w:val="24"/>
+          <w:szCs w:val="24"/>
+          <w:shd w:val="clear" w:color="auto" w:fill="FFFFFF"/>
+        </w:rPr>
+      </w:pPr>
+    </w:p>
+    <w:p>
+      <w:pPr>
+        <w:spacing w:after="0" w:line="240" w:lineRule="auto"/>
+        <w:rPr>
+          <w:rFonts w:ascii="Arial" w:hAnsi="Arial" w:cs="Arial"/>
+          <w:sz w:val="24"/>
+          <w:szCs w:val="24"/>
+          <w:shd w:val="clear" w:color="auto" w:fill="FFFFFF"/>
+        </w:rPr>
+      </w:pPr>
+    </w:p>
+    <w:p>
+      <w:pPr>
+        <w:spacing w:after="0" w:line="240" w:lineRule="auto"/>
+        <w:rPr>
+          <w:rFonts w:ascii="Arial" w:hAnsi="Arial" w:cs="Arial"/>
+          <w:sz w:val="24"/>
+          <w:szCs w:val="24"/>
+        </w:rPr>
+      </w:pPr>
+    </w:p>
+    <w:p>
+      <w:pPr>
+        <w:spacing w:after="0" w:line="240" w:lineRule="auto"/>
+        <w:rPr>
+          <w:rFonts w:ascii="Arial" w:hAnsi="Arial" w:cs="Arial"/>
+          <w:sz w:val="24"/>
+          <w:szCs w:val="24"/>
+        </w:rPr>
+      </w:pPr>
+    </w:p>
+    <w:p>
+      <w:pPr>
+        <w:spacing w:after="0" w:line="240" w:lineRule="auto"/>
+        <w:rPr>
+          <w:rFonts w:ascii="Arial" w:hAnsi="Arial" w:cs="Arial"/>
+          <w:sz w:val="24"/>
+          <w:szCs w:val="24"/>
+        </w:rPr>
+      </w:pPr>
+    </w:p>
+    <w:p>
+      <w:pPr>
+        <w:spacing w:after="0" w:line="240" w:lineRule="auto"/>
+        <w:rPr>
+          <w:rFonts w:ascii="Arial" w:hAnsi="Arial" w:cs="Arial"/>
+          <w:sz w:val="24"/>
+          <w:szCs w:val="24"/>
+        </w:rPr>
+      </w:pPr>
+    </w:p>
+    <w:p>
+      <w:pPr>
+        <w:spacing w:after="0" w:line="240" w:lineRule="auto"/>
+        <w:rPr>
+          <w:rFonts w:ascii="Arial" w:hAnsi="Arial" w:cs="Arial"/>
+          <w:sz w:val="24"/>
+          <w:szCs w:val="24"/>
+        </w:rPr>
+      </w:pPr>
+    </w:p>
+    <w:p>
+      <w:pPr>
+        <w:spacing w:after="0" w:line="240" w:lineRule="auto"/>
+        <w:rPr>
+          <w:rFonts w:ascii="Arial" w:hAnsi="Arial" w:cs="Arial"/>
+          <w:sz w:val="24"/>
+          <w:szCs w:val="24"/>
+        </w:rPr>
+      </w:pPr>
+    </w:p>
+    <w:p>
+      <w:pPr>
+        <w:spacing w:after="0" w:line="240" w:lineRule="auto"/>
+        <w:rPr>
+          <w:rFonts w:ascii="Arial" w:hAnsi="Arial" w:cs="Arial"/>
+          <w:color w:val="000000"/>
+          <w:sz w:val="24"/>
+          <w:szCs w:val="24"/>
+        </w:rPr>
+      </w:pPr>
+      <w:r>
+        <w:rPr>
+          <w:rFonts w:ascii="Arial" w:hAnsi="Arial" w:cs="Arial"/>
+          <w:color w:val="000000"/>
+          <w:sz w:val="24"/>
+          <w:szCs w:val="24"/>
+        </w:rPr>
+        <w:t>El método de Newton es muy rápido y eficiente ya que la convergencia es de tipo cuadrático (el número de cifras significativas se duplica en cada iteración). Sin embargo, la convergencia depende en gran medida de la forma que adopta la función en las proximidades del punto de iteración.</w:t>
+      </w:r>
+      <w:r>
+        <w:rPr>
+          <w:rFonts w:ascii="Arial" w:hAnsi="Arial" w:cs="Arial"/>
+          <w:color w:val="000000"/>
+          <w:sz w:val="24"/>
+          <w:szCs w:val="24"/>
+        </w:rPr>
+        <w:t xml:space="preserve"> En la siguiente figura se muestran 2 situaciones en las que el método no es capaz de alcanzar la convergencia o converge a un punto, el cual no es una raíz.</w:t>
+      </w:r>
+    </w:p>
+    <w:p>
+      <w:pPr>
+        <w:spacing w:after="0" w:line="240" w:lineRule="auto"/>
+        <w:rPr>
+          <w:rFonts w:ascii="Arial" w:hAnsi="Arial" w:cs="Arial"/>
+          <w:color w:val="000000"/>
+          <w:sz w:val="24"/>
+          <w:szCs w:val="24"/>
+        </w:rPr>
+      </w:pPr>
+      <w:r>
+        <w:rPr>
+          <w:rFonts w:ascii="Arial" w:hAnsi="Arial" w:cs="Arial"/>
+          <w:noProof/>
+          <w:color w:val="000000"/>
+          <w:sz w:val="24"/>
+          <w:szCs w:val="24"/>
+        </w:rPr>
+        <w:lastRenderedPageBreak/>
+        <w:drawing>
+          <wp:anchor distT="0" distB="0" distL="114300" distR="114300" simplePos="0" relativeHeight="251664384" behindDoc="0" locked="0" layoutInCell="1" allowOverlap="1">
+            <wp:simplePos x="0" y="0"/>
+            <wp:positionH relativeFrom="margin">
+              <wp:align>center</wp:align>
+            </wp:positionH>
+            <wp:positionV relativeFrom="paragraph">
+              <wp:posOffset>-4445</wp:posOffset>
+            </wp:positionV>
+            <wp:extent cx="4695825" cy="1695450"/>
+            <wp:effectExtent l="0" t="0" r="9525" b="0"/>
+            <wp:wrapNone/>
+            <wp:docPr id="8" name="Imagen 8"/>
+            <wp:cNvGraphicFramePr>
+              <a:graphicFrameLocks xmlns:a="http://schemas.openxmlformats.org/drawingml/2006/main" noChangeAspect="1"/>
+            </wp:cNvGraphicFramePr>
+            <a:graphic xmlns:a="http://schemas.openxmlformats.org/drawingml/2006/main">
+              <a:graphicData uri="http://schemas.openxmlformats.org/drawingml/2006/picture">
+                <pic:pic xmlns:pic="http://schemas.openxmlformats.org/drawingml/2006/picture">
+                  <pic:nvPicPr>
+                    <pic:cNvPr id="8" name="Newton-2.png"/>
+                    <pic:cNvPicPr/>
+                  </pic:nvPicPr>
+                  <pic:blipFill>
+                    <a:blip r:embed="rId13">
+                      <a:extLst>
+                        <a:ext uri="{28A0092B-C50C-407E-A947-70E740481C1C}">
+                          <a14:useLocalDpi xmlns:a14="http://schemas.microsoft.com/office/drawing/2010/main" val="0"/>
+                        </a:ext>
+                      </a:extLst>
+                    </a:blip>
+                    <a:stretch>
+                      <a:fillRect/>
+                    </a:stretch>
+                  </pic:blipFill>
+                  <pic:spPr>
+                    <a:xfrm>
+                      <a:off x="0" y="0"/>
+                      <a:ext cx="4695825" cy="1695450"/>
+                    </a:xfrm>
+                    <a:prstGeom prst="rect">
+                      <a:avLst/>
+                    </a:prstGeom>
+                  </pic:spPr>
+                </pic:pic>
+              </a:graphicData>
+            </a:graphic>
+            <wp14:sizeRelH relativeFrom="page">
+              <wp14:pctWidth>0</wp14:pctWidth>
+            </wp14:sizeRelH>
+            <wp14:sizeRelV relativeFrom="page">
+              <wp14:pctHeight>0</wp14:pctHeight>
+            </wp14:sizeRelV>
+          </wp:anchor>
+        </w:drawing>
+      </w:r>
+    </w:p>
+    <w:p>
+      <w:pPr>
+        <w:spacing w:after="0" w:line="240" w:lineRule="auto"/>
+        <w:rPr>
+          <w:rFonts w:ascii="Arial" w:hAnsi="Arial" w:cs="Arial"/>
+          <w:color w:val="000000"/>
+          <w:sz w:val="24"/>
+          <w:szCs w:val="24"/>
+        </w:rPr>
+      </w:pPr>
+    </w:p>
+    <w:p>
+      <w:pPr>
+        <w:spacing w:after="0" w:line="240" w:lineRule="auto"/>
+        <w:rPr>
+          <w:rFonts w:ascii="Arial" w:hAnsi="Arial" w:cs="Arial"/>
+          <w:color w:val="000000"/>
+          <w:sz w:val="24"/>
+          <w:szCs w:val="24"/>
+        </w:rPr>
+      </w:pPr>
+    </w:p>
+    <w:p>
+      <w:pPr>
+        <w:spacing w:after="0" w:line="240" w:lineRule="auto"/>
+        <w:rPr>
+          <w:rFonts w:ascii="Arial" w:hAnsi="Arial" w:cs="Arial"/>
+          <w:color w:val="000000"/>
+          <w:sz w:val="24"/>
+          <w:szCs w:val="24"/>
+        </w:rPr>
+      </w:pPr>
+    </w:p>
+    <w:p>
+      <w:pPr>
+        <w:spacing w:after="0" w:line="240" w:lineRule="auto"/>
+        <w:rPr>
+          <w:rFonts w:ascii="Arial" w:hAnsi="Arial" w:cs="Arial"/>
+          <w:color w:val="000000"/>
+          <w:sz w:val="24"/>
+          <w:szCs w:val="24"/>
+        </w:rPr>
+      </w:pPr>
+    </w:p>
+    <w:p>
+      <w:pPr>
+        <w:spacing w:after="0" w:line="240" w:lineRule="auto"/>
+        <w:rPr>
+          <w:rFonts w:ascii="Arial" w:hAnsi="Arial" w:cs="Arial"/>
+          <w:color w:val="000000"/>
+          <w:sz w:val="24"/>
+          <w:szCs w:val="24"/>
+        </w:rPr>
+      </w:pPr>
+    </w:p>
+    <w:p>
+      <w:pPr>
+        <w:spacing w:after="0" w:line="240" w:lineRule="auto"/>
+        <w:rPr>
+          <w:rFonts w:ascii="Arial" w:hAnsi="Arial" w:cs="Arial"/>
+          <w:color w:val="000000"/>
+          <w:sz w:val="24"/>
+          <w:szCs w:val="24"/>
+        </w:rPr>
+      </w:pPr>
+    </w:p>
+    <w:p>
+      <w:pPr>
+        <w:spacing w:after="0" w:line="240" w:lineRule="auto"/>
+        <w:rPr>
+          <w:rFonts w:ascii="Arial" w:hAnsi="Arial" w:cs="Arial"/>
+          <w:color w:val="000000"/>
+          <w:sz w:val="24"/>
+          <w:szCs w:val="24"/>
+        </w:rPr>
+      </w:pPr>
+    </w:p>
+    <w:p>
+      <w:pPr>
+        <w:spacing w:after="0" w:line="240" w:lineRule="auto"/>
+        <w:rPr>
+          <w:rFonts w:ascii="Arial" w:hAnsi="Arial" w:cs="Arial"/>
+          <w:sz w:val="24"/>
+          <w:szCs w:val="24"/>
+        </w:rPr>
+      </w:pPr>
+    </w:p>
+    <w:p>
+      <w:pPr>
+        <w:spacing w:after="0" w:line="240" w:lineRule="auto"/>
+        <w:rPr>
+          <w:rFonts w:ascii="Arial" w:hAnsi="Arial" w:cs="Arial"/>
+          <w:sz w:val="24"/>
+          <w:szCs w:val="24"/>
+        </w:rPr>
+      </w:pPr>
+    </w:p>
+    <w:p>
+      <w:pPr>
+        <w:spacing w:after="0" w:line="240" w:lineRule="auto"/>
+        <w:rPr>
+          <w:rFonts w:ascii="Arial" w:hAnsi="Arial" w:cs="Arial"/>
+          <w:sz w:val="24"/>
+          <w:szCs w:val="24"/>
+        </w:rPr>
+      </w:pPr>
+    </w:p>
+    <w:p>
+      <w:pPr>
+        <w:spacing w:after="0" w:line="240" w:lineRule="auto"/>
+        <w:rPr>
+          <w:rFonts w:ascii="Arial" w:hAnsi="Arial" w:cs="Arial"/>
+          <w:sz w:val="24"/>
+          <w:szCs w:val="24"/>
+        </w:rPr>
+      </w:pPr>
+      <w:r>
+        <w:rPr>
+          <w:rFonts w:ascii="Arial" w:hAnsi="Arial" w:cs="Arial"/>
+          <w:b/>
+          <w:i/>
+          <w:sz w:val="24"/>
+          <w:szCs w:val="24"/>
+        </w:rPr>
+        <w:t xml:space="preserve">Alternativa </w:t>
+      </w:r>
+      <w:r>
+        <w:rPr>
+          <w:rFonts w:ascii="Arial" w:hAnsi="Arial" w:cs="Arial"/>
+          <w:b/>
+          <w:i/>
+          <w:sz w:val="24"/>
+          <w:szCs w:val="24"/>
+        </w:rPr>
+        <w:t>3</w:t>
+      </w:r>
+      <w:r>
+        <w:rPr>
+          <w:rFonts w:ascii="Arial" w:hAnsi="Arial" w:cs="Arial"/>
+          <w:b/>
+          <w:i/>
+          <w:sz w:val="24"/>
+          <w:szCs w:val="24"/>
+        </w:rPr>
+        <w:t>:</w:t>
+      </w:r>
+      <w:r>
+        <w:rPr>
+          <w:rFonts w:ascii="Arial" w:hAnsi="Arial" w:cs="Arial"/>
+          <w:b/>
+          <w:i/>
+          <w:sz w:val="24"/>
+          <w:szCs w:val="24"/>
+        </w:rPr>
+        <w:t xml:space="preserve"> </w:t>
+      </w:r>
+      <w:r>
+        <w:rPr>
+          <w:rFonts w:ascii="Arial" w:hAnsi="Arial" w:cs="Arial"/>
+          <w:sz w:val="24"/>
+          <w:szCs w:val="24"/>
+        </w:rPr>
+        <w:t>F</w:t>
+      </w:r>
+      <w:r>
+        <w:rPr>
+          <w:rFonts w:ascii="Arial" w:hAnsi="Arial" w:cs="Arial"/>
+          <w:sz w:val="24"/>
+          <w:szCs w:val="24"/>
+        </w:rPr>
+        <w:t>ó</w:t>
+      </w:r>
+      <w:r>
+        <w:rPr>
+          <w:rFonts w:ascii="Arial" w:hAnsi="Arial" w:cs="Arial"/>
+          <w:sz w:val="24"/>
+          <w:szCs w:val="24"/>
+        </w:rPr>
+        <w:t xml:space="preserve">rmula </w:t>
+      </w:r>
+      <w:r>
+        <w:rPr>
+          <w:rFonts w:ascii="Arial" w:hAnsi="Arial" w:cs="Arial"/>
+          <w:sz w:val="24"/>
+          <w:szCs w:val="24"/>
+        </w:rPr>
+        <w:t>cuadrática.</w:t>
+      </w:r>
+    </w:p>
+    <w:p>
+      <w:pPr>
+        <w:spacing w:after="0" w:line="240" w:lineRule="auto"/>
+        <w:rPr>
+          <w:rFonts w:ascii="Arial" w:hAnsi="Arial" w:cs="Arial"/>
+          <w:sz w:val="24"/>
+          <w:szCs w:val="24"/>
+        </w:rPr>
+      </w:pPr>
+    </w:p>
+    <w:p>
+      <w:pPr>
+        <w:spacing w:after="0" w:line="240" w:lineRule="auto"/>
+        <w:rPr>
+          <w:rFonts w:ascii="Arial" w:hAnsi="Arial" w:cs="Arial"/>
+          <w:sz w:val="24"/>
+          <w:szCs w:val="24"/>
+        </w:rPr>
+      </w:pPr>
+      <w:r>
+        <w:rPr>
+          <w:rFonts w:ascii="Arial" w:hAnsi="Arial" w:cs="Arial"/>
+          <w:sz w:val="24"/>
+          <w:szCs w:val="24"/>
+        </w:rPr>
+        <w:t>La fórmula cuadrática es una manera segura de resolver polinomios de la forma</w:t>
+      </w:r>
+    </w:p>
+    <w:p>
+      <w:pPr>
+        <w:spacing w:after="0" w:line="240" w:lineRule="auto"/>
+        <w:rPr>
+          <w:rFonts w:ascii="Arial" w:hAnsi="Arial" w:cs="Arial"/>
+          <w:sz w:val="24"/>
+          <w:szCs w:val="24"/>
+        </w:rPr>
+      </w:pPr>
+    </w:p>
+    <w:p>
+      <w:pPr>
+        <w:spacing w:after="0" w:line="240" w:lineRule="auto"/>
+        <w:rPr>
+          <w:rFonts w:ascii="Arial" w:eastAsiaTheme="minorEastAsia" w:hAnsi="Arial" w:cs="Arial"/>
+          <w:sz w:val="24"/>
+          <w:szCs w:val="24"/>
+        </w:rPr>
+      </w:pPr>
+      <m:oMathPara>
+        <m:oMath>
+          <m:r>
+            <w:rPr>
+              <w:rFonts w:ascii="Cambria Math" w:hAnsi="Cambria Math" w:cs="Arial"/>
+              <w:sz w:val="24"/>
+              <w:szCs w:val="24"/>
+            </w:rPr>
+            <m:t>P</m:t>
+          </m:r>
+          <m:d>
+            <m:dPr>
+              <m:ctrlPr>
+                <w:rPr>
+                  <w:rFonts w:ascii="Cambria Math" w:hAnsi="Cambria Math" w:cs="Arial"/>
+                  <w:i/>
+                  <w:sz w:val="24"/>
+                  <w:szCs w:val="24"/>
+                </w:rPr>
+              </m:ctrlPr>
+            </m:dPr>
+            <m:e>
+              <m:r>
+                <w:rPr>
+                  <w:rFonts w:ascii="Cambria Math" w:hAnsi="Cambria Math" w:cs="Arial"/>
+                  <w:sz w:val="24"/>
+                  <w:szCs w:val="24"/>
+                </w:rPr>
+                <m:t>x</m:t>
+              </m:r>
+            </m:e>
+          </m:d>
+          <m:r>
+            <w:rPr>
+              <w:rFonts w:ascii="Cambria Math" w:hAnsi="Cambria Math" w:cs="Arial"/>
+              <w:sz w:val="24"/>
+              <w:szCs w:val="24"/>
+            </w:rPr>
+            <m:t>=</m:t>
+          </m:r>
+          <m:r>
+            <w:rPr>
+              <w:rFonts w:ascii="Cambria Math" w:hAnsi="Cambria Math" w:cs="Arial"/>
+              <w:sz w:val="24"/>
+              <w:szCs w:val="24"/>
+            </w:rPr>
+            <m:t>a</m:t>
+          </m:r>
+          <m:sSup>
+            <m:sSupPr>
+              <m:ctrlPr>
+                <w:rPr>
+                  <w:rFonts w:ascii="Cambria Math" w:hAnsi="Cambria Math" w:cs="Arial"/>
+                  <w:i/>
+                  <w:sz w:val="24"/>
+                  <w:szCs w:val="24"/>
+                </w:rPr>
+              </m:ctrlPr>
+            </m:sSupPr>
+            <m:e>
+              <m:r>
+                <w:rPr>
+                  <w:rFonts w:ascii="Cambria Math" w:hAnsi="Cambria Math" w:cs="Arial"/>
+                  <w:sz w:val="24"/>
+                  <w:szCs w:val="24"/>
+                </w:rPr>
+                <m:t>x</m:t>
+              </m:r>
+            </m:e>
+            <m:sup>
+              <m:r>
+                <w:rPr>
+                  <w:rFonts w:ascii="Cambria Math" w:hAnsi="Cambria Math" w:cs="Arial"/>
+                  <w:sz w:val="24"/>
+                  <w:szCs w:val="24"/>
+                </w:rPr>
+                <m:t>2</m:t>
+              </m:r>
+            </m:sup>
+          </m:sSup>
+          <m:r>
+            <w:rPr>
+              <w:rFonts w:ascii="Cambria Math" w:hAnsi="Cambria Math" w:cs="Arial"/>
+              <w:sz w:val="24"/>
+              <w:szCs w:val="24"/>
+            </w:rPr>
+            <m:t>+bx+c</m:t>
+          </m:r>
+        </m:oMath>
+      </m:oMathPara>
+    </w:p>
+    <w:p>
+      <w:pPr>
+        <w:spacing w:after="0" w:line="240" w:lineRule="auto"/>
+        <w:rPr>
+          <w:rFonts w:ascii="Arial" w:eastAsiaTheme="minorEastAsia" w:hAnsi="Arial" w:cs="Arial"/>
+          <w:sz w:val="24"/>
+          <w:szCs w:val="24"/>
+        </w:rPr>
+      </w:pPr>
+    </w:p>
+    <w:p>
+      <w:pPr>
+        <w:spacing w:after="0" w:line="240" w:lineRule="auto"/>
+        <w:rPr>
+          <w:rFonts w:ascii="Arial" w:eastAsiaTheme="minorEastAsia" w:hAnsi="Arial" w:cs="Arial"/>
+          <w:sz w:val="24"/>
+          <w:szCs w:val="24"/>
+        </w:rPr>
+      </w:pPr>
+      <w:r>
+        <w:rPr>
+          <w:rFonts w:ascii="Arial" w:eastAsiaTheme="minorEastAsia" w:hAnsi="Arial" w:cs="Arial"/>
+          <w:sz w:val="24"/>
+          <w:szCs w:val="24"/>
+        </w:rPr>
+        <w:t>Colocando los valores a,</w:t>
+      </w:r>
+      <w:r>
+        <w:rPr>
+          <w:rFonts w:ascii="Arial" w:eastAsiaTheme="minorEastAsia" w:hAnsi="Arial" w:cs="Arial"/>
+          <w:sz w:val="24"/>
+          <w:szCs w:val="24"/>
+        </w:rPr>
+        <w:t xml:space="preserve"> b</w:t>
+      </w:r>
+      <w:r>
+        <w:rPr>
+          <w:rFonts w:ascii="Arial" w:eastAsiaTheme="minorEastAsia" w:hAnsi="Arial" w:cs="Arial"/>
+          <w:sz w:val="24"/>
+          <w:szCs w:val="24"/>
+        </w:rPr>
+        <w:t xml:space="preserve"> y c </w:t>
+      </w:r>
+      <w:r>
+        <w:rPr>
+          <w:rFonts w:ascii="Arial" w:eastAsiaTheme="minorEastAsia" w:hAnsi="Arial" w:cs="Arial"/>
+          <w:sz w:val="24"/>
+          <w:szCs w:val="24"/>
+        </w:rPr>
+        <w:t xml:space="preserve">en la siguiente formula, podremos obtener los valores de </w:t>
+      </w:r>
+      <m:oMath>
+        <m:r>
+          <w:rPr>
+            <w:rFonts w:ascii="Cambria Math" w:eastAsiaTheme="minorEastAsia" w:hAnsi="Cambria Math" w:cs="Arial"/>
+            <w:sz w:val="24"/>
+            <w:szCs w:val="24"/>
+          </w:rPr>
+          <m:t>x</m:t>
+        </m:r>
+      </m:oMath>
+      <w:r>
+        <w:rPr>
+          <w:rFonts w:ascii="Arial" w:eastAsiaTheme="minorEastAsia" w:hAnsi="Arial" w:cs="Arial"/>
+          <w:sz w:val="24"/>
+          <w:szCs w:val="24"/>
+        </w:rPr>
+        <w:t xml:space="preserve"> para los cuales </w:t>
+      </w:r>
+      <m:oMath>
+        <m:r>
+          <w:rPr>
+            <w:rFonts w:ascii="Cambria Math" w:eastAsiaTheme="minorEastAsia" w:hAnsi="Cambria Math" w:cs="Arial"/>
+            <w:sz w:val="24"/>
+            <w:szCs w:val="24"/>
+          </w:rPr>
+          <m:t>P</m:t>
+        </m:r>
+        <m:d>
+          <m:dPr>
+            <m:ctrlPr>
+              <w:rPr>
+                <w:rFonts w:ascii="Cambria Math" w:eastAsiaTheme="minorEastAsia" w:hAnsi="Cambria Math" w:cs="Arial"/>
+                <w:i/>
+                <w:sz w:val="24"/>
+                <w:szCs w:val="24"/>
+              </w:rPr>
+            </m:ctrlPr>
+          </m:dPr>
+          <m:e>
+            <m:r>
+              <w:rPr>
+                <w:rFonts w:ascii="Cambria Math" w:eastAsiaTheme="minorEastAsia" w:hAnsi="Cambria Math" w:cs="Arial"/>
+                <w:sz w:val="24"/>
+                <w:szCs w:val="24"/>
+              </w:rPr>
+              <m:t>x</m:t>
+            </m:r>
+          </m:e>
+        </m:d>
+        <m:r>
+          <w:rPr>
+            <w:rFonts w:ascii="Cambria Math" w:eastAsiaTheme="minorEastAsia" w:hAnsi="Cambria Math" w:cs="Arial"/>
+            <w:sz w:val="24"/>
+            <w:szCs w:val="24"/>
+          </w:rPr>
+          <m:t>=0</m:t>
+        </m:r>
+      </m:oMath>
+      <w:r>
+        <w:rPr>
+          <w:rFonts w:ascii="Arial" w:eastAsiaTheme="minorEastAsia" w:hAnsi="Arial" w:cs="Arial"/>
+          <w:sz w:val="24"/>
+          <w:szCs w:val="24"/>
+        </w:rPr>
+        <w:t>.</w:t>
+      </w:r>
+    </w:p>
+    <w:p>
+      <w:pPr>
+        <w:spacing w:after="0" w:line="240" w:lineRule="auto"/>
+        <w:rPr>
+          <w:rFonts w:ascii="Arial" w:eastAsiaTheme="minorEastAsia" w:hAnsi="Arial" w:cs="Arial"/>
+          <w:sz w:val="24"/>
+          <w:szCs w:val="24"/>
+        </w:rPr>
+      </w:pPr>
+    </w:p>
+    <w:p>
+      <w:pPr>
+        <w:spacing w:after="0" w:line="240" w:lineRule="auto"/>
+        <w:rPr>
+          <w:rFonts w:ascii="Arial" w:eastAsiaTheme="minorEastAsia" w:hAnsi="Arial" w:cs="Arial"/>
+          <w:sz w:val="24"/>
+          <w:szCs w:val="24"/>
+        </w:rPr>
+      </w:pPr>
+      <m:oMathPara>
+        <m:oMath>
+          <m:r>
+            <w:rPr>
+              <w:rFonts w:ascii="Cambria Math" w:eastAsiaTheme="minorEastAsia" w:hAnsi="Cambria Math" w:cs="Cambria Math"/>
+              <w:sz w:val="24"/>
+              <w:szCs w:val="24"/>
+            </w:rPr>
+            <m:t>x</m:t>
+          </m:r>
+          <m:r>
+            <m:rPr>
+              <m:sty m:val="p"/>
+            </m:rPr>
+            <w:rPr>
+              <w:rFonts w:ascii="Cambria Math" w:eastAsiaTheme="minorEastAsia" w:hAnsi="Cambria Math" w:cs="Cambria Math"/>
+              <w:sz w:val="24"/>
+              <w:szCs w:val="24"/>
+            </w:rPr>
+            <m:t>=</m:t>
+          </m:r>
+          <m:f>
+            <m:fPr>
+              <m:ctrlPr>
+                <w:rPr>
+                  <w:rFonts w:ascii="Cambria Math" w:eastAsiaTheme="minorEastAsia" w:hAnsi="Cambria Math" w:cs="Arial"/>
+                  <w:sz w:val="24"/>
+                  <w:szCs w:val="24"/>
+                </w:rPr>
+              </m:ctrlPr>
+            </m:fPr>
+            <m:num>
+              <m:r>
+                <m:rPr>
+                  <m:sty m:val="p"/>
+                </m:rPr>
+                <w:rPr>
+                  <w:rFonts w:ascii="Cambria Math" w:eastAsiaTheme="minorEastAsia" w:hAnsi="Cambria Math" w:cs="Cambria Math"/>
+                  <w:sz w:val="24"/>
+                  <w:szCs w:val="24"/>
+                </w:rPr>
+                <m:t>-</m:t>
+              </m:r>
+              <m:r>
+                <w:rPr>
+                  <w:rFonts w:ascii="Cambria Math" w:eastAsiaTheme="minorEastAsia" w:hAnsi="Cambria Math" w:cs="Cambria Math"/>
+                  <w:sz w:val="24"/>
+                  <w:szCs w:val="24"/>
+                </w:rPr>
+                <m:t>b</m:t>
+              </m:r>
+              <m:r>
+                <m:rPr>
+                  <m:sty m:val="p"/>
+                </m:rPr>
+                <w:rPr>
+                  <w:rFonts w:ascii="Cambria Math" w:eastAsiaTheme="minorEastAsia" w:hAnsi="Cambria Math" w:cs="Cambria Math"/>
+                  <w:sz w:val="24"/>
+                  <w:szCs w:val="24"/>
+                </w:rPr>
+                <m:t>±</m:t>
+              </m:r>
+              <m:rad>
+                <m:radPr>
+                  <m:degHide m:val="1"/>
+                  <m:ctrlPr>
+                    <w:rPr>
+                      <w:rFonts w:ascii="Cambria Math" w:eastAsiaTheme="minorEastAsia" w:hAnsi="Cambria Math" w:cs="Arial"/>
+                      <w:sz w:val="24"/>
+                      <w:szCs w:val="24"/>
+                    </w:rPr>
+                  </m:ctrlPr>
+                </m:radPr>
+                <m:deg/>
+                <m:e>
+                  <m:sSup>
+                    <m:sSupPr>
+                      <m:ctrlPr>
+                        <w:rPr>
+                          <w:rFonts w:ascii="Cambria Math" w:eastAsiaTheme="minorEastAsia" w:hAnsi="Cambria Math" w:cs="Arial"/>
+                          <w:sz w:val="24"/>
+                          <w:szCs w:val="24"/>
+                        </w:rPr>
+                      </m:ctrlPr>
+                    </m:sSupPr>
+                    <m:e>
+                      <m:r>
+                        <w:rPr>
+                          <w:rFonts w:ascii="Cambria Math" w:eastAsiaTheme="minorEastAsia" w:hAnsi="Cambria Math" w:cs="Cambria Math"/>
+                          <w:sz w:val="24"/>
+                          <w:szCs w:val="24"/>
+                        </w:rPr>
+                        <m:t>b</m:t>
+                      </m:r>
+                    </m:e>
+                    <m:sup>
+                      <m:r>
+                        <m:rPr>
+                          <m:sty m:val="p"/>
+                        </m:rPr>
+                        <w:rPr>
+                          <w:rFonts w:ascii="Cambria Math" w:eastAsiaTheme="minorEastAsia" w:hAnsi="Cambria Math" w:cs="Cambria Math"/>
+                          <w:sz w:val="24"/>
+                          <w:szCs w:val="24"/>
+                        </w:rPr>
+                        <m:t>2</m:t>
+                      </m:r>
+                    </m:sup>
+                  </m:sSup>
+                  <m:r>
+                    <m:rPr>
+                      <m:sty m:val="p"/>
+                    </m:rPr>
+                    <w:rPr>
+                      <w:rFonts w:ascii="Cambria Math" w:eastAsiaTheme="minorEastAsia" w:hAnsi="Cambria Math" w:cs="Cambria Math"/>
+                      <w:sz w:val="24"/>
+                      <w:szCs w:val="24"/>
+                    </w:rPr>
+                    <m:t>-4</m:t>
+                  </m:r>
+                  <m:r>
+                    <w:rPr>
+                      <w:rFonts w:ascii="Cambria Math" w:eastAsiaTheme="minorEastAsia" w:hAnsi="Cambria Math" w:cs="Cambria Math"/>
+                      <w:sz w:val="24"/>
+                      <w:szCs w:val="24"/>
+                    </w:rPr>
+                    <m:t>ac</m:t>
+                  </m:r>
+                </m:e>
+              </m:rad>
+            </m:num>
+            <m:den>
+              <m:r>
+                <m:rPr>
+                  <m:sty m:val="p"/>
+                </m:rPr>
+                <w:rPr>
+                  <w:rFonts w:ascii="Cambria Math" w:eastAsiaTheme="minorEastAsia" w:hAnsi="Cambria Math" w:cs="Cambria Math"/>
+                  <w:sz w:val="24"/>
+                  <w:szCs w:val="24"/>
+                </w:rPr>
+                <m:t>2</m:t>
+              </m:r>
+              <m:r>
+                <w:rPr>
+                  <w:rFonts w:ascii="Cambria Math" w:eastAsiaTheme="minorEastAsia" w:hAnsi="Cambria Math" w:cs="Cambria Math"/>
+                  <w:sz w:val="24"/>
+                  <w:szCs w:val="24"/>
+                </w:rPr>
+                <m:t>a</m:t>
+              </m:r>
+            </m:den>
+          </m:f>
+        </m:oMath>
+      </m:oMathPara>
+    </w:p>
+    <w:p>
+      <w:pPr>
+        <w:spacing w:after="0" w:line="240" w:lineRule="auto"/>
+        <w:rPr>
+          <w:rFonts w:ascii="Arial" w:eastAsiaTheme="minorEastAsia" w:hAnsi="Arial" w:cs="Arial"/>
+          <w:sz w:val="24"/>
+          <w:szCs w:val="24"/>
+        </w:rPr>
+      </w:pPr>
+    </w:p>
+    <w:p>
+      <w:pPr>
+        <w:spacing w:after="0" w:line="240" w:lineRule="auto"/>
+        <w:rPr>
+          <w:rFonts w:ascii="Arial" w:eastAsiaTheme="minorEastAsia" w:hAnsi="Arial" w:cs="Arial"/>
+          <w:sz w:val="24"/>
+          <w:szCs w:val="24"/>
+        </w:rPr>
+      </w:pPr>
+    </w:p>
+    <w:p>
+      <w:pPr>
+        <w:spacing w:after="0" w:line="240" w:lineRule="auto"/>
+        <w:rPr>
+          <w:rFonts w:ascii="Arial" w:hAnsi="Arial" w:cs="Arial"/>
+          <w:sz w:val="24"/>
+          <w:szCs w:val="24"/>
+        </w:rPr>
+      </w:pPr>
+      <w:r>
+        <w:rPr>
+          <w:rFonts w:ascii="Arial" w:hAnsi="Arial" w:cs="Arial"/>
+          <w:b/>
+          <w:i/>
+          <w:sz w:val="24"/>
+          <w:szCs w:val="24"/>
+        </w:rPr>
+        <w:t xml:space="preserve">Alternativa </w:t>
+      </w:r>
+      <w:r>
+        <w:rPr>
+          <w:rFonts w:ascii="Arial" w:hAnsi="Arial" w:cs="Arial"/>
+          <w:b/>
+          <w:i/>
+          <w:sz w:val="24"/>
+          <w:szCs w:val="24"/>
+        </w:rPr>
+        <w:t>4</w:t>
+      </w:r>
+      <w:r>
+        <w:rPr>
+          <w:rFonts w:ascii="Arial" w:hAnsi="Arial" w:cs="Arial"/>
+          <w:b/>
+          <w:i/>
+          <w:sz w:val="24"/>
+          <w:szCs w:val="24"/>
+        </w:rPr>
+        <w:t>:</w:t>
+      </w:r>
+      <w:r>
+        <w:rPr>
+          <w:rFonts w:ascii="Arial" w:hAnsi="Arial" w:cs="Arial"/>
+          <w:b/>
+          <w:i/>
+          <w:sz w:val="24"/>
+          <w:szCs w:val="24"/>
+        </w:rPr>
+        <w:t xml:space="preserve"> </w:t>
+      </w:r>
+      <w:r>
+        <w:rPr>
+          <w:rFonts w:ascii="Arial" w:hAnsi="Arial" w:cs="Arial"/>
+          <w:sz w:val="24"/>
+          <w:szCs w:val="24"/>
+        </w:rPr>
+        <w:t xml:space="preserve">Método de </w:t>
+      </w:r>
+      <w:proofErr w:type="spellStart"/>
+      <w:r>
+        <w:rPr>
+          <w:rFonts w:ascii="Arial" w:hAnsi="Arial" w:cs="Arial"/>
+          <w:sz w:val="24"/>
+          <w:szCs w:val="24"/>
+        </w:rPr>
+        <w:t>Bairstow</w:t>
+      </w:r>
+      <w:proofErr w:type="spellEnd"/>
+      <w:r>
+        <w:rPr>
+          <w:rFonts w:ascii="Arial" w:hAnsi="Arial" w:cs="Arial"/>
+          <w:sz w:val="24"/>
+          <w:szCs w:val="24"/>
+        </w:rPr>
+        <w:t>.</w:t>
+      </w:r>
+    </w:p>
+    <w:p>
+      <w:pPr>
+        <w:spacing w:after="0" w:line="240" w:lineRule="auto"/>
+        <w:rPr>
+          <w:rFonts w:ascii="Arial" w:hAnsi="Arial" w:cs="Arial"/>
+          <w:sz w:val="24"/>
+          <w:szCs w:val="24"/>
+        </w:rPr>
+      </w:pPr>
+    </w:p>
+    <w:p>
+      <w:pPr>
+        <w:spacing w:after="0" w:line="240" w:lineRule="auto"/>
+        <w:jc w:val="both"/>
+        <w:rPr>
+          <w:rFonts w:ascii="Arial" w:eastAsia="Times New Roman" w:hAnsi="Arial" w:cs="Arial"/>
+          <w:sz w:val="24"/>
+          <w:szCs w:val="24"/>
+          <w:lang w:eastAsia="es-CO"/>
+        </w:rPr>
+      </w:pPr>
+      <w:r>
+        <w:rPr>
+          <w:rFonts w:ascii="Arial" w:eastAsia="Times New Roman" w:hAnsi="Arial" w:cs="Arial"/>
+          <w:sz w:val="24"/>
+          <w:szCs w:val="24"/>
+          <w:shd w:val="clear" w:color="auto" w:fill="FFFFFF"/>
+          <w:lang w:val="es-MX" w:eastAsia="es-CO"/>
+        </w:rPr>
+        <w:t xml:space="preserve">El método </w:t>
+      </w:r>
+      <w:r>
+        <w:rPr>
+          <w:rFonts w:ascii="Arial" w:eastAsia="Times New Roman" w:hAnsi="Arial" w:cs="Arial"/>
+          <w:sz w:val="24"/>
+          <w:szCs w:val="24"/>
+          <w:shd w:val="clear" w:color="auto" w:fill="FFFFFF"/>
+          <w:lang w:val="es-MX" w:eastAsia="es-CO"/>
+        </w:rPr>
+        <w:t>de Lin</w:t>
+      </w:r>
+      <w:r>
+        <w:rPr>
+          <w:rFonts w:ascii="Arial" w:eastAsia="Times New Roman" w:hAnsi="Arial" w:cs="Arial"/>
+          <w:b/>
+          <w:bCs/>
+          <w:i/>
+          <w:iCs/>
+          <w:sz w:val="24"/>
+          <w:szCs w:val="24"/>
+          <w:shd w:val="clear" w:color="auto" w:fill="FFFFFF"/>
+          <w:lang w:val="es-MX" w:eastAsia="es-CO"/>
+        </w:rPr>
+        <w:t xml:space="preserve"> </w:t>
+      </w:r>
+      <w:proofErr w:type="spellStart"/>
+      <w:r>
+        <w:rPr>
+          <w:rFonts w:ascii="Arial" w:eastAsia="Times New Roman" w:hAnsi="Arial" w:cs="Arial"/>
+          <w:bCs/>
+          <w:iCs/>
+          <w:sz w:val="24"/>
+          <w:szCs w:val="24"/>
+          <w:shd w:val="clear" w:color="auto" w:fill="FFFFFF"/>
+          <w:lang w:val="es-MX" w:eastAsia="es-CO"/>
+        </w:rPr>
+        <w:t>Bairstow</w:t>
+      </w:r>
+      <w:proofErr w:type="spellEnd"/>
+      <w:r>
+        <w:rPr>
+          <w:rFonts w:ascii="Arial" w:eastAsia="Times New Roman" w:hAnsi="Arial" w:cs="Arial"/>
+          <w:sz w:val="24"/>
+          <w:szCs w:val="24"/>
+          <w:shd w:val="clear" w:color="auto" w:fill="FFFFFF"/>
+          <w:lang w:val="es-MX" w:eastAsia="es-CO"/>
+        </w:rPr>
+        <w:t> es un método </w:t>
+      </w:r>
+      <w:r>
+        <w:rPr>
+          <w:rFonts w:ascii="Arial" w:eastAsia="Times New Roman" w:hAnsi="Arial" w:cs="Arial"/>
+          <w:bCs/>
+          <w:iCs/>
+          <w:sz w:val="24"/>
+          <w:szCs w:val="24"/>
+          <w:shd w:val="clear" w:color="auto" w:fill="FFFFFF"/>
+          <w:lang w:val="es-MX" w:eastAsia="es-CO"/>
+        </w:rPr>
+        <w:t>iterativo</w:t>
+      </w:r>
+      <w:r>
+        <w:rPr>
+          <w:rFonts w:ascii="Arial" w:eastAsia="Times New Roman" w:hAnsi="Arial" w:cs="Arial"/>
+          <w:sz w:val="24"/>
+          <w:szCs w:val="24"/>
+          <w:shd w:val="clear" w:color="auto" w:fill="FFFFFF"/>
+          <w:lang w:val="es-MX" w:eastAsia="es-CO"/>
+        </w:rPr>
+        <w:t>, basado en el </w:t>
+      </w:r>
+      <w:r>
+        <w:rPr>
+          <w:rFonts w:ascii="Arial" w:eastAsia="Times New Roman" w:hAnsi="Arial" w:cs="Arial"/>
+          <w:iCs/>
+          <w:sz w:val="24"/>
+          <w:szCs w:val="24"/>
+          <w:shd w:val="clear" w:color="auto" w:fill="FFFFFF"/>
+          <w:lang w:val="es-MX" w:eastAsia="es-CO"/>
+        </w:rPr>
+        <w:t>método de Müller</w:t>
+      </w:r>
+      <w:r>
+        <w:rPr>
+          <w:rFonts w:ascii="Arial" w:eastAsia="Times New Roman" w:hAnsi="Arial" w:cs="Arial"/>
+          <w:sz w:val="24"/>
+          <w:szCs w:val="24"/>
+          <w:shd w:val="clear" w:color="auto" w:fill="FFFFFF"/>
+          <w:lang w:val="es-MX" w:eastAsia="es-CO"/>
+        </w:rPr>
+        <w:t> y de </w:t>
+      </w:r>
+      <w:r>
+        <w:rPr>
+          <w:rFonts w:ascii="Arial" w:eastAsia="Times New Roman" w:hAnsi="Arial" w:cs="Arial"/>
+          <w:iCs/>
+          <w:sz w:val="24"/>
+          <w:szCs w:val="24"/>
+          <w:shd w:val="clear" w:color="auto" w:fill="FFFFFF"/>
+          <w:lang w:val="es-MX" w:eastAsia="es-CO"/>
+        </w:rPr>
+        <w:t>Newton Raphson</w:t>
+      </w:r>
+      <w:r>
+        <w:rPr>
+          <w:rFonts w:ascii="Arial" w:eastAsia="Times New Roman" w:hAnsi="Arial" w:cs="Arial"/>
+          <w:sz w:val="24"/>
+          <w:szCs w:val="24"/>
+          <w:shd w:val="clear" w:color="auto" w:fill="FFFFFF"/>
+          <w:lang w:val="es-MX" w:eastAsia="es-CO"/>
+        </w:rPr>
+        <w:t xml:space="preserve">. Dado un </w:t>
+      </w:r>
+      <w:r>
+        <w:rPr>
+          <w:rFonts w:ascii="Arial" w:eastAsia="Times New Roman" w:hAnsi="Arial" w:cs="Arial"/>
+          <w:sz w:val="24"/>
+          <w:szCs w:val="24"/>
+          <w:shd w:val="clear" w:color="auto" w:fill="FFFFFF"/>
+          <w:lang w:val="es-MX" w:eastAsia="es-CO"/>
+        </w:rPr>
+        <w:t>polinomio</w:t>
+      </w:r>
+      <w:r>
+        <w:rPr>
+          <w:rFonts w:ascii="Arial" w:eastAsia="Times New Roman" w:hAnsi="Arial" w:cs="Arial"/>
+          <w:sz w:val="24"/>
+          <w:szCs w:val="24"/>
+          <w:shd w:val="clear" w:color="auto" w:fill="FFFFFF"/>
+          <w:lang w:val="es-MX" w:eastAsia="es-CO"/>
+        </w:rPr>
+        <w:t> </w:t>
+      </w:r>
+      <m:oMath>
+        <m:sSub>
+          <m:sSubPr>
+            <m:ctrlPr>
+              <w:rPr>
+                <w:rFonts w:ascii="Cambria Math" w:eastAsia="Times New Roman" w:hAnsi="Cambria Math" w:cs="Arial"/>
+                <w:i/>
+                <w:sz w:val="24"/>
+                <w:szCs w:val="24"/>
+                <w:shd w:val="clear" w:color="auto" w:fill="FFFFFF"/>
+                <w:lang w:val="es-MX" w:eastAsia="es-CO"/>
+              </w:rPr>
+            </m:ctrlPr>
+          </m:sSubPr>
+          <m:e>
+            <m:r>
+              <w:rPr>
+                <w:rFonts w:ascii="Cambria Math" w:eastAsia="Times New Roman" w:hAnsi="Cambria Math" w:cs="Arial"/>
+                <w:sz w:val="24"/>
+                <w:szCs w:val="24"/>
+                <w:shd w:val="clear" w:color="auto" w:fill="FFFFFF"/>
+                <w:lang w:val="es-MX" w:eastAsia="es-CO"/>
+              </w:rPr>
+              <m:t>f</m:t>
+            </m:r>
+          </m:e>
+          <m:sub>
+            <m:r>
+              <w:rPr>
+                <w:rFonts w:ascii="Cambria Math" w:eastAsia="Times New Roman" w:hAnsi="Cambria Math" w:cs="Arial"/>
+                <w:sz w:val="24"/>
+                <w:szCs w:val="24"/>
+                <w:shd w:val="clear" w:color="auto" w:fill="FFFFFF"/>
+                <w:lang w:val="es-MX" w:eastAsia="es-CO"/>
+              </w:rPr>
+              <m:t>n</m:t>
+            </m:r>
+          </m:sub>
+        </m:sSub>
+        <m:r>
+          <w:rPr>
+            <w:rFonts w:ascii="Cambria Math" w:eastAsia="Times New Roman" w:hAnsi="Cambria Math" w:cs="Arial"/>
+            <w:sz w:val="24"/>
+            <w:szCs w:val="24"/>
+            <w:shd w:val="clear" w:color="auto" w:fill="FFFFFF"/>
+            <w:lang w:val="es-MX" w:eastAsia="es-CO"/>
+          </w:rPr>
+          <m:t>(x)</m:t>
+        </m:r>
+      </m:oMath>
+      <w:r>
+        <w:rPr>
+          <w:rFonts w:ascii="Arial" w:eastAsia="Times New Roman" w:hAnsi="Arial" w:cs="Arial"/>
+          <w:sz w:val="24"/>
+          <w:szCs w:val="24"/>
+          <w:shd w:val="clear" w:color="auto" w:fill="FFFFFF"/>
+          <w:lang w:val="es-MX" w:eastAsia="es-CO"/>
+        </w:rPr>
+        <w:t> se en</w:t>
+      </w:r>
+      <w:proofErr w:type="spellStart"/>
+      <w:r>
+        <w:rPr>
+          <w:rFonts w:ascii="Arial" w:eastAsia="Times New Roman" w:hAnsi="Arial" w:cs="Arial"/>
+          <w:sz w:val="24"/>
+          <w:szCs w:val="24"/>
+          <w:shd w:val="clear" w:color="auto" w:fill="FFFFFF"/>
+          <w:lang w:val="es-MX" w:eastAsia="es-CO"/>
+        </w:rPr>
+        <w:t>cuentran</w:t>
+      </w:r>
+      <w:proofErr w:type="spellEnd"/>
+      <w:r>
+        <w:rPr>
+          <w:rFonts w:ascii="Arial" w:eastAsia="Times New Roman" w:hAnsi="Arial" w:cs="Arial"/>
+          <w:sz w:val="24"/>
+          <w:szCs w:val="24"/>
+          <w:shd w:val="clear" w:color="auto" w:fill="FFFFFF"/>
+          <w:lang w:val="es-MX" w:eastAsia="es-CO"/>
+        </w:rPr>
+        <w:t xml:space="preserve"> dos factores, un polinomio cuadrático </w:t>
+      </w:r>
+      <m:oMath>
+        <m:sSub>
+          <m:sSubPr>
+            <m:ctrlPr>
+              <w:rPr>
+                <w:rFonts w:ascii="Cambria Math" w:eastAsia="Times New Roman" w:hAnsi="Cambria Math" w:cs="Arial"/>
+                <w:i/>
+                <w:sz w:val="24"/>
+                <w:szCs w:val="24"/>
+                <w:shd w:val="clear" w:color="auto" w:fill="FFFFFF"/>
+                <w:lang w:val="es-MX" w:eastAsia="es-CO"/>
+              </w:rPr>
+            </m:ctrlPr>
+          </m:sSubPr>
+          <m:e>
+            <m:r>
+              <w:rPr>
+                <w:rFonts w:ascii="Cambria Math" w:eastAsia="Times New Roman" w:hAnsi="Cambria Math" w:cs="Arial"/>
+                <w:sz w:val="24"/>
+                <w:szCs w:val="24"/>
+                <w:shd w:val="clear" w:color="auto" w:fill="FFFFFF"/>
+                <w:lang w:val="es-MX" w:eastAsia="es-CO"/>
+              </w:rPr>
+              <m:t>f</m:t>
+            </m:r>
+          </m:e>
+          <m:sub>
+            <m:r>
+              <w:rPr>
+                <w:rFonts w:ascii="Cambria Math" w:eastAsia="Times New Roman" w:hAnsi="Cambria Math" w:cs="Arial"/>
+                <w:sz w:val="24"/>
+                <w:szCs w:val="24"/>
+                <w:shd w:val="clear" w:color="auto" w:fill="FFFFFF"/>
+                <w:lang w:val="es-MX" w:eastAsia="es-CO"/>
+              </w:rPr>
+              <m:t>2</m:t>
+            </m:r>
+          </m:sub>
+        </m:sSub>
+        <m:r>
+          <w:rPr>
+            <w:rFonts w:ascii="Cambria Math" w:eastAsia="Times New Roman" w:hAnsi="Cambria Math" w:cs="Arial"/>
+            <w:sz w:val="24"/>
+            <w:szCs w:val="24"/>
+            <w:shd w:val="clear" w:color="auto" w:fill="FFFFFF"/>
+            <w:lang w:val="es-MX" w:eastAsia="es-CO"/>
+          </w:rPr>
+          <m:t>=</m:t>
+        </m:r>
+        <m:sSup>
+          <m:sSupPr>
+            <m:ctrlPr>
+              <w:rPr>
+                <w:rFonts w:ascii="Cambria Math" w:eastAsia="Times New Roman" w:hAnsi="Cambria Math" w:cs="Arial"/>
+                <w:i/>
+                <w:sz w:val="24"/>
+                <w:szCs w:val="24"/>
+                <w:shd w:val="clear" w:color="auto" w:fill="FFFFFF"/>
+                <w:lang w:val="es-MX" w:eastAsia="es-CO"/>
+              </w:rPr>
+            </m:ctrlPr>
+          </m:sSupPr>
+          <m:e>
+            <m:r>
+              <w:rPr>
+                <w:rFonts w:ascii="Cambria Math" w:eastAsia="Times New Roman" w:hAnsi="Cambria Math" w:cs="Arial"/>
+                <w:sz w:val="24"/>
+                <w:szCs w:val="24"/>
+                <w:shd w:val="clear" w:color="auto" w:fill="FFFFFF"/>
+                <w:lang w:val="es-MX" w:eastAsia="es-CO"/>
+              </w:rPr>
+              <m:t>x</m:t>
+            </m:r>
+          </m:e>
+          <m:sup>
+            <m:r>
+              <w:rPr>
+                <w:rFonts w:ascii="Cambria Math" w:eastAsia="Times New Roman" w:hAnsi="Cambria Math" w:cs="Arial"/>
+                <w:sz w:val="24"/>
+                <w:szCs w:val="24"/>
+                <w:shd w:val="clear" w:color="auto" w:fill="FFFFFF"/>
+                <w:lang w:val="es-MX" w:eastAsia="es-CO"/>
+              </w:rPr>
+              <m:t>2</m:t>
+            </m:r>
+          </m:sup>
+        </m:sSup>
+        <m:r>
+          <w:rPr>
+            <w:rFonts w:ascii="Cambria Math" w:eastAsia="Times New Roman" w:hAnsi="Cambria Math" w:cs="Arial"/>
+            <w:sz w:val="24"/>
+            <w:szCs w:val="24"/>
+            <w:shd w:val="clear" w:color="auto" w:fill="FFFFFF"/>
+            <w:lang w:val="es-MX" w:eastAsia="es-CO"/>
+          </w:rPr>
+          <m:t xml:space="preserve">-rx-s y </m:t>
+        </m:r>
+        <m:sSub>
+          <m:sSubPr>
+            <m:ctrlPr>
+              <w:rPr>
+                <w:rFonts w:ascii="Cambria Math" w:eastAsia="Times New Roman" w:hAnsi="Cambria Math" w:cs="Arial"/>
+                <w:i/>
+                <w:sz w:val="24"/>
+                <w:szCs w:val="24"/>
+                <w:shd w:val="clear" w:color="auto" w:fill="FFFFFF"/>
+                <w:lang w:val="es-MX" w:eastAsia="es-CO"/>
+              </w:rPr>
+            </m:ctrlPr>
+          </m:sSubPr>
+          <m:e>
+            <m:r>
+              <w:rPr>
+                <w:rFonts w:ascii="Cambria Math" w:eastAsia="Times New Roman" w:hAnsi="Cambria Math" w:cs="Arial"/>
+                <w:sz w:val="24"/>
+                <w:szCs w:val="24"/>
+                <w:shd w:val="clear" w:color="auto" w:fill="FFFFFF"/>
+                <w:lang w:val="es-MX" w:eastAsia="es-CO"/>
+              </w:rPr>
+              <m:t>f</m:t>
+            </m:r>
+          </m:e>
+          <m:sub>
+            <m:r>
+              <w:rPr>
+                <w:rFonts w:ascii="Cambria Math" w:eastAsia="Times New Roman" w:hAnsi="Cambria Math" w:cs="Arial"/>
+                <w:sz w:val="24"/>
+                <w:szCs w:val="24"/>
+                <w:shd w:val="clear" w:color="auto" w:fill="FFFFFF"/>
+                <w:lang w:val="es-MX" w:eastAsia="es-CO"/>
+              </w:rPr>
+              <m:t>n-2</m:t>
+            </m:r>
+          </m:sub>
+        </m:sSub>
+        <m:r>
+          <w:rPr>
+            <w:rFonts w:ascii="Cambria Math" w:eastAsia="Times New Roman" w:hAnsi="Cambria Math" w:cs="Arial"/>
+            <w:sz w:val="24"/>
+            <w:szCs w:val="24"/>
+            <w:shd w:val="clear" w:color="auto" w:fill="FFFFFF"/>
+            <w:lang w:val="es-MX" w:eastAsia="es-CO"/>
+          </w:rPr>
+          <m:t>(x)</m:t>
+        </m:r>
+      </m:oMath>
+      <w:r>
+        <w:rPr>
+          <w:rFonts w:ascii="Arial" w:eastAsia="Times New Roman" w:hAnsi="Arial" w:cs="Arial"/>
+          <w:sz w:val="24"/>
+          <w:szCs w:val="24"/>
+          <w:shd w:val="clear" w:color="auto" w:fill="FFFFFF"/>
+          <w:lang w:val="es-MX" w:eastAsia="es-CO"/>
+        </w:rPr>
+        <w:t>. El procedimiento general para el método de Lin Bairstow es:</w:t>
+      </w:r>
+    </w:p>
+    <w:p>
+      <w:pPr>
+        <w:spacing w:after="0" w:line="240" w:lineRule="auto"/>
+        <w:jc w:val="both"/>
+        <w:rPr>
+          <w:rFonts w:ascii="Arial" w:eastAsia="Times New Roman" w:hAnsi="Arial" w:cs="Arial"/>
+          <w:sz w:val="24"/>
+          <w:szCs w:val="24"/>
+          <w:lang w:eastAsia="es-CO"/>
+        </w:rPr>
+      </w:pPr>
+    </w:p>
+    <w:p>
+      <w:pPr>
+        <w:numPr>
+          <w:ilvl w:val="0"/>
+          <w:numId w:val="3"/>
+        </w:numPr>
+        <w:spacing w:after="0" w:line="240" w:lineRule="auto"/>
+        <w:ind w:left="284" w:firstLine="0"/>
+        <w:jc w:val="both"/>
+        <w:rPr>
+          <w:rFonts w:ascii="Arial" w:eastAsia="Times New Roman" w:hAnsi="Arial" w:cs="Arial"/>
+          <w:sz w:val="24"/>
+          <w:szCs w:val="24"/>
+          <w:lang w:eastAsia="es-CO"/>
+        </w:rPr>
+      </w:pPr>
+      <w:r>
+        <w:rPr>
+          <w:rFonts w:ascii="Arial" w:eastAsia="Times New Roman" w:hAnsi="Arial" w:cs="Arial"/>
+          <w:sz w:val="24"/>
+          <w:szCs w:val="24"/>
+          <w:shd w:val="clear" w:color="auto" w:fill="FFFFFF"/>
+          <w:lang w:val="es-MX" w:eastAsia="es-CO"/>
+        </w:rPr>
+        <w:t>Dado </w:t>
+      </w:r>
+      <w:proofErr w:type="spellStart"/>
+      <w:r>
+        <w:rPr>
+          <w:rFonts w:ascii="Arial" w:eastAsia="Times New Roman" w:hAnsi="Arial" w:cs="Arial"/>
+          <w:i/>
+          <w:iCs/>
+          <w:sz w:val="24"/>
+          <w:szCs w:val="24"/>
+          <w:shd w:val="clear" w:color="auto" w:fill="FFFFFF"/>
+          <w:lang w:val="es-MX" w:eastAsia="es-CO"/>
+        </w:rPr>
+        <w:t>f</w:t>
+      </w:r>
+      <w:r>
+        <w:rPr>
+          <w:rFonts w:ascii="Arial" w:eastAsia="Times New Roman" w:hAnsi="Arial" w:cs="Arial"/>
+          <w:i/>
+          <w:iCs/>
+          <w:sz w:val="24"/>
+          <w:szCs w:val="24"/>
+          <w:shd w:val="clear" w:color="auto" w:fill="FFFFFF"/>
+          <w:vertAlign w:val="subscript"/>
+          <w:lang w:val="es-MX" w:eastAsia="es-CO"/>
+        </w:rPr>
+        <w:t>n</w:t>
+      </w:r>
+      <w:proofErr w:type="spellEnd"/>
+      <w:r>
+        <w:rPr>
+          <w:rFonts w:ascii="Arial" w:eastAsia="Times New Roman" w:hAnsi="Arial" w:cs="Arial"/>
+          <w:i/>
+          <w:iCs/>
+          <w:sz w:val="24"/>
+          <w:szCs w:val="24"/>
+          <w:shd w:val="clear" w:color="auto" w:fill="FFFFFF"/>
+          <w:lang w:val="es-MX" w:eastAsia="es-CO"/>
+        </w:rPr>
+        <w:t>(x)</w:t>
+      </w:r>
+      <w:r>
+        <w:rPr>
+          <w:rFonts w:ascii="Arial" w:eastAsia="Times New Roman" w:hAnsi="Arial" w:cs="Arial"/>
+          <w:sz w:val="24"/>
+          <w:szCs w:val="24"/>
+          <w:shd w:val="clear" w:color="auto" w:fill="FFFFFF"/>
+          <w:lang w:val="es-MX" w:eastAsia="es-CO"/>
+        </w:rPr>
+        <w:t> y r</w:t>
+      </w:r>
+      <w:r>
+        <w:rPr>
+          <w:rFonts w:ascii="Arial" w:eastAsia="Times New Roman" w:hAnsi="Arial" w:cs="Arial"/>
+          <w:sz w:val="24"/>
+          <w:szCs w:val="24"/>
+          <w:shd w:val="clear" w:color="auto" w:fill="FFFFFF"/>
+          <w:vertAlign w:val="subscript"/>
+          <w:lang w:val="es-MX" w:eastAsia="es-CO"/>
+        </w:rPr>
+        <w:t>0</w:t>
+      </w:r>
+      <w:r>
+        <w:rPr>
+          <w:rFonts w:ascii="Arial" w:eastAsia="Times New Roman" w:hAnsi="Arial" w:cs="Arial"/>
+          <w:sz w:val="24"/>
+          <w:szCs w:val="24"/>
+          <w:shd w:val="clear" w:color="auto" w:fill="FFFFFF"/>
+          <w:lang w:val="es-MX" w:eastAsia="es-CO"/>
+        </w:rPr>
+        <w:t> y s</w:t>
+      </w:r>
+      <w:r>
+        <w:rPr>
+          <w:rFonts w:ascii="Arial" w:eastAsia="Times New Roman" w:hAnsi="Arial" w:cs="Arial"/>
+          <w:sz w:val="24"/>
+          <w:szCs w:val="24"/>
+          <w:shd w:val="clear" w:color="auto" w:fill="FFFFFF"/>
+          <w:vertAlign w:val="subscript"/>
+          <w:lang w:val="es-MX" w:eastAsia="es-CO"/>
+        </w:rPr>
+        <w:t>0</w:t>
+      </w:r>
+    </w:p>
+    <w:p>
+      <w:pPr>
+        <w:numPr>
+          <w:ilvl w:val="0"/>
+          <w:numId w:val="3"/>
+        </w:numPr>
+        <w:spacing w:after="0" w:line="240" w:lineRule="auto"/>
+        <w:ind w:left="284" w:firstLine="0"/>
+        <w:jc w:val="both"/>
+        <w:rPr>
+          <w:rFonts w:ascii="Arial" w:eastAsia="Times New Roman" w:hAnsi="Arial" w:cs="Arial"/>
+          <w:sz w:val="24"/>
+          <w:szCs w:val="24"/>
+          <w:lang w:eastAsia="es-CO"/>
+        </w:rPr>
+      </w:pPr>
+      <w:r>
+        <w:rPr>
+          <w:rFonts w:ascii="Arial" w:eastAsia="Times New Roman" w:hAnsi="Arial" w:cs="Arial"/>
+          <w:sz w:val="24"/>
+          <w:szCs w:val="24"/>
+          <w:shd w:val="clear" w:color="auto" w:fill="FFFFFF"/>
+          <w:lang w:val="es-MX" w:eastAsia="es-CO"/>
+        </w:rPr>
+        <w:t>Utilizando el método de NR calculamos </w:t>
+      </w:r>
+      <w:r>
+        <w:rPr>
+          <w:rFonts w:ascii="Arial" w:eastAsia="Times New Roman" w:hAnsi="Arial" w:cs="Arial"/>
+          <w:i/>
+          <w:iCs/>
+          <w:sz w:val="24"/>
+          <w:szCs w:val="24"/>
+          <w:shd w:val="clear" w:color="auto" w:fill="FFFFFF"/>
+          <w:lang w:val="es-MX" w:eastAsia="es-CO"/>
+        </w:rPr>
+        <w:t>f</w:t>
+      </w:r>
+      <w:r>
+        <w:rPr>
+          <w:rFonts w:ascii="Arial" w:eastAsia="Times New Roman" w:hAnsi="Arial" w:cs="Arial"/>
+          <w:i/>
+          <w:iCs/>
+          <w:sz w:val="24"/>
+          <w:szCs w:val="24"/>
+          <w:shd w:val="clear" w:color="auto" w:fill="FFFFFF"/>
+          <w:vertAlign w:val="subscript"/>
+          <w:lang w:val="es-MX" w:eastAsia="es-CO"/>
+        </w:rPr>
+        <w:t>2</w:t>
+      </w:r>
+      <w:r>
+        <w:rPr>
+          <w:rFonts w:ascii="Arial" w:eastAsia="Times New Roman" w:hAnsi="Arial" w:cs="Arial"/>
+          <w:i/>
+          <w:iCs/>
+          <w:sz w:val="24"/>
+          <w:szCs w:val="24"/>
+          <w:shd w:val="clear" w:color="auto" w:fill="FFFFFF"/>
+          <w:lang w:val="es-MX" w:eastAsia="es-CO"/>
+        </w:rPr>
+        <w:t>(x) = x</w:t>
+      </w:r>
+      <w:r>
+        <w:rPr>
+          <w:rFonts w:ascii="Arial" w:eastAsia="Times New Roman" w:hAnsi="Arial" w:cs="Arial"/>
+          <w:i/>
+          <w:iCs/>
+          <w:sz w:val="24"/>
+          <w:szCs w:val="24"/>
+          <w:shd w:val="clear" w:color="auto" w:fill="FFFFFF"/>
+          <w:vertAlign w:val="superscript"/>
+          <w:lang w:val="es-MX" w:eastAsia="es-CO"/>
+        </w:rPr>
+        <w:t>2</w:t>
+      </w:r>
+      <w:r>
+        <w:rPr>
+          <w:rFonts w:ascii="Arial" w:eastAsia="Times New Roman" w:hAnsi="Arial" w:cs="Arial"/>
+          <w:i/>
+          <w:iCs/>
+          <w:sz w:val="24"/>
+          <w:szCs w:val="24"/>
+          <w:shd w:val="clear" w:color="auto" w:fill="FFFFFF"/>
+          <w:lang w:val="es-MX" w:eastAsia="es-CO"/>
+        </w:rPr>
+        <w:t> – r</w:t>
+      </w:r>
+      <w:r>
+        <w:rPr>
+          <w:rFonts w:ascii="Arial" w:eastAsia="Times New Roman" w:hAnsi="Arial" w:cs="Arial"/>
+          <w:i/>
+          <w:iCs/>
+          <w:sz w:val="24"/>
+          <w:szCs w:val="24"/>
+          <w:shd w:val="clear" w:color="auto" w:fill="FFFFFF"/>
+          <w:vertAlign w:val="subscript"/>
+          <w:lang w:val="es-MX" w:eastAsia="es-CO"/>
+        </w:rPr>
+        <w:t>0</w:t>
+      </w:r>
+      <w:r>
+        <w:rPr>
+          <w:rFonts w:ascii="Arial" w:eastAsia="Times New Roman" w:hAnsi="Arial" w:cs="Arial"/>
+          <w:i/>
+          <w:iCs/>
+          <w:sz w:val="24"/>
+          <w:szCs w:val="24"/>
+          <w:shd w:val="clear" w:color="auto" w:fill="FFFFFF"/>
+          <w:lang w:val="es-MX" w:eastAsia="es-CO"/>
+        </w:rPr>
+        <w:t>x – s</w:t>
+      </w:r>
+      <w:r>
+        <w:rPr>
+          <w:rFonts w:ascii="Arial" w:eastAsia="Times New Roman" w:hAnsi="Arial" w:cs="Arial"/>
+          <w:i/>
+          <w:iCs/>
+          <w:sz w:val="24"/>
+          <w:szCs w:val="24"/>
+          <w:shd w:val="clear" w:color="auto" w:fill="FFFFFF"/>
+          <w:vertAlign w:val="subscript"/>
+          <w:lang w:val="es-MX" w:eastAsia="es-CO"/>
+        </w:rPr>
+        <w:t>0</w:t>
+      </w:r>
+      <w:r>
+        <w:rPr>
+          <w:rFonts w:ascii="Arial" w:eastAsia="Times New Roman" w:hAnsi="Arial" w:cs="Arial"/>
+          <w:sz w:val="24"/>
+          <w:szCs w:val="24"/>
+          <w:shd w:val="clear" w:color="auto" w:fill="FFFFFF"/>
+          <w:lang w:val="es-MX" w:eastAsia="es-CO"/>
+        </w:rPr>
+        <w:t> y </w:t>
+      </w:r>
+      <w:r>
+        <w:rPr>
+          <w:rFonts w:ascii="Arial" w:eastAsia="Times New Roman" w:hAnsi="Arial" w:cs="Arial"/>
+          <w:i/>
+          <w:iCs/>
+          <w:sz w:val="24"/>
+          <w:szCs w:val="24"/>
+          <w:shd w:val="clear" w:color="auto" w:fill="FFFFFF"/>
+          <w:lang w:val="es-MX" w:eastAsia="es-CO"/>
+        </w:rPr>
+        <w:t>f</w:t>
+      </w:r>
+      <w:r>
+        <w:rPr>
+          <w:rFonts w:ascii="Arial" w:eastAsia="Times New Roman" w:hAnsi="Arial" w:cs="Arial"/>
+          <w:i/>
+          <w:iCs/>
+          <w:sz w:val="24"/>
+          <w:szCs w:val="24"/>
+          <w:shd w:val="clear" w:color="auto" w:fill="FFFFFF"/>
+          <w:vertAlign w:val="subscript"/>
+          <w:lang w:val="es-MX" w:eastAsia="es-CO"/>
+        </w:rPr>
+        <w:t>n-2</w:t>
+      </w:r>
+      <w:r>
+        <w:rPr>
+          <w:rFonts w:ascii="Arial" w:eastAsia="Times New Roman" w:hAnsi="Arial" w:cs="Arial"/>
+          <w:i/>
+          <w:iCs/>
+          <w:sz w:val="24"/>
+          <w:szCs w:val="24"/>
+          <w:shd w:val="clear" w:color="auto" w:fill="FFFFFF"/>
+          <w:lang w:val="es-MX" w:eastAsia="es-CO"/>
+        </w:rPr>
+        <w:t>(x)</w:t>
+      </w:r>
+      <w:r>
+        <w:rPr>
+          <w:rFonts w:ascii="Arial" w:eastAsia="Times New Roman" w:hAnsi="Arial" w:cs="Arial"/>
+          <w:sz w:val="24"/>
+          <w:szCs w:val="24"/>
+          <w:shd w:val="clear" w:color="auto" w:fill="FFFFFF"/>
+          <w:lang w:val="es-MX" w:eastAsia="es-CO"/>
+        </w:rPr>
+        <w:t>, tal que, el residuo de </w:t>
+      </w:r>
+      <w:proofErr w:type="spellStart"/>
+      <w:r>
+        <w:rPr>
+          <w:rFonts w:ascii="Arial" w:eastAsia="Times New Roman" w:hAnsi="Arial" w:cs="Arial"/>
+          <w:i/>
+          <w:iCs/>
+          <w:sz w:val="24"/>
+          <w:szCs w:val="24"/>
+          <w:shd w:val="clear" w:color="auto" w:fill="FFFFFF"/>
+          <w:lang w:val="es-MX" w:eastAsia="es-CO"/>
+        </w:rPr>
+        <w:t>f</w:t>
+      </w:r>
+      <w:r>
+        <w:rPr>
+          <w:rFonts w:ascii="Arial" w:eastAsia="Times New Roman" w:hAnsi="Arial" w:cs="Arial"/>
+          <w:i/>
+          <w:iCs/>
+          <w:sz w:val="24"/>
+          <w:szCs w:val="24"/>
+          <w:shd w:val="clear" w:color="auto" w:fill="FFFFFF"/>
+          <w:vertAlign w:val="subscript"/>
+          <w:lang w:val="es-MX" w:eastAsia="es-CO"/>
+        </w:rPr>
+        <w:t>n</w:t>
+      </w:r>
+      <w:proofErr w:type="spellEnd"/>
+      <w:r>
+        <w:rPr>
+          <w:rFonts w:ascii="Arial" w:eastAsia="Times New Roman" w:hAnsi="Arial" w:cs="Arial"/>
+          <w:i/>
+          <w:iCs/>
+          <w:sz w:val="24"/>
+          <w:szCs w:val="24"/>
+          <w:shd w:val="clear" w:color="auto" w:fill="FFFFFF"/>
+          <w:lang w:val="es-MX" w:eastAsia="es-CO"/>
+        </w:rPr>
+        <w:t>(x)/ f</w:t>
+      </w:r>
+      <w:r>
+        <w:rPr>
+          <w:rFonts w:ascii="Arial" w:eastAsia="Times New Roman" w:hAnsi="Arial" w:cs="Arial"/>
+          <w:i/>
+          <w:iCs/>
+          <w:sz w:val="24"/>
+          <w:szCs w:val="24"/>
+          <w:shd w:val="clear" w:color="auto" w:fill="FFFFFF"/>
+          <w:vertAlign w:val="subscript"/>
+          <w:lang w:val="es-MX" w:eastAsia="es-CO"/>
+        </w:rPr>
+        <w:t>2</w:t>
+      </w:r>
+      <w:r>
+        <w:rPr>
+          <w:rFonts w:ascii="Arial" w:eastAsia="Times New Roman" w:hAnsi="Arial" w:cs="Arial"/>
+          <w:i/>
+          <w:iCs/>
+          <w:sz w:val="24"/>
+          <w:szCs w:val="24"/>
+          <w:shd w:val="clear" w:color="auto" w:fill="FFFFFF"/>
+          <w:lang w:val="es-MX" w:eastAsia="es-CO"/>
+        </w:rPr>
+        <w:t>(x) </w:t>
+      </w:r>
+      <w:r>
+        <w:rPr>
+          <w:rFonts w:ascii="Arial" w:eastAsia="Times New Roman" w:hAnsi="Arial" w:cs="Arial"/>
+          <w:sz w:val="24"/>
+          <w:szCs w:val="24"/>
+          <w:shd w:val="clear" w:color="auto" w:fill="FFFFFF"/>
+          <w:lang w:val="es-MX" w:eastAsia="es-CO"/>
+        </w:rPr>
+        <w:t>se</w:t>
       </w:r>
       <w:bookmarkStart w:id="0" w:name="_GoBack"/>
       <w:bookmarkEnd w:id="0"/>
+      <w:r>
+        <w:rPr>
+          <w:rFonts w:ascii="Arial" w:eastAsia="Times New Roman" w:hAnsi="Arial" w:cs="Arial"/>
+          <w:sz w:val="24"/>
+          <w:szCs w:val="24"/>
+          <w:shd w:val="clear" w:color="auto" w:fill="FFFFFF"/>
+          <w:lang w:val="es-MX" w:eastAsia="es-CO"/>
+        </w:rPr>
+        <w:t>a igual a cero.</w:t>
+      </w:r>
+    </w:p>
+    <w:p>
+      <w:pPr>
+        <w:numPr>
+          <w:ilvl w:val="0"/>
+          <w:numId w:val="3"/>
+        </w:numPr>
+        <w:spacing w:after="0" w:line="240" w:lineRule="auto"/>
+        <w:ind w:left="284" w:firstLine="0"/>
+        <w:jc w:val="both"/>
+        <w:rPr>
+          <w:rFonts w:ascii="Arial" w:eastAsia="Times New Roman" w:hAnsi="Arial" w:cs="Arial"/>
+          <w:sz w:val="24"/>
+          <w:szCs w:val="24"/>
+          <w:lang w:eastAsia="es-CO"/>
+        </w:rPr>
+      </w:pPr>
+      <w:r>
+        <w:rPr>
+          <w:rFonts w:ascii="Arial" w:eastAsia="Times New Roman" w:hAnsi="Arial" w:cs="Arial"/>
+          <w:sz w:val="24"/>
+          <w:szCs w:val="24"/>
+          <w:shd w:val="clear" w:color="auto" w:fill="FFFFFF"/>
+          <w:lang w:val="es-MX" w:eastAsia="es-CO"/>
+        </w:rPr>
+        <w:t xml:space="preserve">Se determinan </w:t>
+      </w:r>
+      <w:r>
+        <w:rPr>
+          <w:rFonts w:ascii="Arial" w:eastAsia="Times New Roman" w:hAnsi="Arial" w:cs="Arial"/>
+          <w:sz w:val="24"/>
+          <w:szCs w:val="24"/>
+          <w:shd w:val="clear" w:color="auto" w:fill="FFFFFF"/>
+          <w:lang w:val="es-MX" w:eastAsia="es-CO"/>
+        </w:rPr>
+        <w:t>las raíces</w:t>
+      </w:r>
+      <w:r>
+        <w:rPr>
+          <w:rFonts w:ascii="Arial" w:eastAsia="Times New Roman" w:hAnsi="Arial" w:cs="Arial"/>
+          <w:sz w:val="24"/>
+          <w:szCs w:val="24"/>
+          <w:shd w:val="clear" w:color="auto" w:fill="FFFFFF"/>
+          <w:lang w:val="es-MX" w:eastAsia="es-CO"/>
+        </w:rPr>
+        <w:t> </w:t>
+      </w:r>
+      <w:r>
+        <w:rPr>
+          <w:rFonts w:ascii="Arial" w:eastAsia="Times New Roman" w:hAnsi="Arial" w:cs="Arial"/>
+          <w:i/>
+          <w:iCs/>
+          <w:sz w:val="24"/>
+          <w:szCs w:val="24"/>
+          <w:shd w:val="clear" w:color="auto" w:fill="FFFFFF"/>
+          <w:lang w:val="es-MX" w:eastAsia="es-CO"/>
+        </w:rPr>
+        <w:t>f</w:t>
+      </w:r>
+      <w:r>
+        <w:rPr>
+          <w:rFonts w:ascii="Arial" w:eastAsia="Times New Roman" w:hAnsi="Arial" w:cs="Arial"/>
+          <w:i/>
+          <w:iCs/>
+          <w:sz w:val="24"/>
+          <w:szCs w:val="24"/>
+          <w:shd w:val="clear" w:color="auto" w:fill="FFFFFF"/>
+          <w:vertAlign w:val="subscript"/>
+          <w:lang w:val="es-MX" w:eastAsia="es-CO"/>
+        </w:rPr>
+        <w:t>2</w:t>
+      </w:r>
+      <w:r>
+        <w:rPr>
+          <w:rFonts w:ascii="Arial" w:eastAsia="Times New Roman" w:hAnsi="Arial" w:cs="Arial"/>
+          <w:i/>
+          <w:iCs/>
+          <w:sz w:val="24"/>
+          <w:szCs w:val="24"/>
+          <w:shd w:val="clear" w:color="auto" w:fill="FFFFFF"/>
+          <w:lang w:val="es-MX" w:eastAsia="es-CO"/>
+        </w:rPr>
+        <w:t>(x)</w:t>
+      </w:r>
+      <w:r>
+        <w:rPr>
+          <w:rFonts w:ascii="Arial" w:eastAsia="Times New Roman" w:hAnsi="Arial" w:cs="Arial"/>
+          <w:sz w:val="24"/>
+          <w:szCs w:val="24"/>
+          <w:shd w:val="clear" w:color="auto" w:fill="FFFFFF"/>
+          <w:lang w:val="es-MX" w:eastAsia="es-CO"/>
+        </w:rPr>
+        <w:t>, utilizando la formula general.</w:t>
+      </w:r>
+    </w:p>
+    <w:p>
+      <w:pPr>
+        <w:numPr>
+          <w:ilvl w:val="0"/>
+          <w:numId w:val="3"/>
+        </w:numPr>
+        <w:spacing w:after="0" w:line="240" w:lineRule="auto"/>
+        <w:ind w:left="284" w:firstLine="0"/>
+        <w:jc w:val="both"/>
+        <w:rPr>
+          <w:rFonts w:ascii="Arial" w:eastAsia="Times New Roman" w:hAnsi="Arial" w:cs="Arial"/>
+          <w:sz w:val="24"/>
+          <w:szCs w:val="24"/>
+          <w:lang w:eastAsia="es-CO"/>
+        </w:rPr>
+      </w:pPr>
+      <w:r>
+        <w:rPr>
+          <w:rFonts w:ascii="Arial" w:eastAsia="Times New Roman" w:hAnsi="Arial" w:cs="Arial"/>
+          <w:sz w:val="24"/>
+          <w:szCs w:val="24"/>
+          <w:shd w:val="clear" w:color="auto" w:fill="FFFFFF"/>
+          <w:lang w:val="es-MX" w:eastAsia="es-CO"/>
+        </w:rPr>
+        <w:t xml:space="preserve">Se </w:t>
+      </w:r>
+      <w:proofErr w:type="gramStart"/>
+      <w:r>
+        <w:rPr>
+          <w:rFonts w:ascii="Arial" w:eastAsia="Times New Roman" w:hAnsi="Arial" w:cs="Arial"/>
+          <w:sz w:val="24"/>
+          <w:szCs w:val="24"/>
+          <w:shd w:val="clear" w:color="auto" w:fill="FFFFFF"/>
+          <w:lang w:val="es-MX" w:eastAsia="es-CO"/>
+        </w:rPr>
+        <w:t>calcula </w:t>
+      </w:r>
+      <w:r>
+        <w:rPr>
+          <w:rFonts w:ascii="Arial" w:eastAsia="Times New Roman" w:hAnsi="Arial" w:cs="Arial"/>
+          <w:i/>
+          <w:iCs/>
+          <w:sz w:val="24"/>
+          <w:szCs w:val="24"/>
+          <w:shd w:val="clear" w:color="auto" w:fill="FFFFFF"/>
+          <w:lang w:val="es-MX" w:eastAsia="es-CO"/>
+        </w:rPr>
+        <w:t> f</w:t>
+      </w:r>
+      <w:r>
+        <w:rPr>
+          <w:rFonts w:ascii="Arial" w:eastAsia="Times New Roman" w:hAnsi="Arial" w:cs="Arial"/>
+          <w:i/>
+          <w:iCs/>
+          <w:sz w:val="24"/>
+          <w:szCs w:val="24"/>
+          <w:shd w:val="clear" w:color="auto" w:fill="FFFFFF"/>
+          <w:vertAlign w:val="subscript"/>
+          <w:lang w:val="es-MX" w:eastAsia="es-CO"/>
+        </w:rPr>
+        <w:t>n</w:t>
+      </w:r>
+      <w:proofErr w:type="gramEnd"/>
+      <w:r>
+        <w:rPr>
+          <w:rFonts w:ascii="Arial" w:eastAsia="Times New Roman" w:hAnsi="Arial" w:cs="Arial"/>
+          <w:i/>
+          <w:iCs/>
+          <w:sz w:val="24"/>
+          <w:szCs w:val="24"/>
+          <w:shd w:val="clear" w:color="auto" w:fill="FFFFFF"/>
+          <w:vertAlign w:val="subscript"/>
+          <w:lang w:val="es-MX" w:eastAsia="es-CO"/>
+        </w:rPr>
+        <w:t>-2</w:t>
+      </w:r>
+      <w:r>
+        <w:rPr>
+          <w:rFonts w:ascii="Arial" w:eastAsia="Times New Roman" w:hAnsi="Arial" w:cs="Arial"/>
+          <w:i/>
+          <w:iCs/>
+          <w:sz w:val="24"/>
+          <w:szCs w:val="24"/>
+          <w:shd w:val="clear" w:color="auto" w:fill="FFFFFF"/>
+          <w:lang w:val="es-MX" w:eastAsia="es-CO"/>
+        </w:rPr>
+        <w:t xml:space="preserve">(x)= </w:t>
+      </w:r>
+      <w:proofErr w:type="spellStart"/>
+      <w:r>
+        <w:rPr>
+          <w:rFonts w:ascii="Arial" w:eastAsia="Times New Roman" w:hAnsi="Arial" w:cs="Arial"/>
+          <w:i/>
+          <w:iCs/>
+          <w:sz w:val="24"/>
+          <w:szCs w:val="24"/>
+          <w:shd w:val="clear" w:color="auto" w:fill="FFFFFF"/>
+          <w:lang w:val="es-MX" w:eastAsia="es-CO"/>
+        </w:rPr>
+        <w:t>f</w:t>
+      </w:r>
+      <w:r>
+        <w:rPr>
+          <w:rFonts w:ascii="Arial" w:eastAsia="Times New Roman" w:hAnsi="Arial" w:cs="Arial"/>
+          <w:i/>
+          <w:iCs/>
+          <w:sz w:val="24"/>
+          <w:szCs w:val="24"/>
+          <w:shd w:val="clear" w:color="auto" w:fill="FFFFFF"/>
+          <w:vertAlign w:val="subscript"/>
+          <w:lang w:val="es-MX" w:eastAsia="es-CO"/>
+        </w:rPr>
+        <w:t>n</w:t>
+      </w:r>
+      <w:proofErr w:type="spellEnd"/>
+      <w:r>
+        <w:rPr>
+          <w:rFonts w:ascii="Arial" w:eastAsia="Times New Roman" w:hAnsi="Arial" w:cs="Arial"/>
+          <w:i/>
+          <w:iCs/>
+          <w:sz w:val="24"/>
+          <w:szCs w:val="24"/>
+          <w:shd w:val="clear" w:color="auto" w:fill="FFFFFF"/>
+          <w:lang w:val="es-MX" w:eastAsia="es-CO"/>
+        </w:rPr>
+        <w:t>(x)/ f</w:t>
+      </w:r>
+      <w:r>
+        <w:rPr>
+          <w:rFonts w:ascii="Arial" w:eastAsia="Times New Roman" w:hAnsi="Arial" w:cs="Arial"/>
+          <w:i/>
+          <w:iCs/>
+          <w:sz w:val="24"/>
+          <w:szCs w:val="24"/>
+          <w:shd w:val="clear" w:color="auto" w:fill="FFFFFF"/>
+          <w:vertAlign w:val="subscript"/>
+          <w:lang w:val="es-MX" w:eastAsia="es-CO"/>
+        </w:rPr>
+        <w:t>2</w:t>
+      </w:r>
+      <w:r>
+        <w:rPr>
+          <w:rFonts w:ascii="Arial" w:eastAsia="Times New Roman" w:hAnsi="Arial" w:cs="Arial"/>
+          <w:i/>
+          <w:iCs/>
+          <w:sz w:val="24"/>
+          <w:szCs w:val="24"/>
+          <w:shd w:val="clear" w:color="auto" w:fill="FFFFFF"/>
+          <w:lang w:val="es-MX" w:eastAsia="es-CO"/>
+        </w:rPr>
+        <w:t>(x)</w:t>
+      </w:r>
+      <w:r>
+        <w:rPr>
+          <w:rFonts w:ascii="Arial" w:eastAsia="Times New Roman" w:hAnsi="Arial" w:cs="Arial"/>
+          <w:sz w:val="24"/>
+          <w:szCs w:val="24"/>
+          <w:shd w:val="clear" w:color="auto" w:fill="FFFFFF"/>
+          <w:lang w:val="es-MX" w:eastAsia="es-CO"/>
+        </w:rPr>
+        <w:t>.</w:t>
+      </w:r>
+    </w:p>
+    <w:p>
+      <w:pPr>
+        <w:numPr>
+          <w:ilvl w:val="0"/>
+          <w:numId w:val="3"/>
+        </w:numPr>
+        <w:spacing w:after="0" w:line="240" w:lineRule="auto"/>
+        <w:ind w:left="284" w:firstLine="0"/>
+        <w:jc w:val="both"/>
+        <w:rPr>
+          <w:rFonts w:ascii="Arial" w:eastAsia="Times New Roman" w:hAnsi="Arial" w:cs="Arial"/>
+          <w:sz w:val="24"/>
+          <w:szCs w:val="24"/>
+          <w:lang w:eastAsia="es-CO"/>
+        </w:rPr>
+      </w:pPr>
+      <w:r>
+        <w:rPr>
+          <w:rFonts w:ascii="Arial" w:eastAsia="Times New Roman" w:hAnsi="Arial" w:cs="Arial"/>
+          <w:sz w:val="24"/>
+          <w:szCs w:val="24"/>
+          <w:shd w:val="clear" w:color="auto" w:fill="FFFFFF"/>
+          <w:lang w:val="es-MX" w:eastAsia="es-CO"/>
+        </w:rPr>
+        <w:t>Hacemos </w:t>
+      </w:r>
+      <w:proofErr w:type="spellStart"/>
+      <w:r>
+        <w:rPr>
+          <w:rFonts w:ascii="Arial" w:eastAsia="Times New Roman" w:hAnsi="Arial" w:cs="Arial"/>
+          <w:i/>
+          <w:iCs/>
+          <w:sz w:val="24"/>
+          <w:szCs w:val="24"/>
+          <w:shd w:val="clear" w:color="auto" w:fill="FFFFFF"/>
+          <w:lang w:val="es-MX" w:eastAsia="es-CO"/>
+        </w:rPr>
+        <w:t>f</w:t>
+      </w:r>
+      <w:r>
+        <w:rPr>
+          <w:rFonts w:ascii="Arial" w:eastAsia="Times New Roman" w:hAnsi="Arial" w:cs="Arial"/>
+          <w:i/>
+          <w:iCs/>
+          <w:sz w:val="24"/>
+          <w:szCs w:val="24"/>
+          <w:shd w:val="clear" w:color="auto" w:fill="FFFFFF"/>
+          <w:vertAlign w:val="subscript"/>
+          <w:lang w:val="es-MX" w:eastAsia="es-CO"/>
+        </w:rPr>
+        <w:t>n</w:t>
+      </w:r>
+      <w:proofErr w:type="spellEnd"/>
+      <w:r>
+        <w:rPr>
+          <w:rFonts w:ascii="Arial" w:eastAsia="Times New Roman" w:hAnsi="Arial" w:cs="Arial"/>
+          <w:i/>
+          <w:iCs/>
+          <w:sz w:val="24"/>
+          <w:szCs w:val="24"/>
+          <w:shd w:val="clear" w:color="auto" w:fill="FFFFFF"/>
+          <w:lang w:val="es-MX" w:eastAsia="es-CO"/>
+        </w:rPr>
+        <w:t>(x)= f</w:t>
+      </w:r>
+      <w:r>
+        <w:rPr>
+          <w:rFonts w:ascii="Arial" w:eastAsia="Times New Roman" w:hAnsi="Arial" w:cs="Arial"/>
+          <w:i/>
+          <w:iCs/>
+          <w:sz w:val="24"/>
+          <w:szCs w:val="24"/>
+          <w:shd w:val="clear" w:color="auto" w:fill="FFFFFF"/>
+          <w:vertAlign w:val="subscript"/>
+          <w:lang w:val="es-MX" w:eastAsia="es-CO"/>
+        </w:rPr>
+        <w:t>n-2</w:t>
+      </w:r>
+      <w:r>
+        <w:rPr>
+          <w:rFonts w:ascii="Arial" w:eastAsia="Times New Roman" w:hAnsi="Arial" w:cs="Arial"/>
+          <w:i/>
+          <w:iCs/>
+          <w:sz w:val="24"/>
+          <w:szCs w:val="24"/>
+          <w:shd w:val="clear" w:color="auto" w:fill="FFFFFF"/>
+          <w:lang w:val="es-MX" w:eastAsia="es-CO"/>
+        </w:rPr>
+        <w:t>(x)</w:t>
+      </w:r>
+    </w:p>
+    <w:p>
+      <w:pPr>
+        <w:numPr>
+          <w:ilvl w:val="0"/>
+          <w:numId w:val="3"/>
+        </w:numPr>
+        <w:spacing w:after="0" w:line="240" w:lineRule="auto"/>
+        <w:ind w:left="284" w:firstLine="0"/>
+        <w:jc w:val="both"/>
+        <w:rPr>
+          <w:rFonts w:ascii="Arial" w:eastAsia="Times New Roman" w:hAnsi="Arial" w:cs="Arial"/>
+          <w:sz w:val="24"/>
+          <w:szCs w:val="24"/>
+          <w:lang w:eastAsia="es-CO"/>
+        </w:rPr>
+      </w:pPr>
+      <w:r>
+        <w:rPr>
+          <w:rFonts w:ascii="Arial" w:eastAsia="Times New Roman" w:hAnsi="Arial" w:cs="Arial"/>
+          <w:sz w:val="24"/>
+          <w:szCs w:val="24"/>
+          <w:shd w:val="clear" w:color="auto" w:fill="FFFFFF"/>
+          <w:lang w:val="es-MX" w:eastAsia="es-CO"/>
+        </w:rPr>
+        <w:t>Si el grado del polinomio es mayor que tres regresamos al paso 2</w:t>
+      </w:r>
+    </w:p>
+    <w:p>
+      <w:pPr>
+        <w:numPr>
+          <w:ilvl w:val="0"/>
+          <w:numId w:val="3"/>
+        </w:numPr>
+        <w:spacing w:after="0" w:line="240" w:lineRule="auto"/>
+        <w:ind w:left="284" w:firstLine="0"/>
+        <w:jc w:val="both"/>
+        <w:rPr>
+          <w:rFonts w:ascii="Arial" w:eastAsia="Times New Roman" w:hAnsi="Arial" w:cs="Arial"/>
+          <w:sz w:val="24"/>
+          <w:szCs w:val="24"/>
+          <w:lang w:eastAsia="es-CO"/>
+        </w:rPr>
+      </w:pPr>
+      <w:r>
+        <w:rPr>
+          <w:rFonts w:ascii="Arial" w:eastAsia="Times New Roman" w:hAnsi="Arial" w:cs="Arial"/>
+          <w:sz w:val="24"/>
+          <w:szCs w:val="24"/>
+          <w:shd w:val="clear" w:color="auto" w:fill="FFFFFF"/>
+          <w:lang w:val="es-MX" w:eastAsia="es-CO"/>
+        </w:rPr>
+        <w:t>Si no terminamos</w:t>
+      </w:r>
+    </w:p>
+    <w:p>
+      <w:pPr>
+        <w:spacing w:after="0" w:line="240" w:lineRule="auto"/>
+        <w:jc w:val="both"/>
+        <w:rPr>
+          <w:rFonts w:ascii="Arial" w:eastAsia="Times New Roman" w:hAnsi="Arial" w:cs="Arial"/>
+          <w:sz w:val="24"/>
+          <w:szCs w:val="24"/>
+          <w:lang w:eastAsia="es-CO"/>
+        </w:rPr>
+      </w:pPr>
+    </w:p>
+    <w:p>
+      <w:pPr>
+        <w:shd w:val="clear" w:color="auto" w:fill="FFFFFF"/>
+        <w:spacing w:after="0" w:line="240" w:lineRule="auto"/>
+        <w:jc w:val="both"/>
+        <w:rPr>
+          <w:rFonts w:ascii="Arial" w:eastAsia="Times New Roman" w:hAnsi="Arial" w:cs="Arial"/>
+          <w:color w:val="000000"/>
+          <w:lang w:eastAsia="es-CO"/>
+        </w:rPr>
+      </w:pPr>
+      <w:r>
+        <w:rPr>
+          <w:rFonts w:ascii="Arial" w:eastAsia="Times New Roman" w:hAnsi="Arial" w:cs="Arial"/>
+          <w:color w:val="000000"/>
+          <w:sz w:val="24"/>
+          <w:szCs w:val="24"/>
+          <w:shd w:val="clear" w:color="auto" w:fill="FFFFFF"/>
+          <w:lang w:val="es-MX" w:eastAsia="es-CO"/>
+        </w:rPr>
+        <w:t>La principal diferencia de este método, respecto a otros, es que </w:t>
+      </w:r>
+      <w:r>
+        <w:rPr>
+          <w:rFonts w:ascii="Arial" w:eastAsia="Times New Roman" w:hAnsi="Arial" w:cs="Arial"/>
+          <w:bCs/>
+          <w:iCs/>
+          <w:color w:val="000000"/>
+          <w:sz w:val="24"/>
+          <w:szCs w:val="24"/>
+          <w:shd w:val="clear" w:color="auto" w:fill="FFFFFF"/>
+          <w:lang w:val="es-MX" w:eastAsia="es-CO"/>
+        </w:rPr>
+        <w:t>permite calcular todas las raíces de un polinomio (reales e imaginarias)</w:t>
+      </w:r>
+      <w:r>
+        <w:rPr>
+          <w:rFonts w:ascii="Arial" w:eastAsia="Times New Roman" w:hAnsi="Arial" w:cs="Arial"/>
+          <w:color w:val="000000"/>
+          <w:sz w:val="24"/>
+          <w:szCs w:val="24"/>
+          <w:shd w:val="clear" w:color="auto" w:fill="FFFFFF"/>
+          <w:lang w:val="es-MX" w:eastAsia="es-CO"/>
+        </w:rPr>
+        <w:t>.</w:t>
+      </w:r>
+    </w:p>
+    <w:p>
+      <w:pPr>
+        <w:spacing w:after="0" w:line="240" w:lineRule="auto"/>
+        <w:rPr>
+          <w:rFonts w:ascii="Arial" w:hAnsi="Arial" w:cs="Arial"/>
+          <w:sz w:val="24"/>
+          <w:szCs w:val="24"/>
+        </w:rPr>
+      </w:pPr>
+    </w:p>
+    <w:p>
+      <w:pPr>
+        <w:spacing w:after="0" w:line="240" w:lineRule="auto"/>
+        <w:rPr>
+          <w:rFonts w:ascii="Arial" w:hAnsi="Arial" w:cs="Arial"/>
+          <w:sz w:val="24"/>
+          <w:szCs w:val="24"/>
+        </w:rPr>
+      </w:pPr>
+    </w:p>
+    <w:p>
+      <w:pPr>
+        <w:spacing w:after="0" w:line="240" w:lineRule="auto"/>
+        <w:rPr>
+          <w:rFonts w:ascii="Arial" w:hAnsi="Arial" w:cs="Arial"/>
+          <w:sz w:val="24"/>
+          <w:szCs w:val="24"/>
+        </w:rPr>
+      </w:pPr>
+    </w:p>
+    <w:p>
+      <w:pPr>
+        <w:spacing w:after="0" w:line="240" w:lineRule="auto"/>
+        <w:rPr>
+          <w:rFonts w:ascii="Arial" w:hAnsi="Arial" w:cs="Arial"/>
+          <w:sz w:val="24"/>
+          <w:szCs w:val="24"/>
+        </w:rPr>
+      </w:pPr>
+    </w:p>
+    <w:p>
+      <w:pPr>
+        <w:spacing w:after="0" w:line="240" w:lineRule="auto"/>
+        <w:rPr>
+          <w:rFonts w:ascii="Arial" w:hAnsi="Arial" w:cs="Arial"/>
+          <w:sz w:val="24"/>
+          <w:szCs w:val="24"/>
+        </w:rPr>
+      </w:pPr>
+    </w:p>
+    <w:p>
+      <w:pPr>
+        <w:spacing w:after="0" w:line="240" w:lineRule="auto"/>
+        <w:rPr>
+          <w:rFonts w:ascii="Arial" w:hAnsi="Arial" w:cs="Arial"/>
+          <w:sz w:val="24"/>
+          <w:szCs w:val="24"/>
+        </w:rPr>
+      </w:pPr>
+    </w:p>
+    <w:p>
+      <w:pPr>
+        <w:spacing w:after="0" w:line="240" w:lineRule="auto"/>
+        <w:rPr>
+          <w:rFonts w:ascii="Arial" w:hAnsi="Arial" w:cs="Arial"/>
+          <w:sz w:val="24"/>
+          <w:szCs w:val="24"/>
+        </w:rPr>
+      </w:pPr>
+    </w:p>
+    <w:p>
+      <w:pPr>
+        <w:spacing w:after="0" w:line="240" w:lineRule="auto"/>
+        <w:rPr>
+          <w:rFonts w:ascii="Arial" w:hAnsi="Arial" w:cs="Arial"/>
+          <w:b/>
+          <w:i/>
+          <w:sz w:val="24"/>
+          <w:szCs w:val="24"/>
+        </w:rPr>
+      </w:pPr>
+      <w:r>
+        <w:rPr>
+          <w:rFonts w:ascii="Arial" w:hAnsi="Arial" w:cs="Arial"/>
+          <w:b/>
+          <w:i/>
+          <w:sz w:val="24"/>
+          <w:szCs w:val="24"/>
+        </w:rPr>
+        <w:t>Lo demás pronto…</w:t>
+      </w:r>
+    </w:p>
+    <w:p>
+      <w:pPr>
+        <w:spacing w:after="0" w:line="240" w:lineRule="auto"/>
+        <w:rPr>
+          <w:rFonts w:ascii="Arial" w:hAnsi="Arial" w:cs="Arial"/>
+          <w:b/>
+          <w:i/>
+          <w:sz w:val="24"/>
+          <w:szCs w:val="24"/>
+        </w:rPr>
+      </w:pPr>
+    </w:p>
+    <w:p>
+      <w:pPr>
+        <w:spacing w:after="0" w:line="240" w:lineRule="auto"/>
+        <w:rPr>
+          <w:rFonts w:ascii="Arial" w:hAnsi="Arial" w:cs="Arial"/>
+          <w:b/>
+          <w:i/>
+          <w:sz w:val="24"/>
+          <w:szCs w:val="24"/>
+        </w:rPr>
+      </w:pPr>
+    </w:p>
+    <w:p>
+      <w:pPr>
+        <w:spacing w:after="0" w:line="240" w:lineRule="auto"/>
+        <w:rPr>
+          <w:rFonts w:ascii="Arial" w:hAnsi="Arial" w:cs="Arial"/>
+          <w:b/>
+          <w:i/>
+          <w:sz w:val="24"/>
+          <w:szCs w:val="24"/>
+        </w:rPr>
+      </w:pPr>
+    </w:p>
+    <w:p>
+      <w:pPr>
+        <w:spacing w:after="0" w:line="240" w:lineRule="auto"/>
+        <w:rPr>
+          <w:rFonts w:ascii="Arial" w:hAnsi="Arial" w:cs="Arial"/>
+          <w:b/>
+          <w:i/>
+          <w:sz w:val="24"/>
+          <w:szCs w:val="24"/>
+        </w:rPr>
+      </w:pPr>
+    </w:p>
+    <w:p>
+      <w:pPr>
+        <w:spacing w:after="0" w:line="240" w:lineRule="auto"/>
+        <w:rPr>
+          <w:rFonts w:ascii="Arial" w:hAnsi="Arial" w:cs="Arial"/>
+          <w:b/>
+          <w:i/>
+          <w:sz w:val="24"/>
+          <w:szCs w:val="24"/>
+        </w:rPr>
+      </w:pPr>
+    </w:p>
+    <w:p>
+      <w:pPr>
+        <w:spacing w:after="0" w:line="240" w:lineRule="auto"/>
+        <w:rPr>
+          <w:rFonts w:ascii="Arial" w:hAnsi="Arial" w:cs="Arial"/>
+          <w:b/>
+          <w:i/>
+          <w:sz w:val="24"/>
+          <w:szCs w:val="24"/>
+        </w:rPr>
+      </w:pPr>
+    </w:p>
+    <w:p>
+      <w:pPr>
+        <w:spacing w:after="0" w:line="240" w:lineRule="auto"/>
+        <w:rPr>
+          <w:rFonts w:ascii="Arial" w:hAnsi="Arial" w:cs="Arial"/>
+          <w:b/>
+          <w:i/>
+          <w:sz w:val="24"/>
+          <w:szCs w:val="24"/>
+        </w:rPr>
+      </w:pPr>
+    </w:p>
+    <w:p>
+      <w:pPr>
+        <w:spacing w:after="0" w:line="240" w:lineRule="auto"/>
+        <w:rPr>
+          <w:rFonts w:ascii="Arial" w:hAnsi="Arial" w:cs="Arial"/>
+          <w:b/>
+          <w:i/>
+          <w:sz w:val="24"/>
+          <w:szCs w:val="24"/>
+        </w:rPr>
+      </w:pPr>
     </w:p>
     <w:sectPr>
-      <w:headerReference w:type="default" r:id="rId7"/>
+      <w:headerReference w:type="default" r:id="rId14"/>
       <w:pgSz w:w="12240" w:h="15840"/>
       <w:pgMar w:top="1417" w:right="1701" w:bottom="1417" w:left="1701" w:header="708" w:footer="708" w:gutter="0"/>
       <w:cols w:space="708"/>
@@ -2637,6 +6735,119 @@
     </w:lvl>
   </w:abstractNum>
   <w:abstractNum w:abstractNumId="1" w15:restartNumberingAfterBreak="0">
+    <w:nsid w:val="516E3B25"/>
+    <w:multiLevelType w:val="multilevel"/>
+    <w:tmpl w:val="70EA5474"/>
+    <w:lvl w:ilvl="0">
+      <w:start w:val="1"/>
+      <w:numFmt w:val="decimal"/>
+      <w:lvlText w:val="%1."/>
+      <w:lvlJc w:val="left"/>
+      <w:pPr>
+        <w:tabs>
+          <w:tab w:val="num" w:pos="720"/>
+        </w:tabs>
+        <w:ind w:left="720" w:hanging="360"/>
+      </w:pPr>
+    </w:lvl>
+    <w:lvl w:ilvl="1">
+      <w:start w:val="1"/>
+      <w:numFmt w:val="decimal"/>
+      <w:lvlText w:val="%2."/>
+      <w:lvlJc w:val="left"/>
+      <w:pPr>
+        <w:tabs>
+          <w:tab w:val="num" w:pos="1440"/>
+        </w:tabs>
+        <w:ind w:left="1440" w:hanging="360"/>
+      </w:pPr>
+    </w:lvl>
+    <w:lvl w:ilvl="2" w:tentative="1">
+      <w:start w:val="1"/>
+      <w:numFmt w:val="decimal"/>
+      <w:lvlText w:val="%3."/>
+      <w:lvlJc w:val="left"/>
+      <w:pPr>
+        <w:tabs>
+          <w:tab w:val="num" w:pos="2160"/>
+        </w:tabs>
+        <w:ind w:left="2160" w:hanging="360"/>
+      </w:pPr>
+    </w:lvl>
+    <w:lvl w:ilvl="3" w:tentative="1">
+      <w:start w:val="1"/>
+      <w:numFmt w:val="decimal"/>
+      <w:lvlText w:val="%4."/>
+      <w:lvlJc w:val="left"/>
+      <w:pPr>
+        <w:tabs>
+          <w:tab w:val="num" w:pos="2880"/>
+        </w:tabs>
+        <w:ind w:left="2880" w:hanging="360"/>
+      </w:pPr>
+    </w:lvl>
+    <w:lvl w:ilvl="4" w:tentative="1">
+      <w:start w:val="1"/>
+      <w:numFmt w:val="decimal"/>
+      <w:lvlText w:val="%5."/>
+      <w:lvlJc w:val="left"/>
+      <w:pPr>
+        <w:tabs>
+          <w:tab w:val="num" w:pos="3600"/>
+        </w:tabs>
+        <w:ind w:left="3600" w:hanging="360"/>
+      </w:pPr>
+    </w:lvl>
+    <w:lvl w:ilvl="5" w:tentative="1">
+      <w:start w:val="1"/>
+      <w:numFmt w:val="decimal"/>
+      <w:lvlText w:val="%6."/>
+      <w:lvlJc w:val="left"/>
+      <w:pPr>
+        <w:tabs>
+          <w:tab w:val="num" w:pos="4320"/>
+        </w:tabs>
+        <w:ind w:left="4320" w:hanging="360"/>
+      </w:pPr>
+    </w:lvl>
+    <w:lvl w:ilvl="6" w:tentative="1">
+      <w:start w:val="1"/>
+      <w:numFmt w:val="decimal"/>
+      <w:lvlText w:val="%7."/>
+      <w:lvlJc w:val="left"/>
+      <w:pPr>
+        <w:tabs>
+          <w:tab w:val="num" w:pos="5040"/>
+        </w:tabs>
+        <w:ind w:left="5040" w:hanging="360"/>
+      </w:pPr>
+    </w:lvl>
+    <w:lvl w:ilvl="7" w:tentative="1">
+      <w:start w:val="1"/>
+      <w:numFmt w:val="decimal"/>
+      <w:lvlText w:val="%8."/>
+      <w:lvlJc w:val="left"/>
+      <w:pPr>
+        <w:tabs>
+          <w:tab w:val="num" w:pos="5760"/>
+        </w:tabs>
+        <w:ind w:left="5760" w:hanging="360"/>
+      </w:pPr>
+    </w:lvl>
+    <w:lvl w:ilvl="8" w:tentative="1">
+      <w:start w:val="1"/>
+      <w:numFmt w:val="decimal"/>
+      <w:lvlText w:val="%9."/>
+      <w:lvlJc w:val="left"/>
+      <w:pPr>
+        <w:tabs>
+          <w:tab w:val="num" w:pos="6480"/>
+        </w:tabs>
+        <w:ind w:left="6480" w:hanging="360"/>
+      </w:pPr>
+    </w:lvl>
+  </w:abstractNum>
+  <w:abstractNum w:abstractNumId="2" w15:restartNumberingAfterBreak="0">
     <w:nsid w:val="5DDD415C"/>
     <w:multiLevelType w:val="hybridMultilevel"/>
     <w:tmpl w:val="DA0E09BE"/>
@@ -2750,10 +6961,13 @@
     </w:lvl>
   </w:abstractNum>
   <w:num w:numId="1">
-    <w:abstractNumId w:val="1"/>
+    <w:abstractNumId w:val="2"/>
   </w:num>
   <w:num w:numId="2">
     <w:abstractNumId w:val="0"/>
+  </w:num>
+  <w:num w:numId="3">
+    <w:abstractNumId w:val="1"/>
   </w:num>
 </w:numbering>
 </file>
@@ -3267,6 +7481,22 @@
       </w:tblBorders>
     </w:tblPr>
   </w:style>
+  <w:style w:type="paragraph" w:styleId="NormalWeb">
+    <w:name w:val="Normal (Web)"/>
+    <w:basedOn w:val="Normal"/>
+    <w:uiPriority w:val="99"/>
+    <w:unhideWhenUsed/>
+    <w:rsid w:val="00450780"/>
+    <w:pPr>
+      <w:spacing w:before="100" w:beforeAutospacing="1" w:after="100" w:afterAutospacing="1" w:line="240" w:lineRule="auto"/>
+    </w:pPr>
+    <w:rPr>
+      <w:rFonts w:ascii="Times New Roman" w:eastAsia="Times New Roman" w:hAnsi="Times New Roman" w:cs="Times New Roman"/>
+      <w:sz w:val="24"/>
+      <w:szCs w:val="24"/>
+      <w:lang w:eastAsia="es-CO"/>
+    </w:rPr>
+  </w:style>
 </w:styles>
 </file>
 

</xml_diff>

<commit_message>
I´ve finished second phase of engineering method
</commit_message>
<xml_diff>
--- a/Docs/Método de la ingeniería.docx
+++ b/Docs/Método de la ingeniería.docx
@@ -1,6 +1,6 @@
 
 <file path=word/document.xml><?xml version="1.0" encoding="utf-8"?>
-<w:document xmlns:wpc="http://schemas.microsoft.com/office/word/2010/wordprocessingCanvas" xmlns:cx="http://schemas.microsoft.com/office/drawing/2014/chartex" xmlns:cx1="http://schemas.microsoft.com/office/drawing/2015/9/8/chartex" xmlns:cx2="http://schemas.microsoft.com/office/drawing/2015/10/21/chartex" xmlns:cx3="http://schemas.microsoft.com/office/drawing/2016/5/9/chartex" xmlns:cx4="http://schemas.microsoft.com/office/drawing/2016/5/10/chartex" xmlns:cx5="http://schemas.microsoft.com/office/drawing/2016/5/11/chartex" xmlns:cx6="http://schemas.microsoft.com/office/drawing/2016/5/12/chartex" xmlns:cx7="http://schemas.microsoft.com/office/drawing/2016/5/13/chartex" xmlns:cx8="http://schemas.microsoft.com/office/drawing/2016/5/14/chartex" xmlns:mc="http://schemas.openxmlformats.org/markup-compatibility/2006" xmlns:aink="http://schemas.microsoft.com/office/drawing/2016/ink" xmlns:am3d="http://schemas.microsoft.com/office/drawing/2017/model3d" xmlns:o="urn:schemas-microsoft-com:office:office" xmlns:r="http://schemas.openxmlformats.org/officeDocument/2006/relationships" xmlns:m="http://schemas.openxmlformats.org/officeDocument/2006/math" xmlns:v="urn:schemas-microsoft-com:vml" xmlns:wp14="http://schemas.microsoft.com/office/word/2010/wordprocessingDrawing" xmlns:wp="http://schemas.openxmlformats.org/drawingml/2006/wordprocessingDrawing" xmlns:w10="urn:schemas-microsoft-com:office:word" xmlns:w="http://schemas.openxmlformats.org/wordprocessingml/2006/main" xmlns:w14="http://schemas.microsoft.com/office/word/2010/wordml" xmlns:w15="http://schemas.microsoft.com/office/word/2012/wordml" xmlns:w16cid="http://schemas.microsoft.com/office/word/2016/wordml/cid" xmlns:w16se="http://schemas.microsoft.com/office/word/2015/wordml/symex" xmlns:wpg="http://schemas.microsoft.com/office/word/2010/wordprocessingGroup" xmlns:wpi="http://schemas.microsoft.com/office/word/2010/wordprocessingInk" xmlns:wne="http://schemas.microsoft.com/office/word/2006/wordml" xmlns:wps="http://schemas.microsoft.com/office/word/2010/wordprocessingShape" mc:Ignorable="w14 w15 w16se w16cid wp14">
+<w:document xmlns:wpc="http://schemas.microsoft.com/office/word/2010/wordprocessingCanvas" xmlns:cx="http://schemas.microsoft.com/office/drawing/2014/chartex" xmlns:cx1="http://schemas.microsoft.com/office/drawing/2015/9/8/chartex" xmlns:mc="http://schemas.openxmlformats.org/markup-compatibility/2006" xmlns:o="urn:schemas-microsoft-com:office:office" xmlns:r="http://schemas.openxmlformats.org/officeDocument/2006/relationships" xmlns:m="http://schemas.openxmlformats.org/officeDocument/2006/math" xmlns:v="urn:schemas-microsoft-com:vml" xmlns:wp14="http://schemas.microsoft.com/office/word/2010/wordprocessingDrawing" xmlns:wp="http://schemas.openxmlformats.org/drawingml/2006/wordprocessingDrawing" xmlns:w10="urn:schemas-microsoft-com:office:word" xmlns:w="http://schemas.openxmlformats.org/wordprocessingml/2006/main" xmlns:w14="http://schemas.microsoft.com/office/word/2010/wordml" xmlns:w15="http://schemas.microsoft.com/office/word/2012/wordml" xmlns:w16se="http://schemas.microsoft.com/office/word/2015/wordml/symex" xmlns:wpg="http://schemas.microsoft.com/office/word/2010/wordprocessingGroup" xmlns:wpi="http://schemas.microsoft.com/office/word/2010/wordprocessingInk" xmlns:wne="http://schemas.microsoft.com/office/word/2006/wordml" xmlns:wps="http://schemas.microsoft.com/office/word/2010/wordprocessingShape" mc:Ignorable="w14 w15 w16se wp14">
   <w:body>
     <w:p>
       <w:pPr>
@@ -2260,6 +2260,7 @@
         <w:rPr>
           <w:rFonts w:ascii="Arial" w:hAnsi="Arial" w:cs="Arial"/>
           <w:b/>
+          <w:i/>
           <w:sz w:val="24"/>
           <w:szCs w:val="24"/>
         </w:rPr>
@@ -2284,15 +2285,19 @@
         </w:rPr>
         <w:t xml:space="preserve"> </w:t>
       </w:r>
-      <w:r>
+    </w:p>
+    <w:p>
+      <w:pPr>
+        <w:spacing w:after="0" w:line="240" w:lineRule="auto"/>
         <w:rPr>
           <w:rFonts w:ascii="Arial" w:hAnsi="Arial" w:cs="Arial"/>
           <w:b/>
           <w:sz w:val="24"/>
           <w:szCs w:val="24"/>
         </w:rPr>
-        <w:t>-&gt; Portilla</w:t>
-      </w:r>
+      </w:pPr>
+      <w:bookmarkStart w:id="0" w:name="_GoBack"/>
+      <w:bookmarkEnd w:id="0"/>
     </w:p>
     <w:p>
       <w:pPr>
@@ -2305,10 +2310,7 @@
           <w:szCs w:val="24"/>
         </w:rPr>
       </w:pPr>
-    </w:p>
-    <w:p>
-      <w:pPr>
-        <w:spacing w:after="0" w:line="240" w:lineRule="auto"/>
+      <w:r>
         <w:rPr>
           <w:rFonts w:ascii="Arial" w:hAnsi="Arial" w:cs="Arial"/>
           <w:b/>
@@ -2316,8 +2318,12 @@
           <w:sz w:val="24"/>
           <w:szCs w:val="24"/>
         </w:rPr>
-      </w:pPr>
-      <w:r>
+        <w:t>Definiciones:</w:t>
+      </w:r>
+    </w:p>
+    <w:p>
+      <w:pPr>
+        <w:spacing w:after="0" w:line="240" w:lineRule="auto"/>
         <w:rPr>
           <w:rFonts w:ascii="Arial" w:hAnsi="Arial" w:cs="Arial"/>
           <w:b/>
@@ -2325,6 +2331,333 @@
           <w:sz w:val="24"/>
           <w:szCs w:val="24"/>
         </w:rPr>
+      </w:pPr>
+    </w:p>
+    <w:p>
+      <w:pPr>
+        <w:spacing w:after="0" w:line="240" w:lineRule="auto"/>
+        <w:rPr>
+          <w:rFonts w:ascii="Arial" w:hAnsi="Arial" w:cs="Arial"/>
+          <w:i/>
+          <w:sz w:val="24"/>
+          <w:szCs w:val="24"/>
+        </w:rPr>
+      </w:pPr>
+      <w:r>
+        <w:rPr>
+          <w:rFonts w:ascii="Arial" w:hAnsi="Arial" w:cs="Arial"/>
+          <w:i/>
+          <w:sz w:val="24"/>
+          <w:szCs w:val="24"/>
+        </w:rPr>
+        <w:t>Polinomio:</w:t>
+      </w:r>
+    </w:p>
+    <w:p>
+      <w:pPr>
+        <w:spacing w:after="0" w:line="240" w:lineRule="auto"/>
+        <w:rPr>
+          <w:rFonts w:ascii="Arial" w:hAnsi="Arial" w:cs="Arial"/>
+          <w:i/>
+          <w:sz w:val="24"/>
+          <w:szCs w:val="24"/>
+        </w:rPr>
+      </w:pPr>
+      <w:r>
+        <w:rPr>
+          <w:rFonts w:ascii="Arial" w:hAnsi="Arial" w:cs="Arial"/>
+          <w:i/>
+          <w:sz w:val="24"/>
+          <w:szCs w:val="24"/>
+        </w:rPr>
+        <w:t xml:space="preserve"> Un polinomio es una expresión algebraica constituida por la suma o la resta de una serie de términos constantes o variables, los cuales deben ser finitos y pueden tomar exponentes de valores definidos, tomando su exponente se considera el grado del polinomio.</w:t>
+      </w:r>
+    </w:p>
+    <w:p>
+      <w:pPr>
+        <w:spacing w:after="0" w:line="240" w:lineRule="auto"/>
+        <w:rPr>
+          <w:rFonts w:ascii="Arial" w:hAnsi="Arial" w:cs="Arial"/>
+          <w:i/>
+          <w:sz w:val="24"/>
+          <w:szCs w:val="24"/>
+        </w:rPr>
+      </w:pPr>
+    </w:p>
+    <w:p>
+      <w:pPr>
+        <w:spacing w:after="0" w:line="240" w:lineRule="auto"/>
+        <w:rPr>
+          <w:rFonts w:ascii="Arial" w:hAnsi="Arial" w:cs="Arial"/>
+          <w:i/>
+          <w:sz w:val="24"/>
+          <w:szCs w:val="24"/>
+        </w:rPr>
+      </w:pPr>
+      <w:r>
+        <w:rPr>
+          <w:rFonts w:ascii="Arial" w:hAnsi="Arial" w:cs="Arial"/>
+          <w:i/>
+          <w:sz w:val="24"/>
+          <w:szCs w:val="24"/>
+        </w:rPr>
+        <w:t xml:space="preserve">Raíces de un polinomio: </w:t>
+      </w:r>
+    </w:p>
+    <w:p>
+      <w:pPr>
+        <w:spacing w:after="0" w:line="240" w:lineRule="auto"/>
+        <w:rPr>
+          <w:rFonts w:ascii="Arial" w:hAnsi="Arial" w:cs="Arial"/>
+          <w:i/>
+          <w:sz w:val="24"/>
+          <w:szCs w:val="24"/>
+        </w:rPr>
+      </w:pPr>
+      <w:r>
+        <w:rPr>
+          <w:rFonts w:ascii="Arial" w:hAnsi="Arial" w:cs="Arial"/>
+          <w:i/>
+          <w:sz w:val="24"/>
+          <w:szCs w:val="24"/>
+        </w:rPr>
+        <w:t>Se dice que un valor x = a es raíz de un polinomio P(x), cuando</w:t>
+      </w:r>
+      <w:r>
+        <w:rPr>
+          <w:rFonts w:ascii="Arial" w:hAnsi="Arial" w:cs="Arial"/>
+          <w:i/>
+          <w:sz w:val="24"/>
+          <w:szCs w:val="24"/>
+        </w:rPr>
+        <w:t xml:space="preserve"> al sustituir dicho valor en el </w:t>
+      </w:r>
+      <w:r>
+        <w:rPr>
+          <w:rFonts w:ascii="Arial" w:hAnsi="Arial" w:cs="Arial"/>
+          <w:i/>
+          <w:sz w:val="24"/>
+          <w:szCs w:val="24"/>
+        </w:rPr>
+        <w:t xml:space="preserve">polinomio, el resultado es 0; es decir, cuando </w:t>
+      </w:r>
+      <w:r>
+        <w:rPr>
+          <w:rFonts w:ascii="Arial" w:hAnsi="Arial" w:cs="Arial"/>
+          <w:i/>
+          <w:sz w:val="24"/>
+          <w:szCs w:val="24"/>
+        </w:rPr>
+        <w:t>P(a) = 0</w:t>
+      </w:r>
+    </w:p>
+    <w:p>
+      <w:pPr>
+        <w:spacing w:after="0" w:line="240" w:lineRule="auto"/>
+        <w:rPr>
+          <w:rFonts w:ascii="Arial" w:hAnsi="Arial" w:cs="Arial"/>
+          <w:i/>
+          <w:sz w:val="24"/>
+          <w:szCs w:val="24"/>
+        </w:rPr>
+      </w:pPr>
+    </w:p>
+    <w:p>
+      <w:pPr>
+        <w:spacing w:after="0" w:line="240" w:lineRule="auto"/>
+        <w:rPr>
+          <w:rFonts w:ascii="Arial" w:hAnsi="Arial" w:cs="Arial"/>
+          <w:i/>
+          <w:sz w:val="24"/>
+          <w:szCs w:val="24"/>
+        </w:rPr>
+      </w:pPr>
+    </w:p>
+    <w:p>
+      <w:pPr>
+        <w:spacing w:after="0" w:line="240" w:lineRule="auto"/>
+        <w:rPr>
+          <w:rFonts w:ascii="Arial" w:hAnsi="Arial" w:cs="Arial"/>
+          <w:i/>
+          <w:sz w:val="24"/>
+          <w:szCs w:val="24"/>
+        </w:rPr>
+      </w:pPr>
+      <w:r>
+        <w:rPr>
+          <w:rFonts w:ascii="Arial" w:hAnsi="Arial" w:cs="Arial"/>
+          <w:i/>
+          <w:sz w:val="24"/>
+          <w:szCs w:val="24"/>
+        </w:rPr>
+        <w:t>Función polinómica:</w:t>
+      </w:r>
+    </w:p>
+    <w:p>
+      <w:pPr>
+        <w:spacing w:after="0" w:line="240" w:lineRule="auto"/>
+        <w:rPr>
+          <w:rFonts w:ascii="Arial" w:hAnsi="Arial" w:cs="Arial"/>
+          <w:i/>
+          <w:sz w:val="24"/>
+          <w:szCs w:val="24"/>
+        </w:rPr>
+      </w:pPr>
+      <w:r>
+        <w:rPr>
+          <w:rFonts w:ascii="Arial" w:hAnsi="Arial" w:cs="Arial"/>
+          <w:i/>
+          <w:sz w:val="24"/>
+          <w:szCs w:val="24"/>
+        </w:rPr>
+        <w:t>Las funciones polinómicas son, como su nombre lo dice, funciones que constan de un polinomio</w:t>
+      </w:r>
+      <w:r>
+        <w:rPr>
+          <w:color w:val="000000"/>
+          <w:sz w:val="27"/>
+          <w:szCs w:val="27"/>
+        </w:rPr>
+        <w:t>.</w:t>
+      </w:r>
+    </w:p>
+    <w:p>
+      <w:pPr>
+        <w:pStyle w:val="NormalWeb"/>
+        <w:rPr>
+          <w:color w:val="000000"/>
+          <w:sz w:val="27"/>
+          <w:szCs w:val="27"/>
+        </w:rPr>
+      </w:pPr>
+      <w:r>
+        <w:rPr>
+          <w:noProof/>
+          <w:color w:val="000000"/>
+          <w:sz w:val="27"/>
+          <w:szCs w:val="27"/>
+        </w:rPr>
+        <w:drawing>
+          <wp:inline distT="0" distB="0" distL="0" distR="0" wp14:anchorId="1341BD05" wp14:editId="5BFD2C53">
+            <wp:extent cx="1695450" cy="209550"/>
+            <wp:effectExtent l="0" t="0" r="0" b="0"/>
+            <wp:docPr id="2" name="Imagen 2" descr="http://bibliotk.gdl.up.mx/calculo/p10005.jpg"/>
+            <wp:cNvGraphicFramePr>
+              <a:graphicFrameLocks xmlns:a="http://schemas.openxmlformats.org/drawingml/2006/main" noChangeAspect="1"/>
+            </wp:cNvGraphicFramePr>
+            <a:graphic xmlns:a="http://schemas.openxmlformats.org/drawingml/2006/main">
+              <a:graphicData uri="http://schemas.openxmlformats.org/drawingml/2006/picture">
+                <pic:pic xmlns:pic="http://schemas.openxmlformats.org/drawingml/2006/picture">
+                  <pic:nvPicPr>
+                    <pic:cNvPr id="0" name="Picture 34" descr="http://bibliotk.gdl.up.mx/calculo/p10005.jpg"/>
+                    <pic:cNvPicPr>
+                      <a:picLocks noChangeAspect="1" noChangeArrowheads="1"/>
+                    </pic:cNvPicPr>
+                  </pic:nvPicPr>
+                  <pic:blipFill>
+                    <a:blip r:embed="rId7">
+                      <a:extLst>
+                        <a:ext uri="{28A0092B-C50C-407E-A947-70E740481C1C}">
+                          <a14:useLocalDpi xmlns:a14="http://schemas.microsoft.com/office/drawing/2010/main" val="0"/>
+                        </a:ext>
+                      </a:extLst>
+                    </a:blip>
+                    <a:srcRect/>
+                    <a:stretch>
+                      <a:fillRect/>
+                    </a:stretch>
+                  </pic:blipFill>
+                  <pic:spPr bwMode="auto">
+                    <a:xfrm>
+                      <a:off x="0" y="0"/>
+                      <a:ext cx="1695450" cy="209550"/>
+                    </a:xfrm>
+                    <a:prstGeom prst="rect">
+                      <a:avLst/>
+                    </a:prstGeom>
+                    <a:noFill/>
+                    <a:ln>
+                      <a:noFill/>
+                    </a:ln>
+                  </pic:spPr>
+                </pic:pic>
+              </a:graphicData>
+            </a:graphic>
+          </wp:inline>
+        </w:drawing>
+      </w:r>
+    </w:p>
+    <w:p>
+      <w:pPr>
+        <w:pStyle w:val="NormalWeb"/>
+        <w:rPr>
+          <w:rFonts w:ascii="Arial" w:eastAsiaTheme="minorHAnsi" w:hAnsi="Arial" w:cs="Arial"/>
+          <w:i/>
+          <w:lang w:eastAsia="en-US"/>
+        </w:rPr>
+      </w:pPr>
+      <w:r>
+        <w:rPr>
+          <w:rFonts w:ascii="Arial" w:eastAsiaTheme="minorHAnsi" w:hAnsi="Arial" w:cs="Arial"/>
+          <w:i/>
+          <w:lang w:eastAsia="en-US"/>
+        </w:rPr>
+        <w:t>en donde n es un entero positivo, llamado, grado del polinomio. Resulta evidente, que el coeficiente del grado mayor, no puede ser cero, o sea, a tiene que ser diferente de cero, para que el grado del polinomio se n. Cualquiera de los otros coeficientes puede ser cero.</w:t>
+      </w:r>
+    </w:p>
+    <w:p>
+      <w:pPr>
+        <w:spacing w:after="0" w:line="240" w:lineRule="auto"/>
+        <w:rPr>
+          <w:rFonts w:ascii="Arial" w:hAnsi="Arial" w:cs="Arial"/>
+          <w:i/>
+          <w:sz w:val="24"/>
+          <w:szCs w:val="24"/>
+        </w:rPr>
+      </w:pPr>
+    </w:p>
+    <w:p>
+      <w:pPr>
+        <w:spacing w:after="0" w:line="240" w:lineRule="auto"/>
+        <w:rPr>
+          <w:rFonts w:ascii="Arial" w:hAnsi="Arial" w:cs="Arial"/>
+          <w:b/>
+          <w:sz w:val="24"/>
+          <w:szCs w:val="24"/>
+        </w:rPr>
+      </w:pPr>
+    </w:p>
+    <w:p>
+      <w:pPr>
+        <w:spacing w:after="0" w:line="240" w:lineRule="auto"/>
+        <w:rPr>
+          <w:rFonts w:ascii="Arial" w:hAnsi="Arial" w:cs="Arial"/>
+          <w:b/>
+          <w:i/>
+          <w:sz w:val="24"/>
+          <w:szCs w:val="24"/>
+        </w:rPr>
+      </w:pPr>
+    </w:p>
+    <w:p>
+      <w:pPr>
+        <w:spacing w:after="0" w:line="240" w:lineRule="auto"/>
+        <w:rPr>
+          <w:rFonts w:ascii="Arial" w:hAnsi="Arial" w:cs="Arial"/>
+          <w:b/>
+          <w:i/>
+          <w:sz w:val="24"/>
+          <w:szCs w:val="24"/>
+        </w:rPr>
+      </w:pPr>
+      <w:r>
+        <w:rPr>
+          <w:rFonts w:ascii="Arial" w:hAnsi="Arial" w:cs="Arial"/>
+          <w:b/>
+          <w:i/>
+          <w:sz w:val="24"/>
+          <w:szCs w:val="24"/>
+        </w:rPr>
         <w:t xml:space="preserve">Fase 3: Búsqueda de soluciones creativas </w:t>
       </w:r>
     </w:p>
@@ -2475,6 +2808,7 @@
           <w:sz w:val="24"/>
           <w:szCs w:val="24"/>
         </w:rPr>
+        <w:lastRenderedPageBreak/>
         <w:t>Para explicar cómo funciona el método de Horner vamos a tomar el siguiente Polinomio</w:t>
       </w:r>
       <w:r>
@@ -2752,7 +3086,7 @@
                     <pic:cNvPicPr/>
                   </pic:nvPicPr>
                   <pic:blipFill>
-                    <a:blip r:embed="rId7">
+                    <a:blip r:embed="rId8">
                       <a:extLst>
                         <a:ext uri="{28A0092B-C50C-407E-A947-70E740481C1C}">
                           <a14:useLocalDpi xmlns:a14="http://schemas.microsoft.com/office/drawing/2010/main" val="0"/>
@@ -2907,6 +3241,7 @@
           <w:noProof/>
           <w:sz w:val="24"/>
           <w:szCs w:val="24"/>
+          <w:lang w:eastAsia="es-CO"/>
         </w:rPr>
         <w:drawing>
           <wp:anchor distT="0" distB="0" distL="114300" distR="114300" simplePos="0" relativeHeight="251659264" behindDoc="0" locked="0" layoutInCell="1" allowOverlap="1">
@@ -2932,7 +3267,7 @@
                     <pic:cNvPicPr/>
                   </pic:nvPicPr>
                   <pic:blipFill>
-                    <a:blip r:embed="rId8">
+                    <a:blip r:embed="rId9">
                       <a:extLst>
                         <a:ext uri="{28A0092B-C50C-407E-A947-70E740481C1C}">
                           <a14:useLocalDpi xmlns:a14="http://schemas.microsoft.com/office/drawing/2010/main" val="0"/>
@@ -3073,7 +3408,6 @@
           <w:szCs w:val="24"/>
           <w:shd w:val="clear" w:color="auto" w:fill="FFFFFF"/>
         </w:rPr>
-        <w:lastRenderedPageBreak/>
         <w:t>Repetimos la operación para cada coeficiente</w:t>
       </w:r>
     </w:p>
@@ -3093,6 +3427,7 @@
           <w:noProof/>
           <w:sz w:val="24"/>
           <w:szCs w:val="24"/>
+          <w:lang w:eastAsia="es-CO"/>
         </w:rPr>
         <w:drawing>
           <wp:anchor distT="0" distB="0" distL="114300" distR="114300" simplePos="0" relativeHeight="251661312" behindDoc="0" locked="0" layoutInCell="1" allowOverlap="1">
@@ -3118,7 +3453,7 @@
                     <pic:cNvPicPr/>
                   </pic:nvPicPr>
                   <pic:blipFill>
-                    <a:blip r:embed="rId9">
+                    <a:blip r:embed="rId10">
                       <a:extLst>
                         <a:ext uri="{28A0092B-C50C-407E-A947-70E740481C1C}">
                           <a14:useLocalDpi xmlns:a14="http://schemas.microsoft.com/office/drawing/2010/main" val="0"/>
@@ -3156,6 +3491,7 @@
           <w:noProof/>
           <w:sz w:val="24"/>
           <w:szCs w:val="24"/>
+          <w:lang w:eastAsia="es-CO"/>
         </w:rPr>
         <w:drawing>
           <wp:anchor distT="0" distB="0" distL="114300" distR="114300" simplePos="0" relativeHeight="251660288" behindDoc="0" locked="0" layoutInCell="1" allowOverlap="1">
@@ -3181,7 +3517,7 @@
                     <pic:cNvPicPr/>
                   </pic:nvPicPr>
                   <pic:blipFill>
-                    <a:blip r:embed="rId10">
+                    <a:blip r:embed="rId11">
                       <a:extLst>
                         <a:ext uri="{28A0092B-C50C-407E-A947-70E740481C1C}">
                           <a14:useLocalDpi xmlns:a14="http://schemas.microsoft.com/office/drawing/2010/main" val="0"/>
@@ -3317,6 +3653,7 @@
           <w:sz w:val="24"/>
           <w:szCs w:val="24"/>
           <w:shd w:val="clear" w:color="auto" w:fill="FFFFFF"/>
+          <w:lang w:eastAsia="es-CO"/>
         </w:rPr>
         <w:drawing>
           <wp:anchor distT="0" distB="0" distL="114300" distR="114300" simplePos="0" relativeHeight="251662336" behindDoc="0" locked="0" layoutInCell="1" allowOverlap="1">
@@ -3342,7 +3679,7 @@
                     <pic:cNvPicPr/>
                   </pic:nvPicPr>
                   <pic:blipFill>
-                    <a:blip r:embed="rId11">
+                    <a:blip r:embed="rId12">
                       <a:extLst>
                         <a:ext uri="{28A0092B-C50C-407E-A947-70E740481C1C}">
                           <a14:useLocalDpi xmlns:a14="http://schemas.microsoft.com/office/drawing/2010/main" val="0"/>
@@ -3530,6 +3867,7 @@
           <w:sz w:val="24"/>
           <w:szCs w:val="24"/>
         </w:rPr>
+        <w:lastRenderedPageBreak/>
         <w:t xml:space="preserve">Este método es un algoritmo se usa para encontrar las raíces de un polinomio de cualquiera grado. Este método parte de una aproximación inicial para para la raíz </w:t>
       </w:r>
       <m:oMath>
@@ -4124,6 +4462,7 @@
           <w:sz w:val="24"/>
           <w:szCs w:val="24"/>
           <w:shd w:val="clear" w:color="auto" w:fill="FFFFFF"/>
+          <w:lang w:eastAsia="es-CO"/>
         </w:rPr>
         <w:drawing>
           <wp:anchor distT="0" distB="0" distL="114300" distR="114300" simplePos="0" relativeHeight="251663360" behindDoc="0" locked="0" layoutInCell="1" allowOverlap="1">
@@ -4149,7 +4488,7 @@
                     <pic:cNvPicPr/>
                   </pic:nvPicPr>
                   <pic:blipFill>
-                    <a:blip r:embed="rId12">
+                    <a:blip r:embed="rId13">
                       <a:extLst>
                         <a:ext uri="{28A0092B-C50C-407E-A947-70E740481C1C}">
                           <a14:useLocalDpi xmlns:a14="http://schemas.microsoft.com/office/drawing/2010/main" val="0"/>
@@ -4321,8 +4660,8 @@
           <w:color w:val="000000"/>
           <w:sz w:val="24"/>
           <w:szCs w:val="24"/>
-        </w:rPr>
-        <w:lastRenderedPageBreak/>
+          <w:lang w:eastAsia="es-CO"/>
+        </w:rPr>
         <w:drawing>
           <wp:anchor distT="0" distB="0" distL="114300" distR="114300" simplePos="0" relativeHeight="251664384" behindDoc="0" locked="0" layoutInCell="1" allowOverlap="1">
             <wp:simplePos x="0" y="0"/>
@@ -4347,7 +4686,7 @@
                     <pic:cNvPicPr/>
                   </pic:nvPicPr>
                   <pic:blipFill>
-                    <a:blip r:embed="rId13">
+                    <a:blip r:embed="rId14">
                       <a:extLst>
                         <a:ext uri="{28A0092B-C50C-407E-A947-70E740481C1C}">
                           <a14:useLocalDpi xmlns:a14="http://schemas.microsoft.com/office/drawing/2010/main" val="0"/>
@@ -4654,15 +4993,7 @@
               <w:sz w:val="24"/>
               <w:szCs w:val="24"/>
             </w:rPr>
-            <m:t>=</m:t>
-          </m:r>
-          <m:r>
-            <w:rPr>
-              <w:rFonts w:ascii="Cambria Math" w:hAnsi="Cambria Math" w:cs="Arial"/>
-              <w:sz w:val="24"/>
-              <w:szCs w:val="24"/>
-            </w:rPr>
-            <m:t>a</m:t>
+            <m:t>=a</m:t>
           </m:r>
           <m:sSup>
             <m:sSupPr>
@@ -4732,6 +5063,7 @@
           <w:sz w:val="24"/>
           <w:szCs w:val="24"/>
         </w:rPr>
+        <w:lastRenderedPageBreak/>
         <w:t>Colocando los valores a,</w:t>
       </w:r>
       <w:r>
@@ -5125,8 +5457,9 @@
           <w:shd w:val="clear" w:color="auto" w:fill="FFFFFF"/>
           <w:lang w:val="es-MX" w:eastAsia="es-CO"/>
         </w:rPr>
-        <w:t xml:space="preserve">El método </w:t>
-      </w:r>
+        <w:t xml:space="preserve">El método de </w:t>
+      </w:r>
+      <w:proofErr w:type="spellStart"/>
       <w:r>
         <w:rPr>
           <w:rFonts w:ascii="Arial" w:eastAsia="Times New Roman" w:hAnsi="Arial" w:cs="Arial"/>
@@ -5135,8 +5468,9 @@
           <w:shd w:val="clear" w:color="auto" w:fill="FFFFFF"/>
           <w:lang w:val="es-MX" w:eastAsia="es-CO"/>
         </w:rPr>
-        <w:t>de Lin</w:t>
-      </w:r>
+        <w:t>Lin</w:t>
+      </w:r>
+      <w:proofErr w:type="spellEnd"/>
       <w:r>
         <w:rPr>
           <w:rFonts w:ascii="Arial" w:eastAsia="Times New Roman" w:hAnsi="Arial" w:cs="Arial"/>
@@ -5237,27 +5571,7 @@
           <w:shd w:val="clear" w:color="auto" w:fill="FFFFFF"/>
           <w:lang w:val="es-MX" w:eastAsia="es-CO"/>
         </w:rPr>
-        <w:t xml:space="preserve">. Dado un </w:t>
-      </w:r>
-      <w:r>
-        <w:rPr>
-          <w:rFonts w:ascii="Arial" w:eastAsia="Times New Roman" w:hAnsi="Arial" w:cs="Arial"/>
-          <w:sz w:val="24"/>
-          <w:szCs w:val="24"/>
-          <w:shd w:val="clear" w:color="auto" w:fill="FFFFFF"/>
-          <w:lang w:val="es-MX" w:eastAsia="es-CO"/>
-        </w:rPr>
-        <w:t>polinomio</w:t>
-      </w:r>
-      <w:r>
-        <w:rPr>
-          <w:rFonts w:ascii="Arial" w:eastAsia="Times New Roman" w:hAnsi="Arial" w:cs="Arial"/>
-          <w:sz w:val="24"/>
-          <w:szCs w:val="24"/>
-          <w:shd w:val="clear" w:color="auto" w:fill="FFFFFF"/>
-          <w:lang w:val="es-MX" w:eastAsia="es-CO"/>
-        </w:rPr>
-        <w:t> </w:t>
+        <w:t>. Dado un polinomio </w:t>
       </w:r>
       <m:oMath>
         <m:sSub>
@@ -5317,29 +5631,7 @@
           <w:shd w:val="clear" w:color="auto" w:fill="FFFFFF"/>
           <w:lang w:val="es-MX" w:eastAsia="es-CO"/>
         </w:rPr>
-        <w:t> se en</w:t>
-      </w:r>
-      <w:proofErr w:type="spellStart"/>
-      <w:r>
-        <w:rPr>
-          <w:rFonts w:ascii="Arial" w:eastAsia="Times New Roman" w:hAnsi="Arial" w:cs="Arial"/>
-          <w:sz w:val="24"/>
-          <w:szCs w:val="24"/>
-          <w:shd w:val="clear" w:color="auto" w:fill="FFFFFF"/>
-          <w:lang w:val="es-MX" w:eastAsia="es-CO"/>
-        </w:rPr>
-        <w:t>cuentran</w:t>
-      </w:r>
-      <w:proofErr w:type="spellEnd"/>
-      <w:r>
-        <w:rPr>
-          <w:rFonts w:ascii="Arial" w:eastAsia="Times New Roman" w:hAnsi="Arial" w:cs="Arial"/>
-          <w:sz w:val="24"/>
-          <w:szCs w:val="24"/>
-          <w:shd w:val="clear" w:color="auto" w:fill="FFFFFF"/>
-          <w:lang w:val="es-MX" w:eastAsia="es-CO"/>
-        </w:rPr>
-        <w:t xml:space="preserve"> dos factores, un polinomio cuadrático </w:t>
+        <w:t> se encuentran dos factores, un polinomio cuadrático </w:t>
       </w:r>
       <m:oMath>
         <m:sSub>
@@ -5873,19 +6165,7 @@
           <w:shd w:val="clear" w:color="auto" w:fill="FFFFFF"/>
           <w:lang w:val="es-MX" w:eastAsia="es-CO"/>
         </w:rPr>
-        <w:t>se</w:t>
-      </w:r>
-      <w:bookmarkStart w:id="0" w:name="_GoBack"/>
-      <w:bookmarkEnd w:id="0"/>
-      <w:r>
-        <w:rPr>
-          <w:rFonts w:ascii="Arial" w:eastAsia="Times New Roman" w:hAnsi="Arial" w:cs="Arial"/>
-          <w:sz w:val="24"/>
-          <w:szCs w:val="24"/>
-          <w:shd w:val="clear" w:color="auto" w:fill="FFFFFF"/>
-          <w:lang w:val="es-MX" w:eastAsia="es-CO"/>
-        </w:rPr>
-        <w:t>a igual a cero.</w:t>
+        <w:t>sea igual a cero.</w:t>
       </w:r>
     </w:p>
     <w:p>
@@ -5912,27 +6192,7 @@
           <w:shd w:val="clear" w:color="auto" w:fill="FFFFFF"/>
           <w:lang w:val="es-MX" w:eastAsia="es-CO"/>
         </w:rPr>
-        <w:t xml:space="preserve">Se determinan </w:t>
-      </w:r>
-      <w:r>
-        <w:rPr>
-          <w:rFonts w:ascii="Arial" w:eastAsia="Times New Roman" w:hAnsi="Arial" w:cs="Arial"/>
-          <w:sz w:val="24"/>
-          <w:szCs w:val="24"/>
-          <w:shd w:val="clear" w:color="auto" w:fill="FFFFFF"/>
-          <w:lang w:val="es-MX" w:eastAsia="es-CO"/>
-        </w:rPr>
-        <w:t>las raíces</w:t>
-      </w:r>
-      <w:r>
-        <w:rPr>
-          <w:rFonts w:ascii="Arial" w:eastAsia="Times New Roman" w:hAnsi="Arial" w:cs="Arial"/>
-          <w:sz w:val="24"/>
-          <w:szCs w:val="24"/>
-          <w:shd w:val="clear" w:color="auto" w:fill="FFFFFF"/>
-          <w:lang w:val="es-MX" w:eastAsia="es-CO"/>
-        </w:rPr>
-        <w:t> </w:t>
+        <w:t>Se determinan las raíces </w:t>
       </w:r>
       <w:r>
         <w:rPr>
@@ -6538,7 +6798,7 @@
       </w:pPr>
     </w:p>
     <w:sectPr>
-      <w:headerReference w:type="default" r:id="rId14"/>
+      <w:headerReference w:type="default" r:id="rId15"/>
       <w:pgSz w:w="12240" w:h="15840"/>
       <w:pgMar w:top="1417" w:right="1701" w:bottom="1417" w:left="1701" w:header="708" w:footer="708" w:gutter="0"/>
       <w:cols w:space="708"/>
@@ -6549,7 +6809,7 @@
 </file>
 
 <file path=word/endnotes.xml><?xml version="1.0" encoding="utf-8"?>
-<w:endnotes xmlns:wpc="http://schemas.microsoft.com/office/word/2010/wordprocessingCanvas" xmlns:cx="http://schemas.microsoft.com/office/drawing/2014/chartex" xmlns:cx1="http://schemas.microsoft.com/office/drawing/2015/9/8/chartex" xmlns:cx2="http://schemas.microsoft.com/office/drawing/2015/10/21/chartex" xmlns:cx3="http://schemas.microsoft.com/office/drawing/2016/5/9/chartex" xmlns:cx4="http://schemas.microsoft.com/office/drawing/2016/5/10/chartex" xmlns:cx5="http://schemas.microsoft.com/office/drawing/2016/5/11/chartex" xmlns:cx6="http://schemas.microsoft.com/office/drawing/2016/5/12/chartex" xmlns:cx7="http://schemas.microsoft.com/office/drawing/2016/5/13/chartex" xmlns:cx8="http://schemas.microsoft.com/office/drawing/2016/5/14/chartex" xmlns:mc="http://schemas.openxmlformats.org/markup-compatibility/2006" xmlns:aink="http://schemas.microsoft.com/office/drawing/2016/ink" xmlns:am3d="http://schemas.microsoft.com/office/drawing/2017/model3d" xmlns:o="urn:schemas-microsoft-com:office:office" xmlns:r="http://schemas.openxmlformats.org/officeDocument/2006/relationships" xmlns:m="http://schemas.openxmlformats.org/officeDocument/2006/math" xmlns:v="urn:schemas-microsoft-com:vml" xmlns:wp14="http://schemas.microsoft.com/office/word/2010/wordprocessingDrawing" xmlns:wp="http://schemas.openxmlformats.org/drawingml/2006/wordprocessingDrawing" xmlns:w10="urn:schemas-microsoft-com:office:word" xmlns:w="http://schemas.openxmlformats.org/wordprocessingml/2006/main" xmlns:w14="http://schemas.microsoft.com/office/word/2010/wordml" xmlns:w15="http://schemas.microsoft.com/office/word/2012/wordml" xmlns:w16cid="http://schemas.microsoft.com/office/word/2016/wordml/cid" xmlns:w16se="http://schemas.microsoft.com/office/word/2015/wordml/symex" xmlns:wpg="http://schemas.microsoft.com/office/word/2010/wordprocessingGroup" xmlns:wpi="http://schemas.microsoft.com/office/word/2010/wordprocessingInk" xmlns:wne="http://schemas.microsoft.com/office/word/2006/wordml" xmlns:wps="http://schemas.microsoft.com/office/word/2010/wordprocessingShape" mc:Ignorable="w14 w15 w16se w16cid wp14">
+<w:endnotes xmlns:wpc="http://schemas.microsoft.com/office/word/2010/wordprocessingCanvas" xmlns:cx="http://schemas.microsoft.com/office/drawing/2014/chartex" xmlns:cx1="http://schemas.microsoft.com/office/drawing/2015/9/8/chartex" xmlns:mc="http://schemas.openxmlformats.org/markup-compatibility/2006" xmlns:o="urn:schemas-microsoft-com:office:office" xmlns:r="http://schemas.openxmlformats.org/officeDocument/2006/relationships" xmlns:m="http://schemas.openxmlformats.org/officeDocument/2006/math" xmlns:v="urn:schemas-microsoft-com:vml" xmlns:wp14="http://schemas.microsoft.com/office/word/2010/wordprocessingDrawing" xmlns:wp="http://schemas.openxmlformats.org/drawingml/2006/wordprocessingDrawing" xmlns:w10="urn:schemas-microsoft-com:office:word" xmlns:w="http://schemas.openxmlformats.org/wordprocessingml/2006/main" xmlns:w14="http://schemas.microsoft.com/office/word/2010/wordml" xmlns:w15="http://schemas.microsoft.com/office/word/2012/wordml" xmlns:w16se="http://schemas.microsoft.com/office/word/2015/wordml/symex" xmlns:wpg="http://schemas.microsoft.com/office/word/2010/wordprocessingGroup" xmlns:wpi="http://schemas.microsoft.com/office/word/2010/wordprocessingInk" xmlns:wne="http://schemas.microsoft.com/office/word/2006/wordml" xmlns:wps="http://schemas.microsoft.com/office/word/2010/wordprocessingShape" mc:Ignorable="w14 w15 w16se wp14">
   <w:endnote w:type="separator" w:id="-1">
     <w:p>
       <w:pPr>
@@ -6574,7 +6834,7 @@
 </file>
 
 <file path=word/footnotes.xml><?xml version="1.0" encoding="utf-8"?>
-<w:footnotes xmlns:wpc="http://schemas.microsoft.com/office/word/2010/wordprocessingCanvas" xmlns:cx="http://schemas.microsoft.com/office/drawing/2014/chartex" xmlns:cx1="http://schemas.microsoft.com/office/drawing/2015/9/8/chartex" xmlns:cx2="http://schemas.microsoft.com/office/drawing/2015/10/21/chartex" xmlns:cx3="http://schemas.microsoft.com/office/drawing/2016/5/9/chartex" xmlns:cx4="http://schemas.microsoft.com/office/drawing/2016/5/10/chartex" xmlns:cx5="http://schemas.microsoft.com/office/drawing/2016/5/11/chartex" xmlns:cx6="http://schemas.microsoft.com/office/drawing/2016/5/12/chartex" xmlns:cx7="http://schemas.microsoft.com/office/drawing/2016/5/13/chartex" xmlns:cx8="http://schemas.microsoft.com/office/drawing/2016/5/14/chartex" xmlns:mc="http://schemas.openxmlformats.org/markup-compatibility/2006" xmlns:aink="http://schemas.microsoft.com/office/drawing/2016/ink" xmlns:am3d="http://schemas.microsoft.com/office/drawing/2017/model3d" xmlns:o="urn:schemas-microsoft-com:office:office" xmlns:r="http://schemas.openxmlformats.org/officeDocument/2006/relationships" xmlns:m="http://schemas.openxmlformats.org/officeDocument/2006/math" xmlns:v="urn:schemas-microsoft-com:vml" xmlns:wp14="http://schemas.microsoft.com/office/word/2010/wordprocessingDrawing" xmlns:wp="http://schemas.openxmlformats.org/drawingml/2006/wordprocessingDrawing" xmlns:w10="urn:schemas-microsoft-com:office:word" xmlns:w="http://schemas.openxmlformats.org/wordprocessingml/2006/main" xmlns:w14="http://schemas.microsoft.com/office/word/2010/wordml" xmlns:w15="http://schemas.microsoft.com/office/word/2012/wordml" xmlns:w16cid="http://schemas.microsoft.com/office/word/2016/wordml/cid" xmlns:w16se="http://schemas.microsoft.com/office/word/2015/wordml/symex" xmlns:wpg="http://schemas.microsoft.com/office/word/2010/wordprocessingGroup" xmlns:wpi="http://schemas.microsoft.com/office/word/2010/wordprocessingInk" xmlns:wne="http://schemas.microsoft.com/office/word/2006/wordml" xmlns:wps="http://schemas.microsoft.com/office/word/2010/wordprocessingShape" mc:Ignorable="w14 w15 w16se w16cid wp14">
+<w:footnotes xmlns:wpc="http://schemas.microsoft.com/office/word/2010/wordprocessingCanvas" xmlns:cx="http://schemas.microsoft.com/office/drawing/2014/chartex" xmlns:cx1="http://schemas.microsoft.com/office/drawing/2015/9/8/chartex" xmlns:mc="http://schemas.openxmlformats.org/markup-compatibility/2006" xmlns:o="urn:schemas-microsoft-com:office:office" xmlns:r="http://schemas.openxmlformats.org/officeDocument/2006/relationships" xmlns:m="http://schemas.openxmlformats.org/officeDocument/2006/math" xmlns:v="urn:schemas-microsoft-com:vml" xmlns:wp14="http://schemas.microsoft.com/office/word/2010/wordprocessingDrawing" xmlns:wp="http://schemas.openxmlformats.org/drawingml/2006/wordprocessingDrawing" xmlns:w10="urn:schemas-microsoft-com:office:word" xmlns:w="http://schemas.openxmlformats.org/wordprocessingml/2006/main" xmlns:w14="http://schemas.microsoft.com/office/word/2010/wordml" xmlns:w15="http://schemas.microsoft.com/office/word/2012/wordml" xmlns:w16se="http://schemas.microsoft.com/office/word/2015/wordml/symex" xmlns:wpg="http://schemas.microsoft.com/office/word/2010/wordprocessingGroup" xmlns:wpi="http://schemas.microsoft.com/office/word/2010/wordprocessingInk" xmlns:wne="http://schemas.microsoft.com/office/word/2006/wordml" xmlns:wps="http://schemas.microsoft.com/office/word/2010/wordprocessingShape" mc:Ignorable="w14 w15 w16se wp14">
   <w:footnote w:type="separator" w:id="-1">
     <w:p>
       <w:pPr>
@@ -6599,7 +6859,7 @@
 </file>
 
 <file path=word/header1.xml><?xml version="1.0" encoding="utf-8"?>
-<w:hdr xmlns:wpc="http://schemas.microsoft.com/office/word/2010/wordprocessingCanvas" xmlns:cx="http://schemas.microsoft.com/office/drawing/2014/chartex" xmlns:cx1="http://schemas.microsoft.com/office/drawing/2015/9/8/chartex" xmlns:cx2="http://schemas.microsoft.com/office/drawing/2015/10/21/chartex" xmlns:cx3="http://schemas.microsoft.com/office/drawing/2016/5/9/chartex" xmlns:cx4="http://schemas.microsoft.com/office/drawing/2016/5/10/chartex" xmlns:cx5="http://schemas.microsoft.com/office/drawing/2016/5/11/chartex" xmlns:cx6="http://schemas.microsoft.com/office/drawing/2016/5/12/chartex" xmlns:cx7="http://schemas.microsoft.com/office/drawing/2016/5/13/chartex" xmlns:cx8="http://schemas.microsoft.com/office/drawing/2016/5/14/chartex" xmlns:mc="http://schemas.openxmlformats.org/markup-compatibility/2006" xmlns:aink="http://schemas.microsoft.com/office/drawing/2016/ink" xmlns:am3d="http://schemas.microsoft.com/office/drawing/2017/model3d" xmlns:o="urn:schemas-microsoft-com:office:office" xmlns:r="http://schemas.openxmlformats.org/officeDocument/2006/relationships" xmlns:m="http://schemas.openxmlformats.org/officeDocument/2006/math" xmlns:v="urn:schemas-microsoft-com:vml" xmlns:wp14="http://schemas.microsoft.com/office/word/2010/wordprocessingDrawing" xmlns:wp="http://schemas.openxmlformats.org/drawingml/2006/wordprocessingDrawing" xmlns:w10="urn:schemas-microsoft-com:office:word" xmlns:w="http://schemas.openxmlformats.org/wordprocessingml/2006/main" xmlns:w14="http://schemas.microsoft.com/office/word/2010/wordml" xmlns:w15="http://schemas.microsoft.com/office/word/2012/wordml" xmlns:w16cid="http://schemas.microsoft.com/office/word/2016/wordml/cid" xmlns:w16se="http://schemas.microsoft.com/office/word/2015/wordml/symex" xmlns:wpg="http://schemas.microsoft.com/office/word/2010/wordprocessingGroup" xmlns:wpi="http://schemas.microsoft.com/office/word/2010/wordprocessingInk" xmlns:wne="http://schemas.microsoft.com/office/word/2006/wordml" xmlns:wps="http://schemas.microsoft.com/office/word/2010/wordprocessingShape" mc:Ignorable="w14 w15 w16se w16cid wp14">
+<w:hdr xmlns:wpc="http://schemas.microsoft.com/office/word/2010/wordprocessingCanvas" xmlns:cx="http://schemas.microsoft.com/office/drawing/2014/chartex" xmlns:cx1="http://schemas.microsoft.com/office/drawing/2015/9/8/chartex" xmlns:mc="http://schemas.openxmlformats.org/markup-compatibility/2006" xmlns:o="urn:schemas-microsoft-com:office:office" xmlns:r="http://schemas.openxmlformats.org/officeDocument/2006/relationships" xmlns:m="http://schemas.openxmlformats.org/officeDocument/2006/math" xmlns:v="urn:schemas-microsoft-com:vml" xmlns:wp14="http://schemas.microsoft.com/office/word/2010/wordprocessingDrawing" xmlns:wp="http://schemas.openxmlformats.org/drawingml/2006/wordprocessingDrawing" xmlns:w10="urn:schemas-microsoft-com:office:word" xmlns:w="http://schemas.openxmlformats.org/wordprocessingml/2006/main" xmlns:w14="http://schemas.microsoft.com/office/word/2010/wordml" xmlns:w15="http://schemas.microsoft.com/office/word/2012/wordml" xmlns:w16se="http://schemas.microsoft.com/office/word/2015/wordml/symex" xmlns:wpg="http://schemas.microsoft.com/office/word/2010/wordprocessingGroup" xmlns:wpi="http://schemas.microsoft.com/office/word/2010/wordprocessingInk" xmlns:wne="http://schemas.microsoft.com/office/word/2006/wordml" xmlns:wps="http://schemas.microsoft.com/office/word/2010/wordprocessingShape" mc:Ignorable="w14 w15 w16se wp14">
   <w:p>
     <w:pPr>
       <w:pStyle w:val="Encabezado"/>
@@ -6620,7 +6880,7 @@
 </file>
 
 <file path=word/numbering.xml><?xml version="1.0" encoding="utf-8"?>
-<w:numbering xmlns:wpc="http://schemas.microsoft.com/office/word/2010/wordprocessingCanvas" xmlns:cx="http://schemas.microsoft.com/office/drawing/2014/chartex" xmlns:cx1="http://schemas.microsoft.com/office/drawing/2015/9/8/chartex" xmlns:cx2="http://schemas.microsoft.com/office/drawing/2015/10/21/chartex" xmlns:cx3="http://schemas.microsoft.com/office/drawing/2016/5/9/chartex" xmlns:cx4="http://schemas.microsoft.com/office/drawing/2016/5/10/chartex" xmlns:cx5="http://schemas.microsoft.com/office/drawing/2016/5/11/chartex" xmlns:cx6="http://schemas.microsoft.com/office/drawing/2016/5/12/chartex" xmlns:cx7="http://schemas.microsoft.com/office/drawing/2016/5/13/chartex" xmlns:cx8="http://schemas.microsoft.com/office/drawing/2016/5/14/chartex" xmlns:mc="http://schemas.openxmlformats.org/markup-compatibility/2006" xmlns:aink="http://schemas.microsoft.com/office/drawing/2016/ink" xmlns:am3d="http://schemas.microsoft.com/office/drawing/2017/model3d" xmlns:o="urn:schemas-microsoft-com:office:office" xmlns:r="http://schemas.openxmlformats.org/officeDocument/2006/relationships" xmlns:m="http://schemas.openxmlformats.org/officeDocument/2006/math" xmlns:v="urn:schemas-microsoft-com:vml" xmlns:wp14="http://schemas.microsoft.com/office/word/2010/wordprocessingDrawing" xmlns:wp="http://schemas.openxmlformats.org/drawingml/2006/wordprocessingDrawing" xmlns:w10="urn:schemas-microsoft-com:office:word" xmlns:w="http://schemas.openxmlformats.org/wordprocessingml/2006/main" xmlns:w14="http://schemas.microsoft.com/office/word/2010/wordml" xmlns:w15="http://schemas.microsoft.com/office/word/2012/wordml" xmlns:w16cid="http://schemas.microsoft.com/office/word/2016/wordml/cid" xmlns:w16se="http://schemas.microsoft.com/office/word/2015/wordml/symex" xmlns:wpg="http://schemas.microsoft.com/office/word/2010/wordprocessingGroup" xmlns:wpi="http://schemas.microsoft.com/office/word/2010/wordprocessingInk" xmlns:wne="http://schemas.microsoft.com/office/word/2006/wordml" xmlns:wps="http://schemas.microsoft.com/office/word/2010/wordprocessingShape" mc:Ignorable="w14 w15 w16se w16cid wp14">
+<w:numbering xmlns:wpc="http://schemas.microsoft.com/office/word/2010/wordprocessingCanvas" xmlns:cx="http://schemas.microsoft.com/office/drawing/2014/chartex" xmlns:cx1="http://schemas.microsoft.com/office/drawing/2015/9/8/chartex" xmlns:mc="http://schemas.openxmlformats.org/markup-compatibility/2006" xmlns:o="urn:schemas-microsoft-com:office:office" xmlns:r="http://schemas.openxmlformats.org/officeDocument/2006/relationships" xmlns:m="http://schemas.openxmlformats.org/officeDocument/2006/math" xmlns:v="urn:schemas-microsoft-com:vml" xmlns:wp14="http://schemas.microsoft.com/office/word/2010/wordprocessingDrawing" xmlns:wp="http://schemas.openxmlformats.org/drawingml/2006/wordprocessingDrawing" xmlns:w10="urn:schemas-microsoft-com:office:word" xmlns:w="http://schemas.openxmlformats.org/wordprocessingml/2006/main" xmlns:w14="http://schemas.microsoft.com/office/word/2010/wordml" xmlns:w15="http://schemas.microsoft.com/office/word/2012/wordml" xmlns:w16se="http://schemas.microsoft.com/office/word/2015/wordml/symex" xmlns:wpg="http://schemas.microsoft.com/office/word/2010/wordprocessingGroup" xmlns:wpi="http://schemas.microsoft.com/office/word/2010/wordprocessingInk" xmlns:wne="http://schemas.microsoft.com/office/word/2006/wordml" xmlns:wps="http://schemas.microsoft.com/office/word/2010/wordprocessingShape" mc:Ignorable="w14 w15 w16se wp14">
   <w:abstractNum w:abstractNumId="0" w15:restartNumberingAfterBreak="0">
     <w:nsid w:val="2AC8044E"/>
     <w:multiLevelType w:val="hybridMultilevel"/>
@@ -6973,7 +7233,7 @@
 </file>
 
 <file path=word/styles.xml><?xml version="1.0" encoding="utf-8"?>
-<w:styles xmlns:mc="http://schemas.openxmlformats.org/markup-compatibility/2006" xmlns:r="http://schemas.openxmlformats.org/officeDocument/2006/relationships" xmlns:w="http://schemas.openxmlformats.org/wordprocessingml/2006/main" xmlns:w14="http://schemas.microsoft.com/office/word/2010/wordml" xmlns:w15="http://schemas.microsoft.com/office/word/2012/wordml" xmlns:w16cid="http://schemas.microsoft.com/office/word/2016/wordml/cid" xmlns:w16se="http://schemas.microsoft.com/office/word/2015/wordml/symex" mc:Ignorable="w14 w15 w16se w16cid">
+<w:styles xmlns:mc="http://schemas.openxmlformats.org/markup-compatibility/2006" xmlns:r="http://schemas.openxmlformats.org/officeDocument/2006/relationships" xmlns:w="http://schemas.openxmlformats.org/wordprocessingml/2006/main" xmlns:w14="http://schemas.microsoft.com/office/word/2010/wordml" xmlns:w15="http://schemas.microsoft.com/office/word/2012/wordml" xmlns:w16se="http://schemas.microsoft.com/office/word/2015/wordml/symex" mc:Ignorable="w14 w15 w16se">
   <w:docDefaults>
     <w:rPrDefault>
       <w:rPr>
@@ -6989,7 +7249,7 @@
       </w:pPr>
     </w:pPrDefault>
   </w:docDefaults>
-  <w:latentStyles w:defLockedState="0" w:defUIPriority="99" w:defSemiHidden="0" w:defUnhideWhenUsed="0" w:defQFormat="0" w:count="375">
+  <w:latentStyles w:defLockedState="0" w:defUIPriority="99" w:defSemiHidden="0" w:defUnhideWhenUsed="0" w:defQFormat="0" w:count="371">
     <w:lsdException w:name="Normal" w:uiPriority="0" w:qFormat="1"/>
     <w:lsdException w:name="heading 1" w:uiPriority="9" w:qFormat="1"/>
     <w:lsdException w:name="heading 2" w:semiHidden="1" w:uiPriority="9" w:unhideWhenUsed="1" w:qFormat="1"/>
@@ -7361,10 +7621,6 @@
     <w:lsdException w:name="List Table 5 Dark Accent 6" w:uiPriority="50"/>
     <w:lsdException w:name="List Table 6 Colorful Accent 6" w:uiPriority="51"/>
     <w:lsdException w:name="List Table 7 Colorful Accent 6" w:uiPriority="52"/>
-    <w:lsdException w:name="Mention" w:semiHidden="1" w:unhideWhenUsed="1"/>
-    <w:lsdException w:name="Smart Hyperlink" w:semiHidden="1" w:unhideWhenUsed="1"/>
-    <w:lsdException w:name="Hashtag" w:semiHidden="1" w:unhideWhenUsed="1"/>
-    <w:lsdException w:name="Unresolved Mention" w:semiHidden="1" w:unhideWhenUsed="1"/>
   </w:latentStyles>
   <w:style w:type="paragraph" w:default="1" w:styleId="Normal">
     <w:name w:val="Normal"/>

</xml_diff>

<commit_message>
I corrected phase 3 and started phase 4 of the engineering method
</commit_message>
<xml_diff>
--- a/Docs/Método de la ingeniería.docx
+++ b/Docs/Método de la ingeniería.docx
@@ -1,6 +1,6 @@
 
 <file path=word/document.xml><?xml version="1.0" encoding="utf-8"?>
-<w:document xmlns:wpc="http://schemas.microsoft.com/office/word/2010/wordprocessingCanvas" xmlns:cx="http://schemas.microsoft.com/office/drawing/2014/chartex" xmlns:cx1="http://schemas.microsoft.com/office/drawing/2015/9/8/chartex" xmlns:mc="http://schemas.openxmlformats.org/markup-compatibility/2006" xmlns:o="urn:schemas-microsoft-com:office:office" xmlns:r="http://schemas.openxmlformats.org/officeDocument/2006/relationships" xmlns:m="http://schemas.openxmlformats.org/officeDocument/2006/math" xmlns:v="urn:schemas-microsoft-com:vml" xmlns:wp14="http://schemas.microsoft.com/office/word/2010/wordprocessingDrawing" xmlns:wp="http://schemas.openxmlformats.org/drawingml/2006/wordprocessingDrawing" xmlns:w10="urn:schemas-microsoft-com:office:word" xmlns:w="http://schemas.openxmlformats.org/wordprocessingml/2006/main" xmlns:w14="http://schemas.microsoft.com/office/word/2010/wordml" xmlns:w15="http://schemas.microsoft.com/office/word/2012/wordml" xmlns:w16se="http://schemas.microsoft.com/office/word/2015/wordml/symex" xmlns:wpg="http://schemas.microsoft.com/office/word/2010/wordprocessingGroup" xmlns:wpi="http://schemas.microsoft.com/office/word/2010/wordprocessingInk" xmlns:wne="http://schemas.microsoft.com/office/word/2006/wordml" xmlns:wps="http://schemas.microsoft.com/office/word/2010/wordprocessingShape" mc:Ignorable="w14 w15 w16se wp14">
+<w:document xmlns:wpc="http://schemas.microsoft.com/office/word/2010/wordprocessingCanvas" xmlns:cx="http://schemas.microsoft.com/office/drawing/2014/chartex" xmlns:cx1="http://schemas.microsoft.com/office/drawing/2015/9/8/chartex" xmlns:cx2="http://schemas.microsoft.com/office/drawing/2015/10/21/chartex" xmlns:cx3="http://schemas.microsoft.com/office/drawing/2016/5/9/chartex" xmlns:cx4="http://schemas.microsoft.com/office/drawing/2016/5/10/chartex" xmlns:cx5="http://schemas.microsoft.com/office/drawing/2016/5/11/chartex" xmlns:cx6="http://schemas.microsoft.com/office/drawing/2016/5/12/chartex" xmlns:cx7="http://schemas.microsoft.com/office/drawing/2016/5/13/chartex" xmlns:cx8="http://schemas.microsoft.com/office/drawing/2016/5/14/chartex" xmlns:mc="http://schemas.openxmlformats.org/markup-compatibility/2006" xmlns:aink="http://schemas.microsoft.com/office/drawing/2016/ink" xmlns:am3d="http://schemas.microsoft.com/office/drawing/2017/model3d" xmlns:o="urn:schemas-microsoft-com:office:office" xmlns:r="http://schemas.openxmlformats.org/officeDocument/2006/relationships" xmlns:m="http://schemas.openxmlformats.org/officeDocument/2006/math" xmlns:v="urn:schemas-microsoft-com:vml" xmlns:wp14="http://schemas.microsoft.com/office/word/2010/wordprocessingDrawing" xmlns:wp="http://schemas.openxmlformats.org/drawingml/2006/wordprocessingDrawing" xmlns:w10="urn:schemas-microsoft-com:office:word" xmlns:w="http://schemas.openxmlformats.org/wordprocessingml/2006/main" xmlns:w14="http://schemas.microsoft.com/office/word/2010/wordml" xmlns:w15="http://schemas.microsoft.com/office/word/2012/wordml" xmlns:w16cid="http://schemas.microsoft.com/office/word/2016/wordml/cid" xmlns:w16se="http://schemas.microsoft.com/office/word/2015/wordml/symex" xmlns:wpg="http://schemas.microsoft.com/office/word/2010/wordprocessingGroup" xmlns:wpi="http://schemas.microsoft.com/office/word/2010/wordprocessingInk" xmlns:wne="http://schemas.microsoft.com/office/word/2006/wordml" xmlns:wps="http://schemas.microsoft.com/office/word/2010/wordprocessingShape" mc:Ignorable="w14 w15 w16se w16cid wp14">
   <w:body>
     <w:p>
       <w:pPr>
@@ -2347,40 +2347,14 @@
                 <w:szCs w:val="24"/>
               </w:rPr>
             </w:pPr>
-            <w:proofErr w:type="gramStart"/>
             <w:r>
               <w:rPr>
                 <w:rFonts w:ascii="Arial" w:hAnsi="Arial" w:cs="Arial"/>
                 <w:sz w:val="24"/>
                 <w:szCs w:val="24"/>
               </w:rPr>
-              <w:t>L</w:t>
+              <w:t>La complejidad temporal de los algoritmos para encontrar las raíces de un polinomio no debe</w:t>
             </w:r>
-            <w:r>
-              <w:rPr>
-                <w:rFonts w:ascii="Arial" w:hAnsi="Arial" w:cs="Arial"/>
-                <w:sz w:val="24"/>
-                <w:szCs w:val="24"/>
-              </w:rPr>
-              <w:t xml:space="preserve">a complejidad temporal </w:t>
-            </w:r>
-            <w:r>
-              <w:rPr>
-                <w:rFonts w:ascii="Arial" w:hAnsi="Arial" w:cs="Arial"/>
-                <w:sz w:val="24"/>
-                <w:szCs w:val="24"/>
-              </w:rPr>
-              <w:t>de los algoritmos para encontrar las raíces de un polinomio</w:t>
-            </w:r>
-            <w:r>
-              <w:rPr>
-                <w:rFonts w:ascii="Arial" w:hAnsi="Arial" w:cs="Arial"/>
-                <w:sz w:val="24"/>
-                <w:szCs w:val="24"/>
-              </w:rPr>
-              <w:t xml:space="preserve"> no deben</w:t>
-            </w:r>
-            <w:proofErr w:type="gramEnd"/>
             <w:r>
               <w:rPr>
                 <w:rFonts w:ascii="Arial" w:hAnsi="Arial" w:cs="Arial"/>
@@ -2510,14 +2484,13 @@
                 <w:szCs w:val="24"/>
               </w:rPr>
             </w:pPr>
-            <w:proofErr w:type="gramStart"/>
             <w:r>
               <w:rPr>
                 <w:rFonts w:ascii="Arial" w:hAnsi="Arial" w:cs="Arial"/>
                 <w:sz w:val="24"/>
                 <w:szCs w:val="24"/>
               </w:rPr>
-              <w:t>La complejidad espacial</w:t>
+              <w:t>La complejidad espacial de los algoritmos para encontrar las raíces de un polinomio no debe</w:t>
             </w:r>
             <w:r>
               <w:rPr>
@@ -2525,32 +2498,7 @@
                 <w:sz w:val="24"/>
                 <w:szCs w:val="24"/>
               </w:rPr>
-              <w:t xml:space="preserve"> </w:t>
-            </w:r>
-            <w:r>
-              <w:rPr>
-                <w:rFonts w:ascii="Arial" w:hAnsi="Arial" w:cs="Arial"/>
-                <w:sz w:val="24"/>
-                <w:szCs w:val="24"/>
-              </w:rPr>
-              <w:t>de los algoritmos para encontrar las raíces de un polinomio no deben</w:t>
-            </w:r>
-            <w:proofErr w:type="gramEnd"/>
-            <w:r>
-              <w:rPr>
-                <w:rFonts w:ascii="Arial" w:hAnsi="Arial" w:cs="Arial"/>
-                <w:sz w:val="24"/>
-                <w:szCs w:val="24"/>
-              </w:rPr>
-              <w:t xml:space="preserve"> ser de O(n^2</w:t>
-            </w:r>
-            <w:r>
-              <w:rPr>
-                <w:rFonts w:ascii="Arial" w:hAnsi="Arial" w:cs="Arial"/>
-                <w:sz w:val="24"/>
-                <w:szCs w:val="24"/>
-              </w:rPr>
-              <w:t>)</w:t>
+              <w:t xml:space="preserve"> ser de O(n^2)</w:t>
             </w:r>
           </w:p>
         </w:tc>
@@ -2832,23 +2780,7 @@
                 <w:sz w:val="24"/>
                 <w:szCs w:val="24"/>
               </w:rPr>
-              <w:t xml:space="preserve">interfaz </w:t>
-            </w:r>
-            <w:r>
-              <w:rPr>
-                <w:rFonts w:ascii="Arial" w:hAnsi="Arial" w:cs="Arial"/>
-                <w:sz w:val="24"/>
-                <w:szCs w:val="24"/>
-              </w:rPr>
-              <w:t>gráfica</w:t>
-            </w:r>
-            <w:r>
-              <w:rPr>
-                <w:rFonts w:ascii="Arial" w:hAnsi="Arial" w:cs="Arial"/>
-                <w:sz w:val="24"/>
-                <w:szCs w:val="24"/>
-              </w:rPr>
-              <w:t xml:space="preserve"> que le permita generar aleatoriamente polinomios hasta de grado 10, los cuales puedan servir de entrada a los a</w:t>
+              <w:t>interfaz gráfica que le permita generar aleatoriamente polinomios hasta de grado 10, los cuales puedan servir de entrada a los a</w:t>
             </w:r>
             <w:r>
               <w:rPr>
@@ -2985,7 +2917,7 @@
                 <w:sz w:val="24"/>
                 <w:szCs w:val="24"/>
               </w:rPr>
-              <w:t xml:space="preserve">La </w:t>
+              <w:t>La interfaz grá</w:t>
             </w:r>
             <w:r>
               <w:rPr>
@@ -2993,18 +2925,8 @@
                 <w:sz w:val="24"/>
                 <w:szCs w:val="24"/>
               </w:rPr>
-              <w:t>interfaz grá</w:t>
-            </w:r>
-            <w:r>
-              <w:rPr>
-                <w:rFonts w:ascii="Arial" w:hAnsi="Arial" w:cs="Arial"/>
-                <w:sz w:val="24"/>
-                <w:szCs w:val="24"/>
-              </w:rPr>
               <w:t>fica que le permita ver al usuario las raíces del polinomio que fue entregado como entrada y qué método fue utilizado para encontrarlas.</w:t>
             </w:r>
-            <w:bookmarkStart w:id="0" w:name="_GoBack"/>
-            <w:bookmarkEnd w:id="0"/>
           </w:p>
         </w:tc>
       </w:tr>
@@ -3375,26 +3297,13 @@
         <w:spacing w:after="0" w:line="240" w:lineRule="auto"/>
         <w:rPr>
           <w:rFonts w:ascii="Arial" w:hAnsi="Arial" w:cs="Arial"/>
-          <w:i/>
-          <w:sz w:val="24"/>
-          <w:szCs w:val="24"/>
-        </w:rPr>
-      </w:pPr>
-    </w:p>
-    <w:p>
-      <w:pPr>
-        <w:spacing w:after="0" w:line="240" w:lineRule="auto"/>
-        <w:rPr>
-          <w:rFonts w:ascii="Arial" w:hAnsi="Arial" w:cs="Arial"/>
           <w:b/>
-          <w:sz w:val="24"/>
-          <w:szCs w:val="24"/>
-        </w:rPr>
-      </w:pPr>
-    </w:p>
-    <w:p>
-      <w:pPr>
-        <w:spacing w:after="0" w:line="240" w:lineRule="auto"/>
+          <w:i/>
+          <w:sz w:val="24"/>
+          <w:szCs w:val="24"/>
+        </w:rPr>
+      </w:pPr>
+      <w:r>
         <w:rPr>
           <w:rFonts w:ascii="Arial" w:hAnsi="Arial" w:cs="Arial"/>
           <w:b/>
@@ -3402,7 +3311,8 @@
           <w:sz w:val="24"/>
           <w:szCs w:val="24"/>
         </w:rPr>
-      </w:pPr>
+        <w:t xml:space="preserve">Fase 3: Búsqueda de soluciones creativas </w:t>
+      </w:r>
     </w:p>
     <w:p>
       <w:pPr>
@@ -3415,45 +3325,39 @@
           <w:szCs w:val="24"/>
         </w:rPr>
       </w:pPr>
-      <w:r>
-        <w:rPr>
-          <w:rFonts w:ascii="Arial" w:hAnsi="Arial" w:cs="Arial"/>
-          <w:b/>
-          <w:i/>
-          <w:sz w:val="24"/>
-          <w:szCs w:val="24"/>
-        </w:rPr>
-        <w:t xml:space="preserve">Fase 3: Búsqueda de soluciones creativas </w:t>
-      </w:r>
-    </w:p>
-    <w:p>
-      <w:pPr>
-        <w:spacing w:after="0" w:line="240" w:lineRule="auto"/>
-        <w:rPr>
-          <w:rFonts w:ascii="Arial" w:hAnsi="Arial" w:cs="Arial"/>
-          <w:b/>
-          <w:i/>
-          <w:sz w:val="24"/>
-          <w:szCs w:val="24"/>
-        </w:rPr>
-      </w:pPr>
-    </w:p>
-    <w:p>
-      <w:pPr>
-        <w:spacing w:after="0" w:line="240" w:lineRule="auto"/>
-        <w:rPr>
-          <w:rFonts w:ascii="Arial" w:hAnsi="Arial" w:cs="Arial"/>
-          <w:sz w:val="24"/>
-          <w:szCs w:val="24"/>
-        </w:rPr>
-      </w:pPr>
-      <w:r>
-        <w:rPr>
-          <w:rFonts w:ascii="Arial" w:hAnsi="Arial" w:cs="Arial"/>
-          <w:sz w:val="24"/>
-          <w:szCs w:val="24"/>
-        </w:rPr>
-        <w:t>Para la solución de este problema necesitamos enfocarnos en los algoritmos necesario para hallar las raíces de un polinomio.</w:t>
+    </w:p>
+    <w:p>
+      <w:pPr>
+        <w:spacing w:after="0" w:line="240" w:lineRule="auto"/>
+        <w:rPr>
+          <w:rFonts w:ascii="Arial" w:hAnsi="Arial" w:cs="Arial"/>
+          <w:sz w:val="24"/>
+          <w:szCs w:val="24"/>
+        </w:rPr>
+      </w:pPr>
+      <w:r>
+        <w:rPr>
+          <w:rFonts w:ascii="Arial" w:hAnsi="Arial" w:cs="Arial"/>
+          <w:sz w:val="24"/>
+          <w:szCs w:val="24"/>
+        </w:rPr>
+        <w:t>Para la solución de este problema necesitamos enfocarnos en los algoritmos necesario para hallar las raíces de un polinomio</w:t>
+      </w:r>
+      <w:r>
+        <w:rPr>
+          <w:rFonts w:ascii="Arial" w:hAnsi="Arial" w:cs="Arial"/>
+          <w:sz w:val="24"/>
+          <w:szCs w:val="24"/>
+        </w:rPr>
+        <w:t xml:space="preserve">, para esto vamos a generar las ideas usando conocimientos aprendidos en diferentes cursos de </w:t>
+      </w:r>
+      <w:r>
+        <w:rPr>
+          <w:rFonts w:ascii="Arial" w:hAnsi="Arial" w:cs="Arial"/>
+          <w:sz w:val="24"/>
+          <w:szCs w:val="24"/>
+        </w:rPr>
+        <w:t>cálculo, sobre hallar las raíces de un polinomio, y así poder buscar las alternativas que mejor se adapten a la solución de problema.</w:t>
       </w:r>
     </w:p>
     <w:p>
@@ -3982,32 +3886,41 @@
           <w:rFonts w:ascii="Arial" w:hAnsi="Arial" w:cs="Arial"/>
         </w:rPr>
       </w:pPr>
-      <w:r>
-        <w:rPr>
-          <w:rFonts w:ascii="Arial" w:hAnsi="Arial" w:cs="Arial"/>
-          <w:shd w:val="clear" w:color="auto" w:fill="FFFFFF"/>
-        </w:rPr>
+    </w:p>
+    <w:p>
+      <w:pPr>
+        <w:pStyle w:val="NormalWeb"/>
+        <w:shd w:val="clear" w:color="auto" w:fill="FFFFFF"/>
+        <w:spacing w:before="0" w:beforeAutospacing="0" w:after="0" w:afterAutospacing="0"/>
+        <w:rPr>
+          <w:rFonts w:ascii="Arial" w:hAnsi="Arial" w:cs="Arial"/>
+          <w:shd w:val="clear" w:color="auto" w:fill="FFFFFF"/>
+        </w:rPr>
+      </w:pPr>
+      <w:r>
+        <w:rPr>
+          <w:rFonts w:ascii="Arial" w:hAnsi="Arial" w:cs="Arial"/>
+          <w:shd w:val="clear" w:color="auto" w:fill="FFFFFF"/>
+        </w:rPr>
+        <w:lastRenderedPageBreak/>
         <w:t>Sumamos los dos valores obteniendo un nuevo resultado parcial</w:t>
       </w:r>
     </w:p>
     <w:p>
       <w:pPr>
-        <w:spacing w:after="0" w:line="240" w:lineRule="auto"/>
-        <w:rPr>
-          <w:rFonts w:ascii="Arial" w:hAnsi="Arial" w:cs="Arial"/>
-          <w:sz w:val="24"/>
-          <w:szCs w:val="24"/>
+        <w:pStyle w:val="NormalWeb"/>
+        <w:shd w:val="clear" w:color="auto" w:fill="FFFFFF"/>
+        <w:spacing w:before="0" w:beforeAutospacing="0" w:after="0" w:afterAutospacing="0"/>
+        <w:rPr>
+          <w:rFonts w:ascii="Arial" w:hAnsi="Arial" w:cs="Arial"/>
+          <w:shd w:val="clear" w:color="auto" w:fill="FFFFFF"/>
         </w:rPr>
       </w:pPr>
       <w:r>
         <w:rPr>
           <w:rFonts w:ascii="Arial" w:hAnsi="Arial" w:cs="Arial"/>
           <w:noProof/>
-          <w:sz w:val="24"/>
-          <w:szCs w:val="24"/>
-          <w:lang w:eastAsia="es-CO"/>
-        </w:rPr>
-        <w:lastRenderedPageBreak/>
+        </w:rPr>
         <w:drawing>
           <wp:anchor distT="0" distB="0" distL="114300" distR="114300" simplePos="0" relativeHeight="251659264" behindDoc="0" locked="0" layoutInCell="1" allowOverlap="1">
             <wp:simplePos x="0" y="0"/>
@@ -4015,9 +3928,9 @@
               <wp:align>center</wp:align>
             </wp:positionH>
             <wp:positionV relativeFrom="paragraph">
-              <wp:posOffset>112395</wp:posOffset>
+              <wp:posOffset>95501</wp:posOffset>
             </wp:positionV>
-            <wp:extent cx="2093985" cy="1200150"/>
+            <wp:extent cx="2093595" cy="1200150"/>
             <wp:effectExtent l="0" t="0" r="1905" b="0"/>
             <wp:wrapNone/>
             <wp:docPr id="3" name="Imagen 3"/>
@@ -4046,7 +3959,7 @@
                   <pic:spPr>
                     <a:xfrm>
                       <a:off x="0" y="0"/>
-                      <a:ext cx="2093985" cy="1200150"/>
+                      <a:ext cx="2093595" cy="1200150"/>
                     </a:xfrm>
                     <a:prstGeom prst="rect">
                       <a:avLst/>
@@ -4067,6 +3980,56 @@
     </w:p>
     <w:p>
       <w:pPr>
+        <w:pStyle w:val="NormalWeb"/>
+        <w:shd w:val="clear" w:color="auto" w:fill="FFFFFF"/>
+        <w:spacing w:before="0" w:beforeAutospacing="0" w:after="0" w:afterAutospacing="0"/>
+        <w:rPr>
+          <w:rFonts w:ascii="Arial" w:hAnsi="Arial" w:cs="Arial"/>
+        </w:rPr>
+      </w:pPr>
+    </w:p>
+    <w:p>
+      <w:pPr>
+        <w:spacing w:after="0" w:line="240" w:lineRule="auto"/>
+        <w:rPr>
+          <w:rFonts w:ascii="Arial" w:hAnsi="Arial" w:cs="Arial"/>
+          <w:sz w:val="24"/>
+          <w:szCs w:val="24"/>
+        </w:rPr>
+      </w:pPr>
+    </w:p>
+    <w:p>
+      <w:pPr>
+        <w:spacing w:after="0" w:line="240" w:lineRule="auto"/>
+        <w:rPr>
+          <w:rFonts w:ascii="Arial" w:hAnsi="Arial" w:cs="Arial"/>
+          <w:sz w:val="24"/>
+          <w:szCs w:val="24"/>
+        </w:rPr>
+      </w:pPr>
+    </w:p>
+    <w:p>
+      <w:pPr>
+        <w:spacing w:after="0" w:line="240" w:lineRule="auto"/>
+        <w:rPr>
+          <w:rFonts w:ascii="Arial" w:hAnsi="Arial" w:cs="Arial"/>
+          <w:sz w:val="24"/>
+          <w:szCs w:val="24"/>
+        </w:rPr>
+      </w:pPr>
+    </w:p>
+    <w:p>
+      <w:pPr>
+        <w:spacing w:after="0" w:line="240" w:lineRule="auto"/>
+        <w:rPr>
+          <w:rFonts w:ascii="Arial" w:hAnsi="Arial" w:cs="Arial"/>
+          <w:sz w:val="24"/>
+          <w:szCs w:val="24"/>
+        </w:rPr>
+      </w:pPr>
+    </w:p>
+    <w:p>
+      <w:pPr>
         <w:tabs>
           <w:tab w:val="left" w:pos="3960"/>
         </w:tabs>
@@ -4085,66 +4048,6 @@
         </w:rPr>
         <w:tab/>
       </w:r>
-    </w:p>
-    <w:p>
-      <w:pPr>
-        <w:spacing w:after="0" w:line="240" w:lineRule="auto"/>
-        <w:rPr>
-          <w:rFonts w:ascii="Arial" w:hAnsi="Arial" w:cs="Arial"/>
-          <w:sz w:val="24"/>
-          <w:szCs w:val="24"/>
-        </w:rPr>
-      </w:pPr>
-    </w:p>
-    <w:p>
-      <w:pPr>
-        <w:spacing w:after="0" w:line="240" w:lineRule="auto"/>
-        <w:rPr>
-          <w:rFonts w:ascii="Arial" w:hAnsi="Arial" w:cs="Arial"/>
-          <w:sz w:val="24"/>
-          <w:szCs w:val="24"/>
-        </w:rPr>
-      </w:pPr>
-    </w:p>
-    <w:p>
-      <w:pPr>
-        <w:spacing w:after="0" w:line="240" w:lineRule="auto"/>
-        <w:rPr>
-          <w:rFonts w:ascii="Arial" w:hAnsi="Arial" w:cs="Arial"/>
-          <w:sz w:val="24"/>
-          <w:szCs w:val="24"/>
-        </w:rPr>
-      </w:pPr>
-    </w:p>
-    <w:p>
-      <w:pPr>
-        <w:spacing w:after="0" w:line="240" w:lineRule="auto"/>
-        <w:rPr>
-          <w:rFonts w:ascii="Arial" w:hAnsi="Arial" w:cs="Arial"/>
-          <w:sz w:val="24"/>
-          <w:szCs w:val="24"/>
-        </w:rPr>
-      </w:pPr>
-    </w:p>
-    <w:p>
-      <w:pPr>
-        <w:spacing w:after="0" w:line="240" w:lineRule="auto"/>
-        <w:rPr>
-          <w:rFonts w:ascii="Arial" w:hAnsi="Arial" w:cs="Arial"/>
-          <w:sz w:val="24"/>
-          <w:szCs w:val="24"/>
-        </w:rPr>
-      </w:pPr>
-    </w:p>
-    <w:p>
-      <w:pPr>
-        <w:spacing w:after="0" w:line="240" w:lineRule="auto"/>
-        <w:rPr>
-          <w:rFonts w:ascii="Arial" w:hAnsi="Arial" w:cs="Arial"/>
-          <w:sz w:val="24"/>
-          <w:szCs w:val="24"/>
-        </w:rPr>
-      </w:pPr>
     </w:p>
     <w:p>
       <w:pPr>
@@ -6220,20 +6123,8 @@
           <w:shd w:val="clear" w:color="auto" w:fill="FFFFFF"/>
           <w:lang w:val="es-MX" w:eastAsia="es-CO"/>
         </w:rPr>
-        <w:t xml:space="preserve">El método de </w:t>
-      </w:r>
-      <w:proofErr w:type="spellStart"/>
-      <w:r>
-        <w:rPr>
-          <w:rFonts w:ascii="Arial" w:eastAsia="Times New Roman" w:hAnsi="Arial" w:cs="Arial"/>
-          <w:sz w:val="24"/>
-          <w:szCs w:val="24"/>
-          <w:shd w:val="clear" w:color="auto" w:fill="FFFFFF"/>
-          <w:lang w:val="es-MX" w:eastAsia="es-CO"/>
-        </w:rPr>
-        <w:t>Lin</w:t>
-      </w:r>
-      <w:proofErr w:type="spellEnd"/>
+        <w:t>El método de Lin</w:t>
+      </w:r>
       <w:r>
         <w:rPr>
           <w:rFonts w:ascii="Arial" w:eastAsia="Times New Roman" w:hAnsi="Arial" w:cs="Arial"/>
@@ -7392,60 +7283,7 @@
           <w:szCs w:val="24"/>
         </w:rPr>
       </w:pPr>
-    </w:p>
-    <w:p>
-      <w:pPr>
-        <w:spacing w:after="0" w:line="240" w:lineRule="auto"/>
-        <w:rPr>
-          <w:rFonts w:ascii="Arial" w:hAnsi="Arial" w:cs="Arial"/>
-          <w:sz w:val="24"/>
-          <w:szCs w:val="24"/>
-        </w:rPr>
-      </w:pPr>
-    </w:p>
-    <w:p>
-      <w:pPr>
-        <w:spacing w:after="0" w:line="240" w:lineRule="auto"/>
-        <w:rPr>
-          <w:rFonts w:ascii="Arial" w:hAnsi="Arial" w:cs="Arial"/>
-          <w:sz w:val="24"/>
-          <w:szCs w:val="24"/>
-        </w:rPr>
-      </w:pPr>
-    </w:p>
-    <w:p>
-      <w:pPr>
-        <w:spacing w:after="0" w:line="240" w:lineRule="auto"/>
-        <w:rPr>
-          <w:rFonts w:ascii="Arial" w:hAnsi="Arial" w:cs="Arial"/>
-          <w:sz w:val="24"/>
-          <w:szCs w:val="24"/>
-        </w:rPr>
-      </w:pPr>
-    </w:p>
-    <w:p>
-      <w:pPr>
-        <w:spacing w:after="0" w:line="240" w:lineRule="auto"/>
-        <w:rPr>
-          <w:rFonts w:ascii="Arial" w:hAnsi="Arial" w:cs="Arial"/>
-          <w:sz w:val="24"/>
-          <w:szCs w:val="24"/>
-        </w:rPr>
-      </w:pPr>
-    </w:p>
-    <w:p>
-      <w:pPr>
-        <w:spacing w:after="0" w:line="240" w:lineRule="auto"/>
-        <w:rPr>
-          <w:rFonts w:ascii="Arial" w:hAnsi="Arial" w:cs="Arial"/>
-          <w:sz w:val="24"/>
-          <w:szCs w:val="24"/>
-        </w:rPr>
-      </w:pPr>
-    </w:p>
-    <w:p>
-      <w:pPr>
-        <w:spacing w:after="0" w:line="240" w:lineRule="auto"/>
+      <w:r>
         <w:rPr>
           <w:rFonts w:ascii="Arial" w:hAnsi="Arial" w:cs="Arial"/>
           <w:b/>
@@ -7453,8 +7291,20 @@
           <w:sz w:val="24"/>
           <w:szCs w:val="24"/>
         </w:rPr>
-      </w:pPr>
-      <w:r>
+        <w:t xml:space="preserve">Alternativa 5: </w:t>
+      </w:r>
+      <w:r>
+        <w:rPr>
+          <w:rFonts w:ascii="Arial" w:hAnsi="Arial" w:cs="Arial"/>
+          <w:sz w:val="24"/>
+          <w:szCs w:val="24"/>
+        </w:rPr>
+        <w:t>Método de bisección</w:t>
+      </w:r>
+    </w:p>
+    <w:p>
+      <w:pPr>
+        <w:spacing w:after="0" w:line="240" w:lineRule="auto"/>
         <w:rPr>
           <w:rFonts w:ascii="Arial" w:hAnsi="Arial" w:cs="Arial"/>
           <w:b/>
@@ -7462,6 +7312,2008 @@
           <w:sz w:val="24"/>
           <w:szCs w:val="24"/>
         </w:rPr>
+      </w:pPr>
+    </w:p>
+    <w:p>
+      <w:pPr>
+        <w:pStyle w:val="style10"/>
+        <w:shd w:val="clear" w:color="auto" w:fill="FFFFFF"/>
+        <w:spacing w:before="0" w:beforeAutospacing="0" w:after="0" w:afterAutospacing="0"/>
+        <w:rPr>
+          <w:rFonts w:ascii="Arial" w:hAnsi="Arial" w:cs="Arial"/>
+        </w:rPr>
+      </w:pPr>
+      <w:r>
+        <w:rPr>
+          <w:rFonts w:ascii="Arial" w:hAnsi="Arial" w:cs="Arial"/>
+        </w:rPr>
+        <w:t>Este método consiste en obtener una aproximación muy cercana a la raíz a partir de un intervalo inicial (a, b), en el cual hay un cambio de signo en la función, es</w:t>
+      </w:r>
+      <w:r>
+        <w:rPr>
+          <w:rFonts w:ascii="Arial" w:hAnsi="Arial" w:cs="Arial"/>
+          <w:color w:val="333333"/>
+        </w:rPr>
+        <w:t xml:space="preserve"> </w:t>
+      </w:r>
+      <w:r>
+        <w:rPr>
+          <w:rFonts w:ascii="Arial" w:hAnsi="Arial" w:cs="Arial"/>
+        </w:rPr>
+        <w:t>decir: f(a)f(b)&lt;0.</w:t>
+      </w:r>
+      <w:r>
+        <w:rPr>
+          <w:rFonts w:ascii="Arial" w:hAnsi="Arial" w:cs="Arial"/>
+        </w:rPr>
+        <w:t xml:space="preserve"> Se obtiene el punto medio a partir de esta ecuación:</w:t>
+      </w:r>
+    </w:p>
+    <w:p>
+      <w:pPr>
+        <w:pStyle w:val="style10"/>
+        <w:shd w:val="clear" w:color="auto" w:fill="FFFFFF"/>
+        <w:spacing w:before="0" w:beforeAutospacing="0" w:after="0" w:afterAutospacing="0"/>
+        <w:rPr>
+          <w:rFonts w:ascii="Arial" w:hAnsi="Arial" w:cs="Arial"/>
+        </w:rPr>
+      </w:pPr>
+    </w:p>
+    <w:p>
+      <w:pPr>
+        <w:pStyle w:val="style10"/>
+        <w:shd w:val="clear" w:color="auto" w:fill="FFFFFF"/>
+        <w:spacing w:before="0" w:beforeAutospacing="0" w:after="0" w:afterAutospacing="0"/>
+        <w:rPr>
+          <w:rFonts w:ascii="Arial" w:hAnsi="Arial" w:cs="Arial"/>
+        </w:rPr>
+      </w:pPr>
+      <m:oMathPara>
+        <m:oMath>
+          <m:sSub>
+            <m:sSubPr>
+              <m:ctrlPr>
+                <w:rPr>
+                  <w:rFonts w:ascii="Cambria Math" w:hAnsi="Cambria Math" w:cs="Arial"/>
+                  <w:i/>
+                </w:rPr>
+              </m:ctrlPr>
+            </m:sSubPr>
+            <m:e>
+              <m:r>
+                <w:rPr>
+                  <w:rFonts w:ascii="Cambria Math" w:hAnsi="Cambria Math" w:cs="Arial"/>
+                </w:rPr>
+                <m:t>x</m:t>
+              </m:r>
+            </m:e>
+            <m:sub>
+              <m:r>
+                <w:rPr>
+                  <w:rFonts w:ascii="Cambria Math" w:hAnsi="Cambria Math" w:cs="Arial"/>
+                </w:rPr>
+                <m:t>m</m:t>
+              </m:r>
+            </m:sub>
+          </m:sSub>
+          <m:r>
+            <w:rPr>
+              <w:rFonts w:ascii="Cambria Math" w:hAnsi="Cambria Math" w:cs="Arial"/>
+            </w:rPr>
+            <m:t xml:space="preserve">= </m:t>
+          </m:r>
+          <m:f>
+            <m:fPr>
+              <m:ctrlPr>
+                <w:rPr>
+                  <w:rFonts w:ascii="Cambria Math" w:hAnsi="Cambria Math" w:cs="Arial"/>
+                  <w:i/>
+                </w:rPr>
+              </m:ctrlPr>
+            </m:fPr>
+            <m:num>
+              <m:r>
+                <w:rPr>
+                  <w:rFonts w:ascii="Cambria Math" w:hAnsi="Cambria Math" w:cs="Arial"/>
+                </w:rPr>
+                <m:t>a+b</m:t>
+              </m:r>
+            </m:num>
+            <m:den>
+              <m:r>
+                <w:rPr>
+                  <w:rFonts w:ascii="Cambria Math" w:hAnsi="Cambria Math" w:cs="Arial"/>
+                </w:rPr>
+                <m:t>2</m:t>
+              </m:r>
+            </m:den>
+          </m:f>
+        </m:oMath>
+      </m:oMathPara>
+    </w:p>
+    <w:p>
+      <w:pPr>
+        <w:spacing w:after="0" w:line="240" w:lineRule="auto"/>
+        <w:rPr>
+          <w:rFonts w:ascii="Arial" w:hAnsi="Arial" w:cs="Arial"/>
+          <w:sz w:val="24"/>
+          <w:szCs w:val="24"/>
+        </w:rPr>
+      </w:pPr>
+    </w:p>
+    <w:p>
+      <w:pPr>
+        <w:spacing w:after="0" w:line="240" w:lineRule="auto"/>
+        <w:rPr>
+          <w:rFonts w:ascii="Arial" w:hAnsi="Arial" w:cs="Arial"/>
+          <w:sz w:val="24"/>
+          <w:szCs w:val="24"/>
+          <w:shd w:val="clear" w:color="auto" w:fill="FFFFFF"/>
+        </w:rPr>
+      </w:pPr>
+      <m:oMath>
+        <m:sSub>
+          <m:sSubPr>
+            <m:ctrlPr>
+              <w:rPr>
+                <w:rFonts w:ascii="Cambria Math" w:hAnsi="Cambria Math" w:cs="Arial"/>
+                <w:i/>
+                <w:sz w:val="24"/>
+                <w:szCs w:val="24"/>
+                <w:shd w:val="clear" w:color="auto" w:fill="FFFFFF"/>
+              </w:rPr>
+            </m:ctrlPr>
+          </m:sSubPr>
+          <m:e>
+            <m:r>
+              <w:rPr>
+                <w:rFonts w:ascii="Cambria Math" w:hAnsi="Cambria Math" w:cs="Arial"/>
+                <w:sz w:val="24"/>
+                <w:szCs w:val="24"/>
+                <w:shd w:val="clear" w:color="auto" w:fill="FFFFFF"/>
+              </w:rPr>
+              <m:t>x</m:t>
+            </m:r>
+          </m:e>
+          <m:sub>
+            <m:r>
+              <w:rPr>
+                <w:rFonts w:ascii="Cambria Math" w:hAnsi="Cambria Math" w:cs="Arial"/>
+                <w:sz w:val="24"/>
+                <w:szCs w:val="24"/>
+                <w:shd w:val="clear" w:color="auto" w:fill="FFFFFF"/>
+              </w:rPr>
+              <m:t>m</m:t>
+            </m:r>
+          </m:sub>
+        </m:sSub>
+      </m:oMath>
+      <w:r>
+        <w:rPr>
+          <w:rFonts w:ascii="Arial" w:hAnsi="Arial" w:cs="Arial"/>
+          <w:sz w:val="24"/>
+          <w:szCs w:val="24"/>
+          <w:shd w:val="clear" w:color="auto" w:fill="FFFFFF"/>
+        </w:rPr>
+        <w:t xml:space="preserve"> es la nueva aproximación </w:t>
+      </w:r>
+      <w:r>
+        <w:rPr>
+          <w:rFonts w:ascii="Arial" w:hAnsi="Arial" w:cs="Arial"/>
+          <w:sz w:val="24"/>
+          <w:szCs w:val="24"/>
+          <w:shd w:val="clear" w:color="auto" w:fill="FFFFFF"/>
+        </w:rPr>
+        <w:t>a la</w:t>
+      </w:r>
+      <w:r>
+        <w:rPr>
+          <w:rFonts w:ascii="Arial" w:hAnsi="Arial" w:cs="Arial"/>
+          <w:sz w:val="24"/>
+          <w:szCs w:val="24"/>
+          <w:shd w:val="clear" w:color="auto" w:fill="FFFFFF"/>
+        </w:rPr>
+        <w:t xml:space="preserve"> raíz, y se vuelve a tomar un intervalo, pero ahora </w:t>
+      </w:r>
+      <w:r>
+        <w:rPr>
+          <w:rFonts w:ascii="Arial" w:hAnsi="Arial" w:cs="Arial"/>
+          <w:sz w:val="24"/>
+          <w:szCs w:val="24"/>
+          <w:shd w:val="clear" w:color="auto" w:fill="FFFFFF"/>
+        </w:rPr>
+        <w:t>más</w:t>
+      </w:r>
+      <w:r>
+        <w:rPr>
+          <w:rFonts w:ascii="Arial" w:hAnsi="Arial" w:cs="Arial"/>
+          <w:sz w:val="24"/>
+          <w:szCs w:val="24"/>
+          <w:shd w:val="clear" w:color="auto" w:fill="FFFFFF"/>
+        </w:rPr>
+        <w:t xml:space="preserve"> pequeño, considerando que siga existiendo un cambio de signo en la función</w:t>
+      </w:r>
+      <w:r>
+        <w:rPr>
+          <w:rFonts w:ascii="Arial" w:hAnsi="Arial" w:cs="Arial"/>
+          <w:sz w:val="24"/>
+          <w:szCs w:val="24"/>
+          <w:shd w:val="clear" w:color="auto" w:fill="FFFFFF"/>
+        </w:rPr>
+        <w:t>.</w:t>
+      </w:r>
+    </w:p>
+    <w:p>
+      <w:pPr>
+        <w:spacing w:after="0" w:line="240" w:lineRule="auto"/>
+        <w:rPr>
+          <w:rFonts w:ascii="Arial" w:hAnsi="Arial" w:cs="Arial"/>
+          <w:sz w:val="24"/>
+          <w:szCs w:val="24"/>
+          <w:shd w:val="clear" w:color="auto" w:fill="FFFFFF"/>
+        </w:rPr>
+      </w:pPr>
+      <w:r>
+        <w:rPr>
+          <w:rFonts w:ascii="Arial" w:hAnsi="Arial" w:cs="Arial"/>
+          <w:sz w:val="24"/>
+          <w:szCs w:val="24"/>
+          <w:shd w:val="clear" w:color="auto" w:fill="FFFFFF"/>
+        </w:rPr>
+        <w:t xml:space="preserve">El método termina cuando se cumple con alguna condición de paro, en este programa la condición es la </w:t>
+      </w:r>
+      <w:r>
+        <w:rPr>
+          <w:rFonts w:ascii="Arial" w:hAnsi="Arial" w:cs="Arial"/>
+          <w:sz w:val="24"/>
+          <w:szCs w:val="24"/>
+          <w:shd w:val="clear" w:color="auto" w:fill="FFFFFF"/>
+        </w:rPr>
+        <w:t>tolerancia:</w:t>
+      </w:r>
+    </w:p>
+    <w:p>
+      <w:pPr>
+        <w:spacing w:after="0" w:line="240" w:lineRule="auto"/>
+        <w:rPr>
+          <w:rFonts w:ascii="Arial" w:hAnsi="Arial" w:cs="Arial"/>
+          <w:sz w:val="24"/>
+          <w:szCs w:val="24"/>
+          <w:shd w:val="clear" w:color="auto" w:fill="FFFFFF"/>
+        </w:rPr>
+      </w:pPr>
+    </w:p>
+    <w:p>
+      <w:pPr>
+        <w:spacing w:after="0" w:line="240" w:lineRule="auto"/>
+        <w:rPr>
+          <w:rFonts w:ascii="Arial" w:eastAsiaTheme="minorEastAsia" w:hAnsi="Arial" w:cs="Arial"/>
+          <w:sz w:val="24"/>
+          <w:szCs w:val="24"/>
+          <w:shd w:val="clear" w:color="auto" w:fill="FFFFFF"/>
+        </w:rPr>
+      </w:pPr>
+      <m:oMathPara>
+        <m:oMath>
+          <m:d>
+            <m:dPr>
+              <m:begChr m:val="|"/>
+              <m:endChr m:val="|"/>
+              <m:ctrlPr>
+                <w:rPr>
+                  <w:rFonts w:ascii="Cambria Math" w:hAnsi="Cambria Math" w:cs="Arial"/>
+                  <w:i/>
+                  <w:sz w:val="24"/>
+                  <w:szCs w:val="24"/>
+                  <w:shd w:val="clear" w:color="auto" w:fill="FFFFFF"/>
+                </w:rPr>
+              </m:ctrlPr>
+            </m:dPr>
+            <m:e>
+              <m:sSub>
+                <m:sSubPr>
+                  <m:ctrlPr>
+                    <w:rPr>
+                      <w:rFonts w:ascii="Cambria Math" w:hAnsi="Cambria Math" w:cs="Arial"/>
+                      <w:i/>
+                      <w:sz w:val="24"/>
+                      <w:szCs w:val="24"/>
+                      <w:shd w:val="clear" w:color="auto" w:fill="FFFFFF"/>
+                    </w:rPr>
+                  </m:ctrlPr>
+                </m:sSubPr>
+                <m:e>
+                  <m:r>
+                    <w:rPr>
+                      <w:rFonts w:ascii="Cambria Math" w:hAnsi="Cambria Math" w:cs="Arial"/>
+                      <w:sz w:val="24"/>
+                      <w:szCs w:val="24"/>
+                      <w:shd w:val="clear" w:color="auto" w:fill="FFFFFF"/>
+                    </w:rPr>
+                    <m:t>x</m:t>
+                  </m:r>
+                </m:e>
+                <m:sub>
+                  <m:r>
+                    <w:rPr>
+                      <w:rFonts w:ascii="Cambria Math" w:hAnsi="Cambria Math" w:cs="Arial"/>
+                      <w:sz w:val="24"/>
+                      <w:szCs w:val="24"/>
+                      <w:shd w:val="clear" w:color="auto" w:fill="FFFFFF"/>
+                    </w:rPr>
+                    <m:t>i+1</m:t>
+                  </m:r>
+                </m:sub>
+              </m:sSub>
+              <m:r>
+                <w:rPr>
+                  <w:rFonts w:ascii="Cambria Math" w:hAnsi="Cambria Math" w:cs="Arial"/>
+                  <w:sz w:val="24"/>
+                  <w:szCs w:val="24"/>
+                  <w:shd w:val="clear" w:color="auto" w:fill="FFFFFF"/>
+                </w:rPr>
+                <m:t>-</m:t>
+              </m:r>
+              <m:sSub>
+                <m:sSubPr>
+                  <m:ctrlPr>
+                    <w:rPr>
+                      <w:rFonts w:ascii="Cambria Math" w:hAnsi="Cambria Math" w:cs="Arial"/>
+                      <w:i/>
+                      <w:sz w:val="24"/>
+                      <w:szCs w:val="24"/>
+                      <w:shd w:val="clear" w:color="auto" w:fill="FFFFFF"/>
+                    </w:rPr>
+                  </m:ctrlPr>
+                </m:sSubPr>
+                <m:e>
+                  <m:r>
+                    <w:rPr>
+                      <w:rFonts w:ascii="Cambria Math" w:hAnsi="Cambria Math" w:cs="Arial"/>
+                      <w:sz w:val="24"/>
+                      <w:szCs w:val="24"/>
+                      <w:shd w:val="clear" w:color="auto" w:fill="FFFFFF"/>
+                    </w:rPr>
+                    <m:t>x</m:t>
+                  </m:r>
+                </m:e>
+                <m:sub>
+                  <m:r>
+                    <w:rPr>
+                      <w:rFonts w:ascii="Cambria Math" w:hAnsi="Cambria Math" w:cs="Arial"/>
+                      <w:sz w:val="24"/>
+                      <w:szCs w:val="24"/>
+                      <w:shd w:val="clear" w:color="auto" w:fill="FFFFFF"/>
+                    </w:rPr>
+                    <m:t>i</m:t>
+                  </m:r>
+                </m:sub>
+              </m:sSub>
+            </m:e>
+          </m:d>
+          <m:r>
+            <w:rPr>
+              <w:rFonts w:ascii="Cambria Math" w:hAnsi="Cambria Math" w:cs="Arial"/>
+              <w:sz w:val="24"/>
+              <w:szCs w:val="24"/>
+              <w:shd w:val="clear" w:color="auto" w:fill="FFFFFF"/>
+            </w:rPr>
+            <m:t>≤ε</m:t>
+          </m:r>
+        </m:oMath>
+      </m:oMathPara>
+    </w:p>
+    <w:p>
+      <w:pPr>
+        <w:spacing w:after="0" w:line="240" w:lineRule="auto"/>
+        <w:rPr>
+          <w:rFonts w:ascii="Arial" w:eastAsiaTheme="minorEastAsia" w:hAnsi="Arial" w:cs="Arial"/>
+          <w:sz w:val="24"/>
+          <w:szCs w:val="24"/>
+          <w:shd w:val="clear" w:color="auto" w:fill="FFFFFF"/>
+        </w:rPr>
+      </w:pPr>
+    </w:p>
+    <w:p>
+      <w:pPr>
+        <w:spacing w:after="0" w:line="240" w:lineRule="auto"/>
+        <w:rPr>
+          <w:rFonts w:ascii="Arial" w:hAnsi="Arial" w:cs="Arial"/>
+          <w:sz w:val="24"/>
+          <w:szCs w:val="24"/>
+          <w:shd w:val="clear" w:color="auto" w:fill="FFFFFF"/>
+        </w:rPr>
+      </w:pPr>
+      <w:r>
+        <w:rPr>
+          <w:rFonts w:ascii="Arial" w:hAnsi="Arial" w:cs="Arial"/>
+          <w:sz w:val="24"/>
+          <w:szCs w:val="24"/>
+          <w:shd w:val="clear" w:color="auto" w:fill="FFFFFF"/>
+        </w:rPr>
+        <w:t>Este es un método “de encierro”, para aplicarlo se debe contar con un intervalo inicial, en donde</w:t>
+      </w:r>
+      <w:r>
+        <w:rPr>
+          <w:rFonts w:ascii="Arial" w:hAnsi="Arial" w:cs="Arial"/>
+          <w:sz w:val="24"/>
+          <w:szCs w:val="24"/>
+          <w:shd w:val="clear" w:color="auto" w:fill="FFFFFF"/>
+        </w:rPr>
+        <w:t xml:space="preserve"> </w:t>
+      </w:r>
+      <m:oMath>
+        <m:r>
+          <w:rPr>
+            <w:rFonts w:ascii="Cambria Math" w:hAnsi="Cambria Math" w:cs="Arial"/>
+            <w:sz w:val="24"/>
+            <w:szCs w:val="24"/>
+            <w:shd w:val="clear" w:color="auto" w:fill="FFFFFF"/>
+          </w:rPr>
+          <m:t>f</m:t>
+        </m:r>
+        <m:d>
+          <m:dPr>
+            <m:ctrlPr>
+              <w:rPr>
+                <w:rFonts w:ascii="Cambria Math" w:hAnsi="Cambria Math" w:cs="Arial"/>
+                <w:i/>
+                <w:sz w:val="24"/>
+                <w:szCs w:val="24"/>
+                <w:shd w:val="clear" w:color="auto" w:fill="FFFFFF"/>
+              </w:rPr>
+            </m:ctrlPr>
+          </m:dPr>
+          <m:e>
+            <m:r>
+              <w:rPr>
+                <w:rFonts w:ascii="Cambria Math" w:hAnsi="Cambria Math" w:cs="Arial"/>
+                <w:sz w:val="24"/>
+                <w:szCs w:val="24"/>
+                <w:shd w:val="clear" w:color="auto" w:fill="FFFFFF"/>
+              </w:rPr>
+              <m:t>a</m:t>
+            </m:r>
+          </m:e>
+        </m:d>
+        <m:r>
+          <w:rPr>
+            <w:rFonts w:ascii="Cambria Math" w:hAnsi="Cambria Math" w:cs="Arial"/>
+            <w:sz w:val="24"/>
+            <w:szCs w:val="24"/>
+            <w:shd w:val="clear" w:color="auto" w:fill="FFFFFF"/>
+          </w:rPr>
+          <m:t>*f(b)&lt;0</m:t>
+        </m:r>
+      </m:oMath>
+      <w:r>
+        <w:rPr>
+          <w:rFonts w:ascii="Arial" w:hAnsi="Arial" w:cs="Arial"/>
+          <w:sz w:val="24"/>
+          <w:szCs w:val="24"/>
+          <w:shd w:val="clear" w:color="auto" w:fill="FFFFFF"/>
+        </w:rPr>
+        <w:t xml:space="preserve">. Este método requiere de menos pasos en un programa, sin </w:t>
+      </w:r>
+      <w:r>
+        <w:rPr>
+          <w:rFonts w:ascii="Arial" w:hAnsi="Arial" w:cs="Arial"/>
+          <w:sz w:val="24"/>
+          <w:szCs w:val="24"/>
+          <w:shd w:val="clear" w:color="auto" w:fill="FFFFFF"/>
+        </w:rPr>
+        <w:t>embargo,</w:t>
+      </w:r>
+      <w:r>
+        <w:rPr>
+          <w:rFonts w:ascii="Arial" w:hAnsi="Arial" w:cs="Arial"/>
+          <w:sz w:val="24"/>
+          <w:szCs w:val="24"/>
+          <w:shd w:val="clear" w:color="auto" w:fill="FFFFFF"/>
+        </w:rPr>
+        <w:t xml:space="preserve"> converge </w:t>
+      </w:r>
+      <w:r>
+        <w:rPr>
+          <w:rFonts w:ascii="Arial" w:hAnsi="Arial" w:cs="Arial"/>
+          <w:sz w:val="24"/>
+          <w:szCs w:val="24"/>
+          <w:shd w:val="clear" w:color="auto" w:fill="FFFFFF"/>
+        </w:rPr>
+        <w:t>más</w:t>
+      </w:r>
+      <w:r>
+        <w:rPr>
+          <w:rFonts w:ascii="Arial" w:hAnsi="Arial" w:cs="Arial"/>
+          <w:sz w:val="24"/>
+          <w:szCs w:val="24"/>
+          <w:shd w:val="clear" w:color="auto" w:fill="FFFFFF"/>
+        </w:rPr>
+        <w:t xml:space="preserve"> lentamente que el de Newton-Raphson.</w:t>
+      </w:r>
+    </w:p>
+    <w:p>
+      <w:pPr>
+        <w:spacing w:after="0" w:line="240" w:lineRule="auto"/>
+        <w:rPr>
+          <w:rFonts w:ascii="Arial" w:hAnsi="Arial" w:cs="Arial"/>
+          <w:sz w:val="24"/>
+          <w:szCs w:val="24"/>
+          <w:shd w:val="clear" w:color="auto" w:fill="FFFFFF"/>
+        </w:rPr>
+      </w:pPr>
+    </w:p>
+    <w:p>
+      <w:pPr>
+        <w:spacing w:after="0" w:line="240" w:lineRule="auto"/>
+        <w:rPr>
+          <w:rFonts w:ascii="Arial" w:hAnsi="Arial" w:cs="Arial"/>
+          <w:sz w:val="24"/>
+          <w:szCs w:val="24"/>
+          <w:shd w:val="clear" w:color="auto" w:fill="FFFFFF"/>
+        </w:rPr>
+      </w:pPr>
+      <w:r>
+        <w:rPr>
+          <w:rFonts w:ascii="Arial" w:hAnsi="Arial" w:cs="Arial"/>
+          <w:b/>
+          <w:i/>
+          <w:sz w:val="24"/>
+          <w:szCs w:val="24"/>
+          <w:shd w:val="clear" w:color="auto" w:fill="FFFFFF"/>
+        </w:rPr>
+        <w:t xml:space="preserve">Alternativa 6: </w:t>
+      </w:r>
+      <w:r>
+        <w:rPr>
+          <w:rFonts w:ascii="Arial" w:hAnsi="Arial" w:cs="Arial"/>
+          <w:sz w:val="24"/>
+          <w:szCs w:val="24"/>
+          <w:shd w:val="clear" w:color="auto" w:fill="FFFFFF"/>
+        </w:rPr>
+        <w:t>Método Grafico</w:t>
+      </w:r>
+    </w:p>
+    <w:p>
+      <w:pPr>
+        <w:spacing w:after="0" w:line="240" w:lineRule="auto"/>
+        <w:rPr>
+          <w:rFonts w:ascii="Arial" w:hAnsi="Arial" w:cs="Arial"/>
+          <w:sz w:val="24"/>
+          <w:szCs w:val="24"/>
+          <w:shd w:val="clear" w:color="auto" w:fill="FFFFFF"/>
+        </w:rPr>
+      </w:pPr>
+    </w:p>
+    <w:p>
+      <w:pPr>
+        <w:spacing w:after="0" w:line="240" w:lineRule="auto"/>
+        <w:rPr>
+          <w:rFonts w:ascii="Arial" w:hAnsi="Arial" w:cs="Arial"/>
+          <w:sz w:val="24"/>
+          <w:szCs w:val="24"/>
+          <w:shd w:val="clear" w:color="auto" w:fill="FFFFFF"/>
+        </w:rPr>
+      </w:pPr>
+      <w:r>
+        <w:rPr>
+          <w:rFonts w:ascii="Arial" w:hAnsi="Arial" w:cs="Arial"/>
+          <w:sz w:val="24"/>
+          <w:szCs w:val="24"/>
+          <w:shd w:val="clear" w:color="auto" w:fill="FFFFFF"/>
+        </w:rPr>
+        <w:t xml:space="preserve">Este es un método simple para obtener una aproximación de </w:t>
+      </w:r>
+      <w:r>
+        <w:rPr>
+          <w:rFonts w:ascii="Arial" w:hAnsi="Arial" w:cs="Arial"/>
+          <w:sz w:val="24"/>
+          <w:szCs w:val="24"/>
+          <w:shd w:val="clear" w:color="auto" w:fill="FFFFFF"/>
+        </w:rPr>
+        <w:t>las raíces</w:t>
+      </w:r>
+      <w:r>
+        <w:rPr>
+          <w:rFonts w:ascii="Arial" w:hAnsi="Arial" w:cs="Arial"/>
+          <w:sz w:val="24"/>
+          <w:szCs w:val="24"/>
+          <w:shd w:val="clear" w:color="auto" w:fill="FFFFFF"/>
+        </w:rPr>
+        <w:t xml:space="preserve"> del polinomio. El método consiste en graficar la </w:t>
+      </w:r>
+      <w:r>
+        <w:rPr>
+          <w:rFonts w:ascii="Arial" w:hAnsi="Arial" w:cs="Arial"/>
+          <w:sz w:val="24"/>
+          <w:szCs w:val="24"/>
+          <w:shd w:val="clear" w:color="auto" w:fill="FFFFFF"/>
+        </w:rPr>
+        <w:t>función</w:t>
+      </w:r>
+      <w:r>
+        <w:rPr>
+          <w:rFonts w:ascii="Arial" w:hAnsi="Arial" w:cs="Arial"/>
+          <w:sz w:val="24"/>
+          <w:szCs w:val="24"/>
+          <w:shd w:val="clear" w:color="auto" w:fill="FFFFFF"/>
+        </w:rPr>
+        <w:t xml:space="preserve"> y observar </w:t>
+      </w:r>
+      <w:r>
+        <w:rPr>
+          <w:rFonts w:ascii="Arial" w:hAnsi="Arial" w:cs="Arial"/>
+          <w:sz w:val="24"/>
+          <w:szCs w:val="24"/>
+          <w:shd w:val="clear" w:color="auto" w:fill="FFFFFF"/>
+        </w:rPr>
+        <w:t>donde se corta con el eje x, para el cual ofrece una aproximación inicial de las raíces.</w:t>
+      </w:r>
+    </w:p>
+    <w:p>
+      <w:pPr>
+        <w:spacing w:after="0" w:line="240" w:lineRule="auto"/>
+        <w:rPr>
+          <w:rFonts w:ascii="Arial" w:hAnsi="Arial" w:cs="Arial"/>
+          <w:sz w:val="24"/>
+          <w:szCs w:val="24"/>
+          <w:shd w:val="clear" w:color="auto" w:fill="FFFFFF"/>
+        </w:rPr>
+      </w:pPr>
+      <w:r>
+        <w:rPr>
+          <w:rFonts w:ascii="Arial" w:hAnsi="Arial" w:cs="Arial"/>
+          <w:noProof/>
+          <w:sz w:val="24"/>
+          <w:szCs w:val="24"/>
+          <w:shd w:val="clear" w:color="auto" w:fill="FFFFFF"/>
+        </w:rPr>
+        <w:drawing>
+          <wp:anchor distT="0" distB="0" distL="114300" distR="114300" simplePos="0" relativeHeight="251665408" behindDoc="0" locked="0" layoutInCell="1" allowOverlap="1">
+            <wp:simplePos x="0" y="0"/>
+            <wp:positionH relativeFrom="margin">
+              <wp:align>center</wp:align>
+            </wp:positionH>
+            <wp:positionV relativeFrom="paragraph">
+              <wp:posOffset>4445</wp:posOffset>
+            </wp:positionV>
+            <wp:extent cx="1787559" cy="1187450"/>
+            <wp:effectExtent l="0" t="0" r="3175" b="0"/>
+            <wp:wrapNone/>
+            <wp:docPr id="9" name="Imagen 9"/>
+            <wp:cNvGraphicFramePr>
+              <a:graphicFrameLocks xmlns:a="http://schemas.openxmlformats.org/drawingml/2006/main" noChangeAspect="1"/>
+            </wp:cNvGraphicFramePr>
+            <a:graphic xmlns:a="http://schemas.openxmlformats.org/drawingml/2006/main">
+              <a:graphicData uri="http://schemas.openxmlformats.org/drawingml/2006/picture">
+                <pic:pic xmlns:pic="http://schemas.openxmlformats.org/drawingml/2006/picture">
+                  <pic:nvPicPr>
+                    <pic:cNvPr id="9" name="Raices.gif"/>
+                    <pic:cNvPicPr/>
+                  </pic:nvPicPr>
+                  <pic:blipFill>
+                    <a:blip r:embed="rId15">
+                      <a:extLst>
+                        <a:ext uri="{28A0092B-C50C-407E-A947-70E740481C1C}">
+                          <a14:useLocalDpi xmlns:a14="http://schemas.microsoft.com/office/drawing/2010/main" val="0"/>
+                        </a:ext>
+                      </a:extLst>
+                    </a:blip>
+                    <a:stretch>
+                      <a:fillRect/>
+                    </a:stretch>
+                  </pic:blipFill>
+                  <pic:spPr>
+                    <a:xfrm>
+                      <a:off x="0" y="0"/>
+                      <a:ext cx="1787559" cy="1187450"/>
+                    </a:xfrm>
+                    <a:prstGeom prst="rect">
+                      <a:avLst/>
+                    </a:prstGeom>
+                  </pic:spPr>
+                </pic:pic>
+              </a:graphicData>
+            </a:graphic>
+            <wp14:sizeRelH relativeFrom="page">
+              <wp14:pctWidth>0</wp14:pctWidth>
+            </wp14:sizeRelH>
+            <wp14:sizeRelV relativeFrom="page">
+              <wp14:pctHeight>0</wp14:pctHeight>
+            </wp14:sizeRelV>
+          </wp:anchor>
+        </w:drawing>
+      </w:r>
+    </w:p>
+    <w:p>
+      <w:pPr>
+        <w:spacing w:after="0" w:line="240" w:lineRule="auto"/>
+        <w:rPr>
+          <w:rFonts w:ascii="Arial" w:hAnsi="Arial" w:cs="Arial"/>
+          <w:sz w:val="24"/>
+          <w:szCs w:val="24"/>
+          <w:shd w:val="clear" w:color="auto" w:fill="FFFFFF"/>
+        </w:rPr>
+      </w:pPr>
+    </w:p>
+    <w:p>
+      <w:pPr>
+        <w:spacing w:after="0" w:line="240" w:lineRule="auto"/>
+        <w:rPr>
+          <w:rFonts w:ascii="Arial" w:hAnsi="Arial" w:cs="Arial"/>
+          <w:sz w:val="24"/>
+          <w:szCs w:val="24"/>
+          <w:shd w:val="clear" w:color="auto" w:fill="FFFFFF"/>
+        </w:rPr>
+      </w:pPr>
+    </w:p>
+    <w:p>
+      <w:pPr>
+        <w:spacing w:after="0" w:line="240" w:lineRule="auto"/>
+        <w:rPr>
+          <w:rFonts w:ascii="Arial" w:hAnsi="Arial" w:cs="Arial"/>
+          <w:sz w:val="24"/>
+          <w:szCs w:val="24"/>
+          <w:shd w:val="clear" w:color="auto" w:fill="FFFFFF"/>
+        </w:rPr>
+      </w:pPr>
+    </w:p>
+    <w:p>
+      <w:pPr>
+        <w:spacing w:after="0" w:line="240" w:lineRule="auto"/>
+        <w:rPr>
+          <w:rFonts w:ascii="Arial" w:hAnsi="Arial" w:cs="Arial"/>
+          <w:sz w:val="24"/>
+          <w:szCs w:val="24"/>
+          <w:shd w:val="clear" w:color="auto" w:fill="FFFFFF"/>
+        </w:rPr>
+      </w:pPr>
+    </w:p>
+    <w:p>
+      <w:pPr>
+        <w:spacing w:after="0" w:line="240" w:lineRule="auto"/>
+        <w:rPr>
+          <w:rFonts w:ascii="Arial" w:hAnsi="Arial" w:cs="Arial"/>
+          <w:sz w:val="24"/>
+          <w:szCs w:val="24"/>
+          <w:shd w:val="clear" w:color="auto" w:fill="FFFFFF"/>
+        </w:rPr>
+      </w:pPr>
+    </w:p>
+    <w:p>
+      <w:pPr>
+        <w:spacing w:after="0" w:line="240" w:lineRule="auto"/>
+        <w:rPr>
+          <w:rFonts w:ascii="Arial" w:hAnsi="Arial" w:cs="Arial"/>
+          <w:sz w:val="24"/>
+          <w:szCs w:val="24"/>
+          <w:shd w:val="clear" w:color="auto" w:fill="FFFFFF"/>
+        </w:rPr>
+      </w:pPr>
+    </w:p>
+    <w:p>
+      <w:pPr>
+        <w:spacing w:after="0" w:line="240" w:lineRule="auto"/>
+        <w:rPr>
+          <w:rFonts w:ascii="Arial" w:hAnsi="Arial" w:cs="Arial"/>
+          <w:sz w:val="24"/>
+          <w:szCs w:val="24"/>
+          <w:shd w:val="clear" w:color="auto" w:fill="FFFFFF"/>
+        </w:rPr>
+      </w:pPr>
+      <w:r>
+        <w:rPr>
+          <w:rFonts w:ascii="Arial" w:hAnsi="Arial" w:cs="Arial"/>
+          <w:sz w:val="24"/>
+          <w:szCs w:val="24"/>
+          <w:shd w:val="clear" w:color="auto" w:fill="FFFFFF"/>
+        </w:rPr>
+        <w:t>Como podemos ver en la imagen las raíces de este polinomio serian:</w:t>
+      </w:r>
+    </w:p>
+    <w:p>
+      <w:pPr>
+        <w:spacing w:after="0" w:line="240" w:lineRule="auto"/>
+        <w:ind w:left="708" w:firstLine="708"/>
+        <w:rPr>
+          <w:rFonts w:ascii="Arial" w:hAnsi="Arial" w:cs="Arial"/>
+          <w:sz w:val="24"/>
+          <w:szCs w:val="24"/>
+          <w:shd w:val="clear" w:color="auto" w:fill="FFFFFF"/>
+        </w:rPr>
+      </w:pPr>
+      <w:r>
+        <w:rPr>
+          <w:rFonts w:ascii="Arial" w:hAnsi="Arial" w:cs="Arial"/>
+          <w:sz w:val="24"/>
+          <w:szCs w:val="24"/>
+          <w:shd w:val="clear" w:color="auto" w:fill="FFFFFF"/>
+        </w:rPr>
+        <w:t xml:space="preserve">              </w:t>
+      </w:r>
+      <w:r>
+        <w:rPr>
+          <w:rFonts w:ascii="Arial" w:hAnsi="Arial" w:cs="Arial"/>
+          <w:sz w:val="24"/>
+          <w:szCs w:val="24"/>
+          <w:shd w:val="clear" w:color="auto" w:fill="FFFFFF"/>
+        </w:rPr>
+        <w:tab/>
+      </w:r>
+      <w:r>
+        <w:rPr>
+          <w:rFonts w:ascii="Arial" w:hAnsi="Arial" w:cs="Arial"/>
+          <w:sz w:val="24"/>
+          <w:szCs w:val="24"/>
+          <w:shd w:val="clear" w:color="auto" w:fill="FFFFFF"/>
+        </w:rPr>
+        <w:t xml:space="preserve">    </w:t>
+      </w:r>
+      <m:oMath>
+        <m:r>
+          <w:rPr>
+            <w:rFonts w:ascii="Cambria Math" w:hAnsi="Cambria Math" w:cs="Arial"/>
+            <w:sz w:val="24"/>
+            <w:szCs w:val="24"/>
+            <w:shd w:val="clear" w:color="auto" w:fill="FFFFFF"/>
+          </w:rPr>
+          <m:t>x=-1, x=2 y x=3</m:t>
+        </m:r>
+      </m:oMath>
+      <w:r>
+        <w:rPr>
+          <w:rFonts w:ascii="Arial" w:eastAsiaTheme="minorEastAsia" w:hAnsi="Arial" w:cs="Arial"/>
+          <w:sz w:val="24"/>
+          <w:szCs w:val="24"/>
+          <w:shd w:val="clear" w:color="auto" w:fill="FFFFFF"/>
+        </w:rPr>
+        <w:t>.</w:t>
+      </w:r>
+    </w:p>
+    <w:p>
+      <w:pPr>
+        <w:spacing w:after="0" w:line="240" w:lineRule="auto"/>
+        <w:rPr>
+          <w:rFonts w:ascii="Arial" w:hAnsi="Arial" w:cs="Arial"/>
+          <w:sz w:val="24"/>
+          <w:szCs w:val="24"/>
+          <w:shd w:val="clear" w:color="auto" w:fill="FFFFFF"/>
+        </w:rPr>
+      </w:pPr>
+      <w:r>
+        <w:rPr>
+          <w:rFonts w:ascii="Arial" w:hAnsi="Arial" w:cs="Arial"/>
+          <w:sz w:val="24"/>
+          <w:szCs w:val="24"/>
+          <w:shd w:val="clear" w:color="auto" w:fill="FFFFFF"/>
+        </w:rPr>
+        <w:t>El mayor inconveniente de este método es su poca precisión y exactitud. Sin embargo, en la actualidad se puede rápidamente graficar funciones con un alto grado de realismo.</w:t>
+      </w:r>
+    </w:p>
+    <w:p>
+      <w:pPr>
+        <w:spacing w:after="0" w:line="240" w:lineRule="auto"/>
+        <w:rPr>
+          <w:rFonts w:ascii="Arial" w:hAnsi="Arial" w:cs="Arial"/>
+          <w:sz w:val="24"/>
+          <w:szCs w:val="24"/>
+          <w:shd w:val="clear" w:color="auto" w:fill="FFFFFF"/>
+        </w:rPr>
+      </w:pPr>
+    </w:p>
+    <w:p>
+      <w:pPr>
+        <w:spacing w:after="0" w:line="240" w:lineRule="auto"/>
+        <w:rPr>
+          <w:rFonts w:ascii="Arial" w:hAnsi="Arial" w:cs="Arial"/>
+          <w:sz w:val="24"/>
+          <w:szCs w:val="24"/>
+          <w:shd w:val="clear" w:color="auto" w:fill="FFFFFF"/>
+        </w:rPr>
+      </w:pPr>
+    </w:p>
+    <w:p>
+      <w:pPr>
+        <w:spacing w:after="0" w:line="240" w:lineRule="auto"/>
+        <w:rPr>
+          <w:rFonts w:ascii="Arial" w:hAnsi="Arial" w:cs="Arial"/>
+          <w:sz w:val="24"/>
+          <w:szCs w:val="24"/>
+          <w:shd w:val="clear" w:color="auto" w:fill="FFFFFF"/>
+        </w:rPr>
+      </w:pPr>
+    </w:p>
+    <w:p>
+      <w:pPr>
+        <w:spacing w:after="0" w:line="240" w:lineRule="auto"/>
+        <w:rPr>
+          <w:rFonts w:ascii="Arial" w:hAnsi="Arial" w:cs="Arial"/>
+          <w:sz w:val="24"/>
+          <w:szCs w:val="24"/>
+          <w:shd w:val="clear" w:color="auto" w:fill="FFFFFF"/>
+        </w:rPr>
+      </w:pPr>
+    </w:p>
+    <w:p>
+      <w:pPr>
+        <w:spacing w:after="0" w:line="240" w:lineRule="auto"/>
+        <w:rPr>
+          <w:rFonts w:ascii="Arial" w:hAnsi="Arial" w:cs="Arial"/>
+          <w:sz w:val="24"/>
+          <w:szCs w:val="24"/>
+          <w:shd w:val="clear" w:color="auto" w:fill="FFFFFF"/>
+        </w:rPr>
+      </w:pPr>
+      <w:r>
+        <w:rPr>
+          <w:rFonts w:ascii="Arial" w:hAnsi="Arial" w:cs="Arial"/>
+          <w:b/>
+          <w:i/>
+          <w:sz w:val="24"/>
+          <w:szCs w:val="24"/>
+          <w:shd w:val="clear" w:color="auto" w:fill="FFFFFF"/>
+        </w:rPr>
+        <w:lastRenderedPageBreak/>
+        <w:t xml:space="preserve">Alternativa 7: </w:t>
+      </w:r>
+      <w:r>
+        <w:rPr>
+          <w:rFonts w:ascii="Arial" w:hAnsi="Arial" w:cs="Arial"/>
+          <w:sz w:val="24"/>
+          <w:szCs w:val="24"/>
+          <w:shd w:val="clear" w:color="auto" w:fill="FFFFFF"/>
+        </w:rPr>
+        <w:t xml:space="preserve">Método de la regla falsa </w:t>
+      </w:r>
+    </w:p>
+    <w:p>
+      <w:pPr>
+        <w:spacing w:after="0" w:line="240" w:lineRule="auto"/>
+        <w:rPr>
+          <w:rFonts w:ascii="Arial" w:hAnsi="Arial" w:cs="Arial"/>
+          <w:sz w:val="24"/>
+          <w:szCs w:val="24"/>
+          <w:shd w:val="clear" w:color="auto" w:fill="FFFFFF"/>
+        </w:rPr>
+      </w:pPr>
+    </w:p>
+    <w:p>
+      <w:pPr>
+        <w:spacing w:after="0" w:line="240" w:lineRule="auto"/>
+        <w:rPr>
+          <w:rFonts w:ascii="Arial" w:hAnsi="Arial" w:cs="Arial"/>
+          <w:sz w:val="24"/>
+          <w:szCs w:val="24"/>
+          <w:shd w:val="clear" w:color="auto" w:fill="FFFFFF"/>
+        </w:rPr>
+      </w:pPr>
+      <w:r>
+        <w:rPr>
+          <w:rFonts w:ascii="Arial" w:hAnsi="Arial" w:cs="Arial"/>
+          <w:sz w:val="24"/>
+          <w:szCs w:val="24"/>
+          <w:shd w:val="clear" w:color="auto" w:fill="FFFFFF"/>
+        </w:rPr>
+        <w:t>Este método es muy similar a la alternativa 5, ambos son métodos acotados.</w:t>
+      </w:r>
+    </w:p>
+    <w:p>
+      <w:pPr>
+        <w:spacing w:after="0" w:line="240" w:lineRule="auto"/>
+        <w:rPr>
+          <w:rFonts w:ascii="Arial" w:hAnsi="Arial" w:cs="Arial"/>
+          <w:sz w:val="24"/>
+          <w:szCs w:val="24"/>
+          <w:shd w:val="clear" w:color="auto" w:fill="FFFFFF"/>
+        </w:rPr>
+      </w:pPr>
+      <w:r>
+        <w:rPr>
+          <w:rFonts w:ascii="Arial" w:hAnsi="Arial" w:cs="Arial"/>
+          <w:sz w:val="24"/>
+          <w:szCs w:val="24"/>
+          <w:shd w:val="clear" w:color="auto" w:fill="FFFFFF"/>
+        </w:rPr>
+        <w:t xml:space="preserve">Es un método matemático que de forma algorítmica busca las soluciones aproximadas de </w:t>
+      </w:r>
+      <w:r>
+        <w:rPr>
+          <w:rFonts w:ascii="Arial" w:hAnsi="Arial" w:cs="Arial"/>
+          <w:sz w:val="24"/>
+          <w:szCs w:val="24"/>
+          <w:shd w:val="clear" w:color="auto" w:fill="FFFFFF"/>
+        </w:rPr>
+        <w:t>una ecuación en un determinado intervalo.</w:t>
+      </w:r>
+    </w:p>
+    <w:p>
+      <w:pPr>
+        <w:spacing w:after="0" w:line="240" w:lineRule="auto"/>
+        <w:rPr>
+          <w:rFonts w:ascii="Arial" w:hAnsi="Arial" w:cs="Arial"/>
+          <w:sz w:val="24"/>
+          <w:szCs w:val="24"/>
+          <w:shd w:val="clear" w:color="auto" w:fill="FFFFFF"/>
+        </w:rPr>
+      </w:pPr>
+    </w:p>
+    <w:p>
+      <w:pPr>
+        <w:spacing w:after="0" w:line="240" w:lineRule="auto"/>
+        <w:rPr>
+          <w:rFonts w:ascii="Arial" w:hAnsi="Arial" w:cs="Arial"/>
+          <w:sz w:val="24"/>
+          <w:szCs w:val="24"/>
+          <w:shd w:val="clear" w:color="auto" w:fill="FFFFFF"/>
+        </w:rPr>
+      </w:pPr>
+      <w:r>
+        <w:rPr>
+          <w:rFonts w:ascii="Arial" w:hAnsi="Arial" w:cs="Arial"/>
+          <w:sz w:val="24"/>
+          <w:szCs w:val="24"/>
+          <w:shd w:val="clear" w:color="auto" w:fill="FFFFFF"/>
+        </w:rPr>
+        <w:t>Para hacer este método se tiene que seguir los siguientes pasos:</w:t>
+      </w:r>
+    </w:p>
+    <w:p>
+      <w:pPr>
+        <w:spacing w:after="0" w:line="240" w:lineRule="auto"/>
+        <w:rPr>
+          <w:rFonts w:ascii="Arial" w:hAnsi="Arial" w:cs="Arial"/>
+          <w:sz w:val="24"/>
+          <w:szCs w:val="24"/>
+          <w:shd w:val="clear" w:color="auto" w:fill="FFFFFF"/>
+        </w:rPr>
+      </w:pPr>
+    </w:p>
+    <w:p>
+      <w:pPr>
+        <w:pStyle w:val="Prrafodelista"/>
+        <w:numPr>
+          <w:ilvl w:val="0"/>
+          <w:numId w:val="4"/>
+        </w:numPr>
+        <w:spacing w:after="0" w:line="240" w:lineRule="auto"/>
+        <w:rPr>
+          <w:rFonts w:ascii="Arial" w:hAnsi="Arial" w:cs="Arial"/>
+          <w:sz w:val="24"/>
+          <w:szCs w:val="24"/>
+          <w:shd w:val="clear" w:color="auto" w:fill="FFFFFF"/>
+        </w:rPr>
+      </w:pPr>
+      <w:r>
+        <w:rPr>
+          <w:rFonts w:ascii="Arial" w:hAnsi="Arial" w:cs="Arial"/>
+          <w:sz w:val="24"/>
+          <w:szCs w:val="24"/>
+          <w:shd w:val="clear" w:color="auto" w:fill="FFFFFF"/>
+        </w:rPr>
+        <w:t>Selección de un intervalo [a, b] donde hallan un cero.</w:t>
+      </w:r>
+    </w:p>
+    <w:p>
+      <w:pPr>
+        <w:pStyle w:val="Prrafodelista"/>
+        <w:numPr>
+          <w:ilvl w:val="0"/>
+          <w:numId w:val="4"/>
+        </w:numPr>
+        <w:spacing w:after="0" w:line="240" w:lineRule="auto"/>
+        <w:rPr>
+          <w:rFonts w:ascii="Arial" w:hAnsi="Arial" w:cs="Arial"/>
+          <w:sz w:val="24"/>
+          <w:szCs w:val="24"/>
+          <w:shd w:val="clear" w:color="auto" w:fill="FFFFFF"/>
+        </w:rPr>
+      </w:pPr>
+      <w:r>
+        <w:rPr>
+          <w:rFonts w:ascii="Arial" w:hAnsi="Arial" w:cs="Arial"/>
+          <w:sz w:val="24"/>
+          <w:szCs w:val="24"/>
+          <w:shd w:val="clear" w:color="auto" w:fill="FFFFFF"/>
+        </w:rPr>
+        <w:t>Calcular un punto de intersección como nuevo punto.</w:t>
+      </w:r>
+    </w:p>
+    <w:p>
+      <w:pPr>
+        <w:pStyle w:val="Prrafodelista"/>
+        <w:spacing w:after="0" w:line="240" w:lineRule="auto"/>
+        <w:rPr>
+          <w:rFonts w:ascii="Arial" w:hAnsi="Arial" w:cs="Arial"/>
+          <w:sz w:val="24"/>
+          <w:szCs w:val="24"/>
+          <w:shd w:val="clear" w:color="auto" w:fill="FFFFFF"/>
+        </w:rPr>
+      </w:pPr>
+    </w:p>
+    <w:p>
+      <w:pPr>
+        <w:pStyle w:val="Prrafodelista"/>
+        <w:spacing w:after="0" w:line="240" w:lineRule="auto"/>
+        <w:rPr>
+          <w:rFonts w:ascii="Arial" w:eastAsiaTheme="minorEastAsia" w:hAnsi="Arial" w:cs="Arial"/>
+          <w:sz w:val="24"/>
+          <w:szCs w:val="24"/>
+          <w:shd w:val="clear" w:color="auto" w:fill="FFFFFF"/>
+        </w:rPr>
+      </w:pPr>
+      <m:oMathPara>
+        <m:oMath>
+          <m:f>
+            <m:fPr>
+              <m:ctrlPr>
+                <w:rPr>
+                  <w:rFonts w:ascii="Cambria Math" w:hAnsi="Cambria Math" w:cs="Arial"/>
+                  <w:i/>
+                  <w:sz w:val="24"/>
+                  <w:szCs w:val="24"/>
+                  <w:shd w:val="clear" w:color="auto" w:fill="FFFFFF"/>
+                </w:rPr>
+              </m:ctrlPr>
+            </m:fPr>
+            <m:num>
+              <m:r>
+                <w:rPr>
+                  <w:rFonts w:ascii="Cambria Math" w:hAnsi="Cambria Math" w:cs="Arial"/>
+                  <w:sz w:val="24"/>
+                  <w:szCs w:val="24"/>
+                  <w:shd w:val="clear" w:color="auto" w:fill="FFFFFF"/>
+                </w:rPr>
+                <m:t>f</m:t>
+              </m:r>
+              <m:d>
+                <m:dPr>
+                  <m:ctrlPr>
+                    <w:rPr>
+                      <w:rFonts w:ascii="Cambria Math" w:hAnsi="Cambria Math" w:cs="Arial"/>
+                      <w:i/>
+                      <w:sz w:val="24"/>
+                      <w:szCs w:val="24"/>
+                      <w:shd w:val="clear" w:color="auto" w:fill="FFFFFF"/>
+                    </w:rPr>
+                  </m:ctrlPr>
+                </m:dPr>
+                <m:e>
+                  <m:r>
+                    <w:rPr>
+                      <w:rFonts w:ascii="Cambria Math" w:hAnsi="Cambria Math" w:cs="Arial"/>
+                      <w:sz w:val="24"/>
+                      <w:szCs w:val="24"/>
+                      <w:shd w:val="clear" w:color="auto" w:fill="FFFFFF"/>
+                    </w:rPr>
+                    <m:t>b</m:t>
+                  </m:r>
+                </m:e>
+              </m:d>
+              <m:r>
+                <w:rPr>
+                  <w:rFonts w:ascii="Cambria Math" w:hAnsi="Cambria Math" w:cs="Arial"/>
+                  <w:sz w:val="24"/>
+                  <w:szCs w:val="24"/>
+                  <w:shd w:val="clear" w:color="auto" w:fill="FFFFFF"/>
+                </w:rPr>
+                <m:t>-f(a)</m:t>
+              </m:r>
+            </m:num>
+            <m:den>
+              <m:r>
+                <w:rPr>
+                  <w:rFonts w:ascii="Cambria Math" w:hAnsi="Cambria Math" w:cs="Arial"/>
+                  <w:sz w:val="24"/>
+                  <w:szCs w:val="24"/>
+                  <w:shd w:val="clear" w:color="auto" w:fill="FFFFFF"/>
+                </w:rPr>
+                <m:t>b-a</m:t>
+              </m:r>
+            </m:den>
+          </m:f>
+          <m:r>
+            <w:rPr>
+              <w:rFonts w:ascii="Cambria Math" w:eastAsiaTheme="minorEastAsia" w:hAnsi="Cambria Math" w:cs="Arial"/>
+              <w:sz w:val="24"/>
+              <w:szCs w:val="24"/>
+              <w:shd w:val="clear" w:color="auto" w:fill="FFFFFF"/>
+            </w:rPr>
+            <m:t>=</m:t>
+          </m:r>
+          <m:f>
+            <m:fPr>
+              <m:ctrlPr>
+                <w:rPr>
+                  <w:rFonts w:ascii="Cambria Math" w:eastAsiaTheme="minorEastAsia" w:hAnsi="Cambria Math" w:cs="Arial"/>
+                  <w:i/>
+                  <w:sz w:val="24"/>
+                  <w:szCs w:val="24"/>
+                  <w:shd w:val="clear" w:color="auto" w:fill="FFFFFF"/>
+                </w:rPr>
+              </m:ctrlPr>
+            </m:fPr>
+            <m:num>
+              <m:r>
+                <w:rPr>
+                  <w:rFonts w:ascii="Cambria Math" w:eastAsiaTheme="minorEastAsia" w:hAnsi="Cambria Math" w:cs="Arial"/>
+                  <w:sz w:val="24"/>
+                  <w:szCs w:val="24"/>
+                  <w:shd w:val="clear" w:color="auto" w:fill="FFFFFF"/>
+                </w:rPr>
+                <m:t>f(b)</m:t>
+              </m:r>
+            </m:num>
+            <m:den>
+              <m:r>
+                <w:rPr>
+                  <w:rFonts w:ascii="Cambria Math" w:eastAsiaTheme="minorEastAsia" w:hAnsi="Cambria Math" w:cs="Arial"/>
+                  <w:sz w:val="24"/>
+                  <w:szCs w:val="24"/>
+                  <w:shd w:val="clear" w:color="auto" w:fill="FFFFFF"/>
+                </w:rPr>
+                <m:t>b-c</m:t>
+              </m:r>
+            </m:den>
+          </m:f>
+          <m:r>
+            <w:rPr>
+              <w:rFonts w:ascii="Cambria Math" w:eastAsiaTheme="minorEastAsia" w:hAnsi="Cambria Math" w:cs="Arial"/>
+              <w:sz w:val="24"/>
+              <w:szCs w:val="24"/>
+              <w:shd w:val="clear" w:color="auto" w:fill="FFFFFF"/>
+            </w:rPr>
+            <m:t xml:space="preserve">             c=b-</m:t>
+          </m:r>
+          <m:f>
+            <m:fPr>
+              <m:ctrlPr>
+                <w:rPr>
+                  <w:rFonts w:ascii="Cambria Math" w:eastAsiaTheme="minorEastAsia" w:hAnsi="Cambria Math" w:cs="Arial"/>
+                  <w:i/>
+                  <w:sz w:val="24"/>
+                  <w:szCs w:val="24"/>
+                  <w:shd w:val="clear" w:color="auto" w:fill="FFFFFF"/>
+                </w:rPr>
+              </m:ctrlPr>
+            </m:fPr>
+            <m:num>
+              <m:r>
+                <w:rPr>
+                  <w:rFonts w:ascii="Cambria Math" w:eastAsiaTheme="minorEastAsia" w:hAnsi="Cambria Math" w:cs="Arial"/>
+                  <w:sz w:val="24"/>
+                  <w:szCs w:val="24"/>
+                  <w:shd w:val="clear" w:color="auto" w:fill="FFFFFF"/>
+                </w:rPr>
+                <m:t>f(b)(b-a)</m:t>
+              </m:r>
+            </m:num>
+            <m:den>
+              <m:r>
+                <w:rPr>
+                  <w:rFonts w:ascii="Cambria Math" w:eastAsiaTheme="minorEastAsia" w:hAnsi="Cambria Math" w:cs="Arial"/>
+                  <w:sz w:val="24"/>
+                  <w:szCs w:val="24"/>
+                  <w:shd w:val="clear" w:color="auto" w:fill="FFFFFF"/>
+                </w:rPr>
+                <m:t>f</m:t>
+              </m:r>
+              <m:d>
+                <m:dPr>
+                  <m:ctrlPr>
+                    <w:rPr>
+                      <w:rFonts w:ascii="Cambria Math" w:eastAsiaTheme="minorEastAsia" w:hAnsi="Cambria Math" w:cs="Arial"/>
+                      <w:i/>
+                      <w:sz w:val="24"/>
+                      <w:szCs w:val="24"/>
+                      <w:shd w:val="clear" w:color="auto" w:fill="FFFFFF"/>
+                    </w:rPr>
+                  </m:ctrlPr>
+                </m:dPr>
+                <m:e>
+                  <m:r>
+                    <w:rPr>
+                      <w:rFonts w:ascii="Cambria Math" w:eastAsiaTheme="minorEastAsia" w:hAnsi="Cambria Math" w:cs="Arial"/>
+                      <w:sz w:val="24"/>
+                      <w:szCs w:val="24"/>
+                      <w:shd w:val="clear" w:color="auto" w:fill="FFFFFF"/>
+                    </w:rPr>
+                    <m:t>b</m:t>
+                  </m:r>
+                </m:e>
+              </m:d>
+              <m:r>
+                <w:rPr>
+                  <w:rFonts w:ascii="Cambria Math" w:eastAsiaTheme="minorEastAsia" w:hAnsi="Cambria Math" w:cs="Arial"/>
+                  <w:sz w:val="24"/>
+                  <w:szCs w:val="24"/>
+                  <w:shd w:val="clear" w:color="auto" w:fill="FFFFFF"/>
+                </w:rPr>
+                <m:t>-f(a)</m:t>
+              </m:r>
+            </m:den>
+          </m:f>
+        </m:oMath>
+      </m:oMathPara>
+    </w:p>
+    <w:p>
+      <w:pPr>
+        <w:pStyle w:val="Prrafodelista"/>
+        <w:numPr>
+          <w:ilvl w:val="0"/>
+          <w:numId w:val="4"/>
+        </w:numPr>
+        <w:spacing w:after="0" w:line="240" w:lineRule="auto"/>
+        <w:rPr>
+          <w:rFonts w:ascii="Arial" w:hAnsi="Arial" w:cs="Arial"/>
+          <w:sz w:val="24"/>
+          <w:szCs w:val="24"/>
+          <w:shd w:val="clear" w:color="auto" w:fill="FFFFFF"/>
+        </w:rPr>
+      </w:pPr>
+      <w:r>
+        <w:rPr>
+          <w:rFonts w:ascii="Arial" w:hAnsi="Arial" w:cs="Arial"/>
+          <w:sz w:val="24"/>
+          <w:szCs w:val="24"/>
+          <w:shd w:val="clear" w:color="auto" w:fill="FFFFFF"/>
+        </w:rPr>
+        <w:t>Comprobar si hay un cambio de signo en [a, c] o en [c, b].</w:t>
+      </w:r>
+    </w:p>
+    <w:p>
+      <w:pPr>
+        <w:pStyle w:val="Prrafodelista"/>
+        <w:numPr>
+          <w:ilvl w:val="0"/>
+          <w:numId w:val="4"/>
+        </w:numPr>
+        <w:spacing w:after="0" w:line="240" w:lineRule="auto"/>
+        <w:rPr>
+          <w:rFonts w:ascii="Arial" w:hAnsi="Arial" w:cs="Arial"/>
+          <w:sz w:val="24"/>
+          <w:szCs w:val="24"/>
+          <w:shd w:val="clear" w:color="auto" w:fill="FFFFFF"/>
+        </w:rPr>
+      </w:pPr>
+      <w:r>
+        <w:rPr>
+          <w:rFonts w:ascii="Arial" w:hAnsi="Arial" w:cs="Arial"/>
+          <w:sz w:val="24"/>
+          <w:szCs w:val="24"/>
+          <w:shd w:val="clear" w:color="auto" w:fill="FFFFFF"/>
+        </w:rPr>
+        <w:t>Si el producto es cero entonces es una raíz.</w:t>
+      </w:r>
+    </w:p>
+    <w:p>
+      <w:pPr>
+        <w:pStyle w:val="Prrafodelista"/>
+        <w:numPr>
+          <w:ilvl w:val="0"/>
+          <w:numId w:val="4"/>
+        </w:numPr>
+        <w:spacing w:after="0" w:line="240" w:lineRule="auto"/>
+        <w:rPr>
+          <w:rFonts w:ascii="Arial" w:hAnsi="Arial" w:cs="Arial"/>
+          <w:sz w:val="24"/>
+          <w:szCs w:val="24"/>
+          <w:shd w:val="clear" w:color="auto" w:fill="FFFFFF"/>
+        </w:rPr>
+      </w:pPr>
+      <w:r>
+        <w:rPr>
+          <w:rFonts w:ascii="Arial" w:hAnsi="Arial" w:cs="Arial"/>
+          <w:sz w:val="24"/>
+          <w:szCs w:val="24"/>
+          <w:shd w:val="clear" w:color="auto" w:fill="FFFFFF"/>
+        </w:rPr>
+        <w:t>Sino volver al punto 2.</w:t>
+      </w:r>
+    </w:p>
+    <w:p>
+      <w:pPr>
+        <w:spacing w:after="0" w:line="240" w:lineRule="auto"/>
+        <w:rPr>
+          <w:rFonts w:ascii="Arial" w:hAnsi="Arial" w:cs="Arial"/>
+          <w:sz w:val="24"/>
+          <w:szCs w:val="24"/>
+          <w:shd w:val="clear" w:color="auto" w:fill="FFFFFF"/>
+        </w:rPr>
+      </w:pPr>
+    </w:p>
+    <w:p>
+      <w:pPr>
+        <w:spacing w:after="0" w:line="240" w:lineRule="auto"/>
+        <w:rPr>
+          <w:rFonts w:ascii="Arial" w:hAnsi="Arial" w:cs="Arial"/>
+          <w:sz w:val="24"/>
+          <w:szCs w:val="24"/>
+          <w:shd w:val="clear" w:color="auto" w:fill="FFFFFF"/>
+        </w:rPr>
+      </w:pPr>
+      <w:r>
+        <w:rPr>
+          <w:rFonts w:ascii="Arial" w:hAnsi="Arial" w:cs="Arial"/>
+          <w:sz w:val="24"/>
+          <w:szCs w:val="24"/>
+          <w:shd w:val="clear" w:color="auto" w:fill="FFFFFF"/>
+        </w:rPr>
+        <w:t>Con cada iteración, se obtiene un resultado muy aproximado, más no exacto.</w:t>
+      </w:r>
+    </w:p>
+    <w:p>
+      <w:pPr>
+        <w:spacing w:after="0" w:line="240" w:lineRule="auto"/>
+        <w:rPr>
+          <w:rFonts w:ascii="Arial" w:hAnsi="Arial" w:cs="Arial"/>
+          <w:sz w:val="24"/>
+          <w:szCs w:val="24"/>
+          <w:shd w:val="clear" w:color="auto" w:fill="FFFFFF"/>
+        </w:rPr>
+      </w:pPr>
+    </w:p>
+    <w:p>
+      <w:pPr>
+        <w:spacing w:after="0" w:line="240" w:lineRule="auto"/>
+        <w:rPr>
+          <w:rFonts w:ascii="Arial" w:hAnsi="Arial" w:cs="Arial"/>
+          <w:b/>
+          <w:bCs/>
+          <w:i/>
+          <w:sz w:val="24"/>
+          <w:szCs w:val="24"/>
+        </w:rPr>
+      </w:pPr>
+      <w:r>
+        <w:rPr>
+          <w:rFonts w:ascii="Arial" w:hAnsi="Arial" w:cs="Arial"/>
+          <w:b/>
+          <w:i/>
+          <w:sz w:val="24"/>
+          <w:szCs w:val="24"/>
+        </w:rPr>
+        <w:t xml:space="preserve">Fase 4: </w:t>
+      </w:r>
+      <w:r>
+        <w:rPr>
+          <w:rFonts w:ascii="Arial" w:hAnsi="Arial" w:cs="Arial"/>
+          <w:b/>
+          <w:bCs/>
+          <w:i/>
+          <w:sz w:val="24"/>
+          <w:szCs w:val="24"/>
+        </w:rPr>
+        <w:t>Transición de la formulación de ideas a los diseños preliminares</w:t>
+      </w:r>
+    </w:p>
+    <w:p>
+      <w:pPr>
+        <w:spacing w:after="0" w:line="240" w:lineRule="auto"/>
+        <w:rPr>
+          <w:rFonts w:ascii="Arial" w:hAnsi="Arial" w:cs="Arial"/>
+          <w:b/>
+          <w:bCs/>
+          <w:i/>
+          <w:sz w:val="24"/>
+          <w:szCs w:val="24"/>
+        </w:rPr>
+      </w:pPr>
+    </w:p>
+    <w:p>
+      <w:pPr>
+        <w:pStyle w:val="Prrafodelista"/>
+        <w:numPr>
+          <w:ilvl w:val="0"/>
+          <w:numId w:val="2"/>
+        </w:numPr>
+        <w:spacing w:after="0" w:line="240" w:lineRule="auto"/>
+        <w:ind w:left="357" w:hanging="357"/>
+        <w:rPr>
+          <w:rFonts w:ascii="Arial" w:hAnsi="Arial" w:cs="Arial"/>
+          <w:b/>
+          <w:bCs/>
+          <w:sz w:val="24"/>
+          <w:szCs w:val="24"/>
+        </w:rPr>
+      </w:pPr>
+      <w:r>
+        <w:rPr>
+          <w:rFonts w:ascii="Arial" w:hAnsi="Arial" w:cs="Arial"/>
+          <w:b/>
+          <w:bCs/>
+          <w:sz w:val="24"/>
+          <w:szCs w:val="24"/>
+        </w:rPr>
+        <w:t>Descarte de ideas no factibles</w:t>
+      </w:r>
+    </w:p>
+    <w:p>
+      <w:pPr>
+        <w:spacing w:after="0" w:line="240" w:lineRule="auto"/>
+        <w:rPr>
+          <w:rFonts w:ascii="Arial" w:hAnsi="Arial" w:cs="Arial"/>
+          <w:b/>
+          <w:bCs/>
+          <w:i/>
+          <w:sz w:val="24"/>
+          <w:szCs w:val="24"/>
+        </w:rPr>
+      </w:pPr>
+    </w:p>
+    <w:p>
+      <w:pPr>
+        <w:spacing w:after="0" w:line="240" w:lineRule="auto"/>
+        <w:rPr>
+          <w:rFonts w:ascii="Arial" w:hAnsi="Arial" w:cs="Arial"/>
+          <w:bCs/>
+          <w:sz w:val="24"/>
+          <w:szCs w:val="24"/>
+        </w:rPr>
+      </w:pPr>
+      <w:r>
+        <w:rPr>
+          <w:rFonts w:ascii="Arial" w:hAnsi="Arial" w:cs="Arial"/>
+          <w:bCs/>
+          <w:sz w:val="24"/>
+          <w:szCs w:val="24"/>
+        </w:rPr>
+        <w:t xml:space="preserve">Se descartaron las siguientes opciones de la búsqueda de soluciones creativas debido a: </w:t>
+      </w:r>
+    </w:p>
+    <w:p>
+      <w:pPr>
+        <w:spacing w:after="0" w:line="240" w:lineRule="auto"/>
+        <w:rPr>
+          <w:rFonts w:ascii="Arial" w:hAnsi="Arial" w:cs="Arial"/>
+          <w:sz w:val="24"/>
+          <w:szCs w:val="24"/>
+        </w:rPr>
+      </w:pPr>
+    </w:p>
+    <w:tbl>
+      <w:tblPr>
+        <w:tblStyle w:val="Tablaconcuadrcula"/>
+        <w:tblW w:w="0" w:type="auto"/>
+        <w:tblLook w:val="04A0" w:firstRow="1" w:lastRow="0" w:firstColumn="1" w:lastColumn="0" w:noHBand="0" w:noVBand="1"/>
+      </w:tblPr>
+      <w:tblGrid>
+        <w:gridCol w:w="2263"/>
+        <w:gridCol w:w="6565"/>
+      </w:tblGrid>
+      <w:tr>
+        <w:tc>
+          <w:tcPr>
+            <w:tcW w:w="2263" w:type="dxa"/>
+            <w:shd w:val="clear" w:color="auto" w:fill="AEAAAA" w:themeFill="background2" w:themeFillShade="BF"/>
+            <w:vAlign w:val="center"/>
+          </w:tcPr>
+          <w:p>
+            <w:pPr>
+              <w:jc w:val="center"/>
+              <w:rPr>
+                <w:rFonts w:ascii="Arial" w:hAnsi="Arial" w:cs="Arial"/>
+                <w:b/>
+                <w:sz w:val="24"/>
+                <w:szCs w:val="24"/>
+              </w:rPr>
+            </w:pPr>
+            <w:r>
+              <w:rPr>
+                <w:rFonts w:ascii="Arial" w:hAnsi="Arial" w:cs="Arial"/>
+                <w:b/>
+                <w:sz w:val="24"/>
+                <w:szCs w:val="24"/>
+              </w:rPr>
+              <w:t>Alternativa 1</w:t>
+            </w:r>
+          </w:p>
+        </w:tc>
+        <w:tc>
+          <w:tcPr>
+            <w:tcW w:w="6565" w:type="dxa"/>
+          </w:tcPr>
+          <w:p>
+            <w:pPr>
+              <w:rPr>
+                <w:rFonts w:ascii="Arial" w:hAnsi="Arial" w:cs="Arial"/>
+                <w:sz w:val="24"/>
+                <w:szCs w:val="24"/>
+              </w:rPr>
+            </w:pPr>
+            <w:r>
+              <w:rPr>
+                <w:rFonts w:ascii="Arial" w:hAnsi="Arial" w:cs="Arial"/>
+                <w:sz w:val="24"/>
+                <w:szCs w:val="24"/>
+              </w:rPr>
+              <w:t>Esta alternativa se descartó porque pese a que el método de Horner para resolver un polinomio para un determinado valor de x es muy efectivo, el ir probando diferentes valores de x hasta que P(x) = 0 podría tener una complejidad</w:t>
+            </w:r>
+            <w:r>
+              <w:rPr>
+                <w:rFonts w:ascii="Arial" w:hAnsi="Arial" w:cs="Arial"/>
+                <w:sz w:val="24"/>
+                <w:szCs w:val="24"/>
+              </w:rPr>
+              <w:t xml:space="preserve"> temporal</w:t>
+            </w:r>
+            <w:r>
+              <w:rPr>
+                <w:rFonts w:ascii="Arial" w:hAnsi="Arial" w:cs="Arial"/>
+                <w:sz w:val="24"/>
+                <w:szCs w:val="24"/>
+              </w:rPr>
+              <w:t xml:space="preserve"> de O(</w:t>
+            </w:r>
+            <w:proofErr w:type="gramStart"/>
+            <w:r>
+              <w:rPr>
+                <w:rFonts w:ascii="Arial" w:hAnsi="Arial" w:cs="Arial"/>
+                <w:sz w:val="24"/>
+                <w:szCs w:val="24"/>
+              </w:rPr>
+              <w:t>n!</w:t>
+            </w:r>
+            <w:proofErr w:type="gramEnd"/>
+            <w:r>
+              <w:rPr>
+                <w:rFonts w:ascii="Arial" w:hAnsi="Arial" w:cs="Arial"/>
+                <w:sz w:val="24"/>
+                <w:szCs w:val="24"/>
+              </w:rPr>
+              <w:t>) o nunca acabar.</w:t>
+            </w:r>
+          </w:p>
+        </w:tc>
+      </w:tr>
+      <w:tr>
+        <w:tc>
+          <w:tcPr>
+            <w:tcW w:w="2263" w:type="dxa"/>
+            <w:shd w:val="clear" w:color="auto" w:fill="AEAAAA" w:themeFill="background2" w:themeFillShade="BF"/>
+            <w:vAlign w:val="center"/>
+          </w:tcPr>
+          <w:p>
+            <w:pPr>
+              <w:jc w:val="center"/>
+              <w:rPr>
+                <w:rFonts w:ascii="Arial" w:hAnsi="Arial" w:cs="Arial"/>
+                <w:b/>
+                <w:sz w:val="24"/>
+                <w:szCs w:val="24"/>
+              </w:rPr>
+            </w:pPr>
+            <w:r>
+              <w:rPr>
+                <w:rFonts w:ascii="Arial" w:hAnsi="Arial" w:cs="Arial"/>
+                <w:b/>
+                <w:sz w:val="24"/>
+                <w:szCs w:val="24"/>
+              </w:rPr>
+              <w:t>Alternativa 3</w:t>
+            </w:r>
+          </w:p>
+        </w:tc>
+        <w:tc>
+          <w:tcPr>
+            <w:tcW w:w="6565" w:type="dxa"/>
+          </w:tcPr>
+          <w:p>
+            <w:pPr>
+              <w:rPr>
+                <w:rFonts w:ascii="Arial" w:hAnsi="Arial" w:cs="Arial"/>
+                <w:sz w:val="24"/>
+                <w:szCs w:val="24"/>
+              </w:rPr>
+            </w:pPr>
+            <w:r>
+              <w:rPr>
+                <w:rFonts w:ascii="Arial" w:hAnsi="Arial" w:cs="Arial"/>
+                <w:sz w:val="24"/>
+                <w:szCs w:val="24"/>
+              </w:rPr>
+              <w:t>Esta alternativa se descartó debido a que la formula cuadrática sólo funciona para polinomios de grado 2, esto no resultaría eficaz porque el usuario puede ingresar polinomios</w:t>
+            </w:r>
+            <w:r>
+              <w:rPr>
+                <w:rFonts w:ascii="Arial" w:hAnsi="Arial" w:cs="Arial"/>
+                <w:sz w:val="24"/>
+                <w:szCs w:val="24"/>
+              </w:rPr>
+              <w:t xml:space="preserve"> de mayor grado.</w:t>
+            </w:r>
+          </w:p>
+        </w:tc>
+      </w:tr>
+      <w:tr>
+        <w:tc>
+          <w:tcPr>
+            <w:tcW w:w="2263" w:type="dxa"/>
+            <w:shd w:val="clear" w:color="auto" w:fill="AEAAAA" w:themeFill="background2" w:themeFillShade="BF"/>
+            <w:vAlign w:val="center"/>
+          </w:tcPr>
+          <w:p>
+            <w:pPr>
+              <w:jc w:val="center"/>
+              <w:rPr>
+                <w:rFonts w:ascii="Arial" w:hAnsi="Arial" w:cs="Arial"/>
+                <w:b/>
+                <w:sz w:val="24"/>
+                <w:szCs w:val="24"/>
+              </w:rPr>
+            </w:pPr>
+            <w:r>
+              <w:rPr>
+                <w:rFonts w:ascii="Arial" w:hAnsi="Arial" w:cs="Arial"/>
+                <w:b/>
+                <w:sz w:val="24"/>
+                <w:szCs w:val="24"/>
+              </w:rPr>
+              <w:t>Alternativa 5</w:t>
+            </w:r>
+          </w:p>
+        </w:tc>
+        <w:tc>
+          <w:tcPr>
+            <w:tcW w:w="6565" w:type="dxa"/>
+          </w:tcPr>
+          <w:p>
+            <w:pPr>
+              <w:rPr>
+                <w:rFonts w:ascii="Arial" w:hAnsi="Arial" w:cs="Arial"/>
+                <w:sz w:val="24"/>
+                <w:szCs w:val="24"/>
+              </w:rPr>
+            </w:pPr>
+            <w:r>
+              <w:rPr>
+                <w:rFonts w:ascii="Arial" w:hAnsi="Arial" w:cs="Arial"/>
+                <w:sz w:val="24"/>
+                <w:szCs w:val="24"/>
+              </w:rPr>
+              <w:t xml:space="preserve">Esta alternativa se descartó debido a que este algoritmo es mucho más lento que el método de </w:t>
+            </w:r>
+            <w:r>
+              <w:rPr>
+                <w:rFonts w:ascii="Arial" w:hAnsi="Arial" w:cs="Arial"/>
+                <w:sz w:val="24"/>
+                <w:szCs w:val="24"/>
+              </w:rPr>
+              <w:t>Newton</w:t>
+            </w:r>
+            <w:r>
+              <w:rPr>
+                <w:rFonts w:ascii="Arial" w:hAnsi="Arial" w:cs="Arial"/>
+                <w:sz w:val="24"/>
+                <w:szCs w:val="24"/>
+              </w:rPr>
+              <w:t xml:space="preserve"> además da aproximaciones menos precisas de las raíces del polinomio.</w:t>
+            </w:r>
+          </w:p>
+        </w:tc>
+      </w:tr>
+      <w:tr>
+        <w:tc>
+          <w:tcPr>
+            <w:tcW w:w="2263" w:type="dxa"/>
+            <w:shd w:val="clear" w:color="auto" w:fill="AEAAAA" w:themeFill="background2" w:themeFillShade="BF"/>
+            <w:vAlign w:val="center"/>
+          </w:tcPr>
+          <w:p>
+            <w:pPr>
+              <w:jc w:val="center"/>
+              <w:rPr>
+                <w:rFonts w:ascii="Arial" w:hAnsi="Arial" w:cs="Arial"/>
+                <w:b/>
+                <w:sz w:val="24"/>
+                <w:szCs w:val="24"/>
+              </w:rPr>
+            </w:pPr>
+            <w:r>
+              <w:rPr>
+                <w:rFonts w:ascii="Arial" w:hAnsi="Arial" w:cs="Arial"/>
+                <w:b/>
+                <w:sz w:val="24"/>
+                <w:szCs w:val="24"/>
+              </w:rPr>
+              <w:t>Alternativa 6</w:t>
+            </w:r>
+          </w:p>
+        </w:tc>
+        <w:tc>
+          <w:tcPr>
+            <w:tcW w:w="6565" w:type="dxa"/>
+          </w:tcPr>
+          <w:p>
+            <w:pPr>
+              <w:rPr>
+                <w:rFonts w:ascii="Arial" w:hAnsi="Arial" w:cs="Arial"/>
+                <w:sz w:val="24"/>
+                <w:szCs w:val="24"/>
+              </w:rPr>
+            </w:pPr>
+            <w:r>
+              <w:rPr>
+                <w:rFonts w:ascii="Arial" w:hAnsi="Arial" w:cs="Arial"/>
+                <w:sz w:val="24"/>
+                <w:szCs w:val="24"/>
+              </w:rPr>
+              <w:t xml:space="preserve">Esta alternativa se descartó debido a que los valores de x para los cuales P(x) = 0, son </w:t>
+            </w:r>
+            <w:r>
+              <w:rPr>
+                <w:rFonts w:ascii="Arial" w:hAnsi="Arial" w:cs="Arial"/>
+                <w:sz w:val="24"/>
+                <w:szCs w:val="24"/>
+              </w:rPr>
+              <w:t>demasiados imprecisos</w:t>
+            </w:r>
+            <w:r>
+              <w:rPr>
+                <w:rFonts w:ascii="Arial" w:hAnsi="Arial" w:cs="Arial"/>
+                <w:sz w:val="24"/>
+                <w:szCs w:val="24"/>
+              </w:rPr>
+              <w:t>, además el graficar la función para obtener las raíces resultaría muy complicado y costoso en cuanto al tiempo.</w:t>
+            </w:r>
+          </w:p>
+        </w:tc>
+      </w:tr>
+      <w:tr>
+        <w:tc>
+          <w:tcPr>
+            <w:tcW w:w="2263" w:type="dxa"/>
+            <w:shd w:val="clear" w:color="auto" w:fill="AEAAAA" w:themeFill="background2" w:themeFillShade="BF"/>
+            <w:vAlign w:val="center"/>
+          </w:tcPr>
+          <w:p>
+            <w:pPr>
+              <w:jc w:val="center"/>
+              <w:rPr>
+                <w:rFonts w:ascii="Arial" w:hAnsi="Arial" w:cs="Arial"/>
+                <w:b/>
+                <w:sz w:val="24"/>
+                <w:szCs w:val="24"/>
+              </w:rPr>
+            </w:pPr>
+            <w:r>
+              <w:rPr>
+                <w:rFonts w:ascii="Arial" w:hAnsi="Arial" w:cs="Arial"/>
+                <w:b/>
+                <w:sz w:val="24"/>
+                <w:szCs w:val="24"/>
+              </w:rPr>
+              <w:t>Alternativa 7</w:t>
+            </w:r>
+          </w:p>
+        </w:tc>
+        <w:tc>
+          <w:tcPr>
+            <w:tcW w:w="6565" w:type="dxa"/>
+          </w:tcPr>
+          <w:p>
+            <w:pPr>
+              <w:rPr>
+                <w:rFonts w:ascii="Arial" w:hAnsi="Arial" w:cs="Arial"/>
+                <w:sz w:val="24"/>
+                <w:szCs w:val="24"/>
+              </w:rPr>
+            </w:pPr>
+            <w:r>
+              <w:rPr>
+                <w:rFonts w:ascii="Arial" w:hAnsi="Arial" w:cs="Arial"/>
+                <w:sz w:val="24"/>
+                <w:szCs w:val="24"/>
+              </w:rPr>
+              <w:t xml:space="preserve">Esta alternativa se descartó debido a </w:t>
+            </w:r>
+            <w:r>
+              <w:rPr>
+                <w:rFonts w:ascii="Arial" w:hAnsi="Arial" w:cs="Arial"/>
+                <w:sz w:val="24"/>
+                <w:szCs w:val="24"/>
+              </w:rPr>
+              <w:t>que no puede calcular raíces complejas y el algoritmo de Newton es mucho más rápido y preciso para dar los valores de x.</w:t>
+            </w:r>
+            <w:bookmarkStart w:id="0" w:name="_GoBack"/>
+            <w:bookmarkEnd w:id="0"/>
+          </w:p>
+        </w:tc>
+      </w:tr>
+    </w:tbl>
+    <w:p>
+      <w:pPr>
+        <w:spacing w:after="0" w:line="240" w:lineRule="auto"/>
+        <w:rPr>
+          <w:rFonts w:ascii="Arial" w:hAnsi="Arial" w:cs="Arial"/>
+          <w:sz w:val="24"/>
+          <w:szCs w:val="24"/>
+        </w:rPr>
+      </w:pPr>
+    </w:p>
+    <w:p>
+      <w:pPr>
+        <w:pStyle w:val="Prrafodelista"/>
+        <w:numPr>
+          <w:ilvl w:val="0"/>
+          <w:numId w:val="2"/>
+        </w:numPr>
+        <w:spacing w:after="0" w:line="240" w:lineRule="auto"/>
+        <w:ind w:left="357" w:hanging="357"/>
+        <w:rPr>
+          <w:rFonts w:ascii="Arial" w:hAnsi="Arial" w:cs="Arial"/>
+          <w:sz w:val="24"/>
+          <w:szCs w:val="24"/>
+        </w:rPr>
+      </w:pPr>
+      <w:r>
+        <w:rPr>
+          <w:rFonts w:ascii="Arial" w:hAnsi="Arial" w:cs="Arial"/>
+          <w:b/>
+          <w:sz w:val="24"/>
+          <w:szCs w:val="24"/>
+        </w:rPr>
+        <w:t>Diseños preliminares</w:t>
+      </w:r>
+    </w:p>
+    <w:p>
+      <w:pPr>
+        <w:spacing w:after="0" w:line="240" w:lineRule="auto"/>
+        <w:rPr>
+          <w:rFonts w:ascii="Arial" w:hAnsi="Arial" w:cs="Arial"/>
+          <w:sz w:val="24"/>
+          <w:szCs w:val="24"/>
+        </w:rPr>
+      </w:pPr>
+    </w:p>
+    <w:p>
+      <w:pPr>
+        <w:spacing w:after="0" w:line="240" w:lineRule="auto"/>
+        <w:rPr>
+          <w:rFonts w:ascii="Arial" w:hAnsi="Arial" w:cs="Arial"/>
+          <w:sz w:val="24"/>
+          <w:szCs w:val="24"/>
+        </w:rPr>
+      </w:pPr>
+    </w:p>
+    <w:p>
+      <w:pPr>
+        <w:spacing w:after="0" w:line="240" w:lineRule="auto"/>
+        <w:rPr>
+          <w:rFonts w:ascii="Arial" w:hAnsi="Arial" w:cs="Arial"/>
+          <w:sz w:val="24"/>
+          <w:szCs w:val="24"/>
+        </w:rPr>
+      </w:pPr>
+    </w:p>
+    <w:p>
+      <w:pPr>
+        <w:spacing w:after="0" w:line="240" w:lineRule="auto"/>
+        <w:rPr>
+          <w:rFonts w:ascii="Arial" w:hAnsi="Arial" w:cs="Arial"/>
+          <w:sz w:val="24"/>
+          <w:szCs w:val="24"/>
+        </w:rPr>
+      </w:pPr>
+    </w:p>
+    <w:p>
+      <w:pPr>
+        <w:spacing w:after="0" w:line="240" w:lineRule="auto"/>
+        <w:rPr>
+          <w:rFonts w:ascii="Arial" w:hAnsi="Arial" w:cs="Arial"/>
+          <w:b/>
+          <w:i/>
+          <w:sz w:val="24"/>
+          <w:szCs w:val="24"/>
+        </w:rPr>
+      </w:pPr>
+      <w:r>
+        <w:rPr>
+          <w:rFonts w:ascii="Arial" w:hAnsi="Arial" w:cs="Arial"/>
+          <w:b/>
+          <w:i/>
+          <w:sz w:val="24"/>
+          <w:szCs w:val="24"/>
+        </w:rPr>
         <w:t>Lo demás pronto…</w:t>
       </w:r>
     </w:p>
@@ -7562,7 +9414,7 @@
       </w:pPr>
     </w:p>
     <w:sectPr>
-      <w:headerReference w:type="default" r:id="rId15"/>
+      <w:headerReference w:type="default" r:id="rId16"/>
       <w:pgSz w:w="12240" w:h="15840"/>
       <w:pgMar w:top="1417" w:right="1701" w:bottom="1417" w:left="1701" w:header="708" w:footer="708" w:gutter="0"/>
       <w:cols w:space="708"/>
@@ -7573,7 +9425,7 @@
 </file>
 
 <file path=word/endnotes.xml><?xml version="1.0" encoding="utf-8"?>
-<w:endnotes xmlns:wpc="http://schemas.microsoft.com/office/word/2010/wordprocessingCanvas" xmlns:cx="http://schemas.microsoft.com/office/drawing/2014/chartex" xmlns:cx1="http://schemas.microsoft.com/office/drawing/2015/9/8/chartex" xmlns:mc="http://schemas.openxmlformats.org/markup-compatibility/2006" xmlns:o="urn:schemas-microsoft-com:office:office" xmlns:r="http://schemas.openxmlformats.org/officeDocument/2006/relationships" xmlns:m="http://schemas.openxmlformats.org/officeDocument/2006/math" xmlns:v="urn:schemas-microsoft-com:vml" xmlns:wp14="http://schemas.microsoft.com/office/word/2010/wordprocessingDrawing" xmlns:wp="http://schemas.openxmlformats.org/drawingml/2006/wordprocessingDrawing" xmlns:w10="urn:schemas-microsoft-com:office:word" xmlns:w="http://schemas.openxmlformats.org/wordprocessingml/2006/main" xmlns:w14="http://schemas.microsoft.com/office/word/2010/wordml" xmlns:w15="http://schemas.microsoft.com/office/word/2012/wordml" xmlns:w16se="http://schemas.microsoft.com/office/word/2015/wordml/symex" xmlns:wpg="http://schemas.microsoft.com/office/word/2010/wordprocessingGroup" xmlns:wpi="http://schemas.microsoft.com/office/word/2010/wordprocessingInk" xmlns:wne="http://schemas.microsoft.com/office/word/2006/wordml" xmlns:wps="http://schemas.microsoft.com/office/word/2010/wordprocessingShape" mc:Ignorable="w14 w15 w16se wp14">
+<w:endnotes xmlns:wpc="http://schemas.microsoft.com/office/word/2010/wordprocessingCanvas" xmlns:cx="http://schemas.microsoft.com/office/drawing/2014/chartex" xmlns:cx1="http://schemas.microsoft.com/office/drawing/2015/9/8/chartex" xmlns:cx2="http://schemas.microsoft.com/office/drawing/2015/10/21/chartex" xmlns:cx3="http://schemas.microsoft.com/office/drawing/2016/5/9/chartex" xmlns:cx4="http://schemas.microsoft.com/office/drawing/2016/5/10/chartex" xmlns:cx5="http://schemas.microsoft.com/office/drawing/2016/5/11/chartex" xmlns:cx6="http://schemas.microsoft.com/office/drawing/2016/5/12/chartex" xmlns:cx7="http://schemas.microsoft.com/office/drawing/2016/5/13/chartex" xmlns:cx8="http://schemas.microsoft.com/office/drawing/2016/5/14/chartex" xmlns:mc="http://schemas.openxmlformats.org/markup-compatibility/2006" xmlns:aink="http://schemas.microsoft.com/office/drawing/2016/ink" xmlns:am3d="http://schemas.microsoft.com/office/drawing/2017/model3d" xmlns:o="urn:schemas-microsoft-com:office:office" xmlns:r="http://schemas.openxmlformats.org/officeDocument/2006/relationships" xmlns:m="http://schemas.openxmlformats.org/officeDocument/2006/math" xmlns:v="urn:schemas-microsoft-com:vml" xmlns:wp14="http://schemas.microsoft.com/office/word/2010/wordprocessingDrawing" xmlns:wp="http://schemas.openxmlformats.org/drawingml/2006/wordprocessingDrawing" xmlns:w10="urn:schemas-microsoft-com:office:word" xmlns:w="http://schemas.openxmlformats.org/wordprocessingml/2006/main" xmlns:w14="http://schemas.microsoft.com/office/word/2010/wordml" xmlns:w15="http://schemas.microsoft.com/office/word/2012/wordml" xmlns:w16cid="http://schemas.microsoft.com/office/word/2016/wordml/cid" xmlns:w16se="http://schemas.microsoft.com/office/word/2015/wordml/symex" xmlns:wpg="http://schemas.microsoft.com/office/word/2010/wordprocessingGroup" xmlns:wpi="http://schemas.microsoft.com/office/word/2010/wordprocessingInk" xmlns:wne="http://schemas.microsoft.com/office/word/2006/wordml" xmlns:wps="http://schemas.microsoft.com/office/word/2010/wordprocessingShape" mc:Ignorable="w14 w15 w16se w16cid wp14">
   <w:endnote w:type="separator" w:id="-1">
     <w:p>
       <w:pPr>
@@ -7598,7 +9450,7 @@
 </file>
 
 <file path=word/footnotes.xml><?xml version="1.0" encoding="utf-8"?>
-<w:footnotes xmlns:wpc="http://schemas.microsoft.com/office/word/2010/wordprocessingCanvas" xmlns:cx="http://schemas.microsoft.com/office/drawing/2014/chartex" xmlns:cx1="http://schemas.microsoft.com/office/drawing/2015/9/8/chartex" xmlns:mc="http://schemas.openxmlformats.org/markup-compatibility/2006" xmlns:o="urn:schemas-microsoft-com:office:office" xmlns:r="http://schemas.openxmlformats.org/officeDocument/2006/relationships" xmlns:m="http://schemas.openxmlformats.org/officeDocument/2006/math" xmlns:v="urn:schemas-microsoft-com:vml" xmlns:wp14="http://schemas.microsoft.com/office/word/2010/wordprocessingDrawing" xmlns:wp="http://schemas.openxmlformats.org/drawingml/2006/wordprocessingDrawing" xmlns:w10="urn:schemas-microsoft-com:office:word" xmlns:w="http://schemas.openxmlformats.org/wordprocessingml/2006/main" xmlns:w14="http://schemas.microsoft.com/office/word/2010/wordml" xmlns:w15="http://schemas.microsoft.com/office/word/2012/wordml" xmlns:w16se="http://schemas.microsoft.com/office/word/2015/wordml/symex" xmlns:wpg="http://schemas.microsoft.com/office/word/2010/wordprocessingGroup" xmlns:wpi="http://schemas.microsoft.com/office/word/2010/wordprocessingInk" xmlns:wne="http://schemas.microsoft.com/office/word/2006/wordml" xmlns:wps="http://schemas.microsoft.com/office/word/2010/wordprocessingShape" mc:Ignorable="w14 w15 w16se wp14">
+<w:footnotes xmlns:wpc="http://schemas.microsoft.com/office/word/2010/wordprocessingCanvas" xmlns:cx="http://schemas.microsoft.com/office/drawing/2014/chartex" xmlns:cx1="http://schemas.microsoft.com/office/drawing/2015/9/8/chartex" xmlns:cx2="http://schemas.microsoft.com/office/drawing/2015/10/21/chartex" xmlns:cx3="http://schemas.microsoft.com/office/drawing/2016/5/9/chartex" xmlns:cx4="http://schemas.microsoft.com/office/drawing/2016/5/10/chartex" xmlns:cx5="http://schemas.microsoft.com/office/drawing/2016/5/11/chartex" xmlns:cx6="http://schemas.microsoft.com/office/drawing/2016/5/12/chartex" xmlns:cx7="http://schemas.microsoft.com/office/drawing/2016/5/13/chartex" xmlns:cx8="http://schemas.microsoft.com/office/drawing/2016/5/14/chartex" xmlns:mc="http://schemas.openxmlformats.org/markup-compatibility/2006" xmlns:aink="http://schemas.microsoft.com/office/drawing/2016/ink" xmlns:am3d="http://schemas.microsoft.com/office/drawing/2017/model3d" xmlns:o="urn:schemas-microsoft-com:office:office" xmlns:r="http://schemas.openxmlformats.org/officeDocument/2006/relationships" xmlns:m="http://schemas.openxmlformats.org/officeDocument/2006/math" xmlns:v="urn:schemas-microsoft-com:vml" xmlns:wp14="http://schemas.microsoft.com/office/word/2010/wordprocessingDrawing" xmlns:wp="http://schemas.openxmlformats.org/drawingml/2006/wordprocessingDrawing" xmlns:w10="urn:schemas-microsoft-com:office:word" xmlns:w="http://schemas.openxmlformats.org/wordprocessingml/2006/main" xmlns:w14="http://schemas.microsoft.com/office/word/2010/wordml" xmlns:w15="http://schemas.microsoft.com/office/word/2012/wordml" xmlns:w16cid="http://schemas.microsoft.com/office/word/2016/wordml/cid" xmlns:w16se="http://schemas.microsoft.com/office/word/2015/wordml/symex" xmlns:wpg="http://schemas.microsoft.com/office/word/2010/wordprocessingGroup" xmlns:wpi="http://schemas.microsoft.com/office/word/2010/wordprocessingInk" xmlns:wne="http://schemas.microsoft.com/office/word/2006/wordml" xmlns:wps="http://schemas.microsoft.com/office/word/2010/wordprocessingShape" mc:Ignorable="w14 w15 w16se w16cid wp14">
   <w:footnote w:type="separator" w:id="-1">
     <w:p>
       <w:pPr>
@@ -7623,7 +9475,7 @@
 </file>
 
 <file path=word/header1.xml><?xml version="1.0" encoding="utf-8"?>
-<w:hdr xmlns:wpc="http://schemas.microsoft.com/office/word/2010/wordprocessingCanvas" xmlns:cx="http://schemas.microsoft.com/office/drawing/2014/chartex" xmlns:cx1="http://schemas.microsoft.com/office/drawing/2015/9/8/chartex" xmlns:mc="http://schemas.openxmlformats.org/markup-compatibility/2006" xmlns:o="urn:schemas-microsoft-com:office:office" xmlns:r="http://schemas.openxmlformats.org/officeDocument/2006/relationships" xmlns:m="http://schemas.openxmlformats.org/officeDocument/2006/math" xmlns:v="urn:schemas-microsoft-com:vml" xmlns:wp14="http://schemas.microsoft.com/office/word/2010/wordprocessingDrawing" xmlns:wp="http://schemas.openxmlformats.org/drawingml/2006/wordprocessingDrawing" xmlns:w10="urn:schemas-microsoft-com:office:word" xmlns:w="http://schemas.openxmlformats.org/wordprocessingml/2006/main" xmlns:w14="http://schemas.microsoft.com/office/word/2010/wordml" xmlns:w15="http://schemas.microsoft.com/office/word/2012/wordml" xmlns:w16se="http://schemas.microsoft.com/office/word/2015/wordml/symex" xmlns:wpg="http://schemas.microsoft.com/office/word/2010/wordprocessingGroup" xmlns:wpi="http://schemas.microsoft.com/office/word/2010/wordprocessingInk" xmlns:wne="http://schemas.microsoft.com/office/word/2006/wordml" xmlns:wps="http://schemas.microsoft.com/office/word/2010/wordprocessingShape" mc:Ignorable="w14 w15 w16se wp14">
+<w:hdr xmlns:wpc="http://schemas.microsoft.com/office/word/2010/wordprocessingCanvas" xmlns:cx="http://schemas.microsoft.com/office/drawing/2014/chartex" xmlns:cx1="http://schemas.microsoft.com/office/drawing/2015/9/8/chartex" xmlns:cx2="http://schemas.microsoft.com/office/drawing/2015/10/21/chartex" xmlns:cx3="http://schemas.microsoft.com/office/drawing/2016/5/9/chartex" xmlns:cx4="http://schemas.microsoft.com/office/drawing/2016/5/10/chartex" xmlns:cx5="http://schemas.microsoft.com/office/drawing/2016/5/11/chartex" xmlns:cx6="http://schemas.microsoft.com/office/drawing/2016/5/12/chartex" xmlns:cx7="http://schemas.microsoft.com/office/drawing/2016/5/13/chartex" xmlns:cx8="http://schemas.microsoft.com/office/drawing/2016/5/14/chartex" xmlns:mc="http://schemas.openxmlformats.org/markup-compatibility/2006" xmlns:aink="http://schemas.microsoft.com/office/drawing/2016/ink" xmlns:am3d="http://schemas.microsoft.com/office/drawing/2017/model3d" xmlns:o="urn:schemas-microsoft-com:office:office" xmlns:r="http://schemas.openxmlformats.org/officeDocument/2006/relationships" xmlns:m="http://schemas.openxmlformats.org/officeDocument/2006/math" xmlns:v="urn:schemas-microsoft-com:vml" xmlns:wp14="http://schemas.microsoft.com/office/word/2010/wordprocessingDrawing" xmlns:wp="http://schemas.openxmlformats.org/drawingml/2006/wordprocessingDrawing" xmlns:w10="urn:schemas-microsoft-com:office:word" xmlns:w="http://schemas.openxmlformats.org/wordprocessingml/2006/main" xmlns:w14="http://schemas.microsoft.com/office/word/2010/wordml" xmlns:w15="http://schemas.microsoft.com/office/word/2012/wordml" xmlns:w16cid="http://schemas.microsoft.com/office/word/2016/wordml/cid" xmlns:w16se="http://schemas.microsoft.com/office/word/2015/wordml/symex" xmlns:wpg="http://schemas.microsoft.com/office/word/2010/wordprocessingGroup" xmlns:wpi="http://schemas.microsoft.com/office/word/2010/wordprocessingInk" xmlns:wne="http://schemas.microsoft.com/office/word/2006/wordml" xmlns:wps="http://schemas.microsoft.com/office/word/2010/wordprocessingShape" mc:Ignorable="w14 w15 w16se w16cid wp14">
   <w:p>
     <w:pPr>
       <w:pStyle w:val="Encabezado"/>
@@ -7644,11 +9496,11 @@
 </file>
 
 <file path=word/numbering.xml><?xml version="1.0" encoding="utf-8"?>
-<w:numbering xmlns:wpc="http://schemas.microsoft.com/office/word/2010/wordprocessingCanvas" xmlns:cx="http://schemas.microsoft.com/office/drawing/2014/chartex" xmlns:cx1="http://schemas.microsoft.com/office/drawing/2015/9/8/chartex" xmlns:mc="http://schemas.openxmlformats.org/markup-compatibility/2006" xmlns:o="urn:schemas-microsoft-com:office:office" xmlns:r="http://schemas.openxmlformats.org/officeDocument/2006/relationships" xmlns:m="http://schemas.openxmlformats.org/officeDocument/2006/math" xmlns:v="urn:schemas-microsoft-com:vml" xmlns:wp14="http://schemas.microsoft.com/office/word/2010/wordprocessingDrawing" xmlns:wp="http://schemas.openxmlformats.org/drawingml/2006/wordprocessingDrawing" xmlns:w10="urn:schemas-microsoft-com:office:word" xmlns:w="http://schemas.openxmlformats.org/wordprocessingml/2006/main" xmlns:w14="http://schemas.microsoft.com/office/word/2010/wordml" xmlns:w15="http://schemas.microsoft.com/office/word/2012/wordml" xmlns:w16se="http://schemas.microsoft.com/office/word/2015/wordml/symex" xmlns:wpg="http://schemas.microsoft.com/office/word/2010/wordprocessingGroup" xmlns:wpi="http://schemas.microsoft.com/office/word/2010/wordprocessingInk" xmlns:wne="http://schemas.microsoft.com/office/word/2006/wordml" xmlns:wps="http://schemas.microsoft.com/office/word/2010/wordprocessingShape" mc:Ignorable="w14 w15 w16se wp14">
+<w:numbering xmlns:wpc="http://schemas.microsoft.com/office/word/2010/wordprocessingCanvas" xmlns:cx="http://schemas.microsoft.com/office/drawing/2014/chartex" xmlns:cx1="http://schemas.microsoft.com/office/drawing/2015/9/8/chartex" xmlns:cx2="http://schemas.microsoft.com/office/drawing/2015/10/21/chartex" xmlns:cx3="http://schemas.microsoft.com/office/drawing/2016/5/9/chartex" xmlns:cx4="http://schemas.microsoft.com/office/drawing/2016/5/10/chartex" xmlns:cx5="http://schemas.microsoft.com/office/drawing/2016/5/11/chartex" xmlns:cx6="http://schemas.microsoft.com/office/drawing/2016/5/12/chartex" xmlns:cx7="http://schemas.microsoft.com/office/drawing/2016/5/13/chartex" xmlns:cx8="http://schemas.microsoft.com/office/drawing/2016/5/14/chartex" xmlns:mc="http://schemas.openxmlformats.org/markup-compatibility/2006" xmlns:aink="http://schemas.microsoft.com/office/drawing/2016/ink" xmlns:am3d="http://schemas.microsoft.com/office/drawing/2017/model3d" xmlns:o="urn:schemas-microsoft-com:office:office" xmlns:r="http://schemas.openxmlformats.org/officeDocument/2006/relationships" xmlns:m="http://schemas.openxmlformats.org/officeDocument/2006/math" xmlns:v="urn:schemas-microsoft-com:vml" xmlns:wp14="http://schemas.microsoft.com/office/word/2010/wordprocessingDrawing" xmlns:wp="http://schemas.openxmlformats.org/drawingml/2006/wordprocessingDrawing" xmlns:w10="urn:schemas-microsoft-com:office:word" xmlns:w="http://schemas.openxmlformats.org/wordprocessingml/2006/main" xmlns:w14="http://schemas.microsoft.com/office/word/2010/wordml" xmlns:w15="http://schemas.microsoft.com/office/word/2012/wordml" xmlns:w16cid="http://schemas.microsoft.com/office/word/2016/wordml/cid" xmlns:w16se="http://schemas.microsoft.com/office/word/2015/wordml/symex" xmlns:wpg="http://schemas.microsoft.com/office/word/2010/wordprocessingGroup" xmlns:wpi="http://schemas.microsoft.com/office/word/2010/wordprocessingInk" xmlns:wne="http://schemas.microsoft.com/office/word/2006/wordml" xmlns:wps="http://schemas.microsoft.com/office/word/2010/wordprocessingShape" mc:Ignorable="w14 w15 w16se w16cid wp14">
   <w:abstractNum w:abstractNumId="0" w15:restartNumberingAfterBreak="0">
     <w:nsid w:val="2AC8044E"/>
     <w:multiLevelType w:val="hybridMultilevel"/>
-    <w:tmpl w:val="8FF2D2EA"/>
+    <w:tmpl w:val="0BEE09FC"/>
     <w:lvl w:ilvl="0" w:tplc="240A0001">
       <w:start w:val="1"/>
       <w:numFmt w:val="bullet"/>
@@ -7984,6 +9836,92 @@
       </w:rPr>
     </w:lvl>
   </w:abstractNum>
+  <w:abstractNum w:abstractNumId="3" w15:restartNumberingAfterBreak="0">
+    <w:nsid w:val="7CBF10C2"/>
+    <w:multiLevelType w:val="hybridMultilevel"/>
+    <w:tmpl w:val="7EE24A16"/>
+    <w:lvl w:ilvl="0" w:tplc="240A000F">
+      <w:start w:val="1"/>
+      <w:numFmt w:val="decimal"/>
+      <w:lvlText w:val="%1."/>
+      <w:lvlJc w:val="left"/>
+      <w:pPr>
+        <w:ind w:left="720" w:hanging="360"/>
+      </w:pPr>
+    </w:lvl>
+    <w:lvl w:ilvl="1" w:tplc="240A0019" w:tentative="1">
+      <w:start w:val="1"/>
+      <w:numFmt w:val="lowerLetter"/>
+      <w:lvlText w:val="%2."/>
+      <w:lvlJc w:val="left"/>
+      <w:pPr>
+        <w:ind w:left="1440" w:hanging="360"/>
+      </w:pPr>
+    </w:lvl>
+    <w:lvl w:ilvl="2" w:tplc="240A001B" w:tentative="1">
+      <w:start w:val="1"/>
+      <w:numFmt w:val="lowerRoman"/>
+      <w:lvlText w:val="%3."/>
+      <w:lvlJc w:val="right"/>
+      <w:pPr>
+        <w:ind w:left="2160" w:hanging="180"/>
+      </w:pPr>
+    </w:lvl>
+    <w:lvl w:ilvl="3" w:tplc="240A000F" w:tentative="1">
+      <w:start w:val="1"/>
+      <w:numFmt w:val="decimal"/>
+      <w:lvlText w:val="%4."/>
+      <w:lvlJc w:val="left"/>
+      <w:pPr>
+        <w:ind w:left="2880" w:hanging="360"/>
+      </w:pPr>
+    </w:lvl>
+    <w:lvl w:ilvl="4" w:tplc="240A0019" w:tentative="1">
+      <w:start w:val="1"/>
+      <w:numFmt w:val="lowerLetter"/>
+      <w:lvlText w:val="%5."/>
+      <w:lvlJc w:val="left"/>
+      <w:pPr>
+        <w:ind w:left="3600" w:hanging="360"/>
+      </w:pPr>
+    </w:lvl>
+    <w:lvl w:ilvl="5" w:tplc="240A001B" w:tentative="1">
+      <w:start w:val="1"/>
+      <w:numFmt w:val="lowerRoman"/>
+      <w:lvlText w:val="%6."/>
+      <w:lvlJc w:val="right"/>
+      <w:pPr>
+        <w:ind w:left="4320" w:hanging="180"/>
+      </w:pPr>
+    </w:lvl>
+    <w:lvl w:ilvl="6" w:tplc="240A000F" w:tentative="1">
+      <w:start w:val="1"/>
+      <w:numFmt w:val="decimal"/>
+      <w:lvlText w:val="%7."/>
+      <w:lvlJc w:val="left"/>
+      <w:pPr>
+        <w:ind w:left="5040" w:hanging="360"/>
+      </w:pPr>
+    </w:lvl>
+    <w:lvl w:ilvl="7" w:tplc="240A0019" w:tentative="1">
+      <w:start w:val="1"/>
+      <w:numFmt w:val="lowerLetter"/>
+      <w:lvlText w:val="%8."/>
+      <w:lvlJc w:val="left"/>
+      <w:pPr>
+        <w:ind w:left="5760" w:hanging="360"/>
+      </w:pPr>
+    </w:lvl>
+    <w:lvl w:ilvl="8" w:tplc="240A001B" w:tentative="1">
+      <w:start w:val="1"/>
+      <w:numFmt w:val="lowerRoman"/>
+      <w:lvlText w:val="%9."/>
+      <w:lvlJc w:val="right"/>
+      <w:pPr>
+        <w:ind w:left="6480" w:hanging="180"/>
+      </w:pPr>
+    </w:lvl>
+  </w:abstractNum>
   <w:num w:numId="1">
     <w:abstractNumId w:val="2"/>
   </w:num>
@@ -7993,11 +9931,14 @@
   <w:num w:numId="3">
     <w:abstractNumId w:val="1"/>
   </w:num>
+  <w:num w:numId="4">
+    <w:abstractNumId w:val="3"/>
+  </w:num>
 </w:numbering>
 </file>
 
 <file path=word/styles.xml><?xml version="1.0" encoding="utf-8"?>
-<w:styles xmlns:mc="http://schemas.openxmlformats.org/markup-compatibility/2006" xmlns:r="http://schemas.openxmlformats.org/officeDocument/2006/relationships" xmlns:w="http://schemas.openxmlformats.org/wordprocessingml/2006/main" xmlns:w14="http://schemas.microsoft.com/office/word/2010/wordml" xmlns:w15="http://schemas.microsoft.com/office/word/2012/wordml" xmlns:w16se="http://schemas.microsoft.com/office/word/2015/wordml/symex" mc:Ignorable="w14 w15 w16se">
+<w:styles xmlns:mc="http://schemas.openxmlformats.org/markup-compatibility/2006" xmlns:r="http://schemas.openxmlformats.org/officeDocument/2006/relationships" xmlns:w="http://schemas.openxmlformats.org/wordprocessingml/2006/main" xmlns:w14="http://schemas.microsoft.com/office/word/2010/wordml" xmlns:w15="http://schemas.microsoft.com/office/word/2012/wordml" xmlns:w16cid="http://schemas.microsoft.com/office/word/2016/wordml/cid" xmlns:w16se="http://schemas.microsoft.com/office/word/2015/wordml/symex" mc:Ignorable="w14 w15 w16se w16cid">
   <w:docDefaults>
     <w:rPrDefault>
       <w:rPr>
@@ -8013,7 +9954,7 @@
       </w:pPr>
     </w:pPrDefault>
   </w:docDefaults>
-  <w:latentStyles w:defLockedState="0" w:defUIPriority="99" w:defSemiHidden="0" w:defUnhideWhenUsed="0" w:defQFormat="0" w:count="371">
+  <w:latentStyles w:defLockedState="0" w:defUIPriority="99" w:defSemiHidden="0" w:defUnhideWhenUsed="0" w:defQFormat="0" w:count="375">
     <w:lsdException w:name="Normal" w:uiPriority="0" w:qFormat="1"/>
     <w:lsdException w:name="heading 1" w:uiPriority="9" w:qFormat="1"/>
     <w:lsdException w:name="heading 2" w:semiHidden="1" w:uiPriority="9" w:unhideWhenUsed="1" w:qFormat="1"/>
@@ -8385,6 +10326,10 @@
     <w:lsdException w:name="List Table 5 Dark Accent 6" w:uiPriority="50"/>
     <w:lsdException w:name="List Table 6 Colorful Accent 6" w:uiPriority="51"/>
     <w:lsdException w:name="List Table 7 Colorful Accent 6" w:uiPriority="52"/>
+    <w:lsdException w:name="Mention" w:semiHidden="1" w:unhideWhenUsed="1"/>
+    <w:lsdException w:name="Smart Hyperlink" w:semiHidden="1" w:unhideWhenUsed="1"/>
+    <w:lsdException w:name="Hashtag" w:semiHidden="1" w:unhideWhenUsed="1"/>
+    <w:lsdException w:name="Unresolved Mention" w:semiHidden="1" w:unhideWhenUsed="1"/>
   </w:latentStyles>
   <w:style w:type="paragraph" w:default="1" w:styleId="Normal">
     <w:name w:val="Normal"/>
@@ -8507,6 +10452,20 @@
     <w:uiPriority w:val="99"/>
     <w:unhideWhenUsed/>
     <w:rsid w:val="00450780"/>
+    <w:pPr>
+      <w:spacing w:before="100" w:beforeAutospacing="1" w:after="100" w:afterAutospacing="1" w:line="240" w:lineRule="auto"/>
+    </w:pPr>
+    <w:rPr>
+      <w:rFonts w:ascii="Times New Roman" w:eastAsia="Times New Roman" w:hAnsi="Times New Roman" w:cs="Times New Roman"/>
+      <w:sz w:val="24"/>
+      <w:szCs w:val="24"/>
+      <w:lang w:eastAsia="es-CO"/>
+    </w:rPr>
+  </w:style>
+  <w:style w:type="paragraph" w:customStyle="1" w:styleId="style10">
+    <w:name w:val="style10"/>
+    <w:basedOn w:val="Normal"/>
+    <w:rsid w:val="005D5E44"/>
     <w:pPr>
       <w:spacing w:before="100" w:beforeAutospacing="1" w:after="100" w:afterAutospacing="1" w:line="240" w:lineRule="auto"/>
     </w:pPr>

</xml_diff>

<commit_message>
I've completed second phase of the engineering method
</commit_message>
<xml_diff>
--- a/Docs/Método de la ingeniería.docx
+++ b/Docs/Método de la ingeniería.docx
@@ -1,6 +1,6 @@
 
 <file path=word/document.xml><?xml version="1.0" encoding="utf-8"?>
-<w:document xmlns:wpc="http://schemas.microsoft.com/office/word/2010/wordprocessingCanvas" xmlns:cx="http://schemas.microsoft.com/office/drawing/2014/chartex" xmlns:cx1="http://schemas.microsoft.com/office/drawing/2015/9/8/chartex" xmlns:cx2="http://schemas.microsoft.com/office/drawing/2015/10/21/chartex" xmlns:cx3="http://schemas.microsoft.com/office/drawing/2016/5/9/chartex" xmlns:cx4="http://schemas.microsoft.com/office/drawing/2016/5/10/chartex" xmlns:cx5="http://schemas.microsoft.com/office/drawing/2016/5/11/chartex" xmlns:cx6="http://schemas.microsoft.com/office/drawing/2016/5/12/chartex" xmlns:cx7="http://schemas.microsoft.com/office/drawing/2016/5/13/chartex" xmlns:cx8="http://schemas.microsoft.com/office/drawing/2016/5/14/chartex" xmlns:mc="http://schemas.openxmlformats.org/markup-compatibility/2006" xmlns:aink="http://schemas.microsoft.com/office/drawing/2016/ink" xmlns:am3d="http://schemas.microsoft.com/office/drawing/2017/model3d" xmlns:o="urn:schemas-microsoft-com:office:office" xmlns:r="http://schemas.openxmlformats.org/officeDocument/2006/relationships" xmlns:m="http://schemas.openxmlformats.org/officeDocument/2006/math" xmlns:v="urn:schemas-microsoft-com:vml" xmlns:wp14="http://schemas.microsoft.com/office/word/2010/wordprocessingDrawing" xmlns:wp="http://schemas.openxmlformats.org/drawingml/2006/wordprocessingDrawing" xmlns:w10="urn:schemas-microsoft-com:office:word" xmlns:w="http://schemas.openxmlformats.org/wordprocessingml/2006/main" xmlns:w14="http://schemas.microsoft.com/office/word/2010/wordml" xmlns:w15="http://schemas.microsoft.com/office/word/2012/wordml" xmlns:w16cid="http://schemas.microsoft.com/office/word/2016/wordml/cid" xmlns:w16se="http://schemas.microsoft.com/office/word/2015/wordml/symex" xmlns:wpg="http://schemas.microsoft.com/office/word/2010/wordprocessingGroup" xmlns:wpi="http://schemas.microsoft.com/office/word/2010/wordprocessingInk" xmlns:wne="http://schemas.microsoft.com/office/word/2006/wordml" xmlns:wps="http://schemas.microsoft.com/office/word/2010/wordprocessingShape" mc:Ignorable="w14 w15 w16se w16cid wp14">
+<w:document xmlns:wpc="http://schemas.microsoft.com/office/word/2010/wordprocessingCanvas" xmlns:cx="http://schemas.microsoft.com/office/drawing/2014/chartex" xmlns:cx1="http://schemas.microsoft.com/office/drawing/2015/9/8/chartex" xmlns:mc="http://schemas.openxmlformats.org/markup-compatibility/2006" xmlns:o="urn:schemas-microsoft-com:office:office" xmlns:r="http://schemas.openxmlformats.org/officeDocument/2006/relationships" xmlns:m="http://schemas.openxmlformats.org/officeDocument/2006/math" xmlns:v="urn:schemas-microsoft-com:vml" xmlns:wp14="http://schemas.microsoft.com/office/word/2010/wordprocessingDrawing" xmlns:wp="http://schemas.openxmlformats.org/drawingml/2006/wordprocessingDrawing" xmlns:w10="urn:schemas-microsoft-com:office:word" xmlns:w="http://schemas.openxmlformats.org/wordprocessingml/2006/main" xmlns:w14="http://schemas.microsoft.com/office/word/2010/wordml" xmlns:w15="http://schemas.microsoft.com/office/word/2012/wordml" xmlns:w16se="http://schemas.microsoft.com/office/word/2015/wordml/symex" xmlns:wpg="http://schemas.microsoft.com/office/word/2010/wordprocessingGroup" xmlns:wpi="http://schemas.microsoft.com/office/word/2010/wordprocessingInk" xmlns:wne="http://schemas.microsoft.com/office/word/2006/wordml" xmlns:wps="http://schemas.microsoft.com/office/word/2010/wordprocessingShape" mc:Ignorable="w14 w15 w16se wp14">
   <w:body>
     <w:p>
       <w:pPr>
@@ -3022,6 +3022,211 @@
     <w:p>
       <w:pPr>
         <w:spacing w:after="0" w:line="240" w:lineRule="auto"/>
+        <w:jc w:val="right"/>
+        <w:rPr>
+          <w:rFonts w:ascii="Arial" w:hAnsi="Arial" w:cs="Arial"/>
+          <w:i/>
+          <w:sz w:val="24"/>
+          <w:szCs w:val="24"/>
+        </w:rPr>
+      </w:pPr>
+    </w:p>
+    <w:sdt>
+      <w:sdtPr>
+        <w:rPr>
+          <w:lang w:val="es-ES"/>
+        </w:rPr>
+        <w:id w:val="1611014652"/>
+        <w:docPartObj>
+          <w:docPartGallery w:val="Bibliographies"/>
+          <w:docPartUnique/>
+        </w:docPartObj>
+      </w:sdtPr>
+      <w:sdtEndPr>
+        <w:rPr>
+          <w:rFonts w:asciiTheme="minorHAnsi" w:eastAsiaTheme="minorHAnsi" w:hAnsiTheme="minorHAnsi" w:cstheme="minorBidi"/>
+          <w:color w:val="auto"/>
+          <w:sz w:val="22"/>
+          <w:szCs w:val="22"/>
+          <w:lang w:val="es-CO" w:eastAsia="en-US"/>
+        </w:rPr>
+      </w:sdtEndPr>
+      <w:sdtContent>
+        <w:p>
+          <w:pPr>
+            <w:pStyle w:val="Ttulo1"/>
+            <w:jc w:val="right"/>
+          </w:pPr>
+          <w:r>
+            <w:rPr>
+              <w:lang w:val="es-ES"/>
+            </w:rPr>
+            <w:t>Referencias</w:t>
+          </w:r>
+        </w:p>
+        <w:sdt>
+          <w:sdtPr>
+            <w:id w:val="-573587230"/>
+            <w:bibliography/>
+          </w:sdtPr>
+          <w:sdtContent>
+            <w:p>
+              <w:pPr>
+                <w:pStyle w:val="Bibliografa"/>
+                <w:ind w:left="720" w:hanging="720"/>
+                <w:jc w:val="right"/>
+                <w:rPr>
+                  <w:noProof/>
+                  <w:sz w:val="24"/>
+                  <w:szCs w:val="24"/>
+                  <w:lang w:val="es-ES"/>
+                </w:rPr>
+              </w:pPr>
+              <w:r>
+                <w:fldChar w:fldCharType="begin"/>
+              </w:r>
+              <w:r>
+                <w:instrText>BIBLIOGRAPHY</w:instrText>
+              </w:r>
+              <w:r>
+                <w:fldChar w:fldCharType="separate"/>
+              </w:r>
+              <w:r>
+                <w:rPr>
+                  <w:noProof/>
+                  <w:lang w:val="es-ES"/>
+                </w:rPr>
+                <w:t xml:space="preserve">educativo, P. (8 de Febrero de 2019). </w:t>
+              </w:r>
+              <w:r>
+                <w:rPr>
+                  <w:i/>
+                  <w:iCs/>
+                  <w:noProof/>
+                  <w:lang w:val="es-ES"/>
+                </w:rPr>
+                <w:t>Portal Educativo</w:t>
+              </w:r>
+              <w:r>
+                <w:rPr>
+                  <w:noProof/>
+                  <w:lang w:val="es-ES"/>
+                </w:rPr>
+                <w:t>. Obtenido de https://www.portaleducativo.net/primero-medio/46/factorizacion</w:t>
+              </w:r>
+            </w:p>
+            <w:p>
+              <w:pPr>
+                <w:pStyle w:val="Bibliografa"/>
+                <w:ind w:left="720" w:hanging="720"/>
+                <w:jc w:val="right"/>
+                <w:rPr>
+                  <w:noProof/>
+                  <w:lang w:val="es-ES"/>
+                </w:rPr>
+              </w:pPr>
+              <w:r>
+                <w:rPr>
+                  <w:noProof/>
+                  <w:lang w:val="es-ES"/>
+                </w:rPr>
+                <w:t xml:space="preserve">Kurosch, A. .. (1 de Noviembre de 2014). </w:t>
+              </w:r>
+              <w:r>
+                <w:rPr>
+                  <w:i/>
+                  <w:iCs/>
+                  <w:noProof/>
+                  <w:lang w:val="es-ES"/>
+                </w:rPr>
+                <w:t>ecured</w:t>
+              </w:r>
+              <w:r>
+                <w:rPr>
+                  <w:noProof/>
+                  <w:lang w:val="es-ES"/>
+                </w:rPr>
+                <w:t>. Obtenido de https://www.ecured.cu/Teorema_fundamental_del_%C3%A1lgebra</w:t>
+              </w:r>
+            </w:p>
+            <w:p>
+              <w:pPr>
+                <w:pStyle w:val="Bibliografa"/>
+                <w:ind w:left="720" w:hanging="720"/>
+                <w:jc w:val="right"/>
+                <w:rPr>
+                  <w:noProof/>
+                  <w:lang w:val="es-ES"/>
+                </w:rPr>
+              </w:pPr>
+              <w:r>
+                <w:rPr>
+                  <w:noProof/>
+                  <w:lang w:val="es-ES"/>
+                </w:rPr>
+                <w:t xml:space="preserve">Tutors, V. (8 de Febrero de 2019). </w:t>
+              </w:r>
+              <w:r>
+                <w:rPr>
+                  <w:i/>
+                  <w:iCs/>
+                  <w:noProof/>
+                  <w:lang w:val="es-ES"/>
+                </w:rPr>
+                <w:t>varsityTutors</w:t>
+              </w:r>
+              <w:r>
+                <w:rPr>
+                  <w:noProof/>
+                  <w:lang w:val="es-ES"/>
+                </w:rPr>
+                <w:t>. Obtenido de https://www.varsitytutors.com/hotmath/hotmath_help/spanish/topics/descartes-rule-of-signs</w:t>
+              </w:r>
+            </w:p>
+            <w:p>
+              <w:pPr>
+                <w:jc w:val="right"/>
+              </w:pPr>
+              <w:r>
+                <w:rPr>
+                  <w:b/>
+                  <w:bCs/>
+                </w:rPr>
+                <w:lastRenderedPageBreak/>
+                <w:fldChar w:fldCharType="end"/>
+              </w:r>
+            </w:p>
+          </w:sdtContent>
+        </w:sdt>
+      </w:sdtContent>
+    </w:sdt>
+    <w:p>
+      <w:pPr>
+        <w:spacing w:after="0" w:line="240" w:lineRule="auto"/>
+        <w:jc w:val="right"/>
+        <w:rPr>
+          <w:rFonts w:ascii="Arial" w:hAnsi="Arial" w:cs="Arial"/>
+          <w:i/>
+          <w:sz w:val="24"/>
+          <w:szCs w:val="24"/>
+        </w:rPr>
+      </w:pPr>
+    </w:p>
+    <w:p>
+      <w:pPr>
+        <w:spacing w:after="0" w:line="240" w:lineRule="auto"/>
+        <w:rPr>
+          <w:rFonts w:ascii="Arial" w:hAnsi="Arial" w:cs="Arial"/>
+          <w:b/>
+          <w:i/>
+          <w:sz w:val="24"/>
+          <w:szCs w:val="24"/>
+        </w:rPr>
+      </w:pPr>
+    </w:p>
+    <w:p>
+      <w:pPr>
+        <w:spacing w:after="0" w:line="240" w:lineRule="auto"/>
         <w:rPr>
           <w:rFonts w:ascii="Arial" w:hAnsi="Arial" w:cs="Arial"/>
           <w:i/>
@@ -3169,6 +3374,17 @@
           <w:szCs w:val="24"/>
         </w:rPr>
       </w:pPr>
+    </w:p>
+    <w:p>
+      <w:pPr>
+        <w:spacing w:after="0" w:line="240" w:lineRule="auto"/>
+        <w:rPr>
+          <w:rFonts w:ascii="Arial" w:hAnsi="Arial" w:cs="Arial"/>
+          <w:i/>
+          <w:sz w:val="24"/>
+          <w:szCs w:val="24"/>
+        </w:rPr>
+      </w:pPr>
       <w:r>
         <w:rPr>
           <w:rFonts w:ascii="Arial" w:hAnsi="Arial" w:cs="Arial"/>
@@ -3196,7 +3412,6 @@
           <w:sz w:val="24"/>
           <w:szCs w:val="24"/>
         </w:rPr>
-        <w:lastRenderedPageBreak/>
         <w:t>Las funciones polinómicas son, como su nombre lo dice, funciones que constan de un polinomio</w:t>
       </w:r>
       <w:r>
@@ -3242,7 +3457,7 @@
                     </pic:cNvPicPr>
                   </pic:nvPicPr>
                   <pic:blipFill>
-                    <a:blip r:embed="rId7">
+                    <a:blip r:embed="rId8">
                       <a:extLst>
                         <a:ext uri="{28A0092B-C50C-407E-A947-70E740481C1C}">
                           <a14:useLocalDpi xmlns:a14="http://schemas.microsoft.com/office/drawing/2010/main" val="0"/>
@@ -3294,6 +3509,1253 @@
     </w:p>
     <w:p>
       <w:pPr>
+        <w:pStyle w:val="NormalWeb"/>
+        <w:rPr>
+          <w:rFonts w:ascii="Arial" w:eastAsiaTheme="minorHAnsi" w:hAnsi="Arial" w:cs="Arial"/>
+          <w:i/>
+          <w:lang w:eastAsia="en-US"/>
+        </w:rPr>
+      </w:pPr>
+    </w:p>
+    <w:p>
+      <w:pPr>
+        <w:pStyle w:val="Sinespaciado"/>
+      </w:pPr>
+      <w:r>
+        <w:rPr>
+          <w:rFonts w:ascii="Arial" w:hAnsi="Arial" w:cs="Arial"/>
+          <w:i/>
+          <w:sz w:val="24"/>
+          <w:szCs w:val="24"/>
+        </w:rPr>
+        <w:t>Factorización</w:t>
+      </w:r>
+      <w:r>
+        <w:t>:</w:t>
+      </w:r>
+    </w:p>
+    <w:p>
+      <w:pPr>
+        <w:shd w:val="clear" w:color="auto" w:fill="FFFFFF"/>
+        <w:spacing w:before="100" w:beforeAutospacing="1" w:after="100" w:afterAutospacing="1" w:line="240" w:lineRule="auto"/>
+        <w:rPr>
+          <w:rFonts w:ascii="Arial" w:eastAsia="Times New Roman" w:hAnsi="Arial" w:cs="Arial"/>
+          <w:i/>
+          <w:color w:val="333333"/>
+          <w:sz w:val="24"/>
+          <w:szCs w:val="23"/>
+          <w:lang w:eastAsia="es-CO"/>
+        </w:rPr>
+      </w:pPr>
+      <w:r>
+        <w:rPr>
+          <w:rFonts w:ascii="Arial" w:eastAsia="Times New Roman" w:hAnsi="Arial" w:cs="Arial"/>
+          <w:i/>
+          <w:color w:val="333333"/>
+          <w:sz w:val="24"/>
+          <w:szCs w:val="23"/>
+          <w:lang w:eastAsia="es-CO"/>
+        </w:rPr>
+        <w:t>Factorizar una expresión algebraica (o suma de términos algebraicos), es el procedimiento que permite escribir como multiplicación dicha expresión.</w:t>
+      </w:r>
+    </w:p>
+    <w:p>
+      <w:pPr>
+        <w:shd w:val="clear" w:color="auto" w:fill="FFFFFF"/>
+        <w:spacing w:before="100" w:beforeAutospacing="1" w:after="100" w:afterAutospacing="1" w:line="240" w:lineRule="auto"/>
+        <w:rPr>
+          <w:rFonts w:ascii="Arial" w:eastAsia="Times New Roman" w:hAnsi="Arial" w:cs="Arial"/>
+          <w:i/>
+          <w:color w:val="333333"/>
+          <w:sz w:val="24"/>
+          <w:szCs w:val="23"/>
+          <w:lang w:eastAsia="es-CO"/>
+        </w:rPr>
+      </w:pPr>
+      <w:r>
+        <w:rPr>
+          <w:rFonts w:ascii="Arial" w:eastAsia="Times New Roman" w:hAnsi="Arial" w:cs="Arial"/>
+          <w:i/>
+          <w:color w:val="333333"/>
+          <w:sz w:val="24"/>
+          <w:szCs w:val="23"/>
+          <w:lang w:eastAsia="es-CO"/>
+        </w:rPr>
+        <w:t>Los </w:t>
+      </w:r>
+      <w:r>
+        <w:rPr>
+          <w:rFonts w:ascii="Arial" w:eastAsia="Times New Roman" w:hAnsi="Arial" w:cs="Arial"/>
+          <w:bCs/>
+          <w:i/>
+          <w:color w:val="333333"/>
+          <w:sz w:val="24"/>
+          <w:szCs w:val="23"/>
+          <w:lang w:eastAsia="es-CO"/>
+        </w:rPr>
+        <w:t>factores o divisores</w:t>
+      </w:r>
+      <w:r>
+        <w:rPr>
+          <w:rFonts w:ascii="Arial" w:eastAsia="Times New Roman" w:hAnsi="Arial" w:cs="Arial"/>
+          <w:i/>
+          <w:color w:val="333333"/>
+          <w:sz w:val="24"/>
+          <w:szCs w:val="23"/>
+          <w:lang w:eastAsia="es-CO"/>
+        </w:rPr>
+        <w:t> de una expresión algebraica, </w:t>
+      </w:r>
+      <w:r>
+        <w:rPr>
+          <w:rFonts w:ascii="Arial" w:eastAsia="Times New Roman" w:hAnsi="Arial" w:cs="Arial"/>
+          <w:bCs/>
+          <w:i/>
+          <w:color w:val="333333"/>
+          <w:sz w:val="24"/>
+          <w:szCs w:val="23"/>
+          <w:lang w:eastAsia="es-CO"/>
+        </w:rPr>
+        <w:t>son los términos</w:t>
+      </w:r>
+      <w:r>
+        <w:rPr>
+          <w:rFonts w:ascii="Arial" w:eastAsia="Times New Roman" w:hAnsi="Arial" w:cs="Arial"/>
+          <w:i/>
+          <w:color w:val="333333"/>
+          <w:sz w:val="24"/>
+          <w:szCs w:val="23"/>
+          <w:lang w:eastAsia="es-CO"/>
+        </w:rPr>
+        <w:t>, ya sean</w:t>
+      </w:r>
+      <w:r>
+        <w:rPr>
+          <w:rFonts w:ascii="Arial" w:eastAsia="Times New Roman" w:hAnsi="Arial" w:cs="Arial"/>
+          <w:i/>
+          <w:color w:val="333333"/>
+          <w:sz w:val="24"/>
+          <w:szCs w:val="23"/>
+          <w:lang w:eastAsia="es-CO"/>
+        </w:rPr>
+        <w:t> </w:t>
+      </w:r>
+      <w:r>
+        <w:rPr>
+          <w:rFonts w:ascii="Arial" w:eastAsia="Times New Roman" w:hAnsi="Arial" w:cs="Arial"/>
+          <w:bCs/>
+          <w:i/>
+          <w:color w:val="333333"/>
+          <w:sz w:val="24"/>
+          <w:szCs w:val="23"/>
+          <w:lang w:eastAsia="es-CO"/>
+        </w:rPr>
+        <w:t>números y/o letras</w:t>
+      </w:r>
+      <w:r>
+        <w:rPr>
+          <w:rFonts w:ascii="Arial" w:eastAsia="Times New Roman" w:hAnsi="Arial" w:cs="Arial"/>
+          <w:i/>
+          <w:color w:val="333333"/>
+          <w:sz w:val="24"/>
+          <w:szCs w:val="23"/>
+          <w:lang w:eastAsia="es-CO"/>
+        </w:rPr>
+        <w:t>, que multiplicados entre sí dan como producto la primera expresión.</w:t>
+      </w:r>
+    </w:p>
+    <w:p>
+      <w:pPr>
+        <w:shd w:val="clear" w:color="auto" w:fill="FFFFFF"/>
+        <w:spacing w:before="100" w:beforeAutospacing="1" w:after="100" w:afterAutospacing="1" w:line="240" w:lineRule="auto"/>
+        <w:rPr>
+          <w:rFonts w:ascii="Arial" w:eastAsia="Times New Roman" w:hAnsi="Arial" w:cs="Arial"/>
+          <w:i/>
+          <w:color w:val="333333"/>
+          <w:sz w:val="24"/>
+          <w:szCs w:val="23"/>
+          <w:lang w:eastAsia="es-CO"/>
+        </w:rPr>
+      </w:pPr>
+      <m:oMathPara>
+        <m:oMathParaPr>
+          <m:jc m:val="left"/>
+        </m:oMathParaPr>
+        <m:oMath>
+          <m:r>
+            <w:rPr>
+              <w:rFonts w:ascii="Cambria Math" w:eastAsia="Times New Roman" w:hAnsi="Cambria Math" w:cs="Arial"/>
+              <w:color w:val="333333"/>
+              <w:sz w:val="24"/>
+              <w:szCs w:val="23"/>
+              <w:lang w:eastAsia="es-CO"/>
+            </w:rPr>
+            <m:t>A</m:t>
+          </m:r>
+          <m:d>
+            <m:dPr>
+              <m:ctrlPr>
+                <w:rPr>
+                  <w:rFonts w:ascii="Cambria Math" w:eastAsia="Times New Roman" w:hAnsi="Cambria Math" w:cs="Arial"/>
+                  <w:i/>
+                  <w:color w:val="333333"/>
+                  <w:sz w:val="24"/>
+                  <w:szCs w:val="23"/>
+                  <w:lang w:eastAsia="es-CO"/>
+                </w:rPr>
+              </m:ctrlPr>
+            </m:dPr>
+            <m:e>
+              <m:r>
+                <w:rPr>
+                  <w:rFonts w:ascii="Cambria Math" w:eastAsia="Times New Roman" w:hAnsi="Cambria Math" w:cs="Arial"/>
+                  <w:color w:val="333333"/>
+                  <w:sz w:val="24"/>
+                  <w:szCs w:val="23"/>
+                  <w:lang w:eastAsia="es-CO"/>
+                </w:rPr>
+                <m:t>A+B</m:t>
+              </m:r>
+            </m:e>
+          </m:d>
+          <m:r>
+            <w:rPr>
+              <w:rFonts w:ascii="Cambria Math" w:eastAsia="Times New Roman" w:hAnsi="Cambria Math" w:cs="Arial"/>
+              <w:color w:val="333333"/>
+              <w:sz w:val="24"/>
+              <w:szCs w:val="23"/>
+              <w:lang w:eastAsia="es-CO"/>
+            </w:rPr>
+            <m:t>=</m:t>
+          </m:r>
+          <m:sSup>
+            <m:sSupPr>
+              <m:ctrlPr>
+                <w:rPr>
+                  <w:rFonts w:ascii="Cambria Math" w:eastAsia="Times New Roman" w:hAnsi="Cambria Math" w:cs="Arial"/>
+                  <w:i/>
+                  <w:color w:val="333333"/>
+                  <w:sz w:val="24"/>
+                  <w:szCs w:val="23"/>
+                  <w:lang w:eastAsia="es-CO"/>
+                </w:rPr>
+              </m:ctrlPr>
+            </m:sSupPr>
+            <m:e>
+              <m:r>
+                <w:rPr>
+                  <w:rFonts w:ascii="Cambria Math" w:eastAsia="Times New Roman" w:hAnsi="Cambria Math" w:cs="Arial"/>
+                  <w:color w:val="333333"/>
+                  <w:sz w:val="24"/>
+                  <w:szCs w:val="23"/>
+                  <w:lang w:eastAsia="es-CO"/>
+                </w:rPr>
+                <m:t>A</m:t>
+              </m:r>
+            </m:e>
+            <m:sup>
+              <m:r>
+                <w:rPr>
+                  <w:rFonts w:ascii="Cambria Math" w:eastAsia="Times New Roman" w:hAnsi="Cambria Math" w:cs="Arial"/>
+                  <w:color w:val="333333"/>
+                  <w:sz w:val="24"/>
+                  <w:szCs w:val="23"/>
+                  <w:lang w:eastAsia="es-CO"/>
+                </w:rPr>
+                <m:t>2</m:t>
+              </m:r>
+            </m:sup>
+          </m:sSup>
+          <m:r>
+            <w:rPr>
+              <w:rFonts w:ascii="Cambria Math" w:eastAsia="Times New Roman" w:hAnsi="Cambria Math" w:cs="Arial"/>
+              <w:color w:val="333333"/>
+              <w:sz w:val="24"/>
+              <w:szCs w:val="23"/>
+              <w:lang w:eastAsia="es-CO"/>
+            </w:rPr>
+            <m:t>+B</m:t>
+          </m:r>
+        </m:oMath>
+      </m:oMathPara>
+    </w:p>
+    <w:p>
+      <w:pPr>
+        <w:shd w:val="clear" w:color="auto" w:fill="FFFFFF"/>
+        <w:spacing w:before="100" w:beforeAutospacing="1" w:after="100" w:afterAutospacing="1" w:line="240" w:lineRule="auto"/>
+        <w:rPr>
+          <w:rFonts w:ascii="Arial" w:eastAsia="Times New Roman" w:hAnsi="Arial" w:cs="Arial"/>
+          <w:i/>
+          <w:color w:val="333333"/>
+          <w:sz w:val="24"/>
+          <w:szCs w:val="23"/>
+          <w:lang w:eastAsia="es-CO"/>
+        </w:rPr>
+      </w:pPr>
+      <w:sdt>
+        <w:sdtPr>
+          <w:rPr>
+            <w:rFonts w:ascii="Arial" w:eastAsia="Times New Roman" w:hAnsi="Arial" w:cs="Arial"/>
+            <w:i/>
+            <w:color w:val="333333"/>
+            <w:sz w:val="24"/>
+            <w:szCs w:val="23"/>
+            <w:lang w:eastAsia="es-CO"/>
+          </w:rPr>
+          <w:id w:val="-1699154482"/>
+          <w:citation/>
+        </w:sdtPr>
+        <w:sdtContent>
+          <w:r>
+            <w:rPr>
+              <w:rFonts w:ascii="Arial" w:eastAsia="Times New Roman" w:hAnsi="Arial" w:cs="Arial"/>
+              <w:i/>
+              <w:color w:val="333333"/>
+              <w:sz w:val="24"/>
+              <w:szCs w:val="23"/>
+              <w:lang w:eastAsia="es-CO"/>
+            </w:rPr>
+            <w:fldChar w:fldCharType="begin"/>
+          </w:r>
+          <w:r>
+            <w:rPr>
+              <w:rFonts w:ascii="Arial" w:eastAsia="Times New Roman" w:hAnsi="Arial" w:cs="Arial"/>
+              <w:i/>
+              <w:color w:val="333333"/>
+              <w:sz w:val="24"/>
+              <w:szCs w:val="23"/>
+              <w:lang w:eastAsia="es-CO"/>
+            </w:rPr>
+            <w:instrText xml:space="preserve"> CITATION Por19 \l 9226 </w:instrText>
+          </w:r>
+          <w:r>
+            <w:rPr>
+              <w:rFonts w:ascii="Arial" w:eastAsia="Times New Roman" w:hAnsi="Arial" w:cs="Arial"/>
+              <w:i/>
+              <w:color w:val="333333"/>
+              <w:sz w:val="24"/>
+              <w:szCs w:val="23"/>
+              <w:lang w:eastAsia="es-CO"/>
+            </w:rPr>
+            <w:fldChar w:fldCharType="separate"/>
+          </w:r>
+          <w:r>
+            <w:rPr>
+              <w:rFonts w:ascii="Arial" w:eastAsia="Times New Roman" w:hAnsi="Arial" w:cs="Arial"/>
+              <w:noProof/>
+              <w:color w:val="333333"/>
+              <w:sz w:val="24"/>
+              <w:szCs w:val="23"/>
+              <w:lang w:eastAsia="es-CO"/>
+            </w:rPr>
+            <w:t>(educativo, 2019)</w:t>
+          </w:r>
+          <w:r>
+            <w:rPr>
+              <w:rFonts w:ascii="Arial" w:eastAsia="Times New Roman" w:hAnsi="Arial" w:cs="Arial"/>
+              <w:i/>
+              <w:color w:val="333333"/>
+              <w:sz w:val="24"/>
+              <w:szCs w:val="23"/>
+              <w:lang w:eastAsia="es-CO"/>
+            </w:rPr>
+            <w:fldChar w:fldCharType="end"/>
+          </w:r>
+        </w:sdtContent>
+      </w:sdt>
+    </w:p>
+    <w:p>
+      <w:pPr>
+        <w:shd w:val="clear" w:color="auto" w:fill="FFFFFF"/>
+        <w:spacing w:before="100" w:beforeAutospacing="1" w:after="100" w:afterAutospacing="1" w:line="240" w:lineRule="auto"/>
+        <w:rPr>
+          <w:rFonts w:ascii="Arial" w:eastAsia="Times New Roman" w:hAnsi="Arial" w:cs="Arial"/>
+          <w:i/>
+          <w:color w:val="333333"/>
+          <w:sz w:val="24"/>
+          <w:szCs w:val="23"/>
+          <w:lang w:eastAsia="es-CO"/>
+        </w:rPr>
+      </w:pPr>
+    </w:p>
+    <w:p>
+      <w:pPr>
+        <w:shd w:val="clear" w:color="auto" w:fill="FFFFFF"/>
+        <w:spacing w:before="100" w:beforeAutospacing="1" w:after="100" w:afterAutospacing="1" w:line="240" w:lineRule="auto"/>
+        <w:rPr>
+          <w:rFonts w:ascii="Arial" w:eastAsia="Times New Roman" w:hAnsi="Arial" w:cs="Arial"/>
+          <w:i/>
+          <w:color w:val="333333"/>
+          <w:sz w:val="24"/>
+          <w:szCs w:val="23"/>
+          <w:lang w:eastAsia="es-CO"/>
+        </w:rPr>
+      </w:pPr>
+      <w:bookmarkStart w:id="0" w:name="_GoBack"/>
+      <w:bookmarkEnd w:id="0"/>
+    </w:p>
+    <w:p>
+      <w:pPr>
+        <w:pStyle w:val="Sinespaciado"/>
+        <w:rPr>
+          <w:rFonts w:ascii="Arial" w:hAnsi="Arial" w:cs="Arial"/>
+          <w:i/>
+          <w:sz w:val="24"/>
+          <w:lang w:eastAsia="es-CO"/>
+        </w:rPr>
+      </w:pPr>
+      <w:r>
+        <w:rPr>
+          <w:rFonts w:ascii="Arial" w:hAnsi="Arial" w:cs="Arial"/>
+          <w:i/>
+          <w:sz w:val="24"/>
+          <w:lang w:eastAsia="es-CO"/>
+        </w:rPr>
+        <w:lastRenderedPageBreak/>
+        <w:t>Teorema fundamental del algebra:</w:t>
+      </w:r>
+    </w:p>
+    <w:p>
+      <w:pPr>
+        <w:pStyle w:val="Sinespaciado"/>
+        <w:rPr>
+          <w:rFonts w:ascii="Arial" w:hAnsi="Arial" w:cs="Arial"/>
+          <w:i/>
+          <w:sz w:val="24"/>
+          <w:lang w:eastAsia="es-CO"/>
+        </w:rPr>
+      </w:pPr>
+    </w:p>
+    <w:p>
+      <w:pPr>
+        <w:pStyle w:val="Sinespaciado"/>
+        <w:rPr>
+          <w:rFonts w:ascii="Arial" w:hAnsi="Arial" w:cs="Arial"/>
+          <w:i/>
+          <w:sz w:val="24"/>
+          <w:lang w:eastAsia="es-CO"/>
+        </w:rPr>
+      </w:pPr>
+      <w:r>
+        <w:rPr>
+          <w:rFonts w:ascii="Arial" w:hAnsi="Arial" w:cs="Arial"/>
+          <w:i/>
+          <w:sz w:val="24"/>
+          <w:lang w:eastAsia="es-CO"/>
+        </w:rPr>
+        <w:t xml:space="preserve">En Matemáticas y más </w:t>
+      </w:r>
+      <w:r>
+        <w:rPr>
+          <w:rFonts w:ascii="Arial" w:hAnsi="Arial" w:cs="Arial"/>
+          <w:i/>
+          <w:sz w:val="24"/>
+          <w:lang w:eastAsia="es-CO"/>
+        </w:rPr>
+        <w:t>específicamente</w:t>
+      </w:r>
+      <w:r>
+        <w:rPr>
+          <w:rFonts w:ascii="Arial" w:hAnsi="Arial" w:cs="Arial"/>
+          <w:i/>
+          <w:sz w:val="24"/>
+          <w:lang w:eastAsia="es-CO"/>
+        </w:rPr>
+        <w:t xml:space="preserve"> Álgebra superior, Análisis Matemático, Geometría y funciones de variable compleja, es un teorema que plantea que todo polinomio no constante de una variable tiene al menos una raíz.</w:t>
+      </w:r>
+    </w:p>
+    <w:p>
+      <w:pPr>
+        <w:pStyle w:val="Sinespaciado"/>
+        <w:rPr>
+          <w:rFonts w:ascii="Arial" w:hAnsi="Arial" w:cs="Arial"/>
+          <w:i/>
+          <w:sz w:val="24"/>
+          <w:lang w:eastAsia="es-CO"/>
+        </w:rPr>
+      </w:pPr>
+    </w:p>
+    <w:p>
+      <w:pPr>
+        <w:pStyle w:val="Sinespaciado"/>
+        <w:rPr>
+          <w:rFonts w:ascii="Arial" w:hAnsi="Arial" w:cs="Arial"/>
+          <w:i/>
+          <w:sz w:val="24"/>
+          <w:lang w:eastAsia="es-CO"/>
+        </w:rPr>
+      </w:pPr>
+      <w:r>
+        <w:rPr>
+          <w:rFonts w:ascii="Arial" w:hAnsi="Arial" w:cs="Arial"/>
+          <w:i/>
+          <w:sz w:val="24"/>
+          <w:lang w:eastAsia="es-CO"/>
+        </w:rPr>
+        <w:t>Del presente se deriva que todo polinomio p(x) de una variable no constante tiene la misma cantidad de raíces reales o complejas que su grado n, resultado teórico que es vital para el cálculo matemático.</w:t>
+      </w:r>
+    </w:p>
+    <w:p>
+      <w:pPr>
+        <w:pStyle w:val="Sinespaciado"/>
+        <w:rPr>
+          <w:rFonts w:ascii="Arial" w:hAnsi="Arial" w:cs="Arial"/>
+          <w:i/>
+          <w:sz w:val="24"/>
+          <w:lang w:eastAsia="es-CO"/>
+        </w:rPr>
+      </w:pPr>
+    </w:p>
+    <w:p>
+      <w:pPr>
+        <w:shd w:val="clear" w:color="auto" w:fill="FFFFFF"/>
+        <w:spacing w:before="216" w:after="192" w:line="240" w:lineRule="auto"/>
+        <w:jc w:val="both"/>
+        <w:rPr>
+          <w:rFonts w:ascii="Arial" w:eastAsia="Times New Roman" w:hAnsi="Arial" w:cs="Arial"/>
+          <w:i/>
+          <w:sz w:val="24"/>
+          <w:szCs w:val="23"/>
+          <w:lang w:eastAsia="es-CO"/>
+        </w:rPr>
+      </w:pPr>
+      <w:r>
+        <w:rPr>
+          <w:rFonts w:ascii="Arial" w:eastAsia="Times New Roman" w:hAnsi="Arial" w:cs="Arial"/>
+          <w:i/>
+          <w:sz w:val="24"/>
+          <w:szCs w:val="23"/>
+          <w:lang w:eastAsia="es-CO"/>
+        </w:rPr>
+        <w:t>Sea el polinomio de grado </w:t>
+      </w:r>
+      <w:r>
+        <w:rPr>
+          <w:rFonts w:ascii="Arial" w:eastAsia="Times New Roman" w:hAnsi="Arial" w:cs="Arial"/>
+          <w:i/>
+          <w:iCs/>
+          <w:sz w:val="24"/>
+          <w:szCs w:val="23"/>
+          <w:lang w:eastAsia="es-CO"/>
+        </w:rPr>
+        <w:t>n</w:t>
+      </w:r>
+      <w:r>
+        <w:rPr>
+          <w:rFonts w:ascii="Arial" w:eastAsia="Times New Roman" w:hAnsi="Arial" w:cs="Arial"/>
+          <w:i/>
+          <w:sz w:val="24"/>
+          <w:szCs w:val="23"/>
+          <w:lang w:eastAsia="es-CO"/>
+        </w:rPr>
+        <w:t> (</w:t>
+      </w:r>
+      <w:r>
+        <w:rPr>
+          <w:rFonts w:ascii="Arial" w:eastAsia="Times New Roman" w:hAnsi="Arial" w:cs="Arial"/>
+          <w:i/>
+          <w:iCs/>
+          <w:sz w:val="24"/>
+          <w:szCs w:val="23"/>
+          <w:lang w:eastAsia="es-CO"/>
+        </w:rPr>
+        <w:t>n&gt;0</w:t>
+      </w:r>
+      <w:r>
+        <w:rPr>
+          <w:rFonts w:ascii="Arial" w:eastAsia="Times New Roman" w:hAnsi="Arial" w:cs="Arial"/>
+          <w:i/>
+          <w:sz w:val="24"/>
+          <w:szCs w:val="23"/>
+          <w:lang w:eastAsia="es-CO"/>
+        </w:rPr>
+        <w:t>) de una variable:</w:t>
+      </w:r>
+    </w:p>
+    <w:p>
+      <w:pPr>
+        <w:numPr>
+          <w:ilvl w:val="0"/>
+          <w:numId w:val="5"/>
+        </w:numPr>
+        <w:shd w:val="clear" w:color="auto" w:fill="FFFFFF"/>
+        <w:spacing w:before="100" w:beforeAutospacing="1" w:after="100" w:afterAutospacing="1" w:line="240" w:lineRule="auto"/>
+        <w:ind w:left="384"/>
+        <w:jc w:val="both"/>
+        <w:rPr>
+          <w:rFonts w:ascii="Helvetica" w:eastAsia="Times New Roman" w:hAnsi="Helvetica" w:cs="Times New Roman"/>
+          <w:sz w:val="23"/>
+          <w:szCs w:val="23"/>
+          <w:lang w:eastAsia="es-CO"/>
+        </w:rPr>
+      </w:pPr>
+      <w:r>
+        <w:rPr>
+          <w:rFonts w:ascii="Helvetica" w:eastAsia="Times New Roman" w:hAnsi="Helvetica" w:cs="Times New Roman"/>
+          <w:i/>
+          <w:iCs/>
+          <w:sz w:val="23"/>
+          <w:szCs w:val="23"/>
+          <w:lang w:eastAsia="es-CO"/>
+        </w:rPr>
+        <w:t>p(x)=a</w:t>
+      </w:r>
+      <w:r>
+        <w:rPr>
+          <w:rFonts w:ascii="Helvetica" w:eastAsia="Times New Roman" w:hAnsi="Helvetica" w:cs="Times New Roman"/>
+          <w:i/>
+          <w:iCs/>
+          <w:sz w:val="17"/>
+          <w:szCs w:val="17"/>
+          <w:vertAlign w:val="subscript"/>
+          <w:lang w:eastAsia="es-CO"/>
+        </w:rPr>
+        <w:t>0</w:t>
+      </w:r>
+      <w:r>
+        <w:rPr>
+          <w:rFonts w:ascii="Helvetica" w:eastAsia="Times New Roman" w:hAnsi="Helvetica" w:cs="Times New Roman"/>
+          <w:i/>
+          <w:iCs/>
+          <w:sz w:val="23"/>
+          <w:szCs w:val="23"/>
+          <w:lang w:eastAsia="es-CO"/>
+        </w:rPr>
+        <w:t>+a</w:t>
+      </w:r>
+      <w:r>
+        <w:rPr>
+          <w:rFonts w:ascii="Helvetica" w:eastAsia="Times New Roman" w:hAnsi="Helvetica" w:cs="Times New Roman"/>
+          <w:i/>
+          <w:iCs/>
+          <w:sz w:val="17"/>
+          <w:szCs w:val="17"/>
+          <w:vertAlign w:val="subscript"/>
+          <w:lang w:eastAsia="es-CO"/>
+        </w:rPr>
+        <w:t>1</w:t>
+      </w:r>
+      <w:r>
+        <w:rPr>
+          <w:rFonts w:ascii="Helvetica" w:eastAsia="Times New Roman" w:hAnsi="Helvetica" w:cs="Times New Roman"/>
+          <w:i/>
+          <w:iCs/>
+          <w:sz w:val="23"/>
+          <w:szCs w:val="23"/>
+          <w:lang w:eastAsia="es-CO"/>
+        </w:rPr>
+        <w:t>x+a</w:t>
+      </w:r>
+      <w:r>
+        <w:rPr>
+          <w:rFonts w:ascii="Helvetica" w:eastAsia="Times New Roman" w:hAnsi="Helvetica" w:cs="Times New Roman"/>
+          <w:i/>
+          <w:iCs/>
+          <w:sz w:val="17"/>
+          <w:szCs w:val="17"/>
+          <w:vertAlign w:val="subscript"/>
+          <w:lang w:eastAsia="es-CO"/>
+        </w:rPr>
+        <w:t>2</w:t>
+      </w:r>
+      <w:r>
+        <w:rPr>
+          <w:rFonts w:ascii="Helvetica" w:eastAsia="Times New Roman" w:hAnsi="Helvetica" w:cs="Times New Roman"/>
+          <w:i/>
+          <w:iCs/>
+          <w:sz w:val="23"/>
+          <w:szCs w:val="23"/>
+          <w:lang w:eastAsia="es-CO"/>
+        </w:rPr>
+        <w:t>x</w:t>
+      </w:r>
+      <w:r>
+        <w:rPr>
+          <w:rFonts w:ascii="Helvetica" w:eastAsia="Times New Roman" w:hAnsi="Helvetica" w:cs="Times New Roman"/>
+          <w:i/>
+          <w:iCs/>
+          <w:sz w:val="17"/>
+          <w:szCs w:val="17"/>
+          <w:vertAlign w:val="superscript"/>
+          <w:lang w:eastAsia="es-CO"/>
+        </w:rPr>
+        <w:t>2</w:t>
+      </w:r>
+      <w:r>
+        <w:rPr>
+          <w:rFonts w:ascii="Helvetica" w:eastAsia="Times New Roman" w:hAnsi="Helvetica" w:cs="Times New Roman"/>
+          <w:i/>
+          <w:iCs/>
+          <w:sz w:val="23"/>
+          <w:szCs w:val="23"/>
+          <w:lang w:eastAsia="es-CO"/>
+        </w:rPr>
+        <w:t>+...+</w:t>
+      </w:r>
+      <w:proofErr w:type="spellStart"/>
+      <w:r>
+        <w:rPr>
+          <w:rFonts w:ascii="Helvetica" w:eastAsia="Times New Roman" w:hAnsi="Helvetica" w:cs="Times New Roman"/>
+          <w:i/>
+          <w:iCs/>
+          <w:sz w:val="23"/>
+          <w:szCs w:val="23"/>
+          <w:lang w:eastAsia="es-CO"/>
+        </w:rPr>
+        <w:t>a</w:t>
+      </w:r>
+      <w:r>
+        <w:rPr>
+          <w:rFonts w:ascii="Helvetica" w:eastAsia="Times New Roman" w:hAnsi="Helvetica" w:cs="Times New Roman"/>
+          <w:i/>
+          <w:iCs/>
+          <w:sz w:val="17"/>
+          <w:szCs w:val="17"/>
+          <w:vertAlign w:val="subscript"/>
+          <w:lang w:eastAsia="es-CO"/>
+        </w:rPr>
+        <w:t>n</w:t>
+      </w:r>
+      <w:r>
+        <w:rPr>
+          <w:rFonts w:ascii="Helvetica" w:eastAsia="Times New Roman" w:hAnsi="Helvetica" w:cs="Times New Roman"/>
+          <w:i/>
+          <w:iCs/>
+          <w:sz w:val="23"/>
+          <w:szCs w:val="23"/>
+          <w:lang w:eastAsia="es-CO"/>
+        </w:rPr>
+        <w:t>x</w:t>
+      </w:r>
+      <w:r>
+        <w:rPr>
+          <w:rFonts w:ascii="Helvetica" w:eastAsia="Times New Roman" w:hAnsi="Helvetica" w:cs="Times New Roman"/>
+          <w:i/>
+          <w:iCs/>
+          <w:sz w:val="17"/>
+          <w:szCs w:val="17"/>
+          <w:vertAlign w:val="superscript"/>
+          <w:lang w:eastAsia="es-CO"/>
+        </w:rPr>
+        <w:t>n</w:t>
+      </w:r>
+      <w:proofErr w:type="spellEnd"/>
+      <w:r>
+        <w:rPr>
+          <w:rFonts w:ascii="Helvetica" w:eastAsia="Times New Roman" w:hAnsi="Helvetica" w:cs="Times New Roman"/>
+          <w:sz w:val="23"/>
+          <w:szCs w:val="23"/>
+          <w:lang w:eastAsia="es-CO"/>
+        </w:rPr>
+        <w:t>.</w:t>
+      </w:r>
+    </w:p>
+    <w:p>
+      <w:pPr>
+        <w:shd w:val="clear" w:color="auto" w:fill="FFFFFF"/>
+        <w:spacing w:before="216" w:after="192" w:line="240" w:lineRule="auto"/>
+        <w:jc w:val="both"/>
+        <w:rPr>
+          <w:rFonts w:ascii="Arial" w:eastAsia="Times New Roman" w:hAnsi="Arial" w:cs="Arial"/>
+          <w:i/>
+          <w:sz w:val="24"/>
+          <w:szCs w:val="23"/>
+          <w:lang w:eastAsia="es-CO"/>
+        </w:rPr>
+      </w:pPr>
+      <w:r>
+        <w:rPr>
+          <w:rFonts w:ascii="Arial" w:eastAsia="Times New Roman" w:hAnsi="Arial" w:cs="Arial"/>
+          <w:i/>
+          <w:sz w:val="24"/>
+          <w:szCs w:val="23"/>
+          <w:lang w:eastAsia="es-CO"/>
+        </w:rPr>
+        <w:t>Existe un número </w:t>
+      </w:r>
+      <w:r>
+        <w:rPr>
+          <w:rFonts w:ascii="Arial" w:eastAsia="Times New Roman" w:hAnsi="Arial" w:cs="Arial"/>
+          <w:i/>
+          <w:iCs/>
+          <w:sz w:val="24"/>
+          <w:szCs w:val="23"/>
+          <w:lang w:eastAsia="es-CO"/>
+        </w:rPr>
+        <w:t>r</w:t>
+      </w:r>
+      <w:r>
+        <w:rPr>
+          <w:rFonts w:ascii="Arial" w:eastAsia="Times New Roman" w:hAnsi="Arial" w:cs="Arial"/>
+          <w:i/>
+          <w:sz w:val="24"/>
+          <w:szCs w:val="23"/>
+          <w:lang w:eastAsia="es-CO"/>
+        </w:rPr>
+        <w:t> tal que </w:t>
+      </w:r>
+      <w:r>
+        <w:rPr>
+          <w:rFonts w:ascii="Arial" w:eastAsia="Times New Roman" w:hAnsi="Arial" w:cs="Arial"/>
+          <w:i/>
+          <w:iCs/>
+          <w:sz w:val="24"/>
+          <w:szCs w:val="23"/>
+          <w:lang w:eastAsia="es-CO"/>
+        </w:rPr>
+        <w:t>p(r)=0</w:t>
+      </w:r>
+      <w:r>
+        <w:rPr>
+          <w:rFonts w:ascii="Arial" w:eastAsia="Times New Roman" w:hAnsi="Arial" w:cs="Arial"/>
+          <w:i/>
+          <w:sz w:val="24"/>
+          <w:szCs w:val="23"/>
+          <w:lang w:eastAsia="es-CO"/>
+        </w:rPr>
+        <w:t> o lo que es lo mismo, pero expresado como una factorización:</w:t>
+      </w:r>
+    </w:p>
+    <w:p>
+      <w:pPr>
+        <w:numPr>
+          <w:ilvl w:val="0"/>
+          <w:numId w:val="6"/>
+        </w:numPr>
+        <w:shd w:val="clear" w:color="auto" w:fill="FFFFFF"/>
+        <w:spacing w:before="100" w:beforeAutospacing="1" w:after="100" w:afterAutospacing="1" w:line="240" w:lineRule="auto"/>
+        <w:ind w:left="384"/>
+        <w:jc w:val="both"/>
+        <w:rPr>
+          <w:rFonts w:ascii="Helvetica" w:eastAsia="Times New Roman" w:hAnsi="Helvetica" w:cs="Times New Roman"/>
+          <w:sz w:val="23"/>
+          <w:szCs w:val="23"/>
+          <w:lang w:eastAsia="es-CO"/>
+        </w:rPr>
+      </w:pPr>
+      <w:r>
+        <w:rPr>
+          <w:rFonts w:ascii="Helvetica" w:eastAsia="Times New Roman" w:hAnsi="Helvetica" w:cs="Times New Roman"/>
+          <w:i/>
+          <w:iCs/>
+          <w:sz w:val="23"/>
+          <w:szCs w:val="23"/>
+          <w:lang w:eastAsia="es-CO"/>
+        </w:rPr>
+        <w:t>p(x)=(x-</w:t>
+      </w:r>
+      <w:proofErr w:type="gramStart"/>
+      <w:r>
+        <w:rPr>
+          <w:rFonts w:ascii="Helvetica" w:eastAsia="Times New Roman" w:hAnsi="Helvetica" w:cs="Times New Roman"/>
+          <w:i/>
+          <w:iCs/>
+          <w:sz w:val="23"/>
+          <w:szCs w:val="23"/>
+          <w:lang w:eastAsia="es-CO"/>
+        </w:rPr>
+        <w:t>r)(</w:t>
+      </w:r>
+      <w:proofErr w:type="gramEnd"/>
+      <w:r>
+        <w:rPr>
+          <w:rFonts w:ascii="Helvetica" w:eastAsia="Times New Roman" w:hAnsi="Helvetica" w:cs="Times New Roman"/>
+          <w:i/>
+          <w:iCs/>
+          <w:sz w:val="23"/>
+          <w:szCs w:val="23"/>
+          <w:lang w:eastAsia="es-CO"/>
+        </w:rPr>
+        <w:t>b</w:t>
+      </w:r>
+      <w:r>
+        <w:rPr>
+          <w:rFonts w:ascii="Helvetica" w:eastAsia="Times New Roman" w:hAnsi="Helvetica" w:cs="Times New Roman"/>
+          <w:i/>
+          <w:iCs/>
+          <w:sz w:val="17"/>
+          <w:szCs w:val="17"/>
+          <w:vertAlign w:val="subscript"/>
+          <w:lang w:eastAsia="es-CO"/>
+        </w:rPr>
+        <w:t>0</w:t>
+      </w:r>
+      <w:r>
+        <w:rPr>
+          <w:rFonts w:ascii="Helvetica" w:eastAsia="Times New Roman" w:hAnsi="Helvetica" w:cs="Times New Roman"/>
+          <w:i/>
+          <w:iCs/>
+          <w:sz w:val="23"/>
+          <w:szCs w:val="23"/>
+          <w:lang w:eastAsia="es-CO"/>
+        </w:rPr>
+        <w:t>+b</w:t>
+      </w:r>
+      <w:r>
+        <w:rPr>
+          <w:rFonts w:ascii="Helvetica" w:eastAsia="Times New Roman" w:hAnsi="Helvetica" w:cs="Times New Roman"/>
+          <w:i/>
+          <w:iCs/>
+          <w:sz w:val="17"/>
+          <w:szCs w:val="17"/>
+          <w:vertAlign w:val="subscript"/>
+          <w:lang w:eastAsia="es-CO"/>
+        </w:rPr>
+        <w:t>1</w:t>
+      </w:r>
+      <w:r>
+        <w:rPr>
+          <w:rFonts w:ascii="Helvetica" w:eastAsia="Times New Roman" w:hAnsi="Helvetica" w:cs="Times New Roman"/>
+          <w:i/>
+          <w:iCs/>
+          <w:sz w:val="23"/>
+          <w:szCs w:val="23"/>
+          <w:lang w:eastAsia="es-CO"/>
+        </w:rPr>
+        <w:t>x+...+b</w:t>
+      </w:r>
+      <w:r>
+        <w:rPr>
+          <w:rFonts w:ascii="Helvetica" w:eastAsia="Times New Roman" w:hAnsi="Helvetica" w:cs="Times New Roman"/>
+          <w:i/>
+          <w:iCs/>
+          <w:sz w:val="17"/>
+          <w:szCs w:val="17"/>
+          <w:vertAlign w:val="subscript"/>
+          <w:lang w:eastAsia="es-CO"/>
+        </w:rPr>
+        <w:t>n-1</w:t>
+      </w:r>
+      <w:r>
+        <w:rPr>
+          <w:rFonts w:ascii="Helvetica" w:eastAsia="Times New Roman" w:hAnsi="Helvetica" w:cs="Times New Roman"/>
+          <w:i/>
+          <w:iCs/>
+          <w:sz w:val="23"/>
+          <w:szCs w:val="23"/>
+          <w:lang w:eastAsia="es-CO"/>
+        </w:rPr>
+        <w:t>x</w:t>
+      </w:r>
+      <w:r>
+        <w:rPr>
+          <w:rFonts w:ascii="Helvetica" w:eastAsia="Times New Roman" w:hAnsi="Helvetica" w:cs="Times New Roman"/>
+          <w:i/>
+          <w:iCs/>
+          <w:sz w:val="17"/>
+          <w:szCs w:val="17"/>
+          <w:vertAlign w:val="superscript"/>
+          <w:lang w:eastAsia="es-CO"/>
+        </w:rPr>
+        <w:t>n-1</w:t>
+      </w:r>
+      <w:r>
+        <w:rPr>
+          <w:rFonts w:ascii="Helvetica" w:eastAsia="Times New Roman" w:hAnsi="Helvetica" w:cs="Times New Roman"/>
+          <w:i/>
+          <w:iCs/>
+          <w:sz w:val="23"/>
+          <w:szCs w:val="23"/>
+          <w:lang w:eastAsia="es-CO"/>
+        </w:rPr>
+        <w:t>)</w:t>
+      </w:r>
+    </w:p>
+    <w:p>
+      <w:pPr>
+        <w:shd w:val="clear" w:color="auto" w:fill="FFFFFF"/>
+        <w:spacing w:before="100" w:beforeAutospacing="1" w:after="100" w:afterAutospacing="1" w:line="240" w:lineRule="auto"/>
+        <w:ind w:left="384"/>
+        <w:jc w:val="both"/>
+        <w:rPr>
+          <w:rFonts w:ascii="Helvetica" w:eastAsia="Times New Roman" w:hAnsi="Helvetica" w:cs="Times New Roman"/>
+          <w:sz w:val="23"/>
+          <w:szCs w:val="23"/>
+          <w:lang w:eastAsia="es-CO"/>
+        </w:rPr>
+      </w:pPr>
+      <w:sdt>
+        <w:sdtPr>
+          <w:rPr>
+            <w:rFonts w:ascii="Helvetica" w:eastAsia="Times New Roman" w:hAnsi="Helvetica" w:cs="Times New Roman"/>
+            <w:sz w:val="23"/>
+            <w:szCs w:val="23"/>
+            <w:lang w:eastAsia="es-CO"/>
+          </w:rPr>
+          <w:id w:val="-592788385"/>
+          <w:citation/>
+        </w:sdtPr>
+        <w:sdtContent>
+          <w:r>
+            <w:rPr>
+              <w:rFonts w:ascii="Helvetica" w:eastAsia="Times New Roman" w:hAnsi="Helvetica" w:cs="Times New Roman"/>
+              <w:sz w:val="23"/>
+              <w:szCs w:val="23"/>
+              <w:lang w:eastAsia="es-CO"/>
+            </w:rPr>
+            <w:fldChar w:fldCharType="begin"/>
+          </w:r>
+          <w:r>
+            <w:rPr>
+              <w:rFonts w:ascii="Helvetica" w:eastAsia="Times New Roman" w:hAnsi="Helvetica" w:cs="Times New Roman"/>
+              <w:i/>
+              <w:iCs/>
+              <w:sz w:val="23"/>
+              <w:szCs w:val="23"/>
+              <w:lang w:eastAsia="es-CO"/>
+            </w:rPr>
+            <w:instrText xml:space="preserve"> CITATION AGK14 \l 9226 </w:instrText>
+          </w:r>
+          <w:r>
+            <w:rPr>
+              <w:rFonts w:ascii="Helvetica" w:eastAsia="Times New Roman" w:hAnsi="Helvetica" w:cs="Times New Roman"/>
+              <w:sz w:val="23"/>
+              <w:szCs w:val="23"/>
+              <w:lang w:eastAsia="es-CO"/>
+            </w:rPr>
+            <w:fldChar w:fldCharType="separate"/>
+          </w:r>
+          <w:r>
+            <w:rPr>
+              <w:rFonts w:ascii="Helvetica" w:eastAsia="Times New Roman" w:hAnsi="Helvetica" w:cs="Times New Roman"/>
+              <w:noProof/>
+              <w:sz w:val="23"/>
+              <w:szCs w:val="23"/>
+              <w:lang w:eastAsia="es-CO"/>
+            </w:rPr>
+            <w:t>(Kurosch, 2014)</w:t>
+          </w:r>
+          <w:r>
+            <w:rPr>
+              <w:rFonts w:ascii="Helvetica" w:eastAsia="Times New Roman" w:hAnsi="Helvetica" w:cs="Times New Roman"/>
+              <w:sz w:val="23"/>
+              <w:szCs w:val="23"/>
+              <w:lang w:eastAsia="es-CO"/>
+            </w:rPr>
+            <w:fldChar w:fldCharType="end"/>
+          </w:r>
+        </w:sdtContent>
+      </w:sdt>
+    </w:p>
+    <w:p>
+      <w:pPr>
+        <w:pStyle w:val="Sinespaciado"/>
+        <w:rPr>
+          <w:rFonts w:ascii="Arial" w:hAnsi="Arial" w:cs="Arial"/>
+          <w:i/>
+          <w:sz w:val="24"/>
+          <w:lang w:eastAsia="es-CO"/>
+        </w:rPr>
+      </w:pPr>
+      <w:r>
+        <w:rPr>
+          <w:rFonts w:ascii="Arial" w:hAnsi="Arial" w:cs="Arial"/>
+          <w:i/>
+          <w:sz w:val="24"/>
+          <w:lang w:eastAsia="es-CO"/>
+        </w:rPr>
+        <w:t>Regla de los signos de descartes:</w:t>
+      </w:r>
+    </w:p>
+    <w:p>
+      <w:pPr>
+        <w:pStyle w:val="Sinespaciado"/>
+        <w:rPr>
+          <w:rFonts w:ascii="Arial" w:hAnsi="Arial" w:cs="Arial"/>
+          <w:i/>
+          <w:sz w:val="24"/>
+          <w:lang w:eastAsia="es-CO"/>
+        </w:rPr>
+      </w:pPr>
+    </w:p>
+    <w:p>
+      <w:pPr>
+        <w:pStyle w:val="Sinespaciado"/>
+        <w:rPr>
+          <w:rFonts w:ascii="Arial" w:hAnsi="Arial" w:cs="Arial"/>
+          <w:i/>
+          <w:sz w:val="24"/>
+          <w:lang w:eastAsia="es-CO"/>
+        </w:rPr>
+      </w:pPr>
+      <w:r>
+        <w:rPr>
+          <w:rFonts w:ascii="Arial" w:hAnsi="Arial" w:cs="Arial"/>
+          <w:i/>
+          <w:sz w:val="24"/>
+          <w:lang w:eastAsia="es-CO"/>
+        </w:rPr>
+        <w:t xml:space="preserve">La regla de los signos de Descartes nos ayuda a identificar el número posible de raíces reales de un polinomio p </w:t>
+      </w:r>
+      <w:proofErr w:type="gramStart"/>
+      <w:r>
+        <w:rPr>
+          <w:rFonts w:ascii="Arial" w:hAnsi="Arial" w:cs="Arial"/>
+          <w:i/>
+          <w:sz w:val="24"/>
+          <w:lang w:eastAsia="es-CO"/>
+        </w:rPr>
+        <w:t>( x</w:t>
+      </w:r>
+      <w:proofErr w:type="gramEnd"/>
+      <w:r>
+        <w:rPr>
+          <w:rFonts w:ascii="Arial" w:hAnsi="Arial" w:cs="Arial"/>
+          <w:i/>
+          <w:sz w:val="24"/>
+          <w:lang w:eastAsia="es-CO"/>
+        </w:rPr>
+        <w:t xml:space="preserve"> ) sin graficar o resolverlas realmente. Dese cuenta por favor que esta regla no proporciona el número exacto de raíces del polinomio ni identifica las raíces del polinomio.</w:t>
+      </w:r>
+    </w:p>
+    <w:p>
+      <w:pPr>
+        <w:pStyle w:val="Sinespaciado"/>
+        <w:rPr>
+          <w:rFonts w:ascii="Arial" w:hAnsi="Arial" w:cs="Arial"/>
+          <w:i/>
+          <w:sz w:val="24"/>
+          <w:lang w:eastAsia="es-CO"/>
+        </w:rPr>
+      </w:pPr>
+    </w:p>
+    <w:p>
+      <w:pPr>
+        <w:pStyle w:val="Sinespaciado"/>
+        <w:rPr>
+          <w:rFonts w:ascii="Arial" w:hAnsi="Arial" w:cs="Arial"/>
+          <w:i/>
+          <w:sz w:val="24"/>
+          <w:lang w:eastAsia="es-CO"/>
+        </w:rPr>
+      </w:pPr>
+      <w:r>
+        <w:rPr>
+          <w:rFonts w:ascii="Arial" w:hAnsi="Arial" w:cs="Arial"/>
+          <w:i/>
+          <w:sz w:val="24"/>
+          <w:lang w:eastAsia="es-CO"/>
+        </w:rPr>
+        <w:t>La regla establece que el número posible de las raíces positivas de un polinomio es igual al número de cambios de signo en los coeficientes de los términos o menor que los cambios de signo por un múltiplo de 2.</w:t>
+      </w:r>
+    </w:p>
+    <w:p>
+      <w:pPr>
+        <w:pStyle w:val="Sinespaciado"/>
+        <w:rPr>
+          <w:rFonts w:ascii="Arial" w:hAnsi="Arial" w:cs="Arial"/>
+          <w:i/>
+          <w:sz w:val="24"/>
+          <w:lang w:eastAsia="es-CO"/>
+        </w:rPr>
+      </w:pPr>
+      <w:sdt>
+        <w:sdtPr>
+          <w:rPr>
+            <w:rFonts w:ascii="Arial" w:hAnsi="Arial" w:cs="Arial"/>
+            <w:i/>
+            <w:sz w:val="24"/>
+            <w:lang w:eastAsia="es-CO"/>
+          </w:rPr>
+          <w:id w:val="1955516974"/>
+          <w:citation/>
+        </w:sdtPr>
+        <w:sdtContent>
+          <w:r>
+            <w:rPr>
+              <w:rFonts w:ascii="Arial" w:hAnsi="Arial" w:cs="Arial"/>
+              <w:i/>
+              <w:sz w:val="24"/>
+              <w:lang w:eastAsia="es-CO"/>
+            </w:rPr>
+            <w:fldChar w:fldCharType="begin"/>
+          </w:r>
+          <w:r>
+            <w:rPr>
+              <w:rFonts w:ascii="Arial" w:hAnsi="Arial" w:cs="Arial"/>
+              <w:i/>
+              <w:sz w:val="24"/>
+              <w:lang w:eastAsia="es-CO"/>
+            </w:rPr>
+            <w:instrText xml:space="preserve"> CITATION Var19 \l 9226 </w:instrText>
+          </w:r>
+          <w:r>
+            <w:rPr>
+              <w:rFonts w:ascii="Arial" w:hAnsi="Arial" w:cs="Arial"/>
+              <w:i/>
+              <w:sz w:val="24"/>
+              <w:lang w:eastAsia="es-CO"/>
+            </w:rPr>
+            <w:fldChar w:fldCharType="separate"/>
+          </w:r>
+          <w:r>
+            <w:rPr>
+              <w:rFonts w:ascii="Arial" w:hAnsi="Arial" w:cs="Arial"/>
+              <w:noProof/>
+              <w:sz w:val="24"/>
+              <w:lang w:eastAsia="es-CO"/>
+            </w:rPr>
+            <w:t>(Tutors, 2019)</w:t>
+          </w:r>
+          <w:r>
+            <w:rPr>
+              <w:rFonts w:ascii="Arial" w:hAnsi="Arial" w:cs="Arial"/>
+              <w:i/>
+              <w:sz w:val="24"/>
+              <w:lang w:eastAsia="es-CO"/>
+            </w:rPr>
+            <w:fldChar w:fldCharType="end"/>
+          </w:r>
+        </w:sdtContent>
+      </w:sdt>
+    </w:p>
+    <w:p>
+      <w:pPr>
+        <w:shd w:val="clear" w:color="auto" w:fill="FFFFFF"/>
+        <w:spacing w:before="100" w:beforeAutospacing="1" w:after="100" w:afterAutospacing="1" w:line="240" w:lineRule="auto"/>
+        <w:jc w:val="both"/>
+        <w:rPr>
+          <w:rFonts w:ascii="Arial" w:eastAsia="Times New Roman" w:hAnsi="Arial" w:cs="Arial"/>
+          <w:i/>
+          <w:sz w:val="24"/>
+          <w:szCs w:val="24"/>
+          <w:lang w:eastAsia="es-CO"/>
+        </w:rPr>
+      </w:pPr>
+    </w:p>
+    <w:p>
+      <w:pPr>
+        <w:pStyle w:val="Sinespaciado"/>
+        <w:rPr>
+          <w:rFonts w:ascii="Arial" w:hAnsi="Arial" w:cs="Arial"/>
+          <w:i/>
+          <w:sz w:val="24"/>
+          <w:lang w:eastAsia="es-CO"/>
+        </w:rPr>
+      </w:pPr>
+    </w:p>
+    <w:p>
+      <w:pPr>
+        <w:pStyle w:val="Sinespaciado"/>
+      </w:pPr>
+    </w:p>
+    <w:p>
+      <w:pPr>
+        <w:pStyle w:val="Sinespaciado"/>
+      </w:pPr>
+    </w:p>
+    <w:p>
+      <w:pPr>
+        <w:pStyle w:val="Sinespaciado"/>
+      </w:pPr>
+    </w:p>
+    <w:p>
+      <w:pPr>
+        <w:pStyle w:val="Sinespaciado"/>
+      </w:pPr>
+    </w:p>
+    <w:p>
+      <w:pPr>
         <w:spacing w:after="0" w:line="240" w:lineRule="auto"/>
         <w:rPr>
           <w:rFonts w:ascii="Arial" w:hAnsi="Arial" w:cs="Arial"/>
@@ -3357,7 +4819,16 @@
           <w:sz w:val="24"/>
           <w:szCs w:val="24"/>
         </w:rPr>
-        <w:t>cálculo, sobre hallar las raíces de un polinomio, y así poder buscar las alternativas que mejor se adapten a la solución de problema.</w:t>
+        <w:t xml:space="preserve">cálculo, sobre </w:t>
+      </w:r>
+      <w:r>
+        <w:rPr>
+          <w:rFonts w:ascii="Arial" w:hAnsi="Arial" w:cs="Arial"/>
+          <w:sz w:val="24"/>
+          <w:szCs w:val="24"/>
+        </w:rPr>
+        <w:lastRenderedPageBreak/>
+        <w:t>hallar las raíces de un polinomio, y así poder buscar las alternativas que mejor se adapten a la solución de problema.</w:t>
       </w:r>
     </w:p>
     <w:p>
@@ -3754,7 +5225,7 @@
                     <pic:cNvPicPr/>
                   </pic:nvPicPr>
                   <pic:blipFill>
-                    <a:blip r:embed="rId8">
+                    <a:blip r:embed="rId9">
                       <a:extLst>
                         <a:ext uri="{28A0092B-C50C-407E-A947-70E740481C1C}">
                           <a14:useLocalDpi xmlns:a14="http://schemas.microsoft.com/office/drawing/2010/main" val="0"/>
@@ -3902,7 +5373,6 @@
           <w:rFonts w:ascii="Arial" w:hAnsi="Arial" w:cs="Arial"/>
           <w:shd w:val="clear" w:color="auto" w:fill="FFFFFF"/>
         </w:rPr>
-        <w:lastRenderedPageBreak/>
         <w:t>Sumamos los dos valores obteniendo un nuevo resultado parcial</w:t>
       </w:r>
     </w:p>
@@ -3945,7 +5415,7 @@
                     <pic:cNvPicPr/>
                   </pic:nvPicPr>
                   <pic:blipFill>
-                    <a:blip r:embed="rId9">
+                    <a:blip r:embed="rId10">
                       <a:extLst>
                         <a:ext uri="{28A0092B-C50C-407E-A947-70E740481C1C}">
                           <a14:useLocalDpi xmlns:a14="http://schemas.microsoft.com/office/drawing/2010/main" val="0"/>
@@ -4121,7 +5591,7 @@
                     <pic:cNvPicPr/>
                   </pic:nvPicPr>
                   <pic:blipFill>
-                    <a:blip r:embed="rId10">
+                    <a:blip r:embed="rId11">
                       <a:extLst>
                         <a:ext uri="{28A0092B-C50C-407E-A947-70E740481C1C}">
                           <a14:useLocalDpi xmlns:a14="http://schemas.microsoft.com/office/drawing/2010/main" val="0"/>
@@ -4185,7 +5655,7 @@
                     <pic:cNvPicPr/>
                   </pic:nvPicPr>
                   <pic:blipFill>
-                    <a:blip r:embed="rId11">
+                    <a:blip r:embed="rId12">
                       <a:extLst>
                         <a:ext uri="{28A0092B-C50C-407E-A947-70E740481C1C}">
                           <a14:useLocalDpi xmlns:a14="http://schemas.microsoft.com/office/drawing/2010/main" val="0"/>
@@ -4347,7 +5817,7 @@
                     <pic:cNvPicPr/>
                   </pic:nvPicPr>
                   <pic:blipFill>
-                    <a:blip r:embed="rId12">
+                    <a:blip r:embed="rId13">
                       <a:extLst>
                         <a:ext uri="{28A0092B-C50C-407E-A947-70E740481C1C}">
                           <a14:useLocalDpi xmlns:a14="http://schemas.microsoft.com/office/drawing/2010/main" val="0"/>
@@ -5155,7 +6625,7 @@
                     <pic:cNvPicPr/>
                   </pic:nvPicPr>
                   <pic:blipFill>
-                    <a:blip r:embed="rId13">
+                    <a:blip r:embed="rId14">
                       <a:extLst>
                         <a:ext uri="{28A0092B-C50C-407E-A947-70E740481C1C}">
                           <a14:useLocalDpi xmlns:a14="http://schemas.microsoft.com/office/drawing/2010/main" val="0"/>
@@ -5353,7 +6823,7 @@
                     <pic:cNvPicPr/>
                   </pic:nvPicPr>
                   <pic:blipFill>
-                    <a:blip r:embed="rId14">
+                    <a:blip r:embed="rId15">
                       <a:extLst>
                         <a:ext uri="{28A0092B-C50C-407E-A947-70E740481C1C}">
                           <a14:useLocalDpi xmlns:a14="http://schemas.microsoft.com/office/drawing/2010/main" val="0"/>
@@ -6123,8 +7593,20 @@
           <w:shd w:val="clear" w:color="auto" w:fill="FFFFFF"/>
           <w:lang w:val="es-MX" w:eastAsia="es-CO"/>
         </w:rPr>
-        <w:t>El método de Lin</w:t>
-      </w:r>
+        <w:t xml:space="preserve">El método de </w:t>
+      </w:r>
+      <w:proofErr w:type="spellStart"/>
+      <w:r>
+        <w:rPr>
+          <w:rFonts w:ascii="Arial" w:eastAsia="Times New Roman" w:hAnsi="Arial" w:cs="Arial"/>
+          <w:sz w:val="24"/>
+          <w:szCs w:val="24"/>
+          <w:shd w:val="clear" w:color="auto" w:fill="FFFFFF"/>
+          <w:lang w:val="es-MX" w:eastAsia="es-CO"/>
+        </w:rPr>
+        <w:t>Lin</w:t>
+      </w:r>
+      <w:proofErr w:type="spellEnd"/>
       <w:r>
         <w:rPr>
           <w:rFonts w:ascii="Arial" w:eastAsia="Times New Roman" w:hAnsi="Arial" w:cs="Arial"/>
@@ -7174,7 +8656,6 @@
           <w:shd w:val="clear" w:color="auto" w:fill="FFFFFF"/>
           <w:lang w:val="es-MX" w:eastAsia="es-CO"/>
         </w:rPr>
-        <w:lastRenderedPageBreak/>
         <w:t>Si el grado del polinomio es mayor que tres regresamos al paso 2</w:t>
       </w:r>
     </w:p>
@@ -7495,43 +8976,7 @@
           <w:szCs w:val="24"/>
           <w:shd w:val="clear" w:color="auto" w:fill="FFFFFF"/>
         </w:rPr>
-        <w:t xml:space="preserve"> es la nueva aproximación </w:t>
-      </w:r>
-      <w:r>
-        <w:rPr>
-          <w:rFonts w:ascii="Arial" w:hAnsi="Arial" w:cs="Arial"/>
-          <w:sz w:val="24"/>
-          <w:szCs w:val="24"/>
-          <w:shd w:val="clear" w:color="auto" w:fill="FFFFFF"/>
-        </w:rPr>
-        <w:t>a la</w:t>
-      </w:r>
-      <w:r>
-        <w:rPr>
-          <w:rFonts w:ascii="Arial" w:hAnsi="Arial" w:cs="Arial"/>
-          <w:sz w:val="24"/>
-          <w:szCs w:val="24"/>
-          <w:shd w:val="clear" w:color="auto" w:fill="FFFFFF"/>
-        </w:rPr>
-        <w:t xml:space="preserve"> raíz, y se vuelve a tomar un intervalo, pero ahora </w:t>
-      </w:r>
-      <w:r>
-        <w:rPr>
-          <w:rFonts w:ascii="Arial" w:hAnsi="Arial" w:cs="Arial"/>
-          <w:sz w:val="24"/>
-          <w:szCs w:val="24"/>
-          <w:shd w:val="clear" w:color="auto" w:fill="FFFFFF"/>
-        </w:rPr>
-        <w:t>más</w:t>
-      </w:r>
-      <w:r>
-        <w:rPr>
-          <w:rFonts w:ascii="Arial" w:hAnsi="Arial" w:cs="Arial"/>
-          <w:sz w:val="24"/>
-          <w:szCs w:val="24"/>
-          <w:shd w:val="clear" w:color="auto" w:fill="FFFFFF"/>
-        </w:rPr>
-        <w:t xml:space="preserve"> pequeño, considerando que siga existiendo un cambio de signo en la función</w:t>
+        <w:t xml:space="preserve"> es la nueva aproximación a la raíz, y se vuelve a tomar un intervalo, pero ahora más pequeño, considerando que siga existiendo un cambio de signo en la función</w:t>
       </w:r>
       <w:r>
         <w:rPr>
@@ -7560,16 +9005,7 @@
           <w:szCs w:val="24"/>
           <w:shd w:val="clear" w:color="auto" w:fill="FFFFFF"/>
         </w:rPr>
-        <w:t xml:space="preserve">El método termina cuando se cumple con alguna condición de paro, en este programa la condición es la </w:t>
-      </w:r>
-      <w:r>
-        <w:rPr>
-          <w:rFonts w:ascii="Arial" w:hAnsi="Arial" w:cs="Arial"/>
-          <w:sz w:val="24"/>
-          <w:szCs w:val="24"/>
-          <w:shd w:val="clear" w:color="auto" w:fill="FFFFFF"/>
-        </w:rPr>
-        <w:t>tolerancia:</w:t>
+        <w:t>El método termina cuando se cumple con alguna condición de paro, en este programa la condición es la tolerancia:</w:t>
       </w:r>
     </w:p>
     <w:p>
@@ -7793,43 +9229,7 @@
           <w:szCs w:val="24"/>
           <w:shd w:val="clear" w:color="auto" w:fill="FFFFFF"/>
         </w:rPr>
-        <w:t xml:space="preserve">. Este método requiere de menos pasos en un programa, sin </w:t>
-      </w:r>
-      <w:r>
-        <w:rPr>
-          <w:rFonts w:ascii="Arial" w:hAnsi="Arial" w:cs="Arial"/>
-          <w:sz w:val="24"/>
-          <w:szCs w:val="24"/>
-          <w:shd w:val="clear" w:color="auto" w:fill="FFFFFF"/>
-        </w:rPr>
-        <w:t>embargo,</w:t>
-      </w:r>
-      <w:r>
-        <w:rPr>
-          <w:rFonts w:ascii="Arial" w:hAnsi="Arial" w:cs="Arial"/>
-          <w:sz w:val="24"/>
-          <w:szCs w:val="24"/>
-          <w:shd w:val="clear" w:color="auto" w:fill="FFFFFF"/>
-        </w:rPr>
-        <w:t xml:space="preserve"> converge </w:t>
-      </w:r>
-      <w:r>
-        <w:rPr>
-          <w:rFonts w:ascii="Arial" w:hAnsi="Arial" w:cs="Arial"/>
-          <w:sz w:val="24"/>
-          <w:szCs w:val="24"/>
-          <w:shd w:val="clear" w:color="auto" w:fill="FFFFFF"/>
-        </w:rPr>
-        <w:t>más</w:t>
-      </w:r>
-      <w:r>
-        <w:rPr>
-          <w:rFonts w:ascii="Arial" w:hAnsi="Arial" w:cs="Arial"/>
-          <w:sz w:val="24"/>
-          <w:szCs w:val="24"/>
-          <w:shd w:val="clear" w:color="auto" w:fill="FFFFFF"/>
-        </w:rPr>
-        <w:t xml:space="preserve"> lentamente que el de Newton-Raphson.</w:t>
+        <w:t>. Este método requiere de menos pasos en un programa, sin embargo, converge más lentamente que el de Newton-Raphson.</w:t>
       </w:r>
     </w:p>
     <w:p>
@@ -7967,6 +9367,7 @@
           <w:sz w:val="24"/>
           <w:szCs w:val="24"/>
           <w:shd w:val="clear" w:color="auto" w:fill="FFFFFF"/>
+          <w:lang w:eastAsia="es-CO"/>
         </w:rPr>
         <w:drawing>
           <wp:anchor distT="0" distB="0" distL="114300" distR="114300" simplePos="0" relativeHeight="251665408" behindDoc="0" locked="0" layoutInCell="1" allowOverlap="1">
@@ -7992,7 +9393,7 @@
                     <pic:cNvPicPr/>
                   </pic:nvPicPr>
                   <pic:blipFill>
-                    <a:blip r:embed="rId15">
+                    <a:blip r:embed="rId16">
                       <a:extLst>
                         <a:ext uri="{28A0092B-C50C-407E-A947-70E740481C1C}">
                           <a14:useLocalDpi xmlns:a14="http://schemas.microsoft.com/office/drawing/2010/main" val="0"/>
@@ -8253,7 +9654,6 @@
           <w:szCs w:val="24"/>
           <w:shd w:val="clear" w:color="auto" w:fill="FFFFFF"/>
         </w:rPr>
-        <w:lastRenderedPageBreak/>
         <w:t xml:space="preserve">Alternativa 7: </w:t>
       </w:r>
       <w:r>
@@ -8682,6 +10082,7 @@
           <w:szCs w:val="24"/>
           <w:shd w:val="clear" w:color="auto" w:fill="FFFFFF"/>
         </w:rPr>
+        <w:lastRenderedPageBreak/>
         <w:t>Si el producto es cero entonces es una raíz.</w:t>
       </w:r>
     </w:p>
@@ -9214,8 +10615,6 @@
               </w:rPr>
               <w:t>que no puede calcular raíces complejas y el algoritmo de Newton es mucho más rápido y preciso para dar los valores de x.</w:t>
             </w:r>
-            <w:bookmarkStart w:id="0" w:name="_GoBack"/>
-            <w:bookmarkEnd w:id="0"/>
           </w:p>
         </w:tc>
       </w:tr>
@@ -9414,7 +10813,7 @@
       </w:pPr>
     </w:p>
     <w:sectPr>
-      <w:headerReference w:type="default" r:id="rId16"/>
+      <w:headerReference w:type="default" r:id="rId17"/>
       <w:pgSz w:w="12240" w:h="15840"/>
       <w:pgMar w:top="1417" w:right="1701" w:bottom="1417" w:left="1701" w:header="708" w:footer="708" w:gutter="0"/>
       <w:cols w:space="708"/>
@@ -9425,7 +10824,7 @@
 </file>
 
 <file path=word/endnotes.xml><?xml version="1.0" encoding="utf-8"?>
-<w:endnotes xmlns:wpc="http://schemas.microsoft.com/office/word/2010/wordprocessingCanvas" xmlns:cx="http://schemas.microsoft.com/office/drawing/2014/chartex" xmlns:cx1="http://schemas.microsoft.com/office/drawing/2015/9/8/chartex" xmlns:cx2="http://schemas.microsoft.com/office/drawing/2015/10/21/chartex" xmlns:cx3="http://schemas.microsoft.com/office/drawing/2016/5/9/chartex" xmlns:cx4="http://schemas.microsoft.com/office/drawing/2016/5/10/chartex" xmlns:cx5="http://schemas.microsoft.com/office/drawing/2016/5/11/chartex" xmlns:cx6="http://schemas.microsoft.com/office/drawing/2016/5/12/chartex" xmlns:cx7="http://schemas.microsoft.com/office/drawing/2016/5/13/chartex" xmlns:cx8="http://schemas.microsoft.com/office/drawing/2016/5/14/chartex" xmlns:mc="http://schemas.openxmlformats.org/markup-compatibility/2006" xmlns:aink="http://schemas.microsoft.com/office/drawing/2016/ink" xmlns:am3d="http://schemas.microsoft.com/office/drawing/2017/model3d" xmlns:o="urn:schemas-microsoft-com:office:office" xmlns:r="http://schemas.openxmlformats.org/officeDocument/2006/relationships" xmlns:m="http://schemas.openxmlformats.org/officeDocument/2006/math" xmlns:v="urn:schemas-microsoft-com:vml" xmlns:wp14="http://schemas.microsoft.com/office/word/2010/wordprocessingDrawing" xmlns:wp="http://schemas.openxmlformats.org/drawingml/2006/wordprocessingDrawing" xmlns:w10="urn:schemas-microsoft-com:office:word" xmlns:w="http://schemas.openxmlformats.org/wordprocessingml/2006/main" xmlns:w14="http://schemas.microsoft.com/office/word/2010/wordml" xmlns:w15="http://schemas.microsoft.com/office/word/2012/wordml" xmlns:w16cid="http://schemas.microsoft.com/office/word/2016/wordml/cid" xmlns:w16se="http://schemas.microsoft.com/office/word/2015/wordml/symex" xmlns:wpg="http://schemas.microsoft.com/office/word/2010/wordprocessingGroup" xmlns:wpi="http://schemas.microsoft.com/office/word/2010/wordprocessingInk" xmlns:wne="http://schemas.microsoft.com/office/word/2006/wordml" xmlns:wps="http://schemas.microsoft.com/office/word/2010/wordprocessingShape" mc:Ignorable="w14 w15 w16se w16cid wp14">
+<w:endnotes xmlns:wpc="http://schemas.microsoft.com/office/word/2010/wordprocessingCanvas" xmlns:cx="http://schemas.microsoft.com/office/drawing/2014/chartex" xmlns:cx1="http://schemas.microsoft.com/office/drawing/2015/9/8/chartex" xmlns:mc="http://schemas.openxmlformats.org/markup-compatibility/2006" xmlns:o="urn:schemas-microsoft-com:office:office" xmlns:r="http://schemas.openxmlformats.org/officeDocument/2006/relationships" xmlns:m="http://schemas.openxmlformats.org/officeDocument/2006/math" xmlns:v="urn:schemas-microsoft-com:vml" xmlns:wp14="http://schemas.microsoft.com/office/word/2010/wordprocessingDrawing" xmlns:wp="http://schemas.openxmlformats.org/drawingml/2006/wordprocessingDrawing" xmlns:w10="urn:schemas-microsoft-com:office:word" xmlns:w="http://schemas.openxmlformats.org/wordprocessingml/2006/main" xmlns:w14="http://schemas.microsoft.com/office/word/2010/wordml" xmlns:w15="http://schemas.microsoft.com/office/word/2012/wordml" xmlns:w16se="http://schemas.microsoft.com/office/word/2015/wordml/symex" xmlns:wpg="http://schemas.microsoft.com/office/word/2010/wordprocessingGroup" xmlns:wpi="http://schemas.microsoft.com/office/word/2010/wordprocessingInk" xmlns:wne="http://schemas.microsoft.com/office/word/2006/wordml" xmlns:wps="http://schemas.microsoft.com/office/word/2010/wordprocessingShape" mc:Ignorable="w14 w15 w16se wp14">
   <w:endnote w:type="separator" w:id="-1">
     <w:p>
       <w:pPr>
@@ -9450,7 +10849,7 @@
 </file>
 
 <file path=word/footnotes.xml><?xml version="1.0" encoding="utf-8"?>
-<w:footnotes xmlns:wpc="http://schemas.microsoft.com/office/word/2010/wordprocessingCanvas" xmlns:cx="http://schemas.microsoft.com/office/drawing/2014/chartex" xmlns:cx1="http://schemas.microsoft.com/office/drawing/2015/9/8/chartex" xmlns:cx2="http://schemas.microsoft.com/office/drawing/2015/10/21/chartex" xmlns:cx3="http://schemas.microsoft.com/office/drawing/2016/5/9/chartex" xmlns:cx4="http://schemas.microsoft.com/office/drawing/2016/5/10/chartex" xmlns:cx5="http://schemas.microsoft.com/office/drawing/2016/5/11/chartex" xmlns:cx6="http://schemas.microsoft.com/office/drawing/2016/5/12/chartex" xmlns:cx7="http://schemas.microsoft.com/office/drawing/2016/5/13/chartex" xmlns:cx8="http://schemas.microsoft.com/office/drawing/2016/5/14/chartex" xmlns:mc="http://schemas.openxmlformats.org/markup-compatibility/2006" xmlns:aink="http://schemas.microsoft.com/office/drawing/2016/ink" xmlns:am3d="http://schemas.microsoft.com/office/drawing/2017/model3d" xmlns:o="urn:schemas-microsoft-com:office:office" xmlns:r="http://schemas.openxmlformats.org/officeDocument/2006/relationships" xmlns:m="http://schemas.openxmlformats.org/officeDocument/2006/math" xmlns:v="urn:schemas-microsoft-com:vml" xmlns:wp14="http://schemas.microsoft.com/office/word/2010/wordprocessingDrawing" xmlns:wp="http://schemas.openxmlformats.org/drawingml/2006/wordprocessingDrawing" xmlns:w10="urn:schemas-microsoft-com:office:word" xmlns:w="http://schemas.openxmlformats.org/wordprocessingml/2006/main" xmlns:w14="http://schemas.microsoft.com/office/word/2010/wordml" xmlns:w15="http://schemas.microsoft.com/office/word/2012/wordml" xmlns:w16cid="http://schemas.microsoft.com/office/word/2016/wordml/cid" xmlns:w16se="http://schemas.microsoft.com/office/word/2015/wordml/symex" xmlns:wpg="http://schemas.microsoft.com/office/word/2010/wordprocessingGroup" xmlns:wpi="http://schemas.microsoft.com/office/word/2010/wordprocessingInk" xmlns:wne="http://schemas.microsoft.com/office/word/2006/wordml" xmlns:wps="http://schemas.microsoft.com/office/word/2010/wordprocessingShape" mc:Ignorable="w14 w15 w16se w16cid wp14">
+<w:footnotes xmlns:wpc="http://schemas.microsoft.com/office/word/2010/wordprocessingCanvas" xmlns:cx="http://schemas.microsoft.com/office/drawing/2014/chartex" xmlns:cx1="http://schemas.microsoft.com/office/drawing/2015/9/8/chartex" xmlns:mc="http://schemas.openxmlformats.org/markup-compatibility/2006" xmlns:o="urn:schemas-microsoft-com:office:office" xmlns:r="http://schemas.openxmlformats.org/officeDocument/2006/relationships" xmlns:m="http://schemas.openxmlformats.org/officeDocument/2006/math" xmlns:v="urn:schemas-microsoft-com:vml" xmlns:wp14="http://schemas.microsoft.com/office/word/2010/wordprocessingDrawing" xmlns:wp="http://schemas.openxmlformats.org/drawingml/2006/wordprocessingDrawing" xmlns:w10="urn:schemas-microsoft-com:office:word" xmlns:w="http://schemas.openxmlformats.org/wordprocessingml/2006/main" xmlns:w14="http://schemas.microsoft.com/office/word/2010/wordml" xmlns:w15="http://schemas.microsoft.com/office/word/2012/wordml" xmlns:w16se="http://schemas.microsoft.com/office/word/2015/wordml/symex" xmlns:wpg="http://schemas.microsoft.com/office/word/2010/wordprocessingGroup" xmlns:wpi="http://schemas.microsoft.com/office/word/2010/wordprocessingInk" xmlns:wne="http://schemas.microsoft.com/office/word/2006/wordml" xmlns:wps="http://schemas.microsoft.com/office/word/2010/wordprocessingShape" mc:Ignorable="w14 w15 w16se wp14">
   <w:footnote w:type="separator" w:id="-1">
     <w:p>
       <w:pPr>
@@ -9475,7 +10874,7 @@
 </file>
 
 <file path=word/header1.xml><?xml version="1.0" encoding="utf-8"?>
-<w:hdr xmlns:wpc="http://schemas.microsoft.com/office/word/2010/wordprocessingCanvas" xmlns:cx="http://schemas.microsoft.com/office/drawing/2014/chartex" xmlns:cx1="http://schemas.microsoft.com/office/drawing/2015/9/8/chartex" xmlns:cx2="http://schemas.microsoft.com/office/drawing/2015/10/21/chartex" xmlns:cx3="http://schemas.microsoft.com/office/drawing/2016/5/9/chartex" xmlns:cx4="http://schemas.microsoft.com/office/drawing/2016/5/10/chartex" xmlns:cx5="http://schemas.microsoft.com/office/drawing/2016/5/11/chartex" xmlns:cx6="http://schemas.microsoft.com/office/drawing/2016/5/12/chartex" xmlns:cx7="http://schemas.microsoft.com/office/drawing/2016/5/13/chartex" xmlns:cx8="http://schemas.microsoft.com/office/drawing/2016/5/14/chartex" xmlns:mc="http://schemas.openxmlformats.org/markup-compatibility/2006" xmlns:aink="http://schemas.microsoft.com/office/drawing/2016/ink" xmlns:am3d="http://schemas.microsoft.com/office/drawing/2017/model3d" xmlns:o="urn:schemas-microsoft-com:office:office" xmlns:r="http://schemas.openxmlformats.org/officeDocument/2006/relationships" xmlns:m="http://schemas.openxmlformats.org/officeDocument/2006/math" xmlns:v="urn:schemas-microsoft-com:vml" xmlns:wp14="http://schemas.microsoft.com/office/word/2010/wordprocessingDrawing" xmlns:wp="http://schemas.openxmlformats.org/drawingml/2006/wordprocessingDrawing" xmlns:w10="urn:schemas-microsoft-com:office:word" xmlns:w="http://schemas.openxmlformats.org/wordprocessingml/2006/main" xmlns:w14="http://schemas.microsoft.com/office/word/2010/wordml" xmlns:w15="http://schemas.microsoft.com/office/word/2012/wordml" xmlns:w16cid="http://schemas.microsoft.com/office/word/2016/wordml/cid" xmlns:w16se="http://schemas.microsoft.com/office/word/2015/wordml/symex" xmlns:wpg="http://schemas.microsoft.com/office/word/2010/wordprocessingGroup" xmlns:wpi="http://schemas.microsoft.com/office/word/2010/wordprocessingInk" xmlns:wne="http://schemas.microsoft.com/office/word/2006/wordml" xmlns:wps="http://schemas.microsoft.com/office/word/2010/wordprocessingShape" mc:Ignorable="w14 w15 w16se w16cid wp14">
+<w:hdr xmlns:wpc="http://schemas.microsoft.com/office/word/2010/wordprocessingCanvas" xmlns:cx="http://schemas.microsoft.com/office/drawing/2014/chartex" xmlns:cx1="http://schemas.microsoft.com/office/drawing/2015/9/8/chartex" xmlns:mc="http://schemas.openxmlformats.org/markup-compatibility/2006" xmlns:o="urn:schemas-microsoft-com:office:office" xmlns:r="http://schemas.openxmlformats.org/officeDocument/2006/relationships" xmlns:m="http://schemas.openxmlformats.org/officeDocument/2006/math" xmlns:v="urn:schemas-microsoft-com:vml" xmlns:wp14="http://schemas.microsoft.com/office/word/2010/wordprocessingDrawing" xmlns:wp="http://schemas.openxmlformats.org/drawingml/2006/wordprocessingDrawing" xmlns:w10="urn:schemas-microsoft-com:office:word" xmlns:w="http://schemas.openxmlformats.org/wordprocessingml/2006/main" xmlns:w14="http://schemas.microsoft.com/office/word/2010/wordml" xmlns:w15="http://schemas.microsoft.com/office/word/2012/wordml" xmlns:w16se="http://schemas.microsoft.com/office/word/2015/wordml/symex" xmlns:wpg="http://schemas.microsoft.com/office/word/2010/wordprocessingGroup" xmlns:wpi="http://schemas.microsoft.com/office/word/2010/wordprocessingInk" xmlns:wne="http://schemas.microsoft.com/office/word/2006/wordml" xmlns:wps="http://schemas.microsoft.com/office/word/2010/wordprocessingShape" mc:Ignorable="w14 w15 w16se wp14">
   <w:p>
     <w:pPr>
       <w:pStyle w:val="Encabezado"/>
@@ -9496,7 +10895,7 @@
 </file>
 
 <file path=word/numbering.xml><?xml version="1.0" encoding="utf-8"?>
-<w:numbering xmlns:wpc="http://schemas.microsoft.com/office/word/2010/wordprocessingCanvas" xmlns:cx="http://schemas.microsoft.com/office/drawing/2014/chartex" xmlns:cx1="http://schemas.microsoft.com/office/drawing/2015/9/8/chartex" xmlns:cx2="http://schemas.microsoft.com/office/drawing/2015/10/21/chartex" xmlns:cx3="http://schemas.microsoft.com/office/drawing/2016/5/9/chartex" xmlns:cx4="http://schemas.microsoft.com/office/drawing/2016/5/10/chartex" xmlns:cx5="http://schemas.microsoft.com/office/drawing/2016/5/11/chartex" xmlns:cx6="http://schemas.microsoft.com/office/drawing/2016/5/12/chartex" xmlns:cx7="http://schemas.microsoft.com/office/drawing/2016/5/13/chartex" xmlns:cx8="http://schemas.microsoft.com/office/drawing/2016/5/14/chartex" xmlns:mc="http://schemas.openxmlformats.org/markup-compatibility/2006" xmlns:aink="http://schemas.microsoft.com/office/drawing/2016/ink" xmlns:am3d="http://schemas.microsoft.com/office/drawing/2017/model3d" xmlns:o="urn:schemas-microsoft-com:office:office" xmlns:r="http://schemas.openxmlformats.org/officeDocument/2006/relationships" xmlns:m="http://schemas.openxmlformats.org/officeDocument/2006/math" xmlns:v="urn:schemas-microsoft-com:vml" xmlns:wp14="http://schemas.microsoft.com/office/word/2010/wordprocessingDrawing" xmlns:wp="http://schemas.openxmlformats.org/drawingml/2006/wordprocessingDrawing" xmlns:w10="urn:schemas-microsoft-com:office:word" xmlns:w="http://schemas.openxmlformats.org/wordprocessingml/2006/main" xmlns:w14="http://schemas.microsoft.com/office/word/2010/wordml" xmlns:w15="http://schemas.microsoft.com/office/word/2012/wordml" xmlns:w16cid="http://schemas.microsoft.com/office/word/2016/wordml/cid" xmlns:w16se="http://schemas.microsoft.com/office/word/2015/wordml/symex" xmlns:wpg="http://schemas.microsoft.com/office/word/2010/wordprocessingGroup" xmlns:wpi="http://schemas.microsoft.com/office/word/2010/wordprocessingInk" xmlns:wne="http://schemas.microsoft.com/office/word/2006/wordml" xmlns:wps="http://schemas.microsoft.com/office/word/2010/wordprocessingShape" mc:Ignorable="w14 w15 w16se w16cid wp14">
+<w:numbering xmlns:wpc="http://schemas.microsoft.com/office/word/2010/wordprocessingCanvas" xmlns:cx="http://schemas.microsoft.com/office/drawing/2014/chartex" xmlns:cx1="http://schemas.microsoft.com/office/drawing/2015/9/8/chartex" xmlns:mc="http://schemas.openxmlformats.org/markup-compatibility/2006" xmlns:o="urn:schemas-microsoft-com:office:office" xmlns:r="http://schemas.openxmlformats.org/officeDocument/2006/relationships" xmlns:m="http://schemas.openxmlformats.org/officeDocument/2006/math" xmlns:v="urn:schemas-microsoft-com:vml" xmlns:wp14="http://schemas.microsoft.com/office/word/2010/wordprocessingDrawing" xmlns:wp="http://schemas.openxmlformats.org/drawingml/2006/wordprocessingDrawing" xmlns:w10="urn:schemas-microsoft-com:office:word" xmlns:w="http://schemas.openxmlformats.org/wordprocessingml/2006/main" xmlns:w14="http://schemas.microsoft.com/office/word/2010/wordml" xmlns:w15="http://schemas.microsoft.com/office/word/2012/wordml" xmlns:w16se="http://schemas.microsoft.com/office/word/2015/wordml/symex" xmlns:wpg="http://schemas.microsoft.com/office/word/2010/wordprocessingGroup" xmlns:wpi="http://schemas.microsoft.com/office/word/2010/wordprocessingInk" xmlns:wne="http://schemas.microsoft.com/office/word/2006/wordml" xmlns:wps="http://schemas.microsoft.com/office/word/2010/wordprocessingShape" mc:Ignorable="w14 w15 w16se wp14">
   <w:abstractNum w:abstractNumId="0" w15:restartNumberingAfterBreak="0">
     <w:nsid w:val="2AC8044E"/>
     <w:multiLevelType w:val="hybridMultilevel"/>
@@ -9611,6 +11010,155 @@
     </w:lvl>
   </w:abstractNum>
   <w:abstractNum w:abstractNumId="1" w15:restartNumberingAfterBreak="0">
+    <w:nsid w:val="50785F11"/>
+    <w:multiLevelType w:val="multilevel"/>
+    <w:tmpl w:val="A168C408"/>
+    <w:lvl w:ilvl="0">
+      <w:start w:val="1"/>
+      <w:numFmt w:val="bullet"/>
+      <w:lvlText w:val=""/>
+      <w:lvlJc w:val="left"/>
+      <w:pPr>
+        <w:tabs>
+          <w:tab w:val="num" w:pos="720"/>
+        </w:tabs>
+        <w:ind w:left="720" w:hanging="360"/>
+      </w:pPr>
+      <w:rPr>
+        <w:rFonts w:ascii="Symbol" w:hAnsi="Symbol" w:hint="default"/>
+        <w:sz w:val="20"/>
+      </w:rPr>
+    </w:lvl>
+    <w:lvl w:ilvl="1" w:tentative="1">
+      <w:start w:val="1"/>
+      <w:numFmt w:val="bullet"/>
+      <w:lvlText w:val="o"/>
+      <w:lvlJc w:val="left"/>
+      <w:pPr>
+        <w:tabs>
+          <w:tab w:val="num" w:pos="1440"/>
+        </w:tabs>
+        <w:ind w:left="1440" w:hanging="360"/>
+      </w:pPr>
+      <w:rPr>
+        <w:rFonts w:ascii="Courier New" w:hAnsi="Courier New" w:hint="default"/>
+        <w:sz w:val="20"/>
+      </w:rPr>
+    </w:lvl>
+    <w:lvl w:ilvl="2" w:tentative="1">
+      <w:start w:val="1"/>
+      <w:numFmt w:val="bullet"/>
+      <w:lvlText w:val=""/>
+      <w:lvlJc w:val="left"/>
+      <w:pPr>
+        <w:tabs>
+          <w:tab w:val="num" w:pos="2160"/>
+        </w:tabs>
+        <w:ind w:left="2160" w:hanging="360"/>
+      </w:pPr>
+      <w:rPr>
+        <w:rFonts w:ascii="Wingdings" w:hAnsi="Wingdings" w:hint="default"/>
+        <w:sz w:val="20"/>
+      </w:rPr>
+    </w:lvl>
+    <w:lvl w:ilvl="3" w:tentative="1">
+      <w:start w:val="1"/>
+      <w:numFmt w:val="bullet"/>
+      <w:lvlText w:val=""/>
+      <w:lvlJc w:val="left"/>
+      <w:pPr>
+        <w:tabs>
+          <w:tab w:val="num" w:pos="2880"/>
+        </w:tabs>
+        <w:ind w:left="2880" w:hanging="360"/>
+      </w:pPr>
+      <w:rPr>
+        <w:rFonts w:ascii="Wingdings" w:hAnsi="Wingdings" w:hint="default"/>
+        <w:sz w:val="20"/>
+      </w:rPr>
+    </w:lvl>
+    <w:lvl w:ilvl="4" w:tentative="1">
+      <w:start w:val="1"/>
+      <w:numFmt w:val="bullet"/>
+      <w:lvlText w:val=""/>
+      <w:lvlJc w:val="left"/>
+      <w:pPr>
+        <w:tabs>
+          <w:tab w:val="num" w:pos="3600"/>
+        </w:tabs>
+        <w:ind w:left="3600" w:hanging="360"/>
+      </w:pPr>
+      <w:rPr>
+        <w:rFonts w:ascii="Wingdings" w:hAnsi="Wingdings" w:hint="default"/>
+        <w:sz w:val="20"/>
+      </w:rPr>
+    </w:lvl>
+    <w:lvl w:ilvl="5" w:tentative="1">
+      <w:start w:val="1"/>
+      <w:numFmt w:val="bullet"/>
+      <w:lvlText w:val=""/>
+      <w:lvlJc w:val="left"/>
+      <w:pPr>
+        <w:tabs>
+          <w:tab w:val="num" w:pos="4320"/>
+        </w:tabs>
+        <w:ind w:left="4320" w:hanging="360"/>
+      </w:pPr>
+      <w:rPr>
+        <w:rFonts w:ascii="Wingdings" w:hAnsi="Wingdings" w:hint="default"/>
+        <w:sz w:val="20"/>
+      </w:rPr>
+    </w:lvl>
+    <w:lvl w:ilvl="6" w:tentative="1">
+      <w:start w:val="1"/>
+      <w:numFmt w:val="bullet"/>
+      <w:lvlText w:val=""/>
+      <w:lvlJc w:val="left"/>
+      <w:pPr>
+        <w:tabs>
+          <w:tab w:val="num" w:pos="5040"/>
+        </w:tabs>
+        <w:ind w:left="5040" w:hanging="360"/>
+      </w:pPr>
+      <w:rPr>
+        <w:rFonts w:ascii="Wingdings" w:hAnsi="Wingdings" w:hint="default"/>
+        <w:sz w:val="20"/>
+      </w:rPr>
+    </w:lvl>
+    <w:lvl w:ilvl="7" w:tentative="1">
+      <w:start w:val="1"/>
+      <w:numFmt w:val="bullet"/>
+      <w:lvlText w:val=""/>
+      <w:lvlJc w:val="left"/>
+      <w:pPr>
+        <w:tabs>
+          <w:tab w:val="num" w:pos="5760"/>
+        </w:tabs>
+        <w:ind w:left="5760" w:hanging="360"/>
+      </w:pPr>
+      <w:rPr>
+        <w:rFonts w:ascii="Wingdings" w:hAnsi="Wingdings" w:hint="default"/>
+        <w:sz w:val="20"/>
+      </w:rPr>
+    </w:lvl>
+    <w:lvl w:ilvl="8" w:tentative="1">
+      <w:start w:val="1"/>
+      <w:numFmt w:val="bullet"/>
+      <w:lvlText w:val=""/>
+      <w:lvlJc w:val="left"/>
+      <w:pPr>
+        <w:tabs>
+          <w:tab w:val="num" w:pos="6480"/>
+        </w:tabs>
+        <w:ind w:left="6480" w:hanging="360"/>
+      </w:pPr>
+      <w:rPr>
+        <w:rFonts w:ascii="Wingdings" w:hAnsi="Wingdings" w:hint="default"/>
+        <w:sz w:val="20"/>
+      </w:rPr>
+    </w:lvl>
+  </w:abstractNum>
+  <w:abstractNum w:abstractNumId="2" w15:restartNumberingAfterBreak="0">
     <w:nsid w:val="516E3B25"/>
     <w:multiLevelType w:val="multilevel"/>
     <w:tmpl w:val="70EA5474"/>
@@ -9723,7 +11271,7 @@
       </w:pPr>
     </w:lvl>
   </w:abstractNum>
-  <w:abstractNum w:abstractNumId="2" w15:restartNumberingAfterBreak="0">
+  <w:abstractNum w:abstractNumId="3" w15:restartNumberingAfterBreak="0">
     <w:nsid w:val="5DDD415C"/>
     <w:multiLevelType w:val="hybridMultilevel"/>
     <w:tmpl w:val="DA0E09BE"/>
@@ -9836,7 +11384,156 @@
       </w:rPr>
     </w:lvl>
   </w:abstractNum>
-  <w:abstractNum w:abstractNumId="3" w15:restartNumberingAfterBreak="0">
+  <w:abstractNum w:abstractNumId="4" w15:restartNumberingAfterBreak="0">
+    <w:nsid w:val="65E95E8E"/>
+    <w:multiLevelType w:val="multilevel"/>
+    <w:tmpl w:val="71F07DF4"/>
+    <w:lvl w:ilvl="0">
+      <w:start w:val="1"/>
+      <w:numFmt w:val="bullet"/>
+      <w:lvlText w:val=""/>
+      <w:lvlJc w:val="left"/>
+      <w:pPr>
+        <w:tabs>
+          <w:tab w:val="num" w:pos="720"/>
+        </w:tabs>
+        <w:ind w:left="720" w:hanging="360"/>
+      </w:pPr>
+      <w:rPr>
+        <w:rFonts w:ascii="Symbol" w:hAnsi="Symbol" w:hint="default"/>
+        <w:sz w:val="20"/>
+      </w:rPr>
+    </w:lvl>
+    <w:lvl w:ilvl="1" w:tentative="1">
+      <w:start w:val="1"/>
+      <w:numFmt w:val="bullet"/>
+      <w:lvlText w:val="o"/>
+      <w:lvlJc w:val="left"/>
+      <w:pPr>
+        <w:tabs>
+          <w:tab w:val="num" w:pos="1440"/>
+        </w:tabs>
+        <w:ind w:left="1440" w:hanging="360"/>
+      </w:pPr>
+      <w:rPr>
+        <w:rFonts w:ascii="Courier New" w:hAnsi="Courier New" w:hint="default"/>
+        <w:sz w:val="20"/>
+      </w:rPr>
+    </w:lvl>
+    <w:lvl w:ilvl="2" w:tentative="1">
+      <w:start w:val="1"/>
+      <w:numFmt w:val="bullet"/>
+      <w:lvlText w:val=""/>
+      <w:lvlJc w:val="left"/>
+      <w:pPr>
+        <w:tabs>
+          <w:tab w:val="num" w:pos="2160"/>
+        </w:tabs>
+        <w:ind w:left="2160" w:hanging="360"/>
+      </w:pPr>
+      <w:rPr>
+        <w:rFonts w:ascii="Wingdings" w:hAnsi="Wingdings" w:hint="default"/>
+        <w:sz w:val="20"/>
+      </w:rPr>
+    </w:lvl>
+    <w:lvl w:ilvl="3" w:tentative="1">
+      <w:start w:val="1"/>
+      <w:numFmt w:val="bullet"/>
+      <w:lvlText w:val=""/>
+      <w:lvlJc w:val="left"/>
+      <w:pPr>
+        <w:tabs>
+          <w:tab w:val="num" w:pos="2880"/>
+        </w:tabs>
+        <w:ind w:left="2880" w:hanging="360"/>
+      </w:pPr>
+      <w:rPr>
+        <w:rFonts w:ascii="Wingdings" w:hAnsi="Wingdings" w:hint="default"/>
+        <w:sz w:val="20"/>
+      </w:rPr>
+    </w:lvl>
+    <w:lvl w:ilvl="4" w:tentative="1">
+      <w:start w:val="1"/>
+      <w:numFmt w:val="bullet"/>
+      <w:lvlText w:val=""/>
+      <w:lvlJc w:val="left"/>
+      <w:pPr>
+        <w:tabs>
+          <w:tab w:val="num" w:pos="3600"/>
+        </w:tabs>
+        <w:ind w:left="3600" w:hanging="360"/>
+      </w:pPr>
+      <w:rPr>
+        <w:rFonts w:ascii="Wingdings" w:hAnsi="Wingdings" w:hint="default"/>
+        <w:sz w:val="20"/>
+      </w:rPr>
+    </w:lvl>
+    <w:lvl w:ilvl="5" w:tentative="1">
+      <w:start w:val="1"/>
+      <w:numFmt w:val="bullet"/>
+      <w:lvlText w:val=""/>
+      <w:lvlJc w:val="left"/>
+      <w:pPr>
+        <w:tabs>
+          <w:tab w:val="num" w:pos="4320"/>
+        </w:tabs>
+        <w:ind w:left="4320" w:hanging="360"/>
+      </w:pPr>
+      <w:rPr>
+        <w:rFonts w:ascii="Wingdings" w:hAnsi="Wingdings" w:hint="default"/>
+        <w:sz w:val="20"/>
+      </w:rPr>
+    </w:lvl>
+    <w:lvl w:ilvl="6" w:tentative="1">
+      <w:start w:val="1"/>
+      <w:numFmt w:val="bullet"/>
+      <w:lvlText w:val=""/>
+      <w:lvlJc w:val="left"/>
+      <w:pPr>
+        <w:tabs>
+          <w:tab w:val="num" w:pos="5040"/>
+        </w:tabs>
+        <w:ind w:left="5040" w:hanging="360"/>
+      </w:pPr>
+      <w:rPr>
+        <w:rFonts w:ascii="Wingdings" w:hAnsi="Wingdings" w:hint="default"/>
+        <w:sz w:val="20"/>
+      </w:rPr>
+    </w:lvl>
+    <w:lvl w:ilvl="7" w:tentative="1">
+      <w:start w:val="1"/>
+      <w:numFmt w:val="bullet"/>
+      <w:lvlText w:val=""/>
+      <w:lvlJc w:val="left"/>
+      <w:pPr>
+        <w:tabs>
+          <w:tab w:val="num" w:pos="5760"/>
+        </w:tabs>
+        <w:ind w:left="5760" w:hanging="360"/>
+      </w:pPr>
+      <w:rPr>
+        <w:rFonts w:ascii="Wingdings" w:hAnsi="Wingdings" w:hint="default"/>
+        <w:sz w:val="20"/>
+      </w:rPr>
+    </w:lvl>
+    <w:lvl w:ilvl="8" w:tentative="1">
+      <w:start w:val="1"/>
+      <w:numFmt w:val="bullet"/>
+      <w:lvlText w:val=""/>
+      <w:lvlJc w:val="left"/>
+      <w:pPr>
+        <w:tabs>
+          <w:tab w:val="num" w:pos="6480"/>
+        </w:tabs>
+        <w:ind w:left="6480" w:hanging="360"/>
+      </w:pPr>
+      <w:rPr>
+        <w:rFonts w:ascii="Wingdings" w:hAnsi="Wingdings" w:hint="default"/>
+        <w:sz w:val="20"/>
+      </w:rPr>
+    </w:lvl>
+  </w:abstractNum>
+  <w:abstractNum w:abstractNumId="5" w15:restartNumberingAfterBreak="0">
     <w:nsid w:val="7CBF10C2"/>
     <w:multiLevelType w:val="hybridMultilevel"/>
     <w:tmpl w:val="7EE24A16"/>
@@ -9923,22 +11620,28 @@
     </w:lvl>
   </w:abstractNum>
   <w:num w:numId="1">
-    <w:abstractNumId w:val="2"/>
+    <w:abstractNumId w:val="3"/>
   </w:num>
   <w:num w:numId="2">
     <w:abstractNumId w:val="0"/>
   </w:num>
   <w:num w:numId="3">
-    <w:abstractNumId w:val="1"/>
+    <w:abstractNumId w:val="2"/>
   </w:num>
   <w:num w:numId="4">
-    <w:abstractNumId w:val="3"/>
+    <w:abstractNumId w:val="5"/>
+  </w:num>
+  <w:num w:numId="5">
+    <w:abstractNumId w:val="4"/>
+  </w:num>
+  <w:num w:numId="6">
+    <w:abstractNumId w:val="1"/>
   </w:num>
 </w:numbering>
 </file>
 
 <file path=word/styles.xml><?xml version="1.0" encoding="utf-8"?>
-<w:styles xmlns:mc="http://schemas.openxmlformats.org/markup-compatibility/2006" xmlns:r="http://schemas.openxmlformats.org/officeDocument/2006/relationships" xmlns:w="http://schemas.openxmlformats.org/wordprocessingml/2006/main" xmlns:w14="http://schemas.microsoft.com/office/word/2010/wordml" xmlns:w15="http://schemas.microsoft.com/office/word/2012/wordml" xmlns:w16cid="http://schemas.microsoft.com/office/word/2016/wordml/cid" xmlns:w16se="http://schemas.microsoft.com/office/word/2015/wordml/symex" mc:Ignorable="w14 w15 w16se w16cid">
+<w:styles xmlns:mc="http://schemas.openxmlformats.org/markup-compatibility/2006" xmlns:r="http://schemas.openxmlformats.org/officeDocument/2006/relationships" xmlns:w="http://schemas.openxmlformats.org/wordprocessingml/2006/main" xmlns:w14="http://schemas.microsoft.com/office/word/2010/wordml" xmlns:w15="http://schemas.microsoft.com/office/word/2012/wordml" xmlns:w16se="http://schemas.microsoft.com/office/word/2015/wordml/symex" mc:Ignorable="w14 w15 w16se">
   <w:docDefaults>
     <w:rPrDefault>
       <w:rPr>
@@ -9954,7 +11657,7 @@
       </w:pPr>
     </w:pPrDefault>
   </w:docDefaults>
-  <w:latentStyles w:defLockedState="0" w:defUIPriority="99" w:defSemiHidden="0" w:defUnhideWhenUsed="0" w:defQFormat="0" w:count="375">
+  <w:latentStyles w:defLockedState="0" w:defUIPriority="99" w:defSemiHidden="0" w:defUnhideWhenUsed="0" w:defQFormat="0" w:count="371">
     <w:lsdException w:name="Normal" w:uiPriority="0" w:qFormat="1"/>
     <w:lsdException w:name="heading 1" w:uiPriority="9" w:qFormat="1"/>
     <w:lsdException w:name="heading 2" w:semiHidden="1" w:uiPriority="9" w:unhideWhenUsed="1" w:qFormat="1"/>
@@ -10326,14 +12029,32 @@
     <w:lsdException w:name="List Table 5 Dark Accent 6" w:uiPriority="50"/>
     <w:lsdException w:name="List Table 6 Colorful Accent 6" w:uiPriority="51"/>
     <w:lsdException w:name="List Table 7 Colorful Accent 6" w:uiPriority="52"/>
-    <w:lsdException w:name="Mention" w:semiHidden="1" w:unhideWhenUsed="1"/>
-    <w:lsdException w:name="Smart Hyperlink" w:semiHidden="1" w:unhideWhenUsed="1"/>
-    <w:lsdException w:name="Hashtag" w:semiHidden="1" w:unhideWhenUsed="1"/>
-    <w:lsdException w:name="Unresolved Mention" w:semiHidden="1" w:unhideWhenUsed="1"/>
   </w:latentStyles>
   <w:style w:type="paragraph" w:default="1" w:styleId="Normal">
     <w:name w:val="Normal"/>
     <w:qFormat/>
+  </w:style>
+  <w:style w:type="paragraph" w:styleId="Ttulo1">
+    <w:name w:val="heading 1"/>
+    <w:basedOn w:val="Normal"/>
+    <w:next w:val="Normal"/>
+    <w:link w:val="Ttulo1Car"/>
+    <w:uiPriority w:val="9"/>
+    <w:qFormat/>
+    <w:rsid w:val="00F72D9A"/>
+    <w:pPr>
+      <w:keepNext/>
+      <w:keepLines/>
+      <w:spacing w:before="240" w:after="0"/>
+      <w:outlineLvl w:val="0"/>
+    </w:pPr>
+    <w:rPr>
+      <w:rFonts w:asciiTheme="majorHAnsi" w:eastAsiaTheme="majorEastAsia" w:hAnsiTheme="majorHAnsi" w:cstheme="majorBidi"/>
+      <w:color w:val="2F5496" w:themeColor="accent1" w:themeShade="BF"/>
+      <w:sz w:val="32"/>
+      <w:szCs w:val="32"/>
+      <w:lang w:eastAsia="es-CO"/>
+    </w:rPr>
   </w:style>
   <w:style w:type="character" w:default="1" w:styleId="Fuentedeprrafopredeter">
     <w:name w:val="Default Paragraph Font"/>
@@ -10476,7 +12197,591 @@
       <w:lang w:eastAsia="es-CO"/>
     </w:rPr>
   </w:style>
+  <w:style w:type="paragraph" w:styleId="Sinespaciado">
+    <w:name w:val="No Spacing"/>
+    <w:uiPriority w:val="1"/>
+    <w:qFormat/>
+    <w:rsid w:val="00C737D5"/>
+    <w:pPr>
+      <w:spacing w:after="0" w:line="240" w:lineRule="auto"/>
+    </w:pPr>
+  </w:style>
+  <w:style w:type="character" w:customStyle="1" w:styleId="Ttulo1Car">
+    <w:name w:val="Título 1 Car"/>
+    <w:basedOn w:val="Fuentedeprrafopredeter"/>
+    <w:link w:val="Ttulo1"/>
+    <w:uiPriority w:val="9"/>
+    <w:rsid w:val="00F72D9A"/>
+    <w:rPr>
+      <w:rFonts w:asciiTheme="majorHAnsi" w:eastAsiaTheme="majorEastAsia" w:hAnsiTheme="majorHAnsi" w:cstheme="majorBidi"/>
+      <w:color w:val="2F5496" w:themeColor="accent1" w:themeShade="BF"/>
+      <w:sz w:val="32"/>
+      <w:szCs w:val="32"/>
+      <w:lang w:eastAsia="es-CO"/>
+    </w:rPr>
+  </w:style>
+  <w:style w:type="paragraph" w:styleId="Bibliografa">
+    <w:name w:val="Bibliography"/>
+    <w:basedOn w:val="Normal"/>
+    <w:next w:val="Normal"/>
+    <w:uiPriority w:val="37"/>
+    <w:unhideWhenUsed/>
+    <w:rsid w:val="00F72D9A"/>
+  </w:style>
 </w:styles>
+</file>
+
+<file path=word/glossary/document.xml><?xml version="1.0" encoding="utf-8"?>
+<w:glossaryDocument xmlns:wpc="http://schemas.microsoft.com/office/word/2010/wordprocessingCanvas" xmlns:cx="http://schemas.microsoft.com/office/drawing/2014/chartex" xmlns:cx1="http://schemas.microsoft.com/office/drawing/2015/9/8/chartex" xmlns:mc="http://schemas.openxmlformats.org/markup-compatibility/2006" xmlns:o="urn:schemas-microsoft-com:office:office" xmlns:r="http://schemas.openxmlformats.org/officeDocument/2006/relationships" xmlns:m="http://schemas.openxmlformats.org/officeDocument/2006/math" xmlns:v="urn:schemas-microsoft-com:vml" xmlns:wp14="http://schemas.microsoft.com/office/word/2010/wordprocessingDrawing" xmlns:wp="http://schemas.openxmlformats.org/drawingml/2006/wordprocessingDrawing" xmlns:w10="urn:schemas-microsoft-com:office:word" xmlns:w="http://schemas.openxmlformats.org/wordprocessingml/2006/main" xmlns:w14="http://schemas.microsoft.com/office/word/2010/wordml" xmlns:w15="http://schemas.microsoft.com/office/word/2012/wordml" xmlns:w16se="http://schemas.microsoft.com/office/word/2015/wordml/symex" xmlns:wpg="http://schemas.microsoft.com/office/word/2010/wordprocessingGroup" xmlns:wpi="http://schemas.microsoft.com/office/word/2010/wordprocessingInk" xmlns:wne="http://schemas.microsoft.com/office/word/2006/wordml" xmlns:wps="http://schemas.microsoft.com/office/word/2010/wordprocessingShape" mc:Ignorable="w14 w15 w16se wp14"/>
+</file>
+
+<file path=word/glossary/fontTable.xml><?xml version="1.0" encoding="utf-8"?>
+<w:fonts xmlns:mc="http://schemas.openxmlformats.org/markup-compatibility/2006" xmlns:r="http://schemas.openxmlformats.org/officeDocument/2006/relationships" xmlns:w="http://schemas.openxmlformats.org/wordprocessingml/2006/main" xmlns:w14="http://schemas.microsoft.com/office/word/2010/wordml" xmlns:w15="http://schemas.microsoft.com/office/word/2012/wordml" xmlns:w16se="http://schemas.microsoft.com/office/word/2015/wordml/symex" mc:Ignorable="w14 w15 w16se">
+  <w:font w:name="Symbol">
+    <w:panose1 w:val="05050102010706020507"/>
+    <w:charset w:val="02"/>
+    <w:family w:val="roman"/>
+    <w:pitch w:val="variable"/>
+    <w:sig w:usb0="00000000" w:usb1="10000000" w:usb2="00000000" w:usb3="00000000" w:csb0="80000000" w:csb1="00000000"/>
+  </w:font>
+  <w:font w:name="Times New Roman">
+    <w:panose1 w:val="02020603050405020304"/>
+    <w:charset w:val="00"/>
+    <w:family w:val="roman"/>
+    <w:pitch w:val="variable"/>
+    <w:sig w:usb0="E0002AFF" w:usb1="C0007843" w:usb2="00000009" w:usb3="00000000" w:csb0="000001FF" w:csb1="00000000"/>
+  </w:font>
+  <w:font w:name="Courier New">
+    <w:panose1 w:val="02070309020205020404"/>
+    <w:charset w:val="00"/>
+    <w:family w:val="modern"/>
+    <w:pitch w:val="fixed"/>
+    <w:sig w:usb0="E0002EFF" w:usb1="C0007843" w:usb2="00000009" w:usb3="00000000" w:csb0="000001FF" w:csb1="00000000"/>
+  </w:font>
+  <w:font w:name="Wingdings">
+    <w:panose1 w:val="05000000000000000000"/>
+    <w:charset w:val="02"/>
+    <w:family w:val="auto"/>
+    <w:pitch w:val="variable"/>
+    <w:sig w:usb0="00000000" w:usb1="10000000" w:usb2="00000000" w:usb3="00000000" w:csb0="80000000" w:csb1="00000000"/>
+  </w:font>
+  <w:font w:name="Calibri">
+    <w:panose1 w:val="020F0502020204030204"/>
+    <w:charset w:val="00"/>
+    <w:family w:val="swiss"/>
+    <w:pitch w:val="variable"/>
+    <w:sig w:usb0="E0002AFF" w:usb1="4000ACFF" w:usb2="00000001" w:usb3="00000000" w:csb0="000001FF" w:csb1="00000000"/>
+  </w:font>
+  <w:font w:name="Arial">
+    <w:panose1 w:val="020B0604020202020204"/>
+    <w:charset w:val="00"/>
+    <w:family w:val="swiss"/>
+    <w:pitch w:val="variable"/>
+    <w:sig w:usb0="E0002AFF" w:usb1="C0007843" w:usb2="00000009" w:usb3="00000000" w:csb0="000001FF" w:csb1="00000000"/>
+  </w:font>
+  <w:font w:name="Calibri Light">
+    <w:panose1 w:val="020F0302020204030204"/>
+    <w:charset w:val="00"/>
+    <w:family w:val="swiss"/>
+    <w:pitch w:val="variable"/>
+    <w:sig w:usb0="A0002AEF" w:usb1="4000207B" w:usb2="00000000" w:usb3="00000000" w:csb0="000001FF" w:csb1="00000000"/>
+  </w:font>
+  <w:font w:name="Cambria Math">
+    <w:panose1 w:val="02040503050406030204"/>
+    <w:charset w:val="00"/>
+    <w:family w:val="roman"/>
+    <w:pitch w:val="variable"/>
+    <w:sig w:usb0="E00002FF" w:usb1="420024FF" w:usb2="00000000" w:usb3="00000000" w:csb0="0000019F" w:csb1="00000000"/>
+  </w:font>
+  <w:font w:name="Helvetica">
+    <w:panose1 w:val="020B0604020202020204"/>
+    <w:charset w:val="00"/>
+    <w:family w:val="swiss"/>
+    <w:pitch w:val="variable"/>
+    <w:sig w:usb0="00000003" w:usb1="00000000" w:usb2="00000000" w:usb3="00000000" w:csb0="00000001" w:csb1="00000000"/>
+  </w:font>
+</w:fonts>
+</file>
+
+<file path=word/glossary/settings.xml><?xml version="1.0" encoding="utf-8"?>
+<w:settings xmlns:mc="http://schemas.openxmlformats.org/markup-compatibility/2006" xmlns:o="urn:schemas-microsoft-com:office:office" xmlns:r="http://schemas.openxmlformats.org/officeDocument/2006/relationships" xmlns:m="http://schemas.openxmlformats.org/officeDocument/2006/math" xmlns:v="urn:schemas-microsoft-com:vml" xmlns:w10="urn:schemas-microsoft-com:office:word" xmlns:w="http://schemas.openxmlformats.org/wordprocessingml/2006/main" xmlns:w14="http://schemas.microsoft.com/office/word/2010/wordml" xmlns:w15="http://schemas.microsoft.com/office/word/2012/wordml" xmlns:w16se="http://schemas.microsoft.com/office/word/2015/wordml/symex" xmlns:sl="http://schemas.openxmlformats.org/schemaLibrary/2006/main" mc:Ignorable="w14 w15 w16se">
+  <w:view w:val="normal"/>
+  <w:defaultTabStop w:val="708"/>
+  <w:hyphenationZone w:val="425"/>
+  <w:characterSpacingControl w:val="doNotCompress"/>
+  <w:compat>
+    <w:useFELayout/>
+    <w:compatSetting w:name="compatibilityMode" w:uri="http://schemas.microsoft.com/office/word" w:val="15"/>
+    <w:compatSetting w:name="overrideTableStyleFontSizeAndJustification" w:uri="http://schemas.microsoft.com/office/word" w:val="1"/>
+    <w:compatSetting w:name="enableOpenTypeFeatures" w:uri="http://schemas.microsoft.com/office/word" w:val="1"/>
+    <w:compatSetting w:name="doNotFlipMirrorIndents" w:uri="http://schemas.microsoft.com/office/word" w:val="1"/>
+    <w:compatSetting w:name="differentiateMultirowTableHeaders" w:uri="http://schemas.microsoft.com/office/word" w:val="1"/>
+  </w:compat>
+  <w:rsids>
+    <w:rsidRoot w:val="003E3F81"/>
+    <w:rsid w:val="00112A10"/>
+    <w:rsid w:val="003E3F81"/>
+  </w:rsids>
+  <m:mathPr>
+    <m:mathFont m:val="Cambria Math"/>
+    <m:brkBin m:val="before"/>
+    <m:brkBinSub m:val="--"/>
+    <m:smallFrac m:val="0"/>
+    <m:dispDef/>
+    <m:lMargin m:val="0"/>
+    <m:rMargin m:val="0"/>
+    <m:defJc m:val="centerGroup"/>
+    <m:wrapIndent m:val="1440"/>
+    <m:intLim m:val="subSup"/>
+    <m:naryLim m:val="undOvr"/>
+  </m:mathPr>
+  <w:themeFontLang w:val="es-CO"/>
+  <w:clrSchemeMapping w:bg1="light1" w:t1="dark1" w:bg2="light2" w:t2="dark2" w:accent1="accent1" w:accent2="accent2" w:accent3="accent3" w:accent4="accent4" w:accent5="accent5" w:accent6="accent6" w:hyperlink="hyperlink" w:followedHyperlink="followedHyperlink"/>
+  <w:decimalSymbol w:val=","/>
+  <w:listSeparator w:val=";"/>
+  <w15:chartTrackingRefBased/>
+</w:settings>
+</file>
+
+<file path=word/glossary/styles.xml><?xml version="1.0" encoding="utf-8"?>
+<w:styles xmlns:mc="http://schemas.openxmlformats.org/markup-compatibility/2006" xmlns:r="http://schemas.openxmlformats.org/officeDocument/2006/relationships" xmlns:w="http://schemas.openxmlformats.org/wordprocessingml/2006/main" xmlns:w14="http://schemas.microsoft.com/office/word/2010/wordml" xmlns:w15="http://schemas.microsoft.com/office/word/2012/wordml" xmlns:w16se="http://schemas.microsoft.com/office/word/2015/wordml/symex" mc:Ignorable="w14 w15 w16se">
+  <w:docDefaults>
+    <w:rPrDefault>
+      <w:rPr>
+        <w:rFonts w:asciiTheme="minorHAnsi" w:eastAsiaTheme="minorEastAsia" w:hAnsiTheme="minorHAnsi" w:cstheme="minorBidi"/>
+        <w:sz w:val="22"/>
+        <w:szCs w:val="22"/>
+        <w:lang w:val="es-CO" w:eastAsia="es-CO" w:bidi="ar-SA"/>
+      </w:rPr>
+    </w:rPrDefault>
+    <w:pPrDefault>
+      <w:pPr>
+        <w:spacing w:after="160" w:line="259" w:lineRule="auto"/>
+      </w:pPr>
+    </w:pPrDefault>
+  </w:docDefaults>
+  <w:latentStyles w:defLockedState="0" w:defUIPriority="99" w:defSemiHidden="0" w:defUnhideWhenUsed="0" w:defQFormat="0" w:count="371">
+    <w:lsdException w:name="Normal" w:uiPriority="0" w:qFormat="1"/>
+    <w:lsdException w:name="heading 1" w:uiPriority="9" w:qFormat="1"/>
+    <w:lsdException w:name="heading 2" w:semiHidden="1" w:uiPriority="9" w:unhideWhenUsed="1" w:qFormat="1"/>
+    <w:lsdException w:name="heading 3" w:semiHidden="1" w:uiPriority="9" w:unhideWhenUsed="1" w:qFormat="1"/>
+    <w:lsdException w:name="heading 4" w:semiHidden="1" w:uiPriority="9" w:unhideWhenUsed="1" w:qFormat="1"/>
+    <w:lsdException w:name="heading 5" w:semiHidden="1" w:uiPriority="9" w:unhideWhenUsed="1" w:qFormat="1"/>
+    <w:lsdException w:name="heading 6" w:semiHidden="1" w:uiPriority="9" w:unhideWhenUsed="1" w:qFormat="1"/>
+    <w:lsdException w:name="heading 7" w:semiHidden="1" w:uiPriority="9" w:unhideWhenUsed="1" w:qFormat="1"/>
+    <w:lsdException w:name="heading 8" w:semiHidden="1" w:uiPriority="9" w:unhideWhenUsed="1" w:qFormat="1"/>
+    <w:lsdException w:name="heading 9" w:semiHidden="1" w:uiPriority="9" w:unhideWhenUsed="1" w:qFormat="1"/>
+    <w:lsdException w:name="index 1" w:semiHidden="1" w:unhideWhenUsed="1"/>
+    <w:lsdException w:name="index 2" w:semiHidden="1" w:unhideWhenUsed="1"/>
+    <w:lsdException w:name="index 3" w:semiHidden="1" w:unhideWhenUsed="1"/>
+    <w:lsdException w:name="index 4" w:semiHidden="1" w:unhideWhenUsed="1"/>
+    <w:lsdException w:name="index 5" w:semiHidden="1" w:unhideWhenUsed="1"/>
+    <w:lsdException w:name="index 6" w:semiHidden="1" w:unhideWhenUsed="1"/>
+    <w:lsdException w:name="index 7" w:semiHidden="1" w:unhideWhenUsed="1"/>
+    <w:lsdException w:name="index 8" w:semiHidden="1" w:unhideWhenUsed="1"/>
+    <w:lsdException w:name="index 9" w:semiHidden="1" w:unhideWhenUsed="1"/>
+    <w:lsdException w:name="toc 1" w:semiHidden="1" w:uiPriority="39" w:unhideWhenUsed="1"/>
+    <w:lsdException w:name="toc 2" w:semiHidden="1" w:uiPriority="39" w:unhideWhenUsed="1"/>
+    <w:lsdException w:name="toc 3" w:semiHidden="1" w:uiPriority="39" w:unhideWhenUsed="1"/>
+    <w:lsdException w:name="toc 4" w:semiHidden="1" w:uiPriority="39" w:unhideWhenUsed="1"/>
+    <w:lsdException w:name="toc 5" w:semiHidden="1" w:uiPriority="39" w:unhideWhenUsed="1"/>
+    <w:lsdException w:name="toc 6" w:semiHidden="1" w:uiPriority="39" w:unhideWhenUsed="1"/>
+    <w:lsdException w:name="toc 7" w:semiHidden="1" w:uiPriority="39" w:unhideWhenUsed="1"/>
+    <w:lsdException w:name="toc 8" w:semiHidden="1" w:uiPriority="39" w:unhideWhenUsed="1"/>
+    <w:lsdException w:name="toc 9" w:semiHidden="1" w:uiPriority="39" w:unhideWhenUsed="1"/>
+    <w:lsdException w:name="Normal Indent" w:semiHidden="1" w:unhideWhenUsed="1"/>
+    <w:lsdException w:name="footnote text" w:semiHidden="1" w:unhideWhenUsed="1"/>
+    <w:lsdException w:name="annotation text" w:semiHidden="1" w:unhideWhenUsed="1"/>
+    <w:lsdException w:name="header" w:semiHidden="1" w:unhideWhenUsed="1"/>
+    <w:lsdException w:name="footer" w:semiHidden="1" w:unhideWhenUsed="1"/>
+    <w:lsdException w:name="index heading" w:semiHidden="1" w:unhideWhenUsed="1"/>
+    <w:lsdException w:name="caption" w:semiHidden="1" w:uiPriority="35" w:unhideWhenUsed="1" w:qFormat="1"/>
+    <w:lsdException w:name="table of figures" w:semiHidden="1" w:unhideWhenUsed="1"/>
+    <w:lsdException w:name="envelope address" w:semiHidden="1" w:unhideWhenUsed="1"/>
+    <w:lsdException w:name="envelope return" w:semiHidden="1" w:unhideWhenUsed="1"/>
+    <w:lsdException w:name="footnote reference" w:semiHidden="1" w:unhideWhenUsed="1"/>
+    <w:lsdException w:name="annotation reference" w:semiHidden="1" w:unhideWhenUsed="1"/>
+    <w:lsdException w:name="line number" w:semiHidden="1" w:unhideWhenUsed="1"/>
+    <w:lsdException w:name="page number" w:semiHidden="1" w:unhideWhenUsed="1"/>
+    <w:lsdException w:name="endnote reference" w:semiHidden="1" w:unhideWhenUsed="1"/>
+    <w:lsdException w:name="endnote text" w:semiHidden="1" w:unhideWhenUsed="1"/>
+    <w:lsdException w:name="table of authorities" w:semiHidden="1" w:unhideWhenUsed="1"/>
+    <w:lsdException w:name="macro" w:semiHidden="1" w:unhideWhenUsed="1"/>
+    <w:lsdException w:name="toa heading" w:semiHidden="1" w:unhideWhenUsed="1"/>
+    <w:lsdException w:name="List" w:semiHidden="1" w:unhideWhenUsed="1"/>
+    <w:lsdException w:name="List Bullet" w:semiHidden="1" w:unhideWhenUsed="1"/>
+    <w:lsdException w:name="List Number" w:semiHidden="1" w:unhideWhenUsed="1"/>
+    <w:lsdException w:name="List 2" w:semiHidden="1" w:unhideWhenUsed="1"/>
+    <w:lsdException w:name="List 3" w:semiHidden="1" w:unhideWhenUsed="1"/>
+    <w:lsdException w:name="List 4" w:semiHidden="1" w:unhideWhenUsed="1"/>
+    <w:lsdException w:name="List 5" w:semiHidden="1" w:unhideWhenUsed="1"/>
+    <w:lsdException w:name="List Bullet 2" w:semiHidden="1" w:unhideWhenUsed="1"/>
+    <w:lsdException w:name="List Bullet 3" w:semiHidden="1" w:unhideWhenUsed="1"/>
+    <w:lsdException w:name="List Bullet 4" w:semiHidden="1" w:unhideWhenUsed="1"/>
+    <w:lsdException w:name="List Bullet 5" w:semiHidden="1" w:unhideWhenUsed="1"/>
+    <w:lsdException w:name="List Number 2" w:semiHidden="1" w:unhideWhenUsed="1"/>
+    <w:lsdException w:name="List Number 3" w:semiHidden="1" w:unhideWhenUsed="1"/>
+    <w:lsdException w:name="List Number 4" w:semiHidden="1" w:unhideWhenUsed="1"/>
+    <w:lsdException w:name="List Number 5" w:semiHidden="1" w:unhideWhenUsed="1"/>
+    <w:lsdException w:name="Title" w:uiPriority="10" w:qFormat="1"/>
+    <w:lsdException w:name="Closing" w:semiHidden="1" w:unhideWhenUsed="1"/>
+    <w:lsdException w:name="Signature" w:semiHidden="1" w:unhideWhenUsed="1"/>
+    <w:lsdException w:name="Default Paragraph Font" w:semiHidden="1" w:uiPriority="1" w:unhideWhenUsed="1"/>
+    <w:lsdException w:name="Body Text" w:semiHidden="1" w:unhideWhenUsed="1"/>
+    <w:lsdException w:name="Body Text Indent" w:semiHidden="1" w:unhideWhenUsed="1"/>
+    <w:lsdException w:name="List Continue" w:semiHidden="1" w:unhideWhenUsed="1"/>
+    <w:lsdException w:name="List Continue 2" w:semiHidden="1" w:unhideWhenUsed="1"/>
+    <w:lsdException w:name="List Continue 3" w:semiHidden="1" w:unhideWhenUsed="1"/>
+    <w:lsdException w:name="List Continue 4" w:semiHidden="1" w:unhideWhenUsed="1"/>
+    <w:lsdException w:name="List Continue 5" w:semiHidden="1" w:unhideWhenUsed="1"/>
+    <w:lsdException w:name="Message Header" w:semiHidden="1" w:unhideWhenUsed="1"/>
+    <w:lsdException w:name="Subtitle" w:uiPriority="11" w:qFormat="1"/>
+    <w:lsdException w:name="Salutation" w:semiHidden="1" w:unhideWhenUsed="1"/>
+    <w:lsdException w:name="Date" w:semiHidden="1" w:unhideWhenUsed="1"/>
+    <w:lsdException w:name="Body Text First Indent" w:semiHidden="1" w:unhideWhenUsed="1"/>
+    <w:lsdException w:name="Body Text First Indent 2" w:semiHidden="1" w:unhideWhenUsed="1"/>
+    <w:lsdException w:name="Note Heading" w:semiHidden="1" w:unhideWhenUsed="1"/>
+    <w:lsdException w:name="Body Text 2" w:semiHidden="1" w:unhideWhenUsed="1"/>
+    <w:lsdException w:name="Body Text 3" w:semiHidden="1" w:unhideWhenUsed="1"/>
+    <w:lsdException w:name="Body Text Indent 2" w:semiHidden="1" w:unhideWhenUsed="1"/>
+    <w:lsdException w:name="Body Text Indent 3" w:semiHidden="1" w:unhideWhenUsed="1"/>
+    <w:lsdException w:name="Block Text" w:semiHidden="1" w:unhideWhenUsed="1"/>
+    <w:lsdException w:name="Hyperlink" w:semiHidden="1" w:unhideWhenUsed="1"/>
+    <w:lsdException w:name="FollowedHyperlink" w:semiHidden="1" w:unhideWhenUsed="1"/>
+    <w:lsdException w:name="Strong" w:uiPriority="22" w:qFormat="1"/>
+    <w:lsdException w:name="Emphasis" w:uiPriority="20" w:qFormat="1"/>
+    <w:lsdException w:name="Document Map" w:semiHidden="1" w:unhideWhenUsed="1"/>
+    <w:lsdException w:name="Plain Text" w:semiHidden="1" w:unhideWhenUsed="1"/>
+    <w:lsdException w:name="E-mail Signature" w:semiHidden="1" w:unhideWhenUsed="1"/>
+    <w:lsdException w:name="HTML Top of Form" w:semiHidden="1" w:unhideWhenUsed="1"/>
+    <w:lsdException w:name="HTML Bottom of Form" w:semiHidden="1" w:unhideWhenUsed="1"/>
+    <w:lsdException w:name="Normal (Web)" w:semiHidden="1" w:unhideWhenUsed="1"/>
+    <w:lsdException w:name="HTML Acronym" w:semiHidden="1" w:unhideWhenUsed="1"/>
+    <w:lsdException w:name="HTML Address" w:semiHidden="1" w:unhideWhenUsed="1"/>
+    <w:lsdException w:name="HTML Cite" w:semiHidden="1" w:unhideWhenUsed="1"/>
+    <w:lsdException w:name="HTML Code" w:semiHidden="1" w:unhideWhenUsed="1"/>
+    <w:lsdException w:name="HTML Definition" w:semiHidden="1" w:unhideWhenUsed="1"/>
+    <w:lsdException w:name="HTML Keyboard" w:semiHidden="1" w:unhideWhenUsed="1"/>
+    <w:lsdException w:name="HTML Preformatted" w:semiHidden="1" w:unhideWhenUsed="1"/>
+    <w:lsdException w:name="HTML Sample" w:semiHidden="1" w:unhideWhenUsed="1"/>
+    <w:lsdException w:name="HTML Typewriter" w:semiHidden="1" w:unhideWhenUsed="1"/>
+    <w:lsdException w:name="HTML Variable" w:semiHidden="1" w:unhideWhenUsed="1"/>
+    <w:lsdException w:name="Normal Table" w:semiHidden="1" w:unhideWhenUsed="1"/>
+    <w:lsdException w:name="annotation subject" w:semiHidden="1" w:unhideWhenUsed="1"/>
+    <w:lsdException w:name="No List" w:semiHidden="1" w:unhideWhenUsed="1"/>
+    <w:lsdException w:name="Outline List 1" w:semiHidden="1" w:unhideWhenUsed="1"/>
+    <w:lsdException w:name="Outline List 2" w:semiHidden="1" w:unhideWhenUsed="1"/>
+    <w:lsdException w:name="Outline List 3" w:semiHidden="1" w:unhideWhenUsed="1"/>
+    <w:lsdException w:name="Table Simple 1" w:semiHidden="1" w:unhideWhenUsed="1"/>
+    <w:lsdException w:name="Table Simple 2" w:semiHidden="1" w:unhideWhenUsed="1"/>
+    <w:lsdException w:name="Table Simple 3" w:semiHidden="1" w:unhideWhenUsed="1"/>
+    <w:lsdException w:name="Table Classic 1" w:semiHidden="1" w:unhideWhenUsed="1"/>
+    <w:lsdException w:name="Table Classic 2" w:semiHidden="1" w:unhideWhenUsed="1"/>
+    <w:lsdException w:name="Table Classic 3" w:semiHidden="1" w:unhideWhenUsed="1"/>
+    <w:lsdException w:name="Table Classic 4" w:semiHidden="1" w:unhideWhenUsed="1"/>
+    <w:lsdException w:name="Table Colorful 1" w:semiHidden="1" w:unhideWhenUsed="1"/>
+    <w:lsdException w:name="Table Colorful 2" w:semiHidden="1" w:unhideWhenUsed="1"/>
+    <w:lsdException w:name="Table Colorful 3" w:semiHidden="1" w:unhideWhenUsed="1"/>
+    <w:lsdException w:name="Table Columns 1" w:semiHidden="1" w:unhideWhenUsed="1"/>
+    <w:lsdException w:name="Table Columns 2" w:semiHidden="1" w:unhideWhenUsed="1"/>
+    <w:lsdException w:name="Table Columns 3" w:semiHidden="1" w:unhideWhenUsed="1"/>
+    <w:lsdException w:name="Table Columns 4" w:semiHidden="1" w:unhideWhenUsed="1"/>
+    <w:lsdException w:name="Table Columns 5" w:semiHidden="1" w:unhideWhenUsed="1"/>
+    <w:lsdException w:name="Table Grid 1" w:semiHidden="1" w:unhideWhenUsed="1"/>
+    <w:lsdException w:name="Table Grid 2" w:semiHidden="1" w:unhideWhenUsed="1"/>
+    <w:lsdException w:name="Table Grid 3" w:semiHidden="1" w:unhideWhenUsed="1"/>
+    <w:lsdException w:name="Table Grid 4" w:semiHidden="1" w:unhideWhenUsed="1"/>
+    <w:lsdException w:name="Table Grid 5" w:semiHidden="1" w:unhideWhenUsed="1"/>
+    <w:lsdException w:name="Table Grid 6" w:semiHidden="1" w:unhideWhenUsed="1"/>
+    <w:lsdException w:name="Table Grid 7" w:semiHidden="1" w:unhideWhenUsed="1"/>
+    <w:lsdException w:name="Table Grid 8" w:semiHidden="1" w:unhideWhenUsed="1"/>
+    <w:lsdException w:name="Table List 1" w:semiHidden="1" w:unhideWhenUsed="1"/>
+    <w:lsdException w:name="Table List 2" w:semiHidden="1" w:unhideWhenUsed="1"/>
+    <w:lsdException w:name="Table List 3" w:semiHidden="1" w:unhideWhenUsed="1"/>
+    <w:lsdException w:name="Table List 4" w:semiHidden="1" w:unhideWhenUsed="1"/>
+    <w:lsdException w:name="Table List 5" w:semiHidden="1" w:unhideWhenUsed="1"/>
+    <w:lsdException w:name="Table List 6" w:semiHidden="1" w:unhideWhenUsed="1"/>
+    <w:lsdException w:name="Table List 7" w:semiHidden="1" w:unhideWhenUsed="1"/>
+    <w:lsdException w:name="Table List 8" w:semiHidden="1" w:unhideWhenUsed="1"/>
+    <w:lsdException w:name="Table 3D effects 1" w:semiHidden="1" w:unhideWhenUsed="1"/>
+    <w:lsdException w:name="Table 3D effects 2" w:semiHidden="1" w:unhideWhenUsed="1"/>
+    <w:lsdException w:name="Table 3D effects 3" w:semiHidden="1" w:unhideWhenUsed="1"/>
+    <w:lsdException w:name="Table Contemporary" w:semiHidden="1" w:unhideWhenUsed="1"/>
+    <w:lsdException w:name="Table Elegant" w:semiHidden="1" w:unhideWhenUsed="1"/>
+    <w:lsdException w:name="Table Professional" w:semiHidden="1" w:unhideWhenUsed="1"/>
+    <w:lsdException w:name="Table Subtle 1" w:semiHidden="1" w:unhideWhenUsed="1"/>
+    <w:lsdException w:name="Table Subtle 2" w:semiHidden="1" w:unhideWhenUsed="1"/>
+    <w:lsdException w:name="Table Web 1" w:semiHidden="1" w:unhideWhenUsed="1"/>
+    <w:lsdException w:name="Table Web 2" w:semiHidden="1" w:unhideWhenUsed="1"/>
+    <w:lsdException w:name="Table Web 3" w:semiHidden="1" w:unhideWhenUsed="1"/>
+    <w:lsdException w:name="Balloon Text" w:semiHidden="1" w:unhideWhenUsed="1"/>
+    <w:lsdException w:name="Table Grid" w:uiPriority="39"/>
+    <w:lsdException w:name="Table Theme" w:semiHidden="1" w:unhideWhenUsed="1"/>
+    <w:lsdException w:name="Placeholder Text" w:semiHidden="1"/>
+    <w:lsdException w:name="No Spacing" w:uiPriority="1" w:qFormat="1"/>
+    <w:lsdException w:name="Light Shading" w:uiPriority="60"/>
+    <w:lsdException w:name="Light List" w:uiPriority="61"/>
+    <w:lsdException w:name="Light Grid" w:uiPriority="62"/>
+    <w:lsdException w:name="Medium Shading 1" w:uiPriority="63"/>
+    <w:lsdException w:name="Medium Shading 2" w:uiPriority="64"/>
+    <w:lsdException w:name="Medium List 1" w:uiPriority="65"/>
+    <w:lsdException w:name="Medium List 2" w:uiPriority="66"/>
+    <w:lsdException w:name="Medium Grid 1" w:uiPriority="67"/>
+    <w:lsdException w:name="Medium Grid 2" w:uiPriority="68"/>
+    <w:lsdException w:name="Medium Grid 3" w:uiPriority="69"/>
+    <w:lsdException w:name="Dark List" w:uiPriority="70"/>
+    <w:lsdException w:name="Colorful Shading" w:uiPriority="71"/>
+    <w:lsdException w:name="Colorful List" w:uiPriority="72"/>
+    <w:lsdException w:name="Colorful Grid" w:uiPriority="73"/>
+    <w:lsdException w:name="Light Shading Accent 1" w:uiPriority="60"/>
+    <w:lsdException w:name="Light List Accent 1" w:uiPriority="61"/>
+    <w:lsdException w:name="Light Grid Accent 1" w:uiPriority="62"/>
+    <w:lsdException w:name="Medium Shading 1 Accent 1" w:uiPriority="63"/>
+    <w:lsdException w:name="Medium Shading 2 Accent 1" w:uiPriority="64"/>
+    <w:lsdException w:name="Medium List 1 Accent 1" w:uiPriority="65"/>
+    <w:lsdException w:name="Revision" w:semiHidden="1"/>
+    <w:lsdException w:name="List Paragraph" w:uiPriority="34" w:qFormat="1"/>
+    <w:lsdException w:name="Quote" w:uiPriority="29" w:qFormat="1"/>
+    <w:lsdException w:name="Intense Quote" w:uiPriority="30" w:qFormat="1"/>
+    <w:lsdException w:name="Medium List 2 Accent 1" w:uiPriority="66"/>
+    <w:lsdException w:name="Medium Grid 1 Accent 1" w:uiPriority="67"/>
+    <w:lsdException w:name="Medium Grid 2 Accent 1" w:uiPriority="68"/>
+    <w:lsdException w:name="Medium Grid 3 Accent 1" w:uiPriority="69"/>
+    <w:lsdException w:name="Dark List Accent 1" w:uiPriority="70"/>
+    <w:lsdException w:name="Colorful Shading Accent 1" w:uiPriority="71"/>
+    <w:lsdException w:name="Colorful List Accent 1" w:uiPriority="72"/>
+    <w:lsdException w:name="Colorful Grid Accent 1" w:uiPriority="73"/>
+    <w:lsdException w:name="Light Shading Accent 2" w:uiPriority="60"/>
+    <w:lsdException w:name="Light List Accent 2" w:uiPriority="61"/>
+    <w:lsdException w:name="Light Grid Accent 2" w:uiPriority="62"/>
+    <w:lsdException w:name="Medium Shading 1 Accent 2" w:uiPriority="63"/>
+    <w:lsdException w:name="Medium Shading 2 Accent 2" w:uiPriority="64"/>
+    <w:lsdException w:name="Medium List 1 Accent 2" w:uiPriority="65"/>
+    <w:lsdException w:name="Medium List 2 Accent 2" w:uiPriority="66"/>
+    <w:lsdException w:name="Medium Grid 1 Accent 2" w:uiPriority="67"/>
+    <w:lsdException w:name="Medium Grid 2 Accent 2" w:uiPriority="68"/>
+    <w:lsdException w:name="Medium Grid 3 Accent 2" w:uiPriority="69"/>
+    <w:lsdException w:name="Dark List Accent 2" w:uiPriority="70"/>
+    <w:lsdException w:name="Colorful Shading Accent 2" w:uiPriority="71"/>
+    <w:lsdException w:name="Colorful List Accent 2" w:uiPriority="72"/>
+    <w:lsdException w:name="Colorful Grid Accent 2" w:uiPriority="73"/>
+    <w:lsdException w:name="Light Shading Accent 3" w:uiPriority="60"/>
+    <w:lsdException w:name="Light List Accent 3" w:uiPriority="61"/>
+    <w:lsdException w:name="Light Grid Accent 3" w:uiPriority="62"/>
+    <w:lsdException w:name="Medium Shading 1 Accent 3" w:uiPriority="63"/>
+    <w:lsdException w:name="Medium Shading 2 Accent 3" w:uiPriority="64"/>
+    <w:lsdException w:name="Medium List 1 Accent 3" w:uiPriority="65"/>
+    <w:lsdException w:name="Medium List 2 Accent 3" w:uiPriority="66"/>
+    <w:lsdException w:name="Medium Grid 1 Accent 3" w:uiPriority="67"/>
+    <w:lsdException w:name="Medium Grid 2 Accent 3" w:uiPriority="68"/>
+    <w:lsdException w:name="Medium Grid 3 Accent 3" w:uiPriority="69"/>
+    <w:lsdException w:name="Dark List Accent 3" w:uiPriority="70"/>
+    <w:lsdException w:name="Colorful Shading Accent 3" w:uiPriority="71"/>
+    <w:lsdException w:name="Colorful List Accent 3" w:uiPriority="72"/>
+    <w:lsdException w:name="Colorful Grid Accent 3" w:uiPriority="73"/>
+    <w:lsdException w:name="Light Shading Accent 4" w:uiPriority="60"/>
+    <w:lsdException w:name="Light List Accent 4" w:uiPriority="61"/>
+    <w:lsdException w:name="Light Grid Accent 4" w:uiPriority="62"/>
+    <w:lsdException w:name="Medium Shading 1 Accent 4" w:uiPriority="63"/>
+    <w:lsdException w:name="Medium Shading 2 Accent 4" w:uiPriority="64"/>
+    <w:lsdException w:name="Medium List 1 Accent 4" w:uiPriority="65"/>
+    <w:lsdException w:name="Medium List 2 Accent 4" w:uiPriority="66"/>
+    <w:lsdException w:name="Medium Grid 1 Accent 4" w:uiPriority="67"/>
+    <w:lsdException w:name="Medium Grid 2 Accent 4" w:uiPriority="68"/>
+    <w:lsdException w:name="Medium Grid 3 Accent 4" w:uiPriority="69"/>
+    <w:lsdException w:name="Dark List Accent 4" w:uiPriority="70"/>
+    <w:lsdException w:name="Colorful Shading Accent 4" w:uiPriority="71"/>
+    <w:lsdException w:name="Colorful List Accent 4" w:uiPriority="72"/>
+    <w:lsdException w:name="Colorful Grid Accent 4" w:uiPriority="73"/>
+    <w:lsdException w:name="Light Shading Accent 5" w:uiPriority="60"/>
+    <w:lsdException w:name="Light List Accent 5" w:uiPriority="61"/>
+    <w:lsdException w:name="Light Grid Accent 5" w:uiPriority="62"/>
+    <w:lsdException w:name="Medium Shading 1 Accent 5" w:uiPriority="63"/>
+    <w:lsdException w:name="Medium Shading 2 Accent 5" w:uiPriority="64"/>
+    <w:lsdException w:name="Medium List 1 Accent 5" w:uiPriority="65"/>
+    <w:lsdException w:name="Medium List 2 Accent 5" w:uiPriority="66"/>
+    <w:lsdException w:name="Medium Grid 1 Accent 5" w:uiPriority="67"/>
+    <w:lsdException w:name="Medium Grid 2 Accent 5" w:uiPriority="68"/>
+    <w:lsdException w:name="Medium Grid 3 Accent 5" w:uiPriority="69"/>
+    <w:lsdException w:name="Dark List Accent 5" w:uiPriority="70"/>
+    <w:lsdException w:name="Colorful Shading Accent 5" w:uiPriority="71"/>
+    <w:lsdException w:name="Colorful List Accent 5" w:uiPriority="72"/>
+    <w:lsdException w:name="Colorful Grid Accent 5" w:uiPriority="73"/>
+    <w:lsdException w:name="Light Shading Accent 6" w:uiPriority="60"/>
+    <w:lsdException w:name="Light List Accent 6" w:uiPriority="61"/>
+    <w:lsdException w:name="Light Grid Accent 6" w:uiPriority="62"/>
+    <w:lsdException w:name="Medium Shading 1 Accent 6" w:uiPriority="63"/>
+    <w:lsdException w:name="Medium Shading 2 Accent 6" w:uiPriority="64"/>
+    <w:lsdException w:name="Medium List 1 Accent 6" w:uiPriority="65"/>
+    <w:lsdException w:name="Medium List 2 Accent 6" w:uiPriority="66"/>
+    <w:lsdException w:name="Medium Grid 1 Accent 6" w:uiPriority="67"/>
+    <w:lsdException w:name="Medium Grid 2 Accent 6" w:uiPriority="68"/>
+    <w:lsdException w:name="Medium Grid 3 Accent 6" w:uiPriority="69"/>
+    <w:lsdException w:name="Dark List Accent 6" w:uiPriority="70"/>
+    <w:lsdException w:name="Colorful Shading Accent 6" w:uiPriority="71"/>
+    <w:lsdException w:name="Colorful List Accent 6" w:uiPriority="72"/>
+    <w:lsdException w:name="Colorful Grid Accent 6" w:uiPriority="73"/>
+    <w:lsdException w:name="Subtle Emphasis" w:uiPriority="19" w:qFormat="1"/>
+    <w:lsdException w:name="Intense Emphasis" w:uiPriority="21" w:qFormat="1"/>
+    <w:lsdException w:name="Subtle Reference" w:uiPriority="31" w:qFormat="1"/>
+    <w:lsdException w:name="Intense Reference" w:uiPriority="32" w:qFormat="1"/>
+    <w:lsdException w:name="Book Title" w:uiPriority="33" w:qFormat="1"/>
+    <w:lsdException w:name="Bibliography" w:semiHidden="1" w:uiPriority="37" w:unhideWhenUsed="1"/>
+    <w:lsdException w:name="TOC Heading" w:semiHidden="1" w:uiPriority="39" w:unhideWhenUsed="1" w:qFormat="1"/>
+    <w:lsdException w:name="Plain Table 1" w:uiPriority="41"/>
+    <w:lsdException w:name="Plain Table 2" w:uiPriority="42"/>
+    <w:lsdException w:name="Plain Table 3" w:uiPriority="43"/>
+    <w:lsdException w:name="Plain Table 4" w:uiPriority="44"/>
+    <w:lsdException w:name="Plain Table 5" w:uiPriority="45"/>
+    <w:lsdException w:name="Grid Table Light" w:uiPriority="40"/>
+    <w:lsdException w:name="Grid Table 1 Light" w:uiPriority="46"/>
+    <w:lsdException w:name="Grid Table 2" w:uiPriority="47"/>
+    <w:lsdException w:name="Grid Table 3" w:uiPriority="48"/>
+    <w:lsdException w:name="Grid Table 4" w:uiPriority="49"/>
+    <w:lsdException w:name="Grid Table 5 Dark" w:uiPriority="50"/>
+    <w:lsdException w:name="Grid Table 6 Colorful" w:uiPriority="51"/>
+    <w:lsdException w:name="Grid Table 7 Colorful" w:uiPriority="52"/>
+    <w:lsdException w:name="Grid Table 1 Light Accent 1" w:uiPriority="46"/>
+    <w:lsdException w:name="Grid Table 2 Accent 1" w:uiPriority="47"/>
+    <w:lsdException w:name="Grid Table 3 Accent 1" w:uiPriority="48"/>
+    <w:lsdException w:name="Grid Table 4 Accent 1" w:uiPriority="49"/>
+    <w:lsdException w:name="Grid Table 5 Dark Accent 1" w:uiPriority="50"/>
+    <w:lsdException w:name="Grid Table 6 Colorful Accent 1" w:uiPriority="51"/>
+    <w:lsdException w:name="Grid Table 7 Colorful Accent 1" w:uiPriority="52"/>
+    <w:lsdException w:name="Grid Table 1 Light Accent 2" w:uiPriority="46"/>
+    <w:lsdException w:name="Grid Table 2 Accent 2" w:uiPriority="47"/>
+    <w:lsdException w:name="Grid Table 3 Accent 2" w:uiPriority="48"/>
+    <w:lsdException w:name="Grid Table 4 Accent 2" w:uiPriority="49"/>
+    <w:lsdException w:name="Grid Table 5 Dark Accent 2" w:uiPriority="50"/>
+    <w:lsdException w:name="Grid Table 6 Colorful Accent 2" w:uiPriority="51"/>
+    <w:lsdException w:name="Grid Table 7 Colorful Accent 2" w:uiPriority="52"/>
+    <w:lsdException w:name="Grid Table 1 Light Accent 3" w:uiPriority="46"/>
+    <w:lsdException w:name="Grid Table 2 Accent 3" w:uiPriority="47"/>
+    <w:lsdException w:name="Grid Table 3 Accent 3" w:uiPriority="48"/>
+    <w:lsdException w:name="Grid Table 4 Accent 3" w:uiPriority="49"/>
+    <w:lsdException w:name="Grid Table 5 Dark Accent 3" w:uiPriority="50"/>
+    <w:lsdException w:name="Grid Table 6 Colorful Accent 3" w:uiPriority="51"/>
+    <w:lsdException w:name="Grid Table 7 Colorful Accent 3" w:uiPriority="52"/>
+    <w:lsdException w:name="Grid Table 1 Light Accent 4" w:uiPriority="46"/>
+    <w:lsdException w:name="Grid Table 2 Accent 4" w:uiPriority="47"/>
+    <w:lsdException w:name="Grid Table 3 Accent 4" w:uiPriority="48"/>
+    <w:lsdException w:name="Grid Table 4 Accent 4" w:uiPriority="49"/>
+    <w:lsdException w:name="Grid Table 5 Dark Accent 4" w:uiPriority="50"/>
+    <w:lsdException w:name="Grid Table 6 Colorful Accent 4" w:uiPriority="51"/>
+    <w:lsdException w:name="Grid Table 7 Colorful Accent 4" w:uiPriority="52"/>
+    <w:lsdException w:name="Grid Table 1 Light Accent 5" w:uiPriority="46"/>
+    <w:lsdException w:name="Grid Table 2 Accent 5" w:uiPriority="47"/>
+    <w:lsdException w:name="Grid Table 3 Accent 5" w:uiPriority="48"/>
+    <w:lsdException w:name="Grid Table 4 Accent 5" w:uiPriority="49"/>
+    <w:lsdException w:name="Grid Table 5 Dark Accent 5" w:uiPriority="50"/>
+    <w:lsdException w:name="Grid Table 6 Colorful Accent 5" w:uiPriority="51"/>
+    <w:lsdException w:name="Grid Table 7 Colorful Accent 5" w:uiPriority="52"/>
+    <w:lsdException w:name="Grid Table 1 Light Accent 6" w:uiPriority="46"/>
+    <w:lsdException w:name="Grid Table 2 Accent 6" w:uiPriority="47"/>
+    <w:lsdException w:name="Grid Table 3 Accent 6" w:uiPriority="48"/>
+    <w:lsdException w:name="Grid Table 4 Accent 6" w:uiPriority="49"/>
+    <w:lsdException w:name="Grid Table 5 Dark Accent 6" w:uiPriority="50"/>
+    <w:lsdException w:name="Grid Table 6 Colorful Accent 6" w:uiPriority="51"/>
+    <w:lsdException w:name="Grid Table 7 Colorful Accent 6" w:uiPriority="52"/>
+    <w:lsdException w:name="List Table 1 Light" w:uiPriority="46"/>
+    <w:lsdException w:name="List Table 2" w:uiPriority="47"/>
+    <w:lsdException w:name="List Table 3" w:uiPriority="48"/>
+    <w:lsdException w:name="List Table 4" w:uiPriority="49"/>
+    <w:lsdException w:name="List Table 5 Dark" w:uiPriority="50"/>
+    <w:lsdException w:name="List Table 6 Colorful" w:uiPriority="51"/>
+    <w:lsdException w:name="List Table 7 Colorful" w:uiPriority="52"/>
+    <w:lsdException w:name="List Table 1 Light Accent 1" w:uiPriority="46"/>
+    <w:lsdException w:name="List Table 2 Accent 1" w:uiPriority="47"/>
+    <w:lsdException w:name="List Table 3 Accent 1" w:uiPriority="48"/>
+    <w:lsdException w:name="List Table 4 Accent 1" w:uiPriority="49"/>
+    <w:lsdException w:name="List Table 5 Dark Accent 1" w:uiPriority="50"/>
+    <w:lsdException w:name="List Table 6 Colorful Accent 1" w:uiPriority="51"/>
+    <w:lsdException w:name="List Table 7 Colorful Accent 1" w:uiPriority="52"/>
+    <w:lsdException w:name="List Table 1 Light Accent 2" w:uiPriority="46"/>
+    <w:lsdException w:name="List Table 2 Accent 2" w:uiPriority="47"/>
+    <w:lsdException w:name="List Table 3 Accent 2" w:uiPriority="48"/>
+    <w:lsdException w:name="List Table 4 Accent 2" w:uiPriority="49"/>
+    <w:lsdException w:name="List Table 5 Dark Accent 2" w:uiPriority="50"/>
+    <w:lsdException w:name="List Table 6 Colorful Accent 2" w:uiPriority="51"/>
+    <w:lsdException w:name="List Table 7 Colorful Accent 2" w:uiPriority="52"/>
+    <w:lsdException w:name="List Table 1 Light Accent 3" w:uiPriority="46"/>
+    <w:lsdException w:name="List Table 2 Accent 3" w:uiPriority="47"/>
+    <w:lsdException w:name="List Table 3 Accent 3" w:uiPriority="48"/>
+    <w:lsdException w:name="List Table 4 Accent 3" w:uiPriority="49"/>
+    <w:lsdException w:name="List Table 5 Dark Accent 3" w:uiPriority="50"/>
+    <w:lsdException w:name="List Table 6 Colorful Accent 3" w:uiPriority="51"/>
+    <w:lsdException w:name="List Table 7 Colorful Accent 3" w:uiPriority="52"/>
+    <w:lsdException w:name="List Table 1 Light Accent 4" w:uiPriority="46"/>
+    <w:lsdException w:name="List Table 2 Accent 4" w:uiPriority="47"/>
+    <w:lsdException w:name="List Table 3 Accent 4" w:uiPriority="48"/>
+    <w:lsdException w:name="List Table 4 Accent 4" w:uiPriority="49"/>
+    <w:lsdException w:name="List Table 5 Dark Accent 4" w:uiPriority="50"/>
+    <w:lsdException w:name="List Table 6 Colorful Accent 4" w:uiPriority="51"/>
+    <w:lsdException w:name="List Table 7 Colorful Accent 4" w:uiPriority="52"/>
+    <w:lsdException w:name="List Table 1 Light Accent 5" w:uiPriority="46"/>
+    <w:lsdException w:name="List Table 2 Accent 5" w:uiPriority="47"/>
+    <w:lsdException w:name="List Table 3 Accent 5" w:uiPriority="48"/>
+    <w:lsdException w:name="List Table 4 Accent 5" w:uiPriority="49"/>
+    <w:lsdException w:name="List Table 5 Dark Accent 5" w:uiPriority="50"/>
+    <w:lsdException w:name="List Table 6 Colorful Accent 5" w:uiPriority="51"/>
+    <w:lsdException w:name="List Table 7 Colorful Accent 5" w:uiPriority="52"/>
+    <w:lsdException w:name="List Table 1 Light Accent 6" w:uiPriority="46"/>
+    <w:lsdException w:name="List Table 2 Accent 6" w:uiPriority="47"/>
+    <w:lsdException w:name="List Table 3 Accent 6" w:uiPriority="48"/>
+    <w:lsdException w:name="List Table 4 Accent 6" w:uiPriority="49"/>
+    <w:lsdException w:name="List Table 5 Dark Accent 6" w:uiPriority="50"/>
+    <w:lsdException w:name="List Table 6 Colorful Accent 6" w:uiPriority="51"/>
+    <w:lsdException w:name="List Table 7 Colorful Accent 6" w:uiPriority="52"/>
+  </w:latentStyles>
+  <w:style w:type="paragraph" w:default="1" w:styleId="Normal">
+    <w:name w:val="Normal"/>
+    <w:qFormat/>
+  </w:style>
+  <w:style w:type="character" w:default="1" w:styleId="Fuentedeprrafopredeter">
+    <w:name w:val="Default Paragraph Font"/>
+    <w:uiPriority w:val="1"/>
+    <w:semiHidden/>
+    <w:unhideWhenUsed/>
+  </w:style>
+  <w:style w:type="table" w:default="1" w:styleId="Tablanormal">
+    <w:name w:val="Normal Table"/>
+    <w:uiPriority w:val="99"/>
+    <w:semiHidden/>
+    <w:unhideWhenUsed/>
+    <w:tblPr>
+      <w:tblInd w:w="0" w:type="dxa"/>
+      <w:tblCellMar>
+        <w:top w:w="0" w:type="dxa"/>
+        <w:left w:w="108" w:type="dxa"/>
+        <w:bottom w:w="0" w:type="dxa"/>
+        <w:right w:w="108" w:type="dxa"/>
+      </w:tblCellMar>
+    </w:tblPr>
+  </w:style>
+  <w:style w:type="numbering" w:default="1" w:styleId="Sinlista">
+    <w:name w:val="No List"/>
+    <w:uiPriority w:val="99"/>
+    <w:semiHidden/>
+    <w:unhideWhenUsed/>
+  </w:style>
+  <w:style w:type="character" w:styleId="Textodelmarcadordeposicin">
+    <w:name w:val="Placeholder Text"/>
+    <w:basedOn w:val="Fuentedeprrafopredeter"/>
+    <w:uiPriority w:val="99"/>
+    <w:semiHidden/>
+    <w:rsid w:val="003E3F81"/>
+    <w:rPr>
+      <w:color w:val="808080"/>
+    </w:rPr>
+  </w:style>
+</w:styles>
+</file>
+
+<file path=word/glossary/webSettings.xml><?xml version="1.0" encoding="utf-8"?>
+<w:webSettings xmlns:mc="http://schemas.openxmlformats.org/markup-compatibility/2006" xmlns:r="http://schemas.openxmlformats.org/officeDocument/2006/relationships" xmlns:w="http://schemas.openxmlformats.org/wordprocessingml/2006/main" xmlns:w14="http://schemas.microsoft.com/office/word/2010/wordml" xmlns:w15="http://schemas.microsoft.com/office/word/2012/wordml" xmlns:w16se="http://schemas.microsoft.com/office/word/2015/wordml/symex" mc:Ignorable="w14 w15 w16se">
+  <w:optimizeForBrowser/>
+  <w:allowPNG/>
+</w:webSettings>
 </file>
 
 <file path=word/theme/theme1.xml><?xml version="1.0" encoding="utf-8"?>
@@ -10738,4 +13043,81 @@
     </a:ext>
   </a:extLst>
 </a:theme>
+</file>
+
+<file path=customXml/item1.xml><?xml version="1.0" encoding="utf-8"?>
+<b:Sources xmlns:b="http://schemas.openxmlformats.org/officeDocument/2006/bibliography" xmlns="http://schemas.openxmlformats.org/officeDocument/2006/bibliography" SelectedStyle="\APASixthEditionOfficeOnline.xsl" StyleName="APA" Version="6">
+  <b:Source>
+    <b:Tag>AGK14</b:Tag>
+    <b:SourceType>InternetSite</b:SourceType>
+    <b:Guid>{2B42D210-ED33-4ABE-86A2-D195B574064F}</b:Guid>
+    <b:Title>ecured</b:Title>
+    <b:Year>2014</b:Year>
+    <b:Author>
+      <b:Author>
+        <b:NameList>
+          <b:Person>
+            <b:Last>Kurosch</b:Last>
+            <b:First>A</b:First>
+            <b:Middle>.G .</b:Middle>
+          </b:Person>
+        </b:NameList>
+      </b:Author>
+    </b:Author>
+    <b:Month>Noviembre</b:Month>
+    <b:Day>1</b:Day>
+    <b:URL>https://www.ecured.cu/Teorema_fundamental_del_%C3%A1lgebra</b:URL>
+    <b:RefOrder>2</b:RefOrder>
+  </b:Source>
+  <b:Source>
+    <b:Tag>Var19</b:Tag>
+    <b:SourceType>InternetSite</b:SourceType>
+    <b:Guid>{CFBCCBD5-CE0A-4975-81A7-E475466872E1}</b:Guid>
+    <b:Author>
+      <b:Author>
+        <b:NameList>
+          <b:Person>
+            <b:Last>Tutors</b:Last>
+            <b:First>Varsity</b:First>
+          </b:Person>
+        </b:NameList>
+      </b:Author>
+    </b:Author>
+    <b:Title>varsityTutors</b:Title>
+    <b:Year>2019</b:Year>
+    <b:Month>Febrero</b:Month>
+    <b:Day>8</b:Day>
+    <b:URL>https://www.varsitytutors.com/hotmath/hotmath_help/spanish/topics/descartes-rule-of-signs</b:URL>
+    <b:RefOrder>3</b:RefOrder>
+  </b:Source>
+  <b:Source>
+    <b:Tag>Por19</b:Tag>
+    <b:SourceType>InternetSite</b:SourceType>
+    <b:Guid>{DB3605DC-F5D1-4B33-BFAE-81B54BB696DC}</b:Guid>
+    <b:Author>
+      <b:Author>
+        <b:NameList>
+          <b:Person>
+            <b:Last>educativo</b:Last>
+            <b:First>Portal</b:First>
+          </b:Person>
+        </b:NameList>
+      </b:Author>
+    </b:Author>
+    <b:Title>Portal Educativo</b:Title>
+    <b:Year>2019</b:Year>
+    <b:Month>Febrero</b:Month>
+    <b:Day>8</b:Day>
+    <b:URL>https://www.portaleducativo.net/primero-medio/46/factorizacion</b:URL>
+    <b:RefOrder>1</b:RefOrder>
+  </b:Source>
+</b:Sources>
+</file>
+
+<file path=customXml/itemProps1.xml><?xml version="1.0" encoding="utf-8"?>
+<ds:datastoreItem xmlns:ds="http://schemas.openxmlformats.org/officeDocument/2006/customXml" ds:itemID="{20E3CFDC-C030-4BAA-8D10-4444DA4D05FA}">
+  <ds:schemaRefs>
+    <ds:schemaRef ds:uri="http://schemas.openxmlformats.org/officeDocument/2006/bibliography"/>
+  </ds:schemaRefs>
+</ds:datastoreItem>
 </file>
</xml_diff>

<commit_message>
this has been changed
</commit_message>
<xml_diff>
--- a/Docs/Método de la ingeniería.docx
+++ b/Docs/Método de la ingeniería.docx
@@ -1,6 +1,6 @@
 
 <file path=word/document.xml><?xml version="1.0" encoding="utf-8"?>
-<w:document xmlns:wpc="http://schemas.microsoft.com/office/word/2010/wordprocessingCanvas" xmlns:cx="http://schemas.microsoft.com/office/drawing/2014/chartex" xmlns:cx1="http://schemas.microsoft.com/office/drawing/2015/9/8/chartex" xmlns:cx2="http://schemas.microsoft.com/office/drawing/2015/10/21/chartex" xmlns:cx3="http://schemas.microsoft.com/office/drawing/2016/5/9/chartex" xmlns:cx4="http://schemas.microsoft.com/office/drawing/2016/5/10/chartex" xmlns:cx5="http://schemas.microsoft.com/office/drawing/2016/5/11/chartex" xmlns:cx6="http://schemas.microsoft.com/office/drawing/2016/5/12/chartex" xmlns:cx7="http://schemas.microsoft.com/office/drawing/2016/5/13/chartex" xmlns:cx8="http://schemas.microsoft.com/office/drawing/2016/5/14/chartex" xmlns:mc="http://schemas.openxmlformats.org/markup-compatibility/2006" xmlns:aink="http://schemas.microsoft.com/office/drawing/2016/ink" xmlns:am3d="http://schemas.microsoft.com/office/drawing/2017/model3d" xmlns:o="urn:schemas-microsoft-com:office:office" xmlns:r="http://schemas.openxmlformats.org/officeDocument/2006/relationships" xmlns:m="http://schemas.openxmlformats.org/officeDocument/2006/math" xmlns:v="urn:schemas-microsoft-com:vml" xmlns:wp14="http://schemas.microsoft.com/office/word/2010/wordprocessingDrawing" xmlns:wp="http://schemas.openxmlformats.org/drawingml/2006/wordprocessingDrawing" xmlns:w10="urn:schemas-microsoft-com:office:word" xmlns:w="http://schemas.openxmlformats.org/wordprocessingml/2006/main" xmlns:w14="http://schemas.microsoft.com/office/word/2010/wordml" xmlns:w15="http://schemas.microsoft.com/office/word/2012/wordml" xmlns:w16cid="http://schemas.microsoft.com/office/word/2016/wordml/cid" xmlns:w16se="http://schemas.microsoft.com/office/word/2015/wordml/symex" xmlns:wpg="http://schemas.microsoft.com/office/word/2010/wordprocessingGroup" xmlns:wpi="http://schemas.microsoft.com/office/word/2010/wordprocessingInk" xmlns:wne="http://schemas.microsoft.com/office/word/2006/wordml" xmlns:wps="http://schemas.microsoft.com/office/word/2010/wordprocessingShape" mc:Ignorable="w14 w15 w16se w16cid wp14">
+<w:document xmlns:wpc="http://schemas.microsoft.com/office/word/2010/wordprocessingCanvas" xmlns:mc="http://schemas.openxmlformats.org/markup-compatibility/2006" xmlns:o="urn:schemas-microsoft-com:office:office" xmlns:r="http://schemas.openxmlformats.org/officeDocument/2006/relationships" xmlns:m="http://schemas.openxmlformats.org/officeDocument/2006/math" xmlns:v="urn:schemas-microsoft-com:vml" xmlns:wp14="http://schemas.microsoft.com/office/word/2010/wordprocessingDrawing" xmlns:wp="http://schemas.openxmlformats.org/drawingml/2006/wordprocessingDrawing" xmlns:w10="urn:schemas-microsoft-com:office:word" xmlns:w="http://schemas.openxmlformats.org/wordprocessingml/2006/main" xmlns:w14="http://schemas.microsoft.com/office/word/2010/wordml" xmlns:w15="http://schemas.microsoft.com/office/word/2012/wordml" xmlns:wpg="http://schemas.microsoft.com/office/word/2010/wordprocessingGroup" xmlns:wpi="http://schemas.microsoft.com/office/word/2010/wordprocessingInk" xmlns:wne="http://schemas.microsoft.com/office/word/2006/wordml" xmlns:wps="http://schemas.microsoft.com/office/word/2010/wordprocessingShape" mc:Ignorable="w14 w15 wp14">
   <w:body>
     <w:p>
       <w:pPr>
@@ -2228,7 +2228,6 @@
           <w:sz w:val="24"/>
           <w:szCs w:val="24"/>
         </w:rPr>
-        <w:lastRenderedPageBreak/>
         <w:t>Requerim</w:t>
       </w:r>
       <w:r>
@@ -3069,6 +3068,7 @@
             <w:id w:val="-573587230"/>
             <w:bibliography/>
           </w:sdtPr>
+          <w:sdtEndPr/>
           <w:sdtContent>
             <w:p>
               <w:pPr>
@@ -3164,6 +3164,7 @@
                   <w:noProof/>
                   <w:lang w:val="es-ES"/>
                 </w:rPr>
+                <w:lastRenderedPageBreak/>
                 <w:t xml:space="preserve">Tutors, V. (8 de Febrero de 2019). </w:t>
               </w:r>
               <w:r>
@@ -3192,7 +3193,6 @@
                   <w:b/>
                   <w:bCs/>
                 </w:rPr>
-                <w:lastRenderedPageBreak/>
                 <w:fldChar w:fldCharType="end"/>
               </w:r>
             </w:p>
@@ -3766,6 +3766,7 @@
           <w:id w:val="-1699154482"/>
           <w:citation/>
         </w:sdtPr>
+        <w:sdtEndPr/>
         <w:sdtContent>
           <w:r>
             <w:rPr>
@@ -3867,7 +3868,18 @@
           <w:sz w:val="24"/>
           <w:lang w:eastAsia="es-CO"/>
         </w:rPr>
-        <w:t>En Matemáticas y más específicamente Álgebra superior, Análisis Matemático, Geometría y funciones de variable compleja, es un teorema que plantea que todo polinomio no constante de una variable tiene al menos una raíz.</w:t>
+        <w:lastRenderedPageBreak/>
+        <w:t>En Matemáticas y más específica</w:t>
+      </w:r>
+      <w:bookmarkStart w:id="0" w:name="_GoBack"/>
+      <w:bookmarkEnd w:id="0"/>
+      <w:r>
+        <w:rPr>
+          <w:rFonts w:ascii="Arial" w:hAnsi="Arial" w:cs="Arial"/>
+          <w:sz w:val="24"/>
+          <w:lang w:eastAsia="es-CO"/>
+        </w:rPr>
+        <w:t>mente Álgebra superior, Análisis Matemático, Geometría y funciones de variable compleja, es un teorema que plantea que todo polinomio no constante de una variable tiene al menos una raíz.</w:t>
       </w:r>
     </w:p>
     <w:p>
@@ -3896,7 +3908,6 @@
           <w:sz w:val="24"/>
           <w:lang w:eastAsia="es-CO"/>
         </w:rPr>
-        <w:lastRenderedPageBreak/>
         <w:t>Del presente se deriva que todo polinomio p(x) de una variable no constante tiene la misma cantidad de raíces reales o complejas que su grado n, resultado teórico que es vital para el cálculo matemático.</w:t>
       </w:r>
     </w:p>
@@ -4234,31 +4245,7 @@
           <w:szCs w:val="23"/>
           <w:lang w:val="en-US" w:eastAsia="es-CO"/>
         </w:rPr>
-        <w:t>p(x)=(x-</w:t>
-      </w:r>
-      <w:proofErr w:type="gramStart"/>
-      <w:r>
-        <w:rPr>
-          <w:rFonts w:ascii="Helvetica" w:eastAsia="Times New Roman" w:hAnsi="Helvetica" w:cs="Times New Roman"/>
-          <w:i/>
-          <w:iCs/>
-          <w:sz w:val="23"/>
-          <w:szCs w:val="23"/>
-          <w:lang w:val="en-US" w:eastAsia="es-CO"/>
-        </w:rPr>
-        <w:t>r)(</w:t>
-      </w:r>
-      <w:proofErr w:type="gramEnd"/>
-      <w:r>
-        <w:rPr>
-          <w:rFonts w:ascii="Helvetica" w:eastAsia="Times New Roman" w:hAnsi="Helvetica" w:cs="Times New Roman"/>
-          <w:i/>
-          <w:iCs/>
-          <w:sz w:val="23"/>
-          <w:szCs w:val="23"/>
-          <w:lang w:val="en-US" w:eastAsia="es-CO"/>
-        </w:rPr>
-        <w:t>b</w:t>
+        <w:t>p(x)=(x-r)(b</w:t>
       </w:r>
       <w:r>
         <w:rPr>
@@ -4377,6 +4364,7 @@
           <w:id w:val="-592788385"/>
           <w:citation/>
         </w:sdtPr>
+        <w:sdtEndPr/>
         <w:sdtContent>
           <w:r>
             <w:rPr>
@@ -4524,6 +4512,7 @@
           <w:id w:val="1955516974"/>
           <w:citation/>
         </w:sdtPr>
+        <w:sdtEndPr/>
         <w:sdtContent>
           <w:r>
             <w:rPr>
@@ -4736,28 +4725,8 @@
           <w:sz w:val="24"/>
           <w:szCs w:val="24"/>
         </w:rPr>
-        <w:t>particulares de x hasta que P(x) = 0. Aunque el calcular la solución de un polinomio para un determinado valor de x es tarea sencilla, el método de Horner reduce drásticamente la cantidad de operaciones para llegar a ese resultado, esto lo hace un excelente método para buscar las raíces del polinomio probando distintos valores de x.</w:t>
-      </w:r>
-    </w:p>
-    <w:p>
-      <w:pPr>
-        <w:spacing w:after="0" w:line="240" w:lineRule="auto"/>
-        <w:rPr>
-          <w:rFonts w:ascii="Arial" w:hAnsi="Arial" w:cs="Arial"/>
-          <w:sz w:val="24"/>
-          <w:szCs w:val="24"/>
-        </w:rPr>
-      </w:pPr>
-    </w:p>
-    <w:p>
-      <w:pPr>
-        <w:spacing w:after="0" w:line="240" w:lineRule="auto"/>
-        <w:rPr>
-          <w:rFonts w:ascii="Arial" w:hAnsi="Arial" w:cs="Arial"/>
-          <w:sz w:val="24"/>
-          <w:szCs w:val="24"/>
-        </w:rPr>
-      </w:pPr>
+        <w:t xml:space="preserve">particulares de x hasta que P(x) = 0. Aunque el calcular la solución de un polinomio para un determinado valor de x es tarea sencilla, el método de Horner reduce drásticamente la cantidad de operaciones para llegar a ese resultado, esto </w:t>
+      </w:r>
       <w:r>
         <w:rPr>
           <w:rFonts w:ascii="Arial" w:hAnsi="Arial" w:cs="Arial"/>
@@ -4765,6 +4734,34 @@
           <w:szCs w:val="24"/>
         </w:rPr>
         <w:lastRenderedPageBreak/>
+        <w:t>lo hace un excelente método para buscar las raíces del polinomio probando distintos valores de x.</w:t>
+      </w:r>
+    </w:p>
+    <w:p>
+      <w:pPr>
+        <w:spacing w:after="0" w:line="240" w:lineRule="auto"/>
+        <w:rPr>
+          <w:rFonts w:ascii="Arial" w:hAnsi="Arial" w:cs="Arial"/>
+          <w:sz w:val="24"/>
+          <w:szCs w:val="24"/>
+        </w:rPr>
+      </w:pPr>
+    </w:p>
+    <w:p>
+      <w:pPr>
+        <w:spacing w:after="0" w:line="240" w:lineRule="auto"/>
+        <w:rPr>
+          <w:rFonts w:ascii="Arial" w:hAnsi="Arial" w:cs="Arial"/>
+          <w:sz w:val="24"/>
+          <w:szCs w:val="24"/>
+        </w:rPr>
+      </w:pPr>
+      <w:r>
+        <w:rPr>
+          <w:rFonts w:ascii="Arial" w:hAnsi="Arial" w:cs="Arial"/>
+          <w:sz w:val="24"/>
+          <w:szCs w:val="24"/>
+        </w:rPr>
         <w:t>Para explicar cómo funciona el método de Horner vamos a tomar el siguiente Polinomio</w:t>
       </w:r>
       <w:r>
@@ -5783,7 +5780,6 @@
           <w:sz w:val="24"/>
           <w:szCs w:val="24"/>
         </w:rPr>
-        <w:lastRenderedPageBreak/>
         <w:t xml:space="preserve">Alternativa </w:t>
       </w:r>
       <w:r>
@@ -6261,17 +6257,17 @@
         </w:rPr>
         <w:t>x</w:t>
       </w:r>
+      <w:r>
+        <w:rPr>
+          <w:rFonts w:ascii="Arial" w:hAnsi="Arial" w:cs="Arial"/>
+          <w:color w:val="000000"/>
+          <w:sz w:val="24"/>
+          <w:szCs w:val="24"/>
+          <w:vertAlign w:val="subscript"/>
+        </w:rPr>
+        <w:t>0</w:t>
+      </w:r>
       <w:proofErr w:type="gramStart"/>
-      <w:r>
-        <w:rPr>
-          <w:rFonts w:ascii="Arial" w:hAnsi="Arial" w:cs="Arial"/>
-          <w:color w:val="000000"/>
-          <w:sz w:val="24"/>
-          <w:szCs w:val="24"/>
-          <w:vertAlign w:val="subscript"/>
-        </w:rPr>
-        <w:t>0</w:t>
-      </w:r>
       <w:r>
         <w:rPr>
           <w:rFonts w:ascii="Arial" w:hAnsi="Arial" w:cs="Arial"/>
@@ -7444,8 +7440,20 @@
           <w:shd w:val="clear" w:color="auto" w:fill="FFFFFF"/>
           <w:lang w:val="es-MX" w:eastAsia="es-CO"/>
         </w:rPr>
-        <w:t>El método de Lin</w:t>
-      </w:r>
+        <w:t xml:space="preserve">El método de </w:t>
+      </w:r>
+      <w:proofErr w:type="spellStart"/>
+      <w:r>
+        <w:rPr>
+          <w:rFonts w:ascii="Arial" w:eastAsia="Times New Roman" w:hAnsi="Arial" w:cs="Arial"/>
+          <w:sz w:val="24"/>
+          <w:szCs w:val="24"/>
+          <w:shd w:val="clear" w:color="auto" w:fill="FFFFFF"/>
+          <w:lang w:val="es-MX" w:eastAsia="es-CO"/>
+        </w:rPr>
+        <w:t>Lin</w:t>
+      </w:r>
+      <w:proofErr w:type="spellEnd"/>
       <w:r>
         <w:rPr>
           <w:rFonts w:ascii="Arial" w:eastAsia="Times New Roman" w:hAnsi="Arial" w:cs="Arial"/>
@@ -8241,18 +8249,7 @@
           <w:shd w:val="clear" w:color="auto" w:fill="FFFFFF"/>
           <w:lang w:val="es-MX" w:eastAsia="es-CO"/>
         </w:rPr>
-        <w:t xml:space="preserve">Se </w:t>
-      </w:r>
-      <w:proofErr w:type="gramStart"/>
-      <w:r>
-        <w:rPr>
-          <w:rFonts w:ascii="Arial" w:eastAsia="Times New Roman" w:hAnsi="Arial" w:cs="Arial"/>
-          <w:sz w:val="24"/>
-          <w:szCs w:val="24"/>
-          <w:shd w:val="clear" w:color="auto" w:fill="FFFFFF"/>
-          <w:lang w:val="es-MX" w:eastAsia="es-CO"/>
-        </w:rPr>
-        <w:t>calcula </w:t>
+        <w:t>Se calcula </w:t>
       </w:r>
       <w:r>
         <w:rPr>
@@ -8277,21 +8274,7 @@
           <w:vertAlign w:val="subscript"/>
           <w:lang w:val="es-MX" w:eastAsia="es-CO"/>
         </w:rPr>
-        <w:t>n</w:t>
-      </w:r>
-      <w:proofErr w:type="gramEnd"/>
-      <w:r>
-        <w:rPr>
-          <w:rFonts w:ascii="Arial" w:eastAsia="Times New Roman" w:hAnsi="Arial" w:cs="Arial"/>
-          <w:i/>
-          <w:iCs/>
-          <w:sz w:val="24"/>
-          <w:szCs w:val="24"/>
-          <w:shd w:val="clear" w:color="auto" w:fill="FFFFFF"/>
-          <w:vertAlign w:val="subscript"/>
-          <w:lang w:val="es-MX" w:eastAsia="es-CO"/>
-        </w:rPr>
-        <w:t>-2</w:t>
+        <w:t>n-2</w:t>
       </w:r>
       <w:r>
         <w:rPr>
@@ -10066,7 +10049,6 @@
           <w:sz w:val="24"/>
           <w:szCs w:val="24"/>
         </w:rPr>
-        <w:lastRenderedPageBreak/>
         <w:t xml:space="preserve">Fase 4: </w:t>
       </w:r>
       <w:r>
@@ -10237,7 +10219,7 @@
                 <w:sz w:val="24"/>
                 <w:szCs w:val="24"/>
               </w:rPr>
-              <w:t xml:space="preserve"> de O(</w:t>
+              <w:t xml:space="preserve"> de </w:t>
             </w:r>
             <w:proofErr w:type="gramStart"/>
             <w:r>
@@ -10246,7 +10228,7 @@
                 <w:sz w:val="24"/>
                 <w:szCs w:val="24"/>
               </w:rPr>
-              <w:t>n!</w:t>
+              <w:t>O(</w:t>
             </w:r>
             <w:proofErr w:type="gramEnd"/>
             <w:r>
@@ -10255,7 +10237,7 @@
                 <w:sz w:val="24"/>
                 <w:szCs w:val="24"/>
               </w:rPr>
-              <w:t>) o nunca acabar.</w:t>
+              <w:t>n!) o nunca acabar.</w:t>
             </w:r>
           </w:p>
         </w:tc>
@@ -10652,29 +10634,7 @@
                 <w:szCs w:val="24"/>
                 <w:lang w:val="en-US"/>
               </w:rPr>
-              <w:t>Bairstow(</w:t>
-            </w:r>
-            <w:proofErr w:type="gramStart"/>
-            <w:r>
-              <w:rPr>
-                <w:rFonts w:ascii="Arial" w:hAnsi="Arial" w:cs="Arial"/>
-                <w:b/>
-                <w:sz w:val="24"/>
-                <w:szCs w:val="24"/>
-                <w:lang w:val="en-US"/>
-              </w:rPr>
-              <w:t>a[</w:t>
-            </w:r>
-            <w:proofErr w:type="gramEnd"/>
-            <w:r>
-              <w:rPr>
-                <w:rFonts w:ascii="Arial" w:hAnsi="Arial" w:cs="Arial"/>
-                <w:b/>
-                <w:sz w:val="24"/>
-                <w:szCs w:val="24"/>
-                <w:lang w:val="en-US"/>
-              </w:rPr>
-              <w:t xml:space="preserve">], r0, s0, re[], </w:t>
+              <w:t xml:space="preserve">Bairstow(a[], r0, s0, re[], </w:t>
             </w:r>
             <w:proofErr w:type="spellStart"/>
             <w:r>
@@ -10786,12 +10746,10 @@
               <w:t xml:space="preserve">n = </w:t>
             </w:r>
             <w:proofErr w:type="spellStart"/>
-            <w:proofErr w:type="gramStart"/>
             <w:r>
               <w:t>a.length</w:t>
             </w:r>
             <w:proofErr w:type="spellEnd"/>
-            <w:proofErr w:type="gramEnd"/>
             <w:r>
               <w:t xml:space="preserve">, </w:t>
             </w:r>
@@ -10880,19 +10838,11 @@
                 <w:lang w:val="en-US"/>
               </w:rPr>
             </w:pPr>
-            <w:proofErr w:type="gramStart"/>
             <w:r>
               <w:rPr>
                 <w:lang w:val="en-US"/>
               </w:rPr>
-              <w:t>b[</w:t>
-            </w:r>
-            <w:proofErr w:type="gramEnd"/>
-            <w:r>
-              <w:rPr>
-                <w:lang w:val="en-US"/>
-              </w:rPr>
-              <w:t>] = new double[n], c[] = new double[n]</w:t>
+              <w:t>b[] = new double[n], c[] = new double[n]</w:t>
             </w:r>
           </w:p>
         </w:tc>
@@ -10970,17 +10920,12 @@
           </w:tcPr>
           <w:p>
             <w:proofErr w:type="spellStart"/>
-            <w:proofErr w:type="gramStart"/>
             <w:r>
               <w:t>roots</w:t>
             </w:r>
             <w:proofErr w:type="spellEnd"/>
             <w:r>
-              <w:t>[</w:t>
-            </w:r>
-            <w:proofErr w:type="gramEnd"/>
-            <w:r>
-              <w:t xml:space="preserve">] = new </w:t>
+              <w:t xml:space="preserve">[] = new </w:t>
             </w:r>
             <w:proofErr w:type="spellStart"/>
             <w:r>
@@ -11146,21 +11091,7 @@
               <w:rPr>
                 <w:lang w:val="en-US"/>
               </w:rPr>
-              <w:t>r=r0, s=s</w:t>
-            </w:r>
-            <w:proofErr w:type="gramStart"/>
-            <w:r>
-              <w:rPr>
-                <w:lang w:val="en-US"/>
-              </w:rPr>
-              <w:t>0,det</w:t>
-            </w:r>
-            <w:proofErr w:type="gramEnd"/>
-            <w:r>
-              <w:rPr>
-                <w:lang w:val="en-US"/>
-              </w:rPr>
-              <w:t xml:space="preserve">, ds, </w:t>
+              <w:t xml:space="preserve">r=r0, s=s0,det, ds, </w:t>
             </w:r>
             <w:proofErr w:type="spellStart"/>
             <w:r>
@@ -11330,7 +11261,6 @@
                 <w:lang w:val="en-US"/>
               </w:rPr>
             </w:pPr>
-            <w:proofErr w:type="gramStart"/>
             <w:r>
               <w:rPr>
                 <w:lang w:val="en-US"/>
@@ -11338,7 +11268,6 @@
               <w:t>for(</w:t>
             </w:r>
             <w:proofErr w:type="spellStart"/>
-            <w:proofErr w:type="gramEnd"/>
             <w:r>
               <w:rPr>
                 <w:lang w:val="en-US"/>
@@ -11460,6 +11389,7 @@
                 <w:rFonts w:ascii="Calibri" w:hAnsi="Calibri" w:cs="Calibri"/>
                 <w:color w:val="000000"/>
               </w:rPr>
+              <w:lastRenderedPageBreak/>
               <w:t>8</w:t>
             </w:r>
           </w:p>
@@ -11572,19 +11502,11 @@
           <w:p>
             <w:proofErr w:type="spellStart"/>
             <w:r>
-              <w:t>Division_</w:t>
-            </w:r>
-            <w:proofErr w:type="gramStart"/>
-            <w:r>
-              <w:t>Derivada</w:t>
+              <w:t>Division_Derivada</w:t>
             </w:r>
             <w:proofErr w:type="spellEnd"/>
             <w:r>
-              <w:t>(</w:t>
-            </w:r>
-            <w:proofErr w:type="gramEnd"/>
-            <w:r>
-              <w:t>a, b, c, r, s, n)</w:t>
+              <w:t>(a, b, c, r, s, n)</w:t>
             </w:r>
           </w:p>
         </w:tc>
@@ -11624,25 +11546,7 @@
                 <w:sz w:val="24"/>
                 <w:szCs w:val="24"/>
               </w:rPr>
-              <w:t>(n-</w:t>
-            </w:r>
-            <w:proofErr w:type="gramStart"/>
-            <w:r>
-              <w:rPr>
-                <w:rFonts w:ascii="Arial" w:hAnsi="Arial" w:cs="Arial"/>
-                <w:sz w:val="24"/>
-                <w:szCs w:val="24"/>
-              </w:rPr>
-              <w:t>1)+</w:t>
-            </w:r>
-            <w:proofErr w:type="gramEnd"/>
-            <w:r>
-              <w:rPr>
-                <w:rFonts w:ascii="Arial" w:hAnsi="Arial" w:cs="Arial"/>
-                <w:sz w:val="24"/>
-                <w:szCs w:val="24"/>
-              </w:rPr>
-              <w:t>Log(n)</w:t>
+              <w:t>(n-1)+Log(n)</w:t>
             </w:r>
           </w:p>
         </w:tc>
@@ -11682,15 +11586,7 @@
             </w:r>
             <w:proofErr w:type="spellEnd"/>
             <w:r>
-              <w:t xml:space="preserve"> = c[2]*</w:t>
-            </w:r>
-            <w:proofErr w:type="gramStart"/>
-            <w:r>
-              <w:t>c[</w:t>
-            </w:r>
-            <w:proofErr w:type="gramEnd"/>
-            <w:r>
-              <w:t>2] - c[3]*c[1]</w:t>
+              <w:t xml:space="preserve"> = c[2]*c[2] - c[3]*c[1]</w:t>
             </w:r>
           </w:p>
         </w:tc>
@@ -11773,17 +11669,12 @@
               <w:t>(</w:t>
             </w:r>
             <w:proofErr w:type="spellStart"/>
-            <w:proofErr w:type="gramStart"/>
             <w:r>
               <w:t>det</w:t>
             </w:r>
             <w:proofErr w:type="spellEnd"/>
             <w:r>
-              <w:t>!=</w:t>
-            </w:r>
-            <w:proofErr w:type="gramEnd"/>
-            <w:r>
-              <w:t>0)</w:t>
+              <w:t>!=0)</w:t>
             </w:r>
           </w:p>
         </w:tc>
@@ -11848,7 +11739,6 @@
                 <w:rFonts w:ascii="Calibri" w:hAnsi="Calibri" w:cs="Calibri"/>
                 <w:color w:val="000000"/>
               </w:rPr>
-              <w:lastRenderedPageBreak/>
               <w:t>12</w:t>
             </w:r>
           </w:p>
@@ -11864,15 +11754,7 @@
             </w:r>
             <w:proofErr w:type="spellEnd"/>
             <w:r>
-              <w:t xml:space="preserve"> = (-b[1]*</w:t>
-            </w:r>
-            <w:proofErr w:type="gramStart"/>
-            <w:r>
-              <w:t>c[</w:t>
-            </w:r>
-            <w:proofErr w:type="gramEnd"/>
-            <w:r>
-              <w:t>2] + b[0]*c[3])/</w:t>
+              <w:t xml:space="preserve"> = (-b[1]*c[2] + b[0]*c[3])/</w:t>
             </w:r>
             <w:proofErr w:type="spellStart"/>
             <w:r>
@@ -11957,15 +11839,7 @@
             </w:r>
             <w:proofErr w:type="spellEnd"/>
             <w:r>
-              <w:t xml:space="preserve"> = (-b[0]*</w:t>
-            </w:r>
-            <w:proofErr w:type="gramStart"/>
-            <w:r>
-              <w:t>c[</w:t>
-            </w:r>
-            <w:proofErr w:type="gramEnd"/>
-            <w:r>
-              <w:t>2] + b[1]*c[1])/</w:t>
+              <w:t xml:space="preserve"> = (-b[0]*c[2] + b[1]*c[1])/</w:t>
             </w:r>
             <w:proofErr w:type="spellStart"/>
             <w:r>
@@ -12213,15 +12087,7 @@
             </w:r>
             <w:proofErr w:type="spellEnd"/>
             <w:r>
-              <w:t>(</w:t>
-            </w:r>
-            <w:proofErr w:type="gramStart"/>
-            <w:r>
-              <w:t>r!=</w:t>
-            </w:r>
-            <w:proofErr w:type="gramEnd"/>
-            <w:r>
-              <w:t xml:space="preserve">0) </w:t>
+              <w:t xml:space="preserve">(r!=0) </w:t>
             </w:r>
           </w:p>
         </w:tc>
@@ -12312,15 +12178,7 @@
             </w:r>
             <w:proofErr w:type="spellEnd"/>
             <w:r>
-              <w:t>/</w:t>
-            </w:r>
-            <w:proofErr w:type="gramStart"/>
-            <w:r>
-              <w:t>r)*</w:t>
-            </w:r>
-            <w:proofErr w:type="gramEnd"/>
-            <w:r>
-              <w:t>100.0</w:t>
+              <w:t>/r)*100.0</w:t>
             </w:r>
           </w:p>
         </w:tc>
@@ -12400,15 +12258,7 @@
             </w:r>
             <w:proofErr w:type="spellEnd"/>
             <w:r>
-              <w:t>(</w:t>
-            </w:r>
-            <w:proofErr w:type="gramStart"/>
-            <w:r>
-              <w:t>s!=</w:t>
-            </w:r>
-            <w:proofErr w:type="gramEnd"/>
-            <w:r>
-              <w:t xml:space="preserve">0) </w:t>
+              <w:t xml:space="preserve">(s!=0) </w:t>
             </w:r>
           </w:p>
         </w:tc>
@@ -12505,21 +12355,7 @@
               <w:rPr>
                 <w:lang w:val="en-US"/>
               </w:rPr>
-              <w:t>(ds/</w:t>
-            </w:r>
-            <w:proofErr w:type="gramStart"/>
-            <w:r>
-              <w:rPr>
-                <w:lang w:val="en-US"/>
-              </w:rPr>
-              <w:t>s)*</w:t>
-            </w:r>
-            <w:proofErr w:type="gramEnd"/>
-            <w:r>
-              <w:rPr>
-                <w:lang w:val="en-US"/>
-              </w:rPr>
-              <w:t>100.0</w:t>
+              <w:t>(ds/s)*100.0</w:t>
             </w:r>
           </w:p>
         </w:tc>
@@ -13006,7 +12842,6 @@
               </w:rPr>
             </w:pPr>
             <w:proofErr w:type="spellStart"/>
-            <w:proofErr w:type="gramStart"/>
             <w:r>
               <w:rPr>
                 <w:lang w:val="en-US"/>
@@ -13018,14 +12853,7 @@
               <w:rPr>
                 <w:lang w:val="en-US"/>
               </w:rPr>
-              <w:t>(</w:t>
-            </w:r>
-            <w:proofErr w:type="gramEnd"/>
-            <w:r>
-              <w:rPr>
-                <w:lang w:val="en-US"/>
-              </w:rPr>
-              <w:t xml:space="preserve">r, s, re, </w:t>
+              <w:t xml:space="preserve">(r, s, re, </w:t>
             </w:r>
             <w:proofErr w:type="spellStart"/>
             <w:r>
@@ -13192,17 +13020,12 @@
           </w:tcPr>
           <w:p>
             <w:proofErr w:type="spellStart"/>
-            <w:proofErr w:type="gramStart"/>
             <w:r>
               <w:t>for</w:t>
             </w:r>
             <w:proofErr w:type="spellEnd"/>
             <w:r>
-              <w:t>(</w:t>
-            </w:r>
-            <w:proofErr w:type="gramEnd"/>
-            <w:r>
-              <w:t xml:space="preserve">i=0; i&lt;n; i++) </w:t>
+              <w:t xml:space="preserve">(i=0; i&lt;n; i++) </w:t>
             </w:r>
           </w:p>
         </w:tc>
@@ -13512,15 +13335,7 @@
           </w:tcPr>
           <w:p>
             <w:r>
-              <w:t>r = -a[1]/</w:t>
-            </w:r>
-            <w:proofErr w:type="gramStart"/>
-            <w:r>
-              <w:t>a[</w:t>
-            </w:r>
-            <w:proofErr w:type="gramEnd"/>
-            <w:r>
-              <w:t>2]</w:t>
+              <w:t>r = -a[1]/a[2]</w:t>
             </w:r>
           </w:p>
         </w:tc>
@@ -13595,15 +13410,7 @@
           </w:tcPr>
           <w:p>
             <w:r>
-              <w:t>s = -a[0]/</w:t>
-            </w:r>
-            <w:proofErr w:type="gramStart"/>
-            <w:r>
-              <w:t>a[</w:t>
-            </w:r>
-            <w:proofErr w:type="gramEnd"/>
-            <w:r>
-              <w:t>2]</w:t>
+              <w:t>s = -a[0]/a[2]</w:t>
             </w:r>
           </w:p>
         </w:tc>
@@ -13683,7 +13490,6 @@
               </w:rPr>
             </w:pPr>
             <w:proofErr w:type="spellStart"/>
-            <w:proofErr w:type="gramStart"/>
             <w:r>
               <w:rPr>
                 <w:lang w:val="en-US"/>
@@ -13695,14 +13501,7 @@
               <w:rPr>
                 <w:lang w:val="en-US"/>
               </w:rPr>
-              <w:t>(</w:t>
-            </w:r>
-            <w:proofErr w:type="gramEnd"/>
-            <w:r>
-              <w:rPr>
-                <w:lang w:val="en-US"/>
-              </w:rPr>
-              <w:t xml:space="preserve">r, s, re, </w:t>
+              <w:t xml:space="preserve">(r, s, re, </w:t>
             </w:r>
             <w:proofErr w:type="spellStart"/>
             <w:r>
@@ -13874,15 +13673,7 @@
           </w:tcPr>
           <w:p>
             <w:r>
-              <w:t>re[n-1] = -a[0]/</w:t>
-            </w:r>
-            <w:proofErr w:type="gramStart"/>
-            <w:r>
-              <w:t>a[</w:t>
-            </w:r>
-            <w:proofErr w:type="gramEnd"/>
-            <w:r>
-              <w:t>1]</w:t>
+              <w:t>re[n-1] = -a[0]/a[1]</w:t>
             </w:r>
           </w:p>
         </w:tc>
@@ -14041,7 +13832,6 @@
                 <w:lang w:val="en-US"/>
               </w:rPr>
             </w:pPr>
-            <w:proofErr w:type="gramStart"/>
             <w:r>
               <w:rPr>
                 <w:lang w:val="en-US"/>
@@ -14049,7 +13839,6 @@
               <w:t>for(</w:t>
             </w:r>
             <w:proofErr w:type="spellStart"/>
-            <w:proofErr w:type="gramEnd"/>
             <w:r>
               <w:rPr>
                 <w:lang w:val="en-US"/>
@@ -14593,19 +14382,11 @@
                 <w:lang w:val="en-US"/>
               </w:rPr>
             </w:pPr>
-            <w:proofErr w:type="gramStart"/>
             <w:r>
               <w:rPr>
                 <w:lang w:val="en-US"/>
               </w:rPr>
-              <w:t>for(</w:t>
-            </w:r>
-            <w:proofErr w:type="gramEnd"/>
-            <w:r>
-              <w:rPr>
-                <w:lang w:val="en-US"/>
-              </w:rPr>
-              <w:t>int j = n-2; j&gt;0; j--)</w:t>
+              <w:t>for(int j = n-2; j&gt;0; j--)</w:t>
             </w:r>
           </w:p>
         </w:tc>
@@ -14833,15 +14614,7 @@
           </w:tcPr>
           <w:p>
             <w:r>
-              <w:t xml:space="preserve">y = x0*y + </w:t>
-            </w:r>
-            <w:proofErr w:type="gramStart"/>
-            <w:r>
-              <w:t>a[</w:t>
-            </w:r>
-            <w:proofErr w:type="gramEnd"/>
-            <w:r>
-              <w:t>0]</w:t>
+              <w:t>y = x0*y + a[0]</w:t>
             </w:r>
           </w:p>
         </w:tc>
@@ -14986,7 +14759,6 @@
           <w:sz w:val="24"/>
           <w:szCs w:val="24"/>
         </w:rPr>
-        <w:lastRenderedPageBreak/>
         <w:t>Método</w:t>
       </w:r>
       <w:r>
@@ -15080,7 +14852,6 @@
                 <w:szCs w:val="24"/>
               </w:rPr>
             </w:pPr>
-            <w:proofErr w:type="gramStart"/>
             <w:r>
               <w:rPr>
                 <w:rFonts w:ascii="Arial" w:hAnsi="Arial" w:cs="Arial"/>
@@ -15088,17 +14859,7 @@
                 <w:sz w:val="24"/>
                 <w:szCs w:val="24"/>
               </w:rPr>
-              <w:t>resuelve(</w:t>
-            </w:r>
-            <w:proofErr w:type="gramEnd"/>
-            <w:r>
-              <w:rPr>
-                <w:rFonts w:ascii="Arial" w:hAnsi="Arial" w:cs="Arial"/>
-                <w:b/>
-                <w:sz w:val="24"/>
-                <w:szCs w:val="24"/>
-              </w:rPr>
-              <w:t>)</w:t>
+              <w:t>resuelve()</w:t>
             </w:r>
           </w:p>
         </w:tc>
@@ -15431,12 +15192,10 @@
           </w:tcPr>
           <w:p>
             <w:proofErr w:type="spellStart"/>
-            <w:proofErr w:type="gramStart"/>
             <w:r>
               <w:t>h.evalua</w:t>
             </w:r>
             <w:proofErr w:type="spellEnd"/>
-            <w:proofErr w:type="gramEnd"/>
             <w:r>
               <w:t>(p)</w:t>
             </w:r>
@@ -15478,25 +15237,7 @@
                 <w:sz w:val="24"/>
                 <w:szCs w:val="24"/>
               </w:rPr>
-              <w:t>(3n-</w:t>
-            </w:r>
-            <w:proofErr w:type="gramStart"/>
-            <w:r>
-              <w:rPr>
-                <w:rFonts w:ascii="Arial" w:hAnsi="Arial" w:cs="Arial"/>
-                <w:sz w:val="24"/>
-                <w:szCs w:val="24"/>
-              </w:rPr>
-              <w:t>1)+(</w:t>
-            </w:r>
-            <w:proofErr w:type="gramEnd"/>
-            <w:r>
-              <w:rPr>
-                <w:rFonts w:ascii="Arial" w:hAnsi="Arial" w:cs="Arial"/>
-                <w:sz w:val="24"/>
-                <w:szCs w:val="24"/>
-              </w:rPr>
-              <w:t>n-1)</w:t>
+              <w:t>(3n-1)+(n-1)</w:t>
             </w:r>
           </w:p>
         </w:tc>
@@ -15534,17 +15275,12 @@
               <w:t xml:space="preserve">f = </w:t>
             </w:r>
             <w:proofErr w:type="spellStart"/>
-            <w:proofErr w:type="gramStart"/>
             <w:r>
               <w:t>h.val</w:t>
             </w:r>
             <w:proofErr w:type="spellEnd"/>
             <w:r>
-              <w:t>(</w:t>
-            </w:r>
-            <w:proofErr w:type="gramEnd"/>
-            <w:r>
-              <w:t>)</w:t>
+              <w:t>()</w:t>
             </w:r>
           </w:p>
         </w:tc>
@@ -15584,25 +15320,7 @@
                 <w:sz w:val="24"/>
                 <w:szCs w:val="24"/>
               </w:rPr>
-              <w:t>(</w:t>
-            </w:r>
-            <w:proofErr w:type="gramStart"/>
-            <w:r>
-              <w:rPr>
-                <w:rFonts w:ascii="Arial" w:hAnsi="Arial" w:cs="Arial"/>
-                <w:sz w:val="24"/>
-                <w:szCs w:val="24"/>
-              </w:rPr>
-              <w:t>1)+(</w:t>
-            </w:r>
-            <w:proofErr w:type="gramEnd"/>
-            <w:r>
-              <w:rPr>
-                <w:rFonts w:ascii="Arial" w:hAnsi="Arial" w:cs="Arial"/>
-                <w:sz w:val="24"/>
-                <w:szCs w:val="24"/>
-              </w:rPr>
-              <w:t>n-1)</w:t>
+              <w:t>(1)+(n-1)</w:t>
             </w:r>
           </w:p>
         </w:tc>
@@ -15640,17 +15358,12 @@
               <w:t xml:space="preserve">d = </w:t>
             </w:r>
             <w:proofErr w:type="spellStart"/>
-            <w:proofErr w:type="gramStart"/>
             <w:r>
               <w:t>h.der</w:t>
             </w:r>
             <w:proofErr w:type="spellEnd"/>
             <w:r>
-              <w:t>(</w:t>
-            </w:r>
-            <w:proofErr w:type="gramEnd"/>
-            <w:r>
-              <w:t>)</w:t>
+              <w:t>()</w:t>
             </w:r>
           </w:p>
         </w:tc>
@@ -15690,25 +15403,7 @@
                 <w:sz w:val="24"/>
                 <w:szCs w:val="24"/>
               </w:rPr>
-              <w:t>(</w:t>
-            </w:r>
-            <w:proofErr w:type="gramStart"/>
-            <w:r>
-              <w:rPr>
-                <w:rFonts w:ascii="Arial" w:hAnsi="Arial" w:cs="Arial"/>
-                <w:sz w:val="24"/>
-                <w:szCs w:val="24"/>
-              </w:rPr>
-              <w:t>1)+(</w:t>
-            </w:r>
-            <w:proofErr w:type="gramEnd"/>
-            <w:r>
-              <w:rPr>
-                <w:rFonts w:ascii="Arial" w:hAnsi="Arial" w:cs="Arial"/>
-                <w:sz w:val="24"/>
-                <w:szCs w:val="24"/>
-              </w:rPr>
-              <w:t>n-1)</w:t>
+              <w:t>(1)+(n-1)</w:t>
             </w:r>
           </w:p>
         </w:tc>
@@ -16494,6 +16189,7 @@
           <w:sz w:val="24"/>
           <w:szCs w:val="24"/>
         </w:rPr>
+        <w:lastRenderedPageBreak/>
         <w:t>Factorial: 1 Punto</w:t>
       </w:r>
     </w:p>
@@ -16553,7 +16249,6 @@
           <w:sz w:val="24"/>
           <w:szCs w:val="24"/>
         </w:rPr>
-        <w:lastRenderedPageBreak/>
         <w:t>Criterio D: Complejidad Espacial.</w:t>
       </w:r>
     </w:p>
@@ -17071,21 +16766,12 @@
                 <w:b/>
               </w:rPr>
             </w:pPr>
-            <w:proofErr w:type="gramStart"/>
             <w:r>
               <w:rPr>
                 <w:rFonts w:ascii="Arial" w:hAnsi="Arial" w:cs="Arial"/>
                 <w:b/>
               </w:rPr>
-              <w:t>Total</w:t>
-            </w:r>
-            <w:proofErr w:type="gramEnd"/>
-            <w:r>
-              <w:rPr>
-                <w:rFonts w:ascii="Arial" w:hAnsi="Arial" w:cs="Arial"/>
-                <w:b/>
-              </w:rPr>
-              <w:t xml:space="preserve"> Puntos</w:t>
+              <w:t>Total Puntos</w:t>
             </w:r>
           </w:p>
         </w:tc>
@@ -17703,8 +17389,6 @@
           <w:szCs w:val="24"/>
         </w:rPr>
       </w:pPr>
-      <w:bookmarkStart w:id="0" w:name="_GoBack"/>
-      <w:bookmarkEnd w:id="0"/>
     </w:p>
     <w:p>
       <w:pPr>
@@ -18106,7 +17790,7 @@
 </file>
 
 <file path=word/endnotes.xml><?xml version="1.0" encoding="utf-8"?>
-<w:endnotes xmlns:wpc="http://schemas.microsoft.com/office/word/2010/wordprocessingCanvas" xmlns:cx="http://schemas.microsoft.com/office/drawing/2014/chartex" xmlns:cx1="http://schemas.microsoft.com/office/drawing/2015/9/8/chartex" xmlns:cx2="http://schemas.microsoft.com/office/drawing/2015/10/21/chartex" xmlns:cx3="http://schemas.microsoft.com/office/drawing/2016/5/9/chartex" xmlns:cx4="http://schemas.microsoft.com/office/drawing/2016/5/10/chartex" xmlns:cx5="http://schemas.microsoft.com/office/drawing/2016/5/11/chartex" xmlns:cx6="http://schemas.microsoft.com/office/drawing/2016/5/12/chartex" xmlns:cx7="http://schemas.microsoft.com/office/drawing/2016/5/13/chartex" xmlns:cx8="http://schemas.microsoft.com/office/drawing/2016/5/14/chartex" xmlns:mc="http://schemas.openxmlformats.org/markup-compatibility/2006" xmlns:aink="http://schemas.microsoft.com/office/drawing/2016/ink" xmlns:am3d="http://schemas.microsoft.com/office/drawing/2017/model3d" xmlns:o="urn:schemas-microsoft-com:office:office" xmlns:r="http://schemas.openxmlformats.org/officeDocument/2006/relationships" xmlns:m="http://schemas.openxmlformats.org/officeDocument/2006/math" xmlns:v="urn:schemas-microsoft-com:vml" xmlns:wp14="http://schemas.microsoft.com/office/word/2010/wordprocessingDrawing" xmlns:wp="http://schemas.openxmlformats.org/drawingml/2006/wordprocessingDrawing" xmlns:w10="urn:schemas-microsoft-com:office:word" xmlns:w="http://schemas.openxmlformats.org/wordprocessingml/2006/main" xmlns:w14="http://schemas.microsoft.com/office/word/2010/wordml" xmlns:w15="http://schemas.microsoft.com/office/word/2012/wordml" xmlns:w16cid="http://schemas.microsoft.com/office/word/2016/wordml/cid" xmlns:w16se="http://schemas.microsoft.com/office/word/2015/wordml/symex" xmlns:wpg="http://schemas.microsoft.com/office/word/2010/wordprocessingGroup" xmlns:wpi="http://schemas.microsoft.com/office/word/2010/wordprocessingInk" xmlns:wne="http://schemas.microsoft.com/office/word/2006/wordml" xmlns:wps="http://schemas.microsoft.com/office/word/2010/wordprocessingShape" mc:Ignorable="w14 w15 w16se w16cid wp14">
+<w:endnotes xmlns:wpc="http://schemas.microsoft.com/office/word/2010/wordprocessingCanvas" xmlns:mc="http://schemas.openxmlformats.org/markup-compatibility/2006" xmlns:o="urn:schemas-microsoft-com:office:office" xmlns:r="http://schemas.openxmlformats.org/officeDocument/2006/relationships" xmlns:m="http://schemas.openxmlformats.org/officeDocument/2006/math" xmlns:v="urn:schemas-microsoft-com:vml" xmlns:wp14="http://schemas.microsoft.com/office/word/2010/wordprocessingDrawing" xmlns:wp="http://schemas.openxmlformats.org/drawingml/2006/wordprocessingDrawing" xmlns:w10="urn:schemas-microsoft-com:office:word" xmlns:w="http://schemas.openxmlformats.org/wordprocessingml/2006/main" xmlns:w14="http://schemas.microsoft.com/office/word/2010/wordml" xmlns:w15="http://schemas.microsoft.com/office/word/2012/wordml" xmlns:wpg="http://schemas.microsoft.com/office/word/2010/wordprocessingGroup" xmlns:wpi="http://schemas.microsoft.com/office/word/2010/wordprocessingInk" xmlns:wne="http://schemas.microsoft.com/office/word/2006/wordml" xmlns:wps="http://schemas.microsoft.com/office/word/2010/wordprocessingShape" mc:Ignorable="w14 w15 wp14">
   <w:endnote w:type="separator" w:id="-1">
     <w:p>
       <w:pPr>
@@ -18131,7 +17815,7 @@
 </file>
 
 <file path=word/footnotes.xml><?xml version="1.0" encoding="utf-8"?>
-<w:footnotes xmlns:wpc="http://schemas.microsoft.com/office/word/2010/wordprocessingCanvas" xmlns:cx="http://schemas.microsoft.com/office/drawing/2014/chartex" xmlns:cx1="http://schemas.microsoft.com/office/drawing/2015/9/8/chartex" xmlns:cx2="http://schemas.microsoft.com/office/drawing/2015/10/21/chartex" xmlns:cx3="http://schemas.microsoft.com/office/drawing/2016/5/9/chartex" xmlns:cx4="http://schemas.microsoft.com/office/drawing/2016/5/10/chartex" xmlns:cx5="http://schemas.microsoft.com/office/drawing/2016/5/11/chartex" xmlns:cx6="http://schemas.microsoft.com/office/drawing/2016/5/12/chartex" xmlns:cx7="http://schemas.microsoft.com/office/drawing/2016/5/13/chartex" xmlns:cx8="http://schemas.microsoft.com/office/drawing/2016/5/14/chartex" xmlns:mc="http://schemas.openxmlformats.org/markup-compatibility/2006" xmlns:aink="http://schemas.microsoft.com/office/drawing/2016/ink" xmlns:am3d="http://schemas.microsoft.com/office/drawing/2017/model3d" xmlns:o="urn:schemas-microsoft-com:office:office" xmlns:r="http://schemas.openxmlformats.org/officeDocument/2006/relationships" xmlns:m="http://schemas.openxmlformats.org/officeDocument/2006/math" xmlns:v="urn:schemas-microsoft-com:vml" xmlns:wp14="http://schemas.microsoft.com/office/word/2010/wordprocessingDrawing" xmlns:wp="http://schemas.openxmlformats.org/drawingml/2006/wordprocessingDrawing" xmlns:w10="urn:schemas-microsoft-com:office:word" xmlns:w="http://schemas.openxmlformats.org/wordprocessingml/2006/main" xmlns:w14="http://schemas.microsoft.com/office/word/2010/wordml" xmlns:w15="http://schemas.microsoft.com/office/word/2012/wordml" xmlns:w16cid="http://schemas.microsoft.com/office/word/2016/wordml/cid" xmlns:w16se="http://schemas.microsoft.com/office/word/2015/wordml/symex" xmlns:wpg="http://schemas.microsoft.com/office/word/2010/wordprocessingGroup" xmlns:wpi="http://schemas.microsoft.com/office/word/2010/wordprocessingInk" xmlns:wne="http://schemas.microsoft.com/office/word/2006/wordml" xmlns:wps="http://schemas.microsoft.com/office/word/2010/wordprocessingShape" mc:Ignorable="w14 w15 w16se w16cid wp14">
+<w:footnotes xmlns:wpc="http://schemas.microsoft.com/office/word/2010/wordprocessingCanvas" xmlns:mc="http://schemas.openxmlformats.org/markup-compatibility/2006" xmlns:o="urn:schemas-microsoft-com:office:office" xmlns:r="http://schemas.openxmlformats.org/officeDocument/2006/relationships" xmlns:m="http://schemas.openxmlformats.org/officeDocument/2006/math" xmlns:v="urn:schemas-microsoft-com:vml" xmlns:wp14="http://schemas.microsoft.com/office/word/2010/wordprocessingDrawing" xmlns:wp="http://schemas.openxmlformats.org/drawingml/2006/wordprocessingDrawing" xmlns:w10="urn:schemas-microsoft-com:office:word" xmlns:w="http://schemas.openxmlformats.org/wordprocessingml/2006/main" xmlns:w14="http://schemas.microsoft.com/office/word/2010/wordml" xmlns:w15="http://schemas.microsoft.com/office/word/2012/wordml" xmlns:wpg="http://schemas.microsoft.com/office/word/2010/wordprocessingGroup" xmlns:wpi="http://schemas.microsoft.com/office/word/2010/wordprocessingInk" xmlns:wne="http://schemas.microsoft.com/office/word/2006/wordml" xmlns:wps="http://schemas.microsoft.com/office/word/2010/wordprocessingShape" mc:Ignorable="w14 w15 wp14">
   <w:footnote w:type="separator" w:id="-1">
     <w:p>
       <w:pPr>
@@ -18156,7 +17840,7 @@
 </file>
 
 <file path=word/header1.xml><?xml version="1.0" encoding="utf-8"?>
-<w:hdr xmlns:wpc="http://schemas.microsoft.com/office/word/2010/wordprocessingCanvas" xmlns:cx="http://schemas.microsoft.com/office/drawing/2014/chartex" xmlns:cx1="http://schemas.microsoft.com/office/drawing/2015/9/8/chartex" xmlns:cx2="http://schemas.microsoft.com/office/drawing/2015/10/21/chartex" xmlns:cx3="http://schemas.microsoft.com/office/drawing/2016/5/9/chartex" xmlns:cx4="http://schemas.microsoft.com/office/drawing/2016/5/10/chartex" xmlns:cx5="http://schemas.microsoft.com/office/drawing/2016/5/11/chartex" xmlns:cx6="http://schemas.microsoft.com/office/drawing/2016/5/12/chartex" xmlns:cx7="http://schemas.microsoft.com/office/drawing/2016/5/13/chartex" xmlns:cx8="http://schemas.microsoft.com/office/drawing/2016/5/14/chartex" xmlns:mc="http://schemas.openxmlformats.org/markup-compatibility/2006" xmlns:aink="http://schemas.microsoft.com/office/drawing/2016/ink" xmlns:am3d="http://schemas.microsoft.com/office/drawing/2017/model3d" xmlns:o="urn:schemas-microsoft-com:office:office" xmlns:r="http://schemas.openxmlformats.org/officeDocument/2006/relationships" xmlns:m="http://schemas.openxmlformats.org/officeDocument/2006/math" xmlns:v="urn:schemas-microsoft-com:vml" xmlns:wp14="http://schemas.microsoft.com/office/word/2010/wordprocessingDrawing" xmlns:wp="http://schemas.openxmlformats.org/drawingml/2006/wordprocessingDrawing" xmlns:w10="urn:schemas-microsoft-com:office:word" xmlns:w="http://schemas.openxmlformats.org/wordprocessingml/2006/main" xmlns:w14="http://schemas.microsoft.com/office/word/2010/wordml" xmlns:w15="http://schemas.microsoft.com/office/word/2012/wordml" xmlns:w16cid="http://schemas.microsoft.com/office/word/2016/wordml/cid" xmlns:w16se="http://schemas.microsoft.com/office/word/2015/wordml/symex" xmlns:wpg="http://schemas.microsoft.com/office/word/2010/wordprocessingGroup" xmlns:wpi="http://schemas.microsoft.com/office/word/2010/wordprocessingInk" xmlns:wne="http://schemas.microsoft.com/office/word/2006/wordml" xmlns:wps="http://schemas.microsoft.com/office/word/2010/wordprocessingShape" mc:Ignorable="w14 w15 w16se w16cid wp14">
+<w:hdr xmlns:wpc="http://schemas.microsoft.com/office/word/2010/wordprocessingCanvas" xmlns:mc="http://schemas.openxmlformats.org/markup-compatibility/2006" xmlns:o="urn:schemas-microsoft-com:office:office" xmlns:r="http://schemas.openxmlformats.org/officeDocument/2006/relationships" xmlns:m="http://schemas.openxmlformats.org/officeDocument/2006/math" xmlns:v="urn:schemas-microsoft-com:vml" xmlns:wp14="http://schemas.microsoft.com/office/word/2010/wordprocessingDrawing" xmlns:wp="http://schemas.openxmlformats.org/drawingml/2006/wordprocessingDrawing" xmlns:w10="urn:schemas-microsoft-com:office:word" xmlns:w="http://schemas.openxmlformats.org/wordprocessingml/2006/main" xmlns:w14="http://schemas.microsoft.com/office/word/2010/wordml" xmlns:w15="http://schemas.microsoft.com/office/word/2012/wordml" xmlns:wpg="http://schemas.microsoft.com/office/word/2010/wordprocessingGroup" xmlns:wpi="http://schemas.microsoft.com/office/word/2010/wordprocessingInk" xmlns:wne="http://schemas.microsoft.com/office/word/2006/wordml" xmlns:wps="http://schemas.microsoft.com/office/word/2010/wordprocessingShape" mc:Ignorable="w14 w15 wp14">
   <w:p>
     <w:pPr>
       <w:pStyle w:val="Encabezado"/>
@@ -18173,11 +17857,19 @@
       <w:t>Juan Sebastián Puerta</w:t>
     </w:r>
   </w:p>
+  <w:p>
+    <w:pPr>
+      <w:pStyle w:val="Encabezado"/>
+    </w:pPr>
+    <w:r>
+      <w:t>Juan Camilo Castillo</w:t>
+    </w:r>
+  </w:p>
 </w:hdr>
 </file>
 
 <file path=word/numbering.xml><?xml version="1.0" encoding="utf-8"?>
-<w:numbering xmlns:wpc="http://schemas.microsoft.com/office/word/2010/wordprocessingCanvas" xmlns:cx="http://schemas.microsoft.com/office/drawing/2014/chartex" xmlns:cx1="http://schemas.microsoft.com/office/drawing/2015/9/8/chartex" xmlns:cx2="http://schemas.microsoft.com/office/drawing/2015/10/21/chartex" xmlns:cx3="http://schemas.microsoft.com/office/drawing/2016/5/9/chartex" xmlns:cx4="http://schemas.microsoft.com/office/drawing/2016/5/10/chartex" xmlns:cx5="http://schemas.microsoft.com/office/drawing/2016/5/11/chartex" xmlns:cx6="http://schemas.microsoft.com/office/drawing/2016/5/12/chartex" xmlns:cx7="http://schemas.microsoft.com/office/drawing/2016/5/13/chartex" xmlns:cx8="http://schemas.microsoft.com/office/drawing/2016/5/14/chartex" xmlns:mc="http://schemas.openxmlformats.org/markup-compatibility/2006" xmlns:aink="http://schemas.microsoft.com/office/drawing/2016/ink" xmlns:am3d="http://schemas.microsoft.com/office/drawing/2017/model3d" xmlns:o="urn:schemas-microsoft-com:office:office" xmlns:r="http://schemas.openxmlformats.org/officeDocument/2006/relationships" xmlns:m="http://schemas.openxmlformats.org/officeDocument/2006/math" xmlns:v="urn:schemas-microsoft-com:vml" xmlns:wp14="http://schemas.microsoft.com/office/word/2010/wordprocessingDrawing" xmlns:wp="http://schemas.openxmlformats.org/drawingml/2006/wordprocessingDrawing" xmlns:w10="urn:schemas-microsoft-com:office:word" xmlns:w="http://schemas.openxmlformats.org/wordprocessingml/2006/main" xmlns:w14="http://schemas.microsoft.com/office/word/2010/wordml" xmlns:w15="http://schemas.microsoft.com/office/word/2012/wordml" xmlns:w16cid="http://schemas.microsoft.com/office/word/2016/wordml/cid" xmlns:w16se="http://schemas.microsoft.com/office/word/2015/wordml/symex" xmlns:wpg="http://schemas.microsoft.com/office/word/2010/wordprocessingGroup" xmlns:wpi="http://schemas.microsoft.com/office/word/2010/wordprocessingInk" xmlns:wne="http://schemas.microsoft.com/office/word/2006/wordml" xmlns:wps="http://schemas.microsoft.com/office/word/2010/wordprocessingShape" mc:Ignorable="w14 w15 w16se w16cid wp14">
+<w:numbering xmlns:wpc="http://schemas.microsoft.com/office/word/2010/wordprocessingCanvas" xmlns:mc="http://schemas.openxmlformats.org/markup-compatibility/2006" xmlns:o="urn:schemas-microsoft-com:office:office" xmlns:r="http://schemas.openxmlformats.org/officeDocument/2006/relationships" xmlns:m="http://schemas.openxmlformats.org/officeDocument/2006/math" xmlns:v="urn:schemas-microsoft-com:vml" xmlns:wp14="http://schemas.microsoft.com/office/word/2010/wordprocessingDrawing" xmlns:wp="http://schemas.openxmlformats.org/drawingml/2006/wordprocessingDrawing" xmlns:w10="urn:schemas-microsoft-com:office:word" xmlns:w="http://schemas.openxmlformats.org/wordprocessingml/2006/main" xmlns:w14="http://schemas.microsoft.com/office/word/2010/wordml" xmlns:w15="http://schemas.microsoft.com/office/word/2012/wordml" xmlns:wpg="http://schemas.microsoft.com/office/word/2010/wordprocessingGroup" xmlns:wpi="http://schemas.microsoft.com/office/word/2010/wordprocessingInk" xmlns:wne="http://schemas.microsoft.com/office/word/2006/wordml" xmlns:wps="http://schemas.microsoft.com/office/word/2010/wordprocessingShape" mc:Ignorable="w14 w15 wp14">
   <w:numPicBullet w:numPicBulletId="0">
     <w:pict>
       <v:shapetype id="_x0000_t75" coordsize="21600,21600" o:spt="75" o:preferrelative="t" path="m@4@5l@4@11@9@11@9@5xe" filled="f" stroked="f">
@@ -18199,12 +17891,12 @@
         <v:path o:extrusionok="f" gradientshapeok="t" o:connecttype="rect"/>
         <o:lock v:ext="edit" aspectratio="t"/>
       </v:shapetype>
-      <v:shape id="_x0000_i1075" type="#_x0000_t75" style="width:11.25pt;height:11.25pt" o:bullet="t">
+      <v:shape id="_x0000_i1027" type="#_x0000_t75" style="width:11.25pt;height:11.25pt" o:bullet="t">
         <v:imagedata r:id="rId1" o:title="mso166B"/>
       </v:shape>
     </w:pict>
   </w:numPicBullet>
-  <w:abstractNum w:abstractNumId="0" w15:restartNumberingAfterBreak="0">
+  <w:abstractNum w:abstractNumId="0">
     <w:nsid w:val="170540BB"/>
     <w:multiLevelType w:val="hybridMultilevel"/>
     <w:tmpl w:val="A502EE32"/>
@@ -18318,7 +18010,7 @@
       </w:rPr>
     </w:lvl>
   </w:abstractNum>
-  <w:abstractNum w:abstractNumId="1" w15:restartNumberingAfterBreak="0">
+  <w:abstractNum w:abstractNumId="1">
     <w:nsid w:val="2AC8044E"/>
     <w:multiLevelType w:val="hybridMultilevel"/>
     <w:tmpl w:val="0BEE09FC"/>
@@ -18431,7 +18123,7 @@
       </w:rPr>
     </w:lvl>
   </w:abstractNum>
-  <w:abstractNum w:abstractNumId="2" w15:restartNumberingAfterBreak="0">
+  <w:abstractNum w:abstractNumId="2">
     <w:nsid w:val="2DA42B53"/>
     <w:multiLevelType w:val="hybridMultilevel"/>
     <w:tmpl w:val="72B61D3C"/>
@@ -18544,7 +18236,7 @@
       </w:rPr>
     </w:lvl>
   </w:abstractNum>
-  <w:abstractNum w:abstractNumId="3" w15:restartNumberingAfterBreak="0">
+  <w:abstractNum w:abstractNumId="3">
     <w:nsid w:val="4F0E15D2"/>
     <w:multiLevelType w:val="hybridMultilevel"/>
     <w:tmpl w:val="83E42850"/>
@@ -18657,7 +18349,7 @@
       </w:rPr>
     </w:lvl>
   </w:abstractNum>
-  <w:abstractNum w:abstractNumId="4" w15:restartNumberingAfterBreak="0">
+  <w:abstractNum w:abstractNumId="4">
     <w:nsid w:val="50785F11"/>
     <w:multiLevelType w:val="multilevel"/>
     <w:tmpl w:val="A168C408"/>
@@ -18806,7 +18498,7 @@
       </w:rPr>
     </w:lvl>
   </w:abstractNum>
-  <w:abstractNum w:abstractNumId="5" w15:restartNumberingAfterBreak="0">
+  <w:abstractNum w:abstractNumId="5">
     <w:nsid w:val="516E3B25"/>
     <w:multiLevelType w:val="multilevel"/>
     <w:tmpl w:val="70EA5474"/>
@@ -18919,7 +18611,7 @@
       </w:pPr>
     </w:lvl>
   </w:abstractNum>
-  <w:abstractNum w:abstractNumId="6" w15:restartNumberingAfterBreak="0">
+  <w:abstractNum w:abstractNumId="6">
     <w:nsid w:val="5DDD415C"/>
     <w:multiLevelType w:val="hybridMultilevel"/>
     <w:tmpl w:val="1F92A5F6"/>
@@ -19032,7 +18724,7 @@
       </w:rPr>
     </w:lvl>
   </w:abstractNum>
-  <w:abstractNum w:abstractNumId="7" w15:restartNumberingAfterBreak="0">
+  <w:abstractNum w:abstractNumId="7">
     <w:nsid w:val="65E95E8E"/>
     <w:multiLevelType w:val="multilevel"/>
     <w:tmpl w:val="71F07DF4"/>
@@ -19181,7 +18873,7 @@
       </w:rPr>
     </w:lvl>
   </w:abstractNum>
-  <w:abstractNum w:abstractNumId="8" w15:restartNumberingAfterBreak="0">
+  <w:abstractNum w:abstractNumId="8">
     <w:nsid w:val="6CA07459"/>
     <w:multiLevelType w:val="hybridMultilevel"/>
     <w:tmpl w:val="83F6ED36"/>
@@ -19294,7 +18986,7 @@
       </w:rPr>
     </w:lvl>
   </w:abstractNum>
-  <w:abstractNum w:abstractNumId="9" w15:restartNumberingAfterBreak="0">
+  <w:abstractNum w:abstractNumId="9">
     <w:nsid w:val="7CBF10C2"/>
     <w:multiLevelType w:val="hybridMultilevel"/>
     <w:tmpl w:val="7EE24A16"/>
@@ -19380,7 +19072,7 @@
       </w:pPr>
     </w:lvl>
   </w:abstractNum>
-  <w:abstractNum w:abstractNumId="10" w15:restartNumberingAfterBreak="0">
+  <w:abstractNum w:abstractNumId="10">
     <w:nsid w:val="7FDD1D2E"/>
     <w:multiLevelType w:val="hybridMultilevel"/>
     <w:tmpl w:val="5D9A39C4"/>
@@ -19530,7 +19222,7 @@
 </file>
 
 <file path=word/styles.xml><?xml version="1.0" encoding="utf-8"?>
-<w:styles xmlns:mc="http://schemas.openxmlformats.org/markup-compatibility/2006" xmlns:r="http://schemas.openxmlformats.org/officeDocument/2006/relationships" xmlns:w="http://schemas.openxmlformats.org/wordprocessingml/2006/main" xmlns:w14="http://schemas.microsoft.com/office/word/2010/wordml" xmlns:w15="http://schemas.microsoft.com/office/word/2012/wordml" xmlns:w16cid="http://schemas.microsoft.com/office/word/2016/wordml/cid" xmlns:w16se="http://schemas.microsoft.com/office/word/2015/wordml/symex" mc:Ignorable="w14 w15 w16se w16cid">
+<w:styles xmlns:mc="http://schemas.openxmlformats.org/markup-compatibility/2006" xmlns:r="http://schemas.openxmlformats.org/officeDocument/2006/relationships" xmlns:w="http://schemas.openxmlformats.org/wordprocessingml/2006/main" xmlns:w14="http://schemas.microsoft.com/office/word/2010/wordml" xmlns:w15="http://schemas.microsoft.com/office/word/2012/wordml" mc:Ignorable="w14 w15">
   <w:docDefaults>
     <w:rPrDefault>
       <w:rPr>
@@ -19546,7 +19238,7 @@
       </w:pPr>
     </w:pPrDefault>
   </w:docDefaults>
-  <w:latentStyles w:defLockedState="0" w:defUIPriority="99" w:defSemiHidden="0" w:defUnhideWhenUsed="0" w:defQFormat="0" w:count="375">
+  <w:latentStyles w:defLockedState="0" w:defUIPriority="99" w:defSemiHidden="0" w:defUnhideWhenUsed="0" w:defQFormat="0" w:count="371">
     <w:lsdException w:name="Normal" w:uiPriority="0" w:qFormat="1"/>
     <w:lsdException w:name="heading 1" w:uiPriority="9" w:qFormat="1"/>
     <w:lsdException w:name="heading 2" w:semiHidden="1" w:uiPriority="9" w:unhideWhenUsed="1" w:qFormat="1"/>
@@ -19918,10 +19610,6 @@
     <w:lsdException w:name="List Table 5 Dark Accent 6" w:uiPriority="50"/>
     <w:lsdException w:name="List Table 6 Colorful Accent 6" w:uiPriority="51"/>
     <w:lsdException w:name="List Table 7 Colorful Accent 6" w:uiPriority="52"/>
-    <w:lsdException w:name="Mention" w:semiHidden="1" w:unhideWhenUsed="1"/>
-    <w:lsdException w:name="Smart Hyperlink" w:semiHidden="1" w:unhideWhenUsed="1"/>
-    <w:lsdException w:name="Hashtag" w:semiHidden="1" w:unhideWhenUsed="1"/>
-    <w:lsdException w:name="Unresolved Mention" w:semiHidden="1" w:unhideWhenUsed="1"/>
   </w:latentStyles>
   <w:style w:type="paragraph" w:default="1" w:styleId="Normal">
     <w:name w:val="Normal"/>
@@ -20050,6 +19738,7 @@
       <w:spacing w:after="0" w:line="240" w:lineRule="auto"/>
     </w:pPr>
     <w:tblPr>
+      <w:tblInd w:w="0" w:type="dxa"/>
       <w:tblBorders>
         <w:top w:val="single" w:sz="4" w:space="0" w:color="auto"/>
         <w:left w:val="single" w:sz="4" w:space="0" w:color="auto"/>
@@ -20058,6 +19747,12 @@
         <w:insideH w:val="single" w:sz="4" w:space="0" w:color="auto"/>
         <w:insideV w:val="single" w:sz="4" w:space="0" w:color="auto"/>
       </w:tblBorders>
+      <w:tblCellMar>
+        <w:top w:w="0" w:type="dxa"/>
+        <w:left w:w="108" w:type="dxa"/>
+        <w:bottom w:w="0" w:type="dxa"/>
+        <w:right w:w="108" w:type="dxa"/>
+      </w:tblCellMar>
     </w:tblPr>
   </w:style>
   <w:style w:type="paragraph" w:styleId="NormalWeb">
@@ -20455,7 +20150,7 @@
 </file>
 
 <file path=customXml/itemProps1.xml><?xml version="1.0" encoding="utf-8"?>
-<ds:datastoreItem xmlns:ds="http://schemas.openxmlformats.org/officeDocument/2006/customXml" ds:itemID="{41562237-F532-41D1-9368-0C12843C4980}">
+<ds:datastoreItem xmlns:ds="http://schemas.openxmlformats.org/officeDocument/2006/customXml" ds:itemID="{1AFE6F10-2612-4C5D-B433-7F282A6D07E2}">
   <ds:schemaRefs>
     <ds:schemaRef ds:uri="http://schemas.openxmlformats.org/officeDocument/2006/bibliography"/>
   </ds:schemaRefs>

</xml_diff>

<commit_message>
I've added spatial complexity
</commit_message>
<xml_diff>
--- a/Docs/Método de la ingeniería.docx
+++ b/Docs/Método de la ingeniería.docx
@@ -1,6 +1,6 @@
 
 <file path=word/document.xml><?xml version="1.0" encoding="utf-8"?>
-<w:document xmlns:wpc="http://schemas.microsoft.com/office/word/2010/wordprocessingCanvas" xmlns:mc="http://schemas.openxmlformats.org/markup-compatibility/2006" xmlns:o="urn:schemas-microsoft-com:office:office" xmlns:r="http://schemas.openxmlformats.org/officeDocument/2006/relationships" xmlns:m="http://schemas.openxmlformats.org/officeDocument/2006/math" xmlns:v="urn:schemas-microsoft-com:vml" xmlns:wp14="http://schemas.microsoft.com/office/word/2010/wordprocessingDrawing" xmlns:wp="http://schemas.openxmlformats.org/drawingml/2006/wordprocessingDrawing" xmlns:w10="urn:schemas-microsoft-com:office:word" xmlns:w="http://schemas.openxmlformats.org/wordprocessingml/2006/main" xmlns:w14="http://schemas.microsoft.com/office/word/2010/wordml" xmlns:w15="http://schemas.microsoft.com/office/word/2012/wordml" xmlns:wpg="http://schemas.microsoft.com/office/word/2010/wordprocessingGroup" xmlns:wpi="http://schemas.microsoft.com/office/word/2010/wordprocessingInk" xmlns:wne="http://schemas.microsoft.com/office/word/2006/wordml" xmlns:wps="http://schemas.microsoft.com/office/word/2010/wordprocessingShape" mc:Ignorable="w14 w15 wp14">
+<w:document xmlns:wpc="http://schemas.microsoft.com/office/word/2010/wordprocessingCanvas" xmlns:cx="http://schemas.microsoft.com/office/drawing/2014/chartex" xmlns:cx1="http://schemas.microsoft.com/office/drawing/2015/9/8/chartex" xmlns:mc="http://schemas.openxmlformats.org/markup-compatibility/2006" xmlns:o="urn:schemas-microsoft-com:office:office" xmlns:r="http://schemas.openxmlformats.org/officeDocument/2006/relationships" xmlns:m="http://schemas.openxmlformats.org/officeDocument/2006/math" xmlns:v="urn:schemas-microsoft-com:vml" xmlns:wp14="http://schemas.microsoft.com/office/word/2010/wordprocessingDrawing" xmlns:wp="http://schemas.openxmlformats.org/drawingml/2006/wordprocessingDrawing" xmlns:w10="urn:schemas-microsoft-com:office:word" xmlns:w="http://schemas.openxmlformats.org/wordprocessingml/2006/main" xmlns:w14="http://schemas.microsoft.com/office/word/2010/wordml" xmlns:w15="http://schemas.microsoft.com/office/word/2012/wordml" xmlns:w16se="http://schemas.microsoft.com/office/word/2015/wordml/symex" xmlns:wpg="http://schemas.microsoft.com/office/word/2010/wordprocessingGroup" xmlns:wpi="http://schemas.microsoft.com/office/word/2010/wordprocessingInk" xmlns:wne="http://schemas.microsoft.com/office/word/2006/wordml" xmlns:wps="http://schemas.microsoft.com/office/word/2010/wordprocessingShape" mc:Ignorable="w14 w15 w16se wp14">
   <w:body>
     <w:p>
       <w:pPr>
@@ -3068,7 +3068,6 @@
             <w:id w:val="-573587230"/>
             <w:bibliography/>
           </w:sdtPr>
-          <w:sdtEndPr/>
           <w:sdtContent>
             <w:p>
               <w:pPr>
@@ -3766,7 +3765,6 @@
           <w:id w:val="-1699154482"/>
           <w:citation/>
         </w:sdtPr>
-        <w:sdtEndPr/>
         <w:sdtContent>
           <w:r>
             <w:rPr>
@@ -3869,17 +3867,7 @@
           <w:lang w:eastAsia="es-CO"/>
         </w:rPr>
         <w:lastRenderedPageBreak/>
-        <w:t>En Matemáticas y más específica</w:t>
-      </w:r>
-      <w:bookmarkStart w:id="0" w:name="_GoBack"/>
-      <w:bookmarkEnd w:id="0"/>
-      <w:r>
-        <w:rPr>
-          <w:rFonts w:ascii="Arial" w:hAnsi="Arial" w:cs="Arial"/>
-          <w:sz w:val="24"/>
-          <w:lang w:eastAsia="es-CO"/>
-        </w:rPr>
-        <w:t>mente Álgebra superior, Análisis Matemático, Geometría y funciones de variable compleja, es un teorema que plantea que todo polinomio no constante de una variable tiene al menos una raíz.</w:t>
+        <w:t>En Matemáticas y más específicamente Álgebra superior, Análisis Matemático, Geometría y funciones de variable compleja, es un teorema que plantea que todo polinomio no constante de una variable tiene al menos una raíz.</w:t>
       </w:r>
     </w:p>
     <w:p>
@@ -4364,7 +4352,6 @@
           <w:id w:val="-592788385"/>
           <w:citation/>
         </w:sdtPr>
-        <w:sdtEndPr/>
         <w:sdtContent>
           <w:r>
             <w:rPr>
@@ -4512,7 +4499,6 @@
           <w:id w:val="1955516974"/>
           <w:citation/>
         </w:sdtPr>
-        <w:sdtEndPr/>
         <w:sdtContent>
           <w:r>
             <w:rPr>
@@ -6257,6 +6243,7 @@
         </w:rPr>
         <w:t>x</w:t>
       </w:r>
+      <w:proofErr w:type="gramStart"/>
       <w:r>
         <w:rPr>
           <w:rFonts w:ascii="Arial" w:hAnsi="Arial" w:cs="Arial"/>
@@ -6267,7 +6254,6 @@
         </w:rPr>
         <w:t>0</w:t>
       </w:r>
-      <w:proofErr w:type="gramStart"/>
       <w:r>
         <w:rPr>
           <w:rFonts w:ascii="Arial" w:hAnsi="Arial" w:cs="Arial"/>
@@ -10219,7 +10205,7 @@
                 <w:sz w:val="24"/>
                 <w:szCs w:val="24"/>
               </w:rPr>
-              <w:t xml:space="preserve"> de </w:t>
+              <w:t xml:space="preserve"> de O(</w:t>
             </w:r>
             <w:proofErr w:type="gramStart"/>
             <w:r>
@@ -10228,7 +10214,7 @@
                 <w:sz w:val="24"/>
                 <w:szCs w:val="24"/>
               </w:rPr>
-              <w:t>O(</w:t>
+              <w:t>n!</w:t>
             </w:r>
             <w:proofErr w:type="gramEnd"/>
             <w:r>
@@ -10237,7 +10223,7 @@
                 <w:sz w:val="24"/>
                 <w:szCs w:val="24"/>
               </w:rPr>
-              <w:t>n!) o nunca acabar.</w:t>
+              <w:t>) o nunca acabar.</w:t>
             </w:r>
           </w:p>
         </w:tc>
@@ -10746,10 +10732,12 @@
               <w:t xml:space="preserve">n = </w:t>
             </w:r>
             <w:proofErr w:type="spellStart"/>
+            <w:proofErr w:type="gramStart"/>
             <w:r>
               <w:t>a.length</w:t>
             </w:r>
             <w:proofErr w:type="spellEnd"/>
+            <w:proofErr w:type="gramEnd"/>
             <w:r>
               <w:t xml:space="preserve">, </w:t>
             </w:r>
@@ -10777,6 +10765,14 @@
                 <w:szCs w:val="24"/>
               </w:rPr>
             </w:pPr>
+            <w:r>
+              <w:rPr>
+                <w:rFonts w:ascii="Arial" w:hAnsi="Arial" w:cs="Arial"/>
+                <w:sz w:val="24"/>
+                <w:szCs w:val="24"/>
+              </w:rPr>
+              <w:t>2</w:t>
+            </w:r>
           </w:p>
         </w:tc>
         <w:tc>
@@ -10838,11 +10834,19 @@
                 <w:lang w:val="en-US"/>
               </w:rPr>
             </w:pPr>
+            <w:proofErr w:type="gramStart"/>
             <w:r>
               <w:rPr>
                 <w:lang w:val="en-US"/>
               </w:rPr>
-              <w:t>b[] = new double[n], c[] = new double[n]</w:t>
+              <w:t>b[</w:t>
+            </w:r>
+            <w:proofErr w:type="gramEnd"/>
+            <w:r>
+              <w:rPr>
+                <w:lang w:val="en-US"/>
+              </w:rPr>
+              <w:t>] = new double[n], c[] = new double[n]</w:t>
             </w:r>
           </w:p>
         </w:tc>
@@ -10861,6 +10865,15 @@
                 <w:lang w:val="en-US"/>
               </w:rPr>
             </w:pPr>
+            <w:r>
+              <w:rPr>
+                <w:rFonts w:ascii="Arial" w:hAnsi="Arial" w:cs="Arial"/>
+                <w:sz w:val="24"/>
+                <w:szCs w:val="24"/>
+                <w:lang w:val="en-US"/>
+              </w:rPr>
+              <w:t>n, r</w:t>
+            </w:r>
           </w:p>
         </w:tc>
         <w:tc>
@@ -10920,12 +10933,17 @@
           </w:tcPr>
           <w:p>
             <w:proofErr w:type="spellStart"/>
+            <w:proofErr w:type="gramStart"/>
             <w:r>
               <w:t>roots</w:t>
             </w:r>
             <w:proofErr w:type="spellEnd"/>
             <w:r>
-              <w:t xml:space="preserve">[] = new </w:t>
+              <w:t>[</w:t>
+            </w:r>
+            <w:proofErr w:type="gramEnd"/>
+            <w:r>
+              <w:t xml:space="preserve">] = new </w:t>
             </w:r>
             <w:proofErr w:type="spellStart"/>
             <w:r>
@@ -10951,6 +10969,14 @@
                 <w:szCs w:val="24"/>
               </w:rPr>
             </w:pPr>
+            <w:r>
+              <w:rPr>
+                <w:rFonts w:ascii="Arial" w:hAnsi="Arial" w:cs="Arial"/>
+                <w:sz w:val="24"/>
+                <w:szCs w:val="24"/>
+              </w:rPr>
+              <w:t>m</w:t>
+            </w:r>
           </w:p>
         </w:tc>
         <w:tc>
@@ -11026,6 +11052,14 @@
                 <w:szCs w:val="24"/>
               </w:rPr>
             </w:pPr>
+            <w:r>
+              <w:rPr>
+                <w:rFonts w:ascii="Arial" w:hAnsi="Arial" w:cs="Arial"/>
+                <w:sz w:val="24"/>
+                <w:szCs w:val="24"/>
+              </w:rPr>
+              <w:t>3</w:t>
+            </w:r>
           </w:p>
         </w:tc>
         <w:tc>
@@ -11091,7 +11125,21 @@
               <w:rPr>
                 <w:lang w:val="en-US"/>
               </w:rPr>
-              <w:t xml:space="preserve">r=r0, s=s0,det, ds, </w:t>
+              <w:t>r=r0, s=s</w:t>
+            </w:r>
+            <w:proofErr w:type="gramStart"/>
+            <w:r>
+              <w:rPr>
+                <w:lang w:val="en-US"/>
+              </w:rPr>
+              <w:t>0,det</w:t>
+            </w:r>
+            <w:proofErr w:type="gramEnd"/>
+            <w:r>
+              <w:rPr>
+                <w:lang w:val="en-US"/>
+              </w:rPr>
+              <w:t xml:space="preserve">, ds, </w:t>
             </w:r>
             <w:proofErr w:type="spellStart"/>
             <w:r>
@@ -11118,6 +11166,15 @@
                 <w:lang w:val="en-US"/>
               </w:rPr>
             </w:pPr>
+            <w:r>
+              <w:rPr>
+                <w:rFonts w:ascii="Arial" w:hAnsi="Arial" w:cs="Arial"/>
+                <w:sz w:val="24"/>
+                <w:szCs w:val="24"/>
+                <w:lang w:val="en-US"/>
+              </w:rPr>
+              <w:t>5</w:t>
+            </w:r>
           </w:p>
         </w:tc>
         <w:tc>
@@ -11200,6 +11257,14 @@
                 <w:szCs w:val="24"/>
               </w:rPr>
             </w:pPr>
+            <w:r>
+              <w:rPr>
+                <w:rFonts w:ascii="Arial" w:hAnsi="Arial" w:cs="Arial"/>
+                <w:sz w:val="24"/>
+                <w:szCs w:val="24"/>
+              </w:rPr>
+              <w:t>2</w:t>
+            </w:r>
           </w:p>
         </w:tc>
         <w:tc>
@@ -11340,6 +11405,15 @@
                 <w:lang w:val="en-US"/>
               </w:rPr>
             </w:pPr>
+            <w:r>
+              <w:rPr>
+                <w:rFonts w:ascii="Arial" w:hAnsi="Arial" w:cs="Arial"/>
+                <w:sz w:val="24"/>
+                <w:szCs w:val="24"/>
+                <w:lang w:val="en-US"/>
+              </w:rPr>
+              <w:t>1</w:t>
+            </w:r>
           </w:p>
         </w:tc>
         <w:tc>
@@ -11524,6 +11598,14 @@
                 <w:szCs w:val="24"/>
               </w:rPr>
             </w:pPr>
+            <w:r>
+              <w:rPr>
+                <w:rFonts w:ascii="Arial" w:hAnsi="Arial" w:cs="Arial"/>
+                <w:sz w:val="24"/>
+                <w:szCs w:val="24"/>
+              </w:rPr>
+              <w:t>6</w:t>
+            </w:r>
           </w:p>
         </w:tc>
         <w:tc>
@@ -11546,7 +11628,25 @@
                 <w:sz w:val="24"/>
                 <w:szCs w:val="24"/>
               </w:rPr>
-              <w:t>(n-1)+Log(n)</w:t>
+              <w:t>(n-</w:t>
+            </w:r>
+            <w:proofErr w:type="gramStart"/>
+            <w:r>
+              <w:rPr>
+                <w:rFonts w:ascii="Arial" w:hAnsi="Arial" w:cs="Arial"/>
+                <w:sz w:val="24"/>
+                <w:szCs w:val="24"/>
+              </w:rPr>
+              <w:t>1)+</w:t>
+            </w:r>
+            <w:proofErr w:type="gramEnd"/>
+            <w:r>
+              <w:rPr>
+                <w:rFonts w:ascii="Arial" w:hAnsi="Arial" w:cs="Arial"/>
+                <w:sz w:val="24"/>
+                <w:szCs w:val="24"/>
+              </w:rPr>
+              <w:t>Log(n)</w:t>
             </w:r>
           </w:p>
         </w:tc>
@@ -11604,6 +11704,14 @@
                 <w:szCs w:val="24"/>
               </w:rPr>
             </w:pPr>
+            <w:r>
+              <w:rPr>
+                <w:rFonts w:ascii="Arial" w:hAnsi="Arial" w:cs="Arial"/>
+                <w:sz w:val="24"/>
+                <w:szCs w:val="24"/>
+              </w:rPr>
+              <w:t>1</w:t>
+            </w:r>
           </w:p>
         </w:tc>
         <w:tc>
@@ -11777,6 +11885,14 @@
                 <w:szCs w:val="24"/>
               </w:rPr>
             </w:pPr>
+            <w:r>
+              <w:rPr>
+                <w:rFonts w:ascii="Arial" w:hAnsi="Arial" w:cs="Arial"/>
+                <w:sz w:val="24"/>
+                <w:szCs w:val="24"/>
+              </w:rPr>
+              <w:t>1</w:t>
+            </w:r>
           </w:p>
         </w:tc>
         <w:tc>
@@ -11865,6 +11981,14 @@
                 <w:szCs w:val="24"/>
               </w:rPr>
             </w:pPr>
+            <w:r>
+              <w:rPr>
+                <w:rFonts w:ascii="Arial" w:hAnsi="Arial" w:cs="Arial"/>
+                <w:sz w:val="24"/>
+                <w:szCs w:val="24"/>
+              </w:rPr>
+              <w:t>1</w:t>
+            </w:r>
           </w:p>
         </w:tc>
         <w:tc>
@@ -11945,6 +12069,14 @@
                 <w:szCs w:val="24"/>
               </w:rPr>
             </w:pPr>
+            <w:r>
+              <w:rPr>
+                <w:rFonts w:ascii="Arial" w:hAnsi="Arial" w:cs="Arial"/>
+                <w:sz w:val="24"/>
+                <w:szCs w:val="24"/>
+              </w:rPr>
+              <w:t>1</w:t>
+            </w:r>
           </w:p>
         </w:tc>
         <w:tc>
@@ -12025,6 +12157,14 @@
                 <w:szCs w:val="24"/>
               </w:rPr>
             </w:pPr>
+            <w:r>
+              <w:rPr>
+                <w:rFonts w:ascii="Arial" w:hAnsi="Arial" w:cs="Arial"/>
+                <w:sz w:val="24"/>
+                <w:szCs w:val="24"/>
+              </w:rPr>
+              <w:t>1</w:t>
+            </w:r>
           </w:p>
         </w:tc>
         <w:tc>
@@ -12196,6 +12336,14 @@
                 <w:szCs w:val="24"/>
               </w:rPr>
             </w:pPr>
+            <w:r>
+              <w:rPr>
+                <w:rFonts w:ascii="Arial" w:hAnsi="Arial" w:cs="Arial"/>
+                <w:sz w:val="24"/>
+                <w:szCs w:val="24"/>
+              </w:rPr>
+              <w:t>1</w:t>
+            </w:r>
           </w:p>
         </w:tc>
         <w:tc>
@@ -12374,6 +12522,15 @@
                 <w:lang w:val="en-US"/>
               </w:rPr>
             </w:pPr>
+            <w:r>
+              <w:rPr>
+                <w:rFonts w:ascii="Arial" w:hAnsi="Arial" w:cs="Arial"/>
+                <w:sz w:val="24"/>
+                <w:szCs w:val="24"/>
+                <w:lang w:val="en-US"/>
+              </w:rPr>
+              <w:t>1</w:t>
+            </w:r>
           </w:p>
         </w:tc>
         <w:tc>
@@ -12530,6 +12687,14 @@
                 <w:szCs w:val="24"/>
               </w:rPr>
             </w:pPr>
+            <w:r>
+              <w:rPr>
+                <w:rFonts w:ascii="Arial" w:hAnsi="Arial" w:cs="Arial"/>
+                <w:sz w:val="24"/>
+                <w:szCs w:val="24"/>
+              </w:rPr>
+              <w:t>1</w:t>
+            </w:r>
           </w:p>
         </w:tc>
         <w:tc>
@@ -12605,6 +12770,14 @@
                 <w:szCs w:val="24"/>
               </w:rPr>
             </w:pPr>
+            <w:r>
+              <w:rPr>
+                <w:rFonts w:ascii="Arial" w:hAnsi="Arial" w:cs="Arial"/>
+                <w:sz w:val="24"/>
+                <w:szCs w:val="24"/>
+              </w:rPr>
+              <w:t>1</w:t>
+            </w:r>
           </w:p>
         </w:tc>
         <w:tc>
@@ -12685,6 +12858,14 @@
                 <w:szCs w:val="24"/>
               </w:rPr>
             </w:pPr>
+            <w:r>
+              <w:rPr>
+                <w:rFonts w:ascii="Arial" w:hAnsi="Arial" w:cs="Arial"/>
+                <w:sz w:val="24"/>
+                <w:szCs w:val="24"/>
+              </w:rPr>
+              <w:t>1</w:t>
+            </w:r>
           </w:p>
         </w:tc>
         <w:tc>
@@ -12886,6 +13067,15 @@
                 <w:lang w:val="en-US"/>
               </w:rPr>
             </w:pPr>
+            <w:r>
+              <w:rPr>
+                <w:rFonts w:ascii="Arial" w:hAnsi="Arial" w:cs="Arial"/>
+                <w:sz w:val="24"/>
+                <w:szCs w:val="24"/>
+                <w:lang w:val="en-US"/>
+              </w:rPr>
+              <w:t>5</w:t>
+            </w:r>
           </w:p>
         </w:tc>
         <w:tc>
@@ -12963,6 +13153,14 @@
                 <w:szCs w:val="24"/>
               </w:rPr>
             </w:pPr>
+            <w:r>
+              <w:rPr>
+                <w:rFonts w:ascii="Arial" w:hAnsi="Arial" w:cs="Arial"/>
+                <w:sz w:val="24"/>
+                <w:szCs w:val="24"/>
+              </w:rPr>
+              <w:t>1</w:t>
+            </w:r>
           </w:p>
         </w:tc>
         <w:tc>
@@ -13118,6 +13316,14 @@
                 <w:szCs w:val="24"/>
               </w:rPr>
             </w:pPr>
+            <w:r>
+              <w:rPr>
+                <w:rFonts w:ascii="Arial" w:hAnsi="Arial" w:cs="Arial"/>
+                <w:sz w:val="24"/>
+                <w:szCs w:val="24"/>
+              </w:rPr>
+              <w:t>1</w:t>
+            </w:r>
           </w:p>
         </w:tc>
         <w:tc>
@@ -13353,6 +13559,14 @@
                 <w:szCs w:val="24"/>
               </w:rPr>
             </w:pPr>
+            <w:r>
+              <w:rPr>
+                <w:rFonts w:ascii="Arial" w:hAnsi="Arial" w:cs="Arial"/>
+                <w:sz w:val="24"/>
+                <w:szCs w:val="24"/>
+              </w:rPr>
+              <w:t>1</w:t>
+            </w:r>
           </w:p>
         </w:tc>
         <w:tc>
@@ -13428,6 +13642,14 @@
                 <w:szCs w:val="24"/>
               </w:rPr>
             </w:pPr>
+            <w:r>
+              <w:rPr>
+                <w:rFonts w:ascii="Arial" w:hAnsi="Arial" w:cs="Arial"/>
+                <w:sz w:val="24"/>
+                <w:szCs w:val="24"/>
+              </w:rPr>
+              <w:t>1</w:t>
+            </w:r>
           </w:p>
         </w:tc>
         <w:tc>
@@ -13691,6 +13913,14 @@
                 <w:szCs w:val="24"/>
               </w:rPr>
             </w:pPr>
+            <w:r>
+              <w:rPr>
+                <w:rFonts w:ascii="Arial" w:hAnsi="Arial" w:cs="Arial"/>
+                <w:sz w:val="24"/>
+                <w:szCs w:val="24"/>
+              </w:rPr>
+              <w:t>1</w:t>
+            </w:r>
           </w:p>
         </w:tc>
         <w:tc>
@@ -13771,6 +14001,14 @@
                 <w:szCs w:val="24"/>
               </w:rPr>
             </w:pPr>
+            <w:r>
+              <w:rPr>
+                <w:rFonts w:ascii="Arial" w:hAnsi="Arial" w:cs="Arial"/>
+                <w:sz w:val="24"/>
+                <w:szCs w:val="24"/>
+              </w:rPr>
+              <w:t>1</w:t>
+            </w:r>
           </w:p>
         </w:tc>
         <w:tc>
@@ -13935,7 +14173,7 @@
                 <w:szCs w:val="24"/>
                 <w:lang w:val="en-US"/>
               </w:rPr>
-              <w:t>n</w:t>
+              <w:t>N</w:t>
             </w:r>
           </w:p>
         </w:tc>
@@ -14246,6 +14484,14 @@
                 <w:szCs w:val="24"/>
               </w:rPr>
             </w:pPr>
+            <w:r>
+              <w:rPr>
+                <w:rFonts w:ascii="Arial" w:hAnsi="Arial" w:cs="Arial"/>
+                <w:sz w:val="24"/>
+                <w:szCs w:val="24"/>
+              </w:rPr>
+              <w:t>1</w:t>
+            </w:r>
           </w:p>
         </w:tc>
         <w:tc>
@@ -14321,6 +14567,14 @@
                 <w:szCs w:val="24"/>
               </w:rPr>
             </w:pPr>
+            <w:r>
+              <w:rPr>
+                <w:rFonts w:ascii="Arial" w:hAnsi="Arial" w:cs="Arial"/>
+                <w:sz w:val="24"/>
+                <w:szCs w:val="24"/>
+              </w:rPr>
+              <w:t>1</w:t>
+            </w:r>
           </w:p>
         </w:tc>
         <w:tc>
@@ -14973,6 +15227,15 @@
                 <w:lang w:val="en-US"/>
               </w:rPr>
             </w:pPr>
+            <w:r>
+              <w:rPr>
+                <w:rFonts w:ascii="Arial" w:hAnsi="Arial" w:cs="Arial"/>
+                <w:sz w:val="24"/>
+                <w:szCs w:val="24"/>
+                <w:lang w:val="en-US"/>
+              </w:rPr>
+              <w:t>1</w:t>
+            </w:r>
           </w:p>
         </w:tc>
         <w:tc>
@@ -15055,6 +15318,14 @@
                 <w:szCs w:val="24"/>
               </w:rPr>
             </w:pPr>
+            <w:r>
+              <w:rPr>
+                <w:rFonts w:ascii="Arial" w:hAnsi="Arial" w:cs="Arial"/>
+                <w:sz w:val="24"/>
+                <w:szCs w:val="24"/>
+              </w:rPr>
+              <w:t>2</w:t>
+            </w:r>
           </w:p>
         </w:tc>
         <w:tc>
@@ -15215,6 +15486,14 @@
                 <w:szCs w:val="24"/>
               </w:rPr>
             </w:pPr>
+            <w:r>
+              <w:rPr>
+                <w:rFonts w:ascii="Arial" w:hAnsi="Arial" w:cs="Arial"/>
+                <w:sz w:val="24"/>
+                <w:szCs w:val="24"/>
+              </w:rPr>
+              <w:t>1</w:t>
+            </w:r>
           </w:p>
         </w:tc>
         <w:tc>
@@ -15237,7 +15516,25 @@
                 <w:sz w:val="24"/>
                 <w:szCs w:val="24"/>
               </w:rPr>
-              <w:t>(3n-1)+(n-1)</w:t>
+              <w:t>(3n-</w:t>
+            </w:r>
+            <w:proofErr w:type="gramStart"/>
+            <w:r>
+              <w:rPr>
+                <w:rFonts w:ascii="Arial" w:hAnsi="Arial" w:cs="Arial"/>
+                <w:sz w:val="24"/>
+                <w:szCs w:val="24"/>
+              </w:rPr>
+              <w:t>1)+(</w:t>
+            </w:r>
+            <w:proofErr w:type="gramEnd"/>
+            <w:r>
+              <w:rPr>
+                <w:rFonts w:ascii="Arial" w:hAnsi="Arial" w:cs="Arial"/>
+                <w:sz w:val="24"/>
+                <w:szCs w:val="24"/>
+              </w:rPr>
+              <w:t>n-1)</w:t>
             </w:r>
           </w:p>
         </w:tc>
@@ -15583,6 +15880,7 @@
           <w:i/>
           <w:sz w:val="24"/>
           <w:szCs w:val="24"/>
+          <w:u w:val="single"/>
         </w:rPr>
       </w:pPr>
       <w:r>
@@ -15595,6 +15893,8 @@
         </w:rPr>
         <w:t>Fase 5: Evaluación y selección de la mejor solución.</w:t>
       </w:r>
+      <w:bookmarkStart w:id="0" w:name="_GoBack"/>
+      <w:bookmarkEnd w:id="0"/>
     </w:p>
     <w:p>
       <w:pPr>
@@ -17790,7 +18090,7 @@
 </file>
 
 <file path=word/endnotes.xml><?xml version="1.0" encoding="utf-8"?>
-<w:endnotes xmlns:wpc="http://schemas.microsoft.com/office/word/2010/wordprocessingCanvas" xmlns:mc="http://schemas.openxmlformats.org/markup-compatibility/2006" xmlns:o="urn:schemas-microsoft-com:office:office" xmlns:r="http://schemas.openxmlformats.org/officeDocument/2006/relationships" xmlns:m="http://schemas.openxmlformats.org/officeDocument/2006/math" xmlns:v="urn:schemas-microsoft-com:vml" xmlns:wp14="http://schemas.microsoft.com/office/word/2010/wordprocessingDrawing" xmlns:wp="http://schemas.openxmlformats.org/drawingml/2006/wordprocessingDrawing" xmlns:w10="urn:schemas-microsoft-com:office:word" xmlns:w="http://schemas.openxmlformats.org/wordprocessingml/2006/main" xmlns:w14="http://schemas.microsoft.com/office/word/2010/wordml" xmlns:w15="http://schemas.microsoft.com/office/word/2012/wordml" xmlns:wpg="http://schemas.microsoft.com/office/word/2010/wordprocessingGroup" xmlns:wpi="http://schemas.microsoft.com/office/word/2010/wordprocessingInk" xmlns:wne="http://schemas.microsoft.com/office/word/2006/wordml" xmlns:wps="http://schemas.microsoft.com/office/word/2010/wordprocessingShape" mc:Ignorable="w14 w15 wp14">
+<w:endnotes xmlns:wpc="http://schemas.microsoft.com/office/word/2010/wordprocessingCanvas" xmlns:cx="http://schemas.microsoft.com/office/drawing/2014/chartex" xmlns:cx1="http://schemas.microsoft.com/office/drawing/2015/9/8/chartex" xmlns:mc="http://schemas.openxmlformats.org/markup-compatibility/2006" xmlns:o="urn:schemas-microsoft-com:office:office" xmlns:r="http://schemas.openxmlformats.org/officeDocument/2006/relationships" xmlns:m="http://schemas.openxmlformats.org/officeDocument/2006/math" xmlns:v="urn:schemas-microsoft-com:vml" xmlns:wp14="http://schemas.microsoft.com/office/word/2010/wordprocessingDrawing" xmlns:wp="http://schemas.openxmlformats.org/drawingml/2006/wordprocessingDrawing" xmlns:w10="urn:schemas-microsoft-com:office:word" xmlns:w="http://schemas.openxmlformats.org/wordprocessingml/2006/main" xmlns:w14="http://schemas.microsoft.com/office/word/2010/wordml" xmlns:w15="http://schemas.microsoft.com/office/word/2012/wordml" xmlns:w16se="http://schemas.microsoft.com/office/word/2015/wordml/symex" xmlns:wpg="http://schemas.microsoft.com/office/word/2010/wordprocessingGroup" xmlns:wpi="http://schemas.microsoft.com/office/word/2010/wordprocessingInk" xmlns:wne="http://schemas.microsoft.com/office/word/2006/wordml" xmlns:wps="http://schemas.microsoft.com/office/word/2010/wordprocessingShape" mc:Ignorable="w14 w15 w16se wp14">
   <w:endnote w:type="separator" w:id="-1">
     <w:p>
       <w:pPr>
@@ -17815,7 +18115,7 @@
 </file>
 
 <file path=word/footnotes.xml><?xml version="1.0" encoding="utf-8"?>
-<w:footnotes xmlns:wpc="http://schemas.microsoft.com/office/word/2010/wordprocessingCanvas" xmlns:mc="http://schemas.openxmlformats.org/markup-compatibility/2006" xmlns:o="urn:schemas-microsoft-com:office:office" xmlns:r="http://schemas.openxmlformats.org/officeDocument/2006/relationships" xmlns:m="http://schemas.openxmlformats.org/officeDocument/2006/math" xmlns:v="urn:schemas-microsoft-com:vml" xmlns:wp14="http://schemas.microsoft.com/office/word/2010/wordprocessingDrawing" xmlns:wp="http://schemas.openxmlformats.org/drawingml/2006/wordprocessingDrawing" xmlns:w10="urn:schemas-microsoft-com:office:word" xmlns:w="http://schemas.openxmlformats.org/wordprocessingml/2006/main" xmlns:w14="http://schemas.microsoft.com/office/word/2010/wordml" xmlns:w15="http://schemas.microsoft.com/office/word/2012/wordml" xmlns:wpg="http://schemas.microsoft.com/office/word/2010/wordprocessingGroup" xmlns:wpi="http://schemas.microsoft.com/office/word/2010/wordprocessingInk" xmlns:wne="http://schemas.microsoft.com/office/word/2006/wordml" xmlns:wps="http://schemas.microsoft.com/office/word/2010/wordprocessingShape" mc:Ignorable="w14 w15 wp14">
+<w:footnotes xmlns:wpc="http://schemas.microsoft.com/office/word/2010/wordprocessingCanvas" xmlns:cx="http://schemas.microsoft.com/office/drawing/2014/chartex" xmlns:cx1="http://schemas.microsoft.com/office/drawing/2015/9/8/chartex" xmlns:mc="http://schemas.openxmlformats.org/markup-compatibility/2006" xmlns:o="urn:schemas-microsoft-com:office:office" xmlns:r="http://schemas.openxmlformats.org/officeDocument/2006/relationships" xmlns:m="http://schemas.openxmlformats.org/officeDocument/2006/math" xmlns:v="urn:schemas-microsoft-com:vml" xmlns:wp14="http://schemas.microsoft.com/office/word/2010/wordprocessingDrawing" xmlns:wp="http://schemas.openxmlformats.org/drawingml/2006/wordprocessingDrawing" xmlns:w10="urn:schemas-microsoft-com:office:word" xmlns:w="http://schemas.openxmlformats.org/wordprocessingml/2006/main" xmlns:w14="http://schemas.microsoft.com/office/word/2010/wordml" xmlns:w15="http://schemas.microsoft.com/office/word/2012/wordml" xmlns:w16se="http://schemas.microsoft.com/office/word/2015/wordml/symex" xmlns:wpg="http://schemas.microsoft.com/office/word/2010/wordprocessingGroup" xmlns:wpi="http://schemas.microsoft.com/office/word/2010/wordprocessingInk" xmlns:wne="http://schemas.microsoft.com/office/word/2006/wordml" xmlns:wps="http://schemas.microsoft.com/office/word/2010/wordprocessingShape" mc:Ignorable="w14 w15 w16se wp14">
   <w:footnote w:type="separator" w:id="-1">
     <w:p>
       <w:pPr>
@@ -17840,7 +18140,7 @@
 </file>
 
 <file path=word/header1.xml><?xml version="1.0" encoding="utf-8"?>
-<w:hdr xmlns:wpc="http://schemas.microsoft.com/office/word/2010/wordprocessingCanvas" xmlns:mc="http://schemas.openxmlformats.org/markup-compatibility/2006" xmlns:o="urn:schemas-microsoft-com:office:office" xmlns:r="http://schemas.openxmlformats.org/officeDocument/2006/relationships" xmlns:m="http://schemas.openxmlformats.org/officeDocument/2006/math" xmlns:v="urn:schemas-microsoft-com:vml" xmlns:wp14="http://schemas.microsoft.com/office/word/2010/wordprocessingDrawing" xmlns:wp="http://schemas.openxmlformats.org/drawingml/2006/wordprocessingDrawing" xmlns:w10="urn:schemas-microsoft-com:office:word" xmlns:w="http://schemas.openxmlformats.org/wordprocessingml/2006/main" xmlns:w14="http://schemas.microsoft.com/office/word/2010/wordml" xmlns:w15="http://schemas.microsoft.com/office/word/2012/wordml" xmlns:wpg="http://schemas.microsoft.com/office/word/2010/wordprocessingGroup" xmlns:wpi="http://schemas.microsoft.com/office/word/2010/wordprocessingInk" xmlns:wne="http://schemas.microsoft.com/office/word/2006/wordml" xmlns:wps="http://schemas.microsoft.com/office/word/2010/wordprocessingShape" mc:Ignorable="w14 w15 wp14">
+<w:hdr xmlns:wpc="http://schemas.microsoft.com/office/word/2010/wordprocessingCanvas" xmlns:cx="http://schemas.microsoft.com/office/drawing/2014/chartex" xmlns:cx1="http://schemas.microsoft.com/office/drawing/2015/9/8/chartex" xmlns:mc="http://schemas.openxmlformats.org/markup-compatibility/2006" xmlns:o="urn:schemas-microsoft-com:office:office" xmlns:r="http://schemas.openxmlformats.org/officeDocument/2006/relationships" xmlns:m="http://schemas.openxmlformats.org/officeDocument/2006/math" xmlns:v="urn:schemas-microsoft-com:vml" xmlns:wp14="http://schemas.microsoft.com/office/word/2010/wordprocessingDrawing" xmlns:wp="http://schemas.openxmlformats.org/drawingml/2006/wordprocessingDrawing" xmlns:w10="urn:schemas-microsoft-com:office:word" xmlns:w="http://schemas.openxmlformats.org/wordprocessingml/2006/main" xmlns:w14="http://schemas.microsoft.com/office/word/2010/wordml" xmlns:w15="http://schemas.microsoft.com/office/word/2012/wordml" xmlns:w16se="http://schemas.microsoft.com/office/word/2015/wordml/symex" xmlns:wpg="http://schemas.microsoft.com/office/word/2010/wordprocessingGroup" xmlns:wpi="http://schemas.microsoft.com/office/word/2010/wordprocessingInk" xmlns:wne="http://schemas.microsoft.com/office/word/2006/wordml" xmlns:wps="http://schemas.microsoft.com/office/word/2010/wordprocessingShape" mc:Ignorable="w14 w15 w16se wp14">
   <w:p>
     <w:pPr>
       <w:pStyle w:val="Encabezado"/>
@@ -17869,7 +18169,7 @@
 </file>
 
 <file path=word/numbering.xml><?xml version="1.0" encoding="utf-8"?>
-<w:numbering xmlns:wpc="http://schemas.microsoft.com/office/word/2010/wordprocessingCanvas" xmlns:mc="http://schemas.openxmlformats.org/markup-compatibility/2006" xmlns:o="urn:schemas-microsoft-com:office:office" xmlns:r="http://schemas.openxmlformats.org/officeDocument/2006/relationships" xmlns:m="http://schemas.openxmlformats.org/officeDocument/2006/math" xmlns:v="urn:schemas-microsoft-com:vml" xmlns:wp14="http://schemas.microsoft.com/office/word/2010/wordprocessingDrawing" xmlns:wp="http://schemas.openxmlformats.org/drawingml/2006/wordprocessingDrawing" xmlns:w10="urn:schemas-microsoft-com:office:word" xmlns:w="http://schemas.openxmlformats.org/wordprocessingml/2006/main" xmlns:w14="http://schemas.microsoft.com/office/word/2010/wordml" xmlns:w15="http://schemas.microsoft.com/office/word/2012/wordml" xmlns:wpg="http://schemas.microsoft.com/office/word/2010/wordprocessingGroup" xmlns:wpi="http://schemas.microsoft.com/office/word/2010/wordprocessingInk" xmlns:wne="http://schemas.microsoft.com/office/word/2006/wordml" xmlns:wps="http://schemas.microsoft.com/office/word/2010/wordprocessingShape" mc:Ignorable="w14 w15 wp14">
+<w:numbering xmlns:wpc="http://schemas.microsoft.com/office/word/2010/wordprocessingCanvas" xmlns:cx="http://schemas.microsoft.com/office/drawing/2014/chartex" xmlns:cx1="http://schemas.microsoft.com/office/drawing/2015/9/8/chartex" xmlns:mc="http://schemas.openxmlformats.org/markup-compatibility/2006" xmlns:o="urn:schemas-microsoft-com:office:office" xmlns:r="http://schemas.openxmlformats.org/officeDocument/2006/relationships" xmlns:m="http://schemas.openxmlformats.org/officeDocument/2006/math" xmlns:v="urn:schemas-microsoft-com:vml" xmlns:wp14="http://schemas.microsoft.com/office/word/2010/wordprocessingDrawing" xmlns:wp="http://schemas.openxmlformats.org/drawingml/2006/wordprocessingDrawing" xmlns:w10="urn:schemas-microsoft-com:office:word" xmlns:w="http://schemas.openxmlformats.org/wordprocessingml/2006/main" xmlns:w14="http://schemas.microsoft.com/office/word/2010/wordml" xmlns:w15="http://schemas.microsoft.com/office/word/2012/wordml" xmlns:w16se="http://schemas.microsoft.com/office/word/2015/wordml/symex" xmlns:wpg="http://schemas.microsoft.com/office/word/2010/wordprocessingGroup" xmlns:wpi="http://schemas.microsoft.com/office/word/2010/wordprocessingInk" xmlns:wne="http://schemas.microsoft.com/office/word/2006/wordml" xmlns:wps="http://schemas.microsoft.com/office/word/2010/wordprocessingShape" mc:Ignorable="w14 w15 w16se wp14">
   <w:numPicBullet w:numPicBulletId="0">
     <w:pict>
       <v:shapetype id="_x0000_t75" coordsize="21600,21600" o:spt="75" o:preferrelative="t" path="m@4@5l@4@11@9@11@9@5xe" filled="f" stroked="f">
@@ -17891,12 +18191,12 @@
         <v:path o:extrusionok="f" gradientshapeok="t" o:connecttype="rect"/>
         <o:lock v:ext="edit" aspectratio="t"/>
       </v:shapetype>
-      <v:shape id="_x0000_i1027" type="#_x0000_t75" style="width:11.25pt;height:11.25pt" o:bullet="t">
+      <v:shape id="_x0000_i1030" type="#_x0000_t75" style="width:11.25pt;height:11.25pt" o:bullet="t">
         <v:imagedata r:id="rId1" o:title="mso166B"/>
       </v:shape>
     </w:pict>
   </w:numPicBullet>
-  <w:abstractNum w:abstractNumId="0">
+  <w:abstractNum w:abstractNumId="0" w15:restartNumberingAfterBreak="0">
     <w:nsid w:val="170540BB"/>
     <w:multiLevelType w:val="hybridMultilevel"/>
     <w:tmpl w:val="A502EE32"/>
@@ -18010,7 +18310,7 @@
       </w:rPr>
     </w:lvl>
   </w:abstractNum>
-  <w:abstractNum w:abstractNumId="1">
+  <w:abstractNum w:abstractNumId="1" w15:restartNumberingAfterBreak="0">
     <w:nsid w:val="2AC8044E"/>
     <w:multiLevelType w:val="hybridMultilevel"/>
     <w:tmpl w:val="0BEE09FC"/>
@@ -18123,7 +18423,7 @@
       </w:rPr>
     </w:lvl>
   </w:abstractNum>
-  <w:abstractNum w:abstractNumId="2">
+  <w:abstractNum w:abstractNumId="2" w15:restartNumberingAfterBreak="0">
     <w:nsid w:val="2DA42B53"/>
     <w:multiLevelType w:val="hybridMultilevel"/>
     <w:tmpl w:val="72B61D3C"/>
@@ -18236,7 +18536,7 @@
       </w:rPr>
     </w:lvl>
   </w:abstractNum>
-  <w:abstractNum w:abstractNumId="3">
+  <w:abstractNum w:abstractNumId="3" w15:restartNumberingAfterBreak="0">
     <w:nsid w:val="4F0E15D2"/>
     <w:multiLevelType w:val="hybridMultilevel"/>
     <w:tmpl w:val="83E42850"/>
@@ -18349,7 +18649,7 @@
       </w:rPr>
     </w:lvl>
   </w:abstractNum>
-  <w:abstractNum w:abstractNumId="4">
+  <w:abstractNum w:abstractNumId="4" w15:restartNumberingAfterBreak="0">
     <w:nsid w:val="50785F11"/>
     <w:multiLevelType w:val="multilevel"/>
     <w:tmpl w:val="A168C408"/>
@@ -18498,7 +18798,7 @@
       </w:rPr>
     </w:lvl>
   </w:abstractNum>
-  <w:abstractNum w:abstractNumId="5">
+  <w:abstractNum w:abstractNumId="5" w15:restartNumberingAfterBreak="0">
     <w:nsid w:val="516E3B25"/>
     <w:multiLevelType w:val="multilevel"/>
     <w:tmpl w:val="70EA5474"/>
@@ -18611,7 +18911,7 @@
       </w:pPr>
     </w:lvl>
   </w:abstractNum>
-  <w:abstractNum w:abstractNumId="6">
+  <w:abstractNum w:abstractNumId="6" w15:restartNumberingAfterBreak="0">
     <w:nsid w:val="5DDD415C"/>
     <w:multiLevelType w:val="hybridMultilevel"/>
     <w:tmpl w:val="1F92A5F6"/>
@@ -18724,7 +19024,7 @@
       </w:rPr>
     </w:lvl>
   </w:abstractNum>
-  <w:abstractNum w:abstractNumId="7">
+  <w:abstractNum w:abstractNumId="7" w15:restartNumberingAfterBreak="0">
     <w:nsid w:val="65E95E8E"/>
     <w:multiLevelType w:val="multilevel"/>
     <w:tmpl w:val="71F07DF4"/>
@@ -18873,7 +19173,7 @@
       </w:rPr>
     </w:lvl>
   </w:abstractNum>
-  <w:abstractNum w:abstractNumId="8">
+  <w:abstractNum w:abstractNumId="8" w15:restartNumberingAfterBreak="0">
     <w:nsid w:val="6CA07459"/>
     <w:multiLevelType w:val="hybridMultilevel"/>
     <w:tmpl w:val="83F6ED36"/>
@@ -18986,7 +19286,7 @@
       </w:rPr>
     </w:lvl>
   </w:abstractNum>
-  <w:abstractNum w:abstractNumId="9">
+  <w:abstractNum w:abstractNumId="9" w15:restartNumberingAfterBreak="0">
     <w:nsid w:val="7CBF10C2"/>
     <w:multiLevelType w:val="hybridMultilevel"/>
     <w:tmpl w:val="7EE24A16"/>
@@ -19072,7 +19372,7 @@
       </w:pPr>
     </w:lvl>
   </w:abstractNum>
-  <w:abstractNum w:abstractNumId="10">
+  <w:abstractNum w:abstractNumId="10" w15:restartNumberingAfterBreak="0">
     <w:nsid w:val="7FDD1D2E"/>
     <w:multiLevelType w:val="hybridMultilevel"/>
     <w:tmpl w:val="5D9A39C4"/>
@@ -19222,7 +19522,7 @@
 </file>
 
 <file path=word/styles.xml><?xml version="1.0" encoding="utf-8"?>
-<w:styles xmlns:mc="http://schemas.openxmlformats.org/markup-compatibility/2006" xmlns:r="http://schemas.openxmlformats.org/officeDocument/2006/relationships" xmlns:w="http://schemas.openxmlformats.org/wordprocessingml/2006/main" xmlns:w14="http://schemas.microsoft.com/office/word/2010/wordml" xmlns:w15="http://schemas.microsoft.com/office/word/2012/wordml" mc:Ignorable="w14 w15">
+<w:styles xmlns:mc="http://schemas.openxmlformats.org/markup-compatibility/2006" xmlns:r="http://schemas.openxmlformats.org/officeDocument/2006/relationships" xmlns:w="http://schemas.openxmlformats.org/wordprocessingml/2006/main" xmlns:w14="http://schemas.microsoft.com/office/word/2010/wordml" xmlns:w15="http://schemas.microsoft.com/office/word/2012/wordml" xmlns:w16se="http://schemas.microsoft.com/office/word/2015/wordml/symex" mc:Ignorable="w14 w15 w16se">
   <w:docDefaults>
     <w:rPrDefault>
       <w:rPr>
@@ -19738,7 +20038,6 @@
       <w:spacing w:after="0" w:line="240" w:lineRule="auto"/>
     </w:pPr>
     <w:tblPr>
-      <w:tblInd w:w="0" w:type="dxa"/>
       <w:tblBorders>
         <w:top w:val="single" w:sz="4" w:space="0" w:color="auto"/>
         <w:left w:val="single" w:sz="4" w:space="0" w:color="auto"/>
@@ -19747,12 +20046,6 @@
         <w:insideH w:val="single" w:sz="4" w:space="0" w:color="auto"/>
         <w:insideV w:val="single" w:sz="4" w:space="0" w:color="auto"/>
       </w:tblBorders>
-      <w:tblCellMar>
-        <w:top w:w="0" w:type="dxa"/>
-        <w:left w:w="108" w:type="dxa"/>
-        <w:bottom w:w="0" w:type="dxa"/>
-        <w:right w:w="108" w:type="dxa"/>
-      </w:tblCellMar>
     </w:tblPr>
   </w:style>
   <w:style w:type="paragraph" w:styleId="NormalWeb">
@@ -20150,7 +20443,7 @@
 </file>
 
 <file path=customXml/itemProps1.xml><?xml version="1.0" encoding="utf-8"?>
-<ds:datastoreItem xmlns:ds="http://schemas.openxmlformats.org/officeDocument/2006/customXml" ds:itemID="{1AFE6F10-2612-4C5D-B433-7F282A6D07E2}">
+<ds:datastoreItem xmlns:ds="http://schemas.openxmlformats.org/officeDocument/2006/customXml" ds:itemID="{11483447-0296-4E98-9C7D-E117F1C3CCBD}">
   <ds:schemaRefs>
     <ds:schemaRef ds:uri="http://schemas.openxmlformats.org/officeDocument/2006/bibliography"/>
   </ds:schemaRefs>

</xml_diff>

<commit_message>
I added Newton's method
</commit_message>
<xml_diff>
--- a/Docs/Método de la ingeniería.docx
+++ b/Docs/Método de la ingeniería.docx
@@ -1,6 +1,6 @@
 
 <file path=word/document.xml><?xml version="1.0" encoding="utf-8"?>
-<w:document xmlns:wpc="http://schemas.microsoft.com/office/word/2010/wordprocessingCanvas" xmlns:cx="http://schemas.microsoft.com/office/drawing/2014/chartex" xmlns:cx1="http://schemas.microsoft.com/office/drawing/2015/9/8/chartex" xmlns:mc="http://schemas.openxmlformats.org/markup-compatibility/2006" xmlns:o="urn:schemas-microsoft-com:office:office" xmlns:r="http://schemas.openxmlformats.org/officeDocument/2006/relationships" xmlns:m="http://schemas.openxmlformats.org/officeDocument/2006/math" xmlns:v="urn:schemas-microsoft-com:vml" xmlns:wp14="http://schemas.microsoft.com/office/word/2010/wordprocessingDrawing" xmlns:wp="http://schemas.openxmlformats.org/drawingml/2006/wordprocessingDrawing" xmlns:w10="urn:schemas-microsoft-com:office:word" xmlns:w="http://schemas.openxmlformats.org/wordprocessingml/2006/main" xmlns:w14="http://schemas.microsoft.com/office/word/2010/wordml" xmlns:w15="http://schemas.microsoft.com/office/word/2012/wordml" xmlns:w16se="http://schemas.microsoft.com/office/word/2015/wordml/symex" xmlns:wpg="http://schemas.microsoft.com/office/word/2010/wordprocessingGroup" xmlns:wpi="http://schemas.microsoft.com/office/word/2010/wordprocessingInk" xmlns:wne="http://schemas.microsoft.com/office/word/2006/wordml" xmlns:wps="http://schemas.microsoft.com/office/word/2010/wordprocessingShape" mc:Ignorable="w14 w15 w16se wp14">
+<w:document xmlns:wpc="http://schemas.microsoft.com/office/word/2010/wordprocessingCanvas" xmlns:cx="http://schemas.microsoft.com/office/drawing/2014/chartex" xmlns:cx1="http://schemas.microsoft.com/office/drawing/2015/9/8/chartex" xmlns:cx2="http://schemas.microsoft.com/office/drawing/2015/10/21/chartex" xmlns:cx3="http://schemas.microsoft.com/office/drawing/2016/5/9/chartex" xmlns:cx4="http://schemas.microsoft.com/office/drawing/2016/5/10/chartex" xmlns:cx5="http://schemas.microsoft.com/office/drawing/2016/5/11/chartex" xmlns:cx6="http://schemas.microsoft.com/office/drawing/2016/5/12/chartex" xmlns:cx7="http://schemas.microsoft.com/office/drawing/2016/5/13/chartex" xmlns:cx8="http://schemas.microsoft.com/office/drawing/2016/5/14/chartex" xmlns:mc="http://schemas.openxmlformats.org/markup-compatibility/2006" xmlns:aink="http://schemas.microsoft.com/office/drawing/2016/ink" xmlns:am3d="http://schemas.microsoft.com/office/drawing/2017/model3d" xmlns:o="urn:schemas-microsoft-com:office:office" xmlns:r="http://schemas.openxmlformats.org/officeDocument/2006/relationships" xmlns:m="http://schemas.openxmlformats.org/officeDocument/2006/math" xmlns:v="urn:schemas-microsoft-com:vml" xmlns:wp14="http://schemas.microsoft.com/office/word/2010/wordprocessingDrawing" xmlns:wp="http://schemas.openxmlformats.org/drawingml/2006/wordprocessingDrawing" xmlns:w10="urn:schemas-microsoft-com:office:word" xmlns:w="http://schemas.openxmlformats.org/wordprocessingml/2006/main" xmlns:w14="http://schemas.microsoft.com/office/word/2010/wordml" xmlns:w15="http://schemas.microsoft.com/office/word/2012/wordml" xmlns:w16cid="http://schemas.microsoft.com/office/word/2016/wordml/cid" xmlns:w16se="http://schemas.microsoft.com/office/word/2015/wordml/symex" xmlns:wpg="http://schemas.microsoft.com/office/word/2010/wordprocessingGroup" xmlns:wpi="http://schemas.microsoft.com/office/word/2010/wordprocessingInk" xmlns:wne="http://schemas.microsoft.com/office/word/2006/wordml" xmlns:wps="http://schemas.microsoft.com/office/word/2010/wordprocessingShape" mc:Ignorable="w14 w15 w16se w16cid wp14">
   <w:body>
     <w:p>
       <w:pPr>
@@ -3068,6 +3068,7 @@
             <w:id w:val="-573587230"/>
             <w:bibliography/>
           </w:sdtPr>
+          <w:sdtEndPr/>
           <w:sdtContent>
             <w:p>
               <w:pPr>
@@ -3765,6 +3766,7 @@
           <w:id w:val="-1699154482"/>
           <w:citation/>
         </w:sdtPr>
+        <w:sdtEndPr/>
         <w:sdtContent>
           <w:r>
             <w:rPr>
@@ -4352,6 +4354,7 @@
           <w:id w:val="-592788385"/>
           <w:citation/>
         </w:sdtPr>
+        <w:sdtEndPr/>
         <w:sdtContent>
           <w:r>
             <w:rPr>
@@ -4499,6 +4502,7 @@
           <w:id w:val="1955516974"/>
           <w:citation/>
         </w:sdtPr>
+        <w:sdtEndPr/>
         <w:sdtContent>
           <w:r>
             <w:rPr>
@@ -7426,20 +7430,8 @@
           <w:shd w:val="clear" w:color="auto" w:fill="FFFFFF"/>
           <w:lang w:val="es-MX" w:eastAsia="es-CO"/>
         </w:rPr>
-        <w:t xml:space="preserve">El método de </w:t>
-      </w:r>
-      <w:proofErr w:type="spellStart"/>
-      <w:r>
-        <w:rPr>
-          <w:rFonts w:ascii="Arial" w:eastAsia="Times New Roman" w:hAnsi="Arial" w:cs="Arial"/>
-          <w:sz w:val="24"/>
-          <w:szCs w:val="24"/>
-          <w:shd w:val="clear" w:color="auto" w:fill="FFFFFF"/>
-          <w:lang w:val="es-MX" w:eastAsia="es-CO"/>
-        </w:rPr>
-        <w:t>Lin</w:t>
-      </w:r>
-      <w:proofErr w:type="spellEnd"/>
+        <w:t>El método de Lin</w:t>
+      </w:r>
       <w:r>
         <w:rPr>
           <w:rFonts w:ascii="Arial" w:eastAsia="Times New Roman" w:hAnsi="Arial" w:cs="Arial"/>
@@ -10872,7 +10864,7 @@
                 <w:szCs w:val="24"/>
                 <w:lang w:val="en-US"/>
               </w:rPr>
-              <w:t>n, r</w:t>
+              <w:t>2*n</w:t>
             </w:r>
           </w:p>
         </w:tc>
@@ -10975,8 +10967,10 @@
                 <w:sz w:val="24"/>
                 <w:szCs w:val="24"/>
               </w:rPr>
-              <w:t>m</w:t>
-            </w:r>
+              <w:t>n</w:t>
+            </w:r>
+            <w:bookmarkStart w:id="0" w:name="_GoBack"/>
+            <w:bookmarkEnd w:id="0"/>
           </w:p>
         </w:tc>
         <w:tc>
@@ -15893,8 +15887,6 @@
         </w:rPr>
         <w:t>Fase 5: Evaluación y selección de la mejor solución.</w:t>
       </w:r>
-      <w:bookmarkStart w:id="0" w:name="_GoBack"/>
-      <w:bookmarkEnd w:id="0"/>
     </w:p>
     <w:p>
       <w:pPr>
@@ -18090,7 +18082,7 @@
 </file>
 
 <file path=word/endnotes.xml><?xml version="1.0" encoding="utf-8"?>
-<w:endnotes xmlns:wpc="http://schemas.microsoft.com/office/word/2010/wordprocessingCanvas" xmlns:cx="http://schemas.microsoft.com/office/drawing/2014/chartex" xmlns:cx1="http://schemas.microsoft.com/office/drawing/2015/9/8/chartex" xmlns:mc="http://schemas.openxmlformats.org/markup-compatibility/2006" xmlns:o="urn:schemas-microsoft-com:office:office" xmlns:r="http://schemas.openxmlformats.org/officeDocument/2006/relationships" xmlns:m="http://schemas.openxmlformats.org/officeDocument/2006/math" xmlns:v="urn:schemas-microsoft-com:vml" xmlns:wp14="http://schemas.microsoft.com/office/word/2010/wordprocessingDrawing" xmlns:wp="http://schemas.openxmlformats.org/drawingml/2006/wordprocessingDrawing" xmlns:w10="urn:schemas-microsoft-com:office:word" xmlns:w="http://schemas.openxmlformats.org/wordprocessingml/2006/main" xmlns:w14="http://schemas.microsoft.com/office/word/2010/wordml" xmlns:w15="http://schemas.microsoft.com/office/word/2012/wordml" xmlns:w16se="http://schemas.microsoft.com/office/word/2015/wordml/symex" xmlns:wpg="http://schemas.microsoft.com/office/word/2010/wordprocessingGroup" xmlns:wpi="http://schemas.microsoft.com/office/word/2010/wordprocessingInk" xmlns:wne="http://schemas.microsoft.com/office/word/2006/wordml" xmlns:wps="http://schemas.microsoft.com/office/word/2010/wordprocessingShape" mc:Ignorable="w14 w15 w16se wp14">
+<w:endnotes xmlns:wpc="http://schemas.microsoft.com/office/word/2010/wordprocessingCanvas" xmlns:cx="http://schemas.microsoft.com/office/drawing/2014/chartex" xmlns:cx1="http://schemas.microsoft.com/office/drawing/2015/9/8/chartex" xmlns:cx2="http://schemas.microsoft.com/office/drawing/2015/10/21/chartex" xmlns:cx3="http://schemas.microsoft.com/office/drawing/2016/5/9/chartex" xmlns:cx4="http://schemas.microsoft.com/office/drawing/2016/5/10/chartex" xmlns:cx5="http://schemas.microsoft.com/office/drawing/2016/5/11/chartex" xmlns:cx6="http://schemas.microsoft.com/office/drawing/2016/5/12/chartex" xmlns:cx7="http://schemas.microsoft.com/office/drawing/2016/5/13/chartex" xmlns:cx8="http://schemas.microsoft.com/office/drawing/2016/5/14/chartex" xmlns:mc="http://schemas.openxmlformats.org/markup-compatibility/2006" xmlns:aink="http://schemas.microsoft.com/office/drawing/2016/ink" xmlns:am3d="http://schemas.microsoft.com/office/drawing/2017/model3d" xmlns:o="urn:schemas-microsoft-com:office:office" xmlns:r="http://schemas.openxmlformats.org/officeDocument/2006/relationships" xmlns:m="http://schemas.openxmlformats.org/officeDocument/2006/math" xmlns:v="urn:schemas-microsoft-com:vml" xmlns:wp14="http://schemas.microsoft.com/office/word/2010/wordprocessingDrawing" xmlns:wp="http://schemas.openxmlformats.org/drawingml/2006/wordprocessingDrawing" xmlns:w10="urn:schemas-microsoft-com:office:word" xmlns:w="http://schemas.openxmlformats.org/wordprocessingml/2006/main" xmlns:w14="http://schemas.microsoft.com/office/word/2010/wordml" xmlns:w15="http://schemas.microsoft.com/office/word/2012/wordml" xmlns:w16cid="http://schemas.microsoft.com/office/word/2016/wordml/cid" xmlns:w16se="http://schemas.microsoft.com/office/word/2015/wordml/symex" xmlns:wpg="http://schemas.microsoft.com/office/word/2010/wordprocessingGroup" xmlns:wpi="http://schemas.microsoft.com/office/word/2010/wordprocessingInk" xmlns:wne="http://schemas.microsoft.com/office/word/2006/wordml" xmlns:wps="http://schemas.microsoft.com/office/word/2010/wordprocessingShape" mc:Ignorable="w14 w15 w16se w16cid wp14">
   <w:endnote w:type="separator" w:id="-1">
     <w:p>
       <w:pPr>
@@ -18115,7 +18107,7 @@
 </file>
 
 <file path=word/footnotes.xml><?xml version="1.0" encoding="utf-8"?>
-<w:footnotes xmlns:wpc="http://schemas.microsoft.com/office/word/2010/wordprocessingCanvas" xmlns:cx="http://schemas.microsoft.com/office/drawing/2014/chartex" xmlns:cx1="http://schemas.microsoft.com/office/drawing/2015/9/8/chartex" xmlns:mc="http://schemas.openxmlformats.org/markup-compatibility/2006" xmlns:o="urn:schemas-microsoft-com:office:office" xmlns:r="http://schemas.openxmlformats.org/officeDocument/2006/relationships" xmlns:m="http://schemas.openxmlformats.org/officeDocument/2006/math" xmlns:v="urn:schemas-microsoft-com:vml" xmlns:wp14="http://schemas.microsoft.com/office/word/2010/wordprocessingDrawing" xmlns:wp="http://schemas.openxmlformats.org/drawingml/2006/wordprocessingDrawing" xmlns:w10="urn:schemas-microsoft-com:office:word" xmlns:w="http://schemas.openxmlformats.org/wordprocessingml/2006/main" xmlns:w14="http://schemas.microsoft.com/office/word/2010/wordml" xmlns:w15="http://schemas.microsoft.com/office/word/2012/wordml" xmlns:w16se="http://schemas.microsoft.com/office/word/2015/wordml/symex" xmlns:wpg="http://schemas.microsoft.com/office/word/2010/wordprocessingGroup" xmlns:wpi="http://schemas.microsoft.com/office/word/2010/wordprocessingInk" xmlns:wne="http://schemas.microsoft.com/office/word/2006/wordml" xmlns:wps="http://schemas.microsoft.com/office/word/2010/wordprocessingShape" mc:Ignorable="w14 w15 w16se wp14">
+<w:footnotes xmlns:wpc="http://schemas.microsoft.com/office/word/2010/wordprocessingCanvas" xmlns:cx="http://schemas.microsoft.com/office/drawing/2014/chartex" xmlns:cx1="http://schemas.microsoft.com/office/drawing/2015/9/8/chartex" xmlns:cx2="http://schemas.microsoft.com/office/drawing/2015/10/21/chartex" xmlns:cx3="http://schemas.microsoft.com/office/drawing/2016/5/9/chartex" xmlns:cx4="http://schemas.microsoft.com/office/drawing/2016/5/10/chartex" xmlns:cx5="http://schemas.microsoft.com/office/drawing/2016/5/11/chartex" xmlns:cx6="http://schemas.microsoft.com/office/drawing/2016/5/12/chartex" xmlns:cx7="http://schemas.microsoft.com/office/drawing/2016/5/13/chartex" xmlns:cx8="http://schemas.microsoft.com/office/drawing/2016/5/14/chartex" xmlns:mc="http://schemas.openxmlformats.org/markup-compatibility/2006" xmlns:aink="http://schemas.microsoft.com/office/drawing/2016/ink" xmlns:am3d="http://schemas.microsoft.com/office/drawing/2017/model3d" xmlns:o="urn:schemas-microsoft-com:office:office" xmlns:r="http://schemas.openxmlformats.org/officeDocument/2006/relationships" xmlns:m="http://schemas.openxmlformats.org/officeDocument/2006/math" xmlns:v="urn:schemas-microsoft-com:vml" xmlns:wp14="http://schemas.microsoft.com/office/word/2010/wordprocessingDrawing" xmlns:wp="http://schemas.openxmlformats.org/drawingml/2006/wordprocessingDrawing" xmlns:w10="urn:schemas-microsoft-com:office:word" xmlns:w="http://schemas.openxmlformats.org/wordprocessingml/2006/main" xmlns:w14="http://schemas.microsoft.com/office/word/2010/wordml" xmlns:w15="http://schemas.microsoft.com/office/word/2012/wordml" xmlns:w16cid="http://schemas.microsoft.com/office/word/2016/wordml/cid" xmlns:w16se="http://schemas.microsoft.com/office/word/2015/wordml/symex" xmlns:wpg="http://schemas.microsoft.com/office/word/2010/wordprocessingGroup" xmlns:wpi="http://schemas.microsoft.com/office/word/2010/wordprocessingInk" xmlns:wne="http://schemas.microsoft.com/office/word/2006/wordml" xmlns:wps="http://schemas.microsoft.com/office/word/2010/wordprocessingShape" mc:Ignorable="w14 w15 w16se w16cid wp14">
   <w:footnote w:type="separator" w:id="-1">
     <w:p>
       <w:pPr>
@@ -18140,7 +18132,7 @@
 </file>
 
 <file path=word/header1.xml><?xml version="1.0" encoding="utf-8"?>
-<w:hdr xmlns:wpc="http://schemas.microsoft.com/office/word/2010/wordprocessingCanvas" xmlns:cx="http://schemas.microsoft.com/office/drawing/2014/chartex" xmlns:cx1="http://schemas.microsoft.com/office/drawing/2015/9/8/chartex" xmlns:mc="http://schemas.openxmlformats.org/markup-compatibility/2006" xmlns:o="urn:schemas-microsoft-com:office:office" xmlns:r="http://schemas.openxmlformats.org/officeDocument/2006/relationships" xmlns:m="http://schemas.openxmlformats.org/officeDocument/2006/math" xmlns:v="urn:schemas-microsoft-com:vml" xmlns:wp14="http://schemas.microsoft.com/office/word/2010/wordprocessingDrawing" xmlns:wp="http://schemas.openxmlformats.org/drawingml/2006/wordprocessingDrawing" xmlns:w10="urn:schemas-microsoft-com:office:word" xmlns:w="http://schemas.openxmlformats.org/wordprocessingml/2006/main" xmlns:w14="http://schemas.microsoft.com/office/word/2010/wordml" xmlns:w15="http://schemas.microsoft.com/office/word/2012/wordml" xmlns:w16se="http://schemas.microsoft.com/office/word/2015/wordml/symex" xmlns:wpg="http://schemas.microsoft.com/office/word/2010/wordprocessingGroup" xmlns:wpi="http://schemas.microsoft.com/office/word/2010/wordprocessingInk" xmlns:wne="http://schemas.microsoft.com/office/word/2006/wordml" xmlns:wps="http://schemas.microsoft.com/office/word/2010/wordprocessingShape" mc:Ignorable="w14 w15 w16se wp14">
+<w:hdr xmlns:wpc="http://schemas.microsoft.com/office/word/2010/wordprocessingCanvas" xmlns:cx="http://schemas.microsoft.com/office/drawing/2014/chartex" xmlns:cx1="http://schemas.microsoft.com/office/drawing/2015/9/8/chartex" xmlns:cx2="http://schemas.microsoft.com/office/drawing/2015/10/21/chartex" xmlns:cx3="http://schemas.microsoft.com/office/drawing/2016/5/9/chartex" xmlns:cx4="http://schemas.microsoft.com/office/drawing/2016/5/10/chartex" xmlns:cx5="http://schemas.microsoft.com/office/drawing/2016/5/11/chartex" xmlns:cx6="http://schemas.microsoft.com/office/drawing/2016/5/12/chartex" xmlns:cx7="http://schemas.microsoft.com/office/drawing/2016/5/13/chartex" xmlns:cx8="http://schemas.microsoft.com/office/drawing/2016/5/14/chartex" xmlns:mc="http://schemas.openxmlformats.org/markup-compatibility/2006" xmlns:aink="http://schemas.microsoft.com/office/drawing/2016/ink" xmlns:am3d="http://schemas.microsoft.com/office/drawing/2017/model3d" xmlns:o="urn:schemas-microsoft-com:office:office" xmlns:r="http://schemas.openxmlformats.org/officeDocument/2006/relationships" xmlns:m="http://schemas.openxmlformats.org/officeDocument/2006/math" xmlns:v="urn:schemas-microsoft-com:vml" xmlns:wp14="http://schemas.microsoft.com/office/word/2010/wordprocessingDrawing" xmlns:wp="http://schemas.openxmlformats.org/drawingml/2006/wordprocessingDrawing" xmlns:w10="urn:schemas-microsoft-com:office:word" xmlns:w="http://schemas.openxmlformats.org/wordprocessingml/2006/main" xmlns:w14="http://schemas.microsoft.com/office/word/2010/wordml" xmlns:w15="http://schemas.microsoft.com/office/word/2012/wordml" xmlns:w16cid="http://schemas.microsoft.com/office/word/2016/wordml/cid" xmlns:w16se="http://schemas.microsoft.com/office/word/2015/wordml/symex" xmlns:wpg="http://schemas.microsoft.com/office/word/2010/wordprocessingGroup" xmlns:wpi="http://schemas.microsoft.com/office/word/2010/wordprocessingInk" xmlns:wne="http://schemas.microsoft.com/office/word/2006/wordml" xmlns:wps="http://schemas.microsoft.com/office/word/2010/wordprocessingShape" mc:Ignorable="w14 w15 w16se w16cid wp14">
   <w:p>
     <w:pPr>
       <w:pStyle w:val="Encabezado"/>
@@ -18169,7 +18161,7 @@
 </file>
 
 <file path=word/numbering.xml><?xml version="1.0" encoding="utf-8"?>
-<w:numbering xmlns:wpc="http://schemas.microsoft.com/office/word/2010/wordprocessingCanvas" xmlns:cx="http://schemas.microsoft.com/office/drawing/2014/chartex" xmlns:cx1="http://schemas.microsoft.com/office/drawing/2015/9/8/chartex" xmlns:mc="http://schemas.openxmlformats.org/markup-compatibility/2006" xmlns:o="urn:schemas-microsoft-com:office:office" xmlns:r="http://schemas.openxmlformats.org/officeDocument/2006/relationships" xmlns:m="http://schemas.openxmlformats.org/officeDocument/2006/math" xmlns:v="urn:schemas-microsoft-com:vml" xmlns:wp14="http://schemas.microsoft.com/office/word/2010/wordprocessingDrawing" xmlns:wp="http://schemas.openxmlformats.org/drawingml/2006/wordprocessingDrawing" xmlns:w10="urn:schemas-microsoft-com:office:word" xmlns:w="http://schemas.openxmlformats.org/wordprocessingml/2006/main" xmlns:w14="http://schemas.microsoft.com/office/word/2010/wordml" xmlns:w15="http://schemas.microsoft.com/office/word/2012/wordml" xmlns:w16se="http://schemas.microsoft.com/office/word/2015/wordml/symex" xmlns:wpg="http://schemas.microsoft.com/office/word/2010/wordprocessingGroup" xmlns:wpi="http://schemas.microsoft.com/office/word/2010/wordprocessingInk" xmlns:wne="http://schemas.microsoft.com/office/word/2006/wordml" xmlns:wps="http://schemas.microsoft.com/office/word/2010/wordprocessingShape" mc:Ignorable="w14 w15 w16se wp14">
+<w:numbering xmlns:wpc="http://schemas.microsoft.com/office/word/2010/wordprocessingCanvas" xmlns:cx="http://schemas.microsoft.com/office/drawing/2014/chartex" xmlns:cx1="http://schemas.microsoft.com/office/drawing/2015/9/8/chartex" xmlns:cx2="http://schemas.microsoft.com/office/drawing/2015/10/21/chartex" xmlns:cx3="http://schemas.microsoft.com/office/drawing/2016/5/9/chartex" xmlns:cx4="http://schemas.microsoft.com/office/drawing/2016/5/10/chartex" xmlns:cx5="http://schemas.microsoft.com/office/drawing/2016/5/11/chartex" xmlns:cx6="http://schemas.microsoft.com/office/drawing/2016/5/12/chartex" xmlns:cx7="http://schemas.microsoft.com/office/drawing/2016/5/13/chartex" xmlns:cx8="http://schemas.microsoft.com/office/drawing/2016/5/14/chartex" xmlns:mc="http://schemas.openxmlformats.org/markup-compatibility/2006" xmlns:aink="http://schemas.microsoft.com/office/drawing/2016/ink" xmlns:am3d="http://schemas.microsoft.com/office/drawing/2017/model3d" xmlns:o="urn:schemas-microsoft-com:office:office" xmlns:r="http://schemas.openxmlformats.org/officeDocument/2006/relationships" xmlns:m="http://schemas.openxmlformats.org/officeDocument/2006/math" xmlns:v="urn:schemas-microsoft-com:vml" xmlns:wp14="http://schemas.microsoft.com/office/word/2010/wordprocessingDrawing" xmlns:wp="http://schemas.openxmlformats.org/drawingml/2006/wordprocessingDrawing" xmlns:w10="urn:schemas-microsoft-com:office:word" xmlns:w="http://schemas.openxmlformats.org/wordprocessingml/2006/main" xmlns:w14="http://schemas.microsoft.com/office/word/2010/wordml" xmlns:w15="http://schemas.microsoft.com/office/word/2012/wordml" xmlns:w16cid="http://schemas.microsoft.com/office/word/2016/wordml/cid" xmlns:w16se="http://schemas.microsoft.com/office/word/2015/wordml/symex" xmlns:wpg="http://schemas.microsoft.com/office/word/2010/wordprocessingGroup" xmlns:wpi="http://schemas.microsoft.com/office/word/2010/wordprocessingInk" xmlns:wne="http://schemas.microsoft.com/office/word/2006/wordml" xmlns:wps="http://schemas.microsoft.com/office/word/2010/wordprocessingShape" mc:Ignorable="w14 w15 w16se w16cid wp14">
   <w:numPicBullet w:numPicBulletId="0">
     <w:pict>
       <v:shapetype id="_x0000_t75" coordsize="21600,21600" o:spt="75" o:preferrelative="t" path="m@4@5l@4@11@9@11@9@5xe" filled="f" stroked="f">
@@ -18191,7 +18183,7 @@
         <v:path o:extrusionok="f" gradientshapeok="t" o:connecttype="rect"/>
         <o:lock v:ext="edit" aspectratio="t"/>
       </v:shapetype>
-      <v:shape id="_x0000_i1030" type="#_x0000_t75" style="width:11.25pt;height:11.25pt" o:bullet="t">
+      <v:shape id="_x0000_i1027" type="#_x0000_t75" style="width:10.75pt;height:10.75pt" o:bullet="t">
         <v:imagedata r:id="rId1" o:title="mso166B"/>
       </v:shape>
     </w:pict>
@@ -19522,7 +19514,7 @@
 </file>
 
 <file path=word/styles.xml><?xml version="1.0" encoding="utf-8"?>
-<w:styles xmlns:mc="http://schemas.openxmlformats.org/markup-compatibility/2006" xmlns:r="http://schemas.openxmlformats.org/officeDocument/2006/relationships" xmlns:w="http://schemas.openxmlformats.org/wordprocessingml/2006/main" xmlns:w14="http://schemas.microsoft.com/office/word/2010/wordml" xmlns:w15="http://schemas.microsoft.com/office/word/2012/wordml" xmlns:w16se="http://schemas.microsoft.com/office/word/2015/wordml/symex" mc:Ignorable="w14 w15 w16se">
+<w:styles xmlns:mc="http://schemas.openxmlformats.org/markup-compatibility/2006" xmlns:r="http://schemas.openxmlformats.org/officeDocument/2006/relationships" xmlns:w="http://schemas.openxmlformats.org/wordprocessingml/2006/main" xmlns:w14="http://schemas.microsoft.com/office/word/2010/wordml" xmlns:w15="http://schemas.microsoft.com/office/word/2012/wordml" xmlns:w16cid="http://schemas.microsoft.com/office/word/2016/wordml/cid" xmlns:w16se="http://schemas.microsoft.com/office/word/2015/wordml/symex" mc:Ignorable="w14 w15 w16se w16cid">
   <w:docDefaults>
     <w:rPrDefault>
       <w:rPr>
@@ -19538,7 +19530,7 @@
       </w:pPr>
     </w:pPrDefault>
   </w:docDefaults>
-  <w:latentStyles w:defLockedState="0" w:defUIPriority="99" w:defSemiHidden="0" w:defUnhideWhenUsed="0" w:defQFormat="0" w:count="371">
+  <w:latentStyles w:defLockedState="0" w:defUIPriority="99" w:defSemiHidden="0" w:defUnhideWhenUsed="0" w:defQFormat="0" w:count="375">
     <w:lsdException w:name="Normal" w:uiPriority="0" w:qFormat="1"/>
     <w:lsdException w:name="heading 1" w:uiPriority="9" w:qFormat="1"/>
     <w:lsdException w:name="heading 2" w:semiHidden="1" w:uiPriority="9" w:unhideWhenUsed="1" w:qFormat="1"/>
@@ -19644,7 +19636,6 @@
     <w:lsdException w:name="HTML Sample" w:semiHidden="1" w:unhideWhenUsed="1"/>
     <w:lsdException w:name="HTML Typewriter" w:semiHidden="1" w:unhideWhenUsed="1"/>
     <w:lsdException w:name="HTML Variable" w:semiHidden="1" w:unhideWhenUsed="1"/>
-    <w:lsdException w:name="Normal Table" w:semiHidden="1" w:unhideWhenUsed="1"/>
     <w:lsdException w:name="annotation subject" w:semiHidden="1" w:unhideWhenUsed="1"/>
     <w:lsdException w:name="No List" w:semiHidden="1" w:unhideWhenUsed="1"/>
     <w:lsdException w:name="Outline List 1" w:semiHidden="1" w:unhideWhenUsed="1"/>
@@ -19688,10 +19679,8 @@
     <w:lsdException w:name="Table Elegant" w:semiHidden="1" w:unhideWhenUsed="1"/>
     <w:lsdException w:name="Table Professional" w:semiHidden="1" w:unhideWhenUsed="1"/>
     <w:lsdException w:name="Table Subtle 1" w:semiHidden="1" w:unhideWhenUsed="1"/>
-    <w:lsdException w:name="Table Subtle 2" w:semiHidden="1" w:unhideWhenUsed="1"/>
     <w:lsdException w:name="Table Web 1" w:semiHidden="1" w:unhideWhenUsed="1"/>
     <w:lsdException w:name="Table Web 2" w:semiHidden="1" w:unhideWhenUsed="1"/>
-    <w:lsdException w:name="Table Web 3" w:semiHidden="1" w:unhideWhenUsed="1"/>
     <w:lsdException w:name="Balloon Text" w:semiHidden="1" w:unhideWhenUsed="1"/>
     <w:lsdException w:name="Table Grid" w:uiPriority="39"/>
     <w:lsdException w:name="Table Theme" w:semiHidden="1" w:unhideWhenUsed="1"/>
@@ -19910,6 +19899,10 @@
     <w:lsdException w:name="List Table 5 Dark Accent 6" w:uiPriority="50"/>
     <w:lsdException w:name="List Table 6 Colorful Accent 6" w:uiPriority="51"/>
     <w:lsdException w:name="List Table 7 Colorful Accent 6" w:uiPriority="52"/>
+    <w:lsdException w:name="Mention" w:semiHidden="1" w:unhideWhenUsed="1"/>
+    <w:lsdException w:name="Smart Hyperlink" w:semiHidden="1" w:unhideWhenUsed="1"/>
+    <w:lsdException w:name="Hashtag" w:semiHidden="1" w:unhideWhenUsed="1"/>
+    <w:lsdException w:name="Unresolved Mention" w:semiHidden="1" w:unhideWhenUsed="1"/>
   </w:latentStyles>
   <w:style w:type="paragraph" w:default="1" w:styleId="Normal">
     <w:name w:val="Normal"/>
@@ -20443,7 +20436,7 @@
 </file>
 
 <file path=customXml/itemProps1.xml><?xml version="1.0" encoding="utf-8"?>
-<ds:datastoreItem xmlns:ds="http://schemas.openxmlformats.org/officeDocument/2006/customXml" ds:itemID="{11483447-0296-4E98-9C7D-E117F1C3CCBD}">
+<ds:datastoreItem xmlns:ds="http://schemas.openxmlformats.org/officeDocument/2006/customXml" ds:itemID="{0F98B8B4-8E2F-44A6-BD53-B51DB70021EF}">
   <ds:schemaRefs>
     <ds:schemaRef ds:uri="http://schemas.openxmlformats.org/officeDocument/2006/bibliography"/>
   </ds:schemaRefs>

</xml_diff>

<commit_message>
I've added the testCases of Bairstow
</commit_message>
<xml_diff>
--- a/Docs/Método de la ingeniería.docx
+++ b/Docs/Método de la ingeniería.docx
@@ -1,6 +1,6 @@
 
 <file path=word/document.xml><?xml version="1.0" encoding="utf-8"?>
-<w:document xmlns:wpc="http://schemas.microsoft.com/office/word/2010/wordprocessingCanvas" xmlns:mc="http://schemas.openxmlformats.org/markup-compatibility/2006" xmlns:o="urn:schemas-microsoft-com:office:office" xmlns:r="http://schemas.openxmlformats.org/officeDocument/2006/relationships" xmlns:m="http://schemas.openxmlformats.org/officeDocument/2006/math" xmlns:v="urn:schemas-microsoft-com:vml" xmlns:wp14="http://schemas.microsoft.com/office/word/2010/wordprocessingDrawing" xmlns:wp="http://schemas.openxmlformats.org/drawingml/2006/wordprocessingDrawing" xmlns:w10="urn:schemas-microsoft-com:office:word" xmlns:w="http://schemas.openxmlformats.org/wordprocessingml/2006/main" xmlns:w14="http://schemas.microsoft.com/office/word/2010/wordml" xmlns:w15="http://schemas.microsoft.com/office/word/2012/wordml" xmlns:wpg="http://schemas.microsoft.com/office/word/2010/wordprocessingGroup" xmlns:wpi="http://schemas.microsoft.com/office/word/2010/wordprocessingInk" xmlns:wne="http://schemas.microsoft.com/office/word/2006/wordml" xmlns:wps="http://schemas.microsoft.com/office/word/2010/wordprocessingShape" mc:Ignorable="w14 w15 wp14">
+<w:document xmlns:wpc="http://schemas.microsoft.com/office/word/2010/wordprocessingCanvas" xmlns:cx="http://schemas.microsoft.com/office/drawing/2014/chartex" xmlns:cx1="http://schemas.microsoft.com/office/drawing/2015/9/8/chartex" xmlns:mc="http://schemas.openxmlformats.org/markup-compatibility/2006" xmlns:o="urn:schemas-microsoft-com:office:office" xmlns:r="http://schemas.openxmlformats.org/officeDocument/2006/relationships" xmlns:m="http://schemas.openxmlformats.org/officeDocument/2006/math" xmlns:v="urn:schemas-microsoft-com:vml" xmlns:wp14="http://schemas.microsoft.com/office/word/2010/wordprocessingDrawing" xmlns:wp="http://schemas.openxmlformats.org/drawingml/2006/wordprocessingDrawing" xmlns:w10="urn:schemas-microsoft-com:office:word" xmlns:w="http://schemas.openxmlformats.org/wordprocessingml/2006/main" xmlns:w14="http://schemas.microsoft.com/office/word/2010/wordml" xmlns:w15="http://schemas.microsoft.com/office/word/2012/wordml" xmlns:w16se="http://schemas.microsoft.com/office/word/2015/wordml/symex" xmlns:wpg="http://schemas.microsoft.com/office/word/2010/wordprocessingGroup" xmlns:wpi="http://schemas.microsoft.com/office/word/2010/wordprocessingInk" xmlns:wne="http://schemas.microsoft.com/office/word/2006/wordml" xmlns:wps="http://schemas.microsoft.com/office/word/2010/wordprocessingShape" mc:Ignorable="w14 w15 w16se wp14">
   <w:body>
     <w:p>
       <w:pPr>
@@ -2120,13 +2120,23 @@
                 <w:szCs w:val="20"/>
               </w:rPr>
             </w:pPr>
+            <w:proofErr w:type="spellStart"/>
             <w:r>
               <w:rPr>
                 <w:rFonts w:ascii="Arial" w:hAnsi="Arial" w:cs="Arial"/>
                 <w:sz w:val="20"/>
                 <w:szCs w:val="20"/>
               </w:rPr>
-              <w:t>An -&gt; Constantes del polinomio</w:t>
+              <w:t>An</w:t>
+            </w:r>
+            <w:proofErr w:type="spellEnd"/>
+            <w:r>
+              <w:rPr>
+                <w:rFonts w:ascii="Arial" w:hAnsi="Arial" w:cs="Arial"/>
+                <w:sz w:val="20"/>
+                <w:szCs w:val="20"/>
+              </w:rPr>
+              <w:t xml:space="preserve"> -&gt; Constantes del polinomio</w:t>
             </w:r>
           </w:p>
         </w:tc>
@@ -4077,7 +4087,19 @@
           <w:szCs w:val="23"/>
           <w:lang w:eastAsia="es-CO"/>
         </w:rPr>
-        <w:t>+...+a</w:t>
+        <w:t>+...+</w:t>
+      </w:r>
+      <w:proofErr w:type="spellStart"/>
+      <w:r>
+        <w:rPr>
+          <w:rFonts w:ascii="Helvetica" w:eastAsia="Times New Roman" w:hAnsi="Helvetica" w:cs="Times New Roman"/>
+          <w:i/>
+          <w:iCs/>
+          <w:sz w:val="23"/>
+          <w:szCs w:val="23"/>
+          <w:lang w:eastAsia="es-CO"/>
+        </w:rPr>
+        <w:t>a</w:t>
       </w:r>
       <w:r>
         <w:rPr>
@@ -4114,6 +4136,7 @@
         </w:rPr>
         <w:t>n</w:t>
       </w:r>
+      <w:proofErr w:type="spellEnd"/>
       <w:r>
         <w:rPr>
           <w:rFonts w:ascii="Helvetica" w:eastAsia="Times New Roman" w:hAnsi="Helvetica" w:cs="Times New Roman"/>
@@ -4210,7 +4233,31 @@
           <w:szCs w:val="23"/>
           <w:lang w:val="en-US" w:eastAsia="es-CO"/>
         </w:rPr>
-        <w:t>p(x)=(x-r)(b</w:t>
+        <w:t>p(x)=(x-</w:t>
+      </w:r>
+      <w:proofErr w:type="gramStart"/>
+      <w:r>
+        <w:rPr>
+          <w:rFonts w:ascii="Helvetica" w:eastAsia="Times New Roman" w:hAnsi="Helvetica" w:cs="Times New Roman"/>
+          <w:i/>
+          <w:iCs/>
+          <w:sz w:val="23"/>
+          <w:szCs w:val="23"/>
+          <w:lang w:val="en-US" w:eastAsia="es-CO"/>
+        </w:rPr>
+        <w:t>r)(</w:t>
+      </w:r>
+      <w:proofErr w:type="gramEnd"/>
+      <w:r>
+        <w:rPr>
+          <w:rFonts w:ascii="Helvetica" w:eastAsia="Times New Roman" w:hAnsi="Helvetica" w:cs="Times New Roman"/>
+          <w:i/>
+          <w:iCs/>
+          <w:sz w:val="23"/>
+          <w:szCs w:val="23"/>
+          <w:lang w:val="en-US" w:eastAsia="es-CO"/>
+        </w:rPr>
+        <w:t>b</w:t>
       </w:r>
       <w:r>
         <w:rPr>
@@ -4652,43 +4699,97 @@
           <w:sz w:val="24"/>
           <w:szCs w:val="24"/>
         </w:rPr>
-        <w:t>el método de Horner.</w:t>
-      </w:r>
-    </w:p>
-    <w:p>
-      <w:pPr>
-        <w:spacing w:after="0" w:line="240" w:lineRule="auto"/>
-        <w:rPr>
-          <w:rFonts w:ascii="Arial" w:hAnsi="Arial" w:cs="Arial"/>
-          <w:sz w:val="24"/>
-          <w:szCs w:val="24"/>
-        </w:rPr>
-      </w:pPr>
-    </w:p>
-    <w:p>
-      <w:pPr>
-        <w:spacing w:after="0" w:line="240" w:lineRule="auto"/>
-        <w:rPr>
-          <w:rFonts w:ascii="Arial" w:hAnsi="Arial" w:cs="Arial"/>
-          <w:sz w:val="24"/>
-          <w:szCs w:val="24"/>
-        </w:rPr>
-      </w:pPr>
-      <w:r>
-        <w:rPr>
-          <w:rFonts w:ascii="Arial" w:hAnsi="Arial" w:cs="Arial"/>
-          <w:sz w:val="24"/>
-          <w:szCs w:val="24"/>
-        </w:rPr>
-        <w:t xml:space="preserve">Esta solución se basa en usar el método de Horner para probar valores </w:t>
-      </w:r>
-      <w:r>
-        <w:rPr>
-          <w:rFonts w:ascii="Arial" w:hAnsi="Arial" w:cs="Arial"/>
-          <w:sz w:val="24"/>
-          <w:szCs w:val="24"/>
-        </w:rPr>
-        <w:t xml:space="preserve">particulares de x hasta que P(x) = 0. Aunque el calcular la solución de un polinomio para un determinado valor de x es tarea sencilla, el método de Horner reduce drásticamente la cantidad de operaciones para llegar a ese resultado, esto </w:t>
+        <w:t xml:space="preserve">el método de </w:t>
+      </w:r>
+      <w:proofErr w:type="spellStart"/>
+      <w:r>
+        <w:rPr>
+          <w:rFonts w:ascii="Arial" w:hAnsi="Arial" w:cs="Arial"/>
+          <w:sz w:val="24"/>
+          <w:szCs w:val="24"/>
+        </w:rPr>
+        <w:t>Horner</w:t>
+      </w:r>
+      <w:proofErr w:type="spellEnd"/>
+      <w:r>
+        <w:rPr>
+          <w:rFonts w:ascii="Arial" w:hAnsi="Arial" w:cs="Arial"/>
+          <w:sz w:val="24"/>
+          <w:szCs w:val="24"/>
+        </w:rPr>
+        <w:t>.</w:t>
+      </w:r>
+    </w:p>
+    <w:p>
+      <w:pPr>
+        <w:spacing w:after="0" w:line="240" w:lineRule="auto"/>
+        <w:rPr>
+          <w:rFonts w:ascii="Arial" w:hAnsi="Arial" w:cs="Arial"/>
+          <w:sz w:val="24"/>
+          <w:szCs w:val="24"/>
+        </w:rPr>
+      </w:pPr>
+    </w:p>
+    <w:p>
+      <w:pPr>
+        <w:spacing w:after="0" w:line="240" w:lineRule="auto"/>
+        <w:rPr>
+          <w:rFonts w:ascii="Arial" w:hAnsi="Arial" w:cs="Arial"/>
+          <w:sz w:val="24"/>
+          <w:szCs w:val="24"/>
+        </w:rPr>
+      </w:pPr>
+      <w:r>
+        <w:rPr>
+          <w:rFonts w:ascii="Arial" w:hAnsi="Arial" w:cs="Arial"/>
+          <w:sz w:val="24"/>
+          <w:szCs w:val="24"/>
+        </w:rPr>
+        <w:t xml:space="preserve">Esta solución se basa en usar el método de </w:t>
+      </w:r>
+      <w:proofErr w:type="spellStart"/>
+      <w:r>
+        <w:rPr>
+          <w:rFonts w:ascii="Arial" w:hAnsi="Arial" w:cs="Arial"/>
+          <w:sz w:val="24"/>
+          <w:szCs w:val="24"/>
+        </w:rPr>
+        <w:t>Horner</w:t>
+      </w:r>
+      <w:proofErr w:type="spellEnd"/>
+      <w:r>
+        <w:rPr>
+          <w:rFonts w:ascii="Arial" w:hAnsi="Arial" w:cs="Arial"/>
+          <w:sz w:val="24"/>
+          <w:szCs w:val="24"/>
+        </w:rPr>
+        <w:t xml:space="preserve"> para probar valores </w:t>
+      </w:r>
+      <w:r>
+        <w:rPr>
+          <w:rFonts w:ascii="Arial" w:hAnsi="Arial" w:cs="Arial"/>
+          <w:sz w:val="24"/>
+          <w:szCs w:val="24"/>
+        </w:rPr>
+        <w:t xml:space="preserve">particulares de x hasta que P(x) = 0. Aunque el calcular la solución de un polinomio para un determinado valor de x es tarea sencilla, el método de </w:t>
+      </w:r>
+      <w:proofErr w:type="spellStart"/>
+      <w:r>
+        <w:rPr>
+          <w:rFonts w:ascii="Arial" w:hAnsi="Arial" w:cs="Arial"/>
+          <w:sz w:val="24"/>
+          <w:szCs w:val="24"/>
+        </w:rPr>
+        <w:t>Horner</w:t>
+      </w:r>
+      <w:proofErr w:type="spellEnd"/>
+      <w:r>
+        <w:rPr>
+          <w:rFonts w:ascii="Arial" w:hAnsi="Arial" w:cs="Arial"/>
+          <w:sz w:val="24"/>
+          <w:szCs w:val="24"/>
+        </w:rPr>
+        <w:t xml:space="preserve"> reduce drásticamente la cantidad de operaciones para llegar a ese resultado, esto </w:t>
       </w:r>
       <w:r>
         <w:rPr>
@@ -4725,7 +4826,25 @@
           <w:sz w:val="24"/>
           <w:szCs w:val="24"/>
         </w:rPr>
-        <w:t>Para explicar cómo funciona el método de Horner vamos a tomar el siguiente Polinomio</w:t>
+        <w:t xml:space="preserve">Para explicar cómo funciona el método de </w:t>
+      </w:r>
+      <w:proofErr w:type="spellStart"/>
+      <w:r>
+        <w:rPr>
+          <w:rFonts w:ascii="Arial" w:hAnsi="Arial" w:cs="Arial"/>
+          <w:sz w:val="24"/>
+          <w:szCs w:val="24"/>
+        </w:rPr>
+        <w:t>Horner</w:t>
+      </w:r>
+      <w:proofErr w:type="spellEnd"/>
+      <w:r>
+        <w:rPr>
+          <w:rFonts w:ascii="Arial" w:hAnsi="Arial" w:cs="Arial"/>
+          <w:sz w:val="24"/>
+          <w:szCs w:val="24"/>
+        </w:rPr>
+        <w:t xml:space="preserve"> vamos a tomar el siguiente Polinomio</w:t>
       </w:r>
       <w:r>
         <w:rPr>
@@ -6220,6 +6339,7 @@
         </w:rPr>
         <w:t>x</w:t>
       </w:r>
+      <w:proofErr w:type="gramStart"/>
       <w:r>
         <w:rPr>
           <w:rFonts w:ascii="Arial" w:hAnsi="Arial" w:cs="Arial"/>
@@ -6250,6 +6370,7 @@
         </w:rPr>
         <w:t>f</w:t>
       </w:r>
+      <w:proofErr w:type="gramEnd"/>
       <w:r>
         <w:rPr>
           <w:rFonts w:ascii="Arial" w:hAnsi="Arial" w:cs="Arial"/>
@@ -7351,7 +7472,25 @@
           <w:sz w:val="24"/>
           <w:szCs w:val="24"/>
         </w:rPr>
-        <w:t>Método de Bairstow.</w:t>
+        <w:t xml:space="preserve">Método de </w:t>
+      </w:r>
+      <w:proofErr w:type="spellStart"/>
+      <w:r>
+        <w:rPr>
+          <w:rFonts w:ascii="Arial" w:hAnsi="Arial" w:cs="Arial"/>
+          <w:sz w:val="24"/>
+          <w:szCs w:val="24"/>
+        </w:rPr>
+        <w:t>Bairstow</w:t>
+      </w:r>
+      <w:proofErr w:type="spellEnd"/>
+      <w:r>
+        <w:rPr>
+          <w:rFonts w:ascii="Arial" w:hAnsi="Arial" w:cs="Arial"/>
+          <w:sz w:val="24"/>
+          <w:szCs w:val="24"/>
+        </w:rPr>
+        <w:t>.</w:t>
       </w:r>
     </w:p>
     <w:p>
@@ -7383,8 +7522,20 @@
           <w:shd w:val="clear" w:color="auto" w:fill="FFFFFF"/>
           <w:lang w:val="es-MX" w:eastAsia="es-CO"/>
         </w:rPr>
-        <w:t>El método de Lin</w:t>
-      </w:r>
+        <w:t xml:space="preserve">El método de </w:t>
+      </w:r>
+      <w:proofErr w:type="spellStart"/>
+      <w:r>
+        <w:rPr>
+          <w:rFonts w:ascii="Arial" w:eastAsia="Times New Roman" w:hAnsi="Arial" w:cs="Arial"/>
+          <w:sz w:val="24"/>
+          <w:szCs w:val="24"/>
+          <w:shd w:val="clear" w:color="auto" w:fill="FFFFFF"/>
+          <w:lang w:val="es-MX" w:eastAsia="es-CO"/>
+        </w:rPr>
+        <w:t>Lin</w:t>
+      </w:r>
+      <w:proofErr w:type="spellEnd"/>
       <w:r>
         <w:rPr>
           <w:rFonts w:ascii="Arial" w:eastAsia="Times New Roman" w:hAnsi="Arial" w:cs="Arial"/>
@@ -7399,6 +7550,7 @@
         </w:rPr>
         <w:t xml:space="preserve"> </w:t>
       </w:r>
+      <w:proofErr w:type="spellStart"/>
       <w:r>
         <w:rPr>
           <w:rFonts w:ascii="Arial" w:eastAsia="Times New Roman" w:hAnsi="Arial" w:cs="Arial"/>
@@ -7411,6 +7563,7 @@
         </w:rPr>
         <w:t>Bairstow</w:t>
       </w:r>
+      <w:proofErr w:type="spellEnd"/>
       <w:r>
         <w:rPr>
           <w:rFonts w:ascii="Arial" w:eastAsia="Times New Roman" w:hAnsi="Arial" w:cs="Arial"/>
@@ -7473,8 +7626,21 @@
           <w:shd w:val="clear" w:color="auto" w:fill="FFFFFF"/>
           <w:lang w:val="es-MX" w:eastAsia="es-CO"/>
         </w:rPr>
-        <w:t>Newton Raphson</w:t>
-      </w:r>
+        <w:t xml:space="preserve">Newton </w:t>
+      </w:r>
+      <w:proofErr w:type="spellStart"/>
+      <w:r>
+        <w:rPr>
+          <w:rFonts w:ascii="Arial" w:eastAsia="Times New Roman" w:hAnsi="Arial" w:cs="Arial"/>
+          <w:iCs/>
+          <w:sz w:val="24"/>
+          <w:szCs w:val="24"/>
+          <w:shd w:val="clear" w:color="auto" w:fill="FFFFFF"/>
+          <w:lang w:val="es-MX" w:eastAsia="es-CO"/>
+        </w:rPr>
+        <w:t>Raphson</w:t>
+      </w:r>
+      <w:proofErr w:type="spellEnd"/>
       <w:r>
         <w:rPr>
           <w:rFonts w:ascii="Arial" w:eastAsia="Times New Roman" w:hAnsi="Arial" w:cs="Arial"/>
@@ -7740,6 +7906,7 @@
         </w:rPr>
         <w:t>Dado </w:t>
       </w:r>
+      <w:proofErr w:type="spellStart"/>
       <w:r>
         <w:rPr>
           <w:rFonts w:ascii="Arial" w:eastAsia="Times New Roman" w:hAnsi="Arial" w:cs="Arial"/>
@@ -7765,6 +7932,7 @@
         </w:rPr>
         <w:t>n</w:t>
       </w:r>
+      <w:proofErr w:type="spellEnd"/>
       <w:r>
         <w:rPr>
           <w:rFonts w:ascii="Arial" w:eastAsia="Times New Roman" w:hAnsi="Arial" w:cs="Arial"/>
@@ -8003,6 +8171,7 @@
         </w:rPr>
         <w:t>, tal que, el residuo de </w:t>
       </w:r>
+      <w:proofErr w:type="spellStart"/>
       <w:r>
         <w:rPr>
           <w:rFonts w:ascii="Arial" w:eastAsia="Times New Roman" w:hAnsi="Arial" w:cs="Arial"/>
@@ -8028,6 +8197,7 @@
         </w:rPr>
         <w:t>n</w:t>
       </w:r>
+      <w:proofErr w:type="spellEnd"/>
       <w:r>
         <w:rPr>
           <w:rFonts w:ascii="Arial" w:eastAsia="Times New Roman" w:hAnsi="Arial" w:cs="Arial"/>
@@ -8174,7 +8344,18 @@
           <w:shd w:val="clear" w:color="auto" w:fill="FFFFFF"/>
           <w:lang w:val="es-MX" w:eastAsia="es-CO"/>
         </w:rPr>
-        <w:t>Se calcula </w:t>
+        <w:t xml:space="preserve">Se </w:t>
+      </w:r>
+      <w:proofErr w:type="gramStart"/>
+      <w:r>
+        <w:rPr>
+          <w:rFonts w:ascii="Arial" w:eastAsia="Times New Roman" w:hAnsi="Arial" w:cs="Arial"/>
+          <w:sz w:val="24"/>
+          <w:szCs w:val="24"/>
+          <w:shd w:val="clear" w:color="auto" w:fill="FFFFFF"/>
+          <w:lang w:val="es-MX" w:eastAsia="es-CO"/>
+        </w:rPr>
+        <w:t>calcula </w:t>
       </w:r>
       <w:r>
         <w:rPr>
@@ -8199,8 +8380,9 @@
           <w:vertAlign w:val="subscript"/>
           <w:lang w:val="es-MX" w:eastAsia="es-CO"/>
         </w:rPr>
-        <w:t>n-2</w:t>
-      </w:r>
+        <w:t>n</w:t>
+      </w:r>
+      <w:proofErr w:type="gramEnd"/>
       <w:r>
         <w:rPr>
           <w:rFonts w:ascii="Arial" w:eastAsia="Times New Roman" w:hAnsi="Arial" w:cs="Arial"/>
@@ -8209,9 +8391,10 @@
           <w:sz w:val="24"/>
           <w:szCs w:val="24"/>
           <w:shd w:val="clear" w:color="auto" w:fill="FFFFFF"/>
+          <w:vertAlign w:val="subscript"/>
           <w:lang w:val="es-MX" w:eastAsia="es-CO"/>
         </w:rPr>
-        <w:t>(x)= f</w:t>
+        <w:t>-2</w:t>
       </w:r>
       <w:r>
         <w:rPr>
@@ -8221,11 +8404,37 @@
           <w:sz w:val="24"/>
           <w:szCs w:val="24"/>
           <w:shd w:val="clear" w:color="auto" w:fill="FFFFFF"/>
+          <w:lang w:val="es-MX" w:eastAsia="es-CO"/>
+        </w:rPr>
+        <w:t xml:space="preserve">(x)= </w:t>
+      </w:r>
+      <w:proofErr w:type="spellStart"/>
+      <w:r>
+        <w:rPr>
+          <w:rFonts w:ascii="Arial" w:eastAsia="Times New Roman" w:hAnsi="Arial" w:cs="Arial"/>
+          <w:i/>
+          <w:iCs/>
+          <w:sz w:val="24"/>
+          <w:szCs w:val="24"/>
+          <w:shd w:val="clear" w:color="auto" w:fill="FFFFFF"/>
+          <w:lang w:val="es-MX" w:eastAsia="es-CO"/>
+        </w:rPr>
+        <w:t>f</w:t>
+      </w:r>
+      <w:r>
+        <w:rPr>
+          <w:rFonts w:ascii="Arial" w:eastAsia="Times New Roman" w:hAnsi="Arial" w:cs="Arial"/>
+          <w:i/>
+          <w:iCs/>
+          <w:sz w:val="24"/>
+          <w:szCs w:val="24"/>
+          <w:shd w:val="clear" w:color="auto" w:fill="FFFFFF"/>
           <w:vertAlign w:val="subscript"/>
           <w:lang w:val="es-MX" w:eastAsia="es-CO"/>
         </w:rPr>
         <w:t>n</w:t>
       </w:r>
+      <w:proofErr w:type="spellEnd"/>
       <w:r>
         <w:rPr>
           <w:rFonts w:ascii="Arial" w:eastAsia="Times New Roman" w:hAnsi="Arial" w:cs="Arial"/>
@@ -8300,6 +8509,7 @@
         </w:rPr>
         <w:t>Hacemos </w:t>
       </w:r>
+      <w:proofErr w:type="spellStart"/>
       <w:r>
         <w:rPr>
           <w:rFonts w:ascii="Arial" w:eastAsia="Times New Roman" w:hAnsi="Arial" w:cs="Arial"/>
@@ -8325,6 +8535,7 @@
         </w:rPr>
         <w:t>n</w:t>
       </w:r>
+      <w:proofErr w:type="spellEnd"/>
       <w:r>
         <w:rPr>
           <w:rFonts w:ascii="Arial" w:eastAsia="Times New Roman" w:hAnsi="Arial" w:cs="Arial"/>
@@ -8960,7 +9171,27 @@
           <w:szCs w:val="24"/>
           <w:shd w:val="clear" w:color="auto" w:fill="FFFFFF"/>
         </w:rPr>
-        <w:t>. Este método requiere de menos pasos en un programa, sin embargo, converge más lentamente que el de Newton-Raphson.</w:t>
+        <w:t>. Este método requiere de menos pasos en un programa, sin embargo, converge más lentamente que el de Newton-R</w:t>
+      </w:r>
+      <w:proofErr w:type="spellStart"/>
+      <w:r>
+        <w:rPr>
+          <w:rFonts w:ascii="Arial" w:hAnsi="Arial" w:cs="Arial"/>
+          <w:sz w:val="24"/>
+          <w:szCs w:val="24"/>
+          <w:shd w:val="clear" w:color="auto" w:fill="FFFFFF"/>
+        </w:rPr>
+        <w:t>aphson</w:t>
+      </w:r>
+      <w:proofErr w:type="spellEnd"/>
+      <w:r>
+        <w:rPr>
+          <w:rFonts w:ascii="Arial" w:hAnsi="Arial" w:cs="Arial"/>
+          <w:sz w:val="24"/>
+          <w:szCs w:val="24"/>
+          <w:shd w:val="clear" w:color="auto" w:fill="FFFFFF"/>
+        </w:rPr>
+        <w:t>.</w:t>
       </w:r>
     </w:p>
     <w:p>
@@ -10112,7 +10343,25 @@
                 <w:sz w:val="24"/>
                 <w:szCs w:val="24"/>
               </w:rPr>
-              <w:t>Esta alternativa se descartó porque pese a que el método de Horner para resolver un polinomio para un determinado valor de x es muy efectivo, el ir probando diferentes valores de x hasta que P(x) = 0 podría tener una complejidad</w:t>
+              <w:t xml:space="preserve">Esta alternativa se descartó porque pese a que el método de </w:t>
+            </w:r>
+            <w:proofErr w:type="spellStart"/>
+            <w:r>
+              <w:rPr>
+                <w:rFonts w:ascii="Arial" w:hAnsi="Arial" w:cs="Arial"/>
+                <w:sz w:val="24"/>
+                <w:szCs w:val="24"/>
+              </w:rPr>
+              <w:t>Horner</w:t>
+            </w:r>
+            <w:proofErr w:type="spellEnd"/>
+            <w:r>
+              <w:rPr>
+                <w:rFonts w:ascii="Arial" w:hAnsi="Arial" w:cs="Arial"/>
+                <w:sz w:val="24"/>
+                <w:szCs w:val="24"/>
+              </w:rPr>
+              <w:t xml:space="preserve"> para resolver un polinomio para un determinado valor de x es muy efectivo, el ir probando diferentes valores de x hasta que P(x) = 0 podría tener una complejidad</w:t>
             </w:r>
             <w:r>
               <w:rPr>
@@ -10128,7 +10377,25 @@
                 <w:sz w:val="24"/>
                 <w:szCs w:val="24"/>
               </w:rPr>
-              <w:t xml:space="preserve"> de O(n!) o nunca acabar.</w:t>
+              <w:t xml:space="preserve"> de O(</w:t>
+            </w:r>
+            <w:proofErr w:type="gramStart"/>
+            <w:r>
+              <w:rPr>
+                <w:rFonts w:ascii="Arial" w:hAnsi="Arial" w:cs="Arial"/>
+                <w:sz w:val="24"/>
+                <w:szCs w:val="24"/>
+              </w:rPr>
+              <w:t>n!</w:t>
+            </w:r>
+            <w:proofErr w:type="gramEnd"/>
+            <w:r>
+              <w:rPr>
+                <w:rFonts w:ascii="Arial" w:hAnsi="Arial" w:cs="Arial"/>
+                <w:sz w:val="24"/>
+                <w:szCs w:val="24"/>
+              </w:rPr>
+              <w:t>) o nunca acabar.</w:t>
             </w:r>
           </w:p>
         </w:tc>
@@ -10411,7 +10678,25 @@
           <w:sz w:val="24"/>
           <w:szCs w:val="24"/>
         </w:rPr>
-        <w:t>algoritmos más importantes para así podernos dar una idea de como implementarlos en código. Además, aprovecharemos el pseudocódigo para sacar la complejidad espacial y temporal de cada algoritmo.</w:t>
+        <w:t xml:space="preserve">algoritmos más importantes para así podernos dar una idea de </w:t>
+      </w:r>
+      <w:proofErr w:type="spellStart"/>
+      <w:r>
+        <w:rPr>
+          <w:rFonts w:ascii="Arial" w:hAnsi="Arial" w:cs="Arial"/>
+          <w:sz w:val="24"/>
+          <w:szCs w:val="24"/>
+        </w:rPr>
+        <w:t>como</w:t>
+      </w:r>
+      <w:proofErr w:type="spellEnd"/>
+      <w:r>
+        <w:rPr>
+          <w:rFonts w:ascii="Arial" w:hAnsi="Arial" w:cs="Arial"/>
+          <w:sz w:val="24"/>
+          <w:szCs w:val="24"/>
+        </w:rPr>
+        <w:t xml:space="preserve"> implementarlos en código. Además, aprovecharemos el pseudocódigo para sacar la complejidad espacial y temporal de cada algoritmo.</w:t>
       </w:r>
     </w:p>
     <w:p>
@@ -10517,6 +10802,7 @@
                 <w:lang w:val="en-US"/>
               </w:rPr>
             </w:pPr>
+            <w:proofErr w:type="spellStart"/>
             <w:r>
               <w:rPr>
                 <w:rFonts w:ascii="Arial" w:hAnsi="Arial" w:cs="Arial"/>
@@ -10525,7 +10811,62 @@
                 <w:szCs w:val="24"/>
                 <w:lang w:val="en-US"/>
               </w:rPr>
-              <w:t>Bairstow(a[], r0, s0, re[], im[])</w:t>
+              <w:t>Bairstow</w:t>
+            </w:r>
+            <w:proofErr w:type="spellEnd"/>
+            <w:r>
+              <w:rPr>
+                <w:rFonts w:ascii="Arial" w:hAnsi="Arial" w:cs="Arial"/>
+                <w:b/>
+                <w:sz w:val="24"/>
+                <w:szCs w:val="24"/>
+                <w:lang w:val="en-US"/>
+              </w:rPr>
+              <w:t>(</w:t>
+            </w:r>
+            <w:proofErr w:type="gramStart"/>
+            <w:r>
+              <w:rPr>
+                <w:rFonts w:ascii="Arial" w:hAnsi="Arial" w:cs="Arial"/>
+                <w:b/>
+                <w:sz w:val="24"/>
+                <w:szCs w:val="24"/>
+                <w:lang w:val="en-US"/>
+              </w:rPr>
+              <w:t>a[</w:t>
+            </w:r>
+            <w:proofErr w:type="gramEnd"/>
+            <w:r>
+              <w:rPr>
+                <w:rFonts w:ascii="Arial" w:hAnsi="Arial" w:cs="Arial"/>
+                <w:b/>
+                <w:sz w:val="24"/>
+                <w:szCs w:val="24"/>
+                <w:lang w:val="en-US"/>
+              </w:rPr>
+              <w:t xml:space="preserve">], r0, s0, re[], </w:t>
+            </w:r>
+            <w:proofErr w:type="spellStart"/>
+            <w:r>
+              <w:rPr>
+                <w:rFonts w:ascii="Arial" w:hAnsi="Arial" w:cs="Arial"/>
+                <w:b/>
+                <w:sz w:val="24"/>
+                <w:szCs w:val="24"/>
+                <w:lang w:val="en-US"/>
+              </w:rPr>
+              <w:t>im</w:t>
+            </w:r>
+            <w:proofErr w:type="spellEnd"/>
+            <w:r>
+              <w:rPr>
+                <w:rFonts w:ascii="Arial" w:hAnsi="Arial" w:cs="Arial"/>
+                <w:b/>
+                <w:sz w:val="24"/>
+                <w:szCs w:val="24"/>
+                <w:lang w:val="en-US"/>
+              </w:rPr>
+              <w:t>[])</w:t>
             </w:r>
           </w:p>
         </w:tc>
@@ -10612,7 +10953,25 @@
           </w:tcPr>
           <w:p>
             <w:r>
-              <w:t>n = a.length, iter =0;</w:t>
+              <w:t xml:space="preserve">n = </w:t>
+            </w:r>
+            <w:proofErr w:type="spellStart"/>
+            <w:proofErr w:type="gramStart"/>
+            <w:r>
+              <w:t>a.length</w:t>
+            </w:r>
+            <w:proofErr w:type="spellEnd"/>
+            <w:proofErr w:type="gramEnd"/>
+            <w:r>
+              <w:t xml:space="preserve">, </w:t>
+            </w:r>
+            <w:proofErr w:type="spellStart"/>
+            <w:r>
+              <w:t>iter</w:t>
+            </w:r>
+            <w:proofErr w:type="spellEnd"/>
+            <w:r>
+              <w:t xml:space="preserve"> =0;</w:t>
             </w:r>
           </w:p>
         </w:tc>
@@ -10699,11 +11058,19 @@
                 <w:lang w:val="en-US"/>
               </w:rPr>
             </w:pPr>
+            <w:proofErr w:type="gramStart"/>
             <w:r>
               <w:rPr>
                 <w:lang w:val="en-US"/>
               </w:rPr>
-              <w:t>b[] = new double[n], c[] = new double[n]</w:t>
+              <w:t>b[</w:t>
+            </w:r>
+            <w:proofErr w:type="gramEnd"/>
+            <w:r>
+              <w:rPr>
+                <w:lang w:val="en-US"/>
+              </w:rPr>
+              <w:t>] = new double[n], c[] = new double[n]</w:t>
             </w:r>
           </w:p>
         </w:tc>
@@ -10789,8 +11156,26 @@
             <w:tcW w:w="4253" w:type="dxa"/>
           </w:tcPr>
           <w:p>
-            <w:r>
-              <w:t>roots[] = new double[n]</w:t>
+            <w:proofErr w:type="spellStart"/>
+            <w:proofErr w:type="gramStart"/>
+            <w:r>
+              <w:t>roots</w:t>
+            </w:r>
+            <w:proofErr w:type="spellEnd"/>
+            <w:r>
+              <w:t>[</w:t>
+            </w:r>
+            <w:proofErr w:type="gramEnd"/>
+            <w:r>
+              <w:t xml:space="preserve">] = new </w:t>
+            </w:r>
+            <w:proofErr w:type="spellStart"/>
+            <w:r>
+              <w:t>double</w:t>
+            </w:r>
+            <w:proofErr w:type="spellEnd"/>
+            <w:r>
+              <w:t>[n]</w:t>
             </w:r>
           </w:p>
         </w:tc>
@@ -10964,8 +11349,30 @@
               <w:rPr>
                 <w:lang w:val="en-US"/>
               </w:rPr>
-              <w:t>r=r0, s=s0,det, ds, dr</w:t>
-            </w:r>
+              <w:t>r=r0, s=s</w:t>
+            </w:r>
+            <w:proofErr w:type="gramStart"/>
+            <w:r>
+              <w:rPr>
+                <w:lang w:val="en-US"/>
+              </w:rPr>
+              <w:t>0,det</w:t>
+            </w:r>
+            <w:proofErr w:type="gramEnd"/>
+            <w:r>
+              <w:rPr>
+                <w:lang w:val="en-US"/>
+              </w:rPr>
+              <w:t xml:space="preserve">, ds, </w:t>
+            </w:r>
+            <w:proofErr w:type="spellStart"/>
+            <w:r>
+              <w:rPr>
+                <w:lang w:val="en-US"/>
+              </w:rPr>
+              <w:t>dr</w:t>
+            </w:r>
+            <w:proofErr w:type="spellEnd"/>
           </w:p>
         </w:tc>
         <w:tc>
@@ -11050,8 +11457,13 @@
             <w:tcW w:w="4253" w:type="dxa"/>
           </w:tcPr>
           <w:p>
-            <w:r>
-              <w:t>MaxIter = 100, i</w:t>
+            <w:proofErr w:type="spellStart"/>
+            <w:r>
+              <w:t>MaxIter</w:t>
+            </w:r>
+            <w:proofErr w:type="spellEnd"/>
+            <w:r>
+              <w:t xml:space="preserve"> = 100, i</w:t>
             </w:r>
           </w:p>
         </w:tc>
@@ -11138,11 +11550,69 @@
                 <w:lang w:val="en-US"/>
               </w:rPr>
             </w:pPr>
+            <w:proofErr w:type="gramStart"/>
             <w:r>
               <w:rPr>
                 <w:lang w:val="en-US"/>
               </w:rPr>
-              <w:t>for(iter=0; iter&lt; MaxIter &amp;&amp; n&gt;3; iter++)</w:t>
+              <w:t>for(</w:t>
+            </w:r>
+            <w:proofErr w:type="spellStart"/>
+            <w:proofErr w:type="gramEnd"/>
+            <w:r>
+              <w:rPr>
+                <w:lang w:val="en-US"/>
+              </w:rPr>
+              <w:t>iter</w:t>
+            </w:r>
+            <w:proofErr w:type="spellEnd"/>
+            <w:r>
+              <w:rPr>
+                <w:lang w:val="en-US"/>
+              </w:rPr>
+              <w:t xml:space="preserve">=0; </w:t>
+            </w:r>
+            <w:proofErr w:type="spellStart"/>
+            <w:r>
+              <w:rPr>
+                <w:lang w:val="en-US"/>
+              </w:rPr>
+              <w:t>iter</w:t>
+            </w:r>
+            <w:proofErr w:type="spellEnd"/>
+            <w:r>
+              <w:rPr>
+                <w:lang w:val="en-US"/>
+              </w:rPr>
+              <w:t xml:space="preserve">&lt; </w:t>
+            </w:r>
+            <w:proofErr w:type="spellStart"/>
+            <w:r>
+              <w:rPr>
+                <w:lang w:val="en-US"/>
+              </w:rPr>
+              <w:t>MaxIter</w:t>
+            </w:r>
+            <w:proofErr w:type="spellEnd"/>
+            <w:r>
+              <w:rPr>
+                <w:lang w:val="en-US"/>
+              </w:rPr>
+              <w:t xml:space="preserve"> &amp;&amp; n&gt;3; </w:t>
+            </w:r>
+            <w:proofErr w:type="spellStart"/>
+            <w:r>
+              <w:rPr>
+                <w:lang w:val="en-US"/>
+              </w:rPr>
+              <w:t>iter</w:t>
+            </w:r>
+            <w:proofErr w:type="spellEnd"/>
+            <w:r>
+              <w:rPr>
+                <w:lang w:val="en-US"/>
+              </w:rPr>
+              <w:t>++)</w:t>
             </w:r>
           </w:p>
         </w:tc>
@@ -11264,6 +11734,7 @@
                 <w:szCs w:val="24"/>
               </w:rPr>
             </w:pPr>
+            <w:proofErr w:type="spellStart"/>
             <w:r>
               <w:rPr>
                 <w:rFonts w:ascii="Arial" w:hAnsi="Arial" w:cs="Arial"/>
@@ -11286,7 +11757,16 @@
                 <w:sz w:val="24"/>
                 <w:szCs w:val="24"/>
               </w:rPr>
-              <w:t>og(n)</w:t>
+              <w:t>og</w:t>
+            </w:r>
+            <w:proofErr w:type="spellEnd"/>
+            <w:r>
+              <w:rPr>
+                <w:rFonts w:ascii="Arial" w:hAnsi="Arial" w:cs="Arial"/>
+                <w:sz w:val="24"/>
+                <w:szCs w:val="24"/>
+              </w:rPr>
+              <w:t>(n)</w:t>
             </w:r>
           </w:p>
         </w:tc>
@@ -11320,8 +11800,21 @@
             <w:tcW w:w="4253" w:type="dxa"/>
           </w:tcPr>
           <w:p>
-            <w:r>
-              <w:t>Division_Derivada(a, b, c, r, s, n)</w:t>
+            <w:proofErr w:type="spellStart"/>
+            <w:r>
+              <w:t>Division_</w:t>
+            </w:r>
+            <w:proofErr w:type="gramStart"/>
+            <w:r>
+              <w:t>Derivada</w:t>
+            </w:r>
+            <w:proofErr w:type="spellEnd"/>
+            <w:r>
+              <w:t>(</w:t>
+            </w:r>
+            <w:proofErr w:type="gramEnd"/>
+            <w:r>
+              <w:t>a, b, c, r, s, n)</w:t>
             </w:r>
           </w:p>
         </w:tc>
@@ -11369,7 +11862,25 @@
                 <w:sz w:val="24"/>
                 <w:szCs w:val="24"/>
               </w:rPr>
-              <w:t>(n-1)+Log(n)</w:t>
+              <w:t>(n-</w:t>
+            </w:r>
+            <w:proofErr w:type="gramStart"/>
+            <w:r>
+              <w:rPr>
+                <w:rFonts w:ascii="Arial" w:hAnsi="Arial" w:cs="Arial"/>
+                <w:sz w:val="24"/>
+                <w:szCs w:val="24"/>
+              </w:rPr>
+              <w:t>1)+</w:t>
+            </w:r>
+            <w:proofErr w:type="gramEnd"/>
+            <w:r>
+              <w:rPr>
+                <w:rFonts w:ascii="Arial" w:hAnsi="Arial" w:cs="Arial"/>
+                <w:sz w:val="24"/>
+                <w:szCs w:val="24"/>
+              </w:rPr>
+              <w:t>Log(n)</w:t>
             </w:r>
           </w:p>
         </w:tc>
@@ -11403,8 +11914,21 @@
             <w:tcW w:w="4253" w:type="dxa"/>
           </w:tcPr>
           <w:p>
-            <w:r>
-              <w:t>det = c[2]*c[2] - c[3]*c[1]</w:t>
+            <w:proofErr w:type="spellStart"/>
+            <w:r>
+              <w:t>det</w:t>
+            </w:r>
+            <w:proofErr w:type="spellEnd"/>
+            <w:r>
+              <w:t xml:space="preserve"> = c[2]*</w:t>
+            </w:r>
+            <w:proofErr w:type="gramStart"/>
+            <w:r>
+              <w:t>c[</w:t>
+            </w:r>
+            <w:proofErr w:type="gramEnd"/>
+            <w:r>
+              <w:t>2] - c[3]*c[1]</w:t>
             </w:r>
           </w:p>
         </w:tc>
@@ -11486,8 +12010,26 @@
             <w:tcW w:w="4253" w:type="dxa"/>
           </w:tcPr>
           <w:p>
-            <w:r>
-              <w:t>if(det!=0)</w:t>
+            <w:proofErr w:type="spellStart"/>
+            <w:r>
+              <w:t>if</w:t>
+            </w:r>
+            <w:proofErr w:type="spellEnd"/>
+            <w:r>
+              <w:t>(</w:t>
+            </w:r>
+            <w:proofErr w:type="spellStart"/>
+            <w:proofErr w:type="gramStart"/>
+            <w:r>
+              <w:t>det</w:t>
+            </w:r>
+            <w:proofErr w:type="spellEnd"/>
+            <w:r>
+              <w:t>!=</w:t>
+            </w:r>
+            <w:proofErr w:type="gramEnd"/>
+            <w:r>
+              <w:t>0)</w:t>
             </w:r>
           </w:p>
         </w:tc>
@@ -11561,9 +12103,27 @@
             <w:tcW w:w="4253" w:type="dxa"/>
           </w:tcPr>
           <w:p>
-            <w:r>
-              <w:t>dr = (-b[1]*c[2] + b[0]*c[3])/det</w:t>
-            </w:r>
+            <w:proofErr w:type="spellStart"/>
+            <w:r>
+              <w:t>dr</w:t>
+            </w:r>
+            <w:proofErr w:type="spellEnd"/>
+            <w:r>
+              <w:t xml:space="preserve"> = (-b[1]*</w:t>
+            </w:r>
+            <w:proofErr w:type="gramStart"/>
+            <w:r>
+              <w:t>c[</w:t>
+            </w:r>
+            <w:proofErr w:type="gramEnd"/>
+            <w:r>
+              <w:t>2] + b[0]*c[3])/</w:t>
+            </w:r>
+            <w:proofErr w:type="spellStart"/>
+            <w:r>
+              <w:t>det</w:t>
+            </w:r>
+            <w:proofErr w:type="spellEnd"/>
           </w:p>
         </w:tc>
         <w:tc>
@@ -11644,8 +12204,29 @@
             <w:tcW w:w="4253" w:type="dxa"/>
           </w:tcPr>
           <w:p>
-            <w:r>
-              <w:t xml:space="preserve">ds = (-b[0]*c[2] + b[1]*c[1])/det          </w:t>
+            <w:proofErr w:type="spellStart"/>
+            <w:r>
+              <w:t>ds</w:t>
+            </w:r>
+            <w:proofErr w:type="spellEnd"/>
+            <w:r>
+              <w:t xml:space="preserve"> = (-b[0]*</w:t>
+            </w:r>
+            <w:proofErr w:type="gramStart"/>
+            <w:r>
+              <w:t>c[</w:t>
+            </w:r>
+            <w:proofErr w:type="gramEnd"/>
+            <w:r>
+              <w:t>2] + b[1]*c[1])/</w:t>
+            </w:r>
+            <w:proofErr w:type="spellStart"/>
+            <w:r>
+              <w:t>det</w:t>
+            </w:r>
+            <w:proofErr w:type="spellEnd"/>
+            <w:r>
+              <w:t xml:space="preserve">          </w:t>
             </w:r>
           </w:p>
         </w:tc>
@@ -11728,8 +12309,13 @@
           </w:tcPr>
           <w:p>
             <w:r>
-              <w:t>r = r+dr</w:t>
-            </w:r>
+              <w:t xml:space="preserve">r = </w:t>
+            </w:r>
+            <w:proofErr w:type="spellStart"/>
+            <w:r>
+              <w:t>r+dr</w:t>
+            </w:r>
+            <w:proofErr w:type="spellEnd"/>
           </w:p>
         </w:tc>
         <w:tc>
@@ -11811,8 +12397,13 @@
           </w:tcPr>
           <w:p>
             <w:r>
-              <w:t>s = s+ds</w:t>
-            </w:r>
+              <w:t xml:space="preserve">s = </w:t>
+            </w:r>
+            <w:proofErr w:type="spellStart"/>
+            <w:r>
+              <w:t>s+ds</w:t>
+            </w:r>
+            <w:proofErr w:type="spellEnd"/>
           </w:p>
         </w:tc>
         <w:tc>
@@ -11893,8 +12484,21 @@
             <w:tcW w:w="4253" w:type="dxa"/>
           </w:tcPr>
           <w:p>
-            <w:r>
-              <w:t xml:space="preserve">if(r!=0) </w:t>
+            <w:proofErr w:type="spellStart"/>
+            <w:r>
+              <w:t>if</w:t>
+            </w:r>
+            <w:proofErr w:type="spellEnd"/>
+            <w:r>
+              <w:t>(</w:t>
+            </w:r>
+            <w:proofErr w:type="gramStart"/>
+            <w:r>
+              <w:t>r!=</w:t>
+            </w:r>
+            <w:proofErr w:type="gramEnd"/>
+            <w:r>
+              <w:t xml:space="preserve">0) </w:t>
             </w:r>
           </w:p>
         </w:tc>
@@ -11969,7 +12573,31 @@
           </w:tcPr>
           <w:p>
             <w:r>
-              <w:t>ea1 = Math.abs(dr/r)*100.0</w:t>
+              <w:t xml:space="preserve">ea1 = </w:t>
+            </w:r>
+            <w:proofErr w:type="spellStart"/>
+            <w:r>
+              <w:t>Math.abs</w:t>
+            </w:r>
+            <w:proofErr w:type="spellEnd"/>
+            <w:r>
+              <w:t>(</w:t>
+            </w:r>
+            <w:proofErr w:type="spellStart"/>
+            <w:r>
+              <w:t>dr</w:t>
+            </w:r>
+            <w:proofErr w:type="spellEnd"/>
+            <w:r>
+              <w:t>/</w:t>
+            </w:r>
+            <w:proofErr w:type="gramStart"/>
+            <w:r>
+              <w:t>r)*</w:t>
+            </w:r>
+            <w:proofErr w:type="gramEnd"/>
+            <w:r>
+              <w:t>100.0</w:t>
             </w:r>
           </w:p>
         </w:tc>
@@ -12051,8 +12679,21 @@
             <w:tcW w:w="4253" w:type="dxa"/>
           </w:tcPr>
           <w:p>
-            <w:r>
-              <w:t xml:space="preserve">if(s!=0) </w:t>
+            <w:proofErr w:type="spellStart"/>
+            <w:r>
+              <w:t>if</w:t>
+            </w:r>
+            <w:proofErr w:type="spellEnd"/>
+            <w:r>
+              <w:t>(</w:t>
+            </w:r>
+            <w:proofErr w:type="gramStart"/>
+            <w:r>
+              <w:t>s!=</w:t>
+            </w:r>
+            <w:proofErr w:type="gramEnd"/>
+            <w:r>
+              <w:t xml:space="preserve">0) </w:t>
             </w:r>
           </w:p>
         </w:tc>
@@ -12135,7 +12776,35 @@
               <w:rPr>
                 <w:lang w:val="en-US"/>
               </w:rPr>
-              <w:t>ea2 = Math.abs(ds/s)*100.0</w:t>
+              <w:t xml:space="preserve">ea2 = </w:t>
+            </w:r>
+            <w:proofErr w:type="spellStart"/>
+            <w:r>
+              <w:rPr>
+                <w:lang w:val="en-US"/>
+              </w:rPr>
+              <w:t>Math.abs</w:t>
+            </w:r>
+            <w:proofErr w:type="spellEnd"/>
+            <w:r>
+              <w:rPr>
+                <w:lang w:val="en-US"/>
+              </w:rPr>
+              <w:t>(ds/</w:t>
+            </w:r>
+            <w:proofErr w:type="gramStart"/>
+            <w:r>
+              <w:rPr>
+                <w:lang w:val="en-US"/>
+              </w:rPr>
+              <w:t>s)*</w:t>
+            </w:r>
+            <w:proofErr w:type="gramEnd"/>
+            <w:r>
+              <w:rPr>
+                <w:lang w:val="en-US"/>
+              </w:rPr>
+              <w:t>100.0</w:t>
             </w:r>
           </w:p>
         </w:tc>
@@ -12220,12 +12889,14 @@
             <w:tcW w:w="4253" w:type="dxa"/>
           </w:tcPr>
           <w:p>
+            <w:proofErr w:type="spellStart"/>
             <w:r>
               <w:t>E</w:t>
             </w:r>
             <w:r>
               <w:t>lse</w:t>
             </w:r>
+            <w:proofErr w:type="spellEnd"/>
           </w:p>
         </w:tc>
         <w:tc>
@@ -12464,8 +13135,13 @@
             <w:tcW w:w="4253" w:type="dxa"/>
           </w:tcPr>
           <w:p>
-            <w:r>
-              <w:t>iter = 0</w:t>
+            <w:proofErr w:type="spellStart"/>
+            <w:r>
+              <w:t>iter</w:t>
+            </w:r>
+            <w:proofErr w:type="spellEnd"/>
+            <w:r>
+              <w:t xml:space="preserve"> = 0</w:t>
             </w:r>
           </w:p>
         </w:tc>
@@ -12592,13 +13268,23 @@
                 <w:lang w:val="en-US"/>
               </w:rPr>
             </w:pPr>
-            <w:r>
-              <w:rPr>
-                <w:rFonts w:ascii="Arial" w:hAnsi="Arial" w:cs="Arial"/>
-                <w:sz w:val="24"/>
-                <w:szCs w:val="24"/>
-              </w:rPr>
-              <w:t>n+Log(n)</w:t>
+            <w:proofErr w:type="spellStart"/>
+            <w:r>
+              <w:rPr>
+                <w:rFonts w:ascii="Arial" w:hAnsi="Arial" w:cs="Arial"/>
+                <w:sz w:val="24"/>
+                <w:szCs w:val="24"/>
+              </w:rPr>
+              <w:t>n+Log</w:t>
+            </w:r>
+            <w:proofErr w:type="spellEnd"/>
+            <w:r>
+              <w:rPr>
+                <w:rFonts w:ascii="Arial" w:hAnsi="Arial" w:cs="Arial"/>
+                <w:sz w:val="24"/>
+                <w:szCs w:val="24"/>
+              </w:rPr>
+              <w:t>(n)</w:t>
             </w:r>
           </w:p>
         </w:tc>
@@ -12637,11 +13323,41 @@
                 <w:lang w:val="en-US"/>
               </w:rPr>
             </w:pPr>
+            <w:proofErr w:type="spellStart"/>
+            <w:proofErr w:type="gramStart"/>
             <w:r>
               <w:rPr>
                 <w:lang w:val="en-US"/>
               </w:rPr>
-              <w:t>raices(r, s, re, im, n)</w:t>
+              <w:t>raices</w:t>
+            </w:r>
+            <w:proofErr w:type="spellEnd"/>
+            <w:r>
+              <w:rPr>
+                <w:lang w:val="en-US"/>
+              </w:rPr>
+              <w:t>(</w:t>
+            </w:r>
+            <w:proofErr w:type="gramEnd"/>
+            <w:r>
+              <w:rPr>
+                <w:lang w:val="en-US"/>
+              </w:rPr>
+              <w:t xml:space="preserve">r, s, re, </w:t>
+            </w:r>
+            <w:proofErr w:type="spellStart"/>
+            <w:r>
+              <w:rPr>
+                <w:lang w:val="en-US"/>
+              </w:rPr>
+              <w:t>im</w:t>
+            </w:r>
+            <w:proofErr w:type="spellEnd"/>
+            <w:r>
+              <w:rPr>
+                <w:lang w:val="en-US"/>
+              </w:rPr>
+              <w:t>, n)</w:t>
             </w:r>
           </w:p>
         </w:tc>
@@ -12810,8 +13526,18 @@
             <w:tcW w:w="4253" w:type="dxa"/>
           </w:tcPr>
           <w:p>
-            <w:r>
-              <w:t xml:space="preserve">for(i=0; i&lt;n; i++) </w:t>
+            <w:proofErr w:type="spellStart"/>
+            <w:proofErr w:type="gramStart"/>
+            <w:r>
+              <w:t>for</w:t>
+            </w:r>
+            <w:proofErr w:type="spellEnd"/>
+            <w:r>
+              <w:t>(</w:t>
+            </w:r>
+            <w:proofErr w:type="gramEnd"/>
+            <w:r>
+              <w:t xml:space="preserve">i=0; i&lt;n; i++) </w:t>
             </w:r>
           </w:p>
         </w:tc>
@@ -12968,8 +13694,13 @@
             <w:tcW w:w="4253" w:type="dxa"/>
           </w:tcPr>
           <w:p>
-            <w:r>
-              <w:t>if (n &lt; 4) break</w:t>
+            <w:proofErr w:type="spellStart"/>
+            <w:r>
+              <w:t>if</w:t>
+            </w:r>
+            <w:proofErr w:type="spellEnd"/>
+            <w:r>
+              <w:t xml:space="preserve"> (n &lt; 4) break</w:t>
             </w:r>
           </w:p>
         </w:tc>
@@ -13043,8 +13774,13 @@
             <w:tcW w:w="4253" w:type="dxa"/>
           </w:tcPr>
           <w:p>
-            <w:r>
-              <w:t xml:space="preserve">if(n==3) </w:t>
+            <w:proofErr w:type="spellStart"/>
+            <w:r>
+              <w:t>if</w:t>
+            </w:r>
+            <w:proofErr w:type="spellEnd"/>
+            <w:r>
+              <w:t xml:space="preserve">(n==3) </w:t>
             </w:r>
           </w:p>
         </w:tc>
@@ -13119,7 +13855,15 @@
           </w:tcPr>
           <w:p>
             <w:r>
-              <w:t>r = -a[1]/a[2]</w:t>
+              <w:t>r = -a[1]/</w:t>
+            </w:r>
+            <w:proofErr w:type="gramStart"/>
+            <w:r>
+              <w:t>a[</w:t>
+            </w:r>
+            <w:proofErr w:type="gramEnd"/>
+            <w:r>
+              <w:t>2]</w:t>
             </w:r>
           </w:p>
         </w:tc>
@@ -13202,7 +13946,15 @@
           </w:tcPr>
           <w:p>
             <w:r>
-              <w:t>s = -a[0]/a[2]</w:t>
+              <w:t>s = -a[0]/</w:t>
+            </w:r>
+            <w:proofErr w:type="gramStart"/>
+            <w:r>
+              <w:t>a[</w:t>
+            </w:r>
+            <w:proofErr w:type="gramEnd"/>
+            <w:r>
+              <w:t>2]</w:t>
             </w:r>
           </w:p>
         </w:tc>
@@ -13289,11 +14041,41 @@
                 <w:lang w:val="en-US"/>
               </w:rPr>
             </w:pPr>
+            <w:proofErr w:type="spellStart"/>
+            <w:proofErr w:type="gramStart"/>
             <w:r>
               <w:rPr>
                 <w:lang w:val="en-US"/>
               </w:rPr>
-              <w:t>raices(r, s, re, im, n)</w:t>
+              <w:t>raices</w:t>
+            </w:r>
+            <w:proofErr w:type="spellEnd"/>
+            <w:r>
+              <w:rPr>
+                <w:lang w:val="en-US"/>
+              </w:rPr>
+              <w:t>(</w:t>
+            </w:r>
+            <w:proofErr w:type="gramEnd"/>
+            <w:r>
+              <w:rPr>
+                <w:lang w:val="en-US"/>
+              </w:rPr>
+              <w:t xml:space="preserve">r, s, re, </w:t>
+            </w:r>
+            <w:proofErr w:type="spellStart"/>
+            <w:r>
+              <w:rPr>
+                <w:lang w:val="en-US"/>
+              </w:rPr>
+              <w:t>im</w:t>
+            </w:r>
+            <w:proofErr w:type="spellEnd"/>
+            <w:r>
+              <w:rPr>
+                <w:lang w:val="en-US"/>
+              </w:rPr>
+              <w:t>, n)</w:t>
             </w:r>
           </w:p>
         </w:tc>
@@ -13370,8 +14152,13 @@
             <w:tcW w:w="4253" w:type="dxa"/>
           </w:tcPr>
           <w:p>
-            <w:r>
-              <w:t xml:space="preserve">else </w:t>
+            <w:proofErr w:type="spellStart"/>
+            <w:r>
+              <w:t>else</w:t>
+            </w:r>
+            <w:proofErr w:type="spellEnd"/>
+            <w:r>
+              <w:t xml:space="preserve"> </w:t>
             </w:r>
           </w:p>
         </w:tc>
@@ -13446,7 +14233,15 @@
           </w:tcPr>
           <w:p>
             <w:r>
-              <w:t>re[n-1] = -a[0]/a[1]</w:t>
+              <w:t>re[n-1] = -a[0]/</w:t>
+            </w:r>
+            <w:proofErr w:type="gramStart"/>
+            <w:r>
+              <w:t>a[</w:t>
+            </w:r>
+            <w:proofErr w:type="gramEnd"/>
+            <w:r>
+              <w:t>1]</w:t>
             </w:r>
           </w:p>
         </w:tc>
@@ -13528,8 +14323,13 @@
             <w:tcW w:w="4253" w:type="dxa"/>
           </w:tcPr>
           <w:p>
-            <w:r>
-              <w:t xml:space="preserve">im[n-1] = 0    </w:t>
+            <w:proofErr w:type="spellStart"/>
+            <w:r>
+              <w:t>im</w:t>
+            </w:r>
+            <w:proofErr w:type="spellEnd"/>
+            <w:r>
+              <w:t xml:space="preserve">[n-1] = 0    </w:t>
             </w:r>
           </w:p>
         </w:tc>
@@ -13616,11 +14416,69 @@
                 <w:lang w:val="en-US"/>
               </w:rPr>
             </w:pPr>
+            <w:proofErr w:type="gramStart"/>
             <w:r>
               <w:rPr>
                 <w:lang w:val="en-US"/>
               </w:rPr>
-              <w:t xml:space="preserve">for(i=1; i&lt;re.length; i++) </w:t>
+              <w:t>for(</w:t>
+            </w:r>
+            <w:proofErr w:type="spellStart"/>
+            <w:proofErr w:type="gramEnd"/>
+            <w:r>
+              <w:rPr>
+                <w:lang w:val="en-US"/>
+              </w:rPr>
+              <w:t>i</w:t>
+            </w:r>
+            <w:proofErr w:type="spellEnd"/>
+            <w:r>
+              <w:rPr>
+                <w:lang w:val="en-US"/>
+              </w:rPr>
+              <w:t xml:space="preserve">=1; </w:t>
+            </w:r>
+            <w:proofErr w:type="spellStart"/>
+            <w:r>
+              <w:rPr>
+                <w:lang w:val="en-US"/>
+              </w:rPr>
+              <w:t>i</w:t>
+            </w:r>
+            <w:proofErr w:type="spellEnd"/>
+            <w:r>
+              <w:rPr>
+                <w:lang w:val="en-US"/>
+              </w:rPr>
+              <w:t>&lt;</w:t>
+            </w:r>
+            <w:proofErr w:type="spellStart"/>
+            <w:r>
+              <w:rPr>
+                <w:lang w:val="en-US"/>
+              </w:rPr>
+              <w:t>re.length</w:t>
+            </w:r>
+            <w:proofErr w:type="spellEnd"/>
+            <w:r>
+              <w:rPr>
+                <w:lang w:val="en-US"/>
+              </w:rPr>
+              <w:t xml:space="preserve">; </w:t>
+            </w:r>
+            <w:proofErr w:type="spellStart"/>
+            <w:r>
+              <w:rPr>
+                <w:lang w:val="en-US"/>
+              </w:rPr>
+              <w:t>i</w:t>
+            </w:r>
+            <w:proofErr w:type="spellEnd"/>
+            <w:r>
+              <w:rPr>
+                <w:lang w:val="en-US"/>
+              </w:rPr>
+              <w:t xml:space="preserve">++) </w:t>
             </w:r>
           </w:p>
         </w:tc>
@@ -13697,8 +14555,13 @@
             <w:tcW w:w="4253" w:type="dxa"/>
           </w:tcPr>
           <w:p>
-            <w:r>
-              <w:t xml:space="preserve">roots[i]=re[i] </w:t>
+            <w:proofErr w:type="spellStart"/>
+            <w:r>
+              <w:t>roots</w:t>
+            </w:r>
+            <w:proofErr w:type="spellEnd"/>
+            <w:r>
+              <w:t xml:space="preserve">[i]=re[i] </w:t>
             </w:r>
           </w:p>
         </w:tc>
@@ -13846,6 +14709,7 @@
                 <w:szCs w:val="24"/>
               </w:rPr>
             </w:pPr>
+            <w:proofErr w:type="spellStart"/>
             <w:r>
               <w:rPr>
                 <w:rFonts w:ascii="Arial" w:hAnsi="Arial" w:cs="Arial"/>
@@ -13853,7 +14717,17 @@
                 <w:sz w:val="24"/>
                 <w:szCs w:val="24"/>
               </w:rPr>
-              <w:t>evalua(x0)</w:t>
+              <w:t>evalua</w:t>
+            </w:r>
+            <w:proofErr w:type="spellEnd"/>
+            <w:r>
+              <w:rPr>
+                <w:rFonts w:ascii="Arial" w:hAnsi="Arial" w:cs="Arial"/>
+                <w:b/>
+                <w:sz w:val="24"/>
+                <w:szCs w:val="24"/>
+              </w:rPr>
+              <w:t>(x0)</w:t>
             </w:r>
           </w:p>
         </w:tc>
@@ -14110,11 +14984,27 @@
                 <w:lang w:val="en-US"/>
               </w:rPr>
             </w:pPr>
+            <w:proofErr w:type="gramStart"/>
             <w:r>
               <w:rPr>
                 <w:lang w:val="en-US"/>
               </w:rPr>
-              <w:t>for(int j = n-2; j&gt;0; j--)</w:t>
+              <w:t>for(</w:t>
+            </w:r>
+            <w:proofErr w:type="spellStart"/>
+            <w:proofErr w:type="gramEnd"/>
+            <w:r>
+              <w:rPr>
+                <w:lang w:val="en-US"/>
+              </w:rPr>
+              <w:t>int</w:t>
+            </w:r>
+            <w:proofErr w:type="spellEnd"/>
+            <w:r>
+              <w:rPr>
+                <w:lang w:val="en-US"/>
+              </w:rPr>
+              <w:t xml:space="preserve"> j = n-2; j&gt;0; j--)</w:t>
             </w:r>
           </w:p>
         </w:tc>
@@ -14342,7 +15232,15 @@
           </w:tcPr>
           <w:p>
             <w:r>
-              <w:t>y = x0*y + a[0]</w:t>
+              <w:t xml:space="preserve">y = x0*y + </w:t>
+            </w:r>
+            <w:proofErr w:type="gramStart"/>
+            <w:r>
+              <w:t>a[</w:t>
+            </w:r>
+            <w:proofErr w:type="gramEnd"/>
+            <w:r>
+              <w:t>0]</w:t>
             </w:r>
           </w:p>
         </w:tc>
@@ -14580,6 +15478,7 @@
                 <w:szCs w:val="24"/>
               </w:rPr>
             </w:pPr>
+            <w:proofErr w:type="gramStart"/>
             <w:r>
               <w:rPr>
                 <w:rFonts w:ascii="Arial" w:hAnsi="Arial" w:cs="Arial"/>
@@ -14587,7 +15486,17 @@
                 <w:sz w:val="24"/>
                 <w:szCs w:val="24"/>
               </w:rPr>
-              <w:t>resuelve()</w:t>
+              <w:t>resuelve(</w:t>
+            </w:r>
+            <w:proofErr w:type="gramEnd"/>
+            <w:r>
+              <w:rPr>
+                <w:rFonts w:ascii="Arial" w:hAnsi="Arial" w:cs="Arial"/>
+                <w:b/>
+                <w:sz w:val="24"/>
+                <w:szCs w:val="24"/>
+              </w:rPr>
+              <w:t>)</w:t>
             </w:r>
           </w:p>
         </w:tc>
@@ -14768,8 +15677,13 @@
             <w:tcW w:w="4253" w:type="dxa"/>
           </w:tcPr>
           <w:p>
-            <w:r>
-              <w:t>double f=1, d</w:t>
+            <w:proofErr w:type="spellStart"/>
+            <w:r>
+              <w:t>double</w:t>
+            </w:r>
+            <w:proofErr w:type="spellEnd"/>
+            <w:r>
+              <w:t xml:space="preserve"> f=1, d</w:t>
             </w:r>
           </w:p>
         </w:tc>
@@ -14851,8 +15765,13 @@
             <w:tcW w:w="4253" w:type="dxa"/>
           </w:tcPr>
           <w:p>
-            <w:r>
-              <w:t>while(f&gt;tol)</w:t>
+            <w:proofErr w:type="spellStart"/>
+            <w:r>
+              <w:t>while</w:t>
+            </w:r>
+            <w:proofErr w:type="spellEnd"/>
+            <w:r>
+              <w:t>(f&gt;tol)</w:t>
             </w:r>
           </w:p>
         </w:tc>
@@ -14926,8 +15845,15 @@
             <w:tcW w:w="4253" w:type="dxa"/>
           </w:tcPr>
           <w:p>
-            <w:r>
-              <w:t>h.evalua(p)</w:t>
+            <w:proofErr w:type="spellStart"/>
+            <w:proofErr w:type="gramStart"/>
+            <w:r>
+              <w:t>h.evalua</w:t>
+            </w:r>
+            <w:proofErr w:type="spellEnd"/>
+            <w:proofErr w:type="gramEnd"/>
+            <w:r>
+              <w:t>(p)</w:t>
             </w:r>
           </w:p>
         </w:tc>
@@ -14975,7 +15901,25 @@
                 <w:sz w:val="24"/>
                 <w:szCs w:val="24"/>
               </w:rPr>
-              <w:t>(3n-1)+(n-1)</w:t>
+              <w:t>(3n-</w:t>
+            </w:r>
+            <w:proofErr w:type="gramStart"/>
+            <w:r>
+              <w:rPr>
+                <w:rFonts w:ascii="Arial" w:hAnsi="Arial" w:cs="Arial"/>
+                <w:sz w:val="24"/>
+                <w:szCs w:val="24"/>
+              </w:rPr>
+              <w:t>1)+(</w:t>
+            </w:r>
+            <w:proofErr w:type="gramEnd"/>
+            <w:r>
+              <w:rPr>
+                <w:rFonts w:ascii="Arial" w:hAnsi="Arial" w:cs="Arial"/>
+                <w:sz w:val="24"/>
+                <w:szCs w:val="24"/>
+              </w:rPr>
+              <w:t>n-1)</w:t>
             </w:r>
           </w:p>
         </w:tc>
@@ -15010,7 +15954,20 @@
           </w:tcPr>
           <w:p>
             <w:r>
-              <w:t>f = h.val()</w:t>
+              <w:t xml:space="preserve">f = </w:t>
+            </w:r>
+            <w:proofErr w:type="spellStart"/>
+            <w:proofErr w:type="gramStart"/>
+            <w:r>
+              <w:t>h.val</w:t>
+            </w:r>
+            <w:proofErr w:type="spellEnd"/>
+            <w:r>
+              <w:t>(</w:t>
+            </w:r>
+            <w:proofErr w:type="gramEnd"/>
+            <w:r>
+              <w:t>)</w:t>
             </w:r>
           </w:p>
         </w:tc>
@@ -15050,7 +16007,25 @@
                 <w:sz w:val="24"/>
                 <w:szCs w:val="24"/>
               </w:rPr>
-              <w:t>(1)+(n-1)</w:t>
+              <w:t>(</w:t>
+            </w:r>
+            <w:proofErr w:type="gramStart"/>
+            <w:r>
+              <w:rPr>
+                <w:rFonts w:ascii="Arial" w:hAnsi="Arial" w:cs="Arial"/>
+                <w:sz w:val="24"/>
+                <w:szCs w:val="24"/>
+              </w:rPr>
+              <w:t>1)+(</w:t>
+            </w:r>
+            <w:proofErr w:type="gramEnd"/>
+            <w:r>
+              <w:rPr>
+                <w:rFonts w:ascii="Arial" w:hAnsi="Arial" w:cs="Arial"/>
+                <w:sz w:val="24"/>
+                <w:szCs w:val="24"/>
+              </w:rPr>
+              <w:t>n-1)</w:t>
             </w:r>
           </w:p>
         </w:tc>
@@ -15085,7 +16060,20 @@
           </w:tcPr>
           <w:p>
             <w:r>
-              <w:t>d = h.der()</w:t>
+              <w:t xml:space="preserve">d = </w:t>
+            </w:r>
+            <w:proofErr w:type="spellStart"/>
+            <w:proofErr w:type="gramStart"/>
+            <w:r>
+              <w:t>h.der</w:t>
+            </w:r>
+            <w:proofErr w:type="spellEnd"/>
+            <w:r>
+              <w:t>(</w:t>
+            </w:r>
+            <w:proofErr w:type="gramEnd"/>
+            <w:r>
+              <w:t>)</w:t>
             </w:r>
           </w:p>
         </w:tc>
@@ -15125,7 +16113,25 @@
                 <w:sz w:val="24"/>
                 <w:szCs w:val="24"/>
               </w:rPr>
-              <w:t>(1)+(n-1)</w:t>
+              <w:t>(</w:t>
+            </w:r>
+            <w:proofErr w:type="gramStart"/>
+            <w:r>
+              <w:rPr>
+                <w:rFonts w:ascii="Arial" w:hAnsi="Arial" w:cs="Arial"/>
+                <w:sz w:val="24"/>
+                <w:szCs w:val="24"/>
+              </w:rPr>
+              <w:t>1)+(</w:t>
+            </w:r>
+            <w:proofErr w:type="gramEnd"/>
+            <w:r>
+              <w:rPr>
+                <w:rFonts w:ascii="Arial" w:hAnsi="Arial" w:cs="Arial"/>
+                <w:sz w:val="24"/>
+                <w:szCs w:val="24"/>
+              </w:rPr>
+              <w:t>n-1)</w:t>
             </w:r>
           </w:p>
         </w:tc>
@@ -15234,8 +16240,13 @@
             <w:tcW w:w="4253" w:type="dxa"/>
           </w:tcPr>
           <w:p>
-            <w:r>
-              <w:t>return p</w:t>
+            <w:proofErr w:type="spellStart"/>
+            <w:r>
+              <w:t>return</w:t>
+            </w:r>
+            <w:proofErr w:type="spellEnd"/>
+            <w:r>
+              <w:t xml:space="preserve"> p</w:t>
             </w:r>
           </w:p>
         </w:tc>
@@ -15855,13 +16866,23 @@
           <w:szCs w:val="24"/>
         </w:rPr>
       </w:pPr>
-      <w:r>
-        <w:rPr>
-          <w:rFonts w:ascii="Arial" w:hAnsi="Arial" w:cs="Arial"/>
-          <w:sz w:val="24"/>
-          <w:szCs w:val="24"/>
-        </w:rPr>
-        <w:t xml:space="preserve">Polinomial: 3 Puntos </w:t>
+      <w:proofErr w:type="spellStart"/>
+      <w:r>
+        <w:rPr>
+          <w:rFonts w:ascii="Arial" w:hAnsi="Arial" w:cs="Arial"/>
+          <w:sz w:val="24"/>
+          <w:szCs w:val="24"/>
+        </w:rPr>
+        <w:t>Polinomial</w:t>
+      </w:r>
+      <w:proofErr w:type="spellEnd"/>
+      <w:r>
+        <w:rPr>
+          <w:rFonts w:ascii="Arial" w:hAnsi="Arial" w:cs="Arial"/>
+          <w:sz w:val="24"/>
+          <w:szCs w:val="24"/>
+        </w:rPr>
+        <w:t xml:space="preserve">: 3 Puntos </w:t>
       </w:r>
     </w:p>
     <w:p>
@@ -16072,13 +17093,23 @@
           <w:szCs w:val="24"/>
         </w:rPr>
       </w:pPr>
-      <w:r>
-        <w:rPr>
-          <w:rFonts w:ascii="Arial" w:hAnsi="Arial" w:cs="Arial"/>
-          <w:sz w:val="24"/>
-          <w:szCs w:val="24"/>
-        </w:rPr>
-        <w:t xml:space="preserve">Polinomial: 3 Puntos </w:t>
+      <w:proofErr w:type="spellStart"/>
+      <w:r>
+        <w:rPr>
+          <w:rFonts w:ascii="Arial" w:hAnsi="Arial" w:cs="Arial"/>
+          <w:sz w:val="24"/>
+          <w:szCs w:val="24"/>
+        </w:rPr>
+        <w:t>Polinomial</w:t>
+      </w:r>
+      <w:proofErr w:type="spellEnd"/>
+      <w:r>
+        <w:rPr>
+          <w:rFonts w:ascii="Arial" w:hAnsi="Arial" w:cs="Arial"/>
+          <w:sz w:val="24"/>
+          <w:szCs w:val="24"/>
+        </w:rPr>
+        <w:t xml:space="preserve">: 3 Puntos </w:t>
       </w:r>
     </w:p>
     <w:p>
@@ -16484,12 +17515,21 @@
                 <w:b/>
               </w:rPr>
             </w:pPr>
+            <w:proofErr w:type="gramStart"/>
             <w:r>
               <w:rPr>
                 <w:rFonts w:ascii="Arial" w:hAnsi="Arial" w:cs="Arial"/>
                 <w:b/>
               </w:rPr>
-              <w:t>Total Puntos</w:t>
+              <w:t>Total</w:t>
+            </w:r>
+            <w:proofErr w:type="gramEnd"/>
+            <w:r>
+              <w:rPr>
+                <w:rFonts w:ascii="Arial" w:hAnsi="Arial" w:cs="Arial"/>
+                <w:b/>
+              </w:rPr>
+              <w:t xml:space="preserve"> Puntos</w:t>
             </w:r>
           </w:p>
         </w:tc>
@@ -17127,7 +18167,25 @@
           <w:sz w:val="24"/>
           <w:szCs w:val="24"/>
         </w:rPr>
-        <w:t>Método de Bairstow, e</w:t>
+        <w:t xml:space="preserve">Método de </w:t>
+      </w:r>
+      <w:proofErr w:type="spellStart"/>
+      <w:r>
+        <w:rPr>
+          <w:rFonts w:ascii="Arial" w:hAnsi="Arial" w:cs="Arial"/>
+          <w:sz w:val="24"/>
+          <w:szCs w:val="24"/>
+        </w:rPr>
+        <w:t>Bairstow</w:t>
+      </w:r>
+      <w:proofErr w:type="spellEnd"/>
+      <w:r>
+        <w:rPr>
+          <w:rFonts w:ascii="Arial" w:hAnsi="Arial" w:cs="Arial"/>
+          <w:sz w:val="24"/>
+          <w:szCs w:val="24"/>
+        </w:rPr>
+        <w:t>, e</w:t>
       </w:r>
       <w:r>
         <w:rPr>
@@ -17137,61 +18195,1704 @@
         </w:rPr>
         <w:t>sto por varios criterios anteriormente especificados, es por lo anterior que ahora en adelante podemos comenzar a implementar todo lo aquí expresado, siguiente las pautas necesarias y coherentes para un proceso óptimo.</w:t>
       </w:r>
+    </w:p>
+    <w:p>
+      <w:pPr>
+        <w:spacing w:after="0" w:line="240" w:lineRule="auto"/>
+        <w:rPr>
+          <w:rFonts w:ascii="Arial" w:hAnsi="Arial" w:cs="Arial"/>
+          <w:sz w:val="24"/>
+          <w:szCs w:val="24"/>
+        </w:rPr>
+      </w:pPr>
+    </w:p>
+    <w:p>
+      <w:pPr>
+        <w:spacing w:after="0" w:line="240" w:lineRule="auto"/>
+        <w:rPr>
+          <w:rFonts w:ascii="Arial" w:hAnsi="Arial" w:cs="Arial"/>
+          <w:b/>
+          <w:i/>
+          <w:sz w:val="24"/>
+          <w:szCs w:val="24"/>
+        </w:rPr>
+      </w:pPr>
+    </w:p>
+    <w:p>
+      <w:pPr>
+        <w:spacing w:after="0" w:line="240" w:lineRule="auto"/>
+        <w:rPr>
+          <w:rFonts w:ascii="Arial" w:hAnsi="Arial" w:cs="Arial"/>
+          <w:b/>
+          <w:i/>
+          <w:sz w:val="24"/>
+          <w:szCs w:val="24"/>
+        </w:rPr>
+      </w:pPr>
+    </w:p>
+    <w:p>
+      <w:pPr>
+        <w:spacing w:after="0" w:line="240" w:lineRule="auto"/>
+        <w:rPr>
+          <w:rFonts w:ascii="Arial" w:hAnsi="Arial" w:cs="Arial"/>
+          <w:b/>
+          <w:i/>
+          <w:sz w:val="24"/>
+          <w:szCs w:val="24"/>
+        </w:rPr>
+      </w:pPr>
+    </w:p>
+    <w:p>
+      <w:pPr>
+        <w:spacing w:after="0" w:line="240" w:lineRule="auto"/>
+        <w:rPr>
+          <w:rFonts w:ascii="Arial" w:hAnsi="Arial" w:cs="Arial"/>
+          <w:b/>
+          <w:sz w:val="24"/>
+          <w:szCs w:val="24"/>
+        </w:rPr>
+      </w:pPr>
+    </w:p>
+    <w:tbl>
+      <w:tblPr>
+        <w:tblStyle w:val="Tablaconcuadrcula"/>
+        <w:tblW w:w="0" w:type="auto"/>
+        <w:tblLook w:val="04A0" w:firstRow="1" w:lastRow="0" w:firstColumn="1" w:lastColumn="0" w:noHBand="0" w:noVBand="1"/>
+      </w:tblPr>
+      <w:tblGrid>
+        <w:gridCol w:w="1670"/>
+        <w:gridCol w:w="1756"/>
+        <w:gridCol w:w="1763"/>
+        <w:gridCol w:w="1911"/>
+        <w:gridCol w:w="1728"/>
+      </w:tblGrid>
+      <w:tr>
+        <w:tc>
+          <w:tcPr>
+            <w:tcW w:w="8828" w:type="dxa"/>
+            <w:gridSpan w:val="5"/>
+          </w:tcPr>
+          <w:p>
+            <w:pPr>
+              <w:rPr>
+                <w:rFonts w:ascii="Arial" w:hAnsi="Arial" w:cs="Arial"/>
+                <w:sz w:val="24"/>
+                <w:szCs w:val="24"/>
+              </w:rPr>
+            </w:pPr>
+            <w:r>
+              <w:rPr>
+                <w:rFonts w:ascii="Arial" w:hAnsi="Arial" w:cs="Arial"/>
+                <w:b/>
+                <w:sz w:val="24"/>
+                <w:szCs w:val="24"/>
+              </w:rPr>
+              <w:t xml:space="preserve">Objetivo: </w:t>
+            </w:r>
+            <w:r>
+              <w:rPr>
+                <w:rFonts w:ascii="Arial" w:hAnsi="Arial" w:cs="Arial"/>
+                <w:sz w:val="24"/>
+                <w:szCs w:val="24"/>
+              </w:rPr>
+              <w:t>Probar que el método</w:t>
+            </w:r>
+            <w:r>
+              <w:rPr>
+                <w:rFonts w:ascii="Arial" w:hAnsi="Arial" w:cs="Arial"/>
+                <w:sz w:val="24"/>
+                <w:szCs w:val="24"/>
+              </w:rPr>
+              <w:t xml:space="preserve"> </w:t>
+            </w:r>
+            <w:proofErr w:type="spellStart"/>
+            <w:proofErr w:type="gramStart"/>
+            <w:r>
+              <w:rPr>
+                <w:rFonts w:ascii="Arial" w:hAnsi="Arial" w:cs="Arial"/>
+                <w:sz w:val="24"/>
+                <w:szCs w:val="24"/>
+              </w:rPr>
+              <w:t>bairstow</w:t>
+            </w:r>
+            <w:proofErr w:type="spellEnd"/>
+            <w:r>
+              <w:rPr>
+                <w:rFonts w:ascii="Arial" w:hAnsi="Arial" w:cs="Arial"/>
+                <w:sz w:val="24"/>
+                <w:szCs w:val="24"/>
+              </w:rPr>
+              <w:t>(</w:t>
+            </w:r>
+            <w:proofErr w:type="gramEnd"/>
+            <w:r>
+              <w:rPr>
+                <w:rFonts w:ascii="Arial" w:hAnsi="Arial" w:cs="Arial"/>
+                <w:sz w:val="24"/>
+                <w:szCs w:val="24"/>
+              </w:rPr>
+              <w:t xml:space="preserve">) funcione correctamente para diferentes casos de prueba </w:t>
+            </w:r>
+          </w:p>
+        </w:tc>
+      </w:tr>
+      <w:tr>
+        <w:tc>
+          <w:tcPr>
+            <w:tcW w:w="3530" w:type="dxa"/>
+            <w:gridSpan w:val="2"/>
+          </w:tcPr>
+          <w:p>
+            <w:pPr>
+              <w:rPr>
+                <w:rFonts w:ascii="Arial" w:hAnsi="Arial" w:cs="Arial"/>
+                <w:sz w:val="24"/>
+                <w:szCs w:val="24"/>
+              </w:rPr>
+            </w:pPr>
+            <w:r>
+              <w:rPr>
+                <w:rFonts w:ascii="Arial" w:hAnsi="Arial" w:cs="Arial"/>
+                <w:b/>
+                <w:sz w:val="24"/>
+                <w:szCs w:val="24"/>
+              </w:rPr>
+              <w:t xml:space="preserve">Clase: </w:t>
+            </w:r>
+            <w:proofErr w:type="spellStart"/>
+            <w:r>
+              <w:rPr>
+                <w:rFonts w:ascii="Arial" w:hAnsi="Arial" w:cs="Arial"/>
+                <w:sz w:val="24"/>
+                <w:szCs w:val="24"/>
+              </w:rPr>
+              <w:t>Bairstow</w:t>
+            </w:r>
+            <w:r>
+              <w:rPr>
+                <w:rFonts w:ascii="Arial" w:hAnsi="Arial" w:cs="Arial"/>
+                <w:sz w:val="24"/>
+                <w:szCs w:val="24"/>
+              </w:rPr>
+              <w:t>Method</w:t>
+            </w:r>
+            <w:proofErr w:type="spellEnd"/>
+          </w:p>
+        </w:tc>
+        <w:tc>
+          <w:tcPr>
+            <w:tcW w:w="5298" w:type="dxa"/>
+            <w:gridSpan w:val="3"/>
+          </w:tcPr>
+          <w:p>
+            <w:pPr>
+              <w:rPr>
+                <w:rFonts w:ascii="Arial" w:hAnsi="Arial" w:cs="Arial"/>
+                <w:sz w:val="24"/>
+                <w:szCs w:val="24"/>
+              </w:rPr>
+            </w:pPr>
+            <w:proofErr w:type="spellStart"/>
+            <w:r>
+              <w:rPr>
+                <w:rFonts w:ascii="Arial" w:hAnsi="Arial" w:cs="Arial"/>
+                <w:b/>
+                <w:sz w:val="24"/>
+                <w:szCs w:val="24"/>
+              </w:rPr>
+              <w:t>Metodo</w:t>
+            </w:r>
+            <w:proofErr w:type="spellEnd"/>
+            <w:r>
+              <w:rPr>
+                <w:rFonts w:ascii="Arial" w:hAnsi="Arial" w:cs="Arial"/>
+                <w:b/>
+                <w:sz w:val="24"/>
+                <w:szCs w:val="24"/>
+              </w:rPr>
+              <w:t>:</w:t>
+            </w:r>
+            <w:r>
+              <w:rPr>
+                <w:rFonts w:ascii="Arial" w:hAnsi="Arial" w:cs="Arial"/>
+                <w:b/>
+                <w:sz w:val="24"/>
+                <w:szCs w:val="24"/>
+              </w:rPr>
+              <w:t xml:space="preserve"> </w:t>
+            </w:r>
+            <w:proofErr w:type="spellStart"/>
+            <w:r>
+              <w:rPr>
+                <w:rFonts w:ascii="Arial" w:hAnsi="Arial" w:cs="Arial"/>
+                <w:sz w:val="24"/>
+                <w:szCs w:val="24"/>
+              </w:rPr>
+              <w:t>bairstow</w:t>
+            </w:r>
+            <w:proofErr w:type="spellEnd"/>
+          </w:p>
+        </w:tc>
+      </w:tr>
+      <w:tr>
+        <w:tc>
+          <w:tcPr>
+            <w:tcW w:w="1765" w:type="dxa"/>
+          </w:tcPr>
+          <w:p>
+            <w:pPr>
+              <w:rPr>
+                <w:rFonts w:ascii="Arial" w:hAnsi="Arial" w:cs="Arial"/>
+                <w:b/>
+                <w:sz w:val="24"/>
+                <w:szCs w:val="24"/>
+              </w:rPr>
+            </w:pPr>
+            <w:r>
+              <w:rPr>
+                <w:rFonts w:ascii="Arial" w:hAnsi="Arial" w:cs="Arial"/>
+                <w:b/>
+                <w:sz w:val="24"/>
+                <w:szCs w:val="24"/>
+              </w:rPr>
+              <w:t>Caso #</w:t>
+            </w:r>
+          </w:p>
+        </w:tc>
+        <w:tc>
+          <w:tcPr>
+            <w:tcW w:w="1765" w:type="dxa"/>
+          </w:tcPr>
+          <w:p>
+            <w:pPr>
+              <w:rPr>
+                <w:rFonts w:ascii="Arial" w:hAnsi="Arial" w:cs="Arial"/>
+                <w:b/>
+                <w:sz w:val="24"/>
+                <w:szCs w:val="24"/>
+              </w:rPr>
+            </w:pPr>
+            <w:r>
+              <w:rPr>
+                <w:rFonts w:ascii="Arial" w:hAnsi="Arial" w:cs="Arial"/>
+                <w:b/>
+                <w:sz w:val="24"/>
+                <w:szCs w:val="24"/>
+              </w:rPr>
+              <w:t>Descripción:</w:t>
+            </w:r>
+          </w:p>
+        </w:tc>
+        <w:tc>
+          <w:tcPr>
+            <w:tcW w:w="1766" w:type="dxa"/>
+          </w:tcPr>
+          <w:p>
+            <w:pPr>
+              <w:rPr>
+                <w:rFonts w:ascii="Arial" w:hAnsi="Arial" w:cs="Arial"/>
+                <w:b/>
+                <w:sz w:val="24"/>
+                <w:szCs w:val="24"/>
+              </w:rPr>
+            </w:pPr>
+            <w:r>
+              <w:rPr>
+                <w:rFonts w:ascii="Arial" w:hAnsi="Arial" w:cs="Arial"/>
+                <w:b/>
+                <w:sz w:val="24"/>
+                <w:szCs w:val="24"/>
+              </w:rPr>
+              <w:t>Escenario</w:t>
+            </w:r>
+          </w:p>
+        </w:tc>
+        <w:tc>
+          <w:tcPr>
+            <w:tcW w:w="1766" w:type="dxa"/>
+          </w:tcPr>
+          <w:p>
+            <w:pPr>
+              <w:rPr>
+                <w:rFonts w:ascii="Arial" w:hAnsi="Arial" w:cs="Arial"/>
+                <w:b/>
+                <w:sz w:val="24"/>
+                <w:szCs w:val="24"/>
+              </w:rPr>
+            </w:pPr>
+            <w:r>
+              <w:rPr>
+                <w:rFonts w:ascii="Arial" w:hAnsi="Arial" w:cs="Arial"/>
+                <w:b/>
+                <w:sz w:val="24"/>
+                <w:szCs w:val="24"/>
+              </w:rPr>
+              <w:t>Valores de entrada</w:t>
+            </w:r>
+          </w:p>
+        </w:tc>
+        <w:tc>
+          <w:tcPr>
+            <w:tcW w:w="1766" w:type="dxa"/>
+          </w:tcPr>
+          <w:p>
+            <w:pPr>
+              <w:rPr>
+                <w:rFonts w:ascii="Arial" w:hAnsi="Arial" w:cs="Arial"/>
+                <w:b/>
+                <w:sz w:val="24"/>
+                <w:szCs w:val="24"/>
+              </w:rPr>
+            </w:pPr>
+            <w:r>
+              <w:rPr>
+                <w:rFonts w:ascii="Arial" w:hAnsi="Arial" w:cs="Arial"/>
+                <w:b/>
+                <w:sz w:val="24"/>
+                <w:szCs w:val="24"/>
+              </w:rPr>
+              <w:t>Resultado</w:t>
+            </w:r>
+          </w:p>
+        </w:tc>
+      </w:tr>
+      <w:tr>
+        <w:tc>
+          <w:tcPr>
+            <w:tcW w:w="1765" w:type="dxa"/>
+          </w:tcPr>
+          <w:p>
+            <w:pPr>
+              <w:rPr>
+                <w:rFonts w:ascii="Arial" w:hAnsi="Arial" w:cs="Arial"/>
+                <w:b/>
+                <w:sz w:val="24"/>
+                <w:szCs w:val="24"/>
+              </w:rPr>
+            </w:pPr>
+            <w:r>
+              <w:rPr>
+                <w:rFonts w:ascii="Arial" w:hAnsi="Arial" w:cs="Arial"/>
+                <w:b/>
+                <w:sz w:val="24"/>
+                <w:szCs w:val="24"/>
+              </w:rPr>
+              <w:t>1</w:t>
+            </w:r>
+          </w:p>
+        </w:tc>
+        <w:tc>
+          <w:tcPr>
+            <w:tcW w:w="1765" w:type="dxa"/>
+          </w:tcPr>
+          <w:p>
+            <w:pPr>
+              <w:rPr>
+                <w:rFonts w:ascii="Arial" w:hAnsi="Arial" w:cs="Arial"/>
+                <w:sz w:val="24"/>
+                <w:szCs w:val="24"/>
+              </w:rPr>
+            </w:pPr>
+            <w:r>
+              <w:rPr>
+                <w:rFonts w:ascii="Arial" w:hAnsi="Arial" w:cs="Arial"/>
+                <w:sz w:val="24"/>
+                <w:szCs w:val="24"/>
+              </w:rPr>
+              <w:t>Dado un polinomio guardado en un arreglo, el método se e</w:t>
+            </w:r>
+            <w:r>
+              <w:rPr>
+                <w:rFonts w:ascii="Arial" w:hAnsi="Arial" w:cs="Arial"/>
+                <w:sz w:val="24"/>
+                <w:szCs w:val="24"/>
+              </w:rPr>
+              <w:t>ncarga de calcular sus respectivas raíces (caso base)</w:t>
+            </w:r>
+          </w:p>
+        </w:tc>
+        <w:tc>
+          <w:tcPr>
+            <w:tcW w:w="1766" w:type="dxa"/>
+          </w:tcPr>
+          <w:p>
+            <w:pPr>
+              <w:rPr>
+                <w:rFonts w:ascii="Arial" w:hAnsi="Arial" w:cs="Arial"/>
+                <w:sz w:val="24"/>
+                <w:szCs w:val="24"/>
+              </w:rPr>
+            </w:pPr>
+            <w:proofErr w:type="spellStart"/>
+            <w:proofErr w:type="gramStart"/>
+            <w:r>
+              <w:rPr>
+                <w:rFonts w:ascii="Arial" w:hAnsi="Arial" w:cs="Arial"/>
+                <w:sz w:val="24"/>
+                <w:szCs w:val="24"/>
+              </w:rPr>
+              <w:t>scenarioOne</w:t>
+            </w:r>
+            <w:proofErr w:type="spellEnd"/>
+            <w:r>
+              <w:rPr>
+                <w:rFonts w:ascii="Arial" w:hAnsi="Arial" w:cs="Arial"/>
+                <w:sz w:val="24"/>
+                <w:szCs w:val="24"/>
+              </w:rPr>
+              <w:t>(</w:t>
+            </w:r>
+            <w:proofErr w:type="gramEnd"/>
+            <w:r>
+              <w:rPr>
+                <w:rFonts w:ascii="Arial" w:hAnsi="Arial" w:cs="Arial"/>
+                <w:sz w:val="24"/>
+                <w:szCs w:val="24"/>
+              </w:rPr>
+              <w:t>)</w:t>
+            </w:r>
+          </w:p>
+        </w:tc>
+        <w:tc>
+          <w:tcPr>
+            <w:tcW w:w="1766" w:type="dxa"/>
+          </w:tcPr>
+          <w:p>
+            <w:pPr>
+              <w:rPr>
+                <w:rFonts w:ascii="Arial" w:hAnsi="Arial" w:cs="Arial"/>
+                <w:sz w:val="24"/>
+                <w:szCs w:val="24"/>
+              </w:rPr>
+            </w:pPr>
+            <w:proofErr w:type="spellStart"/>
+            <w:r>
+              <w:rPr>
+                <w:rFonts w:ascii="Arial" w:hAnsi="Arial" w:cs="Arial"/>
+                <w:sz w:val="24"/>
+                <w:szCs w:val="24"/>
+              </w:rPr>
+              <w:t>thePoly</w:t>
+            </w:r>
+            <w:proofErr w:type="spellEnd"/>
+            <w:r>
+              <w:rPr>
+                <w:rFonts w:ascii="Arial" w:hAnsi="Arial" w:cs="Arial"/>
+                <w:sz w:val="24"/>
+                <w:szCs w:val="24"/>
+              </w:rPr>
+              <w:t xml:space="preserve"> = new </w:t>
+            </w:r>
+            <w:proofErr w:type="spellStart"/>
+            <w:proofErr w:type="gramStart"/>
+            <w:r>
+              <w:rPr>
+                <w:rFonts w:ascii="Arial" w:hAnsi="Arial" w:cs="Arial"/>
+                <w:sz w:val="24"/>
+                <w:szCs w:val="24"/>
+              </w:rPr>
+              <w:t>Polynomial</w:t>
+            </w:r>
+            <w:proofErr w:type="spellEnd"/>
+            <w:r>
+              <w:rPr>
+                <w:rFonts w:ascii="Arial" w:hAnsi="Arial" w:cs="Arial"/>
+                <w:sz w:val="24"/>
+                <w:szCs w:val="24"/>
+              </w:rPr>
+              <w:t>(</w:t>
+            </w:r>
+            <w:proofErr w:type="gramEnd"/>
+            <w:r>
+              <w:rPr>
+                <w:rFonts w:ascii="Arial" w:hAnsi="Arial" w:cs="Arial"/>
+                <w:sz w:val="24"/>
+                <w:szCs w:val="24"/>
+              </w:rPr>
+              <w:t xml:space="preserve">new </w:t>
+            </w:r>
+            <w:proofErr w:type="spellStart"/>
+            <w:r>
+              <w:rPr>
+                <w:rFonts w:ascii="Arial" w:hAnsi="Arial" w:cs="Arial"/>
+                <w:sz w:val="24"/>
+                <w:szCs w:val="24"/>
+              </w:rPr>
+              <w:t>double</w:t>
+            </w:r>
+            <w:proofErr w:type="spellEnd"/>
+            <w:r>
+              <w:rPr>
+                <w:rFonts w:ascii="Arial" w:hAnsi="Arial" w:cs="Arial"/>
+                <w:sz w:val="24"/>
+                <w:szCs w:val="24"/>
+              </w:rPr>
+              <w:t>[] {6,5,1})</w:t>
+            </w:r>
+          </w:p>
+        </w:tc>
+        <w:tc>
+          <w:tcPr>
+            <w:tcW w:w="1766" w:type="dxa"/>
+          </w:tcPr>
+          <w:p>
+            <w:pPr>
+              <w:rPr>
+                <w:rFonts w:ascii="Arial" w:hAnsi="Arial" w:cs="Arial"/>
+                <w:sz w:val="24"/>
+                <w:szCs w:val="24"/>
+              </w:rPr>
+            </w:pPr>
+            <w:r>
+              <w:rPr>
+                <w:rFonts w:ascii="Arial" w:hAnsi="Arial" w:cs="Arial"/>
+                <w:sz w:val="24"/>
+                <w:szCs w:val="24"/>
+              </w:rPr>
+              <w:t>El algoritmo devuelve las raíces del polinomio dado: 0,-3,-2</w:t>
+            </w:r>
+          </w:p>
+        </w:tc>
+      </w:tr>
+    </w:tbl>
+    <w:p>
+      <w:pPr>
+        <w:spacing w:after="0" w:line="240" w:lineRule="auto"/>
+        <w:rPr>
+          <w:rFonts w:ascii="Arial" w:hAnsi="Arial" w:cs="Arial"/>
+          <w:b/>
+          <w:sz w:val="24"/>
+          <w:szCs w:val="24"/>
+        </w:rPr>
+      </w:pPr>
+    </w:p>
+    <w:tbl>
+      <w:tblPr>
+        <w:tblStyle w:val="Tablaconcuadrcula"/>
+        <w:tblW w:w="0" w:type="auto"/>
+        <w:tblLook w:val="04A0" w:firstRow="1" w:lastRow="0" w:firstColumn="1" w:lastColumn="0" w:noHBand="0" w:noVBand="1"/>
+      </w:tblPr>
+      <w:tblGrid>
+        <w:gridCol w:w="1670"/>
+        <w:gridCol w:w="1756"/>
+        <w:gridCol w:w="1763"/>
+        <w:gridCol w:w="1911"/>
+        <w:gridCol w:w="1728"/>
+      </w:tblGrid>
+      <w:tr>
+        <w:tc>
+          <w:tcPr>
+            <w:tcW w:w="8828" w:type="dxa"/>
+            <w:gridSpan w:val="5"/>
+          </w:tcPr>
+          <w:p>
+            <w:pPr>
+              <w:rPr>
+                <w:rFonts w:ascii="Arial" w:hAnsi="Arial" w:cs="Arial"/>
+                <w:sz w:val="24"/>
+                <w:szCs w:val="24"/>
+              </w:rPr>
+            </w:pPr>
+            <w:r>
+              <w:rPr>
+                <w:rFonts w:ascii="Arial" w:hAnsi="Arial" w:cs="Arial"/>
+                <w:b/>
+                <w:sz w:val="24"/>
+                <w:szCs w:val="24"/>
+              </w:rPr>
+              <w:t xml:space="preserve">Objetivo: </w:t>
+            </w:r>
+            <w:r>
+              <w:rPr>
+                <w:rFonts w:ascii="Arial" w:hAnsi="Arial" w:cs="Arial"/>
+                <w:sz w:val="24"/>
+                <w:szCs w:val="24"/>
+              </w:rPr>
+              <w:t xml:space="preserve">Probar que el método </w:t>
+            </w:r>
+            <w:proofErr w:type="spellStart"/>
+            <w:proofErr w:type="gramStart"/>
+            <w:r>
+              <w:rPr>
+                <w:rFonts w:ascii="Arial" w:hAnsi="Arial" w:cs="Arial"/>
+                <w:sz w:val="24"/>
+                <w:szCs w:val="24"/>
+              </w:rPr>
+              <w:t>bairstow</w:t>
+            </w:r>
+            <w:proofErr w:type="spellEnd"/>
+            <w:r>
+              <w:rPr>
+                <w:rFonts w:ascii="Arial" w:hAnsi="Arial" w:cs="Arial"/>
+                <w:sz w:val="24"/>
+                <w:szCs w:val="24"/>
+              </w:rPr>
+              <w:t>(</w:t>
+            </w:r>
+            <w:proofErr w:type="gramEnd"/>
+            <w:r>
+              <w:rPr>
+                <w:rFonts w:ascii="Arial" w:hAnsi="Arial" w:cs="Arial"/>
+                <w:sz w:val="24"/>
+                <w:szCs w:val="24"/>
+              </w:rPr>
+              <w:t xml:space="preserve">) funcione correctamente para diferentes casos de prueba </w:t>
+            </w:r>
+          </w:p>
+        </w:tc>
+      </w:tr>
+      <w:tr>
+        <w:tc>
+          <w:tcPr>
+            <w:tcW w:w="3530" w:type="dxa"/>
+            <w:gridSpan w:val="2"/>
+          </w:tcPr>
+          <w:p>
+            <w:pPr>
+              <w:rPr>
+                <w:rFonts w:ascii="Arial" w:hAnsi="Arial" w:cs="Arial"/>
+                <w:sz w:val="24"/>
+                <w:szCs w:val="24"/>
+              </w:rPr>
+            </w:pPr>
+            <w:r>
+              <w:rPr>
+                <w:rFonts w:ascii="Arial" w:hAnsi="Arial" w:cs="Arial"/>
+                <w:b/>
+                <w:sz w:val="24"/>
+                <w:szCs w:val="24"/>
+              </w:rPr>
+              <w:t xml:space="preserve">Clase: </w:t>
+            </w:r>
+            <w:proofErr w:type="spellStart"/>
+            <w:r>
+              <w:rPr>
+                <w:rFonts w:ascii="Arial" w:hAnsi="Arial" w:cs="Arial"/>
+                <w:sz w:val="24"/>
+                <w:szCs w:val="24"/>
+              </w:rPr>
+              <w:t>BairstowMethod</w:t>
+            </w:r>
+            <w:proofErr w:type="spellEnd"/>
+          </w:p>
+        </w:tc>
+        <w:tc>
+          <w:tcPr>
+            <w:tcW w:w="5298" w:type="dxa"/>
+            <w:gridSpan w:val="3"/>
+          </w:tcPr>
+          <w:p>
+            <w:pPr>
+              <w:rPr>
+                <w:rFonts w:ascii="Arial" w:hAnsi="Arial" w:cs="Arial"/>
+                <w:b/>
+                <w:sz w:val="24"/>
+                <w:szCs w:val="24"/>
+              </w:rPr>
+            </w:pPr>
+            <w:proofErr w:type="spellStart"/>
+            <w:r>
+              <w:rPr>
+                <w:rFonts w:ascii="Arial" w:hAnsi="Arial" w:cs="Arial"/>
+                <w:b/>
+                <w:sz w:val="24"/>
+                <w:szCs w:val="24"/>
+              </w:rPr>
+              <w:t>Metodo</w:t>
+            </w:r>
+            <w:proofErr w:type="spellEnd"/>
+            <w:r>
+              <w:rPr>
+                <w:rFonts w:ascii="Arial" w:hAnsi="Arial" w:cs="Arial"/>
+                <w:b/>
+                <w:sz w:val="24"/>
+                <w:szCs w:val="24"/>
+              </w:rPr>
+              <w:t>:</w:t>
+            </w:r>
+            <w:r>
+              <w:rPr>
+                <w:rFonts w:ascii="Arial" w:hAnsi="Arial" w:cs="Arial"/>
+                <w:b/>
+                <w:sz w:val="24"/>
+                <w:szCs w:val="24"/>
+              </w:rPr>
+              <w:t xml:space="preserve"> </w:t>
+            </w:r>
+            <w:proofErr w:type="spellStart"/>
+            <w:r>
+              <w:rPr>
+                <w:rFonts w:ascii="Arial" w:hAnsi="Arial" w:cs="Arial"/>
+                <w:b/>
+                <w:sz w:val="24"/>
+                <w:szCs w:val="24"/>
+              </w:rPr>
+              <w:t>bairstow</w:t>
+            </w:r>
+            <w:proofErr w:type="spellEnd"/>
+          </w:p>
+        </w:tc>
+      </w:tr>
+      <w:tr>
+        <w:tc>
+          <w:tcPr>
+            <w:tcW w:w="1765" w:type="dxa"/>
+          </w:tcPr>
+          <w:p>
+            <w:pPr>
+              <w:rPr>
+                <w:rFonts w:ascii="Arial" w:hAnsi="Arial" w:cs="Arial"/>
+                <w:b/>
+                <w:sz w:val="24"/>
+                <w:szCs w:val="24"/>
+              </w:rPr>
+            </w:pPr>
+            <w:r>
+              <w:rPr>
+                <w:rFonts w:ascii="Arial" w:hAnsi="Arial" w:cs="Arial"/>
+                <w:b/>
+                <w:sz w:val="24"/>
+                <w:szCs w:val="24"/>
+              </w:rPr>
+              <w:t>Caso #</w:t>
+            </w:r>
+          </w:p>
+        </w:tc>
+        <w:tc>
+          <w:tcPr>
+            <w:tcW w:w="1765" w:type="dxa"/>
+          </w:tcPr>
+          <w:p>
+            <w:pPr>
+              <w:rPr>
+                <w:rFonts w:ascii="Arial" w:hAnsi="Arial" w:cs="Arial"/>
+                <w:b/>
+                <w:sz w:val="24"/>
+                <w:szCs w:val="24"/>
+              </w:rPr>
+            </w:pPr>
+            <w:r>
+              <w:rPr>
+                <w:rFonts w:ascii="Arial" w:hAnsi="Arial" w:cs="Arial"/>
+                <w:b/>
+                <w:sz w:val="24"/>
+                <w:szCs w:val="24"/>
+              </w:rPr>
+              <w:t>Descripción:</w:t>
+            </w:r>
+          </w:p>
+        </w:tc>
+        <w:tc>
+          <w:tcPr>
+            <w:tcW w:w="1766" w:type="dxa"/>
+          </w:tcPr>
+          <w:p>
+            <w:pPr>
+              <w:rPr>
+                <w:rFonts w:ascii="Arial" w:hAnsi="Arial" w:cs="Arial"/>
+                <w:b/>
+                <w:sz w:val="24"/>
+                <w:szCs w:val="24"/>
+              </w:rPr>
+            </w:pPr>
+            <w:r>
+              <w:rPr>
+                <w:rFonts w:ascii="Arial" w:hAnsi="Arial" w:cs="Arial"/>
+                <w:b/>
+                <w:sz w:val="24"/>
+                <w:szCs w:val="24"/>
+              </w:rPr>
+              <w:t>Escenario</w:t>
+            </w:r>
+          </w:p>
+        </w:tc>
+        <w:tc>
+          <w:tcPr>
+            <w:tcW w:w="1766" w:type="dxa"/>
+          </w:tcPr>
+          <w:p>
+            <w:pPr>
+              <w:rPr>
+                <w:rFonts w:ascii="Arial" w:hAnsi="Arial" w:cs="Arial"/>
+                <w:b/>
+                <w:sz w:val="24"/>
+                <w:szCs w:val="24"/>
+              </w:rPr>
+            </w:pPr>
+            <w:r>
+              <w:rPr>
+                <w:rFonts w:ascii="Arial" w:hAnsi="Arial" w:cs="Arial"/>
+                <w:b/>
+                <w:sz w:val="24"/>
+                <w:szCs w:val="24"/>
+              </w:rPr>
+              <w:t>Valores de entrada</w:t>
+            </w:r>
+          </w:p>
+        </w:tc>
+        <w:tc>
+          <w:tcPr>
+            <w:tcW w:w="1766" w:type="dxa"/>
+          </w:tcPr>
+          <w:p>
+            <w:pPr>
+              <w:rPr>
+                <w:rFonts w:ascii="Arial" w:hAnsi="Arial" w:cs="Arial"/>
+                <w:b/>
+                <w:sz w:val="24"/>
+                <w:szCs w:val="24"/>
+              </w:rPr>
+            </w:pPr>
+            <w:r>
+              <w:rPr>
+                <w:rFonts w:ascii="Arial" w:hAnsi="Arial" w:cs="Arial"/>
+                <w:b/>
+                <w:sz w:val="24"/>
+                <w:szCs w:val="24"/>
+              </w:rPr>
+              <w:t>Resultado</w:t>
+            </w:r>
+          </w:p>
+        </w:tc>
+      </w:tr>
+      <w:tr>
+        <w:tc>
+          <w:tcPr>
+            <w:tcW w:w="1765" w:type="dxa"/>
+          </w:tcPr>
+          <w:p>
+            <w:pPr>
+              <w:rPr>
+                <w:rFonts w:ascii="Arial" w:hAnsi="Arial" w:cs="Arial"/>
+                <w:b/>
+                <w:sz w:val="24"/>
+                <w:szCs w:val="24"/>
+              </w:rPr>
+            </w:pPr>
+            <w:r>
+              <w:rPr>
+                <w:rFonts w:ascii="Arial" w:hAnsi="Arial" w:cs="Arial"/>
+                <w:b/>
+                <w:sz w:val="24"/>
+                <w:szCs w:val="24"/>
+              </w:rPr>
+              <w:t>2</w:t>
+            </w:r>
+          </w:p>
+        </w:tc>
+        <w:tc>
+          <w:tcPr>
+            <w:tcW w:w="1765" w:type="dxa"/>
+          </w:tcPr>
+          <w:p>
+            <w:pPr>
+              <w:rPr>
+                <w:rFonts w:ascii="Arial" w:hAnsi="Arial" w:cs="Arial"/>
+                <w:sz w:val="24"/>
+                <w:szCs w:val="24"/>
+              </w:rPr>
+            </w:pPr>
+            <w:r>
+              <w:rPr>
+                <w:rFonts w:ascii="Arial" w:hAnsi="Arial" w:cs="Arial"/>
+                <w:sz w:val="24"/>
+                <w:szCs w:val="24"/>
+              </w:rPr>
+              <w:t>Dado un polinomio guardado en un arreglo, el método se encarga de calcular sus respectivas raíces (caso base)</w:t>
+            </w:r>
+          </w:p>
+        </w:tc>
+        <w:tc>
+          <w:tcPr>
+            <w:tcW w:w="1766" w:type="dxa"/>
+          </w:tcPr>
+          <w:p>
+            <w:pPr>
+              <w:rPr>
+                <w:rFonts w:ascii="Arial" w:hAnsi="Arial" w:cs="Arial"/>
+                <w:sz w:val="24"/>
+                <w:szCs w:val="24"/>
+              </w:rPr>
+            </w:pPr>
+            <w:proofErr w:type="spellStart"/>
+            <w:proofErr w:type="gramStart"/>
+            <w:r>
+              <w:rPr>
+                <w:rFonts w:ascii="Arial" w:hAnsi="Arial" w:cs="Arial"/>
+                <w:sz w:val="24"/>
+                <w:szCs w:val="24"/>
+              </w:rPr>
+              <w:t>scenarioTwo</w:t>
+            </w:r>
+            <w:proofErr w:type="spellEnd"/>
+            <w:r>
+              <w:rPr>
+                <w:rFonts w:ascii="Arial" w:hAnsi="Arial" w:cs="Arial"/>
+                <w:sz w:val="24"/>
+                <w:szCs w:val="24"/>
+              </w:rPr>
+              <w:t>(</w:t>
+            </w:r>
+            <w:proofErr w:type="gramEnd"/>
+            <w:r>
+              <w:rPr>
+                <w:rFonts w:ascii="Arial" w:hAnsi="Arial" w:cs="Arial"/>
+                <w:sz w:val="24"/>
+                <w:szCs w:val="24"/>
+              </w:rPr>
+              <w:t>)</w:t>
+            </w:r>
+          </w:p>
+        </w:tc>
+        <w:tc>
+          <w:tcPr>
+            <w:tcW w:w="1766" w:type="dxa"/>
+          </w:tcPr>
+          <w:p>
+            <w:pPr>
+              <w:rPr>
+                <w:rFonts w:ascii="Arial" w:hAnsi="Arial" w:cs="Arial"/>
+                <w:sz w:val="24"/>
+                <w:szCs w:val="24"/>
+              </w:rPr>
+            </w:pPr>
+            <w:proofErr w:type="spellStart"/>
+            <w:r>
+              <w:rPr>
+                <w:rFonts w:ascii="Arial" w:hAnsi="Arial" w:cs="Arial"/>
+                <w:sz w:val="24"/>
+                <w:szCs w:val="24"/>
+              </w:rPr>
+              <w:t>thePoly</w:t>
+            </w:r>
+            <w:proofErr w:type="spellEnd"/>
+            <w:r>
+              <w:rPr>
+                <w:rFonts w:ascii="Arial" w:hAnsi="Arial" w:cs="Arial"/>
+                <w:sz w:val="24"/>
+                <w:szCs w:val="24"/>
+              </w:rPr>
+              <w:t xml:space="preserve"> = new </w:t>
+            </w:r>
+            <w:proofErr w:type="spellStart"/>
+            <w:proofErr w:type="gramStart"/>
+            <w:r>
+              <w:rPr>
+                <w:rFonts w:ascii="Arial" w:hAnsi="Arial" w:cs="Arial"/>
+                <w:sz w:val="24"/>
+                <w:szCs w:val="24"/>
+              </w:rPr>
+              <w:t>Polynomial</w:t>
+            </w:r>
+            <w:proofErr w:type="spellEnd"/>
+            <w:r>
+              <w:rPr>
+                <w:rFonts w:ascii="Arial" w:hAnsi="Arial" w:cs="Arial"/>
+                <w:sz w:val="24"/>
+                <w:szCs w:val="24"/>
+              </w:rPr>
+              <w:t>(</w:t>
+            </w:r>
+            <w:proofErr w:type="gramEnd"/>
+            <w:r>
+              <w:rPr>
+                <w:rFonts w:ascii="Arial" w:hAnsi="Arial" w:cs="Arial"/>
+                <w:sz w:val="24"/>
+                <w:szCs w:val="24"/>
+              </w:rPr>
+              <w:t xml:space="preserve">new </w:t>
+            </w:r>
+            <w:proofErr w:type="spellStart"/>
+            <w:r>
+              <w:rPr>
+                <w:rFonts w:ascii="Arial" w:hAnsi="Arial" w:cs="Arial"/>
+                <w:sz w:val="24"/>
+                <w:szCs w:val="24"/>
+              </w:rPr>
+              <w:t>double</w:t>
+            </w:r>
+            <w:proofErr w:type="spellEnd"/>
+            <w:r>
+              <w:rPr>
+                <w:rFonts w:ascii="Arial" w:hAnsi="Arial" w:cs="Arial"/>
+                <w:sz w:val="24"/>
+                <w:szCs w:val="24"/>
+              </w:rPr>
+              <w:t>[] {1,-3,-4,12})</w:t>
+            </w:r>
+          </w:p>
+        </w:tc>
+        <w:tc>
+          <w:tcPr>
+            <w:tcW w:w="1766" w:type="dxa"/>
+          </w:tcPr>
+          <w:p>
+            <w:pPr>
+              <w:rPr>
+                <w:rFonts w:ascii="Arial" w:hAnsi="Arial" w:cs="Arial"/>
+                <w:sz w:val="24"/>
+                <w:szCs w:val="24"/>
+              </w:rPr>
+            </w:pPr>
+            <w:r>
+              <w:rPr>
+                <w:rFonts w:ascii="Arial" w:hAnsi="Arial" w:cs="Arial"/>
+                <w:sz w:val="24"/>
+                <w:szCs w:val="24"/>
+              </w:rPr>
+              <w:t>El algoritmo devuelve las raíces del polinomio</w:t>
+            </w:r>
+            <w:r>
+              <w:rPr>
+                <w:rFonts w:ascii="Arial" w:hAnsi="Arial" w:cs="Arial"/>
+                <w:sz w:val="24"/>
+                <w:szCs w:val="24"/>
+              </w:rPr>
+              <w:t xml:space="preserve"> dado: 0, 0.5, -0.5, 0.3</w:t>
+            </w:r>
+          </w:p>
+        </w:tc>
+      </w:tr>
+    </w:tbl>
+    <w:p>
+      <w:pPr>
+        <w:spacing w:after="0" w:line="240" w:lineRule="auto"/>
+        <w:rPr>
+          <w:rFonts w:ascii="Arial" w:hAnsi="Arial" w:cs="Arial"/>
+          <w:sz w:val="24"/>
+          <w:szCs w:val="24"/>
+        </w:rPr>
+      </w:pPr>
+    </w:p>
+    <w:p>
+      <w:pPr>
+        <w:spacing w:after="0" w:line="240" w:lineRule="auto"/>
+        <w:rPr>
+          <w:rFonts w:ascii="Arial" w:hAnsi="Arial" w:cs="Arial"/>
+          <w:sz w:val="24"/>
+          <w:szCs w:val="24"/>
+        </w:rPr>
+      </w:pPr>
+    </w:p>
+    <w:p>
+      <w:pPr>
+        <w:spacing w:after="0" w:line="240" w:lineRule="auto"/>
+        <w:rPr>
+          <w:rFonts w:ascii="Arial" w:hAnsi="Arial" w:cs="Arial"/>
+          <w:sz w:val="24"/>
+          <w:szCs w:val="24"/>
+        </w:rPr>
+      </w:pPr>
+    </w:p>
+    <w:p>
+      <w:pPr>
+        <w:spacing w:after="0" w:line="240" w:lineRule="auto"/>
+        <w:rPr>
+          <w:rFonts w:ascii="Arial" w:hAnsi="Arial" w:cs="Arial"/>
+          <w:sz w:val="24"/>
+          <w:szCs w:val="24"/>
+        </w:rPr>
+      </w:pPr>
+    </w:p>
+    <w:p>
+      <w:pPr>
+        <w:spacing w:after="0" w:line="240" w:lineRule="auto"/>
+        <w:rPr>
+          <w:rFonts w:ascii="Arial" w:hAnsi="Arial" w:cs="Arial"/>
+          <w:sz w:val="24"/>
+          <w:szCs w:val="24"/>
+        </w:rPr>
+      </w:pPr>
+    </w:p>
+    <w:p>
+      <w:pPr>
+        <w:spacing w:after="0" w:line="240" w:lineRule="auto"/>
+        <w:rPr>
+          <w:rFonts w:ascii="Arial" w:hAnsi="Arial" w:cs="Arial"/>
+          <w:sz w:val="24"/>
+          <w:szCs w:val="24"/>
+        </w:rPr>
+      </w:pPr>
+    </w:p>
+    <w:p>
+      <w:pPr>
+        <w:spacing w:after="0" w:line="240" w:lineRule="auto"/>
+        <w:rPr>
+          <w:rFonts w:ascii="Arial" w:hAnsi="Arial" w:cs="Arial"/>
+          <w:sz w:val="24"/>
+          <w:szCs w:val="24"/>
+        </w:rPr>
+      </w:pPr>
+    </w:p>
+    <w:p>
+      <w:pPr>
+        <w:spacing w:after="0" w:line="240" w:lineRule="auto"/>
+        <w:rPr>
+          <w:rFonts w:ascii="Arial" w:hAnsi="Arial" w:cs="Arial"/>
+          <w:sz w:val="24"/>
+          <w:szCs w:val="24"/>
+        </w:rPr>
+      </w:pPr>
+    </w:p>
+    <w:p>
+      <w:pPr>
+        <w:spacing w:after="0" w:line="240" w:lineRule="auto"/>
+        <w:rPr>
+          <w:rFonts w:ascii="Arial" w:hAnsi="Arial" w:cs="Arial"/>
+          <w:sz w:val="24"/>
+          <w:szCs w:val="24"/>
+        </w:rPr>
+      </w:pPr>
+    </w:p>
+    <w:p>
+      <w:pPr>
+        <w:spacing w:after="0" w:line="240" w:lineRule="auto"/>
+        <w:rPr>
+          <w:rFonts w:ascii="Arial" w:hAnsi="Arial" w:cs="Arial"/>
+          <w:sz w:val="24"/>
+          <w:szCs w:val="24"/>
+        </w:rPr>
+      </w:pPr>
+    </w:p>
+    <w:p>
+      <w:pPr>
+        <w:spacing w:after="0" w:line="240" w:lineRule="auto"/>
+        <w:rPr>
+          <w:rFonts w:ascii="Arial" w:hAnsi="Arial" w:cs="Arial"/>
+          <w:sz w:val="24"/>
+          <w:szCs w:val="24"/>
+        </w:rPr>
+      </w:pPr>
+    </w:p>
+    <w:p>
+      <w:pPr>
+        <w:spacing w:after="0" w:line="240" w:lineRule="auto"/>
+        <w:rPr>
+          <w:rFonts w:ascii="Arial" w:hAnsi="Arial" w:cs="Arial"/>
+          <w:sz w:val="24"/>
+          <w:szCs w:val="24"/>
+        </w:rPr>
+      </w:pPr>
+    </w:p>
+    <w:p>
+      <w:pPr>
+        <w:spacing w:after="0" w:line="240" w:lineRule="auto"/>
+        <w:rPr>
+          <w:rFonts w:ascii="Arial" w:hAnsi="Arial" w:cs="Arial"/>
+          <w:sz w:val="24"/>
+          <w:szCs w:val="24"/>
+        </w:rPr>
+      </w:pPr>
+    </w:p>
+    <w:p>
+      <w:pPr>
+        <w:spacing w:after="0" w:line="240" w:lineRule="auto"/>
+        <w:rPr>
+          <w:rFonts w:ascii="Arial" w:hAnsi="Arial" w:cs="Arial"/>
+          <w:sz w:val="24"/>
+          <w:szCs w:val="24"/>
+        </w:rPr>
+      </w:pPr>
+    </w:p>
+    <w:p>
+      <w:pPr>
+        <w:spacing w:after="0" w:line="240" w:lineRule="auto"/>
+        <w:rPr>
+          <w:rFonts w:ascii="Arial" w:hAnsi="Arial" w:cs="Arial"/>
+          <w:sz w:val="24"/>
+          <w:szCs w:val="24"/>
+        </w:rPr>
+      </w:pPr>
       <w:bookmarkStart w:id="0" w:name="_GoBack"/>
       <w:bookmarkEnd w:id="0"/>
     </w:p>
-    <w:p>
-      <w:pPr>
-        <w:spacing w:after="0" w:line="240" w:lineRule="auto"/>
-        <w:rPr>
-          <w:rFonts w:ascii="Arial" w:hAnsi="Arial" w:cs="Arial"/>
-          <w:sz w:val="24"/>
-          <w:szCs w:val="24"/>
-        </w:rPr>
-      </w:pPr>
-    </w:p>
-    <w:p>
-      <w:pPr>
-        <w:spacing w:after="0" w:line="240" w:lineRule="auto"/>
-        <w:rPr>
-          <w:rFonts w:ascii="Arial" w:hAnsi="Arial" w:cs="Arial"/>
-          <w:b/>
-          <w:i/>
-          <w:sz w:val="24"/>
-          <w:szCs w:val="24"/>
-        </w:rPr>
-      </w:pPr>
-    </w:p>
-    <w:p>
-      <w:pPr>
-        <w:spacing w:after="0" w:line="240" w:lineRule="auto"/>
-        <w:rPr>
-          <w:rFonts w:ascii="Arial" w:hAnsi="Arial" w:cs="Arial"/>
-          <w:sz w:val="24"/>
-          <w:szCs w:val="24"/>
-        </w:rPr>
-      </w:pPr>
-    </w:p>
-    <w:p>
-      <w:pPr>
-        <w:spacing w:after="0" w:line="240" w:lineRule="auto"/>
-        <w:rPr>
-          <w:rFonts w:ascii="Arial" w:hAnsi="Arial" w:cs="Arial"/>
-          <w:sz w:val="24"/>
-          <w:szCs w:val="24"/>
-        </w:rPr>
-      </w:pPr>
-    </w:p>
-    <w:p>
-      <w:pPr>
-        <w:spacing w:after="0" w:line="240" w:lineRule="auto"/>
-        <w:rPr>
-          <w:rFonts w:ascii="Arial" w:hAnsi="Arial" w:cs="Arial"/>
-          <w:sz w:val="24"/>
-          <w:szCs w:val="24"/>
-        </w:rPr>
-      </w:pPr>
-    </w:p>
+    <w:tbl>
+      <w:tblPr>
+        <w:tblStyle w:val="Tablaconcuadrcula"/>
+        <w:tblW w:w="0" w:type="auto"/>
+        <w:tblLook w:val="04A0" w:firstRow="1" w:lastRow="0" w:firstColumn="1" w:lastColumn="0" w:noHBand="0" w:noVBand="1"/>
+      </w:tblPr>
+      <w:tblGrid>
+        <w:gridCol w:w="1573"/>
+        <w:gridCol w:w="1746"/>
+        <w:gridCol w:w="1910"/>
+        <w:gridCol w:w="1911"/>
+        <w:gridCol w:w="1688"/>
+      </w:tblGrid>
+      <w:tr>
+        <w:tc>
+          <w:tcPr>
+            <w:tcW w:w="8828" w:type="dxa"/>
+            <w:gridSpan w:val="5"/>
+          </w:tcPr>
+          <w:p>
+            <w:pPr>
+              <w:rPr>
+                <w:rFonts w:ascii="Arial" w:hAnsi="Arial" w:cs="Arial"/>
+                <w:sz w:val="24"/>
+                <w:szCs w:val="24"/>
+              </w:rPr>
+            </w:pPr>
+            <w:r>
+              <w:rPr>
+                <w:rFonts w:ascii="Arial" w:hAnsi="Arial" w:cs="Arial"/>
+                <w:b/>
+                <w:sz w:val="24"/>
+                <w:szCs w:val="24"/>
+              </w:rPr>
+              <w:t xml:space="preserve">Objetivo: </w:t>
+            </w:r>
+            <w:r>
+              <w:rPr>
+                <w:rFonts w:ascii="Arial" w:hAnsi="Arial" w:cs="Arial"/>
+                <w:sz w:val="24"/>
+                <w:szCs w:val="24"/>
+              </w:rPr>
+              <w:t xml:space="preserve">Probar que el método </w:t>
+            </w:r>
+            <w:proofErr w:type="spellStart"/>
+            <w:proofErr w:type="gramStart"/>
+            <w:r>
+              <w:rPr>
+                <w:rFonts w:ascii="Arial" w:hAnsi="Arial" w:cs="Arial"/>
+                <w:sz w:val="24"/>
+                <w:szCs w:val="24"/>
+              </w:rPr>
+              <w:t>bairstow</w:t>
+            </w:r>
+            <w:proofErr w:type="spellEnd"/>
+            <w:r>
+              <w:rPr>
+                <w:rFonts w:ascii="Arial" w:hAnsi="Arial" w:cs="Arial"/>
+                <w:sz w:val="24"/>
+                <w:szCs w:val="24"/>
+              </w:rPr>
+              <w:t>(</w:t>
+            </w:r>
+            <w:proofErr w:type="gramEnd"/>
+            <w:r>
+              <w:rPr>
+                <w:rFonts w:ascii="Arial" w:hAnsi="Arial" w:cs="Arial"/>
+                <w:sz w:val="24"/>
+                <w:szCs w:val="24"/>
+              </w:rPr>
+              <w:t xml:space="preserve">) funcione correctamente para diferentes casos de prueba </w:t>
+            </w:r>
+          </w:p>
+        </w:tc>
+      </w:tr>
+      <w:tr>
+        <w:tc>
+          <w:tcPr>
+            <w:tcW w:w="3530" w:type="dxa"/>
+            <w:gridSpan w:val="2"/>
+          </w:tcPr>
+          <w:p>
+            <w:pPr>
+              <w:rPr>
+                <w:rFonts w:ascii="Arial" w:hAnsi="Arial" w:cs="Arial"/>
+                <w:sz w:val="24"/>
+                <w:szCs w:val="24"/>
+              </w:rPr>
+            </w:pPr>
+            <w:r>
+              <w:rPr>
+                <w:rFonts w:ascii="Arial" w:hAnsi="Arial" w:cs="Arial"/>
+                <w:b/>
+                <w:sz w:val="24"/>
+                <w:szCs w:val="24"/>
+              </w:rPr>
+              <w:t xml:space="preserve">Clase: </w:t>
+            </w:r>
+            <w:proofErr w:type="spellStart"/>
+            <w:r>
+              <w:rPr>
+                <w:rFonts w:ascii="Arial" w:hAnsi="Arial" w:cs="Arial"/>
+                <w:sz w:val="24"/>
+                <w:szCs w:val="24"/>
+              </w:rPr>
+              <w:t>BairstowMethod</w:t>
+            </w:r>
+            <w:proofErr w:type="spellEnd"/>
+          </w:p>
+        </w:tc>
+        <w:tc>
+          <w:tcPr>
+            <w:tcW w:w="5298" w:type="dxa"/>
+            <w:gridSpan w:val="3"/>
+          </w:tcPr>
+          <w:p>
+            <w:pPr>
+              <w:rPr>
+                <w:rFonts w:ascii="Arial" w:hAnsi="Arial" w:cs="Arial"/>
+                <w:b/>
+                <w:sz w:val="24"/>
+                <w:szCs w:val="24"/>
+              </w:rPr>
+            </w:pPr>
+            <w:proofErr w:type="spellStart"/>
+            <w:r>
+              <w:rPr>
+                <w:rFonts w:ascii="Arial" w:hAnsi="Arial" w:cs="Arial"/>
+                <w:b/>
+                <w:sz w:val="24"/>
+                <w:szCs w:val="24"/>
+              </w:rPr>
+              <w:t>Metodo</w:t>
+            </w:r>
+            <w:proofErr w:type="spellEnd"/>
+            <w:r>
+              <w:rPr>
+                <w:rFonts w:ascii="Arial" w:hAnsi="Arial" w:cs="Arial"/>
+                <w:b/>
+                <w:sz w:val="24"/>
+                <w:szCs w:val="24"/>
+              </w:rPr>
+              <w:t xml:space="preserve">: </w:t>
+            </w:r>
+            <w:proofErr w:type="spellStart"/>
+            <w:r>
+              <w:rPr>
+                <w:rFonts w:ascii="Arial" w:hAnsi="Arial" w:cs="Arial"/>
+                <w:b/>
+                <w:sz w:val="24"/>
+                <w:szCs w:val="24"/>
+              </w:rPr>
+              <w:t>bairstow</w:t>
+            </w:r>
+            <w:proofErr w:type="spellEnd"/>
+          </w:p>
+        </w:tc>
+      </w:tr>
+      <w:tr>
+        <w:tc>
+          <w:tcPr>
+            <w:tcW w:w="1765" w:type="dxa"/>
+          </w:tcPr>
+          <w:p>
+            <w:pPr>
+              <w:rPr>
+                <w:rFonts w:ascii="Arial" w:hAnsi="Arial" w:cs="Arial"/>
+                <w:b/>
+                <w:sz w:val="24"/>
+                <w:szCs w:val="24"/>
+              </w:rPr>
+            </w:pPr>
+            <w:r>
+              <w:rPr>
+                <w:rFonts w:ascii="Arial" w:hAnsi="Arial" w:cs="Arial"/>
+                <w:b/>
+                <w:sz w:val="24"/>
+                <w:szCs w:val="24"/>
+              </w:rPr>
+              <w:t>Caso #</w:t>
+            </w:r>
+          </w:p>
+        </w:tc>
+        <w:tc>
+          <w:tcPr>
+            <w:tcW w:w="1765" w:type="dxa"/>
+          </w:tcPr>
+          <w:p>
+            <w:pPr>
+              <w:rPr>
+                <w:rFonts w:ascii="Arial" w:hAnsi="Arial" w:cs="Arial"/>
+                <w:b/>
+                <w:sz w:val="24"/>
+                <w:szCs w:val="24"/>
+              </w:rPr>
+            </w:pPr>
+            <w:r>
+              <w:rPr>
+                <w:rFonts w:ascii="Arial" w:hAnsi="Arial" w:cs="Arial"/>
+                <w:b/>
+                <w:sz w:val="24"/>
+                <w:szCs w:val="24"/>
+              </w:rPr>
+              <w:t>Descripción:</w:t>
+            </w:r>
+          </w:p>
+        </w:tc>
+        <w:tc>
+          <w:tcPr>
+            <w:tcW w:w="1766" w:type="dxa"/>
+          </w:tcPr>
+          <w:p>
+            <w:pPr>
+              <w:rPr>
+                <w:rFonts w:ascii="Arial" w:hAnsi="Arial" w:cs="Arial"/>
+                <w:b/>
+                <w:sz w:val="24"/>
+                <w:szCs w:val="24"/>
+              </w:rPr>
+            </w:pPr>
+            <w:r>
+              <w:rPr>
+                <w:rFonts w:ascii="Arial" w:hAnsi="Arial" w:cs="Arial"/>
+                <w:b/>
+                <w:sz w:val="24"/>
+                <w:szCs w:val="24"/>
+              </w:rPr>
+              <w:t>Escenario</w:t>
+            </w:r>
+          </w:p>
+        </w:tc>
+        <w:tc>
+          <w:tcPr>
+            <w:tcW w:w="1766" w:type="dxa"/>
+          </w:tcPr>
+          <w:p>
+            <w:pPr>
+              <w:rPr>
+                <w:rFonts w:ascii="Arial" w:hAnsi="Arial" w:cs="Arial"/>
+                <w:b/>
+                <w:sz w:val="24"/>
+                <w:szCs w:val="24"/>
+              </w:rPr>
+            </w:pPr>
+            <w:r>
+              <w:rPr>
+                <w:rFonts w:ascii="Arial" w:hAnsi="Arial" w:cs="Arial"/>
+                <w:b/>
+                <w:sz w:val="24"/>
+                <w:szCs w:val="24"/>
+              </w:rPr>
+              <w:t>Valores de entrada</w:t>
+            </w:r>
+          </w:p>
+        </w:tc>
+        <w:tc>
+          <w:tcPr>
+            <w:tcW w:w="1766" w:type="dxa"/>
+          </w:tcPr>
+          <w:p>
+            <w:pPr>
+              <w:rPr>
+                <w:rFonts w:ascii="Arial" w:hAnsi="Arial" w:cs="Arial"/>
+                <w:b/>
+                <w:sz w:val="24"/>
+                <w:szCs w:val="24"/>
+              </w:rPr>
+            </w:pPr>
+            <w:r>
+              <w:rPr>
+                <w:rFonts w:ascii="Arial" w:hAnsi="Arial" w:cs="Arial"/>
+                <w:b/>
+                <w:sz w:val="24"/>
+                <w:szCs w:val="24"/>
+              </w:rPr>
+              <w:t>Resultado</w:t>
+            </w:r>
+          </w:p>
+        </w:tc>
+      </w:tr>
+      <w:tr>
+        <w:tc>
+          <w:tcPr>
+            <w:tcW w:w="1765" w:type="dxa"/>
+          </w:tcPr>
+          <w:p>
+            <w:pPr>
+              <w:rPr>
+                <w:rFonts w:ascii="Arial" w:hAnsi="Arial" w:cs="Arial"/>
+                <w:b/>
+                <w:sz w:val="24"/>
+                <w:szCs w:val="24"/>
+              </w:rPr>
+            </w:pPr>
+            <w:r>
+              <w:rPr>
+                <w:rFonts w:ascii="Arial" w:hAnsi="Arial" w:cs="Arial"/>
+                <w:b/>
+                <w:sz w:val="24"/>
+                <w:szCs w:val="24"/>
+              </w:rPr>
+              <w:t>3</w:t>
+            </w:r>
+          </w:p>
+        </w:tc>
+        <w:tc>
+          <w:tcPr>
+            <w:tcW w:w="1765" w:type="dxa"/>
+          </w:tcPr>
+          <w:p>
+            <w:pPr>
+              <w:rPr>
+                <w:rFonts w:ascii="Arial" w:hAnsi="Arial" w:cs="Arial"/>
+                <w:sz w:val="24"/>
+                <w:szCs w:val="24"/>
+              </w:rPr>
+            </w:pPr>
+            <w:r>
+              <w:rPr>
+                <w:rFonts w:ascii="Arial" w:hAnsi="Arial" w:cs="Arial"/>
+                <w:sz w:val="24"/>
+                <w:szCs w:val="24"/>
+              </w:rPr>
+              <w:t>Dado un polinomio guardado en un arreglo, el método se encarga de calcular sus respectivas raíces (caso base)</w:t>
+            </w:r>
+          </w:p>
+        </w:tc>
+        <w:tc>
+          <w:tcPr>
+            <w:tcW w:w="1766" w:type="dxa"/>
+          </w:tcPr>
+          <w:p>
+            <w:pPr>
+              <w:rPr>
+                <w:rFonts w:ascii="Arial" w:hAnsi="Arial" w:cs="Arial"/>
+                <w:sz w:val="24"/>
+                <w:szCs w:val="24"/>
+              </w:rPr>
+            </w:pPr>
+            <w:proofErr w:type="spellStart"/>
+            <w:proofErr w:type="gramStart"/>
+            <w:r>
+              <w:rPr>
+                <w:rFonts w:ascii="Arial" w:hAnsi="Arial" w:cs="Arial"/>
+                <w:sz w:val="24"/>
+                <w:szCs w:val="24"/>
+              </w:rPr>
+              <w:t>scenario</w:t>
+            </w:r>
+            <w:r>
+              <w:rPr>
+                <w:rFonts w:ascii="Arial" w:hAnsi="Arial" w:cs="Arial"/>
+                <w:sz w:val="24"/>
+                <w:szCs w:val="24"/>
+              </w:rPr>
+              <w:t>Three</w:t>
+            </w:r>
+            <w:proofErr w:type="spellEnd"/>
+            <w:r>
+              <w:rPr>
+                <w:rFonts w:ascii="Arial" w:hAnsi="Arial" w:cs="Arial"/>
+                <w:sz w:val="24"/>
+                <w:szCs w:val="24"/>
+              </w:rPr>
+              <w:t>(</w:t>
+            </w:r>
+            <w:proofErr w:type="gramEnd"/>
+            <w:r>
+              <w:rPr>
+                <w:rFonts w:ascii="Arial" w:hAnsi="Arial" w:cs="Arial"/>
+                <w:sz w:val="24"/>
+                <w:szCs w:val="24"/>
+              </w:rPr>
+              <w:t>)</w:t>
+            </w:r>
+          </w:p>
+        </w:tc>
+        <w:tc>
+          <w:tcPr>
+            <w:tcW w:w="1766" w:type="dxa"/>
+          </w:tcPr>
+          <w:p>
+            <w:pPr>
+              <w:rPr>
+                <w:rFonts w:ascii="Arial" w:hAnsi="Arial" w:cs="Arial"/>
+                <w:sz w:val="24"/>
+                <w:szCs w:val="24"/>
+              </w:rPr>
+            </w:pPr>
+            <w:proofErr w:type="spellStart"/>
+            <w:r>
+              <w:rPr>
+                <w:rFonts w:ascii="Arial" w:hAnsi="Arial" w:cs="Arial"/>
+                <w:sz w:val="24"/>
+                <w:szCs w:val="24"/>
+              </w:rPr>
+              <w:t>thePoly</w:t>
+            </w:r>
+            <w:proofErr w:type="spellEnd"/>
+            <w:r>
+              <w:rPr>
+                <w:rFonts w:ascii="Arial" w:hAnsi="Arial" w:cs="Arial"/>
+                <w:sz w:val="24"/>
+                <w:szCs w:val="24"/>
+              </w:rPr>
+              <w:t xml:space="preserve"> = new </w:t>
+            </w:r>
+            <w:proofErr w:type="spellStart"/>
+            <w:proofErr w:type="gramStart"/>
+            <w:r>
+              <w:rPr>
+                <w:rFonts w:ascii="Arial" w:hAnsi="Arial" w:cs="Arial"/>
+                <w:sz w:val="24"/>
+                <w:szCs w:val="24"/>
+              </w:rPr>
+              <w:t>Polynomial</w:t>
+            </w:r>
+            <w:proofErr w:type="spellEnd"/>
+            <w:r>
+              <w:rPr>
+                <w:rFonts w:ascii="Arial" w:hAnsi="Arial" w:cs="Arial"/>
+                <w:sz w:val="24"/>
+                <w:szCs w:val="24"/>
+              </w:rPr>
+              <w:t>(</w:t>
+            </w:r>
+            <w:proofErr w:type="gramEnd"/>
+            <w:r>
+              <w:rPr>
+                <w:rFonts w:ascii="Arial" w:hAnsi="Arial" w:cs="Arial"/>
+                <w:sz w:val="24"/>
+                <w:szCs w:val="24"/>
+              </w:rPr>
+              <w:t xml:space="preserve">new </w:t>
+            </w:r>
+            <w:proofErr w:type="spellStart"/>
+            <w:r>
+              <w:rPr>
+                <w:rFonts w:ascii="Arial" w:hAnsi="Arial" w:cs="Arial"/>
+                <w:sz w:val="24"/>
+                <w:szCs w:val="24"/>
+              </w:rPr>
+              <w:t>double</w:t>
+            </w:r>
+            <w:proofErr w:type="spellEnd"/>
+            <w:r>
+              <w:rPr>
+                <w:rFonts w:ascii="Arial" w:hAnsi="Arial" w:cs="Arial"/>
+                <w:sz w:val="24"/>
+                <w:szCs w:val="24"/>
+              </w:rPr>
+              <w:t>[] {3,12})</w:t>
+            </w:r>
+          </w:p>
+        </w:tc>
+        <w:tc>
+          <w:tcPr>
+            <w:tcW w:w="1766" w:type="dxa"/>
+          </w:tcPr>
+          <w:p>
+            <w:pPr>
+              <w:rPr>
+                <w:rFonts w:ascii="Arial" w:hAnsi="Arial" w:cs="Arial"/>
+                <w:sz w:val="24"/>
+                <w:szCs w:val="24"/>
+              </w:rPr>
+            </w:pPr>
+            <w:r>
+              <w:rPr>
+                <w:rFonts w:ascii="Arial" w:hAnsi="Arial" w:cs="Arial"/>
+                <w:sz w:val="24"/>
+                <w:szCs w:val="24"/>
+              </w:rPr>
+              <w:t>El algoritmo devuelve las raíces del polinomio</w:t>
+            </w:r>
+            <w:r>
+              <w:rPr>
+                <w:rFonts w:ascii="Arial" w:hAnsi="Arial" w:cs="Arial"/>
+                <w:sz w:val="24"/>
+                <w:szCs w:val="24"/>
+              </w:rPr>
+              <w:t xml:space="preserve"> dado: 0, -0.25</w:t>
+            </w:r>
+          </w:p>
+        </w:tc>
+      </w:tr>
+    </w:tbl>
     <w:p>
       <w:pPr>
         <w:spacing w:after="0" w:line="240" w:lineRule="auto"/>
@@ -17562,7 +20263,7 @@
 </file>
 
 <file path=word/endnotes.xml><?xml version="1.0" encoding="utf-8"?>
-<w:endnotes xmlns:wpc="http://schemas.microsoft.com/office/word/2010/wordprocessingCanvas" xmlns:mc="http://schemas.openxmlformats.org/markup-compatibility/2006" xmlns:o="urn:schemas-microsoft-com:office:office" xmlns:r="http://schemas.openxmlformats.org/officeDocument/2006/relationships" xmlns:m="http://schemas.openxmlformats.org/officeDocument/2006/math" xmlns:v="urn:schemas-microsoft-com:vml" xmlns:wp14="http://schemas.microsoft.com/office/word/2010/wordprocessingDrawing" xmlns:wp="http://schemas.openxmlformats.org/drawingml/2006/wordprocessingDrawing" xmlns:w10="urn:schemas-microsoft-com:office:word" xmlns:w="http://schemas.openxmlformats.org/wordprocessingml/2006/main" xmlns:w14="http://schemas.microsoft.com/office/word/2010/wordml" xmlns:w15="http://schemas.microsoft.com/office/word/2012/wordml" xmlns:wpg="http://schemas.microsoft.com/office/word/2010/wordprocessingGroup" xmlns:wpi="http://schemas.microsoft.com/office/word/2010/wordprocessingInk" xmlns:wne="http://schemas.microsoft.com/office/word/2006/wordml" xmlns:wps="http://schemas.microsoft.com/office/word/2010/wordprocessingShape" mc:Ignorable="w14 w15 wp14">
+<w:endnotes xmlns:wpc="http://schemas.microsoft.com/office/word/2010/wordprocessingCanvas" xmlns:cx="http://schemas.microsoft.com/office/drawing/2014/chartex" xmlns:cx1="http://schemas.microsoft.com/office/drawing/2015/9/8/chartex" xmlns:mc="http://schemas.openxmlformats.org/markup-compatibility/2006" xmlns:o="urn:schemas-microsoft-com:office:office" xmlns:r="http://schemas.openxmlformats.org/officeDocument/2006/relationships" xmlns:m="http://schemas.openxmlformats.org/officeDocument/2006/math" xmlns:v="urn:schemas-microsoft-com:vml" xmlns:wp14="http://schemas.microsoft.com/office/word/2010/wordprocessingDrawing" xmlns:wp="http://schemas.openxmlformats.org/drawingml/2006/wordprocessingDrawing" xmlns:w10="urn:schemas-microsoft-com:office:word" xmlns:w="http://schemas.openxmlformats.org/wordprocessingml/2006/main" xmlns:w14="http://schemas.microsoft.com/office/word/2010/wordml" xmlns:w15="http://schemas.microsoft.com/office/word/2012/wordml" xmlns:w16se="http://schemas.microsoft.com/office/word/2015/wordml/symex" xmlns:wpg="http://schemas.microsoft.com/office/word/2010/wordprocessingGroup" xmlns:wpi="http://schemas.microsoft.com/office/word/2010/wordprocessingInk" xmlns:wne="http://schemas.microsoft.com/office/word/2006/wordml" xmlns:wps="http://schemas.microsoft.com/office/word/2010/wordprocessingShape" mc:Ignorable="w14 w15 w16se wp14">
   <w:endnote w:type="separator" w:id="-1">
     <w:p>
       <w:pPr>
@@ -17587,7 +20288,7 @@
 </file>
 
 <file path=word/footnotes.xml><?xml version="1.0" encoding="utf-8"?>
-<w:footnotes xmlns:wpc="http://schemas.microsoft.com/office/word/2010/wordprocessingCanvas" xmlns:mc="http://schemas.openxmlformats.org/markup-compatibility/2006" xmlns:o="urn:schemas-microsoft-com:office:office" xmlns:r="http://schemas.openxmlformats.org/officeDocument/2006/relationships" xmlns:m="http://schemas.openxmlformats.org/officeDocument/2006/math" xmlns:v="urn:schemas-microsoft-com:vml" xmlns:wp14="http://schemas.microsoft.com/office/word/2010/wordprocessingDrawing" xmlns:wp="http://schemas.openxmlformats.org/drawingml/2006/wordprocessingDrawing" xmlns:w10="urn:schemas-microsoft-com:office:word" xmlns:w="http://schemas.openxmlformats.org/wordprocessingml/2006/main" xmlns:w14="http://schemas.microsoft.com/office/word/2010/wordml" xmlns:w15="http://schemas.microsoft.com/office/word/2012/wordml" xmlns:wpg="http://schemas.microsoft.com/office/word/2010/wordprocessingGroup" xmlns:wpi="http://schemas.microsoft.com/office/word/2010/wordprocessingInk" xmlns:wne="http://schemas.microsoft.com/office/word/2006/wordml" xmlns:wps="http://schemas.microsoft.com/office/word/2010/wordprocessingShape" mc:Ignorable="w14 w15 wp14">
+<w:footnotes xmlns:wpc="http://schemas.microsoft.com/office/word/2010/wordprocessingCanvas" xmlns:cx="http://schemas.microsoft.com/office/drawing/2014/chartex" xmlns:cx1="http://schemas.microsoft.com/office/drawing/2015/9/8/chartex" xmlns:mc="http://schemas.openxmlformats.org/markup-compatibility/2006" xmlns:o="urn:schemas-microsoft-com:office:office" xmlns:r="http://schemas.openxmlformats.org/officeDocument/2006/relationships" xmlns:m="http://schemas.openxmlformats.org/officeDocument/2006/math" xmlns:v="urn:schemas-microsoft-com:vml" xmlns:wp14="http://schemas.microsoft.com/office/word/2010/wordprocessingDrawing" xmlns:wp="http://schemas.openxmlformats.org/drawingml/2006/wordprocessingDrawing" xmlns:w10="urn:schemas-microsoft-com:office:word" xmlns:w="http://schemas.openxmlformats.org/wordprocessingml/2006/main" xmlns:w14="http://schemas.microsoft.com/office/word/2010/wordml" xmlns:w15="http://schemas.microsoft.com/office/word/2012/wordml" xmlns:w16se="http://schemas.microsoft.com/office/word/2015/wordml/symex" xmlns:wpg="http://schemas.microsoft.com/office/word/2010/wordprocessingGroup" xmlns:wpi="http://schemas.microsoft.com/office/word/2010/wordprocessingInk" xmlns:wne="http://schemas.microsoft.com/office/word/2006/wordml" xmlns:wps="http://schemas.microsoft.com/office/word/2010/wordprocessingShape" mc:Ignorable="w14 w15 w16se wp14">
   <w:footnote w:type="separator" w:id="-1">
     <w:p>
       <w:pPr>
@@ -17612,13 +20313,18 @@
 </file>
 
 <file path=word/header1.xml><?xml version="1.0" encoding="utf-8"?>
-<w:hdr xmlns:wpc="http://schemas.microsoft.com/office/word/2010/wordprocessingCanvas" xmlns:mc="http://schemas.openxmlformats.org/markup-compatibility/2006" xmlns:o="urn:schemas-microsoft-com:office:office" xmlns:r="http://schemas.openxmlformats.org/officeDocument/2006/relationships" xmlns:m="http://schemas.openxmlformats.org/officeDocument/2006/math" xmlns:v="urn:schemas-microsoft-com:vml" xmlns:wp14="http://schemas.microsoft.com/office/word/2010/wordprocessingDrawing" xmlns:wp="http://schemas.openxmlformats.org/drawingml/2006/wordprocessingDrawing" xmlns:w10="urn:schemas-microsoft-com:office:word" xmlns:w="http://schemas.openxmlformats.org/wordprocessingml/2006/main" xmlns:w14="http://schemas.microsoft.com/office/word/2010/wordml" xmlns:w15="http://schemas.microsoft.com/office/word/2012/wordml" xmlns:wpg="http://schemas.microsoft.com/office/word/2010/wordprocessingGroup" xmlns:wpi="http://schemas.microsoft.com/office/word/2010/wordprocessingInk" xmlns:wne="http://schemas.microsoft.com/office/word/2006/wordml" xmlns:wps="http://schemas.microsoft.com/office/word/2010/wordprocessingShape" mc:Ignorable="w14 w15 wp14">
+<w:hdr xmlns:wpc="http://schemas.microsoft.com/office/word/2010/wordprocessingCanvas" xmlns:cx="http://schemas.microsoft.com/office/drawing/2014/chartex" xmlns:cx1="http://schemas.microsoft.com/office/drawing/2015/9/8/chartex" xmlns:mc="http://schemas.openxmlformats.org/markup-compatibility/2006" xmlns:o="urn:schemas-microsoft-com:office:office" xmlns:r="http://schemas.openxmlformats.org/officeDocument/2006/relationships" xmlns:m="http://schemas.openxmlformats.org/officeDocument/2006/math" xmlns:v="urn:schemas-microsoft-com:vml" xmlns:wp14="http://schemas.microsoft.com/office/word/2010/wordprocessingDrawing" xmlns:wp="http://schemas.openxmlformats.org/drawingml/2006/wordprocessingDrawing" xmlns:w10="urn:schemas-microsoft-com:office:word" xmlns:w="http://schemas.openxmlformats.org/wordprocessingml/2006/main" xmlns:w14="http://schemas.microsoft.com/office/word/2010/wordml" xmlns:w15="http://schemas.microsoft.com/office/word/2012/wordml" xmlns:w16se="http://schemas.microsoft.com/office/word/2015/wordml/symex" xmlns:wpg="http://schemas.microsoft.com/office/word/2010/wordprocessingGroup" xmlns:wpi="http://schemas.microsoft.com/office/word/2010/wordprocessingInk" xmlns:wne="http://schemas.microsoft.com/office/word/2006/wordml" xmlns:wps="http://schemas.microsoft.com/office/word/2010/wordprocessingShape" mc:Ignorable="w14 w15 w16se wp14">
   <w:p>
     <w:pPr>
       <w:pStyle w:val="Encabezado"/>
     </w:pPr>
+    <w:proofErr w:type="spellStart"/>
     <w:r>
-      <w:t>Fabian David Portilla</w:t>
+      <w:t>Fabian</w:t>
+    </w:r>
+    <w:proofErr w:type="spellEnd"/>
+    <w:r>
+      <w:t xml:space="preserve"> David Portilla</w:t>
     </w:r>
   </w:p>
   <w:p>
@@ -17641,7 +20347,7 @@
 </file>
 
 <file path=word/numbering.xml><?xml version="1.0" encoding="utf-8"?>
-<w:numbering xmlns:wpc="http://schemas.microsoft.com/office/word/2010/wordprocessingCanvas" xmlns:mc="http://schemas.openxmlformats.org/markup-compatibility/2006" xmlns:o="urn:schemas-microsoft-com:office:office" xmlns:r="http://schemas.openxmlformats.org/officeDocument/2006/relationships" xmlns:m="http://schemas.openxmlformats.org/officeDocument/2006/math" xmlns:v="urn:schemas-microsoft-com:vml" xmlns:wp14="http://schemas.microsoft.com/office/word/2010/wordprocessingDrawing" xmlns:wp="http://schemas.openxmlformats.org/drawingml/2006/wordprocessingDrawing" xmlns:w10="urn:schemas-microsoft-com:office:word" xmlns:w="http://schemas.openxmlformats.org/wordprocessingml/2006/main" xmlns:w14="http://schemas.microsoft.com/office/word/2010/wordml" xmlns:w15="http://schemas.microsoft.com/office/word/2012/wordml" xmlns:wpg="http://schemas.microsoft.com/office/word/2010/wordprocessingGroup" xmlns:wpi="http://schemas.microsoft.com/office/word/2010/wordprocessingInk" xmlns:wne="http://schemas.microsoft.com/office/word/2006/wordml" xmlns:wps="http://schemas.microsoft.com/office/word/2010/wordprocessingShape" mc:Ignorable="w14 w15 wp14">
+<w:numbering xmlns:wpc="http://schemas.microsoft.com/office/word/2010/wordprocessingCanvas" xmlns:cx="http://schemas.microsoft.com/office/drawing/2014/chartex" xmlns:cx1="http://schemas.microsoft.com/office/drawing/2015/9/8/chartex" xmlns:mc="http://schemas.openxmlformats.org/markup-compatibility/2006" xmlns:o="urn:schemas-microsoft-com:office:office" xmlns:r="http://schemas.openxmlformats.org/officeDocument/2006/relationships" xmlns:m="http://schemas.openxmlformats.org/officeDocument/2006/math" xmlns:v="urn:schemas-microsoft-com:vml" xmlns:wp14="http://schemas.microsoft.com/office/word/2010/wordprocessingDrawing" xmlns:wp="http://schemas.openxmlformats.org/drawingml/2006/wordprocessingDrawing" xmlns:w10="urn:schemas-microsoft-com:office:word" xmlns:w="http://schemas.openxmlformats.org/wordprocessingml/2006/main" xmlns:w14="http://schemas.microsoft.com/office/word/2010/wordml" xmlns:w15="http://schemas.microsoft.com/office/word/2012/wordml" xmlns:w16se="http://schemas.microsoft.com/office/word/2015/wordml/symex" xmlns:wpg="http://schemas.microsoft.com/office/word/2010/wordprocessingGroup" xmlns:wpi="http://schemas.microsoft.com/office/word/2010/wordprocessingInk" xmlns:wne="http://schemas.microsoft.com/office/word/2006/wordml" xmlns:wps="http://schemas.microsoft.com/office/word/2010/wordprocessingShape" mc:Ignorable="w14 w15 w16se wp14">
   <w:numPicBullet w:numPicBulletId="0">
     <w:pict>
       <v:shapetype id="_x0000_t75" coordsize="21600,21600" o:spt="75" o:preferrelative="t" path="m@4@5l@4@11@9@11@9@5xe" filled="f" stroked="f">
@@ -17663,12 +20369,12 @@
         <v:path o:extrusionok="f" gradientshapeok="t" o:connecttype="rect"/>
         <o:lock v:ext="edit" aspectratio="t"/>
       </v:shapetype>
-      <v:shape id="_x0000_i1029" type="#_x0000_t75" style="width:11.25pt;height:11.25pt" o:bullet="t">
+      <v:shape id="_x0000_i1040" type="#_x0000_t75" style="width:11.25pt;height:11.25pt" o:bullet="t">
         <v:imagedata r:id="rId1" o:title="mso166B"/>
       </v:shape>
     </w:pict>
   </w:numPicBullet>
-  <w:abstractNum w:abstractNumId="0">
+  <w:abstractNum w:abstractNumId="0" w15:restartNumberingAfterBreak="0">
     <w:nsid w:val="170540BB"/>
     <w:multiLevelType w:val="hybridMultilevel"/>
     <w:tmpl w:val="A502EE32"/>
@@ -17782,7 +20488,7 @@
       </w:rPr>
     </w:lvl>
   </w:abstractNum>
-  <w:abstractNum w:abstractNumId="1">
+  <w:abstractNum w:abstractNumId="1" w15:restartNumberingAfterBreak="0">
     <w:nsid w:val="2AC8044E"/>
     <w:multiLevelType w:val="hybridMultilevel"/>
     <w:tmpl w:val="0BEE09FC"/>
@@ -17895,7 +20601,7 @@
       </w:rPr>
     </w:lvl>
   </w:abstractNum>
-  <w:abstractNum w:abstractNumId="2">
+  <w:abstractNum w:abstractNumId="2" w15:restartNumberingAfterBreak="0">
     <w:nsid w:val="2DA42B53"/>
     <w:multiLevelType w:val="hybridMultilevel"/>
     <w:tmpl w:val="72B61D3C"/>
@@ -18008,7 +20714,7 @@
       </w:rPr>
     </w:lvl>
   </w:abstractNum>
-  <w:abstractNum w:abstractNumId="3">
+  <w:abstractNum w:abstractNumId="3" w15:restartNumberingAfterBreak="0">
     <w:nsid w:val="4F0E15D2"/>
     <w:multiLevelType w:val="hybridMultilevel"/>
     <w:tmpl w:val="83E42850"/>
@@ -18121,7 +20827,7 @@
       </w:rPr>
     </w:lvl>
   </w:abstractNum>
-  <w:abstractNum w:abstractNumId="4">
+  <w:abstractNum w:abstractNumId="4" w15:restartNumberingAfterBreak="0">
     <w:nsid w:val="50785F11"/>
     <w:multiLevelType w:val="multilevel"/>
     <w:tmpl w:val="A168C408"/>
@@ -18270,7 +20976,7 @@
       </w:rPr>
     </w:lvl>
   </w:abstractNum>
-  <w:abstractNum w:abstractNumId="5">
+  <w:abstractNum w:abstractNumId="5" w15:restartNumberingAfterBreak="0">
     <w:nsid w:val="516E3B25"/>
     <w:multiLevelType w:val="multilevel"/>
     <w:tmpl w:val="70EA5474"/>
@@ -18383,7 +21089,7 @@
       </w:pPr>
     </w:lvl>
   </w:abstractNum>
-  <w:abstractNum w:abstractNumId="6">
+  <w:abstractNum w:abstractNumId="6" w15:restartNumberingAfterBreak="0">
     <w:nsid w:val="5DDD415C"/>
     <w:multiLevelType w:val="hybridMultilevel"/>
     <w:tmpl w:val="1F92A5F6"/>
@@ -18496,7 +21202,7 @@
       </w:rPr>
     </w:lvl>
   </w:abstractNum>
-  <w:abstractNum w:abstractNumId="7">
+  <w:abstractNum w:abstractNumId="7" w15:restartNumberingAfterBreak="0">
     <w:nsid w:val="65E95E8E"/>
     <w:multiLevelType w:val="multilevel"/>
     <w:tmpl w:val="71F07DF4"/>
@@ -18645,7 +21351,7 @@
       </w:rPr>
     </w:lvl>
   </w:abstractNum>
-  <w:abstractNum w:abstractNumId="8">
+  <w:abstractNum w:abstractNumId="8" w15:restartNumberingAfterBreak="0">
     <w:nsid w:val="6CA07459"/>
     <w:multiLevelType w:val="hybridMultilevel"/>
     <w:tmpl w:val="83F6ED36"/>
@@ -18758,7 +21464,7 @@
       </w:rPr>
     </w:lvl>
   </w:abstractNum>
-  <w:abstractNum w:abstractNumId="9">
+  <w:abstractNum w:abstractNumId="9" w15:restartNumberingAfterBreak="0">
     <w:nsid w:val="7CBF10C2"/>
     <w:multiLevelType w:val="hybridMultilevel"/>
     <w:tmpl w:val="7EE24A16"/>
@@ -18844,7 +21550,7 @@
       </w:pPr>
     </w:lvl>
   </w:abstractNum>
-  <w:abstractNum w:abstractNumId="10">
+  <w:abstractNum w:abstractNumId="10" w15:restartNumberingAfterBreak="0">
     <w:nsid w:val="7FDD1D2E"/>
     <w:multiLevelType w:val="hybridMultilevel"/>
     <w:tmpl w:val="5D9A39C4"/>
@@ -18994,7 +21700,7 @@
 </file>
 
 <file path=word/styles.xml><?xml version="1.0" encoding="utf-8"?>
-<w:styles xmlns:mc="http://schemas.openxmlformats.org/markup-compatibility/2006" xmlns:r="http://schemas.openxmlformats.org/officeDocument/2006/relationships" xmlns:w="http://schemas.openxmlformats.org/wordprocessingml/2006/main" xmlns:w14="http://schemas.microsoft.com/office/word/2010/wordml" xmlns:w15="http://schemas.microsoft.com/office/word/2012/wordml" mc:Ignorable="w14 w15">
+<w:styles xmlns:mc="http://schemas.openxmlformats.org/markup-compatibility/2006" xmlns:r="http://schemas.openxmlformats.org/officeDocument/2006/relationships" xmlns:w="http://schemas.openxmlformats.org/wordprocessingml/2006/main" xmlns:w14="http://schemas.microsoft.com/office/word/2010/wordml" xmlns:w15="http://schemas.microsoft.com/office/word/2012/wordml" xmlns:w16se="http://schemas.microsoft.com/office/word/2015/wordml/symex" mc:Ignorable="w14 w15 w16se">
   <w:docDefaults>
     <w:rPrDefault>
       <w:rPr>
@@ -19510,7 +22216,6 @@
       <w:spacing w:after="0" w:line="240" w:lineRule="auto"/>
     </w:pPr>
     <w:tblPr>
-      <w:tblInd w:w="0" w:type="dxa"/>
       <w:tblBorders>
         <w:top w:val="single" w:sz="4" w:space="0" w:color="auto"/>
         <w:left w:val="single" w:sz="4" w:space="0" w:color="auto"/>
@@ -19519,12 +22224,6 @@
         <w:insideH w:val="single" w:sz="4" w:space="0" w:color="auto"/>
         <w:insideV w:val="single" w:sz="4" w:space="0" w:color="auto"/>
       </w:tblBorders>
-      <w:tblCellMar>
-        <w:top w:w="0" w:type="dxa"/>
-        <w:left w:w="108" w:type="dxa"/>
-        <w:bottom w:w="0" w:type="dxa"/>
-        <w:right w:w="108" w:type="dxa"/>
-      </w:tblCellMar>
     </w:tblPr>
   </w:style>
   <w:style w:type="paragraph" w:styleId="NormalWeb">
@@ -19922,7 +22621,7 @@
 </file>
 
 <file path=customXml/itemProps1.xml><?xml version="1.0" encoding="utf-8"?>
-<ds:datastoreItem xmlns:ds="http://schemas.openxmlformats.org/officeDocument/2006/customXml" ds:itemID="{1CFFBE65-0ED4-4931-8A2B-12975B78AD09}">
+<ds:datastoreItem xmlns:ds="http://schemas.openxmlformats.org/officeDocument/2006/customXml" ds:itemID="{09DD2AEA-1590-4A55-AD5F-E81552FDEE5A}">
   <ds:schemaRefs>
     <ds:schemaRef ds:uri="http://schemas.openxmlformats.org/officeDocument/2006/bibliography"/>
   </ds:schemaRefs>

</xml_diff>